<commit_message>
Schémas cas utilisation, rapport
</commit_message>
<xml_diff>
--- a/Doc/GEN-Monopoly-Rapport.docx
+++ b/Doc/GEN-Monopoly-Rapport.docx
@@ -15,6 +15,497 @@
       <w:sdtContent>
         <w:p/>
         <w:p>
+          <w:r>
+            <w:rPr>
+              <w:noProof/>
+            </w:rPr>
+            <mc:AlternateContent>
+              <mc:Choice Requires="wps">
+                <w:drawing>
+                  <wp:anchor distT="45720" distB="45720" distL="114300" distR="114300" simplePos="0" relativeHeight="251667456" behindDoc="0" locked="0" layoutInCell="1" allowOverlap="1">
+                    <wp:simplePos x="0" y="0"/>
+                    <wp:positionH relativeFrom="column">
+                      <wp:posOffset>523240</wp:posOffset>
+                    </wp:positionH>
+                    <wp:positionV relativeFrom="paragraph">
+                      <wp:posOffset>6671945</wp:posOffset>
+                    </wp:positionV>
+                    <wp:extent cx="3458845" cy="491490"/>
+                    <wp:effectExtent l="0" t="0" r="8255" b="3810"/>
+                    <wp:wrapSquare wrapText="bothSides"/>
+                    <wp:docPr id="9" name="Zone de texte 2"/>
+                    <wp:cNvGraphicFramePr>
+                      <a:graphicFrameLocks xmlns:a="http://schemas.openxmlformats.org/drawingml/2006/main"/>
+                    </wp:cNvGraphicFramePr>
+                    <a:graphic xmlns:a="http://schemas.openxmlformats.org/drawingml/2006/main">
+                      <a:graphicData uri="http://schemas.microsoft.com/office/word/2010/wordprocessingShape">
+                        <wps:wsp>
+                          <wps:cNvSpPr txBox="1">
+                            <a:spLocks noChangeArrowheads="1"/>
+                          </wps:cNvSpPr>
+                          <wps:spPr bwMode="auto">
+                            <a:xfrm>
+                              <a:off x="0" y="0"/>
+                              <a:ext cx="3458845" cy="491490"/>
+                            </a:xfrm>
+                            <a:prstGeom prst="rect">
+                              <a:avLst/>
+                            </a:prstGeom>
+                            <a:solidFill>
+                              <a:srgbClr val="FFFFFF"/>
+                            </a:solidFill>
+                            <a:ln w="9525">
+                              <a:noFill/>
+                              <a:miter lim="800000"/>
+                              <a:headEnd/>
+                              <a:tailEnd/>
+                            </a:ln>
+                          </wps:spPr>
+                          <wps:txbx>
+                            <w:txbxContent>
+                              <w:p>
+                                <w:pPr>
+                                  <w:tabs>
+                                    <w:tab w:val="right" w:pos="5103"/>
+                                  </w:tabs>
+                                </w:pPr>
+                                <w:r>
+                                  <w:fldChar w:fldCharType="begin"/>
+                                </w:r>
+                                <w:r>
+                                  <w:instrText xml:space="preserve"> SAVEDATE  \@ "d MMMM yyyy"  \* MERGEFORMAT </w:instrText>
+                                </w:r>
+                                <w:r>
+                                  <w:fldChar w:fldCharType="separate"/>
+                                </w:r>
+                                <w:r>
+                                  <w:rPr>
+                                    <w:noProof/>
+                                  </w:rPr>
+                                  <w:t>20 avril 2018</w:t>
+                                </w:r>
+                                <w:r>
+                                  <w:fldChar w:fldCharType="end"/>
+                                </w:r>
+                                <w:r>
+                                  <w:tab/>
+                                  <w:t xml:space="preserve">Version : </w:t>
+                                </w:r>
+                                <w:r>
+                                  <w:t>1.</w:t>
+                                </w:r>
+                                <w:fldSimple w:instr=" INFO  RevNum  \* MERGEFORMAT ">
+                                  <w:r>
+                                    <w:t>47</w:t>
+                                  </w:r>
+                                </w:fldSimple>
+                              </w:p>
+                            </w:txbxContent>
+                          </wps:txbx>
+                          <wps:bodyPr rot="0" vert="horz" wrap="square" lIns="91440" tIns="45720" rIns="91440" bIns="45720" anchor="t" anchorCtr="0">
+                            <a:noAutofit/>
+                          </wps:bodyPr>
+                        </wps:wsp>
+                      </a:graphicData>
+                    </a:graphic>
+                    <wp14:sizeRelH relativeFrom="margin">
+                      <wp14:pctWidth>0</wp14:pctWidth>
+                    </wp14:sizeRelH>
+                    <wp14:sizeRelV relativeFrom="margin">
+                      <wp14:pctHeight>0</wp14:pctHeight>
+                    </wp14:sizeRelV>
+                  </wp:anchor>
+                </w:drawing>
+              </mc:Choice>
+              <mc:Fallback>
+                <w:pict>
+                  <v:shapetype id="_x0000_t202" coordsize="21600,21600" o:spt="202" path="m,l,21600r21600,l21600,xe">
+                    <v:stroke joinstyle="miter"/>
+                    <v:path gradientshapeok="t" o:connecttype="rect"/>
+                  </v:shapetype>
+                  <v:shape id="Zone de texte 2" o:spid="_x0000_s1026" type="#_x0000_t202" style="position:absolute;left:0;text-align:left;margin-left:41.2pt;margin-top:525.35pt;width:272.35pt;height:38.7pt;z-index:251667456;visibility:visible;mso-wrap-style:square;mso-width-percent:0;mso-height-percent:0;mso-wrap-distance-left:9pt;mso-wrap-distance-top:3.6pt;mso-wrap-distance-right:9pt;mso-wrap-distance-bottom:3.6pt;mso-position-horizontal:absolute;mso-position-horizontal-relative:text;mso-position-vertical:absolute;mso-position-vertical-relative:text;mso-width-percent:0;mso-height-percent:0;mso-width-relative:margin;mso-height-relative:margin;v-text-anchor:top" o:gfxdata="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" stroked="f">
+                    <v:textbox>
+                      <w:txbxContent>
+                        <w:p>
+                          <w:pPr>
+                            <w:tabs>
+                              <w:tab w:val="right" w:pos="5103"/>
+                            </w:tabs>
+                          </w:pPr>
+                          <w:r>
+                            <w:fldChar w:fldCharType="begin"/>
+                          </w:r>
+                          <w:r>
+                            <w:instrText xml:space="preserve"> SAVEDATE  \@ "d MMMM yyyy"  \* MERGEFORMAT </w:instrText>
+                          </w:r>
+                          <w:r>
+                            <w:fldChar w:fldCharType="separate"/>
+                          </w:r>
+                          <w:r>
+                            <w:rPr>
+                              <w:noProof/>
+                            </w:rPr>
+                            <w:t>20 avril 2018</w:t>
+                          </w:r>
+                          <w:r>
+                            <w:fldChar w:fldCharType="end"/>
+                          </w:r>
+                          <w:r>
+                            <w:tab/>
+                            <w:t xml:space="preserve">Version : </w:t>
+                          </w:r>
+                          <w:r>
+                            <w:t>1.</w:t>
+                          </w:r>
+                          <w:fldSimple w:instr=" INFO  RevNum  \* MERGEFORMAT ">
+                            <w:r>
+                              <w:t>47</w:t>
+                            </w:r>
+                          </w:fldSimple>
+                        </w:p>
+                      </w:txbxContent>
+                    </v:textbox>
+                    <w10:wrap type="square"/>
+                  </v:shape>
+                </w:pict>
+              </mc:Fallback>
+            </mc:AlternateContent>
+          </w:r>
+          <w:r>
+            <w:rPr>
+              <w:noProof/>
+            </w:rPr>
+            <mc:AlternateContent>
+              <mc:Choice Requires="wps">
+                <w:drawing>
+                  <wp:anchor distT="0" distB="0" distL="182880" distR="182880" simplePos="0" relativeHeight="251660288" behindDoc="0" locked="0" layoutInCell="1" allowOverlap="1">
+                    <wp:simplePos x="0" y="0"/>
+                    <wp:positionH relativeFrom="margin">
+                      <wp:align>center</wp:align>
+                    </wp:positionH>
+                    <wp:positionV relativeFrom="page">
+                      <wp:posOffset>6725752</wp:posOffset>
+                    </wp:positionV>
+                    <wp:extent cx="4686300" cy="2104390"/>
+                    <wp:effectExtent l="0" t="0" r="5715" b="10160"/>
+                    <wp:wrapSquare wrapText="bothSides"/>
+                    <wp:docPr id="131" name="Zone de texte 131"/>
+                    <wp:cNvGraphicFramePr/>
+                    <a:graphic xmlns:a="http://schemas.openxmlformats.org/drawingml/2006/main">
+                      <a:graphicData uri="http://schemas.microsoft.com/office/word/2010/wordprocessingShape">
+                        <wps:wsp>
+                          <wps:cNvSpPr txBox="1"/>
+                          <wps:spPr>
+                            <a:xfrm>
+                              <a:off x="0" y="0"/>
+                              <a:ext cx="4686300" cy="2104845"/>
+                            </a:xfrm>
+                            <a:prstGeom prst="rect">
+                              <a:avLst/>
+                            </a:prstGeom>
+                            <a:noFill/>
+                            <a:ln w="6350">
+                              <a:noFill/>
+                            </a:ln>
+                            <a:effectLst/>
+                          </wps:spPr>
+                          <wps:style>
+                            <a:lnRef idx="0">
+                              <a:schemeClr val="accent1"/>
+                            </a:lnRef>
+                            <a:fillRef idx="0">
+                              <a:schemeClr val="accent1"/>
+                            </a:fillRef>
+                            <a:effectRef idx="0">
+                              <a:schemeClr val="accent1"/>
+                            </a:effectRef>
+                            <a:fontRef idx="minor">
+                              <a:schemeClr val="dk1"/>
+                            </a:fontRef>
+                          </wps:style>
+                          <wps:txbx>
+                            <w:txbxContent>
+                              <w:p>
+                                <w:pPr>
+                                  <w:pStyle w:val="Sansinterligne"/>
+                                  <w:spacing w:before="40" w:after="560" w:line="216" w:lineRule="auto"/>
+                                  <w:jc w:val="center"/>
+                                  <w:rPr>
+                                    <w:color w:val="C00000"/>
+                                    <w:sz w:val="72"/>
+                                    <w:szCs w:val="72"/>
+                                    <w:lang w:val="en-US"/>
+                                  </w:rPr>
+                                </w:pPr>
+                                <w:sdt>
+                                  <w:sdtPr>
+                                    <w:rPr>
+                                      <w:color w:val="C00000"/>
+                                      <w:sz w:val="72"/>
+                                      <w:szCs w:val="72"/>
+                                      <w:lang w:val="en-US"/>
+                                    </w:rPr>
+                                    <w:alias w:val="Titre"/>
+                                    <w:tag w:val=""/>
+                                    <w:id w:val="2059669432"/>
+                                    <w:dataBinding w:prefixMappings="xmlns:ns0='http://purl.org/dc/elements/1.1/' xmlns:ns1='http://schemas.openxmlformats.org/package/2006/metadata/core-properties' " w:xpath="/ns1:coreProperties[1]/ns0:title[1]" w:storeItemID="{6C3C8BC8-F283-45AE-878A-BAB7291924A1}"/>
+                                    <w:text/>
+                                  </w:sdtPr>
+                                  <w:sdtEndPr/>
+                                  <w:sdtContent>
+                                    <w:r>
+                                      <w:rPr>
+                                        <w:color w:val="C00000"/>
+                                        <w:sz w:val="72"/>
+                                        <w:szCs w:val="72"/>
+                                        <w:lang w:val="en-US"/>
+                                      </w:rPr>
+                                      <w:t>Monopoly HEIG-VD</w:t>
+                                    </w:r>
+                                  </w:sdtContent>
+                                </w:sdt>
+                              </w:p>
+                              <w:sdt>
+                                <w:sdtPr>
+                                  <w:rPr>
+                                    <w:caps/>
+                                    <w:color w:val="5E1212"/>
+                                    <w:sz w:val="28"/>
+                                    <w:szCs w:val="28"/>
+                                    <w:lang w:val="en-US"/>
+                                  </w:rPr>
+                                  <w:alias w:val="Sous-titre"/>
+                                  <w:tag w:val=""/>
+                                  <w:id w:val="1602142315"/>
+                                  <w:dataBinding w:prefixMappings="xmlns:ns0='http://purl.org/dc/elements/1.1/' xmlns:ns1='http://schemas.openxmlformats.org/package/2006/metadata/core-properties' " w:xpath="/ns1:coreProperties[1]/ns0:subject[1]" w:storeItemID="{6C3C8BC8-F283-45AE-878A-BAB7291924A1}"/>
+                                  <w:text/>
+                                </w:sdtPr>
+                                <w:sdtEndPr/>
+                                <w:sdtContent>
+                                  <w:p>
+                                    <w:pPr>
+                                      <w:pStyle w:val="Sansinterligne"/>
+                                      <w:spacing w:before="40" w:after="40"/>
+                                      <w:rPr>
+                                        <w:caps/>
+                                        <w:color w:val="5E1212"/>
+                                        <w:sz w:val="28"/>
+                                        <w:szCs w:val="28"/>
+                                        <w:lang w:val="en-US"/>
+                                      </w:rPr>
+                                    </w:pPr>
+                                    <w:r>
+                                      <w:rPr>
+                                        <w:caps/>
+                                        <w:color w:val="5E1212"/>
+                                        <w:sz w:val="28"/>
+                                        <w:szCs w:val="28"/>
+                                        <w:lang w:val="en-US"/>
+                                      </w:rPr>
+                                      <w:t>Cahier des charges</w:t>
+                                    </w:r>
+                                  </w:p>
+                                </w:sdtContent>
+                              </w:sdt>
+                              <w:sdt>
+                                <w:sdtPr>
+                                  <w:rPr>
+                                    <w:caps/>
+                                    <w:color w:val="C00000"/>
+                                    <w:sz w:val="24"/>
+                                    <w:szCs w:val="24"/>
+                                    <w:lang w:val="en-US"/>
+                                  </w:rPr>
+                                  <w:alias w:val="Auteur"/>
+                                  <w:tag w:val=""/>
+                                  <w:id w:val="1095596018"/>
+                                  <w:dataBinding w:prefixMappings="xmlns:ns0='http://purl.org/dc/elements/1.1/' xmlns:ns1='http://schemas.openxmlformats.org/package/2006/metadata/core-properties' " w:xpath="/ns1:coreProperties[1]/ns0:creator[1]" w:storeItemID="{6C3C8BC8-F283-45AE-878A-BAB7291924A1}"/>
+                                  <w:text/>
+                                </w:sdtPr>
+                                <w:sdtEndPr/>
+                                <w:sdtContent>
+                                  <w:p>
+                                    <w:pPr>
+                                      <w:pStyle w:val="Sansinterligne"/>
+                                      <w:spacing w:before="80" w:after="40"/>
+                                      <w:rPr>
+                                        <w:caps/>
+                                        <w:color w:val="C00000"/>
+                                        <w:sz w:val="24"/>
+                                        <w:szCs w:val="24"/>
+                                        <w:lang w:val="en-US"/>
+                                      </w:rPr>
+                                    </w:pPr>
+                                    <w:r>
+                                      <w:rPr>
+                                        <w:caps/>
+                                        <w:color w:val="C00000"/>
+                                        <w:sz w:val="24"/>
+                                        <w:szCs w:val="24"/>
+                                        <w:lang w:val="en-US"/>
+                                      </w:rPr>
+                                      <w:t>burgener, curchod, gonzalez lopez, reymond</w:t>
+                                    </w:r>
+                                  </w:p>
+                                </w:sdtContent>
+                              </w:sdt>
+                            </w:txbxContent>
+                          </wps:txbx>
+                          <wps:bodyPr rot="0" spcFirstLastPara="0" vertOverflow="overflow" horzOverflow="overflow" vert="horz" wrap="square" lIns="0" tIns="0" rIns="0" bIns="0" numCol="1" spcCol="0" rtlCol="0" fromWordArt="0" anchor="t" anchorCtr="0" forceAA="0" compatLnSpc="1">
+                            <a:prstTxWarp prst="textNoShape">
+                              <a:avLst/>
+                            </a:prstTxWarp>
+                            <a:noAutofit/>
+                          </wps:bodyPr>
+                        </wps:wsp>
+                      </a:graphicData>
+                    </a:graphic>
+                    <wp14:sizeRelH relativeFrom="margin">
+                      <wp14:pctWidth>79000</wp14:pctWidth>
+                    </wp14:sizeRelH>
+                    <wp14:sizeRelV relativeFrom="page">
+                      <wp14:pctHeight>0</wp14:pctHeight>
+                    </wp14:sizeRelV>
+                  </wp:anchor>
+                </w:drawing>
+              </mc:Choice>
+              <mc:Fallback>
+                <w:pict>
+                  <v:shape id="Zone de texte 131" o:spid="_x0000_s1027" type="#_x0000_t202" style="position:absolute;left:0;text-align:left;margin-left:0;margin-top:529.6pt;width:369pt;height:165.7pt;z-index:251660288;visibility:visible;mso-wrap-style:square;mso-width-percent:790;mso-height-percent:0;mso-wrap-distance-left:14.4pt;mso-wrap-distance-top:0;mso-wrap-distance-right:14.4pt;mso-wrap-distance-bottom:0;mso-position-horizontal:center;mso-position-horizontal-relative:margin;mso-position-vertical:absolute;mso-position-vertical-relative:page;mso-width-percent:790;mso-height-percent:0;mso-width-relative:margin;mso-height-relative:page;v-text-anchor:top" o:gfxdata="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" filled="f" stroked="f" strokeweight=".5pt">
+                    <v:textbox inset="0,0,0,0">
+                      <w:txbxContent>
+                        <w:p>
+                          <w:pPr>
+                            <w:pStyle w:val="Sansinterligne"/>
+                            <w:spacing w:before="40" w:after="560" w:line="216" w:lineRule="auto"/>
+                            <w:jc w:val="center"/>
+                            <w:rPr>
+                              <w:color w:val="C00000"/>
+                              <w:sz w:val="72"/>
+                              <w:szCs w:val="72"/>
+                              <w:lang w:val="en-US"/>
+                            </w:rPr>
+                          </w:pPr>
+                          <w:sdt>
+                            <w:sdtPr>
+                              <w:rPr>
+                                <w:color w:val="C00000"/>
+                                <w:sz w:val="72"/>
+                                <w:szCs w:val="72"/>
+                                <w:lang w:val="en-US"/>
+                              </w:rPr>
+                              <w:alias w:val="Titre"/>
+                              <w:tag w:val=""/>
+                              <w:id w:val="2059669432"/>
+                              <w:dataBinding w:prefixMappings="xmlns:ns0='http://purl.org/dc/elements/1.1/' xmlns:ns1='http://schemas.openxmlformats.org/package/2006/metadata/core-properties' " w:xpath="/ns1:coreProperties[1]/ns0:title[1]" w:storeItemID="{6C3C8BC8-F283-45AE-878A-BAB7291924A1}"/>
+                              <w:text/>
+                            </w:sdtPr>
+                            <w:sdtEndPr/>
+                            <w:sdtContent>
+                              <w:r>
+                                <w:rPr>
+                                  <w:color w:val="C00000"/>
+                                  <w:sz w:val="72"/>
+                                  <w:szCs w:val="72"/>
+                                  <w:lang w:val="en-US"/>
+                                </w:rPr>
+                                <w:t>Monopoly HEIG-VD</w:t>
+                              </w:r>
+                            </w:sdtContent>
+                          </w:sdt>
+                        </w:p>
+                        <w:sdt>
+                          <w:sdtPr>
+                            <w:rPr>
+                              <w:caps/>
+                              <w:color w:val="5E1212"/>
+                              <w:sz w:val="28"/>
+                              <w:szCs w:val="28"/>
+                              <w:lang w:val="en-US"/>
+                            </w:rPr>
+                            <w:alias w:val="Sous-titre"/>
+                            <w:tag w:val=""/>
+                            <w:id w:val="1602142315"/>
+                            <w:dataBinding w:prefixMappings="xmlns:ns0='http://purl.org/dc/elements/1.1/' xmlns:ns1='http://schemas.openxmlformats.org/package/2006/metadata/core-properties' " w:xpath="/ns1:coreProperties[1]/ns0:subject[1]" w:storeItemID="{6C3C8BC8-F283-45AE-878A-BAB7291924A1}"/>
+                            <w:text/>
+                          </w:sdtPr>
+                          <w:sdtEndPr/>
+                          <w:sdtContent>
+                            <w:p>
+                              <w:pPr>
+                                <w:pStyle w:val="Sansinterligne"/>
+                                <w:spacing w:before="40" w:after="40"/>
+                                <w:rPr>
+                                  <w:caps/>
+                                  <w:color w:val="5E1212"/>
+                                  <w:sz w:val="28"/>
+                                  <w:szCs w:val="28"/>
+                                  <w:lang w:val="en-US"/>
+                                </w:rPr>
+                              </w:pPr>
+                              <w:r>
+                                <w:rPr>
+                                  <w:caps/>
+                                  <w:color w:val="5E1212"/>
+                                  <w:sz w:val="28"/>
+                                  <w:szCs w:val="28"/>
+                                  <w:lang w:val="en-US"/>
+                                </w:rPr>
+                                <w:t>Cahier des charges</w:t>
+                              </w:r>
+                            </w:p>
+                          </w:sdtContent>
+                        </w:sdt>
+                        <w:sdt>
+                          <w:sdtPr>
+                            <w:rPr>
+                              <w:caps/>
+                              <w:color w:val="C00000"/>
+                              <w:sz w:val="24"/>
+                              <w:szCs w:val="24"/>
+                              <w:lang w:val="en-US"/>
+                            </w:rPr>
+                            <w:alias w:val="Auteur"/>
+                            <w:tag w:val=""/>
+                            <w:id w:val="1095596018"/>
+                            <w:dataBinding w:prefixMappings="xmlns:ns0='http://purl.org/dc/elements/1.1/' xmlns:ns1='http://schemas.openxmlformats.org/package/2006/metadata/core-properties' " w:xpath="/ns1:coreProperties[1]/ns0:creator[1]" w:storeItemID="{6C3C8BC8-F283-45AE-878A-BAB7291924A1}"/>
+                            <w:text/>
+                          </w:sdtPr>
+                          <w:sdtEndPr/>
+                          <w:sdtContent>
+                            <w:p>
+                              <w:pPr>
+                                <w:pStyle w:val="Sansinterligne"/>
+                                <w:spacing w:before="80" w:after="40"/>
+                                <w:rPr>
+                                  <w:caps/>
+                                  <w:color w:val="C00000"/>
+                                  <w:sz w:val="24"/>
+                                  <w:szCs w:val="24"/>
+                                  <w:lang w:val="en-US"/>
+                                </w:rPr>
+                              </w:pPr>
+                              <w:r>
+                                <w:rPr>
+                                  <w:caps/>
+                                  <w:color w:val="C00000"/>
+                                  <w:sz w:val="24"/>
+                                  <w:szCs w:val="24"/>
+                                  <w:lang w:val="en-US"/>
+                                </w:rPr>
+                                <w:t>burgener, curchod, gonzalez lopez, reymond</w:t>
+                              </w:r>
+                            </w:p>
+                          </w:sdtContent>
+                        </w:sdt>
+                      </w:txbxContent>
+                    </v:textbox>
+                    <w10:wrap type="square" anchorx="margin" anchory="page"/>
+                  </v:shape>
+                </w:pict>
+              </mc:Fallback>
+            </mc:AlternateContent>
+          </w:r>
           <w:r>
             <w:rPr>
               <w:noProof/>
@@ -210,11 +701,7 @@
               </mc:Choice>
               <mc:Fallback>
                 <w:pict>
-                  <v:shapetype id="_x0000_t202" coordsize="21600,21600" o:spt="202" path="m,l,21600r21600,l21600,xe">
-                    <v:stroke joinstyle="miter"/>
-                    <v:path gradientshapeok="t" o:connecttype="rect"/>
-                  </v:shapetype>
-                  <v:shape id="Zone de texte 2" o:spid="_x0000_s1026" type="#_x0000_t202" style="position:absolute;left:0;text-align:left;margin-left:0;margin-top:246pt;width:185.9pt;height:110.6pt;z-index:251664384;visibility:visible;mso-wrap-style:square;mso-width-percent:400;mso-height-percent:200;mso-wrap-distance-left:9pt;mso-wrap-distance-top:3.6pt;mso-wrap-distance-right:9pt;mso-wrap-distance-bottom:3.6pt;mso-position-horizontal:center;mso-position-horizontal-relative:margin;mso-position-vertical:absolute;mso-position-vertical-relative:text;mso-width-percent:400;mso-height-percent:200;mso-width-relative:margin;mso-height-relative:margin;v-text-anchor:top" o:gfxdata="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" filled="f" stroked="f">
+                  <v:shape id="_x0000_s1028" type="#_x0000_t202" style="position:absolute;left:0;text-align:left;margin-left:0;margin-top:246pt;width:185.9pt;height:110.6pt;z-index:251664384;visibility:visible;mso-wrap-style:square;mso-width-percent:400;mso-height-percent:200;mso-wrap-distance-left:9pt;mso-wrap-distance-top:3.6pt;mso-wrap-distance-right:9pt;mso-wrap-distance-bottom:3.6pt;mso-position-horizontal:center;mso-position-horizontal-relative:margin;mso-position-vertical:absolute;mso-position-vertical-relative:text;mso-width-percent:400;mso-height-percent:200;mso-width-relative:margin;mso-height-relative:margin;v-text-anchor:top" o:gfxdata="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" filled="f" stroked="f">
                     <v:textbox style="mso-fit-shape-to-text:t">
                       <w:txbxContent>
                         <w:p>
@@ -507,341 +994,6 @@
             <mc:AlternateContent>
               <mc:Choice Requires="wps">
                 <w:drawing>
-                  <wp:anchor distT="0" distB="0" distL="182880" distR="182880" simplePos="0" relativeHeight="251660288" behindDoc="0" locked="0" layoutInCell="1" allowOverlap="1">
-                    <wp:simplePos x="0" y="0"/>
-                    <wp:positionH relativeFrom="margin">
-                      <wp:align>center</wp:align>
-                    </wp:positionH>
-                    <wp:positionV relativeFrom="page">
-                      <wp:posOffset>6725752</wp:posOffset>
-                    </wp:positionV>
-                    <wp:extent cx="4686300" cy="6720840"/>
-                    <wp:effectExtent l="0" t="0" r="5715" b="2540"/>
-                    <wp:wrapSquare wrapText="bothSides"/>
-                    <wp:docPr id="131" name="Zone de texte 131"/>
-                    <wp:cNvGraphicFramePr/>
-                    <a:graphic xmlns:a="http://schemas.openxmlformats.org/drawingml/2006/main">
-                      <a:graphicData uri="http://schemas.microsoft.com/office/word/2010/wordprocessingShape">
-                        <wps:wsp>
-                          <wps:cNvSpPr txBox="1"/>
-                          <wps:spPr>
-                            <a:xfrm>
-                              <a:off x="0" y="0"/>
-                              <a:ext cx="4686300" cy="6720840"/>
-                            </a:xfrm>
-                            <a:prstGeom prst="rect">
-                              <a:avLst/>
-                            </a:prstGeom>
-                            <a:noFill/>
-                            <a:ln w="6350">
-                              <a:noFill/>
-                            </a:ln>
-                            <a:effectLst/>
-                          </wps:spPr>
-                          <wps:style>
-                            <a:lnRef idx="0">
-                              <a:schemeClr val="accent1"/>
-                            </a:lnRef>
-                            <a:fillRef idx="0">
-                              <a:schemeClr val="accent1"/>
-                            </a:fillRef>
-                            <a:effectRef idx="0">
-                              <a:schemeClr val="accent1"/>
-                            </a:effectRef>
-                            <a:fontRef idx="minor">
-                              <a:schemeClr val="dk1"/>
-                            </a:fontRef>
-                          </wps:style>
-                          <wps:txbx>
-                            <w:txbxContent>
-                              <w:p>
-                                <w:pPr>
-                                  <w:pStyle w:val="Sansinterligne"/>
-                                  <w:spacing w:before="40" w:after="560" w:line="216" w:lineRule="auto"/>
-                                  <w:jc w:val="center"/>
-                                  <w:rPr>
-                                    <w:color w:val="C00000"/>
-                                    <w:sz w:val="72"/>
-                                    <w:szCs w:val="72"/>
-                                    <w:lang w:val="en-US"/>
-                                  </w:rPr>
-                                </w:pPr>
-                                <w:sdt>
-                                  <w:sdtPr>
-                                    <w:rPr>
-                                      <w:color w:val="C00000"/>
-                                      <w:sz w:val="72"/>
-                                      <w:szCs w:val="72"/>
-                                      <w:lang w:val="en-US"/>
-                                    </w:rPr>
-                                    <w:alias w:val="Titre"/>
-                                    <w:tag w:val=""/>
-                                    <w:id w:val="151731938"/>
-                                    <w:dataBinding w:prefixMappings="xmlns:ns0='http://purl.org/dc/elements/1.1/' xmlns:ns1='http://schemas.openxmlformats.org/package/2006/metadata/core-properties' " w:xpath="/ns1:coreProperties[1]/ns0:title[1]" w:storeItemID="{6C3C8BC8-F283-45AE-878A-BAB7291924A1}"/>
-                                    <w:text/>
-                                  </w:sdtPr>
-                                  <w:sdtEndPr/>
-                                  <w:sdtContent>
-                                    <w:r>
-                                      <w:rPr>
-                                        <w:color w:val="C00000"/>
-                                        <w:sz w:val="72"/>
-                                        <w:szCs w:val="72"/>
-                                        <w:lang w:val="en-US"/>
-                                      </w:rPr>
-                                      <w:t>Monopoly HEIG-VD</w:t>
-                                    </w:r>
-                                  </w:sdtContent>
-                                </w:sdt>
-                              </w:p>
-                              <w:sdt>
-                                <w:sdtPr>
-                                  <w:rPr>
-                                    <w:caps/>
-                                    <w:color w:val="5E1212"/>
-                                    <w:sz w:val="28"/>
-                                    <w:szCs w:val="28"/>
-                                    <w:lang w:val="en-US"/>
-                                  </w:rPr>
-                                  <w:alias w:val="Sous-titre"/>
-                                  <w:tag w:val=""/>
-                                  <w:id w:val="-2090151685"/>
-                                  <w:dataBinding w:prefixMappings="xmlns:ns0='http://purl.org/dc/elements/1.1/' xmlns:ns1='http://schemas.openxmlformats.org/package/2006/metadata/core-properties' " w:xpath="/ns1:coreProperties[1]/ns0:subject[1]" w:storeItemID="{6C3C8BC8-F283-45AE-878A-BAB7291924A1}"/>
-                                  <w:text/>
-                                </w:sdtPr>
-                                <w:sdtEndPr/>
-                                <w:sdtContent>
-                                  <w:p>
-                                    <w:pPr>
-                                      <w:pStyle w:val="Sansinterligne"/>
-                                      <w:spacing w:before="40" w:after="40"/>
-                                      <w:rPr>
-                                        <w:caps/>
-                                        <w:color w:val="5E1212"/>
-                                        <w:sz w:val="28"/>
-                                        <w:szCs w:val="28"/>
-                                        <w:lang w:val="en-US"/>
-                                      </w:rPr>
-                                    </w:pPr>
-                                    <w:r>
-                                      <w:rPr>
-                                        <w:caps/>
-                                        <w:color w:val="5E1212"/>
-                                        <w:sz w:val="28"/>
-                                        <w:szCs w:val="28"/>
-                                        <w:lang w:val="en-US"/>
-                                      </w:rPr>
-                                      <w:t>Cahier des charges</w:t>
-                                    </w:r>
-                                  </w:p>
-                                </w:sdtContent>
-                              </w:sdt>
-                              <w:sdt>
-                                <w:sdtPr>
-                                  <w:rPr>
-                                    <w:caps/>
-                                    <w:color w:val="C00000"/>
-                                    <w:sz w:val="24"/>
-                                    <w:szCs w:val="24"/>
-                                    <w:lang w:val="en-US"/>
-                                  </w:rPr>
-                                  <w:alias w:val="Auteur"/>
-                                  <w:tag w:val=""/>
-                                  <w:id w:val="-1536112409"/>
-                                  <w:dataBinding w:prefixMappings="xmlns:ns0='http://purl.org/dc/elements/1.1/' xmlns:ns1='http://schemas.openxmlformats.org/package/2006/metadata/core-properties' " w:xpath="/ns1:coreProperties[1]/ns0:creator[1]" w:storeItemID="{6C3C8BC8-F283-45AE-878A-BAB7291924A1}"/>
-                                  <w:text/>
-                                </w:sdtPr>
-                                <w:sdtEndPr/>
-                                <w:sdtContent>
-                                  <w:p>
-                                    <w:pPr>
-                                      <w:pStyle w:val="Sansinterligne"/>
-                                      <w:spacing w:before="80" w:after="40"/>
-                                      <w:rPr>
-                                        <w:caps/>
-                                        <w:color w:val="C00000"/>
-                                        <w:sz w:val="24"/>
-                                        <w:szCs w:val="24"/>
-                                        <w:lang w:val="en-US"/>
-                                      </w:rPr>
-                                    </w:pPr>
-                                    <w:r>
-                                      <w:rPr>
-                                        <w:caps/>
-                                        <w:color w:val="C00000"/>
-                                        <w:sz w:val="24"/>
-                                        <w:szCs w:val="24"/>
-                                        <w:lang w:val="en-US"/>
-                                      </w:rPr>
-                                      <w:t>burgener, curchod, gonzalez lopez, reymond</w:t>
-                                    </w:r>
-                                  </w:p>
-                                </w:sdtContent>
-                              </w:sdt>
-                            </w:txbxContent>
-                          </wps:txbx>
-                          <wps:bodyPr rot="0" spcFirstLastPara="0" vertOverflow="overflow" horzOverflow="overflow" vert="horz" wrap="square" lIns="0" tIns="0" rIns="0" bIns="0" numCol="1" spcCol="0" rtlCol="0" fromWordArt="0" anchor="t" anchorCtr="0" forceAA="0" compatLnSpc="1">
-                            <a:prstTxWarp prst="textNoShape">
-                              <a:avLst/>
-                            </a:prstTxWarp>
-                            <a:spAutoFit/>
-                          </wps:bodyPr>
-                        </wps:wsp>
-                      </a:graphicData>
-                    </a:graphic>
-                    <wp14:sizeRelH relativeFrom="margin">
-                      <wp14:pctWidth>79000</wp14:pctWidth>
-                    </wp14:sizeRelH>
-                    <wp14:sizeRelV relativeFrom="page">
-                      <wp14:pctHeight>35000</wp14:pctHeight>
-                    </wp14:sizeRelV>
-                  </wp:anchor>
-                </w:drawing>
-              </mc:Choice>
-              <mc:Fallback>
-                <w:pict>
-                  <v:shape id="Zone de texte 131" o:spid="_x0000_s1027" type="#_x0000_t202" style="position:absolute;left:0;text-align:left;margin-left:0;margin-top:529.6pt;width:369pt;height:529.2pt;z-index:251660288;visibility:visible;mso-wrap-style:square;mso-width-percent:790;mso-height-percent:350;mso-wrap-distance-left:14.4pt;mso-wrap-distance-top:0;mso-wrap-distance-right:14.4pt;mso-wrap-distance-bottom:0;mso-position-horizontal:center;mso-position-horizontal-relative:margin;mso-position-vertical:absolute;mso-position-vertical-relative:page;mso-width-percent:790;mso-height-percent:350;mso-width-relative:margin;mso-height-relative:page;v-text-anchor:top" o:gfxdata="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" filled="f" stroked="f" strokeweight=".5pt">
-                    <v:textbox style="mso-fit-shape-to-text:t" inset="0,0,0,0">
-                      <w:txbxContent>
-                        <w:p>
-                          <w:pPr>
-                            <w:pStyle w:val="Sansinterligne"/>
-                            <w:spacing w:before="40" w:after="560" w:line="216" w:lineRule="auto"/>
-                            <w:jc w:val="center"/>
-                            <w:rPr>
-                              <w:color w:val="C00000"/>
-                              <w:sz w:val="72"/>
-                              <w:szCs w:val="72"/>
-                              <w:lang w:val="en-US"/>
-                            </w:rPr>
-                          </w:pPr>
-                          <w:sdt>
-                            <w:sdtPr>
-                              <w:rPr>
-                                <w:color w:val="C00000"/>
-                                <w:sz w:val="72"/>
-                                <w:szCs w:val="72"/>
-                                <w:lang w:val="en-US"/>
-                              </w:rPr>
-                              <w:alias w:val="Titre"/>
-                              <w:tag w:val=""/>
-                              <w:id w:val="151731938"/>
-                              <w:dataBinding w:prefixMappings="xmlns:ns0='http://purl.org/dc/elements/1.1/' xmlns:ns1='http://schemas.openxmlformats.org/package/2006/metadata/core-properties' " w:xpath="/ns1:coreProperties[1]/ns0:title[1]" w:storeItemID="{6C3C8BC8-F283-45AE-878A-BAB7291924A1}"/>
-                              <w:text/>
-                            </w:sdtPr>
-                            <w:sdtEndPr/>
-                            <w:sdtContent>
-                              <w:r>
-                                <w:rPr>
-                                  <w:color w:val="C00000"/>
-                                  <w:sz w:val="72"/>
-                                  <w:szCs w:val="72"/>
-                                  <w:lang w:val="en-US"/>
-                                </w:rPr>
-                                <w:t>Monopoly HEIG-VD</w:t>
-                              </w:r>
-                            </w:sdtContent>
-                          </w:sdt>
-                        </w:p>
-                        <w:sdt>
-                          <w:sdtPr>
-                            <w:rPr>
-                              <w:caps/>
-                              <w:color w:val="5E1212"/>
-                              <w:sz w:val="28"/>
-                              <w:szCs w:val="28"/>
-                              <w:lang w:val="en-US"/>
-                            </w:rPr>
-                            <w:alias w:val="Sous-titre"/>
-                            <w:tag w:val=""/>
-                            <w:id w:val="-2090151685"/>
-                            <w:dataBinding w:prefixMappings="xmlns:ns0='http://purl.org/dc/elements/1.1/' xmlns:ns1='http://schemas.openxmlformats.org/package/2006/metadata/core-properties' " w:xpath="/ns1:coreProperties[1]/ns0:subject[1]" w:storeItemID="{6C3C8BC8-F283-45AE-878A-BAB7291924A1}"/>
-                            <w:text/>
-                          </w:sdtPr>
-                          <w:sdtEndPr/>
-                          <w:sdtContent>
-                            <w:p>
-                              <w:pPr>
-                                <w:pStyle w:val="Sansinterligne"/>
-                                <w:spacing w:before="40" w:after="40"/>
-                                <w:rPr>
-                                  <w:caps/>
-                                  <w:color w:val="5E1212"/>
-                                  <w:sz w:val="28"/>
-                                  <w:szCs w:val="28"/>
-                                  <w:lang w:val="en-US"/>
-                                </w:rPr>
-                              </w:pPr>
-                              <w:r>
-                                <w:rPr>
-                                  <w:caps/>
-                                  <w:color w:val="5E1212"/>
-                                  <w:sz w:val="28"/>
-                                  <w:szCs w:val="28"/>
-                                  <w:lang w:val="en-US"/>
-                                </w:rPr>
-                                <w:t>Cahier des charges</w:t>
-                              </w:r>
-                            </w:p>
-                          </w:sdtContent>
-                        </w:sdt>
-                        <w:sdt>
-                          <w:sdtPr>
-                            <w:rPr>
-                              <w:caps/>
-                              <w:color w:val="C00000"/>
-                              <w:sz w:val="24"/>
-                              <w:szCs w:val="24"/>
-                              <w:lang w:val="en-US"/>
-                            </w:rPr>
-                            <w:alias w:val="Auteur"/>
-                            <w:tag w:val=""/>
-                            <w:id w:val="-1536112409"/>
-                            <w:dataBinding w:prefixMappings="xmlns:ns0='http://purl.org/dc/elements/1.1/' xmlns:ns1='http://schemas.openxmlformats.org/package/2006/metadata/core-properties' " w:xpath="/ns1:coreProperties[1]/ns0:creator[1]" w:storeItemID="{6C3C8BC8-F283-45AE-878A-BAB7291924A1}"/>
-                            <w:text/>
-                          </w:sdtPr>
-                          <w:sdtEndPr/>
-                          <w:sdtContent>
-                            <w:p>
-                              <w:pPr>
-                                <w:pStyle w:val="Sansinterligne"/>
-                                <w:spacing w:before="80" w:after="40"/>
-                                <w:rPr>
-                                  <w:caps/>
-                                  <w:color w:val="C00000"/>
-                                  <w:sz w:val="24"/>
-                                  <w:szCs w:val="24"/>
-                                  <w:lang w:val="en-US"/>
-                                </w:rPr>
-                              </w:pPr>
-                              <w:r>
-                                <w:rPr>
-                                  <w:caps/>
-                                  <w:color w:val="C00000"/>
-                                  <w:sz w:val="24"/>
-                                  <w:szCs w:val="24"/>
-                                  <w:lang w:val="en-US"/>
-                                </w:rPr>
-                                <w:t>burgener, curchod, gonzalez lopez, reymond</w:t>
-                              </w:r>
-                            </w:p>
-                          </w:sdtContent>
-                        </w:sdt>
-                      </w:txbxContent>
-                    </v:textbox>
-                    <w10:wrap type="square" anchorx="margin" anchory="page"/>
-                  </v:shape>
-                </w:pict>
-              </mc:Fallback>
-            </mc:AlternateContent>
-          </w:r>
-          <w:r>
-            <w:rPr>
-              <w:noProof/>
-            </w:rPr>
-            <mc:AlternateContent>
-              <mc:Choice Requires="wps">
-                <w:drawing>
                   <wp:anchor distT="0" distB="0" distL="114300" distR="114300" simplePos="0" relativeHeight="251659264" behindDoc="0" locked="0" layoutInCell="1" allowOverlap="1">
                     <wp:simplePos x="0" y="0"/>
                     <wp:positionH relativeFrom="margin">
@@ -968,7 +1120,7 @@
               </mc:Choice>
               <mc:Fallback>
                 <w:pict>
-                  <v:rect id="Rectangle 132" o:spid="_x0000_s1028" style="position:absolute;left:0;text-align:left;margin-left:-4.4pt;margin-top:0;width:46.8pt;height:77.75pt;z-index:251659264;visibility:visible;mso-wrap-style:square;mso-width-percent:76;mso-height-percent:98;mso-top-percent:23;mso-wrap-distance-left:9pt;mso-wrap-distance-top:0;mso-wrap-distance-right:9pt;mso-wrap-distance-bottom:0;mso-position-horizontal:right;mso-position-horizontal-relative:margin;mso-position-vertical-relative:page;mso-width-percent:76;mso-height-percent:98;mso-top-percent:23;mso-width-relative:page;mso-height-relative:page;v-text-anchor:bottom" o:gfxdata="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" fillcolor="#e20613" stroked="f" strokeweight="1pt">
+                  <v:rect id="Rectangle 132" o:spid="_x0000_s1029" style="position:absolute;left:0;text-align:left;margin-left:-4.4pt;margin-top:0;width:46.8pt;height:77.75pt;z-index:251659264;visibility:visible;mso-wrap-style:square;mso-width-percent:76;mso-height-percent:98;mso-top-percent:23;mso-wrap-distance-left:9pt;mso-wrap-distance-top:0;mso-wrap-distance-right:9pt;mso-wrap-distance-bottom:0;mso-position-horizontal:right;mso-position-horizontal-relative:margin;mso-position-vertical-relative:page;mso-width-percent:76;mso-height-percent:98;mso-top-percent:23;mso-width-relative:page;mso-height-relative:page;v-text-anchor:bottom" o:gfxdata="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" fillcolor="#e20613" stroked="f" strokeweight="1pt">
                     <o:lock v:ext="edit" aspectratio="t"/>
                     <v:textbox inset="3.6pt,,3.6pt">
                       <w:txbxContent>
@@ -1750,22 +1902,22 @@
         <w:t>Authentification simple</w:t>
       </w:r>
       <w:r>
-        <w:t xml:space="preserve"> : nous demandons simplement un nom d'utilisateur à sa connexion</w:t>
-      </w:r>
-      <w:r>
-        <w:t>, auquel</w:t>
-      </w:r>
-      <w:r>
-        <w:t xml:space="preserve"> nous concaténons un identificateur unique (ex : bryan</w:t>
-      </w:r>
-      <w:r>
-        <w:rPr>
-          <w:b/>
-        </w:rPr>
-        <w:t>#1234</w:t>
-      </w:r>
-      <w:r>
-        <w:t>) qui ne sera valide que durant le temps de sa session. S'il relance le jeu et saisit le même nom, il aura un identificateur différent.</w:t>
+        <w:t xml:space="preserve"> : nous demandons un nom d'utilisateur </w:t>
+      </w:r>
+      <w:r>
+        <w:t xml:space="preserve">ainsi qu'un mot de passe </w:t>
+      </w:r>
+      <w:r>
+        <w:t xml:space="preserve">à </w:t>
+      </w:r>
+      <w:r>
+        <w:t>la</w:t>
+      </w:r>
+      <w:r>
+        <w:t xml:space="preserve"> connexion</w:t>
+      </w:r>
+      <w:r>
+        <w:t xml:space="preserve"> de l'utilisateur. Si le nom d'utilisateur n'est pas reconnu, nous proposons de créer un compte utilisateur avec ces informations.</w:t>
       </w:r>
     </w:p>
     <w:p>
@@ -1780,6 +1932,12 @@
         <w:rPr>
           <w:b/>
         </w:rPr>
+        <w:t xml:space="preserve"> </w:t>
+      </w:r>
+      <w:r>
+        <w:rPr>
+          <w:b/>
+        </w:rPr>
         <w:t>Création d'un salon de jeu</w:t>
       </w:r>
       <w:r>
@@ -1799,9 +1957,6 @@
       </w:r>
       <w:r>
         <w:t>du jeu</w:t>
-      </w:r>
-      <w:r>
-        <w:t xml:space="preserve"> (dans l'immédiat, nous permettrons uniquement de choisir le nombre de joueurs maximal)</w:t>
       </w:r>
       <w:r>
         <w:t>.</w:t>
@@ -1898,13 +2053,55 @@
         <w:t>:</w:t>
       </w:r>
       <w:r>
-        <w:t xml:space="preserve"> l’administrateur peut, dans une interface différente, modifier certains paramètres de jeu</w:t>
-      </w:r>
-      <w:r>
-        <w:t xml:space="preserve">. Il pourrait fixer les limites </w:t>
-      </w:r>
-      <w:r>
-        <w:t>du nombre de dés utilisés et du capital de départ autorisé, par exemple. Mais il aurait également la possibilité d’activer certains modes de jeu, qui deviendraient ainsi visibles dans l’interface de création de partie des joueurs.</w:t>
+        <w:t xml:space="preserve"> l’administrateur peut, dans une interface différente, modifier certains paramètres</w:t>
+      </w:r>
+      <w:r>
+        <w:t xml:space="preserve"> concernant les limites</w:t>
+      </w:r>
+      <w:r>
+        <w:t xml:space="preserve"> d</w:t>
+      </w:r>
+      <w:r>
+        <w:t>u</w:t>
+      </w:r>
+      <w:r>
+        <w:t xml:space="preserve"> jeu</w:t>
+      </w:r>
+      <w:r>
+        <w:t xml:space="preserve">. </w:t>
+      </w:r>
+      <w:r>
+        <w:t>Par exemple i</w:t>
+      </w:r>
+      <w:r>
+        <w:t xml:space="preserve">l pourrait fixer les limites </w:t>
+      </w:r>
+      <w:r>
+        <w:t>du nombre de dés utilisés et du capital de départ autorisé.</w:t>
+      </w:r>
+    </w:p>
+    <w:p>
+      <w:pPr>
+        <w:pStyle w:val="Paragraphedeliste"/>
+        <w:numPr>
+          <w:ilvl w:val="0"/>
+          <w:numId w:val="1"/>
+        </w:numPr>
+      </w:pPr>
+      <w:r>
+        <w:rPr>
+          <w:b/>
+        </w:rPr>
+        <w:t>Suivi des scores et statistiques</w:t>
+      </w:r>
+      <w:r>
+        <w:rPr>
+          <w:b/>
+        </w:rPr>
+        <w:t xml:space="preserve"> </w:t>
+      </w:r>
+      <w:r>
+        <w:t>: Au file…</w:t>
       </w:r>
     </w:p>
     <w:p>
@@ -2081,24 +2278,6 @@
       </w:pPr>
       <w:r>
         <w:t>Limite de temps pour une partie</w:t>
-      </w:r>
-    </w:p>
-    <w:p>
-      <w:pPr>
-        <w:pStyle w:val="Paragraphedeliste"/>
-        <w:numPr>
-          <w:ilvl w:val="0"/>
-          <w:numId w:val="2"/>
-        </w:numPr>
-      </w:pPr>
-      <w:r>
-        <w:rPr>
-          <w:b/>
-        </w:rPr>
-        <w:t>Suivi des scores et statistiques</w:t>
-      </w:r>
-      <w:r>
-        <w:t xml:space="preserve"> (nécessitera une modification de l'authentification)</w:t>
       </w:r>
     </w:p>
     <w:p>
@@ -2156,19 +2335,19 @@
           <wp:anchor distT="0" distB="0" distL="114300" distR="114300" simplePos="0" relativeHeight="251665408" behindDoc="1" locked="0" layoutInCell="1" allowOverlap="1">
             <wp:simplePos x="0" y="0"/>
             <wp:positionH relativeFrom="margin">
-              <wp:align>center</wp:align>
+              <wp:posOffset>-118110</wp:posOffset>
             </wp:positionH>
             <wp:positionV relativeFrom="paragraph">
-              <wp:posOffset>211431</wp:posOffset>
+              <wp:posOffset>212090</wp:posOffset>
             </wp:positionV>
-            <wp:extent cx="6900545" cy="3898900"/>
+            <wp:extent cx="6216650" cy="3898900"/>
             <wp:effectExtent l="0" t="0" r="0" b="6350"/>
             <wp:wrapTight wrapText="bothSides">
               <wp:wrapPolygon edited="0">
                 <wp:start x="0" y="0"/>
                 <wp:lineTo x="0" y="21530"/>
-                <wp:lineTo x="21526" y="21530"/>
-                <wp:lineTo x="21526" y="0"/>
+                <wp:lineTo x="21512" y="21530"/>
+                <wp:lineTo x="21512" y="0"/>
                 <wp:lineTo x="0" y="0"/>
               </wp:wrapPolygon>
             </wp:wrapTight>
@@ -2193,7 +2372,6 @@
                         </a:ext>
                       </a:extLst>
                     </a:blip>
-                    <a:srcRect/>
                     <a:stretch>
                       <a:fillRect/>
                     </a:stretch>
@@ -2201,7 +2379,7 @@
                   <pic:spPr bwMode="auto">
                     <a:xfrm>
                       <a:off x="0" y="0"/>
-                      <a:ext cx="6900545" cy="3898900"/>
+                      <a:ext cx="6216650" cy="3898900"/>
                     </a:xfrm>
                     <a:prstGeom prst="rect">
                       <a:avLst/>
@@ -2283,13 +2461,8 @@
       <w:r>
         <w:t xml:space="preserve"> s'authentifier, puis choisir une partie. Enfin il attendra que </w:t>
       </w:r>
-      <w:proofErr w:type="gramStart"/>
-      <w:r>
-        <w:t>tous les joueurs</w:t>
-      </w:r>
-      <w:proofErr w:type="gramEnd"/>
-      <w:r>
-        <w:t xml:space="preserve"> soient prêts, pour que la partie se</w:t>
+      <w:r>
+        <w:t>tous les joueurs soient prêts, pour que la partie se</w:t>
       </w:r>
       <w:r>
         <w:t xml:space="preserve"> lance. En jeu, il devra attendre son tour pour lancer les dés et être actif dans la partie.</w:t>
@@ -2337,171 +2510,73 @@
         <w:t>scénario de préparation</w:t>
       </w:r>
       <w:r>
-        <w:t xml:space="preserve"> englobe les actions que le joueur devra entreprendre avant de pouvoir jouer. Cela implique qu'il </w:t>
-      </w:r>
-      <w:r>
-        <w:t>va :</w:t>
-      </w:r>
-    </w:p>
-    <w:p>
-      <w:pPr>
-        <w:pStyle w:val="Paragraphedeliste"/>
-        <w:numPr>
-          <w:ilvl w:val="0"/>
-          <w:numId w:val="5"/>
-        </w:numPr>
-      </w:pPr>
-      <w:r>
-        <w:t>S'authentifier au Monopoly</w:t>
-      </w:r>
-    </w:p>
-    <w:p>
-      <w:pPr>
-        <w:pStyle w:val="Paragraphedeliste"/>
-        <w:numPr>
-          <w:ilvl w:val="0"/>
-          <w:numId w:val="5"/>
-        </w:numPr>
-      </w:pPr>
-      <w:r>
-        <w:t>Choisir de :</w:t>
-      </w:r>
-    </w:p>
-    <w:p>
-      <w:pPr>
-        <w:pStyle w:val="Paragraphedeliste"/>
-        <w:numPr>
-          <w:ilvl w:val="1"/>
-          <w:numId w:val="5"/>
-        </w:numPr>
-        <w:ind w:hanging="360"/>
-      </w:pPr>
-      <w:r>
-        <w:t xml:space="preserve">Rejoindre une partie, dans ce cas il </w:t>
-      </w:r>
-      <w:r>
-        <w:t>devra</w:t>
-      </w:r>
-    </w:p>
-    <w:p>
-      <w:pPr>
-        <w:pStyle w:val="Paragraphedeliste"/>
-        <w:numPr>
-          <w:ilvl w:val="2"/>
-          <w:numId w:val="5"/>
-        </w:numPr>
-        <w:ind w:hanging="360"/>
-      </w:pPr>
-      <w:r>
-        <w:t xml:space="preserve"> Sélectionner une partie à rejoindre</w:t>
-      </w:r>
-    </w:p>
-    <w:p>
-      <w:pPr>
-        <w:pStyle w:val="Paragraphedeliste"/>
-        <w:numPr>
-          <w:ilvl w:val="2"/>
-          <w:numId w:val="5"/>
-        </w:numPr>
-        <w:ind w:hanging="360"/>
-      </w:pPr>
-      <w:r>
-        <w:t xml:space="preserve"> Attendre le lancement de la partie</w:t>
-      </w:r>
-    </w:p>
-    <w:p>
-      <w:pPr>
-        <w:pStyle w:val="Paragraphedeliste"/>
-        <w:numPr>
-          <w:ilvl w:val="2"/>
-          <w:numId w:val="5"/>
-        </w:numPr>
-        <w:ind w:hanging="360"/>
-      </w:pPr>
+        <w:t xml:space="preserve"> englobe les actions que le joueur devra entreprendre avant de pouvoir jouer. </w:t>
+      </w:r>
+    </w:p>
+    <w:p>
+      <w:r>
+        <w:t xml:space="preserve">L'utilisateur va </w:t>
+      </w:r>
+      <w:r>
+        <w:rPr>
+          <w:b/>
+        </w:rPr>
+        <w:t xml:space="preserve">s'authentifier </w:t>
+      </w:r>
+      <w:r>
+        <w:t>à l'aide de son nom d'utilisateur et son mot de passe, son compte sera créé en cas de nom inconnu dans la base de données.</w:t>
+      </w:r>
+    </w:p>
+    <w:p>
+      <w:r>
+        <w:t xml:space="preserve">L'utilisateur authentifié pourra parcourir la liste des parties en attente de joueur dans le but de </w:t>
+      </w:r>
+      <w:r>
+        <w:rPr>
+          <w:b/>
+        </w:rPr>
+        <w:t>rejoindre un salon de jeu</w:t>
+      </w:r>
+      <w:r>
+        <w:t>.</w:t>
+      </w:r>
+    </w:p>
+    <w:p>
       <w:r>
         <w:lastRenderedPageBreak/>
-        <w:t xml:space="preserve"> Passer à la phase de jeu</w:t>
-      </w:r>
-    </w:p>
-    <w:p>
-      <w:pPr>
-        <w:pStyle w:val="Paragraphedeliste"/>
-        <w:numPr>
-          <w:ilvl w:val="1"/>
-          <w:numId w:val="5"/>
-        </w:numPr>
-        <w:ind w:hanging="360"/>
-      </w:pPr>
-      <w:r>
-        <w:t>Créer son propre salon, dans ce cas il devra :</w:t>
-      </w:r>
-    </w:p>
-    <w:p>
-      <w:pPr>
-        <w:pStyle w:val="Paragraphedeliste"/>
-        <w:numPr>
-          <w:ilvl w:val="2"/>
-          <w:numId w:val="5"/>
-        </w:numPr>
-        <w:ind w:hanging="360"/>
-      </w:pPr>
-      <w:r>
-        <w:t xml:space="preserve"> Créer la partie</w:t>
-      </w:r>
-    </w:p>
-    <w:p>
-      <w:pPr>
-        <w:pStyle w:val="Paragraphedeliste"/>
-        <w:numPr>
-          <w:ilvl w:val="2"/>
-          <w:numId w:val="5"/>
-        </w:numPr>
-        <w:ind w:hanging="360"/>
-      </w:pPr>
-      <w:r>
-        <w:t xml:space="preserve"> Choisir les paramètres avec lesquels jouer</w:t>
-      </w:r>
-    </w:p>
-    <w:p>
-      <w:pPr>
-        <w:pStyle w:val="Paragraphedeliste"/>
-        <w:numPr>
-          <w:ilvl w:val="2"/>
-          <w:numId w:val="5"/>
-        </w:numPr>
-        <w:ind w:hanging="360"/>
-      </w:pPr>
-      <w:r>
-        <w:t xml:space="preserve"> Attendre d'autres joueurs</w:t>
-      </w:r>
-    </w:p>
-    <w:p>
-      <w:pPr>
-        <w:pStyle w:val="Paragraphedeliste"/>
-        <w:numPr>
-          <w:ilvl w:val="2"/>
-          <w:numId w:val="5"/>
-        </w:numPr>
-        <w:ind w:hanging="360"/>
-      </w:pPr>
-      <w:r>
-        <w:t xml:space="preserve"> </w:t>
-      </w:r>
-      <w:r>
-        <w:t>Attendre le lancement de la partie</w:t>
-      </w:r>
-    </w:p>
-    <w:p>
-      <w:pPr>
-        <w:pStyle w:val="Paragraphedeliste"/>
-        <w:numPr>
-          <w:ilvl w:val="2"/>
-          <w:numId w:val="5"/>
-        </w:numPr>
-        <w:ind w:hanging="360"/>
-      </w:pPr>
-      <w:r>
-        <w:t xml:space="preserve"> Passer à la phase de jeu</w:t>
+        <w:t xml:space="preserve">Il pourra également </w:t>
+      </w:r>
+      <w:r>
+        <w:rPr>
+          <w:b/>
+        </w:rPr>
+        <w:t>créer son propre salon de jeu</w:t>
+      </w:r>
+      <w:r>
+        <w:t xml:space="preserve"> pour y accueillir d'autres joueurs, cela lui permettra de </w:t>
+      </w:r>
+      <w:r>
+        <w:rPr>
+          <w:b/>
+        </w:rPr>
+        <w:t>modifier les paramètres de la partie</w:t>
+      </w:r>
+      <w:r>
+        <w:t>.</w:t>
+      </w:r>
+    </w:p>
+    <w:p>
+      <w:r>
+        <w:t>Une fois que le joueur se sent d'attaque à commencer la partie, il peut se</w:t>
+      </w:r>
+      <w:r>
+        <w:rPr>
+          <w:b/>
+        </w:rPr>
+        <w:t xml:space="preserve"> déclarer "prêt"</w:t>
+      </w:r>
+      <w:r>
+        <w:t xml:space="preserve"> et attendre que les autres joueurs fassent de même.</w:t>
       </w:r>
     </w:p>
     <w:p>
@@ -2531,214 +2606,70 @@
         <w:t>phase de jeu</w:t>
       </w:r>
       <w:r>
-        <w:t xml:space="preserve">. Voici le scénario que nous envisageons pour </w:t>
-      </w:r>
-      <w:r>
-        <w:t>nos joueurs, une fois leur tour venu :</w:t>
-      </w:r>
-    </w:p>
-    <w:p>
-      <w:pPr>
-        <w:pStyle w:val="Paragraphedeliste"/>
-        <w:numPr>
-          <w:ilvl w:val="0"/>
-          <w:numId w:val="6"/>
-        </w:numPr>
-      </w:pPr>
-      <w:r>
-        <w:t>Lancer les dés</w:t>
-      </w:r>
-    </w:p>
-    <w:p>
-      <w:pPr>
-        <w:pStyle w:val="Paragraphedeliste"/>
-        <w:numPr>
-          <w:ilvl w:val="0"/>
-          <w:numId w:val="6"/>
-        </w:numPr>
-      </w:pPr>
-      <w:r>
-        <w:t xml:space="preserve">Avancer et atterrir sur une case, les possibilités sont les suivantes : </w:t>
-      </w:r>
-    </w:p>
-    <w:p>
-      <w:pPr>
-        <w:pStyle w:val="Paragraphedeliste"/>
-        <w:numPr>
-          <w:ilvl w:val="1"/>
-          <w:numId w:val="6"/>
-        </w:numPr>
-      </w:pPr>
-      <w:r>
-        <w:t>Case carte chance : le joueur tire une carte et subit/profite de ses effets</w:t>
-      </w:r>
-      <w:r>
-        <w:t>.</w:t>
-      </w:r>
-    </w:p>
-    <w:p>
-      <w:pPr>
-        <w:pStyle w:val="Paragraphedeliste"/>
-        <w:numPr>
-          <w:ilvl w:val="1"/>
-          <w:numId w:val="6"/>
-        </w:numPr>
-      </w:pPr>
-      <w:r>
-        <w:t xml:space="preserve">Case immobilière </w:t>
+        <w:t xml:space="preserve">. </w:t>
+      </w:r>
+    </w:p>
+    <w:p>
+      <w:r>
+        <w:t xml:space="preserve">Avant de pouvoir jouer, le participant devra </w:t>
       </w:r>
       <w:r>
         <w:rPr>
           <w:b/>
-          <w:i/>
         </w:rPr>
-        <w:t xml:space="preserve">libre </w:t>
-      </w:r>
-      <w:r>
-        <w:t>(personne ne la possède) : le joueur choisi</w:t>
-      </w:r>
-      <w:r>
-        <w:t>t</w:t>
-      </w:r>
-      <w:r>
-        <w:t xml:space="preserve"> de l'acheter ou de la laisser</w:t>
-      </w:r>
-      <w:r>
-        <w:t>.</w:t>
-      </w:r>
-    </w:p>
-    <w:p>
-      <w:pPr>
-        <w:pStyle w:val="Paragraphedeliste"/>
-        <w:numPr>
-          <w:ilvl w:val="1"/>
-          <w:numId w:val="6"/>
-        </w:numPr>
-      </w:pPr>
-      <w:r>
-        <w:t xml:space="preserve">Case </w:t>
-      </w:r>
-      <w:r>
-        <w:t>i</w:t>
-      </w:r>
-      <w:r>
-        <w:t xml:space="preserve">mmobilière </w:t>
+        <w:t>attendre son tour</w:t>
+      </w:r>
+      <w:r>
+        <w:t>. Pendant ce temps il peut inspecter les cases du plateau.</w:t>
+      </w:r>
+    </w:p>
+    <w:p>
+      <w:r>
+        <w:t xml:space="preserve">Une fois son tour arrivé, il devra </w:t>
       </w:r>
       <w:r>
         <w:rPr>
           <w:b/>
-          <w:i/>
         </w:rPr>
-        <w:t>possédée</w:t>
-      </w:r>
-      <w:r>
-        <w:t xml:space="preserve"> (le joueur en est le propriétaire)</w:t>
-      </w:r>
-      <w:r>
-        <w:t xml:space="preserve"> : s'il possède les autres propriétés de la même couleur, il peut payer pour construire des maisons sur le terrain.</w:t>
-      </w:r>
-    </w:p>
-    <w:p>
-      <w:pPr>
-        <w:pStyle w:val="Paragraphedeliste"/>
-        <w:numPr>
-          <w:ilvl w:val="1"/>
-          <w:numId w:val="6"/>
-        </w:numPr>
-      </w:pPr>
-      <w:r>
-        <w:t xml:space="preserve">Case immobilière </w:t>
+        <w:t>lancer les dés</w:t>
+      </w:r>
+      <w:r>
+        <w:t xml:space="preserve">, pour avancer dans le plateau et ainsi participer à la partie. Car en cas d'inactivité, son tour sera automatiquement passé. </w:t>
+      </w:r>
+      <w:r>
+        <w:t>Si le joueur fait un double (les deux dés ont la même valeur), le joueur devra refaire un tour (relancer les dés). Au bout du troisième double de suite, il sera contraint d'</w:t>
       </w:r>
       <w:r>
         <w:rPr>
           <w:b/>
-          <w:i/>
         </w:rPr>
-        <w:t>possédée par un autre</w:t>
-      </w:r>
-      <w:r>
-        <w:t xml:space="preserve"> :  le joueur n'a pas d'autre choix que de payer son loyer.</w:t>
-      </w:r>
-    </w:p>
-    <w:p>
-      <w:pPr>
-        <w:pStyle w:val="Paragraphedeliste"/>
-        <w:numPr>
-          <w:ilvl w:val="1"/>
-          <w:numId w:val="6"/>
-        </w:numPr>
-      </w:pPr>
-      <w:r>
-        <w:t xml:space="preserve">Case "Aller en </w:t>
-      </w:r>
-      <w:r>
-        <w:t>salle d’</w:t>
-      </w:r>
-      <w:r>
-        <w:t>examen</w:t>
-      </w:r>
-      <w:r>
-        <w:t>"</w:t>
-      </w:r>
-      <w:r>
-        <w:t> : le joueur se retrouve en examen.</w:t>
-      </w:r>
-    </w:p>
-    <w:p>
-      <w:pPr>
-        <w:pStyle w:val="Paragraphedeliste"/>
-        <w:numPr>
-          <w:ilvl w:val="1"/>
-          <w:numId w:val="6"/>
-        </w:numPr>
-      </w:pPr>
-      <w:r>
-        <w:t xml:space="preserve">Case taxe (frais d’écolage, </w:t>
-      </w:r>
-      <w:proofErr w:type="spellStart"/>
-      <w:r>
-        <w:t>Baleinev</w:t>
-      </w:r>
-      <w:proofErr w:type="spellEnd"/>
-      <w:r>
-        <w:t>) : le joueur a l’obligation de payer la taxe associée.</w:t>
-      </w:r>
-    </w:p>
-    <w:p>
-      <w:pPr>
-        <w:pStyle w:val="Paragraphedeliste"/>
-        <w:numPr>
-          <w:ilvl w:val="0"/>
-          <w:numId w:val="6"/>
-        </w:numPr>
-      </w:pPr>
-      <w:r>
-        <w:t>Terminer son tour</w:t>
-      </w:r>
-    </w:p>
-    <w:p>
-      <w:pPr>
+        <w:t>aller en prison</w:t>
+      </w:r>
+      <w:r>
+        <w:t>.</w:t>
+      </w:r>
+    </w:p>
+    <w:p>
+      <w:r>
+        <w:t xml:space="preserve">Durant la partie, le joueur aura de multiples occasions pour </w:t>
+      </w:r>
+      <w:r>
         <w:rPr>
-          <w:rFonts w:asciiTheme="majorHAnsi" w:eastAsiaTheme="majorEastAsia" w:hAnsiTheme="majorHAnsi" w:cstheme="majorBidi"/>
-          <w:color w:val="C00000"/>
-          <w:sz w:val="32"/>
-          <w:szCs w:val="32"/>
+          <w:b/>
         </w:rPr>
-      </w:pPr>
-      <w:r>
-        <w:t>Ceci est un scénario basique pour un tour simple. Nous allons tout de même essayer d'implémenter le maximum de fonctionnalité</w:t>
-      </w:r>
-      <w:r>
-        <w:t>s</w:t>
-      </w:r>
-      <w:r>
-        <w:t>, afin de créer tout un "arbre" de scénario</w:t>
-      </w:r>
-      <w:r>
-        <w:t>s</w:t>
-      </w:r>
-      <w:r>
-        <w:t xml:space="preserve"> différents, en suivant au maximum les règles du Monopoly Classique.</w:t>
+        <w:t>dépenser son argent</w:t>
+      </w:r>
+      <w:r>
+        <w:t xml:space="preserve">, comme l'achat de propriété ou encore payer un loyer/une facture, ou pour </w:t>
+      </w:r>
+      <w:r>
+        <w:rPr>
+          <w:b/>
+        </w:rPr>
+        <w:t>en recevoir</w:t>
+      </w:r>
+      <w:r>
+        <w:t>, comme la réception d'un loyer ou la vente d'une propriété.</w:t>
       </w:r>
     </w:p>
     <w:p>
@@ -2746,6 +2677,8 @@
         <w:pStyle w:val="Titre1"/>
       </w:pPr>
       <w:bookmarkStart w:id="8" w:name="_Toc511336577"/>
+      <w:bookmarkStart w:id="9" w:name="_GoBack"/>
+      <w:bookmarkEnd w:id="9"/>
       <w:r>
         <w:t>Interfaces graphiques</w:t>
       </w:r>
@@ -2822,14 +2755,27 @@
       <w:r>
         <w:t xml:space="preserve">Figure </w:t>
       </w:r>
-      <w:fldSimple w:instr=" SEQ Figure \* ARABIC ">
-        <w:r>
-          <w:rPr>
-            <w:noProof/>
-          </w:rPr>
-          <w:t>1</w:t>
-        </w:r>
-      </w:fldSimple>
+      <w:r>
+        <w:fldChar w:fldCharType="begin"/>
+      </w:r>
+      <w:r>
+        <w:instrText xml:space="preserve"> SEQ Figure \* ARABIC </w:instrText>
+      </w:r>
+      <w:r>
+        <w:fldChar w:fldCharType="separate"/>
+      </w:r>
+      <w:r>
+        <w:rPr>
+          <w:noProof/>
+        </w:rPr>
+        <w:t>1</w:t>
+      </w:r>
+      <w:r>
+        <w:rPr>
+          <w:noProof/>
+        </w:rPr>
+        <w:fldChar w:fldCharType="end"/>
+      </w:r>
       <w:r>
         <w:t xml:space="preserve"> - fenêtre de connexion</w:t>
       </w:r>
@@ -2902,14 +2848,27 @@
       <w:r>
         <w:t xml:space="preserve">Figure </w:t>
       </w:r>
-      <w:fldSimple w:instr=" SEQ Figure \* ARABIC ">
-        <w:r>
-          <w:rPr>
-            <w:noProof/>
-          </w:rPr>
-          <w:t>2</w:t>
-        </w:r>
-      </w:fldSimple>
+      <w:r>
+        <w:fldChar w:fldCharType="begin"/>
+      </w:r>
+      <w:r>
+        <w:instrText xml:space="preserve"> SEQ Figure \* ARABIC </w:instrText>
+      </w:r>
+      <w:r>
+        <w:fldChar w:fldCharType="separate"/>
+      </w:r>
+      <w:r>
+        <w:rPr>
+          <w:noProof/>
+        </w:rPr>
+        <w:t>2</w:t>
+      </w:r>
+      <w:r>
+        <w:rPr>
+          <w:noProof/>
+        </w:rPr>
+        <w:fldChar w:fldCharType="end"/>
+      </w:r>
       <w:r>
         <w:t xml:space="preserve"> - Liste des salons de jeu</w:t>
       </w:r>
@@ -2981,14 +2940,27 @@
       <w:r>
         <w:t xml:space="preserve">Figure </w:t>
       </w:r>
-      <w:fldSimple w:instr=" SEQ Figure \* ARABIC ">
-        <w:r>
-          <w:rPr>
-            <w:noProof/>
-          </w:rPr>
-          <w:t>3</w:t>
-        </w:r>
-      </w:fldSimple>
+      <w:r>
+        <w:fldChar w:fldCharType="begin"/>
+      </w:r>
+      <w:r>
+        <w:instrText xml:space="preserve"> SEQ Figure \* ARABIC </w:instrText>
+      </w:r>
+      <w:r>
+        <w:fldChar w:fldCharType="separate"/>
+      </w:r>
+      <w:r>
+        <w:rPr>
+          <w:noProof/>
+        </w:rPr>
+        <w:t>3</w:t>
+      </w:r>
+      <w:r>
+        <w:rPr>
+          <w:noProof/>
+        </w:rPr>
+        <w:fldChar w:fldCharType="end"/>
+      </w:r>
       <w:r>
         <w:t xml:space="preserve"> - Phase de jeu</w:t>
       </w:r>
@@ -3054,19 +3026,30 @@
       <w:r>
         <w:t xml:space="preserve">Figure </w:t>
       </w:r>
-      <w:fldSimple w:instr=" SEQ Figure \* ARABIC ">
-        <w:r>
-          <w:rPr>
-            <w:noProof/>
-          </w:rPr>
-          <w:t>4</w:t>
-        </w:r>
-      </w:fldSimple>
+      <w:r>
+        <w:fldChar w:fldCharType="begin"/>
+      </w:r>
+      <w:r>
+        <w:instrText xml:space="preserve"> SEQ Figure \* ARABIC </w:instrText>
+      </w:r>
+      <w:r>
+        <w:fldChar w:fldCharType="separate"/>
+      </w:r>
+      <w:r>
+        <w:rPr>
+          <w:noProof/>
+        </w:rPr>
+        <w:t>4</w:t>
+      </w:r>
+      <w:r>
+        <w:rPr>
+          <w:noProof/>
+        </w:rPr>
+        <w:fldChar w:fldCharType="end"/>
+      </w:r>
       <w:r>
         <w:t xml:space="preserve"> – Zone de l'administrateur</w:t>
       </w:r>
-      <w:bookmarkStart w:id="9" w:name="_GoBack"/>
-      <w:bookmarkEnd w:id="9"/>
     </w:p>
     <w:sectPr>
       <w:headerReference w:type="default" r:id="rId17"/>
@@ -4535,7 +4518,561 @@
       <w:ind w:left="440"/>
     </w:pPr>
   </w:style>
+  <w:style w:type="character" w:styleId="Textedelespacerserv">
+    <w:name w:val="Placeholder Text"/>
+    <w:basedOn w:val="Policepardfaut"/>
+    <w:uiPriority w:val="99"/>
+    <w:semiHidden/>
+    <w:rsid w:val="00652A38"/>
+    <w:rPr>
+      <w:color w:val="808080"/>
+    </w:rPr>
+  </w:style>
 </w:styles>
+</file>
+
+<file path=word/glossary/document.xml><?xml version="1.0" encoding="utf-8"?>
+<w:glossaryDocument xmlns:wpc="http://schemas.microsoft.com/office/word/2010/wordprocessingCanvas" xmlns:cx="http://schemas.microsoft.com/office/drawing/2014/chartex" xmlns:cx1="http://schemas.microsoft.com/office/drawing/2015/9/8/chartex" xmlns:cx2="http://schemas.microsoft.com/office/drawing/2015/10/21/chartex" xmlns:cx3="http://schemas.microsoft.com/office/drawing/2016/5/9/chartex" xmlns:cx4="http://schemas.microsoft.com/office/drawing/2016/5/10/chartex" xmlns:cx5="http://schemas.microsoft.com/office/drawing/2016/5/11/chartex" xmlns:cx6="http://schemas.microsoft.com/office/drawing/2016/5/12/chartex" xmlns:cx7="http://schemas.microsoft.com/office/drawing/2016/5/13/chartex" xmlns:cx8="http://schemas.microsoft.com/office/drawing/2016/5/14/chartex" xmlns:mc="http://schemas.openxmlformats.org/markup-compatibility/2006" xmlns:aink="http://schemas.microsoft.com/office/drawing/2016/ink" xmlns:am3d="http://schemas.microsoft.com/office/drawing/2017/model3d" xmlns:o="urn:schemas-microsoft-com:office:office" xmlns:r="http://schemas.openxmlformats.org/officeDocument/2006/relationships" xmlns:m="http://schemas.openxmlformats.org/officeDocument/2006/math" xmlns:v="urn:schemas-microsoft-com:vml" xmlns:wp14="http://schemas.microsoft.com/office/word/2010/wordprocessingDrawing" xmlns:wp="http://schemas.openxmlformats.org/drawingml/2006/wordprocessingDrawing" xmlns:w10="urn:schemas-microsoft-com:office:word" xmlns:w="http://schemas.openxmlformats.org/wordprocessingml/2006/main" xmlns:w14="http://schemas.microsoft.com/office/word/2010/wordml" xmlns:w15="http://schemas.microsoft.com/office/word/2012/wordml" xmlns:w16cid="http://schemas.microsoft.com/office/word/2016/wordml/cid" xmlns:w16se="http://schemas.microsoft.com/office/word/2015/wordml/symex" xmlns:wpg="http://schemas.microsoft.com/office/word/2010/wordprocessingGroup" xmlns:wpi="http://schemas.microsoft.com/office/word/2010/wordprocessingInk" xmlns:wne="http://schemas.microsoft.com/office/word/2006/wordml" xmlns:wps="http://schemas.microsoft.com/office/word/2010/wordprocessingShape" mc:Ignorable="w14 w15 w16se w16cid wp14"/>
+</file>
+
+<file path=word/glossary/fontTable.xml><?xml version="1.0" encoding="utf-8"?>
+<w:fonts xmlns:mc="http://schemas.openxmlformats.org/markup-compatibility/2006" xmlns:r="http://schemas.openxmlformats.org/officeDocument/2006/relationships" xmlns:w="http://schemas.openxmlformats.org/wordprocessingml/2006/main" xmlns:w14="http://schemas.microsoft.com/office/word/2010/wordml" xmlns:w15="http://schemas.microsoft.com/office/word/2012/wordml" xmlns:w16cid="http://schemas.microsoft.com/office/word/2016/wordml/cid" xmlns:w16se="http://schemas.microsoft.com/office/word/2015/wordml/symex" mc:Ignorable="w14 w15 w16se w16cid">
+  <w:font w:name="Symbol">
+    <w:panose1 w:val="05050102010706020507"/>
+    <w:charset w:val="02"/>
+    <w:family w:val="roman"/>
+    <w:pitch w:val="variable"/>
+    <w:sig w:usb0="00000000" w:usb1="10000000" w:usb2="00000000" w:usb3="00000000" w:csb0="80000000" w:csb1="00000000"/>
+  </w:font>
+  <w:font w:name="Times New Roman">
+    <w:panose1 w:val="02020603050405020304"/>
+    <w:charset w:val="00"/>
+    <w:family w:val="roman"/>
+    <w:pitch w:val="variable"/>
+    <w:sig w:usb0="E0002AFF" w:usb1="C0007843" w:usb2="00000009" w:usb3="00000000" w:csb0="000001FF" w:csb1="00000000"/>
+  </w:font>
+  <w:font w:name="Courier New">
+    <w:panose1 w:val="02070309020205020404"/>
+    <w:charset w:val="00"/>
+    <w:family w:val="modern"/>
+    <w:pitch w:val="fixed"/>
+    <w:sig w:usb0="E0002EFF" w:usb1="C0007843" w:usb2="00000009" w:usb3="00000000" w:csb0="000001FF" w:csb1="00000000"/>
+  </w:font>
+  <w:font w:name="Wingdings">
+    <w:panose1 w:val="05000000000000000000"/>
+    <w:charset w:val="02"/>
+    <w:family w:val="auto"/>
+    <w:pitch w:val="variable"/>
+    <w:sig w:usb0="00000000" w:usb1="10000000" w:usb2="00000000" w:usb3="00000000" w:csb0="80000000" w:csb1="00000000"/>
+  </w:font>
+  <w:font w:name="Calibri">
+    <w:panose1 w:val="020F0502020204030204"/>
+    <w:charset w:val="00"/>
+    <w:family w:val="swiss"/>
+    <w:pitch w:val="variable"/>
+    <w:sig w:usb0="E0002AFF" w:usb1="4000ACFF" w:usb2="00000001" w:usb3="00000000" w:csb0="000001FF" w:csb1="00000000"/>
+  </w:font>
+  <w:font w:name="Calibri Light">
+    <w:panose1 w:val="020F0302020204030204"/>
+    <w:charset w:val="00"/>
+    <w:family w:val="swiss"/>
+    <w:pitch w:val="variable"/>
+    <w:sig w:usb0="A0002AEF" w:usb1="4000207B" w:usb2="00000000" w:usb3="00000000" w:csb0="000001FF" w:csb1="00000000"/>
+  </w:font>
+  <w:font w:name="Bahnschrift Light">
+    <w:panose1 w:val="020B0502040204020203"/>
+    <w:charset w:val="00"/>
+    <w:family w:val="swiss"/>
+    <w:pitch w:val="variable"/>
+    <w:sig w:usb0="80000047" w:usb1="00000000" w:usb2="00000000" w:usb3="00000000" w:csb0="00000001" w:csb1="00000000"/>
+  </w:font>
+</w:fonts>
+</file>
+
+<file path=word/glossary/settings.xml><?xml version="1.0" encoding="utf-8"?>
+<w:settings xmlns:mc="http://schemas.openxmlformats.org/markup-compatibility/2006" xmlns:o="urn:schemas-microsoft-com:office:office" xmlns:r="http://schemas.openxmlformats.org/officeDocument/2006/relationships" xmlns:m="http://schemas.openxmlformats.org/officeDocument/2006/math" xmlns:v="urn:schemas-microsoft-com:vml" xmlns:w10="urn:schemas-microsoft-com:office:word" xmlns:w="http://schemas.openxmlformats.org/wordprocessingml/2006/main" xmlns:w14="http://schemas.microsoft.com/office/word/2010/wordml" xmlns:w15="http://schemas.microsoft.com/office/word/2012/wordml" xmlns:w16cid="http://schemas.microsoft.com/office/word/2016/wordml/cid" xmlns:w16se="http://schemas.microsoft.com/office/word/2015/wordml/symex" xmlns:sl="http://schemas.openxmlformats.org/schemaLibrary/2006/main" mc:Ignorable="w14 w15 w16se w16cid">
+  <w:view w:val="normal"/>
+  <w:defaultTabStop w:val="708"/>
+  <w:hyphenationZone w:val="425"/>
+  <w:characterSpacingControl w:val="doNotCompress"/>
+  <w:compat>
+    <w:useFELayout/>
+    <w:compatSetting w:name="compatibilityMode" w:uri="http://schemas.microsoft.com/office/word" w:val="15"/>
+    <w:compatSetting w:name="overrideTableStyleFontSizeAndJustification" w:uri="http://schemas.microsoft.com/office/word" w:val="1"/>
+    <w:compatSetting w:name="enableOpenTypeFeatures" w:uri="http://schemas.microsoft.com/office/word" w:val="1"/>
+    <w:compatSetting w:name="doNotFlipMirrorIndents" w:uri="http://schemas.microsoft.com/office/word" w:val="1"/>
+    <w:compatSetting w:name="differentiateMultirowTableHeaders" w:uri="http://schemas.microsoft.com/office/word" w:val="1"/>
+    <w:compatSetting w:name="useWord2013TrackBottomHyphenation" w:uri="http://schemas.microsoft.com/office/word" w:val="0"/>
+  </w:compat>
+  <w:rsids>
+    <w:rsidRoot w:val="00F23F5C"/>
+    <w:rsid w:val="00D65AD7"/>
+    <w:rsid w:val="00F23F5C"/>
+  </w:rsids>
+  <m:mathPr>
+    <m:mathFont m:val="Cambria Math"/>
+    <m:brkBin m:val="before"/>
+    <m:brkBinSub m:val="--"/>
+    <m:smallFrac m:val="0"/>
+    <m:dispDef/>
+    <m:lMargin m:val="0"/>
+    <m:rMargin m:val="0"/>
+    <m:defJc m:val="centerGroup"/>
+    <m:wrapIndent m:val="1440"/>
+    <m:intLim m:val="subSup"/>
+    <m:naryLim m:val="undOvr"/>
+  </m:mathPr>
+  <w:themeFontLang w:val="fr-CH"/>
+  <w:clrSchemeMapping w:bg1="light1" w:t1="dark1" w:bg2="light2" w:t2="dark2" w:accent1="accent1" w:accent2="accent2" w:accent3="accent3" w:accent4="accent4" w:accent5="accent5" w:accent6="accent6" w:hyperlink="hyperlink" w:followedHyperlink="followedHyperlink"/>
+  <w:decimalSymbol w:val="."/>
+  <w:listSeparator w:val=";"/>
+  <w15:chartTrackingRefBased/>
+</w:settings>
+</file>
+
+<file path=word/glossary/styles.xml><?xml version="1.0" encoding="utf-8"?>
+<w:styles xmlns:mc="http://schemas.openxmlformats.org/markup-compatibility/2006" xmlns:r="http://schemas.openxmlformats.org/officeDocument/2006/relationships" xmlns:w="http://schemas.openxmlformats.org/wordprocessingml/2006/main" xmlns:w14="http://schemas.microsoft.com/office/word/2010/wordml" xmlns:w15="http://schemas.microsoft.com/office/word/2012/wordml" xmlns:w16cid="http://schemas.microsoft.com/office/word/2016/wordml/cid" xmlns:w16se="http://schemas.microsoft.com/office/word/2015/wordml/symex" mc:Ignorable="w14 w15 w16se w16cid">
+  <w:docDefaults>
+    <w:rPrDefault>
+      <w:rPr>
+        <w:rFonts w:asciiTheme="minorHAnsi" w:eastAsiaTheme="minorEastAsia" w:hAnsiTheme="minorHAnsi" w:cstheme="minorBidi"/>
+        <w:sz w:val="22"/>
+        <w:szCs w:val="22"/>
+        <w:lang w:val="fr-CH" w:eastAsia="fr-CH" w:bidi="ar-SA"/>
+      </w:rPr>
+    </w:rPrDefault>
+    <w:pPrDefault>
+      <w:pPr>
+        <w:spacing w:after="160" w:line="259" w:lineRule="auto"/>
+      </w:pPr>
+    </w:pPrDefault>
+  </w:docDefaults>
+  <w:latentStyles w:defLockedState="0" w:defUIPriority="99" w:defSemiHidden="0" w:defUnhideWhenUsed="0" w:defQFormat="0" w:count="375">
+    <w:lsdException w:name="Normal" w:uiPriority="0" w:qFormat="1"/>
+    <w:lsdException w:name="heading 1" w:uiPriority="9" w:qFormat="1"/>
+    <w:lsdException w:name="heading 2" w:semiHidden="1" w:uiPriority="9" w:unhideWhenUsed="1" w:qFormat="1"/>
+    <w:lsdException w:name="heading 3" w:semiHidden="1" w:uiPriority="9" w:unhideWhenUsed="1" w:qFormat="1"/>
+    <w:lsdException w:name="heading 4" w:semiHidden="1" w:uiPriority="9" w:unhideWhenUsed="1" w:qFormat="1"/>
+    <w:lsdException w:name="heading 5" w:semiHidden="1" w:uiPriority="9" w:unhideWhenUsed="1" w:qFormat="1"/>
+    <w:lsdException w:name="heading 6" w:semiHidden="1" w:uiPriority="9" w:unhideWhenUsed="1" w:qFormat="1"/>
+    <w:lsdException w:name="heading 7" w:semiHidden="1" w:uiPriority="9" w:unhideWhenUsed="1" w:qFormat="1"/>
+    <w:lsdException w:name="heading 8" w:semiHidden="1" w:uiPriority="9" w:unhideWhenUsed="1" w:qFormat="1"/>
+    <w:lsdException w:name="heading 9" w:semiHidden="1" w:uiPriority="9" w:unhideWhenUsed="1" w:qFormat="1"/>
+    <w:lsdException w:name="index 1" w:semiHidden="1" w:unhideWhenUsed="1"/>
+    <w:lsdException w:name="index 2" w:semiHidden="1" w:unhideWhenUsed="1"/>
+    <w:lsdException w:name="index 3" w:semiHidden="1" w:unhideWhenUsed="1"/>
+    <w:lsdException w:name="index 4" w:semiHidden="1" w:unhideWhenUsed="1"/>
+    <w:lsdException w:name="index 5" w:semiHidden="1" w:unhideWhenUsed="1"/>
+    <w:lsdException w:name="index 6" w:semiHidden="1" w:unhideWhenUsed="1"/>
+    <w:lsdException w:name="index 7" w:semiHidden="1" w:unhideWhenUsed="1"/>
+    <w:lsdException w:name="index 8" w:semiHidden="1" w:unhideWhenUsed="1"/>
+    <w:lsdException w:name="index 9" w:semiHidden="1" w:unhideWhenUsed="1"/>
+    <w:lsdException w:name="toc 1" w:semiHidden="1" w:uiPriority="39" w:unhideWhenUsed="1"/>
+    <w:lsdException w:name="toc 2" w:semiHidden="1" w:uiPriority="39" w:unhideWhenUsed="1"/>
+    <w:lsdException w:name="toc 3" w:semiHidden="1" w:uiPriority="39" w:unhideWhenUsed="1"/>
+    <w:lsdException w:name="toc 4" w:semiHidden="1" w:uiPriority="39" w:unhideWhenUsed="1"/>
+    <w:lsdException w:name="toc 5" w:semiHidden="1" w:uiPriority="39" w:unhideWhenUsed="1"/>
+    <w:lsdException w:name="toc 6" w:semiHidden="1" w:uiPriority="39" w:unhideWhenUsed="1"/>
+    <w:lsdException w:name="toc 7" w:semiHidden="1" w:uiPriority="39" w:unhideWhenUsed="1"/>
+    <w:lsdException w:name="toc 8" w:semiHidden="1" w:uiPriority="39" w:unhideWhenUsed="1"/>
+    <w:lsdException w:name="toc 9" w:semiHidden="1" w:uiPriority="39" w:unhideWhenUsed="1"/>
+    <w:lsdException w:name="Normal Indent" w:semiHidden="1" w:unhideWhenUsed="1"/>
+    <w:lsdException w:name="footnote text" w:semiHidden="1" w:unhideWhenUsed="1"/>
+    <w:lsdException w:name="annotation text" w:semiHidden="1" w:unhideWhenUsed="1"/>
+    <w:lsdException w:name="header" w:semiHidden="1" w:unhideWhenUsed="1"/>
+    <w:lsdException w:name="footer" w:semiHidden="1" w:unhideWhenUsed="1"/>
+    <w:lsdException w:name="index heading" w:semiHidden="1" w:unhideWhenUsed="1"/>
+    <w:lsdException w:name="caption" w:semiHidden="1" w:uiPriority="35" w:unhideWhenUsed="1" w:qFormat="1"/>
+    <w:lsdException w:name="table of figures" w:semiHidden="1" w:unhideWhenUsed="1"/>
+    <w:lsdException w:name="envelope address" w:semiHidden="1" w:unhideWhenUsed="1"/>
+    <w:lsdException w:name="envelope return" w:semiHidden="1" w:unhideWhenUsed="1"/>
+    <w:lsdException w:name="footnote reference" w:semiHidden="1" w:unhideWhenUsed="1"/>
+    <w:lsdException w:name="annotation reference" w:semiHidden="1" w:unhideWhenUsed="1"/>
+    <w:lsdException w:name="line number" w:semiHidden="1" w:unhideWhenUsed="1"/>
+    <w:lsdException w:name="page number" w:semiHidden="1" w:unhideWhenUsed="1"/>
+    <w:lsdException w:name="endnote reference" w:semiHidden="1" w:unhideWhenUsed="1"/>
+    <w:lsdException w:name="endnote text" w:semiHidden="1" w:unhideWhenUsed="1"/>
+    <w:lsdException w:name="table of authorities" w:semiHidden="1" w:unhideWhenUsed="1"/>
+    <w:lsdException w:name="macro" w:semiHidden="1" w:unhideWhenUsed="1"/>
+    <w:lsdException w:name="toa heading" w:semiHidden="1" w:unhideWhenUsed="1"/>
+    <w:lsdException w:name="List" w:semiHidden="1" w:unhideWhenUsed="1"/>
+    <w:lsdException w:name="List Bullet" w:semiHidden="1" w:unhideWhenUsed="1"/>
+    <w:lsdException w:name="List Number" w:semiHidden="1" w:unhideWhenUsed="1"/>
+    <w:lsdException w:name="List 2" w:semiHidden="1" w:unhideWhenUsed="1"/>
+    <w:lsdException w:name="List 3" w:semiHidden="1" w:unhideWhenUsed="1"/>
+    <w:lsdException w:name="List 4" w:semiHidden="1" w:unhideWhenUsed="1"/>
+    <w:lsdException w:name="List 5" w:semiHidden="1" w:unhideWhenUsed="1"/>
+    <w:lsdException w:name="List Bullet 2" w:semiHidden="1" w:unhideWhenUsed="1"/>
+    <w:lsdException w:name="List Bullet 3" w:semiHidden="1" w:unhideWhenUsed="1"/>
+    <w:lsdException w:name="List Bullet 4" w:semiHidden="1" w:unhideWhenUsed="1"/>
+    <w:lsdException w:name="List Bullet 5" w:semiHidden="1" w:unhideWhenUsed="1"/>
+    <w:lsdException w:name="List Number 2" w:semiHidden="1" w:unhideWhenUsed="1"/>
+    <w:lsdException w:name="List Number 3" w:semiHidden="1" w:unhideWhenUsed="1"/>
+    <w:lsdException w:name="List Number 4" w:semiHidden="1" w:unhideWhenUsed="1"/>
+    <w:lsdException w:name="List Number 5" w:semiHidden="1" w:unhideWhenUsed="1"/>
+    <w:lsdException w:name="Title" w:uiPriority="10" w:qFormat="1"/>
+    <w:lsdException w:name="Closing" w:semiHidden="1" w:unhideWhenUsed="1"/>
+    <w:lsdException w:name="Signature" w:semiHidden="1" w:unhideWhenUsed="1"/>
+    <w:lsdException w:name="Default Paragraph Font" w:semiHidden="1" w:uiPriority="1" w:unhideWhenUsed="1"/>
+    <w:lsdException w:name="Body Text" w:semiHidden="1" w:unhideWhenUsed="1"/>
+    <w:lsdException w:name="Body Text Indent" w:semiHidden="1" w:unhideWhenUsed="1"/>
+    <w:lsdException w:name="List Continue" w:semiHidden="1" w:unhideWhenUsed="1"/>
+    <w:lsdException w:name="List Continue 2" w:semiHidden="1" w:unhideWhenUsed="1"/>
+    <w:lsdException w:name="List Continue 3" w:semiHidden="1" w:unhideWhenUsed="1"/>
+    <w:lsdException w:name="List Continue 4" w:semiHidden="1" w:unhideWhenUsed="1"/>
+    <w:lsdException w:name="List Continue 5" w:semiHidden="1" w:unhideWhenUsed="1"/>
+    <w:lsdException w:name="Message Header" w:semiHidden="1" w:unhideWhenUsed="1"/>
+    <w:lsdException w:name="Subtitle" w:uiPriority="11" w:qFormat="1"/>
+    <w:lsdException w:name="Salutation" w:semiHidden="1" w:unhideWhenUsed="1"/>
+    <w:lsdException w:name="Date" w:semiHidden="1" w:unhideWhenUsed="1"/>
+    <w:lsdException w:name="Body Text First Indent" w:semiHidden="1" w:unhideWhenUsed="1"/>
+    <w:lsdException w:name="Body Text First Indent 2" w:semiHidden="1" w:unhideWhenUsed="1"/>
+    <w:lsdException w:name="Note Heading" w:semiHidden="1" w:unhideWhenUsed="1"/>
+    <w:lsdException w:name="Body Text 2" w:semiHidden="1" w:unhideWhenUsed="1"/>
+    <w:lsdException w:name="Body Text 3" w:semiHidden="1" w:unhideWhenUsed="1"/>
+    <w:lsdException w:name="Body Text Indent 2" w:semiHidden="1" w:unhideWhenUsed="1"/>
+    <w:lsdException w:name="Body Text Indent 3" w:semiHidden="1" w:unhideWhenUsed="1"/>
+    <w:lsdException w:name="Block Text" w:semiHidden="1" w:unhideWhenUsed="1"/>
+    <w:lsdException w:name="Hyperlink" w:semiHidden="1" w:unhideWhenUsed="1"/>
+    <w:lsdException w:name="FollowedHyperlink" w:semiHidden="1" w:unhideWhenUsed="1"/>
+    <w:lsdException w:name="Strong" w:uiPriority="22" w:qFormat="1"/>
+    <w:lsdException w:name="Emphasis" w:uiPriority="20" w:qFormat="1"/>
+    <w:lsdException w:name="Document Map" w:semiHidden="1" w:unhideWhenUsed="1"/>
+    <w:lsdException w:name="Plain Text" w:semiHidden="1" w:unhideWhenUsed="1"/>
+    <w:lsdException w:name="E-mail Signature" w:semiHidden="1" w:unhideWhenUsed="1"/>
+    <w:lsdException w:name="HTML Top of Form" w:semiHidden="1" w:unhideWhenUsed="1"/>
+    <w:lsdException w:name="HTML Bottom of Form" w:semiHidden="1" w:unhideWhenUsed="1"/>
+    <w:lsdException w:name="Normal (Web)" w:semiHidden="1" w:unhideWhenUsed="1"/>
+    <w:lsdException w:name="HTML Acronym" w:semiHidden="1" w:unhideWhenUsed="1"/>
+    <w:lsdException w:name="HTML Address" w:semiHidden="1" w:unhideWhenUsed="1"/>
+    <w:lsdException w:name="HTML Cite" w:semiHidden="1" w:unhideWhenUsed="1"/>
+    <w:lsdException w:name="HTML Code" w:semiHidden="1" w:unhideWhenUsed="1"/>
+    <w:lsdException w:name="HTML Definition" w:semiHidden="1" w:unhideWhenUsed="1"/>
+    <w:lsdException w:name="HTML Keyboard" w:semiHidden="1" w:unhideWhenUsed="1"/>
+    <w:lsdException w:name="HTML Preformatted" w:semiHidden="1" w:unhideWhenUsed="1"/>
+    <w:lsdException w:name="HTML Sample" w:semiHidden="1" w:unhideWhenUsed="1"/>
+    <w:lsdException w:name="HTML Typewriter" w:semiHidden="1" w:unhideWhenUsed="1"/>
+    <w:lsdException w:name="HTML Variable" w:semiHidden="1" w:unhideWhenUsed="1"/>
+    <w:lsdException w:name="Normal Table" w:semiHidden="1" w:unhideWhenUsed="1"/>
+    <w:lsdException w:name="annotation subject" w:semiHidden="1" w:unhideWhenUsed="1"/>
+    <w:lsdException w:name="No List" w:semiHidden="1" w:unhideWhenUsed="1"/>
+    <w:lsdException w:name="Outline List 1" w:semiHidden="1" w:unhideWhenUsed="1"/>
+    <w:lsdException w:name="Outline List 2" w:semiHidden="1" w:unhideWhenUsed="1"/>
+    <w:lsdException w:name="Outline List 3" w:semiHidden="1" w:unhideWhenUsed="1"/>
+    <w:lsdException w:name="Table Simple 1" w:semiHidden="1" w:unhideWhenUsed="1"/>
+    <w:lsdException w:name="Table Simple 2" w:semiHidden="1" w:unhideWhenUsed="1"/>
+    <w:lsdException w:name="Table Simple 3" w:semiHidden="1" w:unhideWhenUsed="1"/>
+    <w:lsdException w:name="Table Classic 1" w:semiHidden="1" w:unhideWhenUsed="1"/>
+    <w:lsdException w:name="Table Classic 2" w:semiHidden="1" w:unhideWhenUsed="1"/>
+    <w:lsdException w:name="Table Classic 3" w:semiHidden="1" w:unhideWhenUsed="1"/>
+    <w:lsdException w:name="Table Classic 4" w:semiHidden="1" w:unhideWhenUsed="1"/>
+    <w:lsdException w:name="Table Colorful 1" w:semiHidden="1" w:unhideWhenUsed="1"/>
+    <w:lsdException w:name="Table Colorful 2" w:semiHidden="1" w:unhideWhenUsed="1"/>
+    <w:lsdException w:name="Table Colorful 3" w:semiHidden="1" w:unhideWhenUsed="1"/>
+    <w:lsdException w:name="Table Columns 1" w:semiHidden="1" w:unhideWhenUsed="1"/>
+    <w:lsdException w:name="Table Columns 2" w:semiHidden="1" w:unhideWhenUsed="1"/>
+    <w:lsdException w:name="Table Columns 3" w:semiHidden="1" w:unhideWhenUsed="1"/>
+    <w:lsdException w:name="Table Columns 4" w:semiHidden="1" w:unhideWhenUsed="1"/>
+    <w:lsdException w:name="Table Columns 5" w:semiHidden="1" w:unhideWhenUsed="1"/>
+    <w:lsdException w:name="Table Grid 1" w:semiHidden="1" w:unhideWhenUsed="1"/>
+    <w:lsdException w:name="Table Grid 2" w:semiHidden="1" w:unhideWhenUsed="1"/>
+    <w:lsdException w:name="Table Grid 3" w:semiHidden="1" w:unhideWhenUsed="1"/>
+    <w:lsdException w:name="Table Grid 4" w:semiHidden="1" w:unhideWhenUsed="1"/>
+    <w:lsdException w:name="Table Grid 5" w:semiHidden="1" w:unhideWhenUsed="1"/>
+    <w:lsdException w:name="Table Grid 6" w:semiHidden="1" w:unhideWhenUsed="1"/>
+    <w:lsdException w:name="Table Grid 7" w:semiHidden="1" w:unhideWhenUsed="1"/>
+    <w:lsdException w:name="Table Grid 8" w:semiHidden="1" w:unhideWhenUsed="1"/>
+    <w:lsdException w:name="Table List 1" w:semiHidden="1" w:unhideWhenUsed="1"/>
+    <w:lsdException w:name="Table List 2" w:semiHidden="1" w:unhideWhenUsed="1"/>
+    <w:lsdException w:name="Table List 3" w:semiHidden="1" w:unhideWhenUsed="1"/>
+    <w:lsdException w:name="Table List 4" w:semiHidden="1" w:unhideWhenUsed="1"/>
+    <w:lsdException w:name="Table List 5" w:semiHidden="1" w:unhideWhenUsed="1"/>
+    <w:lsdException w:name="Table List 6" w:semiHidden="1" w:unhideWhenUsed="1"/>
+    <w:lsdException w:name="Table List 7" w:semiHidden="1" w:unhideWhenUsed="1"/>
+    <w:lsdException w:name="Table List 8" w:semiHidden="1" w:unhideWhenUsed="1"/>
+    <w:lsdException w:name="Table 3D effects 1" w:semiHidden="1" w:unhideWhenUsed="1"/>
+    <w:lsdException w:name="Table 3D effects 2" w:semiHidden="1" w:unhideWhenUsed="1"/>
+    <w:lsdException w:name="Table 3D effects 3" w:semiHidden="1" w:unhideWhenUsed="1"/>
+    <w:lsdException w:name="Table Contemporary" w:semiHidden="1" w:unhideWhenUsed="1"/>
+    <w:lsdException w:name="Table Elegant" w:semiHidden="1" w:unhideWhenUsed="1"/>
+    <w:lsdException w:name="Table Professional" w:semiHidden="1" w:unhideWhenUsed="1"/>
+    <w:lsdException w:name="Table Subtle 1" w:semiHidden="1" w:unhideWhenUsed="1"/>
+    <w:lsdException w:name="Table Subtle 2" w:semiHidden="1" w:unhideWhenUsed="1"/>
+    <w:lsdException w:name="Table Web 1" w:semiHidden="1" w:unhideWhenUsed="1"/>
+    <w:lsdException w:name="Table Web 2" w:semiHidden="1" w:unhideWhenUsed="1"/>
+    <w:lsdException w:name="Table Web 3" w:semiHidden="1" w:unhideWhenUsed="1"/>
+    <w:lsdException w:name="Balloon Text" w:semiHidden="1" w:unhideWhenUsed="1"/>
+    <w:lsdException w:name="Table Grid" w:uiPriority="39"/>
+    <w:lsdException w:name="Table Theme" w:semiHidden="1" w:unhideWhenUsed="1"/>
+    <w:lsdException w:name="Placeholder Text" w:semiHidden="1"/>
+    <w:lsdException w:name="No Spacing" w:uiPriority="1" w:qFormat="1"/>
+    <w:lsdException w:name="Light Shading" w:uiPriority="60"/>
+    <w:lsdException w:name="Light List" w:uiPriority="61"/>
+    <w:lsdException w:name="Light Grid" w:uiPriority="62"/>
+    <w:lsdException w:name="Medium Shading 1" w:uiPriority="63"/>
+    <w:lsdException w:name="Medium Shading 2" w:uiPriority="64"/>
+    <w:lsdException w:name="Medium List 1" w:uiPriority="65"/>
+    <w:lsdException w:name="Medium List 2" w:uiPriority="66"/>
+    <w:lsdException w:name="Medium Grid 1" w:uiPriority="67"/>
+    <w:lsdException w:name="Medium Grid 2" w:uiPriority="68"/>
+    <w:lsdException w:name="Medium Grid 3" w:uiPriority="69"/>
+    <w:lsdException w:name="Dark List" w:uiPriority="70"/>
+    <w:lsdException w:name="Colorful Shading" w:uiPriority="71"/>
+    <w:lsdException w:name="Colorful List" w:uiPriority="72"/>
+    <w:lsdException w:name="Colorful Grid" w:uiPriority="73"/>
+    <w:lsdException w:name="Light Shading Accent 1" w:uiPriority="60"/>
+    <w:lsdException w:name="Light List Accent 1" w:uiPriority="61"/>
+    <w:lsdException w:name="Light Grid Accent 1" w:uiPriority="62"/>
+    <w:lsdException w:name="Medium Shading 1 Accent 1" w:uiPriority="63"/>
+    <w:lsdException w:name="Medium Shading 2 Accent 1" w:uiPriority="64"/>
+    <w:lsdException w:name="Medium List 1 Accent 1" w:uiPriority="65"/>
+    <w:lsdException w:name="Revision" w:semiHidden="1"/>
+    <w:lsdException w:name="List Paragraph" w:uiPriority="34" w:qFormat="1"/>
+    <w:lsdException w:name="Quote" w:uiPriority="29" w:qFormat="1"/>
+    <w:lsdException w:name="Intense Quote" w:uiPriority="30" w:qFormat="1"/>
+    <w:lsdException w:name="Medium List 2 Accent 1" w:uiPriority="66"/>
+    <w:lsdException w:name="Medium Grid 1 Accent 1" w:uiPriority="67"/>
+    <w:lsdException w:name="Medium Grid 2 Accent 1" w:uiPriority="68"/>
+    <w:lsdException w:name="Medium Grid 3 Accent 1" w:uiPriority="69"/>
+    <w:lsdException w:name="Dark List Accent 1" w:uiPriority="70"/>
+    <w:lsdException w:name="Colorful Shading Accent 1" w:uiPriority="71"/>
+    <w:lsdException w:name="Colorful List Accent 1" w:uiPriority="72"/>
+    <w:lsdException w:name="Colorful Grid Accent 1" w:uiPriority="73"/>
+    <w:lsdException w:name="Light Shading Accent 2" w:uiPriority="60"/>
+    <w:lsdException w:name="Light List Accent 2" w:uiPriority="61"/>
+    <w:lsdException w:name="Light Grid Accent 2" w:uiPriority="62"/>
+    <w:lsdException w:name="Medium Shading 1 Accent 2" w:uiPriority="63"/>
+    <w:lsdException w:name="Medium Shading 2 Accent 2" w:uiPriority="64"/>
+    <w:lsdException w:name="Medium List 1 Accent 2" w:uiPriority="65"/>
+    <w:lsdException w:name="Medium List 2 Accent 2" w:uiPriority="66"/>
+    <w:lsdException w:name="Medium Grid 1 Accent 2" w:uiPriority="67"/>
+    <w:lsdException w:name="Medium Grid 2 Accent 2" w:uiPriority="68"/>
+    <w:lsdException w:name="Medium Grid 3 Accent 2" w:uiPriority="69"/>
+    <w:lsdException w:name="Dark List Accent 2" w:uiPriority="70"/>
+    <w:lsdException w:name="Colorful Shading Accent 2" w:uiPriority="71"/>
+    <w:lsdException w:name="Colorful List Accent 2" w:uiPriority="72"/>
+    <w:lsdException w:name="Colorful Grid Accent 2" w:uiPriority="73"/>
+    <w:lsdException w:name="Light Shading Accent 3" w:uiPriority="60"/>
+    <w:lsdException w:name="Light List Accent 3" w:uiPriority="61"/>
+    <w:lsdException w:name="Light Grid Accent 3" w:uiPriority="62"/>
+    <w:lsdException w:name="Medium Shading 1 Accent 3" w:uiPriority="63"/>
+    <w:lsdException w:name="Medium Shading 2 Accent 3" w:uiPriority="64"/>
+    <w:lsdException w:name="Medium List 1 Accent 3" w:uiPriority="65"/>
+    <w:lsdException w:name="Medium List 2 Accent 3" w:uiPriority="66"/>
+    <w:lsdException w:name="Medium Grid 1 Accent 3" w:uiPriority="67"/>
+    <w:lsdException w:name="Medium Grid 2 Accent 3" w:uiPriority="68"/>
+    <w:lsdException w:name="Medium Grid 3 Accent 3" w:uiPriority="69"/>
+    <w:lsdException w:name="Dark List Accent 3" w:uiPriority="70"/>
+    <w:lsdException w:name="Colorful Shading Accent 3" w:uiPriority="71"/>
+    <w:lsdException w:name="Colorful List Accent 3" w:uiPriority="72"/>
+    <w:lsdException w:name="Colorful Grid Accent 3" w:uiPriority="73"/>
+    <w:lsdException w:name="Light Shading Accent 4" w:uiPriority="60"/>
+    <w:lsdException w:name="Light List Accent 4" w:uiPriority="61"/>
+    <w:lsdException w:name="Light Grid Accent 4" w:uiPriority="62"/>
+    <w:lsdException w:name="Medium Shading 1 Accent 4" w:uiPriority="63"/>
+    <w:lsdException w:name="Medium Shading 2 Accent 4" w:uiPriority="64"/>
+    <w:lsdException w:name="Medium List 1 Accent 4" w:uiPriority="65"/>
+    <w:lsdException w:name="Medium List 2 Accent 4" w:uiPriority="66"/>
+    <w:lsdException w:name="Medium Grid 1 Accent 4" w:uiPriority="67"/>
+    <w:lsdException w:name="Medium Grid 2 Accent 4" w:uiPriority="68"/>
+    <w:lsdException w:name="Medium Grid 3 Accent 4" w:uiPriority="69"/>
+    <w:lsdException w:name="Dark List Accent 4" w:uiPriority="70"/>
+    <w:lsdException w:name="Colorful Shading Accent 4" w:uiPriority="71"/>
+    <w:lsdException w:name="Colorful List Accent 4" w:uiPriority="72"/>
+    <w:lsdException w:name="Colorful Grid Accent 4" w:uiPriority="73"/>
+    <w:lsdException w:name="Light Shading Accent 5" w:uiPriority="60"/>
+    <w:lsdException w:name="Light List Accent 5" w:uiPriority="61"/>
+    <w:lsdException w:name="Light Grid Accent 5" w:uiPriority="62"/>
+    <w:lsdException w:name="Medium Shading 1 Accent 5" w:uiPriority="63"/>
+    <w:lsdException w:name="Medium Shading 2 Accent 5" w:uiPriority="64"/>
+    <w:lsdException w:name="Medium List 1 Accent 5" w:uiPriority="65"/>
+    <w:lsdException w:name="Medium List 2 Accent 5" w:uiPriority="66"/>
+    <w:lsdException w:name="Medium Grid 1 Accent 5" w:uiPriority="67"/>
+    <w:lsdException w:name="Medium Grid 2 Accent 5" w:uiPriority="68"/>
+    <w:lsdException w:name="Medium Grid 3 Accent 5" w:uiPriority="69"/>
+    <w:lsdException w:name="Dark List Accent 5" w:uiPriority="70"/>
+    <w:lsdException w:name="Colorful Shading Accent 5" w:uiPriority="71"/>
+    <w:lsdException w:name="Colorful List Accent 5" w:uiPriority="72"/>
+    <w:lsdException w:name="Colorful Grid Accent 5" w:uiPriority="73"/>
+    <w:lsdException w:name="Light Shading Accent 6" w:uiPriority="60"/>
+    <w:lsdException w:name="Light List Accent 6" w:uiPriority="61"/>
+    <w:lsdException w:name="Light Grid Accent 6" w:uiPriority="62"/>
+    <w:lsdException w:name="Medium Shading 1 Accent 6" w:uiPriority="63"/>
+    <w:lsdException w:name="Medium Shading 2 Accent 6" w:uiPriority="64"/>
+    <w:lsdException w:name="Medium List 1 Accent 6" w:uiPriority="65"/>
+    <w:lsdException w:name="Medium List 2 Accent 6" w:uiPriority="66"/>
+    <w:lsdException w:name="Medium Grid 1 Accent 6" w:uiPriority="67"/>
+    <w:lsdException w:name="Medium Grid 2 Accent 6" w:uiPriority="68"/>
+    <w:lsdException w:name="Medium Grid 3 Accent 6" w:uiPriority="69"/>
+    <w:lsdException w:name="Dark List Accent 6" w:uiPriority="70"/>
+    <w:lsdException w:name="Colorful Shading Accent 6" w:uiPriority="71"/>
+    <w:lsdException w:name="Colorful List Accent 6" w:uiPriority="72"/>
+    <w:lsdException w:name="Colorful Grid Accent 6" w:uiPriority="73"/>
+    <w:lsdException w:name="Subtle Emphasis" w:uiPriority="19" w:qFormat="1"/>
+    <w:lsdException w:name="Intense Emphasis" w:uiPriority="21" w:qFormat="1"/>
+    <w:lsdException w:name="Subtle Reference" w:uiPriority="31" w:qFormat="1"/>
+    <w:lsdException w:name="Intense Reference" w:uiPriority="32" w:qFormat="1"/>
+    <w:lsdException w:name="Book Title" w:uiPriority="33" w:qFormat="1"/>
+    <w:lsdException w:name="Bibliography" w:semiHidden="1" w:uiPriority="37" w:unhideWhenUsed="1"/>
+    <w:lsdException w:name="TOC Heading" w:semiHidden="1" w:uiPriority="39" w:unhideWhenUsed="1" w:qFormat="1"/>
+    <w:lsdException w:name="Plain Table 1" w:uiPriority="41"/>
+    <w:lsdException w:name="Plain Table 2" w:uiPriority="42"/>
+    <w:lsdException w:name="Plain Table 3" w:uiPriority="43"/>
+    <w:lsdException w:name="Plain Table 4" w:uiPriority="44"/>
+    <w:lsdException w:name="Plain Table 5" w:uiPriority="45"/>
+    <w:lsdException w:name="Grid Table Light" w:uiPriority="40"/>
+    <w:lsdException w:name="Grid Table 1 Light" w:uiPriority="46"/>
+    <w:lsdException w:name="Grid Table 2" w:uiPriority="47"/>
+    <w:lsdException w:name="Grid Table 3" w:uiPriority="48"/>
+    <w:lsdException w:name="Grid Table 4" w:uiPriority="49"/>
+    <w:lsdException w:name="Grid Table 5 Dark" w:uiPriority="50"/>
+    <w:lsdException w:name="Grid Table 6 Colorful" w:uiPriority="51"/>
+    <w:lsdException w:name="Grid Table 7 Colorful" w:uiPriority="52"/>
+    <w:lsdException w:name="Grid Table 1 Light Accent 1" w:uiPriority="46"/>
+    <w:lsdException w:name="Grid Table 2 Accent 1" w:uiPriority="47"/>
+    <w:lsdException w:name="Grid Table 3 Accent 1" w:uiPriority="48"/>
+    <w:lsdException w:name="Grid Table 4 Accent 1" w:uiPriority="49"/>
+    <w:lsdException w:name="Grid Table 5 Dark Accent 1" w:uiPriority="50"/>
+    <w:lsdException w:name="Grid Table 6 Colorful Accent 1" w:uiPriority="51"/>
+    <w:lsdException w:name="Grid Table 7 Colorful Accent 1" w:uiPriority="52"/>
+    <w:lsdException w:name="Grid Table 1 Light Accent 2" w:uiPriority="46"/>
+    <w:lsdException w:name="Grid Table 2 Accent 2" w:uiPriority="47"/>
+    <w:lsdException w:name="Grid Table 3 Accent 2" w:uiPriority="48"/>
+    <w:lsdException w:name="Grid Table 4 Accent 2" w:uiPriority="49"/>
+    <w:lsdException w:name="Grid Table 5 Dark Accent 2" w:uiPriority="50"/>
+    <w:lsdException w:name="Grid Table 6 Colorful Accent 2" w:uiPriority="51"/>
+    <w:lsdException w:name="Grid Table 7 Colorful Accent 2" w:uiPriority="52"/>
+    <w:lsdException w:name="Grid Table 1 Light Accent 3" w:uiPriority="46"/>
+    <w:lsdException w:name="Grid Table 2 Accent 3" w:uiPriority="47"/>
+    <w:lsdException w:name="Grid Table 3 Accent 3" w:uiPriority="48"/>
+    <w:lsdException w:name="Grid Table 4 Accent 3" w:uiPriority="49"/>
+    <w:lsdException w:name="Grid Table 5 Dark Accent 3" w:uiPriority="50"/>
+    <w:lsdException w:name="Grid Table 6 Colorful Accent 3" w:uiPriority="51"/>
+    <w:lsdException w:name="Grid Table 7 Colorful Accent 3" w:uiPriority="52"/>
+    <w:lsdException w:name="Grid Table 1 Light Accent 4" w:uiPriority="46"/>
+    <w:lsdException w:name="Grid Table 2 Accent 4" w:uiPriority="47"/>
+    <w:lsdException w:name="Grid Table 3 Accent 4" w:uiPriority="48"/>
+    <w:lsdException w:name="Grid Table 4 Accent 4" w:uiPriority="49"/>
+    <w:lsdException w:name="Grid Table 5 Dark Accent 4" w:uiPriority="50"/>
+    <w:lsdException w:name="Grid Table 6 Colorful Accent 4" w:uiPriority="51"/>
+    <w:lsdException w:name="Grid Table 7 Colorful Accent 4" w:uiPriority="52"/>
+    <w:lsdException w:name="Grid Table 1 Light Accent 5" w:uiPriority="46"/>
+    <w:lsdException w:name="Grid Table 2 Accent 5" w:uiPriority="47"/>
+    <w:lsdException w:name="Grid Table 3 Accent 5" w:uiPriority="48"/>
+    <w:lsdException w:name="Grid Table 4 Accent 5" w:uiPriority="49"/>
+    <w:lsdException w:name="Grid Table 5 Dark Accent 5" w:uiPriority="50"/>
+    <w:lsdException w:name="Grid Table 6 Colorful Accent 5" w:uiPriority="51"/>
+    <w:lsdException w:name="Grid Table 7 Colorful Accent 5" w:uiPriority="52"/>
+    <w:lsdException w:name="Grid Table 1 Light Accent 6" w:uiPriority="46"/>
+    <w:lsdException w:name="Grid Table 2 Accent 6" w:uiPriority="47"/>
+    <w:lsdException w:name="Grid Table 3 Accent 6" w:uiPriority="48"/>
+    <w:lsdException w:name="Grid Table 4 Accent 6" w:uiPriority="49"/>
+    <w:lsdException w:name="Grid Table 5 Dark Accent 6" w:uiPriority="50"/>
+    <w:lsdException w:name="Grid Table 6 Colorful Accent 6" w:uiPriority="51"/>
+    <w:lsdException w:name="Grid Table 7 Colorful Accent 6" w:uiPriority="52"/>
+    <w:lsdException w:name="List Table 1 Light" w:uiPriority="46"/>
+    <w:lsdException w:name="List Table 2" w:uiPriority="47"/>
+    <w:lsdException w:name="List Table 3" w:uiPriority="48"/>
+    <w:lsdException w:name="List Table 4" w:uiPriority="49"/>
+    <w:lsdException w:name="List Table 5 Dark" w:uiPriority="50"/>
+    <w:lsdException w:name="List Table 6 Colorful" w:uiPriority="51"/>
+    <w:lsdException w:name="List Table 7 Colorful" w:uiPriority="52"/>
+    <w:lsdException w:name="List Table 1 Light Accent 1" w:uiPriority="46"/>
+    <w:lsdException w:name="List Table 2 Accent 1" w:uiPriority="47"/>
+    <w:lsdException w:name="List Table 3 Accent 1" w:uiPriority="48"/>
+    <w:lsdException w:name="List Table 4 Accent 1" w:uiPriority="49"/>
+    <w:lsdException w:name="List Table 5 Dark Accent 1" w:uiPriority="50"/>
+    <w:lsdException w:name="List Table 6 Colorful Accent 1" w:uiPriority="51"/>
+    <w:lsdException w:name="List Table 7 Colorful Accent 1" w:uiPriority="52"/>
+    <w:lsdException w:name="List Table 1 Light Accent 2" w:uiPriority="46"/>
+    <w:lsdException w:name="List Table 2 Accent 2" w:uiPriority="47"/>
+    <w:lsdException w:name="List Table 3 Accent 2" w:uiPriority="48"/>
+    <w:lsdException w:name="List Table 4 Accent 2" w:uiPriority="49"/>
+    <w:lsdException w:name="List Table 5 Dark Accent 2" w:uiPriority="50"/>
+    <w:lsdException w:name="List Table 6 Colorful Accent 2" w:uiPriority="51"/>
+    <w:lsdException w:name="List Table 7 Colorful Accent 2" w:uiPriority="52"/>
+    <w:lsdException w:name="List Table 1 Light Accent 3" w:uiPriority="46"/>
+    <w:lsdException w:name="List Table 2 Accent 3" w:uiPriority="47"/>
+    <w:lsdException w:name="List Table 3 Accent 3" w:uiPriority="48"/>
+    <w:lsdException w:name="List Table 4 Accent 3" w:uiPriority="49"/>
+    <w:lsdException w:name="List Table 5 Dark Accent 3" w:uiPriority="50"/>
+    <w:lsdException w:name="List Table 6 Colorful Accent 3" w:uiPriority="51"/>
+    <w:lsdException w:name="List Table 7 Colorful Accent 3" w:uiPriority="52"/>
+    <w:lsdException w:name="List Table 1 Light Accent 4" w:uiPriority="46"/>
+    <w:lsdException w:name="List Table 2 Accent 4" w:uiPriority="47"/>
+    <w:lsdException w:name="List Table 3 Accent 4" w:uiPriority="48"/>
+    <w:lsdException w:name="List Table 4 Accent 4" w:uiPriority="49"/>
+    <w:lsdException w:name="List Table 5 Dark Accent 4" w:uiPriority="50"/>
+    <w:lsdException w:name="List Table 6 Colorful Accent 4" w:uiPriority="51"/>
+    <w:lsdException w:name="List Table 7 Colorful Accent 4" w:uiPriority="52"/>
+    <w:lsdException w:name="List Table 1 Light Accent 5" w:uiPriority="46"/>
+    <w:lsdException w:name="List Table 2 Accent 5" w:uiPriority="47"/>
+    <w:lsdException w:name="List Table 3 Accent 5" w:uiPriority="48"/>
+    <w:lsdException w:name="List Table 4 Accent 5" w:uiPriority="49"/>
+    <w:lsdException w:name="List Table 5 Dark Accent 5" w:uiPriority="50"/>
+    <w:lsdException w:name="List Table 6 Colorful Accent 5" w:uiPriority="51"/>
+    <w:lsdException w:name="List Table 7 Colorful Accent 5" w:uiPriority="52"/>
+    <w:lsdException w:name="List Table 1 Light Accent 6" w:uiPriority="46"/>
+    <w:lsdException w:name="List Table 2 Accent 6" w:uiPriority="47"/>
+    <w:lsdException w:name="List Table 3 Accent 6" w:uiPriority="48"/>
+    <w:lsdException w:name="List Table 4 Accent 6" w:uiPriority="49"/>
+    <w:lsdException w:name="List Table 5 Dark Accent 6" w:uiPriority="50"/>
+    <w:lsdException w:name="List Table 6 Colorful Accent 6" w:uiPriority="51"/>
+    <w:lsdException w:name="List Table 7 Colorful Accent 6" w:uiPriority="52"/>
+    <w:lsdException w:name="Mention" w:semiHidden="1" w:unhideWhenUsed="1"/>
+    <w:lsdException w:name="Smart Hyperlink" w:semiHidden="1" w:unhideWhenUsed="1"/>
+    <w:lsdException w:name="Hashtag" w:semiHidden="1" w:unhideWhenUsed="1"/>
+    <w:lsdException w:name="Unresolved Mention" w:semiHidden="1" w:unhideWhenUsed="1"/>
+  </w:latentStyles>
+  <w:style w:type="paragraph" w:default="1" w:styleId="Normal">
+    <w:name w:val="Normal"/>
+    <w:qFormat/>
+  </w:style>
+  <w:style w:type="character" w:default="1" w:styleId="Policepardfaut">
+    <w:name w:val="Default Paragraph Font"/>
+    <w:uiPriority w:val="1"/>
+    <w:semiHidden/>
+    <w:unhideWhenUsed/>
+  </w:style>
+  <w:style w:type="table" w:default="1" w:styleId="TableauNormal">
+    <w:name w:val="Normal Table"/>
+    <w:uiPriority w:val="99"/>
+    <w:semiHidden/>
+    <w:unhideWhenUsed/>
+    <w:tblPr>
+      <w:tblInd w:w="0" w:type="dxa"/>
+      <w:tblCellMar>
+        <w:top w:w="0" w:type="dxa"/>
+        <w:left w:w="108" w:type="dxa"/>
+        <w:bottom w:w="0" w:type="dxa"/>
+        <w:right w:w="108" w:type="dxa"/>
+      </w:tblCellMar>
+    </w:tblPr>
+  </w:style>
+  <w:style w:type="numbering" w:default="1" w:styleId="Aucuneliste">
+    <w:name w:val="No List"/>
+    <w:uiPriority w:val="99"/>
+    <w:semiHidden/>
+    <w:unhideWhenUsed/>
+  </w:style>
+  <w:style w:type="character" w:styleId="Textedelespacerserv">
+    <w:name w:val="Placeholder Text"/>
+    <w:basedOn w:val="Policepardfaut"/>
+    <w:uiPriority w:val="99"/>
+    <w:semiHidden/>
+    <w:rsid w:val="00F23F5C"/>
+    <w:rPr>
+      <w:color w:val="808080"/>
+    </w:rPr>
+  </w:style>
+</w:styles>
+</file>
+
+<file path=word/glossary/webSettings.xml><?xml version="1.0" encoding="utf-8"?>
+<w:webSettings xmlns:mc="http://schemas.openxmlformats.org/markup-compatibility/2006" xmlns:r="http://schemas.openxmlformats.org/officeDocument/2006/relationships" xmlns:w="http://schemas.openxmlformats.org/wordprocessingml/2006/main" xmlns:w14="http://schemas.microsoft.com/office/word/2010/wordml" xmlns:w15="http://schemas.microsoft.com/office/word/2012/wordml" xmlns:w16cid="http://schemas.microsoft.com/office/word/2016/wordml/cid" xmlns:w16se="http://schemas.microsoft.com/office/word/2015/wordml/symex" mc:Ignorable="w14 w15 w16se w16cid">
+  <w:optimizeForBrowser/>
+  <w:allowPNG/>
+</w:webSettings>
 </file>
 
 <file path=word/theme/theme1.xml><?xml version="1.0" encoding="utf-8"?>
@@ -4857,7 +5394,7 @@
 </file>
 
 <file path=customXml/itemProps2.xml><?xml version="1.0" encoding="utf-8"?>
-<ds:datastoreItem xmlns:ds="http://schemas.openxmlformats.org/officeDocument/2006/customXml" ds:itemID="{38A6F888-2068-49F0-9EEA-BC7A429836B3}">
+<ds:datastoreItem xmlns:ds="http://schemas.openxmlformats.org/officeDocument/2006/customXml" ds:itemID="{8D4DA9BA-9AD2-423C-8DCE-B03023E003C8}">
   <ds:schemaRefs>
     <ds:schemaRef ds:uri="http://schemas.openxmlformats.org/officeDocument/2006/bibliography"/>
   </ds:schemaRefs>

</xml_diff>

<commit_message>
Mise à jour du rapport avec le schéma de la DB
</commit_message>
<xml_diff>
--- a/Doc/GEN-Monopoly-Rapport.docx
+++ b/Doc/GEN-Monopoly-Rapport.docx
@@ -94,11 +94,21 @@
                                 <w:r>
                                   <w:t>1.</w:t>
                                 </w:r>
-                                <w:fldSimple w:instr=" INFO  RevNum  \* MERGEFORMAT ">
-                                  <w:r>
-                                    <w:t>47</w:t>
-                                  </w:r>
-                                </w:fldSimple>
+                                <w:r>
+                                  <w:fldChar w:fldCharType="begin"/>
+                                </w:r>
+                                <w:r>
+                                  <w:instrText xml:space="preserve"> INFO  RevNum  \* MERGEFORMAT </w:instrText>
+                                </w:r>
+                                <w:r>
+                                  <w:fldChar w:fldCharType="separate"/>
+                                </w:r>
+                                <w:r>
+                                  <w:t>47</w:t>
+                                </w:r>
+                                <w:r>
+                                  <w:fldChar w:fldCharType="end"/>
+                                </w:r>
                               </w:p>
                             </w:txbxContent>
                           </wps:txbx>
@@ -157,11 +167,21 @@
                           <w:r>
                             <w:t>1.</w:t>
                           </w:r>
-                          <w:fldSimple w:instr=" INFO  RevNum  \* MERGEFORMAT ">
-                            <w:r>
-                              <w:t>47</w:t>
-                            </w:r>
-                          </w:fldSimple>
+                          <w:r>
+                            <w:fldChar w:fldCharType="begin"/>
+                          </w:r>
+                          <w:r>
+                            <w:instrText xml:space="preserve"> INFO  RevNum  \* MERGEFORMAT </w:instrText>
+                          </w:r>
+                          <w:r>
+                            <w:fldChar w:fldCharType="separate"/>
+                          </w:r>
+                          <w:r>
+                            <w:t>47</w:t>
+                          </w:r>
+                          <w:r>
+                            <w:fldChar w:fldCharType="end"/>
+                          </w:r>
                         </w:p>
                       </w:txbxContent>
                     </v:textbox>
@@ -1192,7 +1212,7 @@
       <w:pPr>
         <w:pStyle w:val="Titre1"/>
       </w:pPr>
-      <w:bookmarkStart w:id="0" w:name="_Toc511336569"/>
+      <w:bookmarkStart w:id="0" w:name="_Toc512504546"/>
       <w:r>
         <w:t>Table des matières</w:t>
       </w:r>
@@ -1219,7 +1239,7 @@
       <w:r>
         <w:fldChar w:fldCharType="separate"/>
       </w:r>
-      <w:hyperlink w:anchor="_Toc511336569" w:history="1">
+      <w:hyperlink w:anchor="_Toc512504546" w:history="1">
         <w:r>
           <w:rPr>
             <w:rStyle w:val="Lienhypertexte"/>
@@ -1246,7 +1266,7 @@
             <w:noProof/>
             <w:webHidden/>
           </w:rPr>
-          <w:instrText xml:space="preserve"> PAGEREF _Toc511336569 \h </w:instrText>
+          <w:instrText xml:space="preserve"> PAGEREF _Toc512504546 \h </w:instrText>
         </w:r>
         <w:r>
           <w:rPr>
@@ -1289,7 +1309,7 @@
           <w:lang w:eastAsia="fr-CH"/>
         </w:rPr>
       </w:pPr>
-      <w:hyperlink w:anchor="_Toc511336570" w:history="1">
+      <w:hyperlink w:anchor="_Toc512504547" w:history="1">
         <w:r>
           <w:rPr>
             <w:rStyle w:val="Lienhypertexte"/>
@@ -1316,7 +1336,7 @@
             <w:noProof/>
             <w:webHidden/>
           </w:rPr>
-          <w:instrText xml:space="preserve"> PAGEREF _Toc511336570 \h </w:instrText>
+          <w:instrText xml:space="preserve"> PAGEREF _Toc512504547 \h </w:instrText>
         </w:r>
         <w:r>
           <w:rPr>
@@ -1359,7 +1379,7 @@
           <w:lang w:eastAsia="fr-CH"/>
         </w:rPr>
       </w:pPr>
-      <w:hyperlink w:anchor="_Toc511336571" w:history="1">
+      <w:hyperlink w:anchor="_Toc512504548" w:history="1">
         <w:r>
           <w:rPr>
             <w:rStyle w:val="Lienhypertexte"/>
@@ -1386,7 +1406,7 @@
             <w:noProof/>
             <w:webHidden/>
           </w:rPr>
-          <w:instrText xml:space="preserve"> PAGEREF _Toc511336571 \h </w:instrText>
+          <w:instrText xml:space="preserve"> PAGEREF _Toc512504548 \h </w:instrText>
         </w:r>
         <w:r>
           <w:rPr>
@@ -1429,7 +1449,7 @@
           <w:lang w:eastAsia="fr-CH"/>
         </w:rPr>
       </w:pPr>
-      <w:hyperlink w:anchor="_Toc511336572" w:history="1">
+      <w:hyperlink w:anchor="_Toc512504549" w:history="1">
         <w:r>
           <w:rPr>
             <w:rStyle w:val="Lienhypertexte"/>
@@ -1456,7 +1476,7 @@
             <w:noProof/>
             <w:webHidden/>
           </w:rPr>
-          <w:instrText xml:space="preserve"> PAGEREF _Toc511336572 \h </w:instrText>
+          <w:instrText xml:space="preserve"> PAGEREF _Toc512504549 \h </w:instrText>
         </w:r>
         <w:r>
           <w:rPr>
@@ -1499,7 +1519,7 @@
           <w:lang w:eastAsia="fr-CH"/>
         </w:rPr>
       </w:pPr>
-      <w:hyperlink w:anchor="_Toc511336573" w:history="1">
+      <w:hyperlink w:anchor="_Toc512504550" w:history="1">
         <w:r>
           <w:rPr>
             <w:rStyle w:val="Lienhypertexte"/>
@@ -1526,7 +1546,7 @@
             <w:noProof/>
             <w:webHidden/>
           </w:rPr>
-          <w:instrText xml:space="preserve"> PAGEREF _Toc511336573 \h </w:instrText>
+          <w:instrText xml:space="preserve"> PAGEREF _Toc512504550 \h </w:instrText>
         </w:r>
         <w:r>
           <w:rPr>
@@ -1569,7 +1589,7 @@
           <w:lang w:eastAsia="fr-CH"/>
         </w:rPr>
       </w:pPr>
-      <w:hyperlink w:anchor="_Toc511336574" w:history="1">
+      <w:hyperlink w:anchor="_Toc512504551" w:history="1">
         <w:r>
           <w:rPr>
             <w:rStyle w:val="Lienhypertexte"/>
@@ -1596,7 +1616,7 @@
             <w:noProof/>
             <w:webHidden/>
           </w:rPr>
-          <w:instrText xml:space="preserve"> PAGEREF _Toc511336574 \h </w:instrText>
+          <w:instrText xml:space="preserve"> PAGEREF _Toc512504551 \h </w:instrText>
         </w:r>
         <w:r>
           <w:rPr>
@@ -1639,7 +1659,7 @@
           <w:lang w:eastAsia="fr-CH"/>
         </w:rPr>
       </w:pPr>
-      <w:hyperlink w:anchor="_Toc511336575" w:history="1">
+      <w:hyperlink w:anchor="_Toc512504552" w:history="1">
         <w:r>
           <w:rPr>
             <w:rStyle w:val="Lienhypertexte"/>
@@ -1666,7 +1686,7 @@
             <w:noProof/>
             <w:webHidden/>
           </w:rPr>
-          <w:instrText xml:space="preserve"> PAGEREF _Toc511336575 \h </w:instrText>
+          <w:instrText xml:space="preserve"> PAGEREF _Toc512504552 \h </w:instrText>
         </w:r>
         <w:r>
           <w:rPr>
@@ -1709,7 +1729,7 @@
           <w:lang w:eastAsia="fr-CH"/>
         </w:rPr>
       </w:pPr>
-      <w:hyperlink w:anchor="_Toc511336576" w:history="1">
+      <w:hyperlink w:anchor="_Toc512504553" w:history="1">
         <w:r>
           <w:rPr>
             <w:rStyle w:val="Lienhypertexte"/>
@@ -1736,7 +1756,7 @@
             <w:noProof/>
             <w:webHidden/>
           </w:rPr>
-          <w:instrText xml:space="preserve"> PAGEREF _Toc511336576 \h </w:instrText>
+          <w:instrText xml:space="preserve"> PAGEREF _Toc512504553 \h </w:instrText>
         </w:r>
         <w:r>
           <w:rPr>
@@ -1779,7 +1799,7 @@
           <w:lang w:eastAsia="fr-CH"/>
         </w:rPr>
       </w:pPr>
-      <w:hyperlink w:anchor="_Toc511336577" w:history="1">
+      <w:hyperlink w:anchor="_Toc512504554" w:history="1">
         <w:r>
           <w:rPr>
             <w:rStyle w:val="Lienhypertexte"/>
@@ -1806,7 +1826,7 @@
             <w:noProof/>
             <w:webHidden/>
           </w:rPr>
-          <w:instrText xml:space="preserve"> PAGEREF _Toc511336577 \h </w:instrText>
+          <w:instrText xml:space="preserve"> PAGEREF _Toc512504554 \h </w:instrText>
         </w:r>
         <w:r>
           <w:rPr>
@@ -1827,6 +1847,496 @@
             <w:webHidden/>
           </w:rPr>
           <w:t>4</w:t>
+        </w:r>
+        <w:r>
+          <w:rPr>
+            <w:noProof/>
+            <w:webHidden/>
+          </w:rPr>
+          <w:fldChar w:fldCharType="end"/>
+        </w:r>
+      </w:hyperlink>
+    </w:p>
+    <w:p>
+      <w:pPr>
+        <w:pStyle w:val="TM1"/>
+        <w:tabs>
+          <w:tab w:val="right" w:leader="dot" w:pos="9396"/>
+        </w:tabs>
+        <w:rPr>
+          <w:rFonts w:eastAsiaTheme="minorEastAsia"/>
+          <w:noProof/>
+          <w:lang w:eastAsia="fr-CH"/>
+        </w:rPr>
+      </w:pPr>
+      <w:hyperlink w:anchor="_Toc512504555" w:history="1">
+        <w:r>
+          <w:rPr>
+            <w:rStyle w:val="Lienhypertexte"/>
+            <w:noProof/>
+          </w:rPr>
+          <w:t>Règles du jeu</w:t>
+        </w:r>
+        <w:r>
+          <w:rPr>
+            <w:noProof/>
+            <w:webHidden/>
+          </w:rPr>
+          <w:tab/>
+        </w:r>
+        <w:r>
+          <w:rPr>
+            <w:noProof/>
+            <w:webHidden/>
+          </w:rPr>
+          <w:fldChar w:fldCharType="begin"/>
+        </w:r>
+        <w:r>
+          <w:rPr>
+            <w:noProof/>
+            <w:webHidden/>
+          </w:rPr>
+          <w:instrText xml:space="preserve"> PAGEREF _Toc512504555 \h </w:instrText>
+        </w:r>
+        <w:r>
+          <w:rPr>
+            <w:noProof/>
+            <w:webHidden/>
+          </w:rPr>
+        </w:r>
+        <w:r>
+          <w:rPr>
+            <w:noProof/>
+            <w:webHidden/>
+          </w:rPr>
+          <w:fldChar w:fldCharType="separate"/>
+        </w:r>
+        <w:r>
+          <w:rPr>
+            <w:noProof/>
+            <w:webHidden/>
+          </w:rPr>
+          <w:t>7</w:t>
+        </w:r>
+        <w:r>
+          <w:rPr>
+            <w:noProof/>
+            <w:webHidden/>
+          </w:rPr>
+          <w:fldChar w:fldCharType="end"/>
+        </w:r>
+      </w:hyperlink>
+    </w:p>
+    <w:p>
+      <w:pPr>
+        <w:pStyle w:val="TM1"/>
+        <w:tabs>
+          <w:tab w:val="right" w:leader="dot" w:pos="9396"/>
+        </w:tabs>
+        <w:rPr>
+          <w:rFonts w:eastAsiaTheme="minorEastAsia"/>
+          <w:noProof/>
+          <w:lang w:eastAsia="fr-CH"/>
+        </w:rPr>
+      </w:pPr>
+      <w:hyperlink w:anchor="_Toc512504556" w:history="1">
+        <w:r>
+          <w:rPr>
+            <w:rStyle w:val="Lienhypertexte"/>
+            <w:noProof/>
+          </w:rPr>
+          <w:t>Partage des responsabilités entre le serveur et le client</w:t>
+        </w:r>
+        <w:r>
+          <w:rPr>
+            <w:noProof/>
+            <w:webHidden/>
+          </w:rPr>
+          <w:tab/>
+        </w:r>
+        <w:r>
+          <w:rPr>
+            <w:noProof/>
+            <w:webHidden/>
+          </w:rPr>
+          <w:fldChar w:fldCharType="begin"/>
+        </w:r>
+        <w:r>
+          <w:rPr>
+            <w:noProof/>
+            <w:webHidden/>
+          </w:rPr>
+          <w:instrText xml:space="preserve"> PAGEREF _Toc512504556 \h </w:instrText>
+        </w:r>
+        <w:r>
+          <w:rPr>
+            <w:noProof/>
+            <w:webHidden/>
+          </w:rPr>
+        </w:r>
+        <w:r>
+          <w:rPr>
+            <w:noProof/>
+            <w:webHidden/>
+          </w:rPr>
+          <w:fldChar w:fldCharType="separate"/>
+        </w:r>
+        <w:r>
+          <w:rPr>
+            <w:noProof/>
+            <w:webHidden/>
+          </w:rPr>
+          <w:t>7</w:t>
+        </w:r>
+        <w:r>
+          <w:rPr>
+            <w:noProof/>
+            <w:webHidden/>
+          </w:rPr>
+          <w:fldChar w:fldCharType="end"/>
+        </w:r>
+      </w:hyperlink>
+    </w:p>
+    <w:p>
+      <w:pPr>
+        <w:pStyle w:val="TM1"/>
+        <w:tabs>
+          <w:tab w:val="right" w:leader="dot" w:pos="9396"/>
+        </w:tabs>
+        <w:rPr>
+          <w:rFonts w:eastAsiaTheme="minorEastAsia"/>
+          <w:noProof/>
+          <w:lang w:eastAsia="fr-CH"/>
+        </w:rPr>
+      </w:pPr>
+      <w:hyperlink w:anchor="_Toc512504557" w:history="1">
+        <w:r>
+          <w:rPr>
+            <w:rStyle w:val="Lienhypertexte"/>
+            <w:noProof/>
+          </w:rPr>
+          <w:t>Protocole d’échange entre le client et le serveur</w:t>
+        </w:r>
+        <w:r>
+          <w:rPr>
+            <w:noProof/>
+            <w:webHidden/>
+          </w:rPr>
+          <w:tab/>
+        </w:r>
+        <w:r>
+          <w:rPr>
+            <w:noProof/>
+            <w:webHidden/>
+          </w:rPr>
+          <w:fldChar w:fldCharType="begin"/>
+        </w:r>
+        <w:r>
+          <w:rPr>
+            <w:noProof/>
+            <w:webHidden/>
+          </w:rPr>
+          <w:instrText xml:space="preserve"> PAGEREF _Toc512504557 \h </w:instrText>
+        </w:r>
+        <w:r>
+          <w:rPr>
+            <w:noProof/>
+            <w:webHidden/>
+          </w:rPr>
+        </w:r>
+        <w:r>
+          <w:rPr>
+            <w:noProof/>
+            <w:webHidden/>
+          </w:rPr>
+          <w:fldChar w:fldCharType="separate"/>
+        </w:r>
+        <w:r>
+          <w:rPr>
+            <w:noProof/>
+            <w:webHidden/>
+          </w:rPr>
+          <w:t>7</w:t>
+        </w:r>
+        <w:r>
+          <w:rPr>
+            <w:noProof/>
+            <w:webHidden/>
+          </w:rPr>
+          <w:fldChar w:fldCharType="end"/>
+        </w:r>
+      </w:hyperlink>
+    </w:p>
+    <w:p>
+      <w:pPr>
+        <w:pStyle w:val="TM1"/>
+        <w:tabs>
+          <w:tab w:val="right" w:leader="dot" w:pos="9396"/>
+        </w:tabs>
+        <w:rPr>
+          <w:rFonts w:eastAsiaTheme="minorEastAsia"/>
+          <w:noProof/>
+          <w:lang w:eastAsia="fr-CH"/>
+        </w:rPr>
+      </w:pPr>
+      <w:hyperlink w:anchor="_Toc512504558" w:history="1">
+        <w:r>
+          <w:rPr>
+            <w:rStyle w:val="Lienhypertexte"/>
+            <w:noProof/>
+          </w:rPr>
+          <w:t>Ebauche du modèle de domaine</w:t>
+        </w:r>
+        <w:r>
+          <w:rPr>
+            <w:noProof/>
+            <w:webHidden/>
+          </w:rPr>
+          <w:tab/>
+        </w:r>
+        <w:r>
+          <w:rPr>
+            <w:noProof/>
+            <w:webHidden/>
+          </w:rPr>
+          <w:fldChar w:fldCharType="begin"/>
+        </w:r>
+        <w:r>
+          <w:rPr>
+            <w:noProof/>
+            <w:webHidden/>
+          </w:rPr>
+          <w:instrText xml:space="preserve"> PAGEREF _Toc512504558 \h </w:instrText>
+        </w:r>
+        <w:r>
+          <w:rPr>
+            <w:noProof/>
+            <w:webHidden/>
+          </w:rPr>
+        </w:r>
+        <w:r>
+          <w:rPr>
+            <w:noProof/>
+            <w:webHidden/>
+          </w:rPr>
+          <w:fldChar w:fldCharType="separate"/>
+        </w:r>
+        <w:r>
+          <w:rPr>
+            <w:noProof/>
+            <w:webHidden/>
+          </w:rPr>
+          <w:t>7</w:t>
+        </w:r>
+        <w:r>
+          <w:rPr>
+            <w:noProof/>
+            <w:webHidden/>
+          </w:rPr>
+          <w:fldChar w:fldCharType="end"/>
+        </w:r>
+      </w:hyperlink>
+    </w:p>
+    <w:p>
+      <w:pPr>
+        <w:pStyle w:val="TM1"/>
+        <w:tabs>
+          <w:tab w:val="right" w:leader="dot" w:pos="9396"/>
+        </w:tabs>
+        <w:rPr>
+          <w:rFonts w:eastAsiaTheme="minorEastAsia"/>
+          <w:noProof/>
+          <w:lang w:eastAsia="fr-CH"/>
+        </w:rPr>
+      </w:pPr>
+      <w:hyperlink w:anchor="_Toc512504559" w:history="1">
+        <w:r>
+          <w:rPr>
+            <w:rStyle w:val="Lienhypertexte"/>
+            <w:noProof/>
+          </w:rPr>
+          <w:t>Base de données</w:t>
+        </w:r>
+        <w:r>
+          <w:rPr>
+            <w:noProof/>
+            <w:webHidden/>
+          </w:rPr>
+          <w:tab/>
+        </w:r>
+        <w:r>
+          <w:rPr>
+            <w:noProof/>
+            <w:webHidden/>
+          </w:rPr>
+          <w:fldChar w:fldCharType="begin"/>
+        </w:r>
+        <w:r>
+          <w:rPr>
+            <w:noProof/>
+            <w:webHidden/>
+          </w:rPr>
+          <w:instrText xml:space="preserve"> PAGEREF _Toc512504559 \h </w:instrText>
+        </w:r>
+        <w:r>
+          <w:rPr>
+            <w:noProof/>
+            <w:webHidden/>
+          </w:rPr>
+        </w:r>
+        <w:r>
+          <w:rPr>
+            <w:noProof/>
+            <w:webHidden/>
+          </w:rPr>
+          <w:fldChar w:fldCharType="separate"/>
+        </w:r>
+        <w:r>
+          <w:rPr>
+            <w:noProof/>
+            <w:webHidden/>
+          </w:rPr>
+          <w:t>7</w:t>
+        </w:r>
+        <w:r>
+          <w:rPr>
+            <w:noProof/>
+            <w:webHidden/>
+          </w:rPr>
+          <w:fldChar w:fldCharType="end"/>
+        </w:r>
+      </w:hyperlink>
+    </w:p>
+    <w:p>
+      <w:pPr>
+        <w:pStyle w:val="TM1"/>
+        <w:tabs>
+          <w:tab w:val="right" w:leader="dot" w:pos="9396"/>
+        </w:tabs>
+        <w:rPr>
+          <w:rFonts w:eastAsiaTheme="minorEastAsia"/>
+          <w:noProof/>
+          <w:lang w:eastAsia="fr-CH"/>
+        </w:rPr>
+      </w:pPr>
+      <w:hyperlink w:anchor="_Toc512504560" w:history="1">
+        <w:r>
+          <w:rPr>
+            <w:rStyle w:val="Lienhypertexte"/>
+            <w:noProof/>
+          </w:rPr>
+          <w:t>Backlog de produit</w:t>
+        </w:r>
+        <w:r>
+          <w:rPr>
+            <w:noProof/>
+            <w:webHidden/>
+          </w:rPr>
+          <w:tab/>
+        </w:r>
+        <w:r>
+          <w:rPr>
+            <w:noProof/>
+            <w:webHidden/>
+          </w:rPr>
+          <w:fldChar w:fldCharType="begin"/>
+        </w:r>
+        <w:r>
+          <w:rPr>
+            <w:noProof/>
+            <w:webHidden/>
+          </w:rPr>
+          <w:instrText xml:space="preserve"> PAGEREF _Toc512504560 \h </w:instrText>
+        </w:r>
+        <w:r>
+          <w:rPr>
+            <w:noProof/>
+            <w:webHidden/>
+          </w:rPr>
+        </w:r>
+        <w:r>
+          <w:rPr>
+            <w:noProof/>
+            <w:webHidden/>
+          </w:rPr>
+          <w:fldChar w:fldCharType="separate"/>
+        </w:r>
+        <w:r>
+          <w:rPr>
+            <w:noProof/>
+            <w:webHidden/>
+          </w:rPr>
+          <w:t>7</w:t>
+        </w:r>
+        <w:r>
+          <w:rPr>
+            <w:noProof/>
+            <w:webHidden/>
+          </w:rPr>
+          <w:fldChar w:fldCharType="end"/>
+        </w:r>
+      </w:hyperlink>
+    </w:p>
+    <w:p>
+      <w:pPr>
+        <w:pStyle w:val="TM1"/>
+        <w:tabs>
+          <w:tab w:val="right" w:leader="dot" w:pos="9396"/>
+        </w:tabs>
+        <w:rPr>
+          <w:rFonts w:eastAsiaTheme="minorEastAsia"/>
+          <w:noProof/>
+          <w:lang w:eastAsia="fr-CH"/>
+        </w:rPr>
+      </w:pPr>
+      <w:hyperlink w:anchor="_Toc512504561" w:history="1">
+        <w:r>
+          <w:rPr>
+            <w:rStyle w:val="Lienhypertexte"/>
+            <w:noProof/>
+          </w:rPr>
+          <w:t>Plan d’itérations</w:t>
+        </w:r>
+        <w:r>
+          <w:rPr>
+            <w:noProof/>
+            <w:webHidden/>
+          </w:rPr>
+          <w:tab/>
+        </w:r>
+        <w:r>
+          <w:rPr>
+            <w:noProof/>
+            <w:webHidden/>
+          </w:rPr>
+          <w:fldChar w:fldCharType="begin"/>
+        </w:r>
+        <w:r>
+          <w:rPr>
+            <w:noProof/>
+            <w:webHidden/>
+          </w:rPr>
+          <w:instrText xml:space="preserve"> PAGEREF _Toc512504561 \h </w:instrText>
+        </w:r>
+        <w:r>
+          <w:rPr>
+            <w:noProof/>
+            <w:webHidden/>
+          </w:rPr>
+        </w:r>
+        <w:r>
+          <w:rPr>
+            <w:noProof/>
+            <w:webHidden/>
+          </w:rPr>
+          <w:fldChar w:fldCharType="separate"/>
+        </w:r>
+        <w:r>
+          <w:rPr>
+            <w:noProof/>
+            <w:webHidden/>
+          </w:rPr>
+          <w:t>7</w:t>
         </w:r>
         <w:r>
           <w:rPr>
@@ -1857,7 +2367,7 @@
       <w:pPr>
         <w:pStyle w:val="Titre1"/>
       </w:pPr>
-      <w:bookmarkStart w:id="1" w:name="_Toc511336570"/>
+      <w:bookmarkStart w:id="1" w:name="_Toc512504547"/>
       <w:r>
         <w:lastRenderedPageBreak/>
         <w:t>Descriptif</w:t>
@@ -1869,14 +2379,20 @@
         <w:t>Dans le cadre du module de Génie Logiciel (GEN), il nous est demandé de développer un "mini-projet"</w:t>
       </w:r>
       <w:r>
-        <w:t xml:space="preserve"> implémentant une architecture client-serveur et qui doit communiquer par internet en utilisant les sockets. Après discussion nous sommes tombés d'accord sur l'idée d'un projet Monopoly sur le thème de la HEIG-VD.</w:t>
+        <w:t xml:space="preserve"> implémentant une architecture client-serveur </w:t>
+      </w:r>
+      <w:r>
+        <w:t xml:space="preserve">pouvant </w:t>
+      </w:r>
+      <w:r>
+        <w:t>communiquer par internet en utilisant les sockets. Après discussion nous sommes tombés d'accord sur l'idée d'un projet Monopoly sur le thème de la HEIG-VD.</w:t>
       </w:r>
     </w:p>
     <w:p>
       <w:pPr>
         <w:pStyle w:val="Titre1"/>
       </w:pPr>
-      <w:bookmarkStart w:id="2" w:name="_Toc511336571"/>
+      <w:bookmarkStart w:id="2" w:name="_Toc512504548"/>
       <w:r>
         <w:t>Fonctionnement Général</w:t>
       </w:r>
@@ -1899,7 +2415,13 @@
         <w:rPr>
           <w:b/>
         </w:rPr>
-        <w:t>Authentification simple</w:t>
+        <w:t>Authentification</w:t>
+      </w:r>
+      <w:r>
+        <w:rPr>
+          <w:b/>
+        </w:rPr>
+        <w:t xml:space="preserve"> simple</w:t>
       </w:r>
       <w:r>
         <w:t xml:space="preserve"> : nous demandons un nom d'utilisateur </w:t>
@@ -1953,7 +2475,13 @@
         <w:t>e gérant</w:t>
       </w:r>
       <w:r>
-        <w:t xml:space="preserve"> d'une partie, et donc de choisir les différents paramètres qui réglementeront le déroulement </w:t>
+        <w:t xml:space="preserve"> d'une partie, et donc de choisir les différents paramètres </w:t>
+      </w:r>
+      <w:r>
+        <w:t xml:space="preserve">de la partie </w:t>
+      </w:r>
+      <w:r>
+        <w:t xml:space="preserve">qui réglementeront le déroulement </w:t>
       </w:r>
       <w:r>
         <w:t>du jeu</w:t>
@@ -2077,7 +2605,10 @@
         <w:t xml:space="preserve">l pourrait fixer les limites </w:t>
       </w:r>
       <w:r>
-        <w:t>du nombre de dés utilisés et du capital de départ autorisé.</w:t>
+        <w:t>du nombre de dés utilisés et du capital de départ autorisé</w:t>
+      </w:r>
+      <w:r>
+        <w:t>. Mais il aurait également la possibilité d’activer/désactiver certains paramètres de jeu, qui deviendraient ainsi visibles dans l’interface de création de partie des joueurs (exemple : permettre ou non la génération aléatoire du plateau de jeu).</w:t>
       </w:r>
     </w:p>
     <w:p>
@@ -2101,7 +2632,13 @@
         <w:t xml:space="preserve"> </w:t>
       </w:r>
       <w:r>
-        <w:t>: Au file…</w:t>
+        <w:t xml:space="preserve">: </w:t>
+      </w:r>
+      <w:r>
+        <w:t>une fois créé, l’utilisateur peut en tout temps voir ses différents scores réalisés sur les parties jouées (</w:t>
+      </w:r>
+      <w:r>
+        <w:t>date de début, date de fin, état d’abandon de la partie, argent en poche à la fin de la partie, nombre de bâtiments achetés, nombre de visites en salle d’examen, nombre de cases parcourues).</w:t>
       </w:r>
     </w:p>
     <w:p>
@@ -2300,26 +2837,15 @@
       <w:r>
         <w:t>)</w:t>
       </w:r>
-    </w:p>
-    <w:p>
-      <w:pPr>
-        <w:jc w:val="left"/>
-        <w:rPr>
-          <w:rFonts w:asciiTheme="majorHAnsi" w:eastAsiaTheme="majorEastAsia" w:hAnsiTheme="majorHAnsi" w:cstheme="majorBidi"/>
-          <w:color w:val="C00000"/>
-          <w:sz w:val="32"/>
-          <w:szCs w:val="32"/>
-        </w:rPr>
-      </w:pPr>
-      <w:r>
-        <w:br w:type="page"/>
+      <w:r>
+        <w:t xml:space="preserve"> </w:t>
       </w:r>
     </w:p>
     <w:p>
       <w:pPr>
         <w:pStyle w:val="Titre1"/>
       </w:pPr>
-      <w:bookmarkStart w:id="3" w:name="_Toc511336572"/>
+      <w:bookmarkStart w:id="3" w:name="_Toc512504549"/>
       <w:r>
         <w:lastRenderedPageBreak/>
         <w:t>Diagramme des cas d'utilisation</w:t>
@@ -2402,11 +2928,12 @@
         </w:drawing>
       </w:r>
     </w:p>
+    <w:p/>
     <w:p>
       <w:pPr>
         <w:pStyle w:val="Titre2"/>
       </w:pPr>
-      <w:bookmarkStart w:id="4" w:name="_Toc511336573"/>
+      <w:bookmarkStart w:id="4" w:name="_Toc512504550"/>
       <w:r>
         <w:t>Acteurs</w:t>
       </w:r>
@@ -2450,13 +2977,7 @@
         <w:t>e</w:t>
       </w:r>
       <w:r>
-        <w:t xml:space="preserve"> partie de Monopoly, mais pour cela il devrai</w:t>
-      </w:r>
-      <w:r>
-        <w:t>t</w:t>
-      </w:r>
-      <w:r>
-        <w:t xml:space="preserve"> tout d'abord</w:t>
+        <w:t xml:space="preserve"> partie de Monopoly, mais pour cela il devra tout d'abord</w:t>
       </w:r>
       <w:r>
         <w:t xml:space="preserve"> s'authentifier, puis choisir une partie. Enfin il attendra que </w:t>
@@ -2472,7 +2993,7 @@
       <w:pPr>
         <w:pStyle w:val="Titre2"/>
       </w:pPr>
-      <w:bookmarkStart w:id="5" w:name="_Toc511336574"/>
+      <w:bookmarkStart w:id="5" w:name="_Toc512504551"/>
       <w:r>
         <w:t>Scénario principal</w:t>
       </w:r>
@@ -2487,7 +3008,7 @@
       <w:pPr>
         <w:pStyle w:val="Titre3"/>
       </w:pPr>
-      <w:bookmarkStart w:id="6" w:name="_Toc511336575"/>
+      <w:bookmarkStart w:id="6" w:name="_Toc512504552"/>
       <w:r>
         <w:t>Scé</w:t>
       </w:r>
@@ -2529,7 +3050,14 @@
     </w:p>
     <w:p>
       <w:r>
-        <w:t xml:space="preserve">L'utilisateur authentifié pourra parcourir la liste des parties en attente de joueur dans le but de </w:t>
+        <w:lastRenderedPageBreak/>
+        <w:t>L'utilisateur authentifié pourra parcourir la liste des parties en attente de joueur</w:t>
+      </w:r>
+      <w:r>
+        <w:t>s</w:t>
+      </w:r>
+      <w:r>
+        <w:t xml:space="preserve"> dans le but de </w:t>
       </w:r>
       <w:r>
         <w:rPr>
@@ -2543,7 +3071,6 @@
     </w:p>
     <w:p>
       <w:r>
-        <w:lastRenderedPageBreak/>
         <w:t xml:space="preserve">Il pourra également </w:t>
       </w:r>
       <w:r>
@@ -2576,7 +3103,18 @@
         <w:t xml:space="preserve"> déclarer "prêt"</w:t>
       </w:r>
       <w:r>
-        <w:t xml:space="preserve"> et attendre que les autres joueurs fassent de même.</w:t>
+        <w:t xml:space="preserve"> et attendre que les autres joueurs fassent de même</w:t>
+      </w:r>
+      <w:r>
+        <w:t xml:space="preserve">. Une fois </w:t>
+      </w:r>
+      <w:proofErr w:type="gramStart"/>
+      <w:r>
+        <w:t>tous les joueurs</w:t>
+      </w:r>
+      <w:proofErr w:type="gramEnd"/>
+      <w:r>
+        <w:t xml:space="preserve"> prêts à jouer, la partie se lance.</w:t>
       </w:r>
     </w:p>
     <w:p>
@@ -2586,7 +3124,7 @@
           <w:color w:val="538135" w:themeColor="accent6" w:themeShade="BF"/>
         </w:rPr>
       </w:pPr>
-      <w:bookmarkStart w:id="7" w:name="_Toc511336576"/>
+      <w:bookmarkStart w:id="7" w:name="_Toc512504553"/>
       <w:r>
         <w:rPr>
           <w:color w:val="538135" w:themeColor="accent6" w:themeShade="BF"/>
@@ -2634,7 +3172,13 @@
         <w:t>lancer les dés</w:t>
       </w:r>
       <w:r>
-        <w:t xml:space="preserve">, pour avancer dans le plateau et ainsi participer à la partie. Car en cas d'inactivité, son tour sera automatiquement passé. </w:t>
+        <w:t xml:space="preserve">, pour avancer dans le plateau et ainsi participer à la partie. </w:t>
+      </w:r>
+      <w:r>
+        <w:t>E</w:t>
+      </w:r>
+      <w:r>
+        <w:t xml:space="preserve">n cas d'inactivité, son tour sera automatiquement passé. </w:t>
       </w:r>
       <w:r>
         <w:t>Si le joueur fait un double (les deux dés ont la même valeur), le joueur devra refaire un tour (relancer les dés). Au bout du troisième double de suite, il sera contraint d'</w:t>
@@ -2643,7 +3187,13 @@
         <w:rPr>
           <w:b/>
         </w:rPr>
-        <w:t>aller en prison</w:t>
+        <w:t xml:space="preserve">aller en </w:t>
+      </w:r>
+      <w:r>
+        <w:rPr>
+          <w:b/>
+        </w:rPr>
+        <w:t>salle d’examen</w:t>
       </w:r>
       <w:r>
         <w:t>.</w:t>
@@ -2660,7 +3210,13 @@
         <w:t>dépenser son argent</w:t>
       </w:r>
       <w:r>
-        <w:t xml:space="preserve">, comme l'achat de propriété ou encore payer un loyer/une facture, ou pour </w:t>
+        <w:t>, comme l'achat de propriété</w:t>
+      </w:r>
+      <w:r>
+        <w:t>s</w:t>
+      </w:r>
+      <w:r>
+        <w:t xml:space="preserve"> ou encore payer un loyer/une facture, ou pour </w:t>
       </w:r>
       <w:r>
         <w:rPr>
@@ -2676,9 +3232,7 @@
       <w:pPr>
         <w:pStyle w:val="Titre1"/>
       </w:pPr>
-      <w:bookmarkStart w:id="8" w:name="_Toc511336577"/>
-      <w:bookmarkStart w:id="9" w:name="_GoBack"/>
-      <w:bookmarkEnd w:id="9"/>
+      <w:bookmarkStart w:id="8" w:name="_Toc512504554"/>
       <w:r>
         <w:t>Interfaces graphiques</w:t>
       </w:r>
@@ -2699,8 +3253,8 @@
         </w:rPr>
         <w:drawing>
           <wp:inline distT="0" distB="0" distL="0" distR="0" wp14:anchorId="05A2D604" wp14:editId="52F90768">
-            <wp:extent cx="3761117" cy="2697814"/>
-            <wp:effectExtent l="0" t="0" r="0" b="7620"/>
+            <wp:extent cx="3960000" cy="2840471"/>
+            <wp:effectExtent l="0" t="0" r="2540" b="0"/>
             <wp:docPr id="5" name="Image 5"/>
             <wp:cNvGraphicFramePr>
               <a:graphicFrameLocks xmlns:a="http://schemas.openxmlformats.org/drawingml/2006/main" noChangeAspect="1"/>
@@ -2730,7 +3284,7 @@
                   <pic:spPr bwMode="auto">
                     <a:xfrm>
                       <a:off x="0" y="0"/>
-                      <a:ext cx="3800240" cy="2725876"/>
+                      <a:ext cx="3960000" cy="2840471"/>
                     </a:xfrm>
                     <a:prstGeom prst="rect">
                       <a:avLst/>
@@ -2755,27 +3309,14 @@
       <w:r>
         <w:t xml:space="preserve">Figure </w:t>
       </w:r>
-      <w:r>
-        <w:fldChar w:fldCharType="begin"/>
-      </w:r>
-      <w:r>
-        <w:instrText xml:space="preserve"> SEQ Figure \* ARABIC </w:instrText>
-      </w:r>
-      <w:r>
-        <w:fldChar w:fldCharType="separate"/>
-      </w:r>
-      <w:r>
-        <w:rPr>
-          <w:noProof/>
-        </w:rPr>
-        <w:t>1</w:t>
-      </w:r>
-      <w:r>
-        <w:rPr>
-          <w:noProof/>
-        </w:rPr>
-        <w:fldChar w:fldCharType="end"/>
-      </w:r>
+      <w:fldSimple w:instr=" SEQ Figure \* ARABIC ">
+        <w:r>
+          <w:rPr>
+            <w:noProof/>
+          </w:rPr>
+          <w:t>1</w:t>
+        </w:r>
+      </w:fldSimple>
       <w:r>
         <w:t xml:space="preserve"> - fenêtre de connexion</w:t>
       </w:r>
@@ -2792,8 +3333,8 @@
         <w:lastRenderedPageBreak/>
         <w:drawing>
           <wp:inline distT="0" distB="0" distL="0" distR="0" wp14:anchorId="24BE4B03" wp14:editId="33506604">
-            <wp:extent cx="4416724" cy="3168075"/>
-            <wp:effectExtent l="0" t="0" r="3175" b="0"/>
+            <wp:extent cx="3960000" cy="2840471"/>
+            <wp:effectExtent l="0" t="0" r="2540" b="0"/>
             <wp:docPr id="4" name="Image 4"/>
             <wp:cNvGraphicFramePr>
               <a:graphicFrameLocks xmlns:a="http://schemas.openxmlformats.org/drawingml/2006/main" noChangeAspect="1"/>
@@ -2823,7 +3364,7 @@
                   <pic:spPr bwMode="auto">
                     <a:xfrm>
                       <a:off x="0" y="0"/>
-                      <a:ext cx="4493946" cy="3223466"/>
+                      <a:ext cx="3960000" cy="2840471"/>
                     </a:xfrm>
                     <a:prstGeom prst="rect">
                       <a:avLst/>
@@ -2848,27 +3389,14 @@
       <w:r>
         <w:t xml:space="preserve">Figure </w:t>
       </w:r>
-      <w:r>
-        <w:fldChar w:fldCharType="begin"/>
-      </w:r>
-      <w:r>
-        <w:instrText xml:space="preserve"> SEQ Figure \* ARABIC </w:instrText>
-      </w:r>
-      <w:r>
-        <w:fldChar w:fldCharType="separate"/>
-      </w:r>
-      <w:r>
-        <w:rPr>
-          <w:noProof/>
-        </w:rPr>
-        <w:t>2</w:t>
-      </w:r>
-      <w:r>
-        <w:rPr>
-          <w:noProof/>
-        </w:rPr>
-        <w:fldChar w:fldCharType="end"/>
-      </w:r>
+      <w:fldSimple w:instr=" SEQ Figure \* ARABIC ">
+        <w:r>
+          <w:rPr>
+            <w:noProof/>
+          </w:rPr>
+          <w:t>2</w:t>
+        </w:r>
+      </w:fldSimple>
       <w:r>
         <w:t xml:space="preserve"> - Liste des salons de jeu</w:t>
       </w:r>
@@ -2884,8 +3412,8 @@
         </w:rPr>
         <w:drawing>
           <wp:inline distT="0" distB="0" distL="0" distR="0" wp14:anchorId="18399D4B" wp14:editId="755409AE">
-            <wp:extent cx="4451230" cy="4380208"/>
-            <wp:effectExtent l="0" t="0" r="6985" b="1905"/>
+            <wp:extent cx="3960000" cy="3896816"/>
+            <wp:effectExtent l="0" t="0" r="2540" b="8890"/>
             <wp:docPr id="3" name="Image 3"/>
             <wp:cNvGraphicFramePr>
               <a:graphicFrameLocks xmlns:a="http://schemas.openxmlformats.org/drawingml/2006/main" noChangeAspect="1"/>
@@ -2915,7 +3443,7 @@
                   <pic:spPr bwMode="auto">
                     <a:xfrm>
                       <a:off x="0" y="0"/>
-                      <a:ext cx="4515147" cy="4443105"/>
+                      <a:ext cx="3960000" cy="3896816"/>
                     </a:xfrm>
                     <a:prstGeom prst="rect">
                       <a:avLst/>
@@ -2940,27 +3468,14 @@
       <w:r>
         <w:t xml:space="preserve">Figure </w:t>
       </w:r>
-      <w:r>
-        <w:fldChar w:fldCharType="begin"/>
-      </w:r>
-      <w:r>
-        <w:instrText xml:space="preserve"> SEQ Figure \* ARABIC </w:instrText>
-      </w:r>
-      <w:r>
-        <w:fldChar w:fldCharType="separate"/>
-      </w:r>
-      <w:r>
-        <w:rPr>
-          <w:noProof/>
-        </w:rPr>
-        <w:t>3</w:t>
-      </w:r>
-      <w:r>
-        <w:rPr>
-          <w:noProof/>
-        </w:rPr>
-        <w:fldChar w:fldCharType="end"/>
-      </w:r>
+      <w:fldSimple w:instr=" SEQ Figure \* ARABIC ">
+        <w:r>
+          <w:rPr>
+            <w:noProof/>
+          </w:rPr>
+          <w:t>3</w:t>
+        </w:r>
+      </w:fldSimple>
       <w:r>
         <w:t xml:space="preserve"> - Phase de jeu</w:t>
       </w:r>
@@ -2977,8 +3492,8 @@
         <w:lastRenderedPageBreak/>
         <w:drawing>
           <wp:inline distT="0" distB="0" distL="0" distR="0">
-            <wp:extent cx="4385486" cy="3147060"/>
-            <wp:effectExtent l="0" t="0" r="0" b="0"/>
+            <wp:extent cx="3960000" cy="2841728"/>
+            <wp:effectExtent l="0" t="0" r="2540" b="0"/>
             <wp:docPr id="7" name="Image 7"/>
             <wp:cNvGraphicFramePr>
               <a:graphicFrameLocks xmlns:a="http://schemas.openxmlformats.org/drawingml/2006/main" noChangeAspect="1"/>
@@ -3005,7 +3520,7 @@
                   <pic:spPr>
                     <a:xfrm>
                       <a:off x="0" y="0"/>
-                      <a:ext cx="4407303" cy="3162716"/>
+                      <a:ext cx="3960000" cy="2841728"/>
                     </a:xfrm>
                     <a:prstGeom prst="rect">
                       <a:avLst/>
@@ -3026,34 +3541,210 @@
       <w:r>
         <w:t xml:space="preserve">Figure </w:t>
       </w:r>
-      <w:r>
-        <w:fldChar w:fldCharType="begin"/>
-      </w:r>
-      <w:r>
-        <w:instrText xml:space="preserve"> SEQ Figure \* ARABIC </w:instrText>
-      </w:r>
-      <w:r>
-        <w:fldChar w:fldCharType="separate"/>
-      </w:r>
+      <w:fldSimple w:instr=" SEQ Figure \* ARABIC ">
+        <w:r>
+          <w:rPr>
+            <w:noProof/>
+          </w:rPr>
+          <w:t>4</w:t>
+        </w:r>
+      </w:fldSimple>
+      <w:r>
+        <w:t xml:space="preserve"> – Zone de l'administrateur</w:t>
+      </w:r>
+    </w:p>
+    <w:p/>
+    <w:p>
+      <w:pPr>
+        <w:pStyle w:val="Titre1"/>
+      </w:pPr>
+      <w:bookmarkStart w:id="9" w:name="_Toc512504555"/>
+      <w:r>
+        <w:t>Règles du jeu</w:t>
+      </w:r>
+      <w:bookmarkEnd w:id="9"/>
+    </w:p>
+    <w:p/>
+    <w:p>
+      <w:pPr>
+        <w:pStyle w:val="Titre1"/>
+      </w:pPr>
+      <w:bookmarkStart w:id="10" w:name="_Toc512504556"/>
+      <w:r>
+        <w:t>Partage des responsabilités entre le serveur et le client</w:t>
+      </w:r>
+      <w:bookmarkEnd w:id="10"/>
+    </w:p>
+    <w:p/>
+    <w:p>
+      <w:pPr>
+        <w:pStyle w:val="Titre1"/>
+      </w:pPr>
+      <w:bookmarkStart w:id="11" w:name="_Toc512504557"/>
+      <w:r>
+        <w:t>Protocole d’échange entre le client et le serveur</w:t>
+      </w:r>
+      <w:bookmarkEnd w:id="11"/>
+    </w:p>
+    <w:p/>
+    <w:p>
+      <w:pPr>
+        <w:pStyle w:val="Titre1"/>
+      </w:pPr>
+      <w:bookmarkStart w:id="12" w:name="_Toc512504558"/>
+      <w:r>
+        <w:t>Ebauche du modèle de domaine</w:t>
+      </w:r>
+      <w:bookmarkEnd w:id="12"/>
+    </w:p>
+    <w:p/>
+    <w:p>
+      <w:pPr>
+        <w:pStyle w:val="Titre1"/>
+      </w:pPr>
+      <w:bookmarkStart w:id="13" w:name="_Toc512504559"/>
+      <w:r>
+        <w:lastRenderedPageBreak/>
+        <w:t>Base de données</w:t>
+      </w:r>
+      <w:bookmarkEnd w:id="13"/>
+    </w:p>
+    <w:p>
+      <w:pPr>
+        <w:keepNext/>
+        <w:jc w:val="center"/>
+      </w:pPr>
       <w:r>
         <w:rPr>
           <w:noProof/>
         </w:rPr>
-        <w:t>4</w:t>
-      </w:r>
-      <w:r>
-        <w:rPr>
-          <w:noProof/>
-        </w:rPr>
-        <w:fldChar w:fldCharType="end"/>
-      </w:r>
-      <w:r>
-        <w:t xml:space="preserve"> – Zone de l'administrateur</w:t>
-      </w:r>
-    </w:p>
+        <w:drawing>
+          <wp:inline distT="0" distB="0" distL="0" distR="0">
+            <wp:extent cx="3960000" cy="3149291"/>
+            <wp:effectExtent l="19050" t="19050" r="21590" b="13335"/>
+            <wp:docPr id="8" name="Image 8"/>
+            <wp:cNvGraphicFramePr>
+              <a:graphicFrameLocks xmlns:a="http://schemas.openxmlformats.org/drawingml/2006/main" noChangeAspect="1"/>
+            </wp:cNvGraphicFramePr>
+            <a:graphic xmlns:a="http://schemas.openxmlformats.org/drawingml/2006/main">
+              <a:graphicData uri="http://schemas.openxmlformats.org/drawingml/2006/picture">
+                <pic:pic xmlns:pic="http://schemas.openxmlformats.org/drawingml/2006/picture">
+                  <pic:nvPicPr>
+                    <pic:cNvPr id="8" name="schema_db.png"/>
+                    <pic:cNvPicPr/>
+                  </pic:nvPicPr>
+                  <pic:blipFill>
+                    <a:blip r:embed="rId17">
+                      <a:extLst>
+                        <a:ext uri="{28A0092B-C50C-407E-A947-70E740481C1C}">
+                          <a14:useLocalDpi xmlns:a14="http://schemas.microsoft.com/office/drawing/2010/main" val="0"/>
+                        </a:ext>
+                      </a:extLst>
+                    </a:blip>
+                    <a:stretch>
+                      <a:fillRect/>
+                    </a:stretch>
+                  </pic:blipFill>
+                  <pic:spPr>
+                    <a:xfrm>
+                      <a:off x="0" y="0"/>
+                      <a:ext cx="3960000" cy="3149291"/>
+                    </a:xfrm>
+                    <a:prstGeom prst="rect">
+                      <a:avLst/>
+                    </a:prstGeom>
+                    <a:ln>
+                      <a:solidFill>
+                        <a:srgbClr val="C00000"/>
+                      </a:solidFill>
+                    </a:ln>
+                  </pic:spPr>
+                </pic:pic>
+              </a:graphicData>
+            </a:graphic>
+          </wp:inline>
+        </w:drawing>
+      </w:r>
+      <w:bookmarkStart w:id="14" w:name="_GoBack"/>
+      <w:bookmarkEnd w:id="14"/>
+    </w:p>
+    <w:p>
+      <w:pPr>
+        <w:pStyle w:val="Lgende"/>
+        <w:jc w:val="center"/>
+      </w:pPr>
+      <w:r>
+        <w:t xml:space="preserve">Figure </w:t>
+      </w:r>
+      <w:fldSimple w:instr=" SEQ Figure \* ARABIC ">
+        <w:r>
+          <w:rPr>
+            <w:noProof/>
+          </w:rPr>
+          <w:t>5</w:t>
+        </w:r>
+      </w:fldSimple>
+      <w:r>
+        <w:t xml:space="preserve"> - Base de données de Cheseaux-poly</w:t>
+      </w:r>
+    </w:p>
+    <w:p>
+      <w:r>
+        <w:t>La base de données de notre projet est plutôt simpliste, car nous n’avons pas besoin de stocker d’autres informations que celles relatives aux joueurs, aux cartes et aux paramètres de jeu.</w:t>
+      </w:r>
+    </w:p>
+    <w:p>
+      <w:r>
+        <w:t>Pour un joueur, nous gardons ses informations de connexion ainsi que les différents scores réalisés durant ses parties jouées. Un score est créé en début de partie et mis à jour en fin de partie, pour ne pas avoir d’interactions inutiles avec la base de données.</w:t>
+      </w:r>
+    </w:p>
+    <w:p>
+      <w:r>
+        <w:t>Toutes les cartes chance du jeu sont stockées dans la base de données. Pour chacune d’elles, est associé une action de type énumération (AVANCER, RECULER, PRISON</w:t>
+      </w:r>
+      <w:r>
+        <w:t>, etc.). Le chiffre associé à ces actions (exemple : avancer de 3 cases, payer 1000.-) sont directement générés aléatoirement dans le code, afin de ne pas avoir des cartes à action fixe.</w:t>
+      </w:r>
+    </w:p>
+    <w:p>
+      <w:r>
+        <w:t>Un seul lot de paramètres est enregistré dans la base de données. Ce sont les limites générales du jeu fixées par l’administrateur.</w:t>
+      </w:r>
+      <w:r>
+        <w:t xml:space="preserve"> Ces limites sont fournies au joueur uniquement quand il créée une partie.</w:t>
+      </w:r>
+    </w:p>
+    <w:p/>
+    <w:p>
+      <w:pPr>
+        <w:pStyle w:val="Titre1"/>
+      </w:pPr>
+      <w:bookmarkStart w:id="15" w:name="_Toc512504560"/>
+      <w:proofErr w:type="spellStart"/>
+      <w:r>
+        <w:t>Backlog</w:t>
+      </w:r>
+      <w:proofErr w:type="spellEnd"/>
+      <w:r>
+        <w:t xml:space="preserve"> de produit</w:t>
+      </w:r>
+      <w:bookmarkEnd w:id="15"/>
+    </w:p>
+    <w:p/>
+    <w:p>
+      <w:pPr>
+        <w:pStyle w:val="Titre1"/>
+      </w:pPr>
+      <w:bookmarkStart w:id="16" w:name="_Toc512504561"/>
+      <w:r>
+        <w:t>Plan d’itérations</w:t>
+      </w:r>
+      <w:bookmarkEnd w:id="16"/>
+    </w:p>
+    <w:p/>
     <w:sectPr>
-      <w:headerReference w:type="default" r:id="rId17"/>
-      <w:footerReference w:type="default" r:id="rId18"/>
+      <w:headerReference w:type="default" r:id="rId18"/>
+      <w:footerReference w:type="default" r:id="rId19"/>
       <w:pgSz w:w="12240" w:h="15840"/>
       <w:pgMar w:top="1417" w:right="1417" w:bottom="1417" w:left="1417" w:header="708" w:footer="708" w:gutter="0"/>
       <w:pgNumType w:start="0"/>
@@ -4531,550 +5222,6 @@
 </w:styles>
 </file>
 
-<file path=word/glossary/document.xml><?xml version="1.0" encoding="utf-8"?>
-<w:glossaryDocument xmlns:wpc="http://schemas.microsoft.com/office/word/2010/wordprocessingCanvas" xmlns:cx="http://schemas.microsoft.com/office/drawing/2014/chartex" xmlns:cx1="http://schemas.microsoft.com/office/drawing/2015/9/8/chartex" xmlns:cx2="http://schemas.microsoft.com/office/drawing/2015/10/21/chartex" xmlns:cx3="http://schemas.microsoft.com/office/drawing/2016/5/9/chartex" xmlns:cx4="http://schemas.microsoft.com/office/drawing/2016/5/10/chartex" xmlns:cx5="http://schemas.microsoft.com/office/drawing/2016/5/11/chartex" xmlns:cx6="http://schemas.microsoft.com/office/drawing/2016/5/12/chartex" xmlns:cx7="http://schemas.microsoft.com/office/drawing/2016/5/13/chartex" xmlns:cx8="http://schemas.microsoft.com/office/drawing/2016/5/14/chartex" xmlns:mc="http://schemas.openxmlformats.org/markup-compatibility/2006" xmlns:aink="http://schemas.microsoft.com/office/drawing/2016/ink" xmlns:am3d="http://schemas.microsoft.com/office/drawing/2017/model3d" xmlns:o="urn:schemas-microsoft-com:office:office" xmlns:r="http://schemas.openxmlformats.org/officeDocument/2006/relationships" xmlns:m="http://schemas.openxmlformats.org/officeDocument/2006/math" xmlns:v="urn:schemas-microsoft-com:vml" xmlns:wp14="http://schemas.microsoft.com/office/word/2010/wordprocessingDrawing" xmlns:wp="http://schemas.openxmlformats.org/drawingml/2006/wordprocessingDrawing" xmlns:w10="urn:schemas-microsoft-com:office:word" xmlns:w="http://schemas.openxmlformats.org/wordprocessingml/2006/main" xmlns:w14="http://schemas.microsoft.com/office/word/2010/wordml" xmlns:w15="http://schemas.microsoft.com/office/word/2012/wordml" xmlns:w16cid="http://schemas.microsoft.com/office/word/2016/wordml/cid" xmlns:w16se="http://schemas.microsoft.com/office/word/2015/wordml/symex" xmlns:wpg="http://schemas.microsoft.com/office/word/2010/wordprocessingGroup" xmlns:wpi="http://schemas.microsoft.com/office/word/2010/wordprocessingInk" xmlns:wne="http://schemas.microsoft.com/office/word/2006/wordml" xmlns:wps="http://schemas.microsoft.com/office/word/2010/wordprocessingShape" mc:Ignorable="w14 w15 w16se w16cid wp14"/>
-</file>
-
-<file path=word/glossary/fontTable.xml><?xml version="1.0" encoding="utf-8"?>
-<w:fonts xmlns:mc="http://schemas.openxmlformats.org/markup-compatibility/2006" xmlns:r="http://schemas.openxmlformats.org/officeDocument/2006/relationships" xmlns:w="http://schemas.openxmlformats.org/wordprocessingml/2006/main" xmlns:w14="http://schemas.microsoft.com/office/word/2010/wordml" xmlns:w15="http://schemas.microsoft.com/office/word/2012/wordml" xmlns:w16cid="http://schemas.microsoft.com/office/word/2016/wordml/cid" xmlns:w16se="http://schemas.microsoft.com/office/word/2015/wordml/symex" mc:Ignorable="w14 w15 w16se w16cid">
-  <w:font w:name="Symbol">
-    <w:panose1 w:val="05050102010706020507"/>
-    <w:charset w:val="02"/>
-    <w:family w:val="roman"/>
-    <w:pitch w:val="variable"/>
-    <w:sig w:usb0="00000000" w:usb1="10000000" w:usb2="00000000" w:usb3="00000000" w:csb0="80000000" w:csb1="00000000"/>
-  </w:font>
-  <w:font w:name="Times New Roman">
-    <w:panose1 w:val="02020603050405020304"/>
-    <w:charset w:val="00"/>
-    <w:family w:val="roman"/>
-    <w:pitch w:val="variable"/>
-    <w:sig w:usb0="E0002AFF" w:usb1="C0007843" w:usb2="00000009" w:usb3="00000000" w:csb0="000001FF" w:csb1="00000000"/>
-  </w:font>
-  <w:font w:name="Courier New">
-    <w:panose1 w:val="02070309020205020404"/>
-    <w:charset w:val="00"/>
-    <w:family w:val="modern"/>
-    <w:pitch w:val="fixed"/>
-    <w:sig w:usb0="E0002EFF" w:usb1="C0007843" w:usb2="00000009" w:usb3="00000000" w:csb0="000001FF" w:csb1="00000000"/>
-  </w:font>
-  <w:font w:name="Wingdings">
-    <w:panose1 w:val="05000000000000000000"/>
-    <w:charset w:val="02"/>
-    <w:family w:val="auto"/>
-    <w:pitch w:val="variable"/>
-    <w:sig w:usb0="00000000" w:usb1="10000000" w:usb2="00000000" w:usb3="00000000" w:csb0="80000000" w:csb1="00000000"/>
-  </w:font>
-  <w:font w:name="Calibri">
-    <w:panose1 w:val="020F0502020204030204"/>
-    <w:charset w:val="00"/>
-    <w:family w:val="swiss"/>
-    <w:pitch w:val="variable"/>
-    <w:sig w:usb0="E0002AFF" w:usb1="4000ACFF" w:usb2="00000001" w:usb3="00000000" w:csb0="000001FF" w:csb1="00000000"/>
-  </w:font>
-  <w:font w:name="Calibri Light">
-    <w:panose1 w:val="020F0302020204030204"/>
-    <w:charset w:val="00"/>
-    <w:family w:val="swiss"/>
-    <w:pitch w:val="variable"/>
-    <w:sig w:usb0="A0002AEF" w:usb1="4000207B" w:usb2="00000000" w:usb3="00000000" w:csb0="000001FF" w:csb1="00000000"/>
-  </w:font>
-  <w:font w:name="Bahnschrift Light">
-    <w:panose1 w:val="020B0502040204020203"/>
-    <w:charset w:val="00"/>
-    <w:family w:val="swiss"/>
-    <w:pitch w:val="variable"/>
-    <w:sig w:usb0="80000047" w:usb1="00000000" w:usb2="00000000" w:usb3="00000000" w:csb0="00000001" w:csb1="00000000"/>
-  </w:font>
-</w:fonts>
-</file>
-
-<file path=word/glossary/settings.xml><?xml version="1.0" encoding="utf-8"?>
-<w:settings xmlns:mc="http://schemas.openxmlformats.org/markup-compatibility/2006" xmlns:o="urn:schemas-microsoft-com:office:office" xmlns:r="http://schemas.openxmlformats.org/officeDocument/2006/relationships" xmlns:m="http://schemas.openxmlformats.org/officeDocument/2006/math" xmlns:v="urn:schemas-microsoft-com:vml" xmlns:w10="urn:schemas-microsoft-com:office:word" xmlns:w="http://schemas.openxmlformats.org/wordprocessingml/2006/main" xmlns:w14="http://schemas.microsoft.com/office/word/2010/wordml" xmlns:w15="http://schemas.microsoft.com/office/word/2012/wordml" xmlns:w16cid="http://schemas.microsoft.com/office/word/2016/wordml/cid" xmlns:w16se="http://schemas.microsoft.com/office/word/2015/wordml/symex" xmlns:sl="http://schemas.openxmlformats.org/schemaLibrary/2006/main" mc:Ignorable="w14 w15 w16se w16cid">
-  <w:view w:val="normal"/>
-  <w:defaultTabStop w:val="708"/>
-  <w:hyphenationZone w:val="425"/>
-  <w:characterSpacingControl w:val="doNotCompress"/>
-  <w:compat>
-    <w:useFELayout/>
-    <w:compatSetting w:name="compatibilityMode" w:uri="http://schemas.microsoft.com/office/word" w:val="15"/>
-    <w:compatSetting w:name="overrideTableStyleFontSizeAndJustification" w:uri="http://schemas.microsoft.com/office/word" w:val="1"/>
-    <w:compatSetting w:name="enableOpenTypeFeatures" w:uri="http://schemas.microsoft.com/office/word" w:val="1"/>
-    <w:compatSetting w:name="doNotFlipMirrorIndents" w:uri="http://schemas.microsoft.com/office/word" w:val="1"/>
-    <w:compatSetting w:name="differentiateMultirowTableHeaders" w:uri="http://schemas.microsoft.com/office/word" w:val="1"/>
-    <w:compatSetting w:name="useWord2013TrackBottomHyphenation" w:uri="http://schemas.microsoft.com/office/word" w:val="0"/>
-  </w:compat>
-  <w:rsids>
-    <w:rsidRoot w:val="00F23F5C"/>
-    <w:rsid w:val="00D65AD7"/>
-    <w:rsid w:val="00F23F5C"/>
-  </w:rsids>
-  <m:mathPr>
-    <m:mathFont m:val="Cambria Math"/>
-    <m:brkBin m:val="before"/>
-    <m:brkBinSub m:val="--"/>
-    <m:smallFrac m:val="0"/>
-    <m:dispDef/>
-    <m:lMargin m:val="0"/>
-    <m:rMargin m:val="0"/>
-    <m:defJc m:val="centerGroup"/>
-    <m:wrapIndent m:val="1440"/>
-    <m:intLim m:val="subSup"/>
-    <m:naryLim m:val="undOvr"/>
-  </m:mathPr>
-  <w:themeFontLang w:val="fr-CH"/>
-  <w:clrSchemeMapping w:bg1="light1" w:t1="dark1" w:bg2="light2" w:t2="dark2" w:accent1="accent1" w:accent2="accent2" w:accent3="accent3" w:accent4="accent4" w:accent5="accent5" w:accent6="accent6" w:hyperlink="hyperlink" w:followedHyperlink="followedHyperlink"/>
-  <w:decimalSymbol w:val="."/>
-  <w:listSeparator w:val=";"/>
-  <w15:chartTrackingRefBased/>
-</w:settings>
-</file>
-
-<file path=word/glossary/styles.xml><?xml version="1.0" encoding="utf-8"?>
-<w:styles xmlns:mc="http://schemas.openxmlformats.org/markup-compatibility/2006" xmlns:r="http://schemas.openxmlformats.org/officeDocument/2006/relationships" xmlns:w="http://schemas.openxmlformats.org/wordprocessingml/2006/main" xmlns:w14="http://schemas.microsoft.com/office/word/2010/wordml" xmlns:w15="http://schemas.microsoft.com/office/word/2012/wordml" xmlns:w16cid="http://schemas.microsoft.com/office/word/2016/wordml/cid" xmlns:w16se="http://schemas.microsoft.com/office/word/2015/wordml/symex" mc:Ignorable="w14 w15 w16se w16cid">
-  <w:docDefaults>
-    <w:rPrDefault>
-      <w:rPr>
-        <w:rFonts w:asciiTheme="minorHAnsi" w:eastAsiaTheme="minorEastAsia" w:hAnsiTheme="minorHAnsi" w:cstheme="minorBidi"/>
-        <w:sz w:val="22"/>
-        <w:szCs w:val="22"/>
-        <w:lang w:val="fr-CH" w:eastAsia="fr-CH" w:bidi="ar-SA"/>
-      </w:rPr>
-    </w:rPrDefault>
-    <w:pPrDefault>
-      <w:pPr>
-        <w:spacing w:after="160" w:line="259" w:lineRule="auto"/>
-      </w:pPr>
-    </w:pPrDefault>
-  </w:docDefaults>
-  <w:latentStyles w:defLockedState="0" w:defUIPriority="99" w:defSemiHidden="0" w:defUnhideWhenUsed="0" w:defQFormat="0" w:count="375">
-    <w:lsdException w:name="Normal" w:uiPriority="0" w:qFormat="1"/>
-    <w:lsdException w:name="heading 1" w:uiPriority="9" w:qFormat="1"/>
-    <w:lsdException w:name="heading 2" w:semiHidden="1" w:uiPriority="9" w:unhideWhenUsed="1" w:qFormat="1"/>
-    <w:lsdException w:name="heading 3" w:semiHidden="1" w:uiPriority="9" w:unhideWhenUsed="1" w:qFormat="1"/>
-    <w:lsdException w:name="heading 4" w:semiHidden="1" w:uiPriority="9" w:unhideWhenUsed="1" w:qFormat="1"/>
-    <w:lsdException w:name="heading 5" w:semiHidden="1" w:uiPriority="9" w:unhideWhenUsed="1" w:qFormat="1"/>
-    <w:lsdException w:name="heading 6" w:semiHidden="1" w:uiPriority="9" w:unhideWhenUsed="1" w:qFormat="1"/>
-    <w:lsdException w:name="heading 7" w:semiHidden="1" w:uiPriority="9" w:unhideWhenUsed="1" w:qFormat="1"/>
-    <w:lsdException w:name="heading 8" w:semiHidden="1" w:uiPriority="9" w:unhideWhenUsed="1" w:qFormat="1"/>
-    <w:lsdException w:name="heading 9" w:semiHidden="1" w:uiPriority="9" w:unhideWhenUsed="1" w:qFormat="1"/>
-    <w:lsdException w:name="index 1" w:semiHidden="1" w:unhideWhenUsed="1"/>
-    <w:lsdException w:name="index 2" w:semiHidden="1" w:unhideWhenUsed="1"/>
-    <w:lsdException w:name="index 3" w:semiHidden="1" w:unhideWhenUsed="1"/>
-    <w:lsdException w:name="index 4" w:semiHidden="1" w:unhideWhenUsed="1"/>
-    <w:lsdException w:name="index 5" w:semiHidden="1" w:unhideWhenUsed="1"/>
-    <w:lsdException w:name="index 6" w:semiHidden="1" w:unhideWhenUsed="1"/>
-    <w:lsdException w:name="index 7" w:semiHidden="1" w:unhideWhenUsed="1"/>
-    <w:lsdException w:name="index 8" w:semiHidden="1" w:unhideWhenUsed="1"/>
-    <w:lsdException w:name="index 9" w:semiHidden="1" w:unhideWhenUsed="1"/>
-    <w:lsdException w:name="toc 1" w:semiHidden="1" w:uiPriority="39" w:unhideWhenUsed="1"/>
-    <w:lsdException w:name="toc 2" w:semiHidden="1" w:uiPriority="39" w:unhideWhenUsed="1"/>
-    <w:lsdException w:name="toc 3" w:semiHidden="1" w:uiPriority="39" w:unhideWhenUsed="1"/>
-    <w:lsdException w:name="toc 4" w:semiHidden="1" w:uiPriority="39" w:unhideWhenUsed="1"/>
-    <w:lsdException w:name="toc 5" w:semiHidden="1" w:uiPriority="39" w:unhideWhenUsed="1"/>
-    <w:lsdException w:name="toc 6" w:semiHidden="1" w:uiPriority="39" w:unhideWhenUsed="1"/>
-    <w:lsdException w:name="toc 7" w:semiHidden="1" w:uiPriority="39" w:unhideWhenUsed="1"/>
-    <w:lsdException w:name="toc 8" w:semiHidden="1" w:uiPriority="39" w:unhideWhenUsed="1"/>
-    <w:lsdException w:name="toc 9" w:semiHidden="1" w:uiPriority="39" w:unhideWhenUsed="1"/>
-    <w:lsdException w:name="Normal Indent" w:semiHidden="1" w:unhideWhenUsed="1"/>
-    <w:lsdException w:name="footnote text" w:semiHidden="1" w:unhideWhenUsed="1"/>
-    <w:lsdException w:name="annotation text" w:semiHidden="1" w:unhideWhenUsed="1"/>
-    <w:lsdException w:name="header" w:semiHidden="1" w:unhideWhenUsed="1"/>
-    <w:lsdException w:name="footer" w:semiHidden="1" w:unhideWhenUsed="1"/>
-    <w:lsdException w:name="index heading" w:semiHidden="1" w:unhideWhenUsed="1"/>
-    <w:lsdException w:name="caption" w:semiHidden="1" w:uiPriority="35" w:unhideWhenUsed="1" w:qFormat="1"/>
-    <w:lsdException w:name="table of figures" w:semiHidden="1" w:unhideWhenUsed="1"/>
-    <w:lsdException w:name="envelope address" w:semiHidden="1" w:unhideWhenUsed="1"/>
-    <w:lsdException w:name="envelope return" w:semiHidden="1" w:unhideWhenUsed="1"/>
-    <w:lsdException w:name="footnote reference" w:semiHidden="1" w:unhideWhenUsed="1"/>
-    <w:lsdException w:name="annotation reference" w:semiHidden="1" w:unhideWhenUsed="1"/>
-    <w:lsdException w:name="line number" w:semiHidden="1" w:unhideWhenUsed="1"/>
-    <w:lsdException w:name="page number" w:semiHidden="1" w:unhideWhenUsed="1"/>
-    <w:lsdException w:name="endnote reference" w:semiHidden="1" w:unhideWhenUsed="1"/>
-    <w:lsdException w:name="endnote text" w:semiHidden="1" w:unhideWhenUsed="1"/>
-    <w:lsdException w:name="table of authorities" w:semiHidden="1" w:unhideWhenUsed="1"/>
-    <w:lsdException w:name="macro" w:semiHidden="1" w:unhideWhenUsed="1"/>
-    <w:lsdException w:name="toa heading" w:semiHidden="1" w:unhideWhenUsed="1"/>
-    <w:lsdException w:name="List" w:semiHidden="1" w:unhideWhenUsed="1"/>
-    <w:lsdException w:name="List Bullet" w:semiHidden="1" w:unhideWhenUsed="1"/>
-    <w:lsdException w:name="List Number" w:semiHidden="1" w:unhideWhenUsed="1"/>
-    <w:lsdException w:name="List 2" w:semiHidden="1" w:unhideWhenUsed="1"/>
-    <w:lsdException w:name="List 3" w:semiHidden="1" w:unhideWhenUsed="1"/>
-    <w:lsdException w:name="List 4" w:semiHidden="1" w:unhideWhenUsed="1"/>
-    <w:lsdException w:name="List 5" w:semiHidden="1" w:unhideWhenUsed="1"/>
-    <w:lsdException w:name="List Bullet 2" w:semiHidden="1" w:unhideWhenUsed="1"/>
-    <w:lsdException w:name="List Bullet 3" w:semiHidden="1" w:unhideWhenUsed="1"/>
-    <w:lsdException w:name="List Bullet 4" w:semiHidden="1" w:unhideWhenUsed="1"/>
-    <w:lsdException w:name="List Bullet 5" w:semiHidden="1" w:unhideWhenUsed="1"/>
-    <w:lsdException w:name="List Number 2" w:semiHidden="1" w:unhideWhenUsed="1"/>
-    <w:lsdException w:name="List Number 3" w:semiHidden="1" w:unhideWhenUsed="1"/>
-    <w:lsdException w:name="List Number 4" w:semiHidden="1" w:unhideWhenUsed="1"/>
-    <w:lsdException w:name="List Number 5" w:semiHidden="1" w:unhideWhenUsed="1"/>
-    <w:lsdException w:name="Title" w:uiPriority="10" w:qFormat="1"/>
-    <w:lsdException w:name="Closing" w:semiHidden="1" w:unhideWhenUsed="1"/>
-    <w:lsdException w:name="Signature" w:semiHidden="1" w:unhideWhenUsed="1"/>
-    <w:lsdException w:name="Default Paragraph Font" w:semiHidden="1" w:uiPriority="1" w:unhideWhenUsed="1"/>
-    <w:lsdException w:name="Body Text" w:semiHidden="1" w:unhideWhenUsed="1"/>
-    <w:lsdException w:name="Body Text Indent" w:semiHidden="1" w:unhideWhenUsed="1"/>
-    <w:lsdException w:name="List Continue" w:semiHidden="1" w:unhideWhenUsed="1"/>
-    <w:lsdException w:name="List Continue 2" w:semiHidden="1" w:unhideWhenUsed="1"/>
-    <w:lsdException w:name="List Continue 3" w:semiHidden="1" w:unhideWhenUsed="1"/>
-    <w:lsdException w:name="List Continue 4" w:semiHidden="1" w:unhideWhenUsed="1"/>
-    <w:lsdException w:name="List Continue 5" w:semiHidden="1" w:unhideWhenUsed="1"/>
-    <w:lsdException w:name="Message Header" w:semiHidden="1" w:unhideWhenUsed="1"/>
-    <w:lsdException w:name="Subtitle" w:uiPriority="11" w:qFormat="1"/>
-    <w:lsdException w:name="Salutation" w:semiHidden="1" w:unhideWhenUsed="1"/>
-    <w:lsdException w:name="Date" w:semiHidden="1" w:unhideWhenUsed="1"/>
-    <w:lsdException w:name="Body Text First Indent" w:semiHidden="1" w:unhideWhenUsed="1"/>
-    <w:lsdException w:name="Body Text First Indent 2" w:semiHidden="1" w:unhideWhenUsed="1"/>
-    <w:lsdException w:name="Note Heading" w:semiHidden="1" w:unhideWhenUsed="1"/>
-    <w:lsdException w:name="Body Text 2" w:semiHidden="1" w:unhideWhenUsed="1"/>
-    <w:lsdException w:name="Body Text 3" w:semiHidden="1" w:unhideWhenUsed="1"/>
-    <w:lsdException w:name="Body Text Indent 2" w:semiHidden="1" w:unhideWhenUsed="1"/>
-    <w:lsdException w:name="Body Text Indent 3" w:semiHidden="1" w:unhideWhenUsed="1"/>
-    <w:lsdException w:name="Block Text" w:semiHidden="1" w:unhideWhenUsed="1"/>
-    <w:lsdException w:name="Hyperlink" w:semiHidden="1" w:unhideWhenUsed="1"/>
-    <w:lsdException w:name="FollowedHyperlink" w:semiHidden="1" w:unhideWhenUsed="1"/>
-    <w:lsdException w:name="Strong" w:uiPriority="22" w:qFormat="1"/>
-    <w:lsdException w:name="Emphasis" w:uiPriority="20" w:qFormat="1"/>
-    <w:lsdException w:name="Document Map" w:semiHidden="1" w:unhideWhenUsed="1"/>
-    <w:lsdException w:name="Plain Text" w:semiHidden="1" w:unhideWhenUsed="1"/>
-    <w:lsdException w:name="E-mail Signature" w:semiHidden="1" w:unhideWhenUsed="1"/>
-    <w:lsdException w:name="HTML Top of Form" w:semiHidden="1" w:unhideWhenUsed="1"/>
-    <w:lsdException w:name="HTML Bottom of Form" w:semiHidden="1" w:unhideWhenUsed="1"/>
-    <w:lsdException w:name="Normal (Web)" w:semiHidden="1" w:unhideWhenUsed="1"/>
-    <w:lsdException w:name="HTML Acronym" w:semiHidden="1" w:unhideWhenUsed="1"/>
-    <w:lsdException w:name="HTML Address" w:semiHidden="1" w:unhideWhenUsed="1"/>
-    <w:lsdException w:name="HTML Cite" w:semiHidden="1" w:unhideWhenUsed="1"/>
-    <w:lsdException w:name="HTML Code" w:semiHidden="1" w:unhideWhenUsed="1"/>
-    <w:lsdException w:name="HTML Definition" w:semiHidden="1" w:unhideWhenUsed="1"/>
-    <w:lsdException w:name="HTML Keyboard" w:semiHidden="1" w:unhideWhenUsed="1"/>
-    <w:lsdException w:name="HTML Preformatted" w:semiHidden="1" w:unhideWhenUsed="1"/>
-    <w:lsdException w:name="HTML Sample" w:semiHidden="1" w:unhideWhenUsed="1"/>
-    <w:lsdException w:name="HTML Typewriter" w:semiHidden="1" w:unhideWhenUsed="1"/>
-    <w:lsdException w:name="HTML Variable" w:semiHidden="1" w:unhideWhenUsed="1"/>
-    <w:lsdException w:name="Normal Table" w:semiHidden="1" w:unhideWhenUsed="1"/>
-    <w:lsdException w:name="annotation subject" w:semiHidden="1" w:unhideWhenUsed="1"/>
-    <w:lsdException w:name="No List" w:semiHidden="1" w:unhideWhenUsed="1"/>
-    <w:lsdException w:name="Outline List 1" w:semiHidden="1" w:unhideWhenUsed="1"/>
-    <w:lsdException w:name="Outline List 2" w:semiHidden="1" w:unhideWhenUsed="1"/>
-    <w:lsdException w:name="Outline List 3" w:semiHidden="1" w:unhideWhenUsed="1"/>
-    <w:lsdException w:name="Table Simple 1" w:semiHidden="1" w:unhideWhenUsed="1"/>
-    <w:lsdException w:name="Table Simple 2" w:semiHidden="1" w:unhideWhenUsed="1"/>
-    <w:lsdException w:name="Table Simple 3" w:semiHidden="1" w:unhideWhenUsed="1"/>
-    <w:lsdException w:name="Table Classic 1" w:semiHidden="1" w:unhideWhenUsed="1"/>
-    <w:lsdException w:name="Table Classic 2" w:semiHidden="1" w:unhideWhenUsed="1"/>
-    <w:lsdException w:name="Table Classic 3" w:semiHidden="1" w:unhideWhenUsed="1"/>
-    <w:lsdException w:name="Table Classic 4" w:semiHidden="1" w:unhideWhenUsed="1"/>
-    <w:lsdException w:name="Table Colorful 1" w:semiHidden="1" w:unhideWhenUsed="1"/>
-    <w:lsdException w:name="Table Colorful 2" w:semiHidden="1" w:unhideWhenUsed="1"/>
-    <w:lsdException w:name="Table Colorful 3" w:semiHidden="1" w:unhideWhenUsed="1"/>
-    <w:lsdException w:name="Table Columns 1" w:semiHidden="1" w:unhideWhenUsed="1"/>
-    <w:lsdException w:name="Table Columns 2" w:semiHidden="1" w:unhideWhenUsed="1"/>
-    <w:lsdException w:name="Table Columns 3" w:semiHidden="1" w:unhideWhenUsed="1"/>
-    <w:lsdException w:name="Table Columns 4" w:semiHidden="1" w:unhideWhenUsed="1"/>
-    <w:lsdException w:name="Table Columns 5" w:semiHidden="1" w:unhideWhenUsed="1"/>
-    <w:lsdException w:name="Table Grid 1" w:semiHidden="1" w:unhideWhenUsed="1"/>
-    <w:lsdException w:name="Table Grid 2" w:semiHidden="1" w:unhideWhenUsed="1"/>
-    <w:lsdException w:name="Table Grid 3" w:semiHidden="1" w:unhideWhenUsed="1"/>
-    <w:lsdException w:name="Table Grid 4" w:semiHidden="1" w:unhideWhenUsed="1"/>
-    <w:lsdException w:name="Table Grid 5" w:semiHidden="1" w:unhideWhenUsed="1"/>
-    <w:lsdException w:name="Table Grid 6" w:semiHidden="1" w:unhideWhenUsed="1"/>
-    <w:lsdException w:name="Table Grid 7" w:semiHidden="1" w:unhideWhenUsed="1"/>
-    <w:lsdException w:name="Table Grid 8" w:semiHidden="1" w:unhideWhenUsed="1"/>
-    <w:lsdException w:name="Table List 1" w:semiHidden="1" w:unhideWhenUsed="1"/>
-    <w:lsdException w:name="Table List 2" w:semiHidden="1" w:unhideWhenUsed="1"/>
-    <w:lsdException w:name="Table List 3" w:semiHidden="1" w:unhideWhenUsed="1"/>
-    <w:lsdException w:name="Table List 4" w:semiHidden="1" w:unhideWhenUsed="1"/>
-    <w:lsdException w:name="Table List 5" w:semiHidden="1" w:unhideWhenUsed="1"/>
-    <w:lsdException w:name="Table List 6" w:semiHidden="1" w:unhideWhenUsed="1"/>
-    <w:lsdException w:name="Table List 7" w:semiHidden="1" w:unhideWhenUsed="1"/>
-    <w:lsdException w:name="Table List 8" w:semiHidden="1" w:unhideWhenUsed="1"/>
-    <w:lsdException w:name="Table 3D effects 1" w:semiHidden="1" w:unhideWhenUsed="1"/>
-    <w:lsdException w:name="Table 3D effects 2" w:semiHidden="1" w:unhideWhenUsed="1"/>
-    <w:lsdException w:name="Table 3D effects 3" w:semiHidden="1" w:unhideWhenUsed="1"/>
-    <w:lsdException w:name="Table Contemporary" w:semiHidden="1" w:unhideWhenUsed="1"/>
-    <w:lsdException w:name="Table Elegant" w:semiHidden="1" w:unhideWhenUsed="1"/>
-    <w:lsdException w:name="Table Professional" w:semiHidden="1" w:unhideWhenUsed="1"/>
-    <w:lsdException w:name="Table Subtle 1" w:semiHidden="1" w:unhideWhenUsed="1"/>
-    <w:lsdException w:name="Table Subtle 2" w:semiHidden="1" w:unhideWhenUsed="1"/>
-    <w:lsdException w:name="Table Web 1" w:semiHidden="1" w:unhideWhenUsed="1"/>
-    <w:lsdException w:name="Table Web 2" w:semiHidden="1" w:unhideWhenUsed="1"/>
-    <w:lsdException w:name="Table Web 3" w:semiHidden="1" w:unhideWhenUsed="1"/>
-    <w:lsdException w:name="Balloon Text" w:semiHidden="1" w:unhideWhenUsed="1"/>
-    <w:lsdException w:name="Table Grid" w:uiPriority="39"/>
-    <w:lsdException w:name="Table Theme" w:semiHidden="1" w:unhideWhenUsed="1"/>
-    <w:lsdException w:name="Placeholder Text" w:semiHidden="1"/>
-    <w:lsdException w:name="No Spacing" w:uiPriority="1" w:qFormat="1"/>
-    <w:lsdException w:name="Light Shading" w:uiPriority="60"/>
-    <w:lsdException w:name="Light List" w:uiPriority="61"/>
-    <w:lsdException w:name="Light Grid" w:uiPriority="62"/>
-    <w:lsdException w:name="Medium Shading 1" w:uiPriority="63"/>
-    <w:lsdException w:name="Medium Shading 2" w:uiPriority="64"/>
-    <w:lsdException w:name="Medium List 1" w:uiPriority="65"/>
-    <w:lsdException w:name="Medium List 2" w:uiPriority="66"/>
-    <w:lsdException w:name="Medium Grid 1" w:uiPriority="67"/>
-    <w:lsdException w:name="Medium Grid 2" w:uiPriority="68"/>
-    <w:lsdException w:name="Medium Grid 3" w:uiPriority="69"/>
-    <w:lsdException w:name="Dark List" w:uiPriority="70"/>
-    <w:lsdException w:name="Colorful Shading" w:uiPriority="71"/>
-    <w:lsdException w:name="Colorful List" w:uiPriority="72"/>
-    <w:lsdException w:name="Colorful Grid" w:uiPriority="73"/>
-    <w:lsdException w:name="Light Shading Accent 1" w:uiPriority="60"/>
-    <w:lsdException w:name="Light List Accent 1" w:uiPriority="61"/>
-    <w:lsdException w:name="Light Grid Accent 1" w:uiPriority="62"/>
-    <w:lsdException w:name="Medium Shading 1 Accent 1" w:uiPriority="63"/>
-    <w:lsdException w:name="Medium Shading 2 Accent 1" w:uiPriority="64"/>
-    <w:lsdException w:name="Medium List 1 Accent 1" w:uiPriority="65"/>
-    <w:lsdException w:name="Revision" w:semiHidden="1"/>
-    <w:lsdException w:name="List Paragraph" w:uiPriority="34" w:qFormat="1"/>
-    <w:lsdException w:name="Quote" w:uiPriority="29" w:qFormat="1"/>
-    <w:lsdException w:name="Intense Quote" w:uiPriority="30" w:qFormat="1"/>
-    <w:lsdException w:name="Medium List 2 Accent 1" w:uiPriority="66"/>
-    <w:lsdException w:name="Medium Grid 1 Accent 1" w:uiPriority="67"/>
-    <w:lsdException w:name="Medium Grid 2 Accent 1" w:uiPriority="68"/>
-    <w:lsdException w:name="Medium Grid 3 Accent 1" w:uiPriority="69"/>
-    <w:lsdException w:name="Dark List Accent 1" w:uiPriority="70"/>
-    <w:lsdException w:name="Colorful Shading Accent 1" w:uiPriority="71"/>
-    <w:lsdException w:name="Colorful List Accent 1" w:uiPriority="72"/>
-    <w:lsdException w:name="Colorful Grid Accent 1" w:uiPriority="73"/>
-    <w:lsdException w:name="Light Shading Accent 2" w:uiPriority="60"/>
-    <w:lsdException w:name="Light List Accent 2" w:uiPriority="61"/>
-    <w:lsdException w:name="Light Grid Accent 2" w:uiPriority="62"/>
-    <w:lsdException w:name="Medium Shading 1 Accent 2" w:uiPriority="63"/>
-    <w:lsdException w:name="Medium Shading 2 Accent 2" w:uiPriority="64"/>
-    <w:lsdException w:name="Medium List 1 Accent 2" w:uiPriority="65"/>
-    <w:lsdException w:name="Medium List 2 Accent 2" w:uiPriority="66"/>
-    <w:lsdException w:name="Medium Grid 1 Accent 2" w:uiPriority="67"/>
-    <w:lsdException w:name="Medium Grid 2 Accent 2" w:uiPriority="68"/>
-    <w:lsdException w:name="Medium Grid 3 Accent 2" w:uiPriority="69"/>
-    <w:lsdException w:name="Dark List Accent 2" w:uiPriority="70"/>
-    <w:lsdException w:name="Colorful Shading Accent 2" w:uiPriority="71"/>
-    <w:lsdException w:name="Colorful List Accent 2" w:uiPriority="72"/>
-    <w:lsdException w:name="Colorful Grid Accent 2" w:uiPriority="73"/>
-    <w:lsdException w:name="Light Shading Accent 3" w:uiPriority="60"/>
-    <w:lsdException w:name="Light List Accent 3" w:uiPriority="61"/>
-    <w:lsdException w:name="Light Grid Accent 3" w:uiPriority="62"/>
-    <w:lsdException w:name="Medium Shading 1 Accent 3" w:uiPriority="63"/>
-    <w:lsdException w:name="Medium Shading 2 Accent 3" w:uiPriority="64"/>
-    <w:lsdException w:name="Medium List 1 Accent 3" w:uiPriority="65"/>
-    <w:lsdException w:name="Medium List 2 Accent 3" w:uiPriority="66"/>
-    <w:lsdException w:name="Medium Grid 1 Accent 3" w:uiPriority="67"/>
-    <w:lsdException w:name="Medium Grid 2 Accent 3" w:uiPriority="68"/>
-    <w:lsdException w:name="Medium Grid 3 Accent 3" w:uiPriority="69"/>
-    <w:lsdException w:name="Dark List Accent 3" w:uiPriority="70"/>
-    <w:lsdException w:name="Colorful Shading Accent 3" w:uiPriority="71"/>
-    <w:lsdException w:name="Colorful List Accent 3" w:uiPriority="72"/>
-    <w:lsdException w:name="Colorful Grid Accent 3" w:uiPriority="73"/>
-    <w:lsdException w:name="Light Shading Accent 4" w:uiPriority="60"/>
-    <w:lsdException w:name="Light List Accent 4" w:uiPriority="61"/>
-    <w:lsdException w:name="Light Grid Accent 4" w:uiPriority="62"/>
-    <w:lsdException w:name="Medium Shading 1 Accent 4" w:uiPriority="63"/>
-    <w:lsdException w:name="Medium Shading 2 Accent 4" w:uiPriority="64"/>
-    <w:lsdException w:name="Medium List 1 Accent 4" w:uiPriority="65"/>
-    <w:lsdException w:name="Medium List 2 Accent 4" w:uiPriority="66"/>
-    <w:lsdException w:name="Medium Grid 1 Accent 4" w:uiPriority="67"/>
-    <w:lsdException w:name="Medium Grid 2 Accent 4" w:uiPriority="68"/>
-    <w:lsdException w:name="Medium Grid 3 Accent 4" w:uiPriority="69"/>
-    <w:lsdException w:name="Dark List Accent 4" w:uiPriority="70"/>
-    <w:lsdException w:name="Colorful Shading Accent 4" w:uiPriority="71"/>
-    <w:lsdException w:name="Colorful List Accent 4" w:uiPriority="72"/>
-    <w:lsdException w:name="Colorful Grid Accent 4" w:uiPriority="73"/>
-    <w:lsdException w:name="Light Shading Accent 5" w:uiPriority="60"/>
-    <w:lsdException w:name="Light List Accent 5" w:uiPriority="61"/>
-    <w:lsdException w:name="Light Grid Accent 5" w:uiPriority="62"/>
-    <w:lsdException w:name="Medium Shading 1 Accent 5" w:uiPriority="63"/>
-    <w:lsdException w:name="Medium Shading 2 Accent 5" w:uiPriority="64"/>
-    <w:lsdException w:name="Medium List 1 Accent 5" w:uiPriority="65"/>
-    <w:lsdException w:name="Medium List 2 Accent 5" w:uiPriority="66"/>
-    <w:lsdException w:name="Medium Grid 1 Accent 5" w:uiPriority="67"/>
-    <w:lsdException w:name="Medium Grid 2 Accent 5" w:uiPriority="68"/>
-    <w:lsdException w:name="Medium Grid 3 Accent 5" w:uiPriority="69"/>
-    <w:lsdException w:name="Dark List Accent 5" w:uiPriority="70"/>
-    <w:lsdException w:name="Colorful Shading Accent 5" w:uiPriority="71"/>
-    <w:lsdException w:name="Colorful List Accent 5" w:uiPriority="72"/>
-    <w:lsdException w:name="Colorful Grid Accent 5" w:uiPriority="73"/>
-    <w:lsdException w:name="Light Shading Accent 6" w:uiPriority="60"/>
-    <w:lsdException w:name="Light List Accent 6" w:uiPriority="61"/>
-    <w:lsdException w:name="Light Grid Accent 6" w:uiPriority="62"/>
-    <w:lsdException w:name="Medium Shading 1 Accent 6" w:uiPriority="63"/>
-    <w:lsdException w:name="Medium Shading 2 Accent 6" w:uiPriority="64"/>
-    <w:lsdException w:name="Medium List 1 Accent 6" w:uiPriority="65"/>
-    <w:lsdException w:name="Medium List 2 Accent 6" w:uiPriority="66"/>
-    <w:lsdException w:name="Medium Grid 1 Accent 6" w:uiPriority="67"/>
-    <w:lsdException w:name="Medium Grid 2 Accent 6" w:uiPriority="68"/>
-    <w:lsdException w:name="Medium Grid 3 Accent 6" w:uiPriority="69"/>
-    <w:lsdException w:name="Dark List Accent 6" w:uiPriority="70"/>
-    <w:lsdException w:name="Colorful Shading Accent 6" w:uiPriority="71"/>
-    <w:lsdException w:name="Colorful List Accent 6" w:uiPriority="72"/>
-    <w:lsdException w:name="Colorful Grid Accent 6" w:uiPriority="73"/>
-    <w:lsdException w:name="Subtle Emphasis" w:uiPriority="19" w:qFormat="1"/>
-    <w:lsdException w:name="Intense Emphasis" w:uiPriority="21" w:qFormat="1"/>
-    <w:lsdException w:name="Subtle Reference" w:uiPriority="31" w:qFormat="1"/>
-    <w:lsdException w:name="Intense Reference" w:uiPriority="32" w:qFormat="1"/>
-    <w:lsdException w:name="Book Title" w:uiPriority="33" w:qFormat="1"/>
-    <w:lsdException w:name="Bibliography" w:semiHidden="1" w:uiPriority="37" w:unhideWhenUsed="1"/>
-    <w:lsdException w:name="TOC Heading" w:semiHidden="1" w:uiPriority="39" w:unhideWhenUsed="1" w:qFormat="1"/>
-    <w:lsdException w:name="Plain Table 1" w:uiPriority="41"/>
-    <w:lsdException w:name="Plain Table 2" w:uiPriority="42"/>
-    <w:lsdException w:name="Plain Table 3" w:uiPriority="43"/>
-    <w:lsdException w:name="Plain Table 4" w:uiPriority="44"/>
-    <w:lsdException w:name="Plain Table 5" w:uiPriority="45"/>
-    <w:lsdException w:name="Grid Table Light" w:uiPriority="40"/>
-    <w:lsdException w:name="Grid Table 1 Light" w:uiPriority="46"/>
-    <w:lsdException w:name="Grid Table 2" w:uiPriority="47"/>
-    <w:lsdException w:name="Grid Table 3" w:uiPriority="48"/>
-    <w:lsdException w:name="Grid Table 4" w:uiPriority="49"/>
-    <w:lsdException w:name="Grid Table 5 Dark" w:uiPriority="50"/>
-    <w:lsdException w:name="Grid Table 6 Colorful" w:uiPriority="51"/>
-    <w:lsdException w:name="Grid Table 7 Colorful" w:uiPriority="52"/>
-    <w:lsdException w:name="Grid Table 1 Light Accent 1" w:uiPriority="46"/>
-    <w:lsdException w:name="Grid Table 2 Accent 1" w:uiPriority="47"/>
-    <w:lsdException w:name="Grid Table 3 Accent 1" w:uiPriority="48"/>
-    <w:lsdException w:name="Grid Table 4 Accent 1" w:uiPriority="49"/>
-    <w:lsdException w:name="Grid Table 5 Dark Accent 1" w:uiPriority="50"/>
-    <w:lsdException w:name="Grid Table 6 Colorful Accent 1" w:uiPriority="51"/>
-    <w:lsdException w:name="Grid Table 7 Colorful Accent 1" w:uiPriority="52"/>
-    <w:lsdException w:name="Grid Table 1 Light Accent 2" w:uiPriority="46"/>
-    <w:lsdException w:name="Grid Table 2 Accent 2" w:uiPriority="47"/>
-    <w:lsdException w:name="Grid Table 3 Accent 2" w:uiPriority="48"/>
-    <w:lsdException w:name="Grid Table 4 Accent 2" w:uiPriority="49"/>
-    <w:lsdException w:name="Grid Table 5 Dark Accent 2" w:uiPriority="50"/>
-    <w:lsdException w:name="Grid Table 6 Colorful Accent 2" w:uiPriority="51"/>
-    <w:lsdException w:name="Grid Table 7 Colorful Accent 2" w:uiPriority="52"/>
-    <w:lsdException w:name="Grid Table 1 Light Accent 3" w:uiPriority="46"/>
-    <w:lsdException w:name="Grid Table 2 Accent 3" w:uiPriority="47"/>
-    <w:lsdException w:name="Grid Table 3 Accent 3" w:uiPriority="48"/>
-    <w:lsdException w:name="Grid Table 4 Accent 3" w:uiPriority="49"/>
-    <w:lsdException w:name="Grid Table 5 Dark Accent 3" w:uiPriority="50"/>
-    <w:lsdException w:name="Grid Table 6 Colorful Accent 3" w:uiPriority="51"/>
-    <w:lsdException w:name="Grid Table 7 Colorful Accent 3" w:uiPriority="52"/>
-    <w:lsdException w:name="Grid Table 1 Light Accent 4" w:uiPriority="46"/>
-    <w:lsdException w:name="Grid Table 2 Accent 4" w:uiPriority="47"/>
-    <w:lsdException w:name="Grid Table 3 Accent 4" w:uiPriority="48"/>
-    <w:lsdException w:name="Grid Table 4 Accent 4" w:uiPriority="49"/>
-    <w:lsdException w:name="Grid Table 5 Dark Accent 4" w:uiPriority="50"/>
-    <w:lsdException w:name="Grid Table 6 Colorful Accent 4" w:uiPriority="51"/>
-    <w:lsdException w:name="Grid Table 7 Colorful Accent 4" w:uiPriority="52"/>
-    <w:lsdException w:name="Grid Table 1 Light Accent 5" w:uiPriority="46"/>
-    <w:lsdException w:name="Grid Table 2 Accent 5" w:uiPriority="47"/>
-    <w:lsdException w:name="Grid Table 3 Accent 5" w:uiPriority="48"/>
-    <w:lsdException w:name="Grid Table 4 Accent 5" w:uiPriority="49"/>
-    <w:lsdException w:name="Grid Table 5 Dark Accent 5" w:uiPriority="50"/>
-    <w:lsdException w:name="Grid Table 6 Colorful Accent 5" w:uiPriority="51"/>
-    <w:lsdException w:name="Grid Table 7 Colorful Accent 5" w:uiPriority="52"/>
-    <w:lsdException w:name="Grid Table 1 Light Accent 6" w:uiPriority="46"/>
-    <w:lsdException w:name="Grid Table 2 Accent 6" w:uiPriority="47"/>
-    <w:lsdException w:name="Grid Table 3 Accent 6" w:uiPriority="48"/>
-    <w:lsdException w:name="Grid Table 4 Accent 6" w:uiPriority="49"/>
-    <w:lsdException w:name="Grid Table 5 Dark Accent 6" w:uiPriority="50"/>
-    <w:lsdException w:name="Grid Table 6 Colorful Accent 6" w:uiPriority="51"/>
-    <w:lsdException w:name="Grid Table 7 Colorful Accent 6" w:uiPriority="52"/>
-    <w:lsdException w:name="List Table 1 Light" w:uiPriority="46"/>
-    <w:lsdException w:name="List Table 2" w:uiPriority="47"/>
-    <w:lsdException w:name="List Table 3" w:uiPriority="48"/>
-    <w:lsdException w:name="List Table 4" w:uiPriority="49"/>
-    <w:lsdException w:name="List Table 5 Dark" w:uiPriority="50"/>
-    <w:lsdException w:name="List Table 6 Colorful" w:uiPriority="51"/>
-    <w:lsdException w:name="List Table 7 Colorful" w:uiPriority="52"/>
-    <w:lsdException w:name="List Table 1 Light Accent 1" w:uiPriority="46"/>
-    <w:lsdException w:name="List Table 2 Accent 1" w:uiPriority="47"/>
-    <w:lsdException w:name="List Table 3 Accent 1" w:uiPriority="48"/>
-    <w:lsdException w:name="List Table 4 Accent 1" w:uiPriority="49"/>
-    <w:lsdException w:name="List Table 5 Dark Accent 1" w:uiPriority="50"/>
-    <w:lsdException w:name="List Table 6 Colorful Accent 1" w:uiPriority="51"/>
-    <w:lsdException w:name="List Table 7 Colorful Accent 1" w:uiPriority="52"/>
-    <w:lsdException w:name="List Table 1 Light Accent 2" w:uiPriority="46"/>
-    <w:lsdException w:name="List Table 2 Accent 2" w:uiPriority="47"/>
-    <w:lsdException w:name="List Table 3 Accent 2" w:uiPriority="48"/>
-    <w:lsdException w:name="List Table 4 Accent 2" w:uiPriority="49"/>
-    <w:lsdException w:name="List Table 5 Dark Accent 2" w:uiPriority="50"/>
-    <w:lsdException w:name="List Table 6 Colorful Accent 2" w:uiPriority="51"/>
-    <w:lsdException w:name="List Table 7 Colorful Accent 2" w:uiPriority="52"/>
-    <w:lsdException w:name="List Table 1 Light Accent 3" w:uiPriority="46"/>
-    <w:lsdException w:name="List Table 2 Accent 3" w:uiPriority="47"/>
-    <w:lsdException w:name="List Table 3 Accent 3" w:uiPriority="48"/>
-    <w:lsdException w:name="List Table 4 Accent 3" w:uiPriority="49"/>
-    <w:lsdException w:name="List Table 5 Dark Accent 3" w:uiPriority="50"/>
-    <w:lsdException w:name="List Table 6 Colorful Accent 3" w:uiPriority="51"/>
-    <w:lsdException w:name="List Table 7 Colorful Accent 3" w:uiPriority="52"/>
-    <w:lsdException w:name="List Table 1 Light Accent 4" w:uiPriority="46"/>
-    <w:lsdException w:name="List Table 2 Accent 4" w:uiPriority="47"/>
-    <w:lsdException w:name="List Table 3 Accent 4" w:uiPriority="48"/>
-    <w:lsdException w:name="List Table 4 Accent 4" w:uiPriority="49"/>
-    <w:lsdException w:name="List Table 5 Dark Accent 4" w:uiPriority="50"/>
-    <w:lsdException w:name="List Table 6 Colorful Accent 4" w:uiPriority="51"/>
-    <w:lsdException w:name="List Table 7 Colorful Accent 4" w:uiPriority="52"/>
-    <w:lsdException w:name="List Table 1 Light Accent 5" w:uiPriority="46"/>
-    <w:lsdException w:name="List Table 2 Accent 5" w:uiPriority="47"/>
-    <w:lsdException w:name="List Table 3 Accent 5" w:uiPriority="48"/>
-    <w:lsdException w:name="List Table 4 Accent 5" w:uiPriority="49"/>
-    <w:lsdException w:name="List Table 5 Dark Accent 5" w:uiPriority="50"/>
-    <w:lsdException w:name="List Table 6 Colorful Accent 5" w:uiPriority="51"/>
-    <w:lsdException w:name="List Table 7 Colorful Accent 5" w:uiPriority="52"/>
-    <w:lsdException w:name="List Table 1 Light Accent 6" w:uiPriority="46"/>
-    <w:lsdException w:name="List Table 2 Accent 6" w:uiPriority="47"/>
-    <w:lsdException w:name="List Table 3 Accent 6" w:uiPriority="48"/>
-    <w:lsdException w:name="List Table 4 Accent 6" w:uiPriority="49"/>
-    <w:lsdException w:name="List Table 5 Dark Accent 6" w:uiPriority="50"/>
-    <w:lsdException w:name="List Table 6 Colorful Accent 6" w:uiPriority="51"/>
-    <w:lsdException w:name="List Table 7 Colorful Accent 6" w:uiPriority="52"/>
-    <w:lsdException w:name="Mention" w:semiHidden="1" w:unhideWhenUsed="1"/>
-    <w:lsdException w:name="Smart Hyperlink" w:semiHidden="1" w:unhideWhenUsed="1"/>
-    <w:lsdException w:name="Hashtag" w:semiHidden="1" w:unhideWhenUsed="1"/>
-    <w:lsdException w:name="Unresolved Mention" w:semiHidden="1" w:unhideWhenUsed="1"/>
-  </w:latentStyles>
-  <w:style w:type="paragraph" w:default="1" w:styleId="Normal">
-    <w:name w:val="Normal"/>
-    <w:qFormat/>
-  </w:style>
-  <w:style w:type="character" w:default="1" w:styleId="Policepardfaut">
-    <w:name w:val="Default Paragraph Font"/>
-    <w:uiPriority w:val="1"/>
-    <w:semiHidden/>
-    <w:unhideWhenUsed/>
-  </w:style>
-  <w:style w:type="table" w:default="1" w:styleId="TableauNormal">
-    <w:name w:val="Normal Table"/>
-    <w:uiPriority w:val="99"/>
-    <w:semiHidden/>
-    <w:unhideWhenUsed/>
-    <w:tblPr>
-      <w:tblInd w:w="0" w:type="dxa"/>
-      <w:tblCellMar>
-        <w:top w:w="0" w:type="dxa"/>
-        <w:left w:w="108" w:type="dxa"/>
-        <w:bottom w:w="0" w:type="dxa"/>
-        <w:right w:w="108" w:type="dxa"/>
-      </w:tblCellMar>
-    </w:tblPr>
-  </w:style>
-  <w:style w:type="numbering" w:default="1" w:styleId="Aucuneliste">
-    <w:name w:val="No List"/>
-    <w:uiPriority w:val="99"/>
-    <w:semiHidden/>
-    <w:unhideWhenUsed/>
-  </w:style>
-  <w:style w:type="character" w:styleId="Textedelespacerserv">
-    <w:name w:val="Placeholder Text"/>
-    <w:basedOn w:val="Policepardfaut"/>
-    <w:uiPriority w:val="99"/>
-    <w:semiHidden/>
-    <w:rsid w:val="00F23F5C"/>
-    <w:rPr>
-      <w:color w:val="808080"/>
-    </w:rPr>
-  </w:style>
-</w:styles>
-</file>
-
-<file path=word/glossary/webSettings.xml><?xml version="1.0" encoding="utf-8"?>
-<w:webSettings xmlns:mc="http://schemas.openxmlformats.org/markup-compatibility/2006" xmlns:r="http://schemas.openxmlformats.org/officeDocument/2006/relationships" xmlns:w="http://schemas.openxmlformats.org/wordprocessingml/2006/main" xmlns:w14="http://schemas.microsoft.com/office/word/2010/wordml" xmlns:w15="http://schemas.microsoft.com/office/word/2012/wordml" xmlns:w16cid="http://schemas.microsoft.com/office/word/2016/wordml/cid" xmlns:w16se="http://schemas.microsoft.com/office/word/2015/wordml/symex" mc:Ignorable="w14 w15 w16se w16cid">
-  <w:optimizeForBrowser/>
-  <w:allowPNG/>
-</w:webSettings>
-</file>
-
 <file path=word/theme/theme1.xml><?xml version="1.0" encoding="utf-8"?>
 <a:theme xmlns:a="http://schemas.openxmlformats.org/drawingml/2006/main" name="Thème Office">
   <a:themeElements>
@@ -5394,7 +5541,7 @@
 </file>
 
 <file path=customXml/itemProps2.xml><?xml version="1.0" encoding="utf-8"?>
-<ds:datastoreItem xmlns:ds="http://schemas.openxmlformats.org/officeDocument/2006/customXml" ds:itemID="{8D4DA9BA-9AD2-423C-8DCE-B03023E003C8}">
+<ds:datastoreItem xmlns:ds="http://schemas.openxmlformats.org/officeDocument/2006/customXml" ds:itemID="{0AB9E7AB-8AF5-4CCB-B5C4-79FD744F5919}">
   <ds:schemaRefs>
     <ds:schemaRef ds:uri="http://schemas.openxmlformats.org/officeDocument/2006/bibliography"/>
   </ds:schemaRefs>

</xml_diff>

<commit_message>
Mise à jour du rapport : partie DB
</commit_message>
<xml_diff>
--- a/Doc/GEN-Monopoly-Rapport.docx
+++ b/Doc/GEN-Monopoly-Rapport.docx
@@ -82,7 +82,7 @@
                                   <w:rPr>
                                     <w:noProof/>
                                   </w:rPr>
-                                  <w:t>20 avril 2018</w:t>
+                                  <w:t>26 avril 2018</w:t>
                                 </w:r>
                                 <w:r>
                                   <w:fldChar w:fldCharType="end"/>
@@ -94,21 +94,11 @@
                                 <w:r>
                                   <w:t>1.</w:t>
                                 </w:r>
-                                <w:r>
-                                  <w:fldChar w:fldCharType="begin"/>
-                                </w:r>
-                                <w:r>
-                                  <w:instrText xml:space="preserve"> INFO  RevNum  \* MERGEFORMAT </w:instrText>
-                                </w:r>
-                                <w:r>
-                                  <w:fldChar w:fldCharType="separate"/>
-                                </w:r>
-                                <w:r>
-                                  <w:t>47</w:t>
-                                </w:r>
-                                <w:r>
-                                  <w:fldChar w:fldCharType="end"/>
-                                </w:r>
+                                <w:fldSimple w:instr=" INFO  RevNum  \* MERGEFORMAT ">
+                                  <w:r>
+                                    <w:t>47</w:t>
+                                  </w:r>
+                                </w:fldSimple>
                               </w:p>
                             </w:txbxContent>
                           </wps:txbx>
@@ -155,7 +145,7 @@
                             <w:rPr>
                               <w:noProof/>
                             </w:rPr>
-                            <w:t>20 avril 2018</w:t>
+                            <w:t>26 avril 2018</w:t>
                           </w:r>
                           <w:r>
                             <w:fldChar w:fldCharType="end"/>
@@ -167,21 +157,11 @@
                           <w:r>
                             <w:t>1.</w:t>
                           </w:r>
-                          <w:r>
-                            <w:fldChar w:fldCharType="begin"/>
-                          </w:r>
-                          <w:r>
-                            <w:instrText xml:space="preserve"> INFO  RevNum  \* MERGEFORMAT </w:instrText>
-                          </w:r>
-                          <w:r>
-                            <w:fldChar w:fldCharType="separate"/>
-                          </w:r>
-                          <w:r>
-                            <w:t>47</w:t>
-                          </w:r>
-                          <w:r>
-                            <w:fldChar w:fldCharType="end"/>
-                          </w:r>
+                          <w:fldSimple w:instr=" INFO  RevNum  \* MERGEFORMAT ">
+                            <w:r>
+                              <w:t>47</w:t>
+                            </w:r>
+                          </w:fldSimple>
                         </w:p>
                       </w:txbxContent>
                     </v:textbox>
@@ -1212,7 +1192,7 @@
       <w:pPr>
         <w:pStyle w:val="Titre1"/>
       </w:pPr>
-      <w:bookmarkStart w:id="0" w:name="_Toc512504546"/>
+      <w:bookmarkStart w:id="0" w:name="_Toc512545858"/>
       <w:r>
         <w:t>Table des matières</w:t>
       </w:r>
@@ -1239,7 +1219,7 @@
       <w:r>
         <w:fldChar w:fldCharType="separate"/>
       </w:r>
-      <w:hyperlink w:anchor="_Toc512504546" w:history="1">
+      <w:hyperlink w:anchor="_Toc512545858" w:history="1">
         <w:r>
           <w:rPr>
             <w:rStyle w:val="Lienhypertexte"/>
@@ -1266,7 +1246,7 @@
             <w:noProof/>
             <w:webHidden/>
           </w:rPr>
-          <w:instrText xml:space="preserve"> PAGEREF _Toc512504546 \h </w:instrText>
+          <w:instrText xml:space="preserve"> PAGEREF _Toc512545858 \h </w:instrText>
         </w:r>
         <w:r>
           <w:rPr>
@@ -1309,7 +1289,7 @@
           <w:lang w:eastAsia="fr-CH"/>
         </w:rPr>
       </w:pPr>
-      <w:hyperlink w:anchor="_Toc512504547" w:history="1">
+      <w:hyperlink w:anchor="_Toc512545859" w:history="1">
         <w:r>
           <w:rPr>
             <w:rStyle w:val="Lienhypertexte"/>
@@ -1336,7 +1316,7 @@
             <w:noProof/>
             <w:webHidden/>
           </w:rPr>
-          <w:instrText xml:space="preserve"> PAGEREF _Toc512504547 \h </w:instrText>
+          <w:instrText xml:space="preserve"> PAGEREF _Toc512545859 \h </w:instrText>
         </w:r>
         <w:r>
           <w:rPr>
@@ -1379,7 +1359,7 @@
           <w:lang w:eastAsia="fr-CH"/>
         </w:rPr>
       </w:pPr>
-      <w:hyperlink w:anchor="_Toc512504548" w:history="1">
+      <w:hyperlink w:anchor="_Toc512545860" w:history="1">
         <w:r>
           <w:rPr>
             <w:rStyle w:val="Lienhypertexte"/>
@@ -1406,7 +1386,7 @@
             <w:noProof/>
             <w:webHidden/>
           </w:rPr>
-          <w:instrText xml:space="preserve"> PAGEREF _Toc512504548 \h </w:instrText>
+          <w:instrText xml:space="preserve"> PAGEREF _Toc512545860 \h </w:instrText>
         </w:r>
         <w:r>
           <w:rPr>
@@ -1449,7 +1429,7 @@
           <w:lang w:eastAsia="fr-CH"/>
         </w:rPr>
       </w:pPr>
-      <w:hyperlink w:anchor="_Toc512504549" w:history="1">
+      <w:hyperlink w:anchor="_Toc512545861" w:history="1">
         <w:r>
           <w:rPr>
             <w:rStyle w:val="Lienhypertexte"/>
@@ -1476,7 +1456,7 @@
             <w:noProof/>
             <w:webHidden/>
           </w:rPr>
-          <w:instrText xml:space="preserve"> PAGEREF _Toc512504549 \h </w:instrText>
+          <w:instrText xml:space="preserve"> PAGEREF _Toc512545861 \h </w:instrText>
         </w:r>
         <w:r>
           <w:rPr>
@@ -1519,7 +1499,7 @@
           <w:lang w:eastAsia="fr-CH"/>
         </w:rPr>
       </w:pPr>
-      <w:hyperlink w:anchor="_Toc512504550" w:history="1">
+      <w:hyperlink w:anchor="_Toc512545862" w:history="1">
         <w:r>
           <w:rPr>
             <w:rStyle w:val="Lienhypertexte"/>
@@ -1546,7 +1526,7 @@
             <w:noProof/>
             <w:webHidden/>
           </w:rPr>
-          <w:instrText xml:space="preserve"> PAGEREF _Toc512504550 \h </w:instrText>
+          <w:instrText xml:space="preserve"> PAGEREF _Toc512545862 \h </w:instrText>
         </w:r>
         <w:r>
           <w:rPr>
@@ -1589,7 +1569,7 @@
           <w:lang w:eastAsia="fr-CH"/>
         </w:rPr>
       </w:pPr>
-      <w:hyperlink w:anchor="_Toc512504551" w:history="1">
+      <w:hyperlink w:anchor="_Toc512545863" w:history="1">
         <w:r>
           <w:rPr>
             <w:rStyle w:val="Lienhypertexte"/>
@@ -1616,7 +1596,7 @@
             <w:noProof/>
             <w:webHidden/>
           </w:rPr>
-          <w:instrText xml:space="preserve"> PAGEREF _Toc512504551 \h </w:instrText>
+          <w:instrText xml:space="preserve"> PAGEREF _Toc512545863 \h </w:instrText>
         </w:r>
         <w:r>
           <w:rPr>
@@ -1659,7 +1639,7 @@
           <w:lang w:eastAsia="fr-CH"/>
         </w:rPr>
       </w:pPr>
-      <w:hyperlink w:anchor="_Toc512504552" w:history="1">
+      <w:hyperlink w:anchor="_Toc512545864" w:history="1">
         <w:r>
           <w:rPr>
             <w:rStyle w:val="Lienhypertexte"/>
@@ -1686,7 +1666,7 @@
             <w:noProof/>
             <w:webHidden/>
           </w:rPr>
-          <w:instrText xml:space="preserve"> PAGEREF _Toc512504552 \h </w:instrText>
+          <w:instrText xml:space="preserve"> PAGEREF _Toc512545864 \h </w:instrText>
         </w:r>
         <w:r>
           <w:rPr>
@@ -1729,7 +1709,7 @@
           <w:lang w:eastAsia="fr-CH"/>
         </w:rPr>
       </w:pPr>
-      <w:hyperlink w:anchor="_Toc512504553" w:history="1">
+      <w:hyperlink w:anchor="_Toc512545865" w:history="1">
         <w:r>
           <w:rPr>
             <w:rStyle w:val="Lienhypertexte"/>
@@ -1756,7 +1736,7 @@
             <w:noProof/>
             <w:webHidden/>
           </w:rPr>
-          <w:instrText xml:space="preserve"> PAGEREF _Toc512504553 \h </w:instrText>
+          <w:instrText xml:space="preserve"> PAGEREF _Toc512545865 \h </w:instrText>
         </w:r>
         <w:r>
           <w:rPr>
@@ -1799,7 +1779,7 @@
           <w:lang w:eastAsia="fr-CH"/>
         </w:rPr>
       </w:pPr>
-      <w:hyperlink w:anchor="_Toc512504554" w:history="1">
+      <w:hyperlink w:anchor="_Toc512545866" w:history="1">
         <w:r>
           <w:rPr>
             <w:rStyle w:val="Lienhypertexte"/>
@@ -1826,7 +1806,7 @@
             <w:noProof/>
             <w:webHidden/>
           </w:rPr>
-          <w:instrText xml:space="preserve"> PAGEREF _Toc512504554 \h </w:instrText>
+          <w:instrText xml:space="preserve"> PAGEREF _Toc512545866 \h </w:instrText>
         </w:r>
         <w:r>
           <w:rPr>
@@ -1869,7 +1849,7 @@
           <w:lang w:eastAsia="fr-CH"/>
         </w:rPr>
       </w:pPr>
-      <w:hyperlink w:anchor="_Toc512504555" w:history="1">
+      <w:hyperlink w:anchor="_Toc512545867" w:history="1">
         <w:r>
           <w:rPr>
             <w:rStyle w:val="Lienhypertexte"/>
@@ -1896,7 +1876,7 @@
             <w:noProof/>
             <w:webHidden/>
           </w:rPr>
-          <w:instrText xml:space="preserve"> PAGEREF _Toc512504555 \h </w:instrText>
+          <w:instrText xml:space="preserve"> PAGEREF _Toc512545867 \h </w:instrText>
         </w:r>
         <w:r>
           <w:rPr>
@@ -1916,7 +1896,7 @@
             <w:noProof/>
             <w:webHidden/>
           </w:rPr>
-          <w:t>7</w:t>
+          <w:t>6</w:t>
         </w:r>
         <w:r>
           <w:rPr>
@@ -1939,7 +1919,7 @@
           <w:lang w:eastAsia="fr-CH"/>
         </w:rPr>
       </w:pPr>
-      <w:hyperlink w:anchor="_Toc512504556" w:history="1">
+      <w:hyperlink w:anchor="_Toc512545868" w:history="1">
         <w:r>
           <w:rPr>
             <w:rStyle w:val="Lienhypertexte"/>
@@ -1966,7 +1946,7 @@
             <w:noProof/>
             <w:webHidden/>
           </w:rPr>
-          <w:instrText xml:space="preserve"> PAGEREF _Toc512504556 \h </w:instrText>
+          <w:instrText xml:space="preserve"> PAGEREF _Toc512545868 \h </w:instrText>
         </w:r>
         <w:r>
           <w:rPr>
@@ -1986,7 +1966,7 @@
             <w:noProof/>
             <w:webHidden/>
           </w:rPr>
-          <w:t>7</w:t>
+          <w:t>6</w:t>
         </w:r>
         <w:r>
           <w:rPr>
@@ -2009,7 +1989,7 @@
           <w:lang w:eastAsia="fr-CH"/>
         </w:rPr>
       </w:pPr>
-      <w:hyperlink w:anchor="_Toc512504557" w:history="1">
+      <w:hyperlink w:anchor="_Toc512545869" w:history="1">
         <w:r>
           <w:rPr>
             <w:rStyle w:val="Lienhypertexte"/>
@@ -2036,7 +2016,7 @@
             <w:noProof/>
             <w:webHidden/>
           </w:rPr>
-          <w:instrText xml:space="preserve"> PAGEREF _Toc512504557 \h </w:instrText>
+          <w:instrText xml:space="preserve"> PAGEREF _Toc512545869 \h </w:instrText>
         </w:r>
         <w:r>
           <w:rPr>
@@ -2056,7 +2036,7 @@
             <w:noProof/>
             <w:webHidden/>
           </w:rPr>
-          <w:t>7</w:t>
+          <w:t>6</w:t>
         </w:r>
         <w:r>
           <w:rPr>
@@ -2079,7 +2059,7 @@
           <w:lang w:eastAsia="fr-CH"/>
         </w:rPr>
       </w:pPr>
-      <w:hyperlink w:anchor="_Toc512504558" w:history="1">
+      <w:hyperlink w:anchor="_Toc512545870" w:history="1">
         <w:r>
           <w:rPr>
             <w:rStyle w:val="Lienhypertexte"/>
@@ -2106,7 +2086,7 @@
             <w:noProof/>
             <w:webHidden/>
           </w:rPr>
-          <w:instrText xml:space="preserve"> PAGEREF _Toc512504558 \h </w:instrText>
+          <w:instrText xml:space="preserve"> PAGEREF _Toc512545870 \h </w:instrText>
         </w:r>
         <w:r>
           <w:rPr>
@@ -2126,7 +2106,7 @@
             <w:noProof/>
             <w:webHidden/>
           </w:rPr>
-          <w:t>7</w:t>
+          <w:t>6</w:t>
         </w:r>
         <w:r>
           <w:rPr>
@@ -2149,7 +2129,7 @@
           <w:lang w:eastAsia="fr-CH"/>
         </w:rPr>
       </w:pPr>
-      <w:hyperlink w:anchor="_Toc512504559" w:history="1">
+      <w:hyperlink w:anchor="_Toc512545871" w:history="1">
         <w:r>
           <w:rPr>
             <w:rStyle w:val="Lienhypertexte"/>
@@ -2176,7 +2156,7 @@
             <w:noProof/>
             <w:webHidden/>
           </w:rPr>
-          <w:instrText xml:space="preserve"> PAGEREF _Toc512504559 \h </w:instrText>
+          <w:instrText xml:space="preserve"> PAGEREF _Toc512545871 \h </w:instrText>
         </w:r>
         <w:r>
           <w:rPr>
@@ -2219,7 +2199,7 @@
           <w:lang w:eastAsia="fr-CH"/>
         </w:rPr>
       </w:pPr>
-      <w:hyperlink w:anchor="_Toc512504560" w:history="1">
+      <w:hyperlink w:anchor="_Toc512545872" w:history="1">
         <w:r>
           <w:rPr>
             <w:rStyle w:val="Lienhypertexte"/>
@@ -2246,7 +2226,7 @@
             <w:noProof/>
             <w:webHidden/>
           </w:rPr>
-          <w:instrText xml:space="preserve"> PAGEREF _Toc512504560 \h </w:instrText>
+          <w:instrText xml:space="preserve"> PAGEREF _Toc512545872 \h </w:instrText>
         </w:r>
         <w:r>
           <w:rPr>
@@ -2289,7 +2269,7 @@
           <w:lang w:eastAsia="fr-CH"/>
         </w:rPr>
       </w:pPr>
-      <w:hyperlink w:anchor="_Toc512504561" w:history="1">
+      <w:hyperlink w:anchor="_Toc512545873" w:history="1">
         <w:r>
           <w:rPr>
             <w:rStyle w:val="Lienhypertexte"/>
@@ -2316,7 +2296,7 @@
             <w:noProof/>
             <w:webHidden/>
           </w:rPr>
-          <w:instrText xml:space="preserve"> PAGEREF _Toc512504561 \h </w:instrText>
+          <w:instrText xml:space="preserve"> PAGEREF _Toc512545873 \h </w:instrText>
         </w:r>
         <w:r>
           <w:rPr>
@@ -2367,7 +2347,7 @@
       <w:pPr>
         <w:pStyle w:val="Titre1"/>
       </w:pPr>
-      <w:bookmarkStart w:id="1" w:name="_Toc512504547"/>
+      <w:bookmarkStart w:id="1" w:name="_Toc512545859"/>
       <w:r>
         <w:lastRenderedPageBreak/>
         <w:t>Descriptif</w:t>
@@ -2392,7 +2372,7 @@
       <w:pPr>
         <w:pStyle w:val="Titre1"/>
       </w:pPr>
-      <w:bookmarkStart w:id="2" w:name="_Toc512504548"/>
+      <w:bookmarkStart w:id="2" w:name="_Toc512545860"/>
       <w:r>
         <w:t>Fonctionnement Général</w:t>
       </w:r>
@@ -2845,7 +2825,7 @@
       <w:pPr>
         <w:pStyle w:val="Titre1"/>
       </w:pPr>
-      <w:bookmarkStart w:id="3" w:name="_Toc512504549"/>
+      <w:bookmarkStart w:id="3" w:name="_Toc512545861"/>
       <w:r>
         <w:lastRenderedPageBreak/>
         <w:t>Diagramme des cas d'utilisation</w:t>
@@ -2933,7 +2913,7 @@
       <w:pPr>
         <w:pStyle w:val="Titre2"/>
       </w:pPr>
-      <w:bookmarkStart w:id="4" w:name="_Toc512504550"/>
+      <w:bookmarkStart w:id="4" w:name="_Toc512545862"/>
       <w:r>
         <w:t>Acteurs</w:t>
       </w:r>
@@ -2993,7 +2973,7 @@
       <w:pPr>
         <w:pStyle w:val="Titre2"/>
       </w:pPr>
-      <w:bookmarkStart w:id="5" w:name="_Toc512504551"/>
+      <w:bookmarkStart w:id="5" w:name="_Toc512545863"/>
       <w:r>
         <w:t>Scénario principal</w:t>
       </w:r>
@@ -3008,7 +2988,7 @@
       <w:pPr>
         <w:pStyle w:val="Titre3"/>
       </w:pPr>
-      <w:bookmarkStart w:id="6" w:name="_Toc512504552"/>
+      <w:bookmarkStart w:id="6" w:name="_Toc512545864"/>
       <w:r>
         <w:t>Scé</w:t>
       </w:r>
@@ -3124,7 +3104,7 @@
           <w:color w:val="538135" w:themeColor="accent6" w:themeShade="BF"/>
         </w:rPr>
       </w:pPr>
-      <w:bookmarkStart w:id="7" w:name="_Toc512504553"/>
+      <w:bookmarkStart w:id="7" w:name="_Toc512545865"/>
       <w:r>
         <w:rPr>
           <w:color w:val="538135" w:themeColor="accent6" w:themeShade="BF"/>
@@ -3232,7 +3212,7 @@
       <w:pPr>
         <w:pStyle w:val="Titre1"/>
       </w:pPr>
-      <w:bookmarkStart w:id="8" w:name="_Toc512504554"/>
+      <w:bookmarkStart w:id="8" w:name="_Toc512545866"/>
       <w:r>
         <w:t>Interfaces graphiques</w:t>
       </w:r>
@@ -3309,14 +3289,30 @@
       <w:r>
         <w:t xml:space="preserve">Figure </w:t>
       </w:r>
-      <w:fldSimple w:instr=" SEQ Figure \* ARABIC ">
-        <w:r>
-          <w:rPr>
-            <w:noProof/>
-          </w:rPr>
-          <w:t>1</w:t>
-        </w:r>
-      </w:fldSimple>
+      <w:r>
+        <w:fldChar w:fldCharType="begin"/>
+      </w:r>
+      <w:r>
+        <w:instrText xml:space="preserve"> SEQ Figure \*</w:instrText>
+      </w:r>
+      <w:r>
+        <w:instrText xml:space="preserve"> ARABIC </w:instrText>
+      </w:r>
+      <w:r>
+        <w:fldChar w:fldCharType="separate"/>
+      </w:r>
+      <w:r>
+        <w:rPr>
+          <w:noProof/>
+        </w:rPr>
+        <w:t>1</w:t>
+      </w:r>
+      <w:r>
+        <w:rPr>
+          <w:noProof/>
+        </w:rPr>
+        <w:fldChar w:fldCharType="end"/>
+      </w:r>
       <w:r>
         <w:t xml:space="preserve"> - fenêtre de connexion</w:t>
       </w:r>
@@ -3389,14 +3385,27 @@
       <w:r>
         <w:t xml:space="preserve">Figure </w:t>
       </w:r>
-      <w:fldSimple w:instr=" SEQ Figure \* ARABIC ">
-        <w:r>
-          <w:rPr>
-            <w:noProof/>
-          </w:rPr>
-          <w:t>2</w:t>
-        </w:r>
-      </w:fldSimple>
+      <w:r>
+        <w:fldChar w:fldCharType="begin"/>
+      </w:r>
+      <w:r>
+        <w:instrText xml:space="preserve"> SEQ Figure \* ARABIC </w:instrText>
+      </w:r>
+      <w:r>
+        <w:fldChar w:fldCharType="separate"/>
+      </w:r>
+      <w:r>
+        <w:rPr>
+          <w:noProof/>
+        </w:rPr>
+        <w:t>2</w:t>
+      </w:r>
+      <w:r>
+        <w:rPr>
+          <w:noProof/>
+        </w:rPr>
+        <w:fldChar w:fldCharType="end"/>
+      </w:r>
       <w:r>
         <w:t xml:space="preserve"> - Liste des salons de jeu</w:t>
       </w:r>
@@ -3468,14 +3477,27 @@
       <w:r>
         <w:t xml:space="preserve">Figure </w:t>
       </w:r>
-      <w:fldSimple w:instr=" SEQ Figure \* ARABIC ">
-        <w:r>
-          <w:rPr>
-            <w:noProof/>
-          </w:rPr>
-          <w:t>3</w:t>
-        </w:r>
-      </w:fldSimple>
+      <w:r>
+        <w:fldChar w:fldCharType="begin"/>
+      </w:r>
+      <w:r>
+        <w:instrText xml:space="preserve"> SEQ Figure \* ARABIC </w:instrText>
+      </w:r>
+      <w:r>
+        <w:fldChar w:fldCharType="separate"/>
+      </w:r>
+      <w:r>
+        <w:rPr>
+          <w:noProof/>
+        </w:rPr>
+        <w:t>3</w:t>
+      </w:r>
+      <w:r>
+        <w:rPr>
+          <w:noProof/>
+        </w:rPr>
+        <w:fldChar w:fldCharType="end"/>
+      </w:r>
       <w:r>
         <w:t xml:space="preserve"> - Phase de jeu</w:t>
       </w:r>
@@ -3541,14 +3563,27 @@
       <w:r>
         <w:t xml:space="preserve">Figure </w:t>
       </w:r>
-      <w:fldSimple w:instr=" SEQ Figure \* ARABIC ">
-        <w:r>
-          <w:rPr>
-            <w:noProof/>
-          </w:rPr>
-          <w:t>4</w:t>
-        </w:r>
-      </w:fldSimple>
+      <w:r>
+        <w:fldChar w:fldCharType="begin"/>
+      </w:r>
+      <w:r>
+        <w:instrText xml:space="preserve"> SEQ Figure \* ARABIC </w:instrText>
+      </w:r>
+      <w:r>
+        <w:fldChar w:fldCharType="separate"/>
+      </w:r>
+      <w:r>
+        <w:rPr>
+          <w:noProof/>
+        </w:rPr>
+        <w:t>4</w:t>
+      </w:r>
+      <w:r>
+        <w:rPr>
+          <w:noProof/>
+        </w:rPr>
+        <w:fldChar w:fldCharType="end"/>
+      </w:r>
       <w:r>
         <w:t xml:space="preserve"> – Zone de l'administrateur</w:t>
       </w:r>
@@ -3558,7 +3593,7 @@
       <w:pPr>
         <w:pStyle w:val="Titre1"/>
       </w:pPr>
-      <w:bookmarkStart w:id="9" w:name="_Toc512504555"/>
+      <w:bookmarkStart w:id="9" w:name="_Toc512545867"/>
       <w:r>
         <w:t>Règles du jeu</w:t>
       </w:r>
@@ -3569,7 +3604,7 @@
       <w:pPr>
         <w:pStyle w:val="Titre1"/>
       </w:pPr>
-      <w:bookmarkStart w:id="10" w:name="_Toc512504556"/>
+      <w:bookmarkStart w:id="10" w:name="_Toc512545868"/>
       <w:r>
         <w:t>Partage des responsabilités entre le serveur et le client</w:t>
       </w:r>
@@ -3580,7 +3615,7 @@
       <w:pPr>
         <w:pStyle w:val="Titre1"/>
       </w:pPr>
-      <w:bookmarkStart w:id="11" w:name="_Toc512504557"/>
+      <w:bookmarkStart w:id="11" w:name="_Toc512545869"/>
       <w:r>
         <w:t>Protocole d’échange entre le client et le serveur</w:t>
       </w:r>
@@ -3591,7 +3626,7 @@
       <w:pPr>
         <w:pStyle w:val="Titre1"/>
       </w:pPr>
-      <w:bookmarkStart w:id="12" w:name="_Toc512504558"/>
+      <w:bookmarkStart w:id="12" w:name="_Toc512545870"/>
       <w:r>
         <w:t>Ebauche du modèle de domaine</w:t>
       </w:r>
@@ -3600,9 +3635,17 @@
     <w:p/>
     <w:p>
       <w:pPr>
+        <w:jc w:val="left"/>
+      </w:pPr>
+      <w:r>
+        <w:br w:type="page"/>
+      </w:r>
+    </w:p>
+    <w:p>
+      <w:pPr>
         <w:pStyle w:val="Titre1"/>
       </w:pPr>
-      <w:bookmarkStart w:id="13" w:name="_Toc512504559"/>
+      <w:bookmarkStart w:id="13" w:name="_Toc512545871"/>
       <w:r>
         <w:lastRenderedPageBreak/>
         <w:t>Base de données</w:t>
@@ -3620,9 +3663,9 @@
         </w:rPr>
         <w:drawing>
           <wp:inline distT="0" distB="0" distL="0" distR="0">
-            <wp:extent cx="3960000" cy="3149291"/>
-            <wp:effectExtent l="19050" t="19050" r="21590" b="13335"/>
-            <wp:docPr id="8" name="Image 8"/>
+            <wp:extent cx="4860000" cy="3058299"/>
+            <wp:effectExtent l="19050" t="19050" r="17145" b="27940"/>
+            <wp:docPr id="10" name="Image 10"/>
             <wp:cNvGraphicFramePr>
               <a:graphicFrameLocks xmlns:a="http://schemas.openxmlformats.org/drawingml/2006/main" noChangeAspect="1"/>
             </wp:cNvGraphicFramePr>
@@ -3630,7 +3673,7 @@
               <a:graphicData uri="http://schemas.openxmlformats.org/drawingml/2006/picture">
                 <pic:pic xmlns:pic="http://schemas.openxmlformats.org/drawingml/2006/picture">
                   <pic:nvPicPr>
-                    <pic:cNvPr id="8" name="schema_db.png"/>
+                    <pic:cNvPr id="10" name="schema_db.png"/>
                     <pic:cNvPicPr/>
                   </pic:nvPicPr>
                   <pic:blipFill>
@@ -3648,7 +3691,7 @@
                   <pic:spPr>
                     <a:xfrm>
                       <a:off x="0" y="0"/>
-                      <a:ext cx="3960000" cy="3149291"/>
+                      <a:ext cx="4860000" cy="3058299"/>
                     </a:xfrm>
                     <a:prstGeom prst="rect">
                       <a:avLst/>
@@ -3665,45 +3708,85 @@
           </wp:inline>
         </w:drawing>
       </w:r>
+    </w:p>
+    <w:p>
+      <w:pPr>
+        <w:pStyle w:val="Lgende"/>
+        <w:jc w:val="center"/>
+      </w:pPr>
+      <w:r>
+        <w:t xml:space="preserve">Figure </w:t>
+      </w:r>
+      <w:r>
+        <w:fldChar w:fldCharType="begin"/>
+      </w:r>
+      <w:r>
+        <w:instrText xml:space="preserve"> SEQ Figure \* ARABIC </w:instrText>
+      </w:r>
+      <w:r>
+        <w:fldChar w:fldCharType="separate"/>
+      </w:r>
+      <w:r>
+        <w:rPr>
+          <w:noProof/>
+        </w:rPr>
+        <w:t>5</w:t>
+      </w:r>
+      <w:r>
+        <w:rPr>
+          <w:noProof/>
+        </w:rPr>
+        <w:fldChar w:fldCharType="end"/>
+      </w:r>
+      <w:r>
+        <w:t xml:space="preserve"> - Base de données de Cheseaux-poly</w:t>
+      </w:r>
+    </w:p>
+    <w:p>
+      <w:r>
+        <w:t>La base de données de notre projet est plutôt simpliste, car nous n’avons pas besoin de stocker d’autres informations que celles relatives aux joueurs, aux cartes</w:t>
+      </w:r>
+      <w:r>
+        <w:t>,</w:t>
+      </w:r>
+      <w:r>
+        <w:t xml:space="preserve"> aux paramètres de jeu</w:t>
+      </w:r>
+      <w:r>
+        <w:t xml:space="preserve"> et </w:t>
+      </w:r>
+      <w:r>
+        <w:t>aux cases</w:t>
+      </w:r>
+      <w:r>
+        <w:t>.</w:t>
+      </w:r>
+    </w:p>
+    <w:p>
+      <w:r>
+        <w:t>Pour un joueur, nous gardons ses informations de connexion ainsi que les différents scores réalisés durant ses parties jouées. Un score est créé en début de partie et mi</w:t>
+      </w:r>
       <w:bookmarkStart w:id="14" w:name="_GoBack"/>
       <w:bookmarkEnd w:id="14"/>
-    </w:p>
-    <w:p>
-      <w:pPr>
-        <w:pStyle w:val="Lgende"/>
-        <w:jc w:val="center"/>
-      </w:pPr>
-      <w:r>
-        <w:t xml:space="preserve">Figure </w:t>
-      </w:r>
-      <w:fldSimple w:instr=" SEQ Figure \* ARABIC ">
-        <w:r>
-          <w:rPr>
-            <w:noProof/>
-          </w:rPr>
-          <w:t>5</w:t>
-        </w:r>
-      </w:fldSimple>
-      <w:r>
-        <w:t xml:space="preserve"> - Base de données de Cheseaux-poly</w:t>
-      </w:r>
-    </w:p>
-    <w:p>
-      <w:r>
-        <w:t>La base de données de notre projet est plutôt simpliste, car nous n’avons pas besoin de stocker d’autres informations que celles relatives aux joueurs, aux cartes et aux paramètres de jeu.</w:t>
-      </w:r>
-    </w:p>
-    <w:p>
-      <w:r>
-        <w:t>Pour un joueur, nous gardons ses informations de connexion ainsi que les différents scores réalisés durant ses parties jouées. Un score est créé en début de partie et mis à jour en fin de partie, pour ne pas avoir d’interactions inutiles avec la base de données.</w:t>
-      </w:r>
-    </w:p>
-    <w:p>
-      <w:r>
-        <w:t>Toutes les cartes chance du jeu sont stockées dans la base de données. Pour chacune d’elles, est associé une action de type énumération (AVANCER, RECULER, PRISON</w:t>
-      </w:r>
-      <w:r>
-        <w:t>, etc.). Le chiffre associé à ces actions (exemple : avancer de 3 cases, payer 1000.-) sont directement générés aléatoirement dans le code, afin de ne pas avoir des cartes à action fixe.</w:t>
+      <w:r>
+        <w:t>s à jour en fin de partie, pour ne pas avoir d’interactions inutiles avec la base de données.</w:t>
+      </w:r>
+    </w:p>
+    <w:p>
+      <w:r>
+        <w:t xml:space="preserve">Toutes les cartes chance du jeu sont stockées dans la base de données. Pour chacune d’elles, est associé une action de type énumération (AVANCER, RECULER, </w:t>
+      </w:r>
+      <w:r>
+        <w:t>EXAMEN</w:t>
+      </w:r>
+      <w:r>
+        <w:t xml:space="preserve">, etc.). Le chiffre associé à ces actions (exemple : avancer de 3 cases, payer 1000.-) </w:t>
+      </w:r>
+      <w:r>
+        <w:t>est</w:t>
+      </w:r>
+      <w:r>
+        <w:t xml:space="preserve"> généré aléatoirement dans le code, afin de ne pas avoir des cartes à action fixe.</w:t>
       </w:r>
     </w:p>
     <w:p>
@@ -3714,28 +3797,82 @@
         <w:t xml:space="preserve"> Ces limites sont fournies au joueur uniquement quand il créée une partie.</w:t>
       </w:r>
     </w:p>
+    <w:p>
+      <w:r>
+        <w:t xml:space="preserve">Chaque case du plateau de jeu est déterminée par un type (TERRAIN, EXAMEN, ENTREPRISE, etc.) et un nom. </w:t>
+      </w:r>
+      <w:r>
+        <w:t xml:space="preserve">Celles nécessitant le paiement d’un loyer et/ou pouvant être achetées, possèdent des attributs financiers en plus pour permettre le paiement d’un(e) loyer/taxe, l’achat d’un(e) </w:t>
+      </w:r>
+      <w:r>
+        <w:t>hôtel</w:t>
+      </w:r>
+      <w:r>
+        <w:t>/</w:t>
+      </w:r>
+      <w:r>
+        <w:t>maison et l</w:t>
+      </w:r>
+      <w:r>
+        <w:t>a mise en hypothèque.</w:t>
+      </w:r>
+    </w:p>
+    <w:p>
+      <w:r>
+        <w:t>Concernant l’intégration de la base de données au sein de notre architecture</w:t>
+      </w:r>
+      <w:r>
+        <w:t>, elle se situe du côté serveur. Ce dernier et le client s’échangent des messages protocolés</w:t>
+      </w:r>
+      <w:r>
+        <w:t>. Les messages</w:t>
+      </w:r>
+      <w:r>
+        <w:t xml:space="preserve"> demandant une interaction avec la base de données sont générés et envoyés par le serveur</w:t>
+      </w:r>
+      <w:r>
+        <w:t xml:space="preserve"> uniquement</w:t>
+      </w:r>
+      <w:r>
+        <w:t>. Le client n’a aucun lien direct avec la base de données.</w:t>
+      </w:r>
+      <w:r>
+        <w:t xml:space="preserve"> Il ne fait que transmettre une demande au serveur, qui analyse sa requête, </w:t>
+      </w:r>
+      <w:r>
+        <w:t>génère une requête SQL associée, récupère la réponse, la formatte et la renvoie au client.</w:t>
+      </w:r>
+    </w:p>
+    <w:p>
+      <w:pPr>
+        <w:jc w:val="left"/>
+      </w:pPr>
+      <w:r>
+        <w:br w:type="page"/>
+      </w:r>
+    </w:p>
+    <w:p>
+      <w:pPr>
+        <w:pStyle w:val="Titre1"/>
+      </w:pPr>
+      <w:bookmarkStart w:id="15" w:name="_Toc512545872"/>
+      <w:proofErr w:type="spellStart"/>
+      <w:r>
+        <w:lastRenderedPageBreak/>
+        <w:t>Backlog</w:t>
+      </w:r>
+      <w:proofErr w:type="spellEnd"/>
+      <w:r>
+        <w:t xml:space="preserve"> de produit</w:t>
+      </w:r>
+      <w:bookmarkEnd w:id="15"/>
+    </w:p>
     <w:p/>
     <w:p>
       <w:pPr>
         <w:pStyle w:val="Titre1"/>
       </w:pPr>
-      <w:bookmarkStart w:id="15" w:name="_Toc512504560"/>
-      <w:proofErr w:type="spellStart"/>
-      <w:r>
-        <w:t>Backlog</w:t>
-      </w:r>
-      <w:proofErr w:type="spellEnd"/>
-      <w:r>
-        <w:t xml:space="preserve"> de produit</w:t>
-      </w:r>
-      <w:bookmarkEnd w:id="15"/>
-    </w:p>
-    <w:p/>
-    <w:p>
-      <w:pPr>
-        <w:pStyle w:val="Titre1"/>
-      </w:pPr>
-      <w:bookmarkStart w:id="16" w:name="_Toc512504561"/>
+      <w:bookmarkStart w:id="16" w:name="_Toc512545873"/>
       <w:r>
         <w:t>Plan d’itérations</w:t>
       </w:r>
@@ -5541,7 +5678,7 @@
 </file>
 
 <file path=customXml/itemProps2.xml><?xml version="1.0" encoding="utf-8"?>
-<ds:datastoreItem xmlns:ds="http://schemas.openxmlformats.org/officeDocument/2006/customXml" ds:itemID="{0AB9E7AB-8AF5-4CCB-B5C4-79FD744F5919}">
+<ds:datastoreItem xmlns:ds="http://schemas.openxmlformats.org/officeDocument/2006/customXml" ds:itemID="{926D0CA3-A573-4784-B187-A79B3E732A6B}">
   <ds:schemaRefs>
     <ds:schemaRef ds:uri="http://schemas.openxmlformats.org/officeDocument/2006/bibliography"/>
   </ds:schemaRefs>

</xml_diff>

<commit_message>
Mise à jour du rapport : table des matières
</commit_message>
<xml_diff>
--- a/Doc/GEN-Monopoly-Rapport.docx
+++ b/Doc/GEN-Monopoly-Rapport.docx
@@ -94,11 +94,21 @@
                                 <w:r>
                                   <w:t>1.</w:t>
                                 </w:r>
-                                <w:fldSimple w:instr=" INFO  RevNum  \* MERGEFORMAT ">
-                                  <w:r>
-                                    <w:t>47</w:t>
-                                  </w:r>
-                                </w:fldSimple>
+                                <w:r>
+                                  <w:fldChar w:fldCharType="begin"/>
+                                </w:r>
+                                <w:r>
+                                  <w:instrText xml:space="preserve"> INFO  RevNum  \* MERGEFORMAT </w:instrText>
+                                </w:r>
+                                <w:r>
+                                  <w:fldChar w:fldCharType="separate"/>
+                                </w:r>
+                                <w:r>
+                                  <w:t>47</w:t>
+                                </w:r>
+                                <w:r>
+                                  <w:fldChar w:fldCharType="end"/>
+                                </w:r>
                               </w:p>
                             </w:txbxContent>
                           </wps:txbx>
@@ -157,11 +167,21 @@
                           <w:r>
                             <w:t>1.</w:t>
                           </w:r>
-                          <w:fldSimple w:instr=" INFO  RevNum  \* MERGEFORMAT ">
-                            <w:r>
-                              <w:t>47</w:t>
-                            </w:r>
-                          </w:fldSimple>
+                          <w:r>
+                            <w:fldChar w:fldCharType="begin"/>
+                          </w:r>
+                          <w:r>
+                            <w:instrText xml:space="preserve"> INFO  RevNum  \* MERGEFORMAT </w:instrText>
+                          </w:r>
+                          <w:r>
+                            <w:fldChar w:fldCharType="separate"/>
+                          </w:r>
+                          <w:r>
+                            <w:t>47</w:t>
+                          </w:r>
+                          <w:r>
+                            <w:fldChar w:fldCharType="end"/>
+                          </w:r>
                         </w:p>
                       </w:txbxContent>
                     </v:textbox>
@@ -1192,7 +1212,7 @@
       <w:pPr>
         <w:pStyle w:val="Titre1"/>
       </w:pPr>
-      <w:bookmarkStart w:id="0" w:name="_Toc512545858"/>
+      <w:bookmarkStart w:id="0" w:name="_Toc512547488"/>
       <w:r>
         <w:t>Table des matières</w:t>
       </w:r>
@@ -1219,7 +1239,7 @@
       <w:r>
         <w:fldChar w:fldCharType="separate"/>
       </w:r>
-      <w:hyperlink w:anchor="_Toc512545858" w:history="1">
+      <w:hyperlink w:anchor="_Toc512547488" w:history="1">
         <w:r>
           <w:rPr>
             <w:rStyle w:val="Lienhypertexte"/>
@@ -1246,7 +1266,7 @@
             <w:noProof/>
             <w:webHidden/>
           </w:rPr>
-          <w:instrText xml:space="preserve"> PAGEREF _Toc512545858 \h </w:instrText>
+          <w:instrText xml:space="preserve"> PAGEREF _Toc512547488 \h </w:instrText>
         </w:r>
         <w:r>
           <w:rPr>
@@ -1289,7 +1309,7 @@
           <w:lang w:eastAsia="fr-CH"/>
         </w:rPr>
       </w:pPr>
-      <w:hyperlink w:anchor="_Toc512545859" w:history="1">
+      <w:hyperlink w:anchor="_Toc512547489" w:history="1">
         <w:r>
           <w:rPr>
             <w:rStyle w:val="Lienhypertexte"/>
@@ -1316,7 +1336,7 @@
             <w:noProof/>
             <w:webHidden/>
           </w:rPr>
-          <w:instrText xml:space="preserve"> PAGEREF _Toc512545859 \h </w:instrText>
+          <w:instrText xml:space="preserve"> PAGEREF _Toc512547489 \h </w:instrText>
         </w:r>
         <w:r>
           <w:rPr>
@@ -1359,7 +1379,7 @@
           <w:lang w:eastAsia="fr-CH"/>
         </w:rPr>
       </w:pPr>
-      <w:hyperlink w:anchor="_Toc512545860" w:history="1">
+      <w:hyperlink w:anchor="_Toc512547490" w:history="1">
         <w:r>
           <w:rPr>
             <w:rStyle w:val="Lienhypertexte"/>
@@ -1386,7 +1406,7 @@
             <w:noProof/>
             <w:webHidden/>
           </w:rPr>
-          <w:instrText xml:space="preserve"> PAGEREF _Toc512545860 \h </w:instrText>
+          <w:instrText xml:space="preserve"> PAGEREF _Toc512547490 \h </w:instrText>
         </w:r>
         <w:r>
           <w:rPr>
@@ -1429,7 +1449,7 @@
           <w:lang w:eastAsia="fr-CH"/>
         </w:rPr>
       </w:pPr>
-      <w:hyperlink w:anchor="_Toc512545861" w:history="1">
+      <w:hyperlink w:anchor="_Toc512547491" w:history="1">
         <w:r>
           <w:rPr>
             <w:rStyle w:val="Lienhypertexte"/>
@@ -1456,7 +1476,7 @@
             <w:noProof/>
             <w:webHidden/>
           </w:rPr>
-          <w:instrText xml:space="preserve"> PAGEREF _Toc512545861 \h </w:instrText>
+          <w:instrText xml:space="preserve"> PAGEREF _Toc512547491 \h </w:instrText>
         </w:r>
         <w:r>
           <w:rPr>
@@ -1499,7 +1519,7 @@
           <w:lang w:eastAsia="fr-CH"/>
         </w:rPr>
       </w:pPr>
-      <w:hyperlink w:anchor="_Toc512545862" w:history="1">
+      <w:hyperlink w:anchor="_Toc512547492" w:history="1">
         <w:r>
           <w:rPr>
             <w:rStyle w:val="Lienhypertexte"/>
@@ -1526,7 +1546,7 @@
             <w:noProof/>
             <w:webHidden/>
           </w:rPr>
-          <w:instrText xml:space="preserve"> PAGEREF _Toc512545862 \h </w:instrText>
+          <w:instrText xml:space="preserve"> PAGEREF _Toc512547492 \h </w:instrText>
         </w:r>
         <w:r>
           <w:rPr>
@@ -1569,7 +1589,7 @@
           <w:lang w:eastAsia="fr-CH"/>
         </w:rPr>
       </w:pPr>
-      <w:hyperlink w:anchor="_Toc512545863" w:history="1">
+      <w:hyperlink w:anchor="_Toc512547493" w:history="1">
         <w:r>
           <w:rPr>
             <w:rStyle w:val="Lienhypertexte"/>
@@ -1596,7 +1616,7 @@
             <w:noProof/>
             <w:webHidden/>
           </w:rPr>
-          <w:instrText xml:space="preserve"> PAGEREF _Toc512545863 \h </w:instrText>
+          <w:instrText xml:space="preserve"> PAGEREF _Toc512547493 \h </w:instrText>
         </w:r>
         <w:r>
           <w:rPr>
@@ -1639,7 +1659,7 @@
           <w:lang w:eastAsia="fr-CH"/>
         </w:rPr>
       </w:pPr>
-      <w:hyperlink w:anchor="_Toc512545864" w:history="1">
+      <w:hyperlink w:anchor="_Toc512547494" w:history="1">
         <w:r>
           <w:rPr>
             <w:rStyle w:val="Lienhypertexte"/>
@@ -1666,7 +1686,7 @@
             <w:noProof/>
             <w:webHidden/>
           </w:rPr>
-          <w:instrText xml:space="preserve"> PAGEREF _Toc512545864 \h </w:instrText>
+          <w:instrText xml:space="preserve"> PAGEREF _Toc512547494 \h </w:instrText>
         </w:r>
         <w:r>
           <w:rPr>
@@ -1709,7 +1729,7 @@
           <w:lang w:eastAsia="fr-CH"/>
         </w:rPr>
       </w:pPr>
-      <w:hyperlink w:anchor="_Toc512545865" w:history="1">
+      <w:hyperlink w:anchor="_Toc512547495" w:history="1">
         <w:r>
           <w:rPr>
             <w:rStyle w:val="Lienhypertexte"/>
@@ -1736,7 +1756,7 @@
             <w:noProof/>
             <w:webHidden/>
           </w:rPr>
-          <w:instrText xml:space="preserve"> PAGEREF _Toc512545865 \h </w:instrText>
+          <w:instrText xml:space="preserve"> PAGEREF _Toc512547495 \h </w:instrText>
         </w:r>
         <w:r>
           <w:rPr>
@@ -1779,7 +1799,7 @@
           <w:lang w:eastAsia="fr-CH"/>
         </w:rPr>
       </w:pPr>
-      <w:hyperlink w:anchor="_Toc512545866" w:history="1">
+      <w:hyperlink w:anchor="_Toc512547496" w:history="1">
         <w:r>
           <w:rPr>
             <w:rStyle w:val="Lienhypertexte"/>
@@ -1806,7 +1826,7 @@
             <w:noProof/>
             <w:webHidden/>
           </w:rPr>
-          <w:instrText xml:space="preserve"> PAGEREF _Toc512545866 \h </w:instrText>
+          <w:instrText xml:space="preserve"> PAGEREF _Toc512547496 \h </w:instrText>
         </w:r>
         <w:r>
           <w:rPr>
@@ -1849,7 +1869,7 @@
           <w:lang w:eastAsia="fr-CH"/>
         </w:rPr>
       </w:pPr>
-      <w:hyperlink w:anchor="_Toc512545867" w:history="1">
+      <w:hyperlink w:anchor="_Toc512547497" w:history="1">
         <w:r>
           <w:rPr>
             <w:rStyle w:val="Lienhypertexte"/>
@@ -1876,7 +1896,7 @@
             <w:noProof/>
             <w:webHidden/>
           </w:rPr>
-          <w:instrText xml:space="preserve"> PAGEREF _Toc512545867 \h </w:instrText>
+          <w:instrText xml:space="preserve"> PAGEREF _Toc512547497 \h </w:instrText>
         </w:r>
         <w:r>
           <w:rPr>
@@ -1919,7 +1939,7 @@
           <w:lang w:eastAsia="fr-CH"/>
         </w:rPr>
       </w:pPr>
-      <w:hyperlink w:anchor="_Toc512545868" w:history="1">
+      <w:hyperlink w:anchor="_Toc512547498" w:history="1">
         <w:r>
           <w:rPr>
             <w:rStyle w:val="Lienhypertexte"/>
@@ -1946,7 +1966,7 @@
             <w:noProof/>
             <w:webHidden/>
           </w:rPr>
-          <w:instrText xml:space="preserve"> PAGEREF _Toc512545868 \h </w:instrText>
+          <w:instrText xml:space="preserve"> PAGEREF _Toc512547498 \h </w:instrText>
         </w:r>
         <w:r>
           <w:rPr>
@@ -1989,7 +2009,7 @@
           <w:lang w:eastAsia="fr-CH"/>
         </w:rPr>
       </w:pPr>
-      <w:hyperlink w:anchor="_Toc512545869" w:history="1">
+      <w:hyperlink w:anchor="_Toc512547499" w:history="1">
         <w:r>
           <w:rPr>
             <w:rStyle w:val="Lienhypertexte"/>
@@ -2016,7 +2036,7 @@
             <w:noProof/>
             <w:webHidden/>
           </w:rPr>
-          <w:instrText xml:space="preserve"> PAGEREF _Toc512545869 \h </w:instrText>
+          <w:instrText xml:space="preserve"> PAGEREF _Toc512547499 \h </w:instrText>
         </w:r>
         <w:r>
           <w:rPr>
@@ -2059,7 +2079,7 @@
           <w:lang w:eastAsia="fr-CH"/>
         </w:rPr>
       </w:pPr>
-      <w:hyperlink w:anchor="_Toc512545870" w:history="1">
+      <w:hyperlink w:anchor="_Toc512547500" w:history="1">
         <w:r>
           <w:rPr>
             <w:rStyle w:val="Lienhypertexte"/>
@@ -2086,7 +2106,7 @@
             <w:noProof/>
             <w:webHidden/>
           </w:rPr>
-          <w:instrText xml:space="preserve"> PAGEREF _Toc512545870 \h </w:instrText>
+          <w:instrText xml:space="preserve"> PAGEREF _Toc512547500 \h </w:instrText>
         </w:r>
         <w:r>
           <w:rPr>
@@ -2129,7 +2149,7 @@
           <w:lang w:eastAsia="fr-CH"/>
         </w:rPr>
       </w:pPr>
-      <w:hyperlink w:anchor="_Toc512545871" w:history="1">
+      <w:hyperlink w:anchor="_Toc512547501" w:history="1">
         <w:r>
           <w:rPr>
             <w:rStyle w:val="Lienhypertexte"/>
@@ -2156,7 +2176,7 @@
             <w:noProof/>
             <w:webHidden/>
           </w:rPr>
-          <w:instrText xml:space="preserve"> PAGEREF _Toc512545871 \h </w:instrText>
+          <w:instrText xml:space="preserve"> PAGEREF _Toc512547501 \h </w:instrText>
         </w:r>
         <w:r>
           <w:rPr>
@@ -2199,7 +2219,7 @@
           <w:lang w:eastAsia="fr-CH"/>
         </w:rPr>
       </w:pPr>
-      <w:hyperlink w:anchor="_Toc512545872" w:history="1">
+      <w:hyperlink w:anchor="_Toc512547502" w:history="1">
         <w:r>
           <w:rPr>
             <w:rStyle w:val="Lienhypertexte"/>
@@ -2226,7 +2246,7 @@
             <w:noProof/>
             <w:webHidden/>
           </w:rPr>
-          <w:instrText xml:space="preserve"> PAGEREF _Toc512545872 \h </w:instrText>
+          <w:instrText xml:space="preserve"> PAGEREF _Toc512547502 \h </w:instrText>
         </w:r>
         <w:r>
           <w:rPr>
@@ -2246,7 +2266,7 @@
             <w:noProof/>
             <w:webHidden/>
           </w:rPr>
-          <w:t>7</w:t>
+          <w:t>8</w:t>
         </w:r>
         <w:r>
           <w:rPr>
@@ -2269,7 +2289,7 @@
           <w:lang w:eastAsia="fr-CH"/>
         </w:rPr>
       </w:pPr>
-      <w:hyperlink w:anchor="_Toc512545873" w:history="1">
+      <w:hyperlink w:anchor="_Toc512547503" w:history="1">
         <w:r>
           <w:rPr>
             <w:rStyle w:val="Lienhypertexte"/>
@@ -2296,7 +2316,7 @@
             <w:noProof/>
             <w:webHidden/>
           </w:rPr>
-          <w:instrText xml:space="preserve"> PAGEREF _Toc512545873 \h </w:instrText>
+          <w:instrText xml:space="preserve"> PAGEREF _Toc512547503 \h </w:instrText>
         </w:r>
         <w:r>
           <w:rPr>
@@ -2316,7 +2336,7 @@
             <w:noProof/>
             <w:webHidden/>
           </w:rPr>
-          <w:t>7</w:t>
+          <w:t>8</w:t>
         </w:r>
         <w:r>
           <w:rPr>
@@ -2342,17 +2362,19 @@
       <w:r>
         <w:br w:type="page"/>
       </w:r>
+      <w:bookmarkStart w:id="1" w:name="_GoBack"/>
+      <w:bookmarkEnd w:id="1"/>
     </w:p>
     <w:p>
       <w:pPr>
         <w:pStyle w:val="Titre1"/>
       </w:pPr>
-      <w:bookmarkStart w:id="1" w:name="_Toc512545859"/>
+      <w:bookmarkStart w:id="2" w:name="_Toc512547489"/>
       <w:r>
         <w:lastRenderedPageBreak/>
         <w:t>Descriptif</w:t>
       </w:r>
-      <w:bookmarkEnd w:id="1"/>
+      <w:bookmarkEnd w:id="2"/>
     </w:p>
     <w:p>
       <w:r>
@@ -2372,11 +2394,11 @@
       <w:pPr>
         <w:pStyle w:val="Titre1"/>
       </w:pPr>
-      <w:bookmarkStart w:id="2" w:name="_Toc512545860"/>
+      <w:bookmarkStart w:id="3" w:name="_Toc512547490"/>
       <w:r>
         <w:t>Fonctionnement Général</w:t>
       </w:r>
-      <w:bookmarkEnd w:id="2"/>
+      <w:bookmarkEnd w:id="3"/>
     </w:p>
     <w:p>
       <w:r>
@@ -2525,16 +2547,8 @@
           <w:rPr>
             <w:rStyle w:val="Lienhypertexte"/>
           </w:rPr>
-          <w:t xml:space="preserve">règles du </w:t>
-        </w:r>
-        <w:proofErr w:type="spellStart"/>
-        <w:r>
-          <w:rPr>
-            <w:rStyle w:val="Lienhypertexte"/>
-          </w:rPr>
-          <w:t>monopoly</w:t>
-        </w:r>
-        <w:proofErr w:type="spellEnd"/>
+          <w:t>règles du monopoly</w:t>
+        </w:r>
       </w:hyperlink>
       <w:r>
         <w:t>)</w:t>
@@ -2825,12 +2839,12 @@
       <w:pPr>
         <w:pStyle w:val="Titre1"/>
       </w:pPr>
-      <w:bookmarkStart w:id="3" w:name="_Toc512545861"/>
+      <w:bookmarkStart w:id="4" w:name="_Toc512547491"/>
       <w:r>
         <w:lastRenderedPageBreak/>
         <w:t>Diagramme des cas d'utilisation</w:t>
       </w:r>
-      <w:bookmarkEnd w:id="3"/>
+      <w:bookmarkEnd w:id="4"/>
     </w:p>
     <w:p>
       <w:r>
@@ -2913,11 +2927,11 @@
       <w:pPr>
         <w:pStyle w:val="Titre2"/>
       </w:pPr>
-      <w:bookmarkStart w:id="4" w:name="_Toc512545862"/>
+      <w:bookmarkStart w:id="5" w:name="_Toc512547492"/>
       <w:r>
         <w:t>Acteurs</w:t>
       </w:r>
-      <w:bookmarkEnd w:id="4"/>
+      <w:bookmarkEnd w:id="5"/>
     </w:p>
     <w:p>
       <w:r>
@@ -2973,11 +2987,11 @@
       <w:pPr>
         <w:pStyle w:val="Titre2"/>
       </w:pPr>
-      <w:bookmarkStart w:id="5" w:name="_Toc512545863"/>
+      <w:bookmarkStart w:id="6" w:name="_Toc512547493"/>
       <w:r>
         <w:t>Scénario principal</w:t>
       </w:r>
-      <w:bookmarkEnd w:id="5"/>
+      <w:bookmarkEnd w:id="6"/>
     </w:p>
     <w:p>
       <w:r>
@@ -2988,7 +3002,7 @@
       <w:pPr>
         <w:pStyle w:val="Titre3"/>
       </w:pPr>
-      <w:bookmarkStart w:id="6" w:name="_Toc512545864"/>
+      <w:bookmarkStart w:id="7" w:name="_Toc512547494"/>
       <w:r>
         <w:t>Scé</w:t>
       </w:r>
@@ -2998,7 +3012,7 @@
       <w:r>
         <w:t>ario de préparation</w:t>
       </w:r>
-      <w:bookmarkEnd w:id="6"/>
+      <w:bookmarkEnd w:id="7"/>
     </w:p>
     <w:p>
       <w:r>
@@ -3086,15 +3100,7 @@
         <w:t xml:space="preserve"> et attendre que les autres joueurs fassent de même</w:t>
       </w:r>
       <w:r>
-        <w:t xml:space="preserve">. Une fois </w:t>
-      </w:r>
-      <w:proofErr w:type="gramStart"/>
-      <w:r>
-        <w:t>tous les joueurs</w:t>
-      </w:r>
-      <w:proofErr w:type="gramEnd"/>
-      <w:r>
-        <w:t xml:space="preserve"> prêts à jouer, la partie se lance.</w:t>
+        <w:t>. Une fois tous les joueurs prêts à jouer, la partie se lance.</w:t>
       </w:r>
     </w:p>
     <w:p>
@@ -3104,14 +3110,14 @@
           <w:color w:val="538135" w:themeColor="accent6" w:themeShade="BF"/>
         </w:rPr>
       </w:pPr>
-      <w:bookmarkStart w:id="7" w:name="_Toc512545865"/>
+      <w:bookmarkStart w:id="8" w:name="_Toc512547495"/>
       <w:r>
         <w:rPr>
           <w:color w:val="538135" w:themeColor="accent6" w:themeShade="BF"/>
         </w:rPr>
         <w:t>Scénario de jeu</w:t>
       </w:r>
-      <w:bookmarkEnd w:id="7"/>
+      <w:bookmarkEnd w:id="8"/>
     </w:p>
     <w:p>
       <w:r>
@@ -3212,11 +3218,11 @@
       <w:pPr>
         <w:pStyle w:val="Titre1"/>
       </w:pPr>
-      <w:bookmarkStart w:id="8" w:name="_Toc512545866"/>
+      <w:bookmarkStart w:id="9" w:name="_Toc512547496"/>
       <w:r>
         <w:t>Interfaces graphiques</w:t>
       </w:r>
-      <w:bookmarkEnd w:id="8"/>
+      <w:bookmarkEnd w:id="9"/>
     </w:p>
     <w:p>
       <w:r>
@@ -3289,30 +3295,14 @@
       <w:r>
         <w:t xml:space="preserve">Figure </w:t>
       </w:r>
-      <w:r>
-        <w:fldChar w:fldCharType="begin"/>
-      </w:r>
-      <w:r>
-        <w:instrText xml:space="preserve"> SEQ Figure \*</w:instrText>
-      </w:r>
-      <w:r>
-        <w:instrText xml:space="preserve"> ARABIC </w:instrText>
-      </w:r>
-      <w:r>
-        <w:fldChar w:fldCharType="separate"/>
-      </w:r>
-      <w:r>
-        <w:rPr>
-          <w:noProof/>
-        </w:rPr>
-        <w:t>1</w:t>
-      </w:r>
-      <w:r>
-        <w:rPr>
-          <w:noProof/>
-        </w:rPr>
-        <w:fldChar w:fldCharType="end"/>
-      </w:r>
+      <w:fldSimple w:instr=" SEQ Figure \* ARABIC ">
+        <w:r>
+          <w:rPr>
+            <w:noProof/>
+          </w:rPr>
+          <w:t>1</w:t>
+        </w:r>
+      </w:fldSimple>
       <w:r>
         <w:t xml:space="preserve"> - fenêtre de connexion</w:t>
       </w:r>
@@ -3385,27 +3375,14 @@
       <w:r>
         <w:t xml:space="preserve">Figure </w:t>
       </w:r>
-      <w:r>
-        <w:fldChar w:fldCharType="begin"/>
-      </w:r>
-      <w:r>
-        <w:instrText xml:space="preserve"> SEQ Figure \* ARABIC </w:instrText>
-      </w:r>
-      <w:r>
-        <w:fldChar w:fldCharType="separate"/>
-      </w:r>
-      <w:r>
-        <w:rPr>
-          <w:noProof/>
-        </w:rPr>
-        <w:t>2</w:t>
-      </w:r>
-      <w:r>
-        <w:rPr>
-          <w:noProof/>
-        </w:rPr>
-        <w:fldChar w:fldCharType="end"/>
-      </w:r>
+      <w:fldSimple w:instr=" SEQ Figure \* ARABIC ">
+        <w:r>
+          <w:rPr>
+            <w:noProof/>
+          </w:rPr>
+          <w:t>2</w:t>
+        </w:r>
+      </w:fldSimple>
       <w:r>
         <w:t xml:space="preserve"> - Liste des salons de jeu</w:t>
       </w:r>
@@ -3477,27 +3454,14 @@
       <w:r>
         <w:t xml:space="preserve">Figure </w:t>
       </w:r>
-      <w:r>
-        <w:fldChar w:fldCharType="begin"/>
-      </w:r>
-      <w:r>
-        <w:instrText xml:space="preserve"> SEQ Figure \* ARABIC </w:instrText>
-      </w:r>
-      <w:r>
-        <w:fldChar w:fldCharType="separate"/>
-      </w:r>
-      <w:r>
-        <w:rPr>
-          <w:noProof/>
-        </w:rPr>
-        <w:t>3</w:t>
-      </w:r>
-      <w:r>
-        <w:rPr>
-          <w:noProof/>
-        </w:rPr>
-        <w:fldChar w:fldCharType="end"/>
-      </w:r>
+      <w:fldSimple w:instr=" SEQ Figure \* ARABIC ">
+        <w:r>
+          <w:rPr>
+            <w:noProof/>
+          </w:rPr>
+          <w:t>3</w:t>
+        </w:r>
+      </w:fldSimple>
       <w:r>
         <w:t xml:space="preserve"> - Phase de jeu</w:t>
       </w:r>
@@ -3563,27 +3527,14 @@
       <w:r>
         <w:t xml:space="preserve">Figure </w:t>
       </w:r>
-      <w:r>
-        <w:fldChar w:fldCharType="begin"/>
-      </w:r>
-      <w:r>
-        <w:instrText xml:space="preserve"> SEQ Figure \* ARABIC </w:instrText>
-      </w:r>
-      <w:r>
-        <w:fldChar w:fldCharType="separate"/>
-      </w:r>
-      <w:r>
-        <w:rPr>
-          <w:noProof/>
-        </w:rPr>
-        <w:t>4</w:t>
-      </w:r>
-      <w:r>
-        <w:rPr>
-          <w:noProof/>
-        </w:rPr>
-        <w:fldChar w:fldCharType="end"/>
-      </w:r>
+      <w:fldSimple w:instr=" SEQ Figure \* ARABIC ">
+        <w:r>
+          <w:rPr>
+            <w:noProof/>
+          </w:rPr>
+          <w:t>4</w:t>
+        </w:r>
+      </w:fldSimple>
       <w:r>
         <w:t xml:space="preserve"> – Zone de l'administrateur</w:t>
       </w:r>
@@ -3593,44 +3544,44 @@
       <w:pPr>
         <w:pStyle w:val="Titre1"/>
       </w:pPr>
-      <w:bookmarkStart w:id="9" w:name="_Toc512545867"/>
+      <w:bookmarkStart w:id="10" w:name="_Toc512547497"/>
       <w:r>
         <w:t>Règles du jeu</w:t>
       </w:r>
-      <w:bookmarkEnd w:id="9"/>
+      <w:bookmarkEnd w:id="10"/>
     </w:p>
     <w:p/>
     <w:p>
       <w:pPr>
         <w:pStyle w:val="Titre1"/>
       </w:pPr>
-      <w:bookmarkStart w:id="10" w:name="_Toc512545868"/>
+      <w:bookmarkStart w:id="11" w:name="_Toc512547498"/>
       <w:r>
         <w:t>Partage des responsabilités entre le serveur et le client</w:t>
       </w:r>
-      <w:bookmarkEnd w:id="10"/>
+      <w:bookmarkEnd w:id="11"/>
     </w:p>
     <w:p/>
     <w:p>
       <w:pPr>
         <w:pStyle w:val="Titre1"/>
       </w:pPr>
-      <w:bookmarkStart w:id="11" w:name="_Toc512545869"/>
+      <w:bookmarkStart w:id="12" w:name="_Toc512547499"/>
       <w:r>
         <w:t>Protocole d’échange entre le client et le serveur</w:t>
       </w:r>
-      <w:bookmarkEnd w:id="11"/>
+      <w:bookmarkEnd w:id="12"/>
     </w:p>
     <w:p/>
     <w:p>
       <w:pPr>
         <w:pStyle w:val="Titre1"/>
       </w:pPr>
-      <w:bookmarkStart w:id="12" w:name="_Toc512545870"/>
+      <w:bookmarkStart w:id="13" w:name="_Toc512547500"/>
       <w:r>
         <w:t>Ebauche du modèle de domaine</w:t>
       </w:r>
-      <w:bookmarkEnd w:id="12"/>
+      <w:bookmarkEnd w:id="13"/>
     </w:p>
     <w:p/>
     <w:p>
@@ -3645,12 +3596,12 @@
       <w:pPr>
         <w:pStyle w:val="Titre1"/>
       </w:pPr>
-      <w:bookmarkStart w:id="13" w:name="_Toc512545871"/>
+      <w:bookmarkStart w:id="14" w:name="_Toc512547501"/>
       <w:r>
         <w:lastRenderedPageBreak/>
         <w:t>Base de données</w:t>
       </w:r>
-      <w:bookmarkEnd w:id="13"/>
+      <w:bookmarkEnd w:id="14"/>
     </w:p>
     <w:p>
       <w:pPr>
@@ -3717,27 +3668,14 @@
       <w:r>
         <w:t xml:space="preserve">Figure </w:t>
       </w:r>
-      <w:r>
-        <w:fldChar w:fldCharType="begin"/>
-      </w:r>
-      <w:r>
-        <w:instrText xml:space="preserve"> SEQ Figure \* ARABIC </w:instrText>
-      </w:r>
-      <w:r>
-        <w:fldChar w:fldCharType="separate"/>
-      </w:r>
-      <w:r>
-        <w:rPr>
-          <w:noProof/>
-        </w:rPr>
-        <w:t>5</w:t>
-      </w:r>
-      <w:r>
-        <w:rPr>
-          <w:noProof/>
-        </w:rPr>
-        <w:fldChar w:fldCharType="end"/>
-      </w:r>
+      <w:fldSimple w:instr=" SEQ Figure \* ARABIC ">
+        <w:r>
+          <w:rPr>
+            <w:noProof/>
+          </w:rPr>
+          <w:t>5</w:t>
+        </w:r>
+      </w:fldSimple>
       <w:r>
         <w:t xml:space="preserve"> - Base de données de Cheseaux-poly</w:t>
       </w:r>
@@ -3753,10 +3691,7 @@
         <w:t xml:space="preserve"> aux paramètres de jeu</w:t>
       </w:r>
       <w:r>
-        <w:t xml:space="preserve"> et </w:t>
-      </w:r>
-      <w:r>
-        <w:t>aux cases</w:t>
+        <w:t xml:space="preserve"> et aux cases</w:t>
       </w:r>
       <w:r>
         <w:t>.</w:t>
@@ -3764,12 +3699,7 @@
     </w:p>
     <w:p>
       <w:r>
-        <w:t>Pour un joueur, nous gardons ses informations de connexion ainsi que les différents scores réalisés durant ses parties jouées. Un score est créé en début de partie et mi</w:t>
-      </w:r>
-      <w:bookmarkStart w:id="14" w:name="_GoBack"/>
-      <w:bookmarkEnd w:id="14"/>
-      <w:r>
-        <w:t>s à jour en fin de partie, pour ne pas avoir d’interactions inutiles avec la base de données.</w:t>
+        <w:t>Pour un joueur, nous gardons ses informations de connexion ainsi que les différents scores réalisés durant ses parties jouées. Un score est créé en début de partie et mis à jour en fin de partie, pour ne pas avoir d’interactions inutiles avec la base de données.</w:t>
       </w:r>
     </w:p>
     <w:p>
@@ -3805,10 +3735,7 @@
         <w:t xml:space="preserve">Celles nécessitant le paiement d’un loyer et/ou pouvant être achetées, possèdent des attributs financiers en plus pour permettre le paiement d’un(e) loyer/taxe, l’achat d’un(e) </w:t>
       </w:r>
       <w:r>
-        <w:t>hôtel</w:t>
-      </w:r>
-      <w:r>
-        <w:t>/</w:t>
+        <w:t>hôtel/</w:t>
       </w:r>
       <w:r>
         <w:t>maison et l</w:t>
@@ -3855,15 +3782,10 @@
       <w:pPr>
         <w:pStyle w:val="Titre1"/>
       </w:pPr>
-      <w:bookmarkStart w:id="15" w:name="_Toc512545872"/>
-      <w:proofErr w:type="spellStart"/>
+      <w:bookmarkStart w:id="15" w:name="_Toc512547502"/>
       <w:r>
         <w:lastRenderedPageBreak/>
-        <w:t>Backlog</w:t>
-      </w:r>
-      <w:proofErr w:type="spellEnd"/>
-      <w:r>
-        <w:t xml:space="preserve"> de produit</w:t>
+        <w:t>Backlog de produit</w:t>
       </w:r>
       <w:bookmarkEnd w:id="15"/>
     </w:p>
@@ -3872,7 +3794,7 @@
       <w:pPr>
         <w:pStyle w:val="Titre1"/>
       </w:pPr>
-      <w:bookmarkStart w:id="16" w:name="_Toc512545873"/>
+      <w:bookmarkStart w:id="16" w:name="_Toc512547503"/>
       <w:r>
         <w:t>Plan d’itérations</w:t>
       </w:r>
@@ -5678,7 +5600,7 @@
 </file>
 
 <file path=customXml/itemProps2.xml><?xml version="1.0" encoding="utf-8"?>
-<ds:datastoreItem xmlns:ds="http://schemas.openxmlformats.org/officeDocument/2006/customXml" ds:itemID="{926D0CA3-A573-4784-B187-A79B3E732A6B}">
+<ds:datastoreItem xmlns:ds="http://schemas.openxmlformats.org/officeDocument/2006/customXml" ds:itemID="{A90621A2-4C26-4B54-9608-B28669648751}">
   <ds:schemaRefs>
     <ds:schemaRef ds:uri="http://schemas.openxmlformats.org/officeDocument/2006/bibliography"/>
   </ds:schemaRefs>

</xml_diff>

<commit_message>
rapport : communication client-serveur 2
</commit_message>
<xml_diff>
--- a/Doc/GEN-Monopoly-Rapport.docx
+++ b/Doc/GEN-Monopoly-Rapport.docx
@@ -94,21 +94,11 @@
                                 <w:r>
                                   <w:t>1.</w:t>
                                 </w:r>
-                                <w:r>
-                                  <w:fldChar w:fldCharType="begin"/>
-                                </w:r>
-                                <w:r>
-                                  <w:instrText xml:space="preserve"> INFO  RevNum  \* MERGEFORMAT </w:instrText>
-                                </w:r>
-                                <w:r>
-                                  <w:fldChar w:fldCharType="separate"/>
-                                </w:r>
-                                <w:r>
-                                  <w:t>47</w:t>
-                                </w:r>
-                                <w:r>
-                                  <w:fldChar w:fldCharType="end"/>
-                                </w:r>
+                                <w:fldSimple w:instr=" INFO  RevNum  \* MERGEFORMAT ">
+                                  <w:r>
+                                    <w:t>47</w:t>
+                                  </w:r>
+                                </w:fldSimple>
                               </w:p>
                             </w:txbxContent>
                           </wps:txbx>
@@ -167,21 +157,11 @@
                           <w:r>
                             <w:t>1.</w:t>
                           </w:r>
-                          <w:r>
-                            <w:fldChar w:fldCharType="begin"/>
-                          </w:r>
-                          <w:r>
-                            <w:instrText xml:space="preserve"> INFO  RevNum  \* MERGEFORMAT </w:instrText>
-                          </w:r>
-                          <w:r>
-                            <w:fldChar w:fldCharType="separate"/>
-                          </w:r>
-                          <w:r>
-                            <w:t>47</w:t>
-                          </w:r>
-                          <w:r>
-                            <w:fldChar w:fldCharType="end"/>
-                          </w:r>
+                          <w:fldSimple w:instr=" INFO  RevNum  \* MERGEFORMAT ">
+                            <w:r>
+                              <w:t>47</w:t>
+                            </w:r>
+                          </w:fldSimple>
                         </w:p>
                       </w:txbxContent>
                     </v:textbox>
@@ -2362,43 +2342,41 @@
       <w:r>
         <w:br w:type="page"/>
       </w:r>
-      <w:bookmarkStart w:id="1" w:name="_GoBack"/>
-      <w:bookmarkEnd w:id="1"/>
     </w:p>
     <w:p>
       <w:pPr>
         <w:pStyle w:val="Titre1"/>
       </w:pPr>
-      <w:bookmarkStart w:id="2" w:name="_Toc512547489"/>
+      <w:bookmarkStart w:id="1" w:name="_Toc512547489"/>
       <w:r>
         <w:lastRenderedPageBreak/>
         <w:t>Descriptif</w:t>
       </w:r>
+      <w:bookmarkEnd w:id="1"/>
+    </w:p>
+    <w:p>
+      <w:r>
+        <w:t>Dans le cadre du module de Génie Logiciel (GEN), il nous est demandé de développer un "mini-projet"</w:t>
+      </w:r>
+      <w:r>
+        <w:t xml:space="preserve"> implémentant une architecture client-serveur </w:t>
+      </w:r>
+      <w:r>
+        <w:t xml:space="preserve">pouvant </w:t>
+      </w:r>
+      <w:r>
+        <w:t>communiquer par internet en utilisant les sockets. Après discussion nous sommes tombés d'accord sur l'idée d'un projet Monopoly sur le thème de la HEIG-VD.</w:t>
+      </w:r>
+    </w:p>
+    <w:p>
+      <w:pPr>
+        <w:pStyle w:val="Titre1"/>
+      </w:pPr>
+      <w:bookmarkStart w:id="2" w:name="_Toc512547490"/>
+      <w:r>
+        <w:t>Fonctionnement Général</w:t>
+      </w:r>
       <w:bookmarkEnd w:id="2"/>
-    </w:p>
-    <w:p>
-      <w:r>
-        <w:t>Dans le cadre du module de Génie Logiciel (GEN), il nous est demandé de développer un "mini-projet"</w:t>
-      </w:r>
-      <w:r>
-        <w:t xml:space="preserve"> implémentant une architecture client-serveur </w:t>
-      </w:r>
-      <w:r>
-        <w:t xml:space="preserve">pouvant </w:t>
-      </w:r>
-      <w:r>
-        <w:t>communiquer par internet en utilisant les sockets. Après discussion nous sommes tombés d'accord sur l'idée d'un projet Monopoly sur le thème de la HEIG-VD.</w:t>
-      </w:r>
-    </w:p>
-    <w:p>
-      <w:pPr>
-        <w:pStyle w:val="Titre1"/>
-      </w:pPr>
-      <w:bookmarkStart w:id="3" w:name="_Toc512547490"/>
-      <w:r>
-        <w:t>Fonctionnement Général</w:t>
-      </w:r>
-      <w:bookmarkEnd w:id="3"/>
     </w:p>
     <w:p>
       <w:r>
@@ -2547,8 +2525,16 @@
           <w:rPr>
             <w:rStyle w:val="Lienhypertexte"/>
           </w:rPr>
-          <w:t>règles du monopoly</w:t>
-        </w:r>
+          <w:t xml:space="preserve">règles du </w:t>
+        </w:r>
+        <w:proofErr w:type="spellStart"/>
+        <w:r>
+          <w:rPr>
+            <w:rStyle w:val="Lienhypertexte"/>
+          </w:rPr>
+          <w:t>monopoly</w:t>
+        </w:r>
+        <w:proofErr w:type="spellEnd"/>
       </w:hyperlink>
       <w:r>
         <w:t>)</w:t>
@@ -2839,12 +2825,12 @@
       <w:pPr>
         <w:pStyle w:val="Titre1"/>
       </w:pPr>
-      <w:bookmarkStart w:id="4" w:name="_Toc512547491"/>
+      <w:bookmarkStart w:id="3" w:name="_Toc512547491"/>
       <w:r>
         <w:lastRenderedPageBreak/>
         <w:t>Diagramme des cas d'utilisation</w:t>
       </w:r>
-      <w:bookmarkEnd w:id="4"/>
+      <w:bookmarkEnd w:id="3"/>
     </w:p>
     <w:p>
       <w:r>
@@ -2927,11 +2913,11 @@
       <w:pPr>
         <w:pStyle w:val="Titre2"/>
       </w:pPr>
-      <w:bookmarkStart w:id="5" w:name="_Toc512547492"/>
+      <w:bookmarkStart w:id="4" w:name="_Toc512547492"/>
       <w:r>
         <w:t>Acteurs</w:t>
       </w:r>
-      <w:bookmarkEnd w:id="5"/>
+      <w:bookmarkEnd w:id="4"/>
     </w:p>
     <w:p>
       <w:r>
@@ -2987,32 +2973,32 @@
       <w:pPr>
         <w:pStyle w:val="Titre2"/>
       </w:pPr>
-      <w:bookmarkStart w:id="6" w:name="_Toc512547493"/>
+      <w:bookmarkStart w:id="5" w:name="_Toc512547493"/>
       <w:r>
         <w:t>Scénario principal</w:t>
       </w:r>
+      <w:bookmarkEnd w:id="5"/>
+    </w:p>
+    <w:p>
+      <w:r>
+        <w:t xml:space="preserve">Voici comment nous voyons le déroulement d'une partie de Monopoly : </w:t>
+      </w:r>
+    </w:p>
+    <w:p>
+      <w:pPr>
+        <w:pStyle w:val="Titre3"/>
+      </w:pPr>
+      <w:bookmarkStart w:id="6" w:name="_Toc512547494"/>
+      <w:r>
+        <w:t>Scé</w:t>
+      </w:r>
+      <w:r>
+        <w:t>n</w:t>
+      </w:r>
+      <w:r>
+        <w:t>ario de préparation</w:t>
+      </w:r>
       <w:bookmarkEnd w:id="6"/>
-    </w:p>
-    <w:p>
-      <w:r>
-        <w:t xml:space="preserve">Voici comment nous voyons le déroulement d'une partie de Monopoly : </w:t>
-      </w:r>
-    </w:p>
-    <w:p>
-      <w:pPr>
-        <w:pStyle w:val="Titre3"/>
-      </w:pPr>
-      <w:bookmarkStart w:id="7" w:name="_Toc512547494"/>
-      <w:r>
-        <w:t>Scé</w:t>
-      </w:r>
-      <w:r>
-        <w:t>n</w:t>
-      </w:r>
-      <w:r>
-        <w:t>ario de préparation</w:t>
-      </w:r>
-      <w:bookmarkEnd w:id="7"/>
     </w:p>
     <w:p>
       <w:r>
@@ -3110,119 +3096,119 @@
           <w:color w:val="538135" w:themeColor="accent6" w:themeShade="BF"/>
         </w:rPr>
       </w:pPr>
-      <w:bookmarkStart w:id="8" w:name="_Toc512547495"/>
+      <w:bookmarkStart w:id="7" w:name="_Toc512547495"/>
       <w:r>
         <w:rPr>
           <w:color w:val="538135" w:themeColor="accent6" w:themeShade="BF"/>
         </w:rPr>
         <w:t>Scénario de jeu</w:t>
       </w:r>
+      <w:bookmarkEnd w:id="7"/>
+    </w:p>
+    <w:p>
+      <w:r>
+        <w:t xml:space="preserve">Une fois la partie lancée, les participant passent en </w:t>
+      </w:r>
+      <w:r>
+        <w:rPr>
+          <w:color w:val="538135" w:themeColor="accent6" w:themeShade="BF"/>
+        </w:rPr>
+        <w:t>phase de jeu</w:t>
+      </w:r>
+      <w:r>
+        <w:t xml:space="preserve">. </w:t>
+      </w:r>
+    </w:p>
+    <w:p>
+      <w:r>
+        <w:t xml:space="preserve">Avant de pouvoir jouer, le participant devra </w:t>
+      </w:r>
+      <w:r>
+        <w:rPr>
+          <w:b/>
+        </w:rPr>
+        <w:t>attendre son tour</w:t>
+      </w:r>
+      <w:r>
+        <w:t>. Pendant ce temps il peut inspecter les cases du plateau.</w:t>
+      </w:r>
+    </w:p>
+    <w:p>
+      <w:r>
+        <w:t xml:space="preserve">Une fois son tour arrivé, il devra </w:t>
+      </w:r>
+      <w:r>
+        <w:rPr>
+          <w:b/>
+        </w:rPr>
+        <w:t>lancer les dés</w:t>
+      </w:r>
+      <w:r>
+        <w:t xml:space="preserve">, pour avancer dans le plateau et ainsi participer à la partie. </w:t>
+      </w:r>
+      <w:r>
+        <w:t>E</w:t>
+      </w:r>
+      <w:r>
+        <w:t xml:space="preserve">n cas d'inactivité, son tour sera automatiquement passé. </w:t>
+      </w:r>
+      <w:r>
+        <w:t>Si le joueur fait un double (les deux dés ont la même valeur), le joueur devra refaire un tour (relancer les dés). Au bout du troisième double de suite, il sera contraint d'</w:t>
+      </w:r>
+      <w:r>
+        <w:rPr>
+          <w:b/>
+        </w:rPr>
+        <w:t xml:space="preserve">aller en </w:t>
+      </w:r>
+      <w:r>
+        <w:rPr>
+          <w:b/>
+        </w:rPr>
+        <w:t>salle d’examen</w:t>
+      </w:r>
+      <w:r>
+        <w:t>.</w:t>
+      </w:r>
+    </w:p>
+    <w:p>
+      <w:r>
+        <w:t xml:space="preserve">Durant la partie, le joueur aura de multiples occasions pour </w:t>
+      </w:r>
+      <w:r>
+        <w:rPr>
+          <w:b/>
+        </w:rPr>
+        <w:t>dépenser son argent</w:t>
+      </w:r>
+      <w:r>
+        <w:t>, comme l'achat de propriété</w:t>
+      </w:r>
+      <w:r>
+        <w:t>s</w:t>
+      </w:r>
+      <w:r>
+        <w:t xml:space="preserve"> ou encore payer un loyer/une facture, ou pour </w:t>
+      </w:r>
+      <w:r>
+        <w:rPr>
+          <w:b/>
+        </w:rPr>
+        <w:t>en recevoir</w:t>
+      </w:r>
+      <w:r>
+        <w:t>, comme la réception d'un loyer ou la vente d'une propriété.</w:t>
+      </w:r>
+    </w:p>
+    <w:p>
+      <w:pPr>
+        <w:pStyle w:val="Titre1"/>
+      </w:pPr>
+      <w:bookmarkStart w:id="8" w:name="_Toc512547496"/>
+      <w:r>
+        <w:t>Interfaces graphiques</w:t>
+      </w:r>
       <w:bookmarkEnd w:id="8"/>
-    </w:p>
-    <w:p>
-      <w:r>
-        <w:t xml:space="preserve">Une fois la partie lancée, les participant passent en </w:t>
-      </w:r>
-      <w:r>
-        <w:rPr>
-          <w:color w:val="538135" w:themeColor="accent6" w:themeShade="BF"/>
-        </w:rPr>
-        <w:t>phase de jeu</w:t>
-      </w:r>
-      <w:r>
-        <w:t xml:space="preserve">. </w:t>
-      </w:r>
-    </w:p>
-    <w:p>
-      <w:r>
-        <w:t xml:space="preserve">Avant de pouvoir jouer, le participant devra </w:t>
-      </w:r>
-      <w:r>
-        <w:rPr>
-          <w:b/>
-        </w:rPr>
-        <w:t>attendre son tour</w:t>
-      </w:r>
-      <w:r>
-        <w:t>. Pendant ce temps il peut inspecter les cases du plateau.</w:t>
-      </w:r>
-    </w:p>
-    <w:p>
-      <w:r>
-        <w:t xml:space="preserve">Une fois son tour arrivé, il devra </w:t>
-      </w:r>
-      <w:r>
-        <w:rPr>
-          <w:b/>
-        </w:rPr>
-        <w:t>lancer les dés</w:t>
-      </w:r>
-      <w:r>
-        <w:t xml:space="preserve">, pour avancer dans le plateau et ainsi participer à la partie. </w:t>
-      </w:r>
-      <w:r>
-        <w:t>E</w:t>
-      </w:r>
-      <w:r>
-        <w:t xml:space="preserve">n cas d'inactivité, son tour sera automatiquement passé. </w:t>
-      </w:r>
-      <w:r>
-        <w:t>Si le joueur fait un double (les deux dés ont la même valeur), le joueur devra refaire un tour (relancer les dés). Au bout du troisième double de suite, il sera contraint d'</w:t>
-      </w:r>
-      <w:r>
-        <w:rPr>
-          <w:b/>
-        </w:rPr>
-        <w:t xml:space="preserve">aller en </w:t>
-      </w:r>
-      <w:r>
-        <w:rPr>
-          <w:b/>
-        </w:rPr>
-        <w:t>salle d’examen</w:t>
-      </w:r>
-      <w:r>
-        <w:t>.</w:t>
-      </w:r>
-    </w:p>
-    <w:p>
-      <w:r>
-        <w:t xml:space="preserve">Durant la partie, le joueur aura de multiples occasions pour </w:t>
-      </w:r>
-      <w:r>
-        <w:rPr>
-          <w:b/>
-        </w:rPr>
-        <w:t>dépenser son argent</w:t>
-      </w:r>
-      <w:r>
-        <w:t>, comme l'achat de propriété</w:t>
-      </w:r>
-      <w:r>
-        <w:t>s</w:t>
-      </w:r>
-      <w:r>
-        <w:t xml:space="preserve"> ou encore payer un loyer/une facture, ou pour </w:t>
-      </w:r>
-      <w:r>
-        <w:rPr>
-          <w:b/>
-        </w:rPr>
-        <w:t>en recevoir</w:t>
-      </w:r>
-      <w:r>
-        <w:t>, comme la réception d'un loyer ou la vente d'une propriété.</w:t>
-      </w:r>
-    </w:p>
-    <w:p>
-      <w:pPr>
-        <w:pStyle w:val="Titre1"/>
-      </w:pPr>
-      <w:bookmarkStart w:id="9" w:name="_Toc512547496"/>
-      <w:r>
-        <w:t>Interfaces graphiques</w:t>
-      </w:r>
-      <w:bookmarkEnd w:id="9"/>
     </w:p>
     <w:p>
       <w:r>
@@ -3295,14 +3281,30 @@
       <w:r>
         <w:t xml:space="preserve">Figure </w:t>
       </w:r>
-      <w:fldSimple w:instr=" SEQ Figure \* ARABIC ">
-        <w:r>
-          <w:rPr>
-            <w:noProof/>
-          </w:rPr>
-          <w:t>1</w:t>
-        </w:r>
-      </w:fldSimple>
+      <w:r>
+        <w:fldChar w:fldCharType="begin"/>
+      </w:r>
+      <w:r>
+        <w:instrText xml:space="preserve"> SEQ Figure \*</w:instrText>
+      </w:r>
+      <w:r>
+        <w:instrText xml:space="preserve"> ARABIC </w:instrText>
+      </w:r>
+      <w:r>
+        <w:fldChar w:fldCharType="separate"/>
+      </w:r>
+      <w:r>
+        <w:rPr>
+          <w:noProof/>
+        </w:rPr>
+        <w:t>1</w:t>
+      </w:r>
+      <w:r>
+        <w:rPr>
+          <w:noProof/>
+        </w:rPr>
+        <w:fldChar w:fldCharType="end"/>
+      </w:r>
       <w:r>
         <w:t xml:space="preserve"> - fenêtre de connexion</w:t>
       </w:r>
@@ -3375,14 +3377,27 @@
       <w:r>
         <w:t xml:space="preserve">Figure </w:t>
       </w:r>
-      <w:fldSimple w:instr=" SEQ Figure \* ARABIC ">
-        <w:r>
-          <w:rPr>
-            <w:noProof/>
-          </w:rPr>
-          <w:t>2</w:t>
-        </w:r>
-      </w:fldSimple>
+      <w:r>
+        <w:fldChar w:fldCharType="begin"/>
+      </w:r>
+      <w:r>
+        <w:instrText xml:space="preserve"> SEQ Figure \* ARABIC </w:instrText>
+      </w:r>
+      <w:r>
+        <w:fldChar w:fldCharType="separate"/>
+      </w:r>
+      <w:r>
+        <w:rPr>
+          <w:noProof/>
+        </w:rPr>
+        <w:t>2</w:t>
+      </w:r>
+      <w:r>
+        <w:rPr>
+          <w:noProof/>
+        </w:rPr>
+        <w:fldChar w:fldCharType="end"/>
+      </w:r>
       <w:r>
         <w:t xml:space="preserve"> - Liste des salons de jeu</w:t>
       </w:r>
@@ -3454,14 +3469,27 @@
       <w:r>
         <w:t xml:space="preserve">Figure </w:t>
       </w:r>
-      <w:fldSimple w:instr=" SEQ Figure \* ARABIC ">
-        <w:r>
-          <w:rPr>
-            <w:noProof/>
-          </w:rPr>
-          <w:t>3</w:t>
-        </w:r>
-      </w:fldSimple>
+      <w:r>
+        <w:fldChar w:fldCharType="begin"/>
+      </w:r>
+      <w:r>
+        <w:instrText xml:space="preserve"> SEQ Figure \* ARABIC </w:instrText>
+      </w:r>
+      <w:r>
+        <w:fldChar w:fldCharType="separate"/>
+      </w:r>
+      <w:r>
+        <w:rPr>
+          <w:noProof/>
+        </w:rPr>
+        <w:t>3</w:t>
+      </w:r>
+      <w:r>
+        <w:rPr>
+          <w:noProof/>
+        </w:rPr>
+        <w:fldChar w:fldCharType="end"/>
+      </w:r>
       <w:r>
         <w:t xml:space="preserve"> - Phase de jeu</w:t>
       </w:r>
@@ -3527,52 +3555,581 @@
       <w:r>
         <w:t xml:space="preserve">Figure </w:t>
       </w:r>
+      <w:r>
+        <w:fldChar w:fldCharType="begin"/>
+      </w:r>
+      <w:r>
+        <w:instrText xml:space="preserve"> SEQ Figure \* ARABIC </w:instrText>
+      </w:r>
+      <w:r>
+        <w:fldChar w:fldCharType="separate"/>
+      </w:r>
+      <w:r>
+        <w:rPr>
+          <w:noProof/>
+        </w:rPr>
+        <w:t>4</w:t>
+      </w:r>
+      <w:r>
+        <w:rPr>
+          <w:noProof/>
+        </w:rPr>
+        <w:fldChar w:fldCharType="end"/>
+      </w:r>
+      <w:r>
+        <w:t xml:space="preserve"> – Zone de l'administrateur</w:t>
+      </w:r>
+    </w:p>
+    <w:p/>
+    <w:p>
+      <w:pPr>
+        <w:pStyle w:val="Titre1"/>
+      </w:pPr>
+      <w:bookmarkStart w:id="9" w:name="_Toc512547497"/>
+      <w:r>
+        <w:t>Règles du jeu</w:t>
+      </w:r>
+      <w:bookmarkEnd w:id="9"/>
+    </w:p>
+    <w:p/>
+    <w:p>
+      <w:pPr>
+        <w:pStyle w:val="Titre1"/>
+      </w:pPr>
+      <w:bookmarkStart w:id="10" w:name="_Toc512547498"/>
+      <w:r>
+        <w:t>Partage des responsabilités entre le serveur et le client</w:t>
+      </w:r>
+      <w:bookmarkEnd w:id="10"/>
+    </w:p>
+    <w:p/>
+    <w:p>
+      <w:pPr>
+        <w:pStyle w:val="Titre1"/>
+      </w:pPr>
+      <w:bookmarkStart w:id="11" w:name="_Toc512547499"/>
+      <w:r>
+        <w:t>Protocole d’échange entre le client et le serveur</w:t>
+      </w:r>
+      <w:bookmarkEnd w:id="11"/>
+    </w:p>
+    <w:p>
+      <w:r>
+        <w:t>Les échanges entre le client et le serveur seront principalement séparés en deux parties : une phase login-lobby qui consistera en la gestion de l'authentification de l'utilisateur ainsi que la gestion des salons (et leur création)</w:t>
+      </w:r>
+      <w:r>
+        <w:t xml:space="preserve"> et une phase de jeu. Pour le moment nous allons simplement fournir le protocole utilisé pour la première phase, bien que ce protocole soit sujet à d'éventuelles modifications. Nous ne fournirons pas de protocole pour la seconde partie car nous n'avons pas encore la vision nécessaire pour fournir une structure convenable.</w:t>
+      </w:r>
+    </w:p>
+    <w:p>
+      <w:r>
+        <w:t>Voici donc le protocole applicatif que nous utiliserons pour cette première phase :</w:t>
+      </w:r>
+    </w:p>
+    <w:tbl>
+      <w:tblPr>
+        <w:tblStyle w:val="TableauGrille4-Accentuation1"/>
+        <w:tblW w:w="0" w:type="auto"/>
+        <w:tblLook w:val="04A0" w:firstRow="1" w:lastRow="0" w:firstColumn="1" w:lastColumn="0" w:noHBand="0" w:noVBand="1"/>
+      </w:tblPr>
+      <w:tblGrid>
+        <w:gridCol w:w="4698"/>
+        <w:gridCol w:w="4698"/>
+      </w:tblGrid>
+      <w:tr>
+        <w:trPr>
+          <w:cnfStyle w:val="100000000000" w:firstRow="1" w:lastRow="0" w:firstColumn="0" w:lastColumn="0" w:oddVBand="0" w:evenVBand="0" w:oddHBand="0" w:evenHBand="0" w:firstRowFirstColumn="0" w:firstRowLastColumn="0" w:lastRowFirstColumn="0" w:lastRowLastColumn="0"/>
+        </w:trPr>
+        <w:tc>
+          <w:tcPr>
+            <w:cnfStyle w:val="001000000000" w:firstRow="0" w:lastRow="0" w:firstColumn="1" w:lastColumn="0" w:oddVBand="0" w:evenVBand="0" w:oddHBand="0" w:evenHBand="0" w:firstRowFirstColumn="0" w:firstRowLastColumn="0" w:lastRowFirstColumn="0" w:lastRowLastColumn="0"/>
+            <w:tcW w:w="4698" w:type="dxa"/>
+            <w:vAlign w:val="center"/>
+          </w:tcPr>
+          <w:p>
+            <w:pPr>
+              <w:jc w:val="center"/>
+            </w:pPr>
+            <w:r>
+              <w:t>Message</w:t>
+            </w:r>
+          </w:p>
+        </w:tc>
+        <w:tc>
+          <w:tcPr>
+            <w:tcW w:w="4698" w:type="dxa"/>
+            <w:vAlign w:val="center"/>
+          </w:tcPr>
+          <w:p>
+            <w:pPr>
+              <w:jc w:val="center"/>
+              <w:cnfStyle w:val="100000000000" w:firstRow="1" w:lastRow="0" w:firstColumn="0" w:lastColumn="0" w:oddVBand="0" w:evenVBand="0" w:oddHBand="0" w:evenHBand="0" w:firstRowFirstColumn="0" w:firstRowLastColumn="0" w:lastRowFirstColumn="0" w:lastRowLastColumn="0"/>
+            </w:pPr>
+            <w:r>
+              <w:t>Effet</w:t>
+            </w:r>
+          </w:p>
+        </w:tc>
+      </w:tr>
+      <w:tr>
+        <w:trPr>
+          <w:cnfStyle w:val="000000100000" w:firstRow="0" w:lastRow="0" w:firstColumn="0" w:lastColumn="0" w:oddVBand="0" w:evenVBand="0" w:oddHBand="1" w:evenHBand="0" w:firstRowFirstColumn="0" w:firstRowLastColumn="0" w:lastRowFirstColumn="0" w:lastRowLastColumn="0"/>
+        </w:trPr>
+        <w:tc>
+          <w:tcPr>
+            <w:cnfStyle w:val="001000000000" w:firstRow="0" w:lastRow="0" w:firstColumn="1" w:lastColumn="0" w:oddVBand="0" w:evenVBand="0" w:oddHBand="0" w:evenHBand="0" w:firstRowFirstColumn="0" w:firstRowLastColumn="0" w:lastRowFirstColumn="0" w:lastRowLastColumn="0"/>
+            <w:tcW w:w="9396" w:type="dxa"/>
+            <w:gridSpan w:val="2"/>
+            <w:shd w:val="clear" w:color="auto" w:fill="8EAADB" w:themeFill="accent1" w:themeFillTint="99"/>
+            <w:vAlign w:val="center"/>
+          </w:tcPr>
+          <w:p>
+            <w:pPr>
+              <w:jc w:val="center"/>
+              <w:rPr>
+                <w:color w:val="FFFFFF" w:themeColor="background1"/>
+              </w:rPr>
+            </w:pPr>
+            <w:r>
+              <w:rPr>
+                <w:color w:val="FFFFFF" w:themeColor="background1"/>
+              </w:rPr>
+              <w:t>Depuis le client</w:t>
+            </w:r>
+          </w:p>
+        </w:tc>
+      </w:tr>
+      <w:tr>
+        <w:tc>
+          <w:tcPr>
+            <w:cnfStyle w:val="001000000000" w:firstRow="0" w:lastRow="0" w:firstColumn="1" w:lastColumn="0" w:oddVBand="0" w:evenVBand="0" w:oddHBand="0" w:evenHBand="0" w:firstRowFirstColumn="0" w:firstRowLastColumn="0" w:lastRowFirstColumn="0" w:lastRowLastColumn="0"/>
+            <w:tcW w:w="4698" w:type="dxa"/>
+          </w:tcPr>
+          <w:p>
+            <w:r>
+              <w:t>LOGIN [</w:t>
+            </w:r>
+            <w:proofErr w:type="spellStart"/>
+            <w:r>
+              <w:t>username</w:t>
+            </w:r>
+            <w:proofErr w:type="spellEnd"/>
+            <w:r>
+              <w:t>] [</w:t>
+            </w:r>
+            <w:proofErr w:type="spellStart"/>
+            <w:r>
+              <w:t>password_digest</w:t>
+            </w:r>
+            <w:proofErr w:type="spellEnd"/>
+            <w:r>
+              <w:t>]</w:t>
+            </w:r>
+          </w:p>
+        </w:tc>
+        <w:tc>
+          <w:tcPr>
+            <w:tcW w:w="4698" w:type="dxa"/>
+          </w:tcPr>
+          <w:p>
+            <w:pPr>
+              <w:cnfStyle w:val="000000000000" w:firstRow="0" w:lastRow="0" w:firstColumn="0" w:lastColumn="0" w:oddVBand="0" w:evenVBand="0" w:oddHBand="0" w:evenHBand="0" w:firstRowFirstColumn="0" w:firstRowLastColumn="0" w:lastRowFirstColumn="0" w:lastRowLastColumn="0"/>
+            </w:pPr>
+            <w:r>
+              <w:t>Demande au serveur si un compte avec ces identifiants existe</w:t>
+            </w:r>
+          </w:p>
+        </w:tc>
+      </w:tr>
+      <w:tr>
+        <w:trPr>
+          <w:cnfStyle w:val="000000100000" w:firstRow="0" w:lastRow="0" w:firstColumn="0" w:lastColumn="0" w:oddVBand="0" w:evenVBand="0" w:oddHBand="1" w:evenHBand="0" w:firstRowFirstColumn="0" w:firstRowLastColumn="0" w:lastRowFirstColumn="0" w:lastRowLastColumn="0"/>
+        </w:trPr>
+        <w:tc>
+          <w:tcPr>
+            <w:cnfStyle w:val="001000000000" w:firstRow="0" w:lastRow="0" w:firstColumn="1" w:lastColumn="0" w:oddVBand="0" w:evenVBand="0" w:oddHBand="0" w:evenHBand="0" w:firstRowFirstColumn="0" w:firstRowLastColumn="0" w:lastRowFirstColumn="0" w:lastRowLastColumn="0"/>
+            <w:tcW w:w="4698" w:type="dxa"/>
+          </w:tcPr>
+          <w:p>
+            <w:r>
+              <w:t>RGSTR [</w:t>
+            </w:r>
+            <w:proofErr w:type="spellStart"/>
+            <w:r>
+              <w:t>username</w:t>
+            </w:r>
+            <w:proofErr w:type="spellEnd"/>
+            <w:r>
+              <w:t>] [</w:t>
+            </w:r>
+            <w:proofErr w:type="spellStart"/>
+            <w:r>
+              <w:t>password_digest</w:t>
+            </w:r>
+            <w:proofErr w:type="spellEnd"/>
+            <w:r>
+              <w:t>]</w:t>
+            </w:r>
+          </w:p>
+        </w:tc>
+        <w:tc>
+          <w:tcPr>
+            <w:tcW w:w="4698" w:type="dxa"/>
+          </w:tcPr>
+          <w:p>
+            <w:pPr>
+              <w:cnfStyle w:val="000000100000" w:firstRow="0" w:lastRow="0" w:firstColumn="0" w:lastColumn="0" w:oddVBand="0" w:evenVBand="0" w:oddHBand="1" w:evenHBand="0" w:firstRowFirstColumn="0" w:firstRowLastColumn="0" w:lastRowFirstColumn="0" w:lastRowLastColumn="0"/>
+            </w:pPr>
+            <w:r>
+              <w:t>Demande au serveur s'il est possible de créer un compte avec ces identifiants</w:t>
+            </w:r>
+          </w:p>
+        </w:tc>
+      </w:tr>
+      <w:tr>
+        <w:tc>
+          <w:tcPr>
+            <w:cnfStyle w:val="001000000000" w:firstRow="0" w:lastRow="0" w:firstColumn="1" w:lastColumn="0" w:oddVBand="0" w:evenVBand="0" w:oddHBand="0" w:evenHBand="0" w:firstRowFirstColumn="0" w:firstRowLastColumn="0" w:lastRowFirstColumn="0" w:lastRowLastColumn="0"/>
+            <w:tcW w:w="4698" w:type="dxa"/>
+          </w:tcPr>
+          <w:p>
+            <w:r>
+              <w:t>JOIN [</w:t>
+            </w:r>
+            <w:proofErr w:type="spellStart"/>
+            <w:r>
+              <w:t>lobby_id</w:t>
+            </w:r>
+            <w:proofErr w:type="spellEnd"/>
+            <w:r>
+              <w:t>]</w:t>
+            </w:r>
+          </w:p>
+        </w:tc>
+        <w:tc>
+          <w:tcPr>
+            <w:tcW w:w="4698" w:type="dxa"/>
+          </w:tcPr>
+          <w:p>
+            <w:pPr>
+              <w:cnfStyle w:val="000000000000" w:firstRow="0" w:lastRow="0" w:firstColumn="0" w:lastColumn="0" w:oddVBand="0" w:evenVBand="0" w:oddHBand="0" w:evenHBand="0" w:firstRowFirstColumn="0" w:firstRowLastColumn="0" w:lastRowFirstColumn="0" w:lastRowLastColumn="0"/>
+            </w:pPr>
+            <w:r>
+              <w:t>Tente de rejoindre un lobby s'il y a assez de place</w:t>
+            </w:r>
+          </w:p>
+        </w:tc>
+      </w:tr>
+      <w:tr>
+        <w:trPr>
+          <w:cnfStyle w:val="000000100000" w:firstRow="0" w:lastRow="0" w:firstColumn="0" w:lastColumn="0" w:oddVBand="0" w:evenVBand="0" w:oddHBand="1" w:evenHBand="0" w:firstRowFirstColumn="0" w:firstRowLastColumn="0" w:lastRowFirstColumn="0" w:lastRowLastColumn="0"/>
+        </w:trPr>
+        <w:tc>
+          <w:tcPr>
+            <w:cnfStyle w:val="001000000000" w:firstRow="0" w:lastRow="0" w:firstColumn="1" w:lastColumn="0" w:oddVBand="0" w:evenVBand="0" w:oddHBand="0" w:evenHBand="0" w:firstRowFirstColumn="0" w:firstRowLastColumn="0" w:lastRowFirstColumn="0" w:lastRowLastColumn="0"/>
+            <w:tcW w:w="4698" w:type="dxa"/>
+          </w:tcPr>
+          <w:p>
+            <w:r>
+              <w:t>NLOBBY</w:t>
+            </w:r>
+          </w:p>
+        </w:tc>
+        <w:tc>
+          <w:tcPr>
+            <w:tcW w:w="4698" w:type="dxa"/>
+          </w:tcPr>
+          <w:p>
+            <w:pPr>
+              <w:cnfStyle w:val="000000100000" w:firstRow="0" w:lastRow="0" w:firstColumn="0" w:lastColumn="0" w:oddVBand="0" w:evenVBand="0" w:oddHBand="1" w:evenHBand="0" w:firstRowFirstColumn="0" w:firstRowLastColumn="0" w:lastRowFirstColumn="0" w:lastRowLastColumn="0"/>
+            </w:pPr>
+            <w:r>
+              <w:t xml:space="preserve">Crée un lobby, cette commande est suivie des informations sur le salon de jeu à créer </w:t>
+            </w:r>
+            <w:r>
+              <w:lastRenderedPageBreak/>
+              <w:t>(sérialisation</w:t>
+            </w:r>
+            <w:r>
+              <w:t xml:space="preserve"> d'un objet s'apparentant à un salon de jeu</w:t>
+            </w:r>
+            <w:r>
+              <w:t>), puis de la commande JOIN</w:t>
+            </w:r>
+          </w:p>
+        </w:tc>
+      </w:tr>
+      <w:tr>
+        <w:tc>
+          <w:tcPr>
+            <w:cnfStyle w:val="001000000000" w:firstRow="0" w:lastRow="0" w:firstColumn="1" w:lastColumn="0" w:oddVBand="0" w:evenVBand="0" w:oddHBand="0" w:evenHBand="0" w:firstRowFirstColumn="0" w:firstRowLastColumn="0" w:lastRowFirstColumn="0" w:lastRowLastColumn="0"/>
+            <w:tcW w:w="4698" w:type="dxa"/>
+          </w:tcPr>
+          <w:p>
+            <w:r>
+              <w:lastRenderedPageBreak/>
+              <w:t>READY</w:t>
+            </w:r>
+          </w:p>
+        </w:tc>
+        <w:tc>
+          <w:tcPr>
+            <w:tcW w:w="4698" w:type="dxa"/>
+          </w:tcPr>
+          <w:p>
+            <w:pPr>
+              <w:cnfStyle w:val="000000000000" w:firstRow="0" w:lastRow="0" w:firstColumn="0" w:lastColumn="0" w:oddVBand="0" w:evenVBand="0" w:oddHBand="0" w:evenHBand="0" w:firstRowFirstColumn="0" w:firstRowLastColumn="0" w:lastRowFirstColumn="0" w:lastRowLastColumn="0"/>
+            </w:pPr>
+            <w:r>
+              <w:t>Se déclarer prêt à commencer la partie</w:t>
+            </w:r>
+          </w:p>
+        </w:tc>
+      </w:tr>
+      <w:tr>
+        <w:trPr>
+          <w:cnfStyle w:val="000000100000" w:firstRow="0" w:lastRow="0" w:firstColumn="0" w:lastColumn="0" w:oddVBand="0" w:evenVBand="0" w:oddHBand="1" w:evenHBand="0" w:firstRowFirstColumn="0" w:firstRowLastColumn="0" w:lastRowFirstColumn="0" w:lastRowLastColumn="0"/>
+        </w:trPr>
+        <w:tc>
+          <w:tcPr>
+            <w:cnfStyle w:val="001000000000" w:firstRow="0" w:lastRow="0" w:firstColumn="1" w:lastColumn="0" w:oddVBand="0" w:evenVBand="0" w:oddHBand="0" w:evenHBand="0" w:firstRowFirstColumn="0" w:firstRowLastColumn="0" w:lastRowFirstColumn="0" w:lastRowLastColumn="0"/>
+            <w:tcW w:w="9396" w:type="dxa"/>
+            <w:gridSpan w:val="2"/>
+            <w:shd w:val="clear" w:color="auto" w:fill="8EAADB" w:themeFill="accent1" w:themeFillTint="99"/>
+            <w:vAlign w:val="center"/>
+          </w:tcPr>
+          <w:p>
+            <w:pPr>
+              <w:jc w:val="center"/>
+              <w:rPr>
+                <w:color w:val="FFFFFF" w:themeColor="background1"/>
+              </w:rPr>
+            </w:pPr>
+            <w:r>
+              <w:rPr>
+                <w:color w:val="FFFFFF" w:themeColor="background1"/>
+              </w:rPr>
+              <w:t>Depuis le serveur</w:t>
+            </w:r>
+          </w:p>
+        </w:tc>
+      </w:tr>
+      <w:tr>
+        <w:tc>
+          <w:tcPr>
+            <w:cnfStyle w:val="001000000000" w:firstRow="0" w:lastRow="0" w:firstColumn="1" w:lastColumn="0" w:oddVBand="0" w:evenVBand="0" w:oddHBand="0" w:evenHBand="0" w:firstRowFirstColumn="0" w:firstRowLastColumn="0" w:lastRowFirstColumn="0" w:lastRowLastColumn="0"/>
+            <w:tcW w:w="4698" w:type="dxa"/>
+          </w:tcPr>
+          <w:p>
+            <w:r>
+              <w:t>OK</w:t>
+            </w:r>
+          </w:p>
+        </w:tc>
+        <w:tc>
+          <w:tcPr>
+            <w:tcW w:w="4698" w:type="dxa"/>
+          </w:tcPr>
+          <w:p>
+            <w:pPr>
+              <w:cnfStyle w:val="000000000000" w:firstRow="0" w:lastRow="0" w:firstColumn="0" w:lastColumn="0" w:oddVBand="0" w:evenVBand="0" w:oddHBand="0" w:evenHBand="0" w:firstRowFirstColumn="0" w:firstRowLastColumn="0" w:lastRowFirstColumn="0" w:lastRowLastColumn="0"/>
+            </w:pPr>
+            <w:r>
+              <w:t xml:space="preserve">Opération possible, confirmation </w:t>
+            </w:r>
+          </w:p>
+          <w:p>
+            <w:pPr>
+              <w:cnfStyle w:val="000000000000" w:firstRow="0" w:lastRow="0" w:firstColumn="0" w:lastColumn="0" w:oddVBand="0" w:evenVBand="0" w:oddHBand="0" w:evenHBand="0" w:firstRowFirstColumn="0" w:firstRowLastColumn="0" w:lastRowFirstColumn="0" w:lastRowLastColumn="0"/>
+            </w:pPr>
+            <w:r>
+              <w:t>(Réponse aux commandes LOGIN, RGSTR et JOIN)</w:t>
+            </w:r>
+          </w:p>
+        </w:tc>
+      </w:tr>
+      <w:tr>
+        <w:trPr>
+          <w:cnfStyle w:val="000000100000" w:firstRow="0" w:lastRow="0" w:firstColumn="0" w:lastColumn="0" w:oddVBand="0" w:evenVBand="0" w:oddHBand="1" w:evenHBand="0" w:firstRowFirstColumn="0" w:firstRowLastColumn="0" w:lastRowFirstColumn="0" w:lastRowLastColumn="0"/>
+        </w:trPr>
+        <w:tc>
+          <w:tcPr>
+            <w:cnfStyle w:val="001000000000" w:firstRow="0" w:lastRow="0" w:firstColumn="1" w:lastColumn="0" w:oddVBand="0" w:evenVBand="0" w:oddHBand="0" w:evenHBand="0" w:firstRowFirstColumn="0" w:firstRowLastColumn="0" w:lastRowFirstColumn="0" w:lastRowLastColumn="0"/>
+            <w:tcW w:w="4698" w:type="dxa"/>
+          </w:tcPr>
+          <w:p>
+            <w:r>
+              <w:t>UNKNOWN</w:t>
+            </w:r>
+          </w:p>
+        </w:tc>
+        <w:tc>
+          <w:tcPr>
+            <w:tcW w:w="4698" w:type="dxa"/>
+          </w:tcPr>
+          <w:p>
+            <w:pPr>
+              <w:cnfStyle w:val="000000100000" w:firstRow="0" w:lastRow="0" w:firstColumn="0" w:lastColumn="0" w:oddVBand="0" w:evenVBand="0" w:oddHBand="1" w:evenHBand="0" w:firstRowFirstColumn="0" w:firstRowLastColumn="0" w:lastRowFirstColumn="0" w:lastRowLastColumn="0"/>
+            </w:pPr>
+            <w:r>
+              <w:t>Aucun compte utilisateur correspondant trouvé</w:t>
+            </w:r>
+          </w:p>
+          <w:p>
+            <w:pPr>
+              <w:cnfStyle w:val="000000100000" w:firstRow="0" w:lastRow="0" w:firstColumn="0" w:lastColumn="0" w:oddVBand="0" w:evenVBand="0" w:oddHBand="1" w:evenHBand="0" w:firstRowFirstColumn="0" w:firstRowLastColumn="0" w:lastRowFirstColumn="0" w:lastRowLastColumn="0"/>
+              <w:rPr>
+                <w:lang w:val="fr-FR"/>
+              </w:rPr>
+            </w:pPr>
+            <w:r>
+              <w:t>(Réponse à LOGIN)</w:t>
+            </w:r>
+          </w:p>
+        </w:tc>
+      </w:tr>
+      <w:tr>
+        <w:tc>
+          <w:tcPr>
+            <w:cnfStyle w:val="001000000000" w:firstRow="0" w:lastRow="0" w:firstColumn="1" w:lastColumn="0" w:oddVBand="0" w:evenVBand="0" w:oddHBand="0" w:evenHBand="0" w:firstRowFirstColumn="0" w:firstRowLastColumn="0" w:lastRowFirstColumn="0" w:lastRowLastColumn="0"/>
+            <w:tcW w:w="4698" w:type="dxa"/>
+          </w:tcPr>
+          <w:p>
+            <w:r>
+              <w:t>DENIED</w:t>
+            </w:r>
+          </w:p>
+        </w:tc>
+        <w:tc>
+          <w:tcPr>
+            <w:tcW w:w="4698" w:type="dxa"/>
+          </w:tcPr>
+          <w:p>
+            <w:pPr>
+              <w:cnfStyle w:val="000000000000" w:firstRow="0" w:lastRow="0" w:firstColumn="0" w:lastColumn="0" w:oddVBand="0" w:evenVBand="0" w:oddHBand="0" w:evenHBand="0" w:firstRowFirstColumn="0" w:firstRowLastColumn="0" w:lastRowFirstColumn="0" w:lastRowLastColumn="0"/>
+            </w:pPr>
+            <w:r>
+              <w:t>Mot de passe erroné</w:t>
+            </w:r>
+          </w:p>
+        </w:tc>
+      </w:tr>
+      <w:tr>
+        <w:trPr>
+          <w:cnfStyle w:val="000000100000" w:firstRow="0" w:lastRow="0" w:firstColumn="0" w:lastColumn="0" w:oddVBand="0" w:evenVBand="0" w:oddHBand="1" w:evenHBand="0" w:firstRowFirstColumn="0" w:firstRowLastColumn="0" w:lastRowFirstColumn="0" w:lastRowLastColumn="0"/>
+        </w:trPr>
+        <w:tc>
+          <w:tcPr>
+            <w:cnfStyle w:val="001000000000" w:firstRow="0" w:lastRow="0" w:firstColumn="1" w:lastColumn="0" w:oddVBand="0" w:evenVBand="0" w:oddHBand="0" w:evenHBand="0" w:firstRowFirstColumn="0" w:firstRowLastColumn="0" w:lastRowFirstColumn="0" w:lastRowLastColumn="0"/>
+            <w:tcW w:w="4698" w:type="dxa"/>
+          </w:tcPr>
+          <w:p>
+            <w:r>
+              <w:t>START</w:t>
+            </w:r>
+          </w:p>
+        </w:tc>
+        <w:tc>
+          <w:tcPr>
+            <w:tcW w:w="4698" w:type="dxa"/>
+          </w:tcPr>
+          <w:p>
+            <w:pPr>
+              <w:cnfStyle w:val="000000100000" w:firstRow="0" w:lastRow="0" w:firstColumn="0" w:lastColumn="0" w:oddVBand="0" w:evenVBand="0" w:oddHBand="1" w:evenHBand="0" w:firstRowFirstColumn="0" w:firstRowLastColumn="0" w:lastRowFirstColumn="0" w:lastRowLastColumn="0"/>
+            </w:pPr>
+            <w:r>
+              <w:t>Tous les joueurs sont prêts, la partie va commencer</w:t>
+            </w:r>
+          </w:p>
+        </w:tc>
+      </w:tr>
+    </w:tbl>
+    <w:p/>
+    <w:p>
+      <w:r>
+        <w:t>Et voici un schéma montrant un exemple de communication lors de cette phase :</w:t>
+      </w:r>
+    </w:p>
+    <w:p>
+      <w:pPr>
+        <w:keepNext/>
+      </w:pPr>
+      <w:r>
+        <w:rPr>
+          <w:noProof/>
+        </w:rPr>
+        <w:drawing>
+          <wp:inline distT="0" distB="0" distL="0" distR="0">
+            <wp:extent cx="5969635" cy="2803525"/>
+            <wp:effectExtent l="0" t="0" r="0" b="0"/>
+            <wp:docPr id="11" name="Image 11"/>
+            <wp:cNvGraphicFramePr>
+              <a:graphicFrameLocks xmlns:a="http://schemas.openxmlformats.org/drawingml/2006/main" noChangeAspect="1"/>
+            </wp:cNvGraphicFramePr>
+            <a:graphic xmlns:a="http://schemas.openxmlformats.org/drawingml/2006/main">
+              <a:graphicData uri="http://schemas.openxmlformats.org/drawingml/2006/picture">
+                <pic:pic xmlns:pic="http://schemas.openxmlformats.org/drawingml/2006/picture">
+                  <pic:nvPicPr>
+                    <pic:cNvPr id="0" name="Picture 2"/>
+                    <pic:cNvPicPr>
+                      <a:picLocks noChangeAspect="1" noChangeArrowheads="1"/>
+                    </pic:cNvPicPr>
+                  </pic:nvPicPr>
+                  <pic:blipFill>
+                    <a:blip r:embed="rId17">
+                      <a:extLst>
+                        <a:ext uri="{28A0092B-C50C-407E-A947-70E740481C1C}">
+                          <a14:useLocalDpi xmlns:a14="http://schemas.microsoft.com/office/drawing/2010/main" val="0"/>
+                        </a:ext>
+                      </a:extLst>
+                    </a:blip>
+                    <a:srcRect/>
+                    <a:stretch>
+                      <a:fillRect/>
+                    </a:stretch>
+                  </pic:blipFill>
+                  <pic:spPr bwMode="auto">
+                    <a:xfrm>
+                      <a:off x="0" y="0"/>
+                      <a:ext cx="5969635" cy="2803525"/>
+                    </a:xfrm>
+                    <a:prstGeom prst="rect">
+                      <a:avLst/>
+                    </a:prstGeom>
+                    <a:noFill/>
+                    <a:ln>
+                      <a:noFill/>
+                    </a:ln>
+                  </pic:spPr>
+                </pic:pic>
+              </a:graphicData>
+            </a:graphic>
+          </wp:inline>
+        </w:drawing>
+      </w:r>
+    </w:p>
+    <w:p>
+      <w:pPr>
+        <w:pStyle w:val="Lgende"/>
+        <w:jc w:val="center"/>
+      </w:pPr>
+      <w:r>
+        <w:t xml:space="preserve">Figure </w:t>
+      </w:r>
       <w:fldSimple w:instr=" SEQ Figure \* ARABIC ">
         <w:r>
           <w:rPr>
             <w:noProof/>
           </w:rPr>
-          <w:t>4</w:t>
+          <w:t>5</w:t>
         </w:r>
       </w:fldSimple>
       <w:r>
-        <w:t xml:space="preserve"> – Zone de l'administrateur</w:t>
-      </w:r>
-    </w:p>
-    <w:p/>
-    <w:p>
-      <w:pPr>
-        <w:pStyle w:val="Titre1"/>
-      </w:pPr>
-      <w:bookmarkStart w:id="10" w:name="_Toc512547497"/>
-      <w:r>
-        <w:t>Règles du jeu</w:t>
-      </w:r>
-      <w:bookmarkEnd w:id="10"/>
-    </w:p>
-    <w:p/>
-    <w:p>
-      <w:pPr>
-        <w:pStyle w:val="Titre1"/>
-      </w:pPr>
-      <w:bookmarkStart w:id="11" w:name="_Toc512547498"/>
-      <w:r>
-        <w:t>Partage des responsabilités entre le serveur et le client</w:t>
-      </w:r>
-      <w:bookmarkEnd w:id="11"/>
-    </w:p>
-    <w:p/>
-    <w:p>
-      <w:pPr>
-        <w:pStyle w:val="Titre1"/>
-      </w:pPr>
-      <w:bookmarkStart w:id="12" w:name="_Toc512547499"/>
-      <w:r>
-        <w:t>Protocole d’échange entre le client et le serveur</w:t>
-      </w:r>
+        <w:t xml:space="preserve"> - schémas de communication : phase login-lobby</w:t>
+      </w:r>
+      <w:bookmarkStart w:id="12" w:name="_GoBack"/>
       <w:bookmarkEnd w:id="12"/>
     </w:p>
-    <w:p/>
     <w:p>
       <w:pPr>
         <w:pStyle w:val="Titre1"/>
@@ -3628,7 +4185,7 @@
                     <pic:cNvPicPr/>
                   </pic:nvPicPr>
                   <pic:blipFill>
-                    <a:blip r:embed="rId17">
+                    <a:blip r:embed="rId18">
                       <a:extLst>
                         <a:ext uri="{28A0092B-C50C-407E-A947-70E740481C1C}">
                           <a14:useLocalDpi xmlns:a14="http://schemas.microsoft.com/office/drawing/2010/main" val="0"/>
@@ -3668,14 +4225,27 @@
       <w:r>
         <w:t xml:space="preserve">Figure </w:t>
       </w:r>
-      <w:fldSimple w:instr=" SEQ Figure \* ARABIC ">
-        <w:r>
-          <w:rPr>
-            <w:noProof/>
-          </w:rPr>
-          <w:t>5</w:t>
-        </w:r>
-      </w:fldSimple>
+      <w:r>
+        <w:fldChar w:fldCharType="begin"/>
+      </w:r>
+      <w:r>
+        <w:instrText xml:space="preserve"> SEQ Figure \* ARABIC </w:instrText>
+      </w:r>
+      <w:r>
+        <w:fldChar w:fldCharType="separate"/>
+      </w:r>
+      <w:r>
+        <w:rPr>
+          <w:noProof/>
+        </w:rPr>
+        <w:t>6</w:t>
+      </w:r>
+      <w:r>
+        <w:rPr>
+          <w:noProof/>
+        </w:rPr>
+        <w:fldChar w:fldCharType="end"/>
+      </w:r>
       <w:r>
         <w:t xml:space="preserve"> - Base de données de Cheseaux-poly</w:t>
       </w:r>
@@ -3783,9 +4353,14 @@
         <w:pStyle w:val="Titre1"/>
       </w:pPr>
       <w:bookmarkStart w:id="15" w:name="_Toc512547502"/>
+      <w:proofErr w:type="spellStart"/>
       <w:r>
         <w:lastRenderedPageBreak/>
-        <w:t>Backlog de produit</w:t>
+        <w:t>Backlog</w:t>
+      </w:r>
+      <w:proofErr w:type="spellEnd"/>
+      <w:r>
+        <w:t xml:space="preserve"> de produit</w:t>
       </w:r>
       <w:bookmarkEnd w:id="15"/>
     </w:p>
@@ -3802,8 +4377,8 @@
     </w:p>
     <w:p/>
     <w:sectPr>
-      <w:headerReference w:type="default" r:id="rId18"/>
-      <w:footerReference w:type="default" r:id="rId19"/>
+      <w:headerReference w:type="default" r:id="rId19"/>
+      <w:footerReference w:type="default" r:id="rId20"/>
       <w:pgSz w:w="12240" w:h="15840"/>
       <w:pgMar w:top="1417" w:right="1417" w:bottom="1417" w:left="1417" w:header="708" w:footer="708" w:gutter="0"/>
       <w:pgNumType w:start="0"/>
@@ -3846,8 +4421,13 @@
     <w:pPr>
       <w:pStyle w:val="Pieddepage"/>
     </w:pPr>
+    <w:proofErr w:type="spellStart"/>
     <w:r>
-      <w:t>Burgener, Curchod, Gonzalez Lopez, Reymond</w:t>
+      <w:t>Burgener</w:t>
+    </w:r>
+    <w:proofErr w:type="spellEnd"/>
+    <w:r>
+      <w:t>, Curchod, Gonzalez Lopez, Reymond</w:t>
     </w:r>
     <w:r>
       <w:tab/>
@@ -5278,6 +5858,101 @@
       <w:color w:val="808080"/>
     </w:rPr>
   </w:style>
+  <w:style w:type="table" w:styleId="Grilledutableau">
+    <w:name w:val="Table Grid"/>
+    <w:basedOn w:val="TableauNormal"/>
+    <w:uiPriority w:val="39"/>
+    <w:rsid w:val="00E90635"/>
+    <w:pPr>
+      <w:spacing w:after="0" w:line="240" w:lineRule="auto"/>
+    </w:pPr>
+    <w:tblPr>
+      <w:tblBorders>
+        <w:top w:val="single" w:sz="4" w:space="0" w:color="auto"/>
+        <w:left w:val="single" w:sz="4" w:space="0" w:color="auto"/>
+        <w:bottom w:val="single" w:sz="4" w:space="0" w:color="auto"/>
+        <w:right w:val="single" w:sz="4" w:space="0" w:color="auto"/>
+        <w:insideH w:val="single" w:sz="4" w:space="0" w:color="auto"/>
+        <w:insideV w:val="single" w:sz="4" w:space="0" w:color="auto"/>
+      </w:tblBorders>
+    </w:tblPr>
+  </w:style>
+  <w:style w:type="table" w:styleId="TableauGrille4-Accentuation1">
+    <w:name w:val="Grid Table 4 Accent 1"/>
+    <w:basedOn w:val="TableauNormal"/>
+    <w:uiPriority w:val="49"/>
+    <w:rsid w:val="00A91A50"/>
+    <w:pPr>
+      <w:spacing w:after="0" w:line="240" w:lineRule="auto"/>
+    </w:pPr>
+    <w:tblPr>
+      <w:tblStyleRowBandSize w:val="1"/>
+      <w:tblStyleColBandSize w:val="1"/>
+      <w:tblBorders>
+        <w:top w:val="single" w:sz="4" w:space="0" w:color="8EAADB" w:themeColor="accent1" w:themeTint="99"/>
+        <w:left w:val="single" w:sz="4" w:space="0" w:color="8EAADB" w:themeColor="accent1" w:themeTint="99"/>
+        <w:bottom w:val="single" w:sz="4" w:space="0" w:color="8EAADB" w:themeColor="accent1" w:themeTint="99"/>
+        <w:right w:val="single" w:sz="4" w:space="0" w:color="8EAADB" w:themeColor="accent1" w:themeTint="99"/>
+        <w:insideH w:val="single" w:sz="4" w:space="0" w:color="8EAADB" w:themeColor="accent1" w:themeTint="99"/>
+        <w:insideV w:val="single" w:sz="4" w:space="0" w:color="8EAADB" w:themeColor="accent1" w:themeTint="99"/>
+      </w:tblBorders>
+    </w:tblPr>
+    <w:tblStylePr w:type="firstRow">
+      <w:rPr>
+        <w:b/>
+        <w:bCs/>
+        <w:color w:val="FFFFFF" w:themeColor="background1"/>
+      </w:rPr>
+      <w:tblPr/>
+      <w:tcPr>
+        <w:tcBorders>
+          <w:top w:val="single" w:sz="4" w:space="0" w:color="4472C4" w:themeColor="accent1"/>
+          <w:left w:val="single" w:sz="4" w:space="0" w:color="4472C4" w:themeColor="accent1"/>
+          <w:bottom w:val="single" w:sz="4" w:space="0" w:color="4472C4" w:themeColor="accent1"/>
+          <w:right w:val="single" w:sz="4" w:space="0" w:color="4472C4" w:themeColor="accent1"/>
+          <w:insideH w:val="nil"/>
+          <w:insideV w:val="nil"/>
+        </w:tcBorders>
+        <w:shd w:val="clear" w:color="auto" w:fill="4472C4" w:themeFill="accent1"/>
+      </w:tcPr>
+    </w:tblStylePr>
+    <w:tblStylePr w:type="lastRow">
+      <w:rPr>
+        <w:b/>
+        <w:bCs/>
+      </w:rPr>
+      <w:tblPr/>
+      <w:tcPr>
+        <w:tcBorders>
+          <w:top w:val="double" w:sz="4" w:space="0" w:color="4472C4" w:themeColor="accent1"/>
+        </w:tcBorders>
+      </w:tcPr>
+    </w:tblStylePr>
+    <w:tblStylePr w:type="firstCol">
+      <w:rPr>
+        <w:b/>
+        <w:bCs/>
+      </w:rPr>
+    </w:tblStylePr>
+    <w:tblStylePr w:type="lastCol">
+      <w:rPr>
+        <w:b/>
+        <w:bCs/>
+      </w:rPr>
+    </w:tblStylePr>
+    <w:tblStylePr w:type="band1Vert">
+      <w:tblPr/>
+      <w:tcPr>
+        <w:shd w:val="clear" w:color="auto" w:fill="D9E2F3" w:themeFill="accent1" w:themeFillTint="33"/>
+      </w:tcPr>
+    </w:tblStylePr>
+    <w:tblStylePr w:type="band1Horz">
+      <w:tblPr/>
+      <w:tcPr>
+        <w:shd w:val="clear" w:color="auto" w:fill="D9E2F3" w:themeFill="accent1" w:themeFillTint="33"/>
+      </w:tcPr>
+    </w:tblStylePr>
+  </w:style>
 </w:styles>
 </file>
 
@@ -5600,7 +6275,7 @@
 </file>
 
 <file path=customXml/itemProps2.xml><?xml version="1.0" encoding="utf-8"?>
-<ds:datastoreItem xmlns:ds="http://schemas.openxmlformats.org/officeDocument/2006/customXml" ds:itemID="{A90621A2-4C26-4B54-9608-B28669648751}">
+<ds:datastoreItem xmlns:ds="http://schemas.openxmlformats.org/officeDocument/2006/customXml" ds:itemID="{DFF8E793-353A-44E4-A0D1-CAD0CC2968E3}">
   <ds:schemaRefs>
     <ds:schemaRef ds:uri="http://schemas.openxmlformats.org/officeDocument/2006/bibliography"/>
   </ds:schemaRefs>

</xml_diff>

<commit_message>
tâche serveur/client, premier sprint
</commit_message>
<xml_diff>
--- a/Doc/GEN-Monopoly-Rapport.docx
+++ b/Doc/GEN-Monopoly-Rapport.docx
@@ -94,11 +94,21 @@
                                 <w:r>
                                   <w:t>1.</w:t>
                                 </w:r>
-                                <w:fldSimple w:instr=" INFO  RevNum  \* MERGEFORMAT ">
-                                  <w:r>
-                                    <w:t>47</w:t>
-                                  </w:r>
-                                </w:fldSimple>
+                                <w:r>
+                                  <w:fldChar w:fldCharType="begin"/>
+                                </w:r>
+                                <w:r>
+                                  <w:instrText xml:space="preserve"> INFO  RevNum  \* MERGEFORMAT </w:instrText>
+                                </w:r>
+                                <w:r>
+                                  <w:fldChar w:fldCharType="separate"/>
+                                </w:r>
+                                <w:r>
+                                  <w:t>47</w:t>
+                                </w:r>
+                                <w:r>
+                                  <w:fldChar w:fldCharType="end"/>
+                                </w:r>
                               </w:p>
                             </w:txbxContent>
                           </wps:txbx>
@@ -157,11 +167,21 @@
                           <w:r>
                             <w:t>1.</w:t>
                           </w:r>
-                          <w:fldSimple w:instr=" INFO  RevNum  \* MERGEFORMAT ">
-                            <w:r>
-                              <w:t>47</w:t>
-                            </w:r>
-                          </w:fldSimple>
+                          <w:r>
+                            <w:fldChar w:fldCharType="begin"/>
+                          </w:r>
+                          <w:r>
+                            <w:instrText xml:space="preserve"> INFO  RevNum  \* MERGEFORMAT </w:instrText>
+                          </w:r>
+                          <w:r>
+                            <w:fldChar w:fldCharType="separate"/>
+                          </w:r>
+                          <w:r>
+                            <w:t>47</w:t>
+                          </w:r>
+                          <w:r>
+                            <w:fldChar w:fldCharType="end"/>
+                          </w:r>
                         </w:p>
                       </w:txbxContent>
                     </v:textbox>
@@ -3281,30 +3301,14 @@
       <w:r>
         <w:t xml:space="preserve">Figure </w:t>
       </w:r>
-      <w:r>
-        <w:fldChar w:fldCharType="begin"/>
-      </w:r>
-      <w:r>
-        <w:instrText xml:space="preserve"> SEQ Figure \*</w:instrText>
-      </w:r>
-      <w:r>
-        <w:instrText xml:space="preserve"> ARABIC </w:instrText>
-      </w:r>
-      <w:r>
-        <w:fldChar w:fldCharType="separate"/>
-      </w:r>
-      <w:r>
-        <w:rPr>
-          <w:noProof/>
-        </w:rPr>
-        <w:t>1</w:t>
-      </w:r>
-      <w:r>
-        <w:rPr>
-          <w:noProof/>
-        </w:rPr>
-        <w:fldChar w:fldCharType="end"/>
-      </w:r>
+      <w:fldSimple w:instr=" SEQ Figure \* ARABIC ">
+        <w:r>
+          <w:rPr>
+            <w:noProof/>
+          </w:rPr>
+          <w:t>1</w:t>
+        </w:r>
+      </w:fldSimple>
       <w:r>
         <w:t xml:space="preserve"> - fenêtre de connexion</w:t>
       </w:r>
@@ -3377,27 +3381,14 @@
       <w:r>
         <w:t xml:space="preserve">Figure </w:t>
       </w:r>
-      <w:r>
-        <w:fldChar w:fldCharType="begin"/>
-      </w:r>
-      <w:r>
-        <w:instrText xml:space="preserve"> SEQ Figure \* ARABIC </w:instrText>
-      </w:r>
-      <w:r>
-        <w:fldChar w:fldCharType="separate"/>
-      </w:r>
-      <w:r>
-        <w:rPr>
-          <w:noProof/>
-        </w:rPr>
-        <w:t>2</w:t>
-      </w:r>
-      <w:r>
-        <w:rPr>
-          <w:noProof/>
-        </w:rPr>
-        <w:fldChar w:fldCharType="end"/>
-      </w:r>
+      <w:fldSimple w:instr=" SEQ Figure \* ARABIC ">
+        <w:r>
+          <w:rPr>
+            <w:noProof/>
+          </w:rPr>
+          <w:t>2</w:t>
+        </w:r>
+      </w:fldSimple>
       <w:r>
         <w:t xml:space="preserve"> - Liste des salons de jeu</w:t>
       </w:r>
@@ -3469,27 +3460,14 @@
       <w:r>
         <w:t xml:space="preserve">Figure </w:t>
       </w:r>
-      <w:r>
-        <w:fldChar w:fldCharType="begin"/>
-      </w:r>
-      <w:r>
-        <w:instrText xml:space="preserve"> SEQ Figure \* ARABIC </w:instrText>
-      </w:r>
-      <w:r>
-        <w:fldChar w:fldCharType="separate"/>
-      </w:r>
-      <w:r>
-        <w:rPr>
-          <w:noProof/>
-        </w:rPr>
-        <w:t>3</w:t>
-      </w:r>
-      <w:r>
-        <w:rPr>
-          <w:noProof/>
-        </w:rPr>
-        <w:fldChar w:fldCharType="end"/>
-      </w:r>
+      <w:fldSimple w:instr=" SEQ Figure \* ARABIC ">
+        <w:r>
+          <w:rPr>
+            <w:noProof/>
+          </w:rPr>
+          <w:t>3</w:t>
+        </w:r>
+      </w:fldSimple>
       <w:r>
         <w:t xml:space="preserve"> - Phase de jeu</w:t>
       </w:r>
@@ -3555,27 +3533,14 @@
       <w:r>
         <w:t xml:space="preserve">Figure </w:t>
       </w:r>
-      <w:r>
-        <w:fldChar w:fldCharType="begin"/>
-      </w:r>
-      <w:r>
-        <w:instrText xml:space="preserve"> SEQ Figure \* ARABIC </w:instrText>
-      </w:r>
-      <w:r>
-        <w:fldChar w:fldCharType="separate"/>
-      </w:r>
-      <w:r>
-        <w:rPr>
-          <w:noProof/>
-        </w:rPr>
-        <w:t>4</w:t>
-      </w:r>
-      <w:r>
-        <w:rPr>
-          <w:noProof/>
-        </w:rPr>
-        <w:fldChar w:fldCharType="end"/>
-      </w:r>
+      <w:fldSimple w:instr=" SEQ Figure \* ARABIC ">
+        <w:r>
+          <w:rPr>
+            <w:noProof/>
+          </w:rPr>
+          <w:t>4</w:t>
+        </w:r>
+      </w:fldSimple>
       <w:r>
         <w:t xml:space="preserve"> – Zone de l'administrateur</w:t>
       </w:r>
@@ -3619,25 +3584,50 @@
       </w:r>
       <w:bookmarkEnd w:id="10"/>
     </w:p>
-    <w:p/>
     <w:p>
       <w:pPr>
         <w:jc w:val="left"/>
       </w:pPr>
       <w:r>
-        <w:br w:type="page"/>
-      </w:r>
+        <w:t>Afin d'éviter une surcharge de communications vers le serveur</w:t>
+      </w:r>
+      <w:r>
+        <w:t xml:space="preserve">, nous avons décidé que toute la logique du jeu serait implémentée du côté serveur. C’est-à-dire que </w:t>
+      </w:r>
+      <w:r>
+        <w:t xml:space="preserve">le serveur implémentera tout ce qui touche aux transactions, aux échanges et accord entre les joueurs, le calcul des statistiques, à la génération de la carte et des decks de cartes communautaire/chance. </w:t>
+      </w:r>
+    </w:p>
+    <w:p>
+      <w:pPr>
+        <w:jc w:val="left"/>
+      </w:pPr>
+      <w:r>
+        <w:t xml:space="preserve">Le client, de son côté, </w:t>
+      </w:r>
+      <w:r>
+        <w:t>s'occupera de l'affichage du plateau de jeu, et de maintenir à jour l'état de son joueur (</w:t>
+      </w:r>
+      <w:proofErr w:type="spellStart"/>
+      <w:r>
+        <w:t>p.ex</w:t>
+      </w:r>
+      <w:proofErr w:type="spellEnd"/>
+      <w:r>
+        <w:t>: il dira au serveur de déplacer le joueur A de X cases, si le joueur est en prison, etc.)</w:t>
+      </w:r>
+      <w:bookmarkStart w:id="11" w:name="_GoBack"/>
+      <w:bookmarkEnd w:id="11"/>
     </w:p>
     <w:p>
       <w:pPr>
         <w:pStyle w:val="Titre1"/>
       </w:pPr>
-      <w:bookmarkStart w:id="11" w:name="_Toc512551993"/>
-      <w:r>
-        <w:lastRenderedPageBreak/>
+      <w:bookmarkStart w:id="12" w:name="_Toc512551993"/>
+      <w:r>
         <w:t>Protocole d’échange entre le client et le serveur</w:t>
       </w:r>
-      <w:bookmarkEnd w:id="11"/>
+      <w:bookmarkEnd w:id="12"/>
     </w:p>
     <w:p>
       <w:r>
@@ -3678,8 +3668,6 @@
       <w:r>
         <w:t>Pour ce qui est des outils que nous utilisons pour la communication entre le client et le serveur, nous avons choisis d'opter pour des sockets en ce qui concerne les communications sur le réseau. Enfin nous devrons partager des informations sur des objets, nous utiliserons donc la sérialisation à l'aide de JSON.</w:t>
       </w:r>
-      <w:bookmarkStart w:id="12" w:name="_GoBack"/>
-      <w:bookmarkEnd w:id="12"/>
     </w:p>
     <w:p>
       <w:r>
@@ -4186,14 +4174,27 @@
       <w:r>
         <w:t xml:space="preserve">Figure </w:t>
       </w:r>
-      <w:fldSimple w:instr=" SEQ Figure \* ARABIC ">
-        <w:r>
-          <w:rPr>
-            <w:noProof/>
-          </w:rPr>
-          <w:t>5</w:t>
-        </w:r>
-      </w:fldSimple>
+      <w:r>
+        <w:fldChar w:fldCharType="begin"/>
+      </w:r>
+      <w:r>
+        <w:instrText xml:space="preserve"> SEQ Figure \* ARABIC </w:instrText>
+      </w:r>
+      <w:r>
+        <w:fldChar w:fldCharType="separate"/>
+      </w:r>
+      <w:r>
+        <w:rPr>
+          <w:noProof/>
+        </w:rPr>
+        <w:t>5</w:t>
+      </w:r>
+      <w:r>
+        <w:rPr>
+          <w:noProof/>
+        </w:rPr>
+        <w:fldChar w:fldCharType="end"/>
+      </w:r>
       <w:r>
         <w:t xml:space="preserve"> - schémas de communication : phase login-lobby</w:t>
       </w:r>
@@ -4293,169 +4294,238 @@
       <w:r>
         <w:t xml:space="preserve">Figure </w:t>
       </w:r>
-      <w:r>
-        <w:fldChar w:fldCharType="begin"/>
-      </w:r>
-      <w:r>
-        <w:instrText xml:space="preserve"> SEQ Figure \* ARABIC </w:instrText>
-      </w:r>
-      <w:r>
-        <w:fldChar w:fldCharType="separate"/>
-      </w:r>
+      <w:fldSimple w:instr=" SEQ Figure \* ARABIC ">
+        <w:r>
+          <w:rPr>
+            <w:noProof/>
+          </w:rPr>
+          <w:t>6</w:t>
+        </w:r>
+      </w:fldSimple>
+      <w:r>
+        <w:t xml:space="preserve"> - Base de données de Cheseaux-poly</w:t>
+      </w:r>
+    </w:p>
+    <w:p>
+      <w:r>
+        <w:t>La base de données de notre projet est plutôt simpliste, car nous n’avons pas besoin de stocker d’autres informations que celles relatives aux joueurs, aux cartes</w:t>
+      </w:r>
+      <w:r>
+        <w:t>,</w:t>
+      </w:r>
+      <w:r>
+        <w:t xml:space="preserve"> aux paramètres de jeu</w:t>
+      </w:r>
+      <w:r>
+        <w:t xml:space="preserve"> et aux cases</w:t>
+      </w:r>
+      <w:r>
+        <w:t>.</w:t>
+      </w:r>
+    </w:p>
+    <w:p>
+      <w:r>
+        <w:t>Pour un joueur, nous gardons ses informations de connexion ainsi que les différents scores réalisés durant ses parties jouées. Un score est créé en début de partie et mis à jour en fin de partie, pour ne pas avoir d’interactions inutiles avec la base de données.</w:t>
+      </w:r>
+    </w:p>
+    <w:p>
+      <w:r>
+        <w:t xml:space="preserve">Toutes les cartes chance du jeu sont stockées dans la base de données. Pour chacune d’elles, est associé une action de type énumération (AVANCER, RECULER, </w:t>
+      </w:r>
+      <w:r>
+        <w:t>EXAMEN</w:t>
+      </w:r>
+      <w:r>
+        <w:t xml:space="preserve">, etc.). Le chiffre associé à ces actions (exemple : avancer de 3 cases, payer 1000.-) </w:t>
+      </w:r>
+      <w:r>
+        <w:t>est</w:t>
+      </w:r>
+      <w:r>
+        <w:t xml:space="preserve"> généré aléatoirement dans le code, afin de ne pas avoir des cartes à action fixe.</w:t>
+      </w:r>
+    </w:p>
+    <w:p>
+      <w:r>
+        <w:t>Un seul lot de paramètres est enregistré dans la base de données. Ce sont les limites générales du jeu fixées par l’administrateur.</w:t>
+      </w:r>
+      <w:r>
+        <w:t xml:space="preserve"> Ces limites sont fournies au joueur uniquement quand il créée une partie.</w:t>
+      </w:r>
+    </w:p>
+    <w:p>
+      <w:r>
+        <w:t xml:space="preserve">Chaque case du plateau de jeu est déterminée par un type (TERRAIN, EXAMEN, ENTREPRISE, etc.) et un nom. </w:t>
+      </w:r>
+      <w:r>
+        <w:t xml:space="preserve">Celles nécessitant le paiement d’un loyer et/ou pouvant être achetées, possèdent des attributs financiers en plus pour permettre le paiement d’un(e) loyer/taxe, l’achat d’un(e) </w:t>
+      </w:r>
+      <w:r>
+        <w:t>hôtel/</w:t>
+      </w:r>
+      <w:r>
+        <w:t>maison et l</w:t>
+      </w:r>
+      <w:r>
+        <w:t>a mise en hypothèque.</w:t>
+      </w:r>
+    </w:p>
+    <w:p>
+      <w:r>
+        <w:t>Concernant l’intégration de la base de données au sein de notre architecture</w:t>
+      </w:r>
+      <w:r>
+        <w:t>, elle se situe du côté serveur. Ce dernier et le client s’échangent des messages protocolés</w:t>
+      </w:r>
+      <w:r>
+        <w:t>. Les messages</w:t>
+      </w:r>
+      <w:r>
+        <w:t xml:space="preserve"> demandant une interaction avec la base de données sont générés et envoyés par le serveur</w:t>
+      </w:r>
+      <w:r>
+        <w:t xml:space="preserve"> uniquement</w:t>
+      </w:r>
+      <w:r>
+        <w:t>. Le client n’a aucun lien direct avec la base de données.</w:t>
+      </w:r>
+      <w:r>
+        <w:t xml:space="preserve"> Il ne fait que transmettre une demande au serveur, qui analyse sa requête, </w:t>
+      </w:r>
+      <w:r>
+        <w:t>génère une requête SQL associée, récupère la réponse, la formatte et la renvoie au client.</w:t>
+      </w:r>
+    </w:p>
+    <w:p>
+      <w:pPr>
+        <w:jc w:val="left"/>
+      </w:pPr>
+      <w:r>
+        <w:br w:type="page"/>
+      </w:r>
+    </w:p>
+    <w:p>
+      <w:pPr>
+        <w:pStyle w:val="Titre1"/>
+      </w:pPr>
+      <w:bookmarkStart w:id="15" w:name="_Toc512551997"/>
+      <w:r>
+        <w:lastRenderedPageBreak/>
+        <w:t>Plan d’itérations</w:t>
+      </w:r>
+      <w:bookmarkEnd w:id="15"/>
+    </w:p>
+    <w:p>
       <w:r>
         <w:rPr>
           <w:noProof/>
         </w:rPr>
-        <w:t>6</w:t>
+        <w:drawing>
+          <wp:inline distT="0" distB="0" distL="0" distR="0">
+            <wp:extent cx="5969635" cy="1509395"/>
+            <wp:effectExtent l="0" t="0" r="0" b="0"/>
+            <wp:docPr id="12" name="Image 12"/>
+            <wp:cNvGraphicFramePr>
+              <a:graphicFrameLocks xmlns:a="http://schemas.openxmlformats.org/drawingml/2006/main" noChangeAspect="1"/>
+            </wp:cNvGraphicFramePr>
+            <a:graphic xmlns:a="http://schemas.openxmlformats.org/drawingml/2006/main">
+              <a:graphicData uri="http://schemas.openxmlformats.org/drawingml/2006/picture">
+                <pic:pic xmlns:pic="http://schemas.openxmlformats.org/drawingml/2006/picture">
+                  <pic:nvPicPr>
+                    <pic:cNvPr id="0" name="Picture 1"/>
+                    <pic:cNvPicPr>
+                      <a:picLocks noChangeAspect="1" noChangeArrowheads="1"/>
+                    </pic:cNvPicPr>
+                  </pic:nvPicPr>
+                  <pic:blipFill>
+                    <a:blip r:embed="rId19">
+                      <a:extLst>
+                        <a:ext uri="{28A0092B-C50C-407E-A947-70E740481C1C}">
+                          <a14:useLocalDpi xmlns:a14="http://schemas.microsoft.com/office/drawing/2010/main" val="0"/>
+                        </a:ext>
+                      </a:extLst>
+                    </a:blip>
+                    <a:srcRect/>
+                    <a:stretch>
+                      <a:fillRect/>
+                    </a:stretch>
+                  </pic:blipFill>
+                  <pic:spPr bwMode="auto">
+                    <a:xfrm>
+                      <a:off x="0" y="0"/>
+                      <a:ext cx="5969635" cy="1509395"/>
+                    </a:xfrm>
+                    <a:prstGeom prst="rect">
+                      <a:avLst/>
+                    </a:prstGeom>
+                    <a:noFill/>
+                    <a:ln>
+                      <a:noFill/>
+                    </a:ln>
+                  </pic:spPr>
+                </pic:pic>
+              </a:graphicData>
+            </a:graphic>
+          </wp:inline>
+        </w:drawing>
       </w:r>
       <w:r>
         <w:rPr>
           <w:noProof/>
         </w:rPr>
-        <w:fldChar w:fldCharType="end"/>
-      </w:r>
-      <w:r>
-        <w:t xml:space="preserve"> - Base de données de Cheseaux-poly</w:t>
-      </w:r>
-    </w:p>
-    <w:p>
-      <w:r>
-        <w:t>La base de données de notre projet est plutôt simpliste, car nous n’avons pas besoin de stocker d’autres informations que celles relatives aux joueurs, aux cartes</w:t>
-      </w:r>
-      <w:r>
-        <w:t>,</w:t>
-      </w:r>
-      <w:r>
-        <w:t xml:space="preserve"> aux paramètres de jeu</w:t>
-      </w:r>
-      <w:r>
-        <w:t xml:space="preserve"> et aux cases</w:t>
-      </w:r>
-      <w:r>
-        <w:t>.</w:t>
-      </w:r>
-    </w:p>
-    <w:p>
-      <w:r>
-        <w:t>Pour un joueur, nous gardons ses informations de connexion ainsi que les différents scores réalisés durant ses parties jouées. Un score est créé en début de partie et mis à jour en fin de partie, pour ne pas avoir d’interactions inutiles avec la base de données.</w:t>
-      </w:r>
-    </w:p>
-    <w:p>
-      <w:r>
-        <w:t xml:space="preserve">Toutes les cartes chance du jeu sont stockées dans la base de données. Pour chacune d’elles, est associé une action de type énumération (AVANCER, RECULER, </w:t>
-      </w:r>
-      <w:r>
-        <w:t>EXAMEN</w:t>
-      </w:r>
-      <w:r>
-        <w:t xml:space="preserve">, etc.). Le chiffre associé à ces actions (exemple : avancer de 3 cases, payer 1000.-) </w:t>
-      </w:r>
-      <w:r>
-        <w:t>est</w:t>
-      </w:r>
-      <w:r>
-        <w:t xml:space="preserve"> généré aléatoirement dans le code, afin de ne pas avoir des cartes à action fixe.</w:t>
-      </w:r>
-    </w:p>
-    <w:p>
-      <w:r>
-        <w:t>Un seul lot de paramètres est enregistré dans la base de données. Ce sont les limites générales du jeu fixées par l’administrateur.</w:t>
-      </w:r>
-      <w:r>
-        <w:t xml:space="preserve"> Ces limites sont fournies au joueur uniquement quand il créée une partie.</w:t>
-      </w:r>
-    </w:p>
-    <w:p>
-      <w:r>
-        <w:t xml:space="preserve">Chaque case du plateau de jeu est déterminée par un type (TERRAIN, EXAMEN, ENTREPRISE, etc.) et un nom. </w:t>
-      </w:r>
-      <w:r>
-        <w:t xml:space="preserve">Celles nécessitant le paiement d’un loyer et/ou pouvant être achetées, possèdent des attributs financiers en plus pour permettre le paiement d’un(e) loyer/taxe, l’achat d’un(e) </w:t>
-      </w:r>
-      <w:r>
-        <w:t>hôtel/</w:t>
-      </w:r>
-      <w:r>
-        <w:t>maison et l</w:t>
-      </w:r>
-      <w:r>
-        <w:t>a mise en hypothèque.</w:t>
-      </w:r>
-    </w:p>
-    <w:p>
-      <w:r>
-        <w:t>Concernant l’intégration de la base de données au sein de notre architecture</w:t>
-      </w:r>
-      <w:r>
-        <w:t>, elle se situe du côté serveur. Ce dernier et le client s’échangent des messages protocolés</w:t>
-      </w:r>
-      <w:r>
-        <w:t>. Les messages</w:t>
-      </w:r>
-      <w:r>
-        <w:t xml:space="preserve"> demandant une interaction avec la base de données sont générés et envoyés par le serveur</w:t>
-      </w:r>
-      <w:r>
-        <w:t xml:space="preserve"> uniquement</w:t>
-      </w:r>
-      <w:r>
-        <w:t>. Le client n’a aucun lien direct avec la base de données.</w:t>
-      </w:r>
-      <w:r>
-        <w:t xml:space="preserve"> Il ne fait que transmettre une demande au serveur, qui analyse sa requête, </w:t>
-      </w:r>
-      <w:r>
-        <w:t>génère une requête SQL associée, récupère la réponse, la formatte et la renvoie au client.</w:t>
-      </w:r>
-    </w:p>
-    <w:p>
-      <w:pPr>
-        <w:jc w:val="left"/>
-      </w:pPr>
-      <w:r>
-        <w:br w:type="page"/>
-      </w:r>
-    </w:p>
-    <w:p>
-      <w:pPr>
-        <w:pStyle w:val="Titre1"/>
-      </w:pPr>
-      <w:bookmarkStart w:id="15" w:name="_Toc512551996"/>
-      <w:proofErr w:type="spellStart"/>
-      <w:r>
-        <w:lastRenderedPageBreak/>
-        <w:t>Backlog</w:t>
-      </w:r>
-      <w:proofErr w:type="spellEnd"/>
-      <w:r>
-        <w:t xml:space="preserve"> de produit</w:t>
-      </w:r>
-      <w:bookmarkEnd w:id="15"/>
-    </w:p>
-    <w:p/>
-    <w:p>
-      <w:pPr>
-        <w:jc w:val="left"/>
-      </w:pPr>
-      <w:r>
-        <w:br w:type="page"/>
-      </w:r>
-    </w:p>
-    <w:p>
-      <w:pPr>
-        <w:pStyle w:val="Titre1"/>
-      </w:pPr>
-      <w:bookmarkStart w:id="16" w:name="_Toc512551997"/>
-      <w:r>
-        <w:lastRenderedPageBreak/>
-        <w:t>Plan d’itérations</w:t>
-      </w:r>
-      <w:bookmarkEnd w:id="16"/>
-    </w:p>
-    <w:p/>
+        <w:drawing>
+          <wp:inline distT="0" distB="0" distL="0" distR="0" wp14:anchorId="3A3DD73A" wp14:editId="71769F03">
+            <wp:extent cx="5960745" cy="2993390"/>
+            <wp:effectExtent l="0" t="0" r="1905" b="0"/>
+            <wp:docPr id="13" name="Image 13"/>
+            <wp:cNvGraphicFramePr>
+              <a:graphicFrameLocks xmlns:a="http://schemas.openxmlformats.org/drawingml/2006/main" noChangeAspect="1"/>
+            </wp:cNvGraphicFramePr>
+            <a:graphic xmlns:a="http://schemas.openxmlformats.org/drawingml/2006/main">
+              <a:graphicData uri="http://schemas.openxmlformats.org/drawingml/2006/picture">
+                <pic:pic xmlns:pic="http://schemas.openxmlformats.org/drawingml/2006/picture">
+                  <pic:nvPicPr>
+                    <pic:cNvPr id="0" name="Picture 2"/>
+                    <pic:cNvPicPr>
+                      <a:picLocks noChangeAspect="1" noChangeArrowheads="1"/>
+                    </pic:cNvPicPr>
+                  </pic:nvPicPr>
+                  <pic:blipFill>
+                    <a:blip r:embed="rId20" cstate="print">
+                      <a:extLst>
+                        <a:ext uri="{28A0092B-C50C-407E-A947-70E740481C1C}">
+                          <a14:useLocalDpi xmlns:a14="http://schemas.microsoft.com/office/drawing/2010/main" val="0"/>
+                        </a:ext>
+                      </a:extLst>
+                    </a:blip>
+                    <a:srcRect/>
+                    <a:stretch>
+                      <a:fillRect/>
+                    </a:stretch>
+                  </pic:blipFill>
+                  <pic:spPr bwMode="auto">
+                    <a:xfrm>
+                      <a:off x="0" y="0"/>
+                      <a:ext cx="5960745" cy="2993390"/>
+                    </a:xfrm>
+                    <a:prstGeom prst="rect">
+                      <a:avLst/>
+                    </a:prstGeom>
+                    <a:noFill/>
+                    <a:ln>
+                      <a:noFill/>
+                    </a:ln>
+                  </pic:spPr>
+                </pic:pic>
+              </a:graphicData>
+            </a:graphic>
+          </wp:inline>
+        </w:drawing>
+      </w:r>
+    </w:p>
     <w:sectPr>
-      <w:headerReference w:type="default" r:id="rId19"/>
-      <w:footerReference w:type="default" r:id="rId20"/>
+      <w:headerReference w:type="default" r:id="rId21"/>
+      <w:footerReference w:type="default" r:id="rId22"/>
       <w:pgSz w:w="12240" w:h="15840"/>
       <w:pgMar w:top="1417" w:right="1417" w:bottom="1417" w:left="1417" w:header="708" w:footer="708" w:gutter="0"/>
       <w:pgNumType w:start="0"/>
@@ -6355,7 +6425,7 @@
 </file>
 
 <file path=customXml/itemProps2.xml><?xml version="1.0" encoding="utf-8"?>
-<ds:datastoreItem xmlns:ds="http://schemas.openxmlformats.org/officeDocument/2006/customXml" ds:itemID="{685E1DF4-47C3-4CE9-859A-87054E2F4633}">
+<ds:datastoreItem xmlns:ds="http://schemas.openxmlformats.org/officeDocument/2006/customXml" ds:itemID="{69AA63D9-A451-4FE1-A45F-2F984FC951CD}">
   <ds:schemaRefs>
     <ds:schemaRef ds:uri="http://schemas.openxmlformats.org/officeDocument/2006/bibliography"/>
   </ds:schemaRefs>

</xml_diff>

<commit_message>
New structuration of files
</commit_message>
<xml_diff>
--- a/Doc/GEN-Monopoly-Rapport.docx
+++ b/Doc/GEN-Monopoly-Rapport.docx
@@ -94,21 +94,11 @@
                                 <w:r>
                                   <w:t>1.</w:t>
                                 </w:r>
-                                <w:r>
-                                  <w:fldChar w:fldCharType="begin"/>
-                                </w:r>
-                                <w:r>
-                                  <w:instrText xml:space="preserve"> INFO  RevNum  \* MERGEFORMAT </w:instrText>
-                                </w:r>
-                                <w:r>
-                                  <w:fldChar w:fldCharType="separate"/>
-                                </w:r>
-                                <w:r>
-                                  <w:t>158</w:t>
-                                </w:r>
-                                <w:r>
-                                  <w:fldChar w:fldCharType="end"/>
-                                </w:r>
+                                <w:fldSimple w:instr=" INFO  RevNum  \* MERGEFORMAT ">
+                                  <w:r>
+                                    <w:t>165</w:t>
+                                  </w:r>
+                                </w:fldSimple>
                               </w:p>
                             </w:txbxContent>
                           </wps:txbx>
@@ -167,21 +157,11 @@
                           <w:r>
                             <w:t>1.</w:t>
                           </w:r>
-                          <w:r>
-                            <w:fldChar w:fldCharType="begin"/>
-                          </w:r>
-                          <w:r>
-                            <w:instrText xml:space="preserve"> INFO  RevNum  \* MERGEFORMAT </w:instrText>
-                          </w:r>
-                          <w:r>
-                            <w:fldChar w:fldCharType="separate"/>
-                          </w:r>
-                          <w:r>
-                            <w:t>158</w:t>
-                          </w:r>
-                          <w:r>
-                            <w:fldChar w:fldCharType="end"/>
-                          </w:r>
+                          <w:fldSimple w:instr=" INFO  RevNum  \* MERGEFORMAT ">
+                            <w:r>
+                              <w:t>165</w:t>
+                            </w:r>
+                          </w:fldSimple>
                         </w:p>
                       </w:txbxContent>
                     </v:textbox>
@@ -1214,7 +1194,7 @@
       <w:pPr>
         <w:pStyle w:val="Titre1"/>
       </w:pPr>
-      <w:bookmarkStart w:id="1" w:name="_Toc512587143"/>
+      <w:bookmarkStart w:id="1" w:name="_Toc512589266"/>
       <w:r>
         <w:t>Table des matières</w:t>
       </w:r>
@@ -1241,7 +1221,7 @@
       <w:r>
         <w:fldChar w:fldCharType="separate"/>
       </w:r>
-      <w:hyperlink w:anchor="_Toc512587143" w:history="1">
+      <w:hyperlink w:anchor="_Toc512589266" w:history="1">
         <w:r>
           <w:rPr>
             <w:rStyle w:val="Lienhypertexte"/>
@@ -1268,7 +1248,7 @@
             <w:noProof/>
             <w:webHidden/>
           </w:rPr>
-          <w:instrText xml:space="preserve"> PAGEREF _Toc512587143 \h </w:instrText>
+          <w:instrText xml:space="preserve"> PAGEREF _Toc512589266 \h </w:instrText>
         </w:r>
         <w:r>
           <w:rPr>
@@ -1311,7 +1291,7 @@
           <w:lang w:eastAsia="fr-CH"/>
         </w:rPr>
       </w:pPr>
-      <w:hyperlink w:anchor="_Toc512587144" w:history="1">
+      <w:hyperlink w:anchor="_Toc512589267" w:history="1">
         <w:r>
           <w:rPr>
             <w:rStyle w:val="Lienhypertexte"/>
@@ -1338,7 +1318,7 @@
             <w:noProof/>
             <w:webHidden/>
           </w:rPr>
-          <w:instrText xml:space="preserve"> PAGEREF _Toc512587144 \h </w:instrText>
+          <w:instrText xml:space="preserve"> PAGEREF _Toc512589267 \h </w:instrText>
         </w:r>
         <w:r>
           <w:rPr>
@@ -1381,7 +1361,7 @@
           <w:lang w:eastAsia="fr-CH"/>
         </w:rPr>
       </w:pPr>
-      <w:hyperlink w:anchor="_Toc512587145" w:history="1">
+      <w:hyperlink w:anchor="_Toc512589268" w:history="1">
         <w:r>
           <w:rPr>
             <w:rStyle w:val="Lienhypertexte"/>
@@ -1408,7 +1388,7 @@
             <w:noProof/>
             <w:webHidden/>
           </w:rPr>
-          <w:instrText xml:space="preserve"> PAGEREF _Toc512587145 \h </w:instrText>
+          <w:instrText xml:space="preserve"> PAGEREF _Toc512589268 \h </w:instrText>
         </w:r>
         <w:r>
           <w:rPr>
@@ -1451,7 +1431,7 @@
           <w:lang w:eastAsia="fr-CH"/>
         </w:rPr>
       </w:pPr>
-      <w:hyperlink w:anchor="_Toc512587146" w:history="1">
+      <w:hyperlink w:anchor="_Toc512589269" w:history="1">
         <w:r>
           <w:rPr>
             <w:rStyle w:val="Lienhypertexte"/>
@@ -1478,7 +1458,7 @@
             <w:noProof/>
             <w:webHidden/>
           </w:rPr>
-          <w:instrText xml:space="preserve"> PAGEREF _Toc512587146 \h </w:instrText>
+          <w:instrText xml:space="preserve"> PAGEREF _Toc512589269 \h </w:instrText>
         </w:r>
         <w:r>
           <w:rPr>
@@ -1521,7 +1501,7 @@
           <w:lang w:eastAsia="fr-CH"/>
         </w:rPr>
       </w:pPr>
-      <w:hyperlink w:anchor="_Toc512587147" w:history="1">
+      <w:hyperlink w:anchor="_Toc512589270" w:history="1">
         <w:r>
           <w:rPr>
             <w:rStyle w:val="Lienhypertexte"/>
@@ -1548,7 +1528,7 @@
             <w:noProof/>
             <w:webHidden/>
           </w:rPr>
-          <w:instrText xml:space="preserve"> PAGEREF _Toc512587147 \h </w:instrText>
+          <w:instrText xml:space="preserve"> PAGEREF _Toc512589270 \h </w:instrText>
         </w:r>
         <w:r>
           <w:rPr>
@@ -1591,7 +1571,7 @@
           <w:lang w:eastAsia="fr-CH"/>
         </w:rPr>
       </w:pPr>
-      <w:hyperlink w:anchor="_Toc512587148" w:history="1">
+      <w:hyperlink w:anchor="_Toc512589271" w:history="1">
         <w:r>
           <w:rPr>
             <w:rStyle w:val="Lienhypertexte"/>
@@ -1618,7 +1598,7 @@
             <w:noProof/>
             <w:webHidden/>
           </w:rPr>
-          <w:instrText xml:space="preserve"> PAGEREF _Toc512587148 \h </w:instrText>
+          <w:instrText xml:space="preserve"> PAGEREF _Toc512589271 \h </w:instrText>
         </w:r>
         <w:r>
           <w:rPr>
@@ -1661,7 +1641,7 @@
           <w:lang w:eastAsia="fr-CH"/>
         </w:rPr>
       </w:pPr>
-      <w:hyperlink w:anchor="_Toc512587149" w:history="1">
+      <w:hyperlink w:anchor="_Toc512589272" w:history="1">
         <w:r>
           <w:rPr>
             <w:rStyle w:val="Lienhypertexte"/>
@@ -1688,7 +1668,7 @@
             <w:noProof/>
             <w:webHidden/>
           </w:rPr>
-          <w:instrText xml:space="preserve"> PAGEREF _Toc512587149 \h </w:instrText>
+          <w:instrText xml:space="preserve"> PAGEREF _Toc512589272 \h </w:instrText>
         </w:r>
         <w:r>
           <w:rPr>
@@ -1731,7 +1711,7 @@
           <w:lang w:eastAsia="fr-CH"/>
         </w:rPr>
       </w:pPr>
-      <w:hyperlink w:anchor="_Toc512587150" w:history="1">
+      <w:hyperlink w:anchor="_Toc512589273" w:history="1">
         <w:r>
           <w:rPr>
             <w:rStyle w:val="Lienhypertexte"/>
@@ -1758,7 +1738,7 @@
             <w:noProof/>
             <w:webHidden/>
           </w:rPr>
-          <w:instrText xml:space="preserve"> PAGEREF _Toc512587150 \h </w:instrText>
+          <w:instrText xml:space="preserve"> PAGEREF _Toc512589273 \h </w:instrText>
         </w:r>
         <w:r>
           <w:rPr>
@@ -1801,7 +1781,7 @@
           <w:lang w:eastAsia="fr-CH"/>
         </w:rPr>
       </w:pPr>
-      <w:hyperlink w:anchor="_Toc512587151" w:history="1">
+      <w:hyperlink w:anchor="_Toc512589274" w:history="1">
         <w:r>
           <w:rPr>
             <w:rStyle w:val="Lienhypertexte"/>
@@ -1828,7 +1808,7 @@
             <w:noProof/>
             <w:webHidden/>
           </w:rPr>
-          <w:instrText xml:space="preserve"> PAGEREF _Toc512587151 \h </w:instrText>
+          <w:instrText xml:space="preserve"> PAGEREF _Toc512589274 \h </w:instrText>
         </w:r>
         <w:r>
           <w:rPr>
@@ -1871,7 +1851,7 @@
           <w:lang w:eastAsia="fr-CH"/>
         </w:rPr>
       </w:pPr>
-      <w:hyperlink w:anchor="_Toc512587152" w:history="1">
+      <w:hyperlink w:anchor="_Toc512589275" w:history="1">
         <w:r>
           <w:rPr>
             <w:rStyle w:val="Lienhypertexte"/>
@@ -1898,7 +1878,7 @@
             <w:noProof/>
             <w:webHidden/>
           </w:rPr>
-          <w:instrText xml:space="preserve"> PAGEREF _Toc512587152 \h </w:instrText>
+          <w:instrText xml:space="preserve"> PAGEREF _Toc512589275 \h </w:instrText>
         </w:r>
         <w:r>
           <w:rPr>
@@ -1918,7 +1898,7 @@
             <w:noProof/>
             <w:webHidden/>
           </w:rPr>
-          <w:t>7</w:t>
+          <w:t>6</w:t>
         </w:r>
         <w:r>
           <w:rPr>
@@ -1941,7 +1921,7 @@
           <w:lang w:eastAsia="fr-CH"/>
         </w:rPr>
       </w:pPr>
-      <w:hyperlink w:anchor="_Toc512587153" w:history="1">
+      <w:hyperlink w:anchor="_Toc512589276" w:history="1">
         <w:r>
           <w:rPr>
             <w:rStyle w:val="Lienhypertexte"/>
@@ -1968,7 +1948,7 @@
             <w:noProof/>
             <w:webHidden/>
           </w:rPr>
-          <w:instrText xml:space="preserve"> PAGEREF _Toc512587153 \h </w:instrText>
+          <w:instrText xml:space="preserve"> PAGEREF _Toc512589276 \h </w:instrText>
         </w:r>
         <w:r>
           <w:rPr>
@@ -1988,7 +1968,7 @@
             <w:noProof/>
             <w:webHidden/>
           </w:rPr>
-          <w:t>8</w:t>
+          <w:t>7</w:t>
         </w:r>
         <w:r>
           <w:rPr>
@@ -2011,7 +1991,7 @@
           <w:lang w:eastAsia="fr-CH"/>
         </w:rPr>
       </w:pPr>
-      <w:hyperlink w:anchor="_Toc512587154" w:history="1">
+      <w:hyperlink w:anchor="_Toc512589277" w:history="1">
         <w:r>
           <w:rPr>
             <w:rStyle w:val="Lienhypertexte"/>
@@ -2038,7 +2018,7 @@
             <w:noProof/>
             <w:webHidden/>
           </w:rPr>
-          <w:instrText xml:space="preserve"> PAGEREF _Toc512587154 \h </w:instrText>
+          <w:instrText xml:space="preserve"> PAGEREF _Toc512589277 \h </w:instrText>
         </w:r>
         <w:r>
           <w:rPr>
@@ -2058,7 +2038,7 @@
             <w:noProof/>
             <w:webHidden/>
           </w:rPr>
-          <w:t>8</w:t>
+          <w:t>7</w:t>
         </w:r>
         <w:r>
           <w:rPr>
@@ -2081,7 +2061,7 @@
           <w:lang w:eastAsia="fr-CH"/>
         </w:rPr>
       </w:pPr>
-      <w:hyperlink w:anchor="_Toc512587155" w:history="1">
+      <w:hyperlink w:anchor="_Toc512589278" w:history="1">
         <w:r>
           <w:rPr>
             <w:rStyle w:val="Lienhypertexte"/>
@@ -2108,7 +2088,7 @@
             <w:noProof/>
             <w:webHidden/>
           </w:rPr>
-          <w:instrText xml:space="preserve"> PAGEREF _Toc512587155 \h </w:instrText>
+          <w:instrText xml:space="preserve"> PAGEREF _Toc512589278 \h </w:instrText>
         </w:r>
         <w:r>
           <w:rPr>
@@ -2151,7 +2131,7 @@
           <w:lang w:eastAsia="fr-CH"/>
         </w:rPr>
       </w:pPr>
-      <w:hyperlink w:anchor="_Toc512587156" w:history="1">
+      <w:hyperlink w:anchor="_Toc512589279" w:history="1">
         <w:r>
           <w:rPr>
             <w:rStyle w:val="Lienhypertexte"/>
@@ -2178,7 +2158,7 @@
             <w:noProof/>
             <w:webHidden/>
           </w:rPr>
-          <w:instrText xml:space="preserve"> PAGEREF _Toc512587156 \h </w:instrText>
+          <w:instrText xml:space="preserve"> PAGEREF _Toc512589279 \h </w:instrText>
         </w:r>
         <w:r>
           <w:rPr>
@@ -2221,7 +2201,7 @@
           <w:lang w:eastAsia="fr-CH"/>
         </w:rPr>
       </w:pPr>
-      <w:hyperlink w:anchor="_Toc512587157" w:history="1">
+      <w:hyperlink w:anchor="_Toc512589280" w:history="1">
         <w:r>
           <w:rPr>
             <w:rStyle w:val="Lienhypertexte"/>
@@ -2248,7 +2228,7 @@
             <w:noProof/>
             <w:webHidden/>
           </w:rPr>
-          <w:instrText xml:space="preserve"> PAGEREF _Toc512587157 \h </w:instrText>
+          <w:instrText xml:space="preserve"> PAGEREF _Toc512589280 \h </w:instrText>
         </w:r>
         <w:r>
           <w:rPr>
@@ -2291,7 +2271,7 @@
           <w:lang w:eastAsia="fr-CH"/>
         </w:rPr>
       </w:pPr>
-      <w:hyperlink w:anchor="_Toc512587158" w:history="1">
+      <w:hyperlink w:anchor="_Toc512589281" w:history="1">
         <w:r>
           <w:rPr>
             <w:rStyle w:val="Lienhypertexte"/>
@@ -2318,7 +2298,7 @@
             <w:noProof/>
             <w:webHidden/>
           </w:rPr>
-          <w:instrText xml:space="preserve"> PAGEREF _Toc512587158 \h </w:instrText>
+          <w:instrText xml:space="preserve"> PAGEREF _Toc512589281 \h </w:instrText>
         </w:r>
         <w:r>
           <w:rPr>
@@ -2369,7 +2349,7 @@
       <w:pPr>
         <w:pStyle w:val="Titre1"/>
       </w:pPr>
-      <w:bookmarkStart w:id="2" w:name="_Toc512587144"/>
+      <w:bookmarkStart w:id="2" w:name="_Toc512589267"/>
       <w:r>
         <w:lastRenderedPageBreak/>
         <w:t>Descriptif</w:t>
@@ -2394,7 +2374,7 @@
       <w:pPr>
         <w:pStyle w:val="Titre1"/>
       </w:pPr>
-      <w:bookmarkStart w:id="3" w:name="_Toc512587145"/>
+      <w:bookmarkStart w:id="3" w:name="_Toc512589268"/>
       <w:r>
         <w:t>Fonctionnement Général</w:t>
       </w:r>
@@ -2847,7 +2827,7 @@
       <w:pPr>
         <w:pStyle w:val="Titre1"/>
       </w:pPr>
-      <w:bookmarkStart w:id="4" w:name="_Toc512587146"/>
+      <w:bookmarkStart w:id="4" w:name="_Toc512589269"/>
       <w:r>
         <w:lastRenderedPageBreak/>
         <w:t>Diagramme des cas d'utilisation</w:t>
@@ -2935,7 +2915,7 @@
       <w:pPr>
         <w:pStyle w:val="Titre2"/>
       </w:pPr>
-      <w:bookmarkStart w:id="5" w:name="_Toc512587147"/>
+      <w:bookmarkStart w:id="5" w:name="_Toc512589270"/>
       <w:r>
         <w:t>Acteurs</w:t>
       </w:r>
@@ -2995,7 +2975,7 @@
       <w:pPr>
         <w:pStyle w:val="Titre2"/>
       </w:pPr>
-      <w:bookmarkStart w:id="6" w:name="_Toc512587148"/>
+      <w:bookmarkStart w:id="6" w:name="_Toc512589271"/>
       <w:r>
         <w:t>Scénario principal</w:t>
       </w:r>
@@ -3010,7 +2990,7 @@
       <w:pPr>
         <w:pStyle w:val="Titre3"/>
       </w:pPr>
-      <w:bookmarkStart w:id="7" w:name="_Toc512587149"/>
+      <w:bookmarkStart w:id="7" w:name="_Toc512589272"/>
       <w:r>
         <w:t>Scé</w:t>
       </w:r>
@@ -3118,7 +3098,7 @@
           <w:color w:val="538135" w:themeColor="accent6" w:themeShade="BF"/>
         </w:rPr>
       </w:pPr>
-      <w:bookmarkStart w:id="8" w:name="_Toc512587150"/>
+      <w:bookmarkStart w:id="8" w:name="_Toc512589273"/>
       <w:r>
         <w:rPr>
           <w:color w:val="538135" w:themeColor="accent6" w:themeShade="BF"/>
@@ -3226,7 +3206,7 @@
       <w:pPr>
         <w:pStyle w:val="Titre1"/>
       </w:pPr>
-      <w:bookmarkStart w:id="9" w:name="_Toc512587151"/>
+      <w:bookmarkStart w:id="9" w:name="_Toc512589274"/>
       <w:r>
         <w:t>Interfaces graphiques</w:t>
       </w:r>
@@ -3303,14 +3283,30 @@
       <w:r>
         <w:t xml:space="preserve">Figure </w:t>
       </w:r>
-      <w:fldSimple w:instr=" SEQ Figure \* ARABIC ">
-        <w:r>
-          <w:rPr>
-            <w:noProof/>
-          </w:rPr>
-          <w:t>1</w:t>
-        </w:r>
-      </w:fldSimple>
+      <w:r>
+        <w:fldChar w:fldCharType="begin"/>
+      </w:r>
+      <w:r>
+        <w:instrText xml:space="preserve"> SEQ Figure \*</w:instrText>
+      </w:r>
+      <w:r>
+        <w:instrText xml:space="preserve"> ARABIC </w:instrText>
+      </w:r>
+      <w:r>
+        <w:fldChar w:fldCharType="separate"/>
+      </w:r>
+      <w:r>
+        <w:rPr>
+          <w:noProof/>
+        </w:rPr>
+        <w:t>1</w:t>
+      </w:r>
+      <w:r>
+        <w:rPr>
+          <w:noProof/>
+        </w:rPr>
+        <w:fldChar w:fldCharType="end"/>
+      </w:r>
       <w:r>
         <w:t xml:space="preserve"> - fenêtre de connexion</w:t>
       </w:r>
@@ -3383,14 +3379,27 @@
       <w:r>
         <w:t xml:space="preserve">Figure </w:t>
       </w:r>
-      <w:fldSimple w:instr=" SEQ Figure \* ARABIC ">
-        <w:r>
-          <w:rPr>
-            <w:noProof/>
-          </w:rPr>
-          <w:t>2</w:t>
-        </w:r>
-      </w:fldSimple>
+      <w:r>
+        <w:fldChar w:fldCharType="begin"/>
+      </w:r>
+      <w:r>
+        <w:instrText xml:space="preserve"> SEQ Figure \* ARABIC </w:instrText>
+      </w:r>
+      <w:r>
+        <w:fldChar w:fldCharType="separate"/>
+      </w:r>
+      <w:r>
+        <w:rPr>
+          <w:noProof/>
+        </w:rPr>
+        <w:t>2</w:t>
+      </w:r>
+      <w:r>
+        <w:rPr>
+          <w:noProof/>
+        </w:rPr>
+        <w:fldChar w:fldCharType="end"/>
+      </w:r>
       <w:r>
         <w:t xml:space="preserve"> - Liste des salons de jeu</w:t>
       </w:r>
@@ -3462,14 +3471,27 @@
       <w:r>
         <w:t xml:space="preserve">Figure </w:t>
       </w:r>
-      <w:fldSimple w:instr=" SEQ Figure \* ARABIC ">
-        <w:r>
-          <w:rPr>
-            <w:noProof/>
-          </w:rPr>
-          <w:t>3</w:t>
-        </w:r>
-      </w:fldSimple>
+      <w:r>
+        <w:fldChar w:fldCharType="begin"/>
+      </w:r>
+      <w:r>
+        <w:instrText xml:space="preserve"> SEQ Figure \* ARABIC </w:instrText>
+      </w:r>
+      <w:r>
+        <w:fldChar w:fldCharType="separate"/>
+      </w:r>
+      <w:r>
+        <w:rPr>
+          <w:noProof/>
+        </w:rPr>
+        <w:t>3</w:t>
+      </w:r>
+      <w:r>
+        <w:rPr>
+          <w:noProof/>
+        </w:rPr>
+        <w:fldChar w:fldCharType="end"/>
+      </w:r>
       <w:r>
         <w:t xml:space="preserve"> - Phase de jeu</w:t>
       </w:r>
@@ -3535,14 +3557,27 @@
       <w:r>
         <w:t xml:space="preserve">Figure </w:t>
       </w:r>
-      <w:fldSimple w:instr=" SEQ Figure \* ARABIC ">
-        <w:r>
-          <w:rPr>
-            <w:noProof/>
-          </w:rPr>
-          <w:t>4</w:t>
-        </w:r>
-      </w:fldSimple>
+      <w:r>
+        <w:fldChar w:fldCharType="begin"/>
+      </w:r>
+      <w:r>
+        <w:instrText xml:space="preserve"> SEQ Figure \* ARABIC </w:instrText>
+      </w:r>
+      <w:r>
+        <w:fldChar w:fldCharType="separate"/>
+      </w:r>
+      <w:r>
+        <w:rPr>
+          <w:noProof/>
+        </w:rPr>
+        <w:t>4</w:t>
+      </w:r>
+      <w:r>
+        <w:rPr>
+          <w:noProof/>
+        </w:rPr>
+        <w:fldChar w:fldCharType="end"/>
+      </w:r>
       <w:r>
         <w:t xml:space="preserve"> – Zone de l'administrateur</w:t>
       </w:r>
@@ -3551,6 +3586,27 @@
       <w:pPr>
         <w:jc w:val="left"/>
       </w:pPr>
+    </w:p>
+    <w:p>
+      <w:pPr>
+        <w:pStyle w:val="Titre1"/>
+      </w:pPr>
+      <w:bookmarkStart w:id="10" w:name="_Toc512589275"/>
+      <w:r>
+        <w:t>Règles du jeu</w:t>
+      </w:r>
+      <w:bookmarkEnd w:id="10"/>
+    </w:p>
+    <w:p>
+      <w:r>
+        <w:t>Pour notre projet, nous nous inspirons des règles officielles du jeu Monopoly.</w:t>
+      </w:r>
+    </w:p>
+    <w:p/>
+    <w:p>
+      <w:pPr>
+        <w:jc w:val="left"/>
+      </w:pPr>
       <w:r>
         <w:br w:type="page"/>
       </w:r>
@@ -3559,27 +3615,7 @@
       <w:pPr>
         <w:pStyle w:val="Titre1"/>
       </w:pPr>
-      <w:bookmarkStart w:id="10" w:name="_Toc512587152"/>
-      <w:r>
-        <w:lastRenderedPageBreak/>
-        <w:t>Règles du jeu</w:t>
-      </w:r>
-      <w:bookmarkEnd w:id="10"/>
-    </w:p>
-    <w:p/>
-    <w:p>
-      <w:pPr>
-        <w:jc w:val="left"/>
-      </w:pPr>
-      <w:r>
-        <w:br w:type="page"/>
-      </w:r>
-    </w:p>
-    <w:p>
-      <w:pPr>
-        <w:pStyle w:val="Titre1"/>
-      </w:pPr>
-      <w:bookmarkStart w:id="11" w:name="_Toc512587153"/>
+      <w:bookmarkStart w:id="11" w:name="_Toc512589276"/>
       <w:r>
         <w:lastRenderedPageBreak/>
         <w:t>Partage des responsabilités entre le serveur et le client</w:t>
@@ -3648,7 +3684,7 @@
       <w:pPr>
         <w:pStyle w:val="Titre1"/>
       </w:pPr>
-      <w:bookmarkStart w:id="12" w:name="_Toc512587154"/>
+      <w:bookmarkStart w:id="12" w:name="_Toc512589277"/>
       <w:r>
         <w:t>Protocole d’échange entre le client et le serveur</w:t>
       </w:r>
@@ -4199,43 +4235,45 @@
       <w:r>
         <w:t xml:space="preserve">Figure </w:t>
       </w:r>
-      <w:r>
-        <w:fldChar w:fldCharType="begin"/>
-      </w:r>
-      <w:r>
-        <w:instrText xml:space="preserve"> SEQ Figure \* ARABIC </w:instrText>
-      </w:r>
-      <w:r>
-        <w:fldChar w:fldCharType="separate"/>
-      </w:r>
-      <w:r>
-        <w:rPr>
-          <w:noProof/>
-        </w:rPr>
-        <w:t>5</w:t>
-      </w:r>
-      <w:r>
-        <w:rPr>
-          <w:noProof/>
-        </w:rPr>
-        <w:fldChar w:fldCharType="end"/>
-      </w:r>
+      <w:fldSimple w:instr=" SEQ Figure \* ARABIC ">
+        <w:r>
+          <w:rPr>
+            <w:noProof/>
+          </w:rPr>
+          <w:t>5</w:t>
+        </w:r>
+      </w:fldSimple>
       <w:r>
         <w:t xml:space="preserve"> - schémas de communication : phase login-lobby</w:t>
       </w:r>
     </w:p>
-    <w:p/>
+    <w:p>
+      <w:pPr>
+        <w:jc w:val="left"/>
+      </w:pPr>
+      <w:r>
+        <w:br w:type="page"/>
+      </w:r>
+    </w:p>
     <w:p>
       <w:pPr>
         <w:pStyle w:val="Titre1"/>
       </w:pPr>
-      <w:bookmarkStart w:id="13" w:name="_Toc512587155"/>
-      <w:r>
+      <w:bookmarkStart w:id="13" w:name="_Toc512589278"/>
+      <w:r>
+        <w:lastRenderedPageBreak/>
         <w:t>Ebauche du modèle de domaine</w:t>
       </w:r>
       <w:bookmarkEnd w:id="13"/>
     </w:p>
-    <w:p/>
+    <w:p>
+      <w:r>
+        <w:t>A f</w:t>
+      </w:r>
+      <w:r>
+        <w:t>inir</w:t>
+      </w:r>
+    </w:p>
     <w:p>
       <w:pPr>
         <w:jc w:val="left"/>
@@ -4248,7 +4286,7 @@
       <w:pPr>
         <w:pStyle w:val="Titre1"/>
       </w:pPr>
-      <w:bookmarkStart w:id="14" w:name="_Toc512587156"/>
+      <w:bookmarkStart w:id="14" w:name="_Toc512589279"/>
       <w:r>
         <w:lastRenderedPageBreak/>
         <w:t>Base de données</w:t>
@@ -4321,14 +4359,27 @@
       <w:r>
         <w:t xml:space="preserve">Figure </w:t>
       </w:r>
-      <w:fldSimple w:instr=" SEQ Figure \* ARABIC ">
-        <w:r>
-          <w:rPr>
-            <w:noProof/>
-          </w:rPr>
-          <w:t>6</w:t>
-        </w:r>
-      </w:fldSimple>
+      <w:r>
+        <w:fldChar w:fldCharType="begin"/>
+      </w:r>
+      <w:r>
+        <w:instrText xml:space="preserve"> SEQ Figure \* ARABIC </w:instrText>
+      </w:r>
+      <w:r>
+        <w:fldChar w:fldCharType="separate"/>
+      </w:r>
+      <w:r>
+        <w:rPr>
+          <w:noProof/>
+        </w:rPr>
+        <w:t>6</w:t>
+      </w:r>
+      <w:r>
+        <w:rPr>
+          <w:noProof/>
+        </w:rPr>
+        <w:fldChar w:fldCharType="end"/>
+      </w:r>
       <w:r>
         <w:t xml:space="preserve"> - Base de données de Cheseaux-poly</w:t>
       </w:r>
@@ -4427,7 +4478,7 @@
       <w:pPr>
         <w:pStyle w:val="Titre1"/>
       </w:pPr>
-      <w:bookmarkStart w:id="15" w:name="_Toc512587157"/>
+      <w:bookmarkStart w:id="15" w:name="_Toc512589280"/>
       <w:r>
         <w:lastRenderedPageBreak/>
         <w:t>Plan d’itérations</w:t>
@@ -4438,7 +4489,7 @@
       <w:pPr>
         <w:pStyle w:val="Titre2"/>
       </w:pPr>
-      <w:bookmarkStart w:id="16" w:name="_Toc512587158"/>
+      <w:bookmarkStart w:id="16" w:name="_Toc512589281"/>
       <w:r>
         <w:t>Sprint 1</w:t>
       </w:r>
@@ -4526,14 +4577,27 @@
       <w:r>
         <w:t xml:space="preserve">Figure </w:t>
       </w:r>
-      <w:fldSimple w:instr=" SEQ Figure \* ARABIC ">
-        <w:r>
-          <w:rPr>
-            <w:noProof/>
-          </w:rPr>
-          <w:t>7</w:t>
-        </w:r>
-      </w:fldSimple>
+      <w:r>
+        <w:fldChar w:fldCharType="begin"/>
+      </w:r>
+      <w:r>
+        <w:instrText xml:space="preserve"> SEQ Figure \* ARABIC </w:instrText>
+      </w:r>
+      <w:r>
+        <w:fldChar w:fldCharType="separate"/>
+      </w:r>
+      <w:r>
+        <w:rPr>
+          <w:noProof/>
+        </w:rPr>
+        <w:t>7</w:t>
+      </w:r>
+      <w:r>
+        <w:rPr>
+          <w:noProof/>
+        </w:rPr>
+        <w:fldChar w:fldCharType="end"/>
+      </w:r>
       <w:r>
         <w:t xml:space="preserve"> - Histoires du sprint 1</w:t>
       </w:r>
@@ -4609,14 +4673,27 @@
       <w:r>
         <w:t xml:space="preserve">Figure </w:t>
       </w:r>
-      <w:fldSimple w:instr=" SEQ Figure \* ARABIC ">
-        <w:r>
-          <w:rPr>
-            <w:noProof/>
-          </w:rPr>
-          <w:t>8</w:t>
-        </w:r>
-      </w:fldSimple>
+      <w:r>
+        <w:fldChar w:fldCharType="begin"/>
+      </w:r>
+      <w:r>
+        <w:instrText xml:space="preserve"> SEQ Figure \* ARABIC </w:instrText>
+      </w:r>
+      <w:r>
+        <w:fldChar w:fldCharType="separate"/>
+      </w:r>
+      <w:r>
+        <w:rPr>
+          <w:noProof/>
+        </w:rPr>
+        <w:t>8</w:t>
+      </w:r>
+      <w:r>
+        <w:rPr>
+          <w:noProof/>
+        </w:rPr>
+        <w:fldChar w:fldCharType="end"/>
+      </w:r>
       <w:r>
         <w:t xml:space="preserve"> - Tâches du sprint 1</w:t>
       </w:r>
@@ -6209,6 +6286,36 @@
       </w:tcPr>
     </w:tblStylePr>
   </w:style>
+  <w:style w:type="paragraph" w:styleId="Textedebulles">
+    <w:name w:val="Balloon Text"/>
+    <w:basedOn w:val="Normal"/>
+    <w:link w:val="TextedebullesCar"/>
+    <w:uiPriority w:val="99"/>
+    <w:semiHidden/>
+    <w:unhideWhenUsed/>
+    <w:rsid w:val="009E4910"/>
+    <w:pPr>
+      <w:spacing w:after="0" w:line="240" w:lineRule="auto"/>
+    </w:pPr>
+    <w:rPr>
+      <w:rFonts w:ascii="Segoe UI" w:hAnsi="Segoe UI" w:cs="Segoe UI"/>
+      <w:sz w:val="18"/>
+      <w:szCs w:val="18"/>
+    </w:rPr>
+  </w:style>
+  <w:style w:type="character" w:customStyle="1" w:styleId="TextedebullesCar">
+    <w:name w:val="Texte de bulles Car"/>
+    <w:basedOn w:val="Policepardfaut"/>
+    <w:link w:val="Textedebulles"/>
+    <w:uiPriority w:val="99"/>
+    <w:semiHidden/>
+    <w:rsid w:val="009E4910"/>
+    <w:rPr>
+      <w:rFonts w:ascii="Segoe UI" w:hAnsi="Segoe UI" w:cs="Segoe UI"/>
+      <w:sz w:val="18"/>
+      <w:szCs w:val="18"/>
+    </w:rPr>
+  </w:style>
 </w:styles>
 </file>
 
@@ -6531,7 +6638,7 @@
 </file>
 
 <file path=customXml/itemProps2.xml><?xml version="1.0" encoding="utf-8"?>
-<ds:datastoreItem xmlns:ds="http://schemas.openxmlformats.org/officeDocument/2006/customXml" ds:itemID="{A4D16C1B-D888-4C6A-A6A8-D6A354DB3C2B}">
+<ds:datastoreItem xmlns:ds="http://schemas.openxmlformats.org/officeDocument/2006/customXml" ds:itemID="{D76F9098-DA91-4C0C-932E-3F9D7B376E91}">
   <ds:schemaRefs>
     <ds:schemaRef ds:uri="http://schemas.openxmlformats.org/officeDocument/2006/bibliography"/>
   </ds:schemaRefs>

</xml_diff>

<commit_message>
Domain UML integrated to the report
</commit_message>
<xml_diff>
--- a/Doc/GEN-Monopoly-Rapport.docx
+++ b/Doc/GEN-Monopoly-Rapport.docx
@@ -94,11 +94,21 @@
                                 <w:r>
                                   <w:t>1.</w:t>
                                 </w:r>
-                                <w:fldSimple w:instr=" INFO  RevNum  \* MERGEFORMAT ">
-                                  <w:r>
-                                    <w:t>165</w:t>
-                                  </w:r>
-                                </w:fldSimple>
+                                <w:r>
+                                  <w:fldChar w:fldCharType="begin"/>
+                                </w:r>
+                                <w:r>
+                                  <w:instrText xml:space="preserve"> INFO  RevNum  \* MERGEFORMAT </w:instrText>
+                                </w:r>
+                                <w:r>
+                                  <w:fldChar w:fldCharType="separate"/>
+                                </w:r>
+                                <w:r>
+                                  <w:t>171</w:t>
+                                </w:r>
+                                <w:r>
+                                  <w:fldChar w:fldCharType="end"/>
+                                </w:r>
                               </w:p>
                             </w:txbxContent>
                           </wps:txbx>
@@ -157,11 +167,21 @@
                           <w:r>
                             <w:t>1.</w:t>
                           </w:r>
-                          <w:fldSimple w:instr=" INFO  RevNum  \* MERGEFORMAT ">
-                            <w:r>
-                              <w:t>165</w:t>
-                            </w:r>
-                          </w:fldSimple>
+                          <w:r>
+                            <w:fldChar w:fldCharType="begin"/>
+                          </w:r>
+                          <w:r>
+                            <w:instrText xml:space="preserve"> INFO  RevNum  \* MERGEFORMAT </w:instrText>
+                          </w:r>
+                          <w:r>
+                            <w:fldChar w:fldCharType="separate"/>
+                          </w:r>
+                          <w:r>
+                            <w:t>171</w:t>
+                          </w:r>
+                          <w:r>
+                            <w:fldChar w:fldCharType="end"/>
+                          </w:r>
                         </w:p>
                       </w:txbxContent>
                     </v:textbox>
@@ -1194,7 +1214,7 @@
       <w:pPr>
         <w:pStyle w:val="Titre1"/>
       </w:pPr>
-      <w:bookmarkStart w:id="1" w:name="_Toc512589266"/>
+      <w:bookmarkStart w:id="1" w:name="_Toc512778951"/>
       <w:r>
         <w:t>Table des matières</w:t>
       </w:r>
@@ -1221,7 +1241,7 @@
       <w:r>
         <w:fldChar w:fldCharType="separate"/>
       </w:r>
-      <w:hyperlink w:anchor="_Toc512589266" w:history="1">
+      <w:hyperlink w:anchor="_Toc512778951" w:history="1">
         <w:r>
           <w:rPr>
             <w:rStyle w:val="Lienhypertexte"/>
@@ -1248,7 +1268,7 @@
             <w:noProof/>
             <w:webHidden/>
           </w:rPr>
-          <w:instrText xml:space="preserve"> PAGEREF _Toc512589266 \h </w:instrText>
+          <w:instrText xml:space="preserve"> PAGEREF _Toc512778951 \h </w:instrText>
         </w:r>
         <w:r>
           <w:rPr>
@@ -1291,7 +1311,7 @@
           <w:lang w:eastAsia="fr-CH"/>
         </w:rPr>
       </w:pPr>
-      <w:hyperlink w:anchor="_Toc512589267" w:history="1">
+      <w:hyperlink w:anchor="_Toc512778952" w:history="1">
         <w:r>
           <w:rPr>
             <w:rStyle w:val="Lienhypertexte"/>
@@ -1318,7 +1338,7 @@
             <w:noProof/>
             <w:webHidden/>
           </w:rPr>
-          <w:instrText xml:space="preserve"> PAGEREF _Toc512589267 \h </w:instrText>
+          <w:instrText xml:space="preserve"> PAGEREF _Toc512778952 \h </w:instrText>
         </w:r>
         <w:r>
           <w:rPr>
@@ -1361,7 +1381,7 @@
           <w:lang w:eastAsia="fr-CH"/>
         </w:rPr>
       </w:pPr>
-      <w:hyperlink w:anchor="_Toc512589268" w:history="1">
+      <w:hyperlink w:anchor="_Toc512778953" w:history="1">
         <w:r>
           <w:rPr>
             <w:rStyle w:val="Lienhypertexte"/>
@@ -1388,7 +1408,7 @@
             <w:noProof/>
             <w:webHidden/>
           </w:rPr>
-          <w:instrText xml:space="preserve"> PAGEREF _Toc512589268 \h </w:instrText>
+          <w:instrText xml:space="preserve"> PAGEREF _Toc512778953 \h </w:instrText>
         </w:r>
         <w:r>
           <w:rPr>
@@ -1431,7 +1451,7 @@
           <w:lang w:eastAsia="fr-CH"/>
         </w:rPr>
       </w:pPr>
-      <w:hyperlink w:anchor="_Toc512589269" w:history="1">
+      <w:hyperlink w:anchor="_Toc512778954" w:history="1">
         <w:r>
           <w:rPr>
             <w:rStyle w:val="Lienhypertexte"/>
@@ -1458,7 +1478,7 @@
             <w:noProof/>
             <w:webHidden/>
           </w:rPr>
-          <w:instrText xml:space="preserve"> PAGEREF _Toc512589269 \h </w:instrText>
+          <w:instrText xml:space="preserve"> PAGEREF _Toc512778954 \h </w:instrText>
         </w:r>
         <w:r>
           <w:rPr>
@@ -1501,7 +1521,7 @@
           <w:lang w:eastAsia="fr-CH"/>
         </w:rPr>
       </w:pPr>
-      <w:hyperlink w:anchor="_Toc512589270" w:history="1">
+      <w:hyperlink w:anchor="_Toc512778955" w:history="1">
         <w:r>
           <w:rPr>
             <w:rStyle w:val="Lienhypertexte"/>
@@ -1528,7 +1548,7 @@
             <w:noProof/>
             <w:webHidden/>
           </w:rPr>
-          <w:instrText xml:space="preserve"> PAGEREF _Toc512589270 \h </w:instrText>
+          <w:instrText xml:space="preserve"> PAGEREF _Toc512778955 \h </w:instrText>
         </w:r>
         <w:r>
           <w:rPr>
@@ -1571,7 +1591,7 @@
           <w:lang w:eastAsia="fr-CH"/>
         </w:rPr>
       </w:pPr>
-      <w:hyperlink w:anchor="_Toc512589271" w:history="1">
+      <w:hyperlink w:anchor="_Toc512778956" w:history="1">
         <w:r>
           <w:rPr>
             <w:rStyle w:val="Lienhypertexte"/>
@@ -1598,7 +1618,7 @@
             <w:noProof/>
             <w:webHidden/>
           </w:rPr>
-          <w:instrText xml:space="preserve"> PAGEREF _Toc512589271 \h </w:instrText>
+          <w:instrText xml:space="preserve"> PAGEREF _Toc512778956 \h </w:instrText>
         </w:r>
         <w:r>
           <w:rPr>
@@ -1641,7 +1661,7 @@
           <w:lang w:eastAsia="fr-CH"/>
         </w:rPr>
       </w:pPr>
-      <w:hyperlink w:anchor="_Toc512589272" w:history="1">
+      <w:hyperlink w:anchor="_Toc512778957" w:history="1">
         <w:r>
           <w:rPr>
             <w:rStyle w:val="Lienhypertexte"/>
@@ -1668,7 +1688,7 @@
             <w:noProof/>
             <w:webHidden/>
           </w:rPr>
-          <w:instrText xml:space="preserve"> PAGEREF _Toc512589272 \h </w:instrText>
+          <w:instrText xml:space="preserve"> PAGEREF _Toc512778957 \h </w:instrText>
         </w:r>
         <w:r>
           <w:rPr>
@@ -1711,7 +1731,7 @@
           <w:lang w:eastAsia="fr-CH"/>
         </w:rPr>
       </w:pPr>
-      <w:hyperlink w:anchor="_Toc512589273" w:history="1">
+      <w:hyperlink w:anchor="_Toc512778958" w:history="1">
         <w:r>
           <w:rPr>
             <w:rStyle w:val="Lienhypertexte"/>
@@ -1738,7 +1758,7 @@
             <w:noProof/>
             <w:webHidden/>
           </w:rPr>
-          <w:instrText xml:space="preserve"> PAGEREF _Toc512589273 \h </w:instrText>
+          <w:instrText xml:space="preserve"> PAGEREF _Toc512778958 \h </w:instrText>
         </w:r>
         <w:r>
           <w:rPr>
@@ -1781,7 +1801,7 @@
           <w:lang w:eastAsia="fr-CH"/>
         </w:rPr>
       </w:pPr>
-      <w:hyperlink w:anchor="_Toc512589274" w:history="1">
+      <w:hyperlink w:anchor="_Toc512778959" w:history="1">
         <w:r>
           <w:rPr>
             <w:rStyle w:val="Lienhypertexte"/>
@@ -1808,7 +1828,7 @@
             <w:noProof/>
             <w:webHidden/>
           </w:rPr>
-          <w:instrText xml:space="preserve"> PAGEREF _Toc512589274 \h </w:instrText>
+          <w:instrText xml:space="preserve"> PAGEREF _Toc512778959 \h </w:instrText>
         </w:r>
         <w:r>
           <w:rPr>
@@ -1851,7 +1871,7 @@
           <w:lang w:eastAsia="fr-CH"/>
         </w:rPr>
       </w:pPr>
-      <w:hyperlink w:anchor="_Toc512589275" w:history="1">
+      <w:hyperlink w:anchor="_Toc512778960" w:history="1">
         <w:r>
           <w:rPr>
             <w:rStyle w:val="Lienhypertexte"/>
@@ -1878,7 +1898,7 @@
             <w:noProof/>
             <w:webHidden/>
           </w:rPr>
-          <w:instrText xml:space="preserve"> PAGEREF _Toc512589275 \h </w:instrText>
+          <w:instrText xml:space="preserve"> PAGEREF _Toc512778960 \h </w:instrText>
         </w:r>
         <w:r>
           <w:rPr>
@@ -1921,7 +1941,7 @@
           <w:lang w:eastAsia="fr-CH"/>
         </w:rPr>
       </w:pPr>
-      <w:hyperlink w:anchor="_Toc512589276" w:history="1">
+      <w:hyperlink w:anchor="_Toc512778961" w:history="1">
         <w:r>
           <w:rPr>
             <w:rStyle w:val="Lienhypertexte"/>
@@ -1948,7 +1968,7 @@
             <w:noProof/>
             <w:webHidden/>
           </w:rPr>
-          <w:instrText xml:space="preserve"> PAGEREF _Toc512589276 \h </w:instrText>
+          <w:instrText xml:space="preserve"> PAGEREF _Toc512778961 \h </w:instrText>
         </w:r>
         <w:r>
           <w:rPr>
@@ -1991,7 +2011,7 @@
           <w:lang w:eastAsia="fr-CH"/>
         </w:rPr>
       </w:pPr>
-      <w:hyperlink w:anchor="_Toc512589277" w:history="1">
+      <w:hyperlink w:anchor="_Toc512778962" w:history="1">
         <w:r>
           <w:rPr>
             <w:rStyle w:val="Lienhypertexte"/>
@@ -2018,7 +2038,7 @@
             <w:noProof/>
             <w:webHidden/>
           </w:rPr>
-          <w:instrText xml:space="preserve"> PAGEREF _Toc512589277 \h </w:instrText>
+          <w:instrText xml:space="preserve"> PAGEREF _Toc512778962 \h </w:instrText>
         </w:r>
         <w:r>
           <w:rPr>
@@ -2061,7 +2081,7 @@
           <w:lang w:eastAsia="fr-CH"/>
         </w:rPr>
       </w:pPr>
-      <w:hyperlink w:anchor="_Toc512589278" w:history="1">
+      <w:hyperlink w:anchor="_Toc512778963" w:history="1">
         <w:r>
           <w:rPr>
             <w:rStyle w:val="Lienhypertexte"/>
@@ -2088,7 +2108,7 @@
             <w:noProof/>
             <w:webHidden/>
           </w:rPr>
-          <w:instrText xml:space="preserve"> PAGEREF _Toc512589278 \h </w:instrText>
+          <w:instrText xml:space="preserve"> PAGEREF _Toc512778963 \h </w:instrText>
         </w:r>
         <w:r>
           <w:rPr>
@@ -2131,7 +2151,7 @@
           <w:lang w:eastAsia="fr-CH"/>
         </w:rPr>
       </w:pPr>
-      <w:hyperlink w:anchor="_Toc512589279" w:history="1">
+      <w:hyperlink w:anchor="_Toc512778964" w:history="1">
         <w:r>
           <w:rPr>
             <w:rStyle w:val="Lienhypertexte"/>
@@ -2158,7 +2178,7 @@
             <w:noProof/>
             <w:webHidden/>
           </w:rPr>
-          <w:instrText xml:space="preserve"> PAGEREF _Toc512589279 \h </w:instrText>
+          <w:instrText xml:space="preserve"> PAGEREF _Toc512778964 \h </w:instrText>
         </w:r>
         <w:r>
           <w:rPr>
@@ -2201,7 +2221,7 @@
           <w:lang w:eastAsia="fr-CH"/>
         </w:rPr>
       </w:pPr>
-      <w:hyperlink w:anchor="_Toc512589280" w:history="1">
+      <w:hyperlink w:anchor="_Toc512778965" w:history="1">
         <w:r>
           <w:rPr>
             <w:rStyle w:val="Lienhypertexte"/>
@@ -2228,7 +2248,7 @@
             <w:noProof/>
             <w:webHidden/>
           </w:rPr>
-          <w:instrText xml:space="preserve"> PAGEREF _Toc512589280 \h </w:instrText>
+          <w:instrText xml:space="preserve"> PAGEREF _Toc512778965 \h </w:instrText>
         </w:r>
         <w:r>
           <w:rPr>
@@ -2271,7 +2291,7 @@
           <w:lang w:eastAsia="fr-CH"/>
         </w:rPr>
       </w:pPr>
-      <w:hyperlink w:anchor="_Toc512589281" w:history="1">
+      <w:hyperlink w:anchor="_Toc512778966" w:history="1">
         <w:r>
           <w:rPr>
             <w:rStyle w:val="Lienhypertexte"/>
@@ -2298,7 +2318,7 @@
             <w:noProof/>
             <w:webHidden/>
           </w:rPr>
-          <w:instrText xml:space="preserve"> PAGEREF _Toc512589281 \h </w:instrText>
+          <w:instrText xml:space="preserve"> PAGEREF _Toc512778966 \h </w:instrText>
         </w:r>
         <w:r>
           <w:rPr>
@@ -2349,7 +2369,7 @@
       <w:pPr>
         <w:pStyle w:val="Titre1"/>
       </w:pPr>
-      <w:bookmarkStart w:id="2" w:name="_Toc512589267"/>
+      <w:bookmarkStart w:id="2" w:name="_Toc512778952"/>
       <w:r>
         <w:lastRenderedPageBreak/>
         <w:t>Descriptif</w:t>
@@ -2374,7 +2394,7 @@
       <w:pPr>
         <w:pStyle w:val="Titre1"/>
       </w:pPr>
-      <w:bookmarkStart w:id="3" w:name="_Toc512589268"/>
+      <w:bookmarkStart w:id="3" w:name="_Toc512778953"/>
       <w:r>
         <w:t>Fonctionnement Général</w:t>
       </w:r>
@@ -2827,7 +2847,7 @@
       <w:pPr>
         <w:pStyle w:val="Titre1"/>
       </w:pPr>
-      <w:bookmarkStart w:id="4" w:name="_Toc512589269"/>
+      <w:bookmarkStart w:id="4" w:name="_Toc512778954"/>
       <w:r>
         <w:lastRenderedPageBreak/>
         <w:t>Diagramme des cas d'utilisation</w:t>
@@ -2915,7 +2935,7 @@
       <w:pPr>
         <w:pStyle w:val="Titre2"/>
       </w:pPr>
-      <w:bookmarkStart w:id="5" w:name="_Toc512589270"/>
+      <w:bookmarkStart w:id="5" w:name="_Toc512778955"/>
       <w:r>
         <w:t>Acteurs</w:t>
       </w:r>
@@ -2975,7 +2995,7 @@
       <w:pPr>
         <w:pStyle w:val="Titre2"/>
       </w:pPr>
-      <w:bookmarkStart w:id="6" w:name="_Toc512589271"/>
+      <w:bookmarkStart w:id="6" w:name="_Toc512778956"/>
       <w:r>
         <w:t>Scénario principal</w:t>
       </w:r>
@@ -2990,7 +3010,7 @@
       <w:pPr>
         <w:pStyle w:val="Titre3"/>
       </w:pPr>
-      <w:bookmarkStart w:id="7" w:name="_Toc512589272"/>
+      <w:bookmarkStart w:id="7" w:name="_Toc512778957"/>
       <w:r>
         <w:t>Scé</w:t>
       </w:r>
@@ -3098,7 +3118,7 @@
           <w:color w:val="538135" w:themeColor="accent6" w:themeShade="BF"/>
         </w:rPr>
       </w:pPr>
-      <w:bookmarkStart w:id="8" w:name="_Toc512589273"/>
+      <w:bookmarkStart w:id="8" w:name="_Toc512778958"/>
       <w:r>
         <w:rPr>
           <w:color w:val="538135" w:themeColor="accent6" w:themeShade="BF"/>
@@ -3206,7 +3226,7 @@
       <w:pPr>
         <w:pStyle w:val="Titre1"/>
       </w:pPr>
-      <w:bookmarkStart w:id="9" w:name="_Toc512589274"/>
+      <w:bookmarkStart w:id="9" w:name="_Toc512778959"/>
       <w:r>
         <w:t>Interfaces graphiques</w:t>
       </w:r>
@@ -3283,30 +3303,14 @@
       <w:r>
         <w:t xml:space="preserve">Figure </w:t>
       </w:r>
-      <w:r>
-        <w:fldChar w:fldCharType="begin"/>
-      </w:r>
-      <w:r>
-        <w:instrText xml:space="preserve"> SEQ Figure \*</w:instrText>
-      </w:r>
-      <w:r>
-        <w:instrText xml:space="preserve"> ARABIC </w:instrText>
-      </w:r>
-      <w:r>
-        <w:fldChar w:fldCharType="separate"/>
-      </w:r>
-      <w:r>
-        <w:rPr>
-          <w:noProof/>
-        </w:rPr>
-        <w:t>1</w:t>
-      </w:r>
-      <w:r>
-        <w:rPr>
-          <w:noProof/>
-        </w:rPr>
-        <w:fldChar w:fldCharType="end"/>
-      </w:r>
+      <w:fldSimple w:instr=" SEQ Figure \* ARABIC ">
+        <w:r>
+          <w:rPr>
+            <w:noProof/>
+          </w:rPr>
+          <w:t>1</w:t>
+        </w:r>
+      </w:fldSimple>
       <w:r>
         <w:t xml:space="preserve"> - fenêtre de connexion</w:t>
       </w:r>
@@ -3379,27 +3383,14 @@
       <w:r>
         <w:t xml:space="preserve">Figure </w:t>
       </w:r>
-      <w:r>
-        <w:fldChar w:fldCharType="begin"/>
-      </w:r>
-      <w:r>
-        <w:instrText xml:space="preserve"> SEQ Figure \* ARABIC </w:instrText>
-      </w:r>
-      <w:r>
-        <w:fldChar w:fldCharType="separate"/>
-      </w:r>
-      <w:r>
-        <w:rPr>
-          <w:noProof/>
-        </w:rPr>
-        <w:t>2</w:t>
-      </w:r>
-      <w:r>
-        <w:rPr>
-          <w:noProof/>
-        </w:rPr>
-        <w:fldChar w:fldCharType="end"/>
-      </w:r>
+      <w:fldSimple w:instr=" SEQ Figure \* ARABIC ">
+        <w:r>
+          <w:rPr>
+            <w:noProof/>
+          </w:rPr>
+          <w:t>2</w:t>
+        </w:r>
+      </w:fldSimple>
       <w:r>
         <w:t xml:space="preserve"> - Liste des salons de jeu</w:t>
       </w:r>
@@ -3471,27 +3462,14 @@
       <w:r>
         <w:t xml:space="preserve">Figure </w:t>
       </w:r>
-      <w:r>
-        <w:fldChar w:fldCharType="begin"/>
-      </w:r>
-      <w:r>
-        <w:instrText xml:space="preserve"> SEQ Figure \* ARABIC </w:instrText>
-      </w:r>
-      <w:r>
-        <w:fldChar w:fldCharType="separate"/>
-      </w:r>
-      <w:r>
-        <w:rPr>
-          <w:noProof/>
-        </w:rPr>
-        <w:t>3</w:t>
-      </w:r>
-      <w:r>
-        <w:rPr>
-          <w:noProof/>
-        </w:rPr>
-        <w:fldChar w:fldCharType="end"/>
-      </w:r>
+      <w:fldSimple w:instr=" SEQ Figure \* ARABIC ">
+        <w:r>
+          <w:rPr>
+            <w:noProof/>
+          </w:rPr>
+          <w:t>3</w:t>
+        </w:r>
+      </w:fldSimple>
       <w:r>
         <w:t xml:space="preserve"> - Phase de jeu</w:t>
       </w:r>
@@ -3557,27 +3535,14 @@
       <w:r>
         <w:t xml:space="preserve">Figure </w:t>
       </w:r>
-      <w:r>
-        <w:fldChar w:fldCharType="begin"/>
-      </w:r>
-      <w:r>
-        <w:instrText xml:space="preserve"> SEQ Figure \* ARABIC </w:instrText>
-      </w:r>
-      <w:r>
-        <w:fldChar w:fldCharType="separate"/>
-      </w:r>
-      <w:r>
-        <w:rPr>
-          <w:noProof/>
-        </w:rPr>
-        <w:t>4</w:t>
-      </w:r>
-      <w:r>
-        <w:rPr>
-          <w:noProof/>
-        </w:rPr>
-        <w:fldChar w:fldCharType="end"/>
-      </w:r>
+      <w:fldSimple w:instr=" SEQ Figure \* ARABIC ">
+        <w:r>
+          <w:rPr>
+            <w:noProof/>
+          </w:rPr>
+          <w:t>4</w:t>
+        </w:r>
+      </w:fldSimple>
       <w:r>
         <w:t xml:space="preserve"> – Zone de l'administrateur</w:t>
       </w:r>
@@ -3591,7 +3556,7 @@
       <w:pPr>
         <w:pStyle w:val="Titre1"/>
       </w:pPr>
-      <w:bookmarkStart w:id="10" w:name="_Toc512589275"/>
+      <w:bookmarkStart w:id="10" w:name="_Toc512778960"/>
       <w:r>
         <w:t>Règles du jeu</w:t>
       </w:r>
@@ -3615,7 +3580,7 @@
       <w:pPr>
         <w:pStyle w:val="Titre1"/>
       </w:pPr>
-      <w:bookmarkStart w:id="11" w:name="_Toc512589276"/>
+      <w:bookmarkStart w:id="11" w:name="_Toc512778961"/>
       <w:r>
         <w:lastRenderedPageBreak/>
         <w:t>Partage des responsabilités entre le serveur et le client</w:t>
@@ -3684,7 +3649,7 @@
       <w:pPr>
         <w:pStyle w:val="Titre1"/>
       </w:pPr>
-      <w:bookmarkStart w:id="12" w:name="_Toc512589277"/>
+      <w:bookmarkStart w:id="12" w:name="_Toc512778962"/>
       <w:r>
         <w:t>Protocole d’échange entre le client et le serveur</w:t>
       </w:r>
@@ -4235,14 +4200,27 @@
       <w:r>
         <w:t xml:space="preserve">Figure </w:t>
       </w:r>
-      <w:fldSimple w:instr=" SEQ Figure \* ARABIC ">
-        <w:r>
-          <w:rPr>
-            <w:noProof/>
-          </w:rPr>
-          <w:t>5</w:t>
-        </w:r>
-      </w:fldSimple>
+      <w:r>
+        <w:fldChar w:fldCharType="begin"/>
+      </w:r>
+      <w:r>
+        <w:instrText xml:space="preserve"> SEQ Figure \* ARABIC </w:instrText>
+      </w:r>
+      <w:r>
+        <w:fldChar w:fldCharType="separate"/>
+      </w:r>
+      <w:r>
+        <w:rPr>
+          <w:noProof/>
+        </w:rPr>
+        <w:t>5</w:t>
+      </w:r>
+      <w:r>
+        <w:rPr>
+          <w:noProof/>
+        </w:rPr>
+        <w:fldChar w:fldCharType="end"/>
+      </w:r>
       <w:r>
         <w:t xml:space="preserve"> - schémas de communication : phase login-lobby</w:t>
       </w:r>
@@ -4259,7 +4237,7 @@
       <w:pPr>
         <w:pStyle w:val="Titre1"/>
       </w:pPr>
-      <w:bookmarkStart w:id="13" w:name="_Toc512589278"/>
+      <w:bookmarkStart w:id="13" w:name="_Toc512778963"/>
       <w:r>
         <w:lastRenderedPageBreak/>
         <w:t>Ebauche du modèle de domaine</w:t>
@@ -4267,11 +4245,164 @@
       <w:bookmarkEnd w:id="13"/>
     </w:p>
     <w:p>
-      <w:r>
-        <w:t>A f</w:t>
-      </w:r>
-      <w:r>
-        <w:t>inir</w:t>
+      <w:pPr>
+        <w:keepNext/>
+        <w:jc w:val="center"/>
+      </w:pPr>
+      <w:r>
+        <w:rPr>
+          <w:noProof/>
+        </w:rPr>
+        <w:drawing>
+          <wp:inline distT="0" distB="0" distL="0" distR="0">
+            <wp:extent cx="5972810" cy="1877060"/>
+            <wp:effectExtent l="19050" t="19050" r="27940" b="27940"/>
+            <wp:docPr id="10" name="Image 10"/>
+            <wp:cNvGraphicFramePr>
+              <a:graphicFrameLocks xmlns:a="http://schemas.openxmlformats.org/drawingml/2006/main" noChangeAspect="1"/>
+            </wp:cNvGraphicFramePr>
+            <a:graphic xmlns:a="http://schemas.openxmlformats.org/drawingml/2006/main">
+              <a:graphicData uri="http://schemas.openxmlformats.org/drawingml/2006/picture">
+                <pic:pic xmlns:pic="http://schemas.openxmlformats.org/drawingml/2006/picture">
+                  <pic:nvPicPr>
+                    <pic:cNvPr id="10" name="diagramme_domaine_client.png"/>
+                    <pic:cNvPicPr/>
+                  </pic:nvPicPr>
+                  <pic:blipFill>
+                    <a:blip r:embed="rId18">
+                      <a:extLst>
+                        <a:ext uri="{28A0092B-C50C-407E-A947-70E740481C1C}">
+                          <a14:useLocalDpi xmlns:a14="http://schemas.microsoft.com/office/drawing/2010/main" val="0"/>
+                        </a:ext>
+                      </a:extLst>
+                    </a:blip>
+                    <a:stretch>
+                      <a:fillRect/>
+                    </a:stretch>
+                  </pic:blipFill>
+                  <pic:spPr>
+                    <a:xfrm>
+                      <a:off x="0" y="0"/>
+                      <a:ext cx="5972810" cy="1877060"/>
+                    </a:xfrm>
+                    <a:prstGeom prst="rect">
+                      <a:avLst/>
+                    </a:prstGeom>
+                    <a:ln>
+                      <a:solidFill>
+                        <a:srgbClr val="C00000"/>
+                      </a:solidFill>
+                    </a:ln>
+                  </pic:spPr>
+                </pic:pic>
+              </a:graphicData>
+            </a:graphic>
+          </wp:inline>
+        </w:drawing>
+      </w:r>
+    </w:p>
+    <w:p>
+      <w:pPr>
+        <w:pStyle w:val="Lgende"/>
+        <w:jc w:val="center"/>
+      </w:pPr>
+      <w:r>
+        <w:t xml:space="preserve">Figure </w:t>
+      </w:r>
+      <w:fldSimple w:instr=" SEQ Figure \* ARABIC ">
+        <w:r>
+          <w:rPr>
+            <w:noProof/>
+          </w:rPr>
+          <w:t>6</w:t>
+        </w:r>
+      </w:fldSimple>
+      <w:r>
+        <w:t xml:space="preserve"> - Ebauche du modèle de domaine client</w:t>
+      </w:r>
+    </w:p>
+    <w:p/>
+    <w:p>
+      <w:pPr>
+        <w:keepNext/>
+        <w:jc w:val="center"/>
+      </w:pPr>
+      <w:r>
+        <w:rPr>
+          <w:noProof/>
+        </w:rPr>
+        <w:drawing>
+          <wp:inline distT="0" distB="0" distL="0" distR="0">
+            <wp:extent cx="5972810" cy="1960245"/>
+            <wp:effectExtent l="19050" t="19050" r="27940" b="20955"/>
+            <wp:docPr id="14" name="Image 14"/>
+            <wp:cNvGraphicFramePr>
+              <a:graphicFrameLocks xmlns:a="http://schemas.openxmlformats.org/drawingml/2006/main" noChangeAspect="1"/>
+            </wp:cNvGraphicFramePr>
+            <a:graphic xmlns:a="http://schemas.openxmlformats.org/drawingml/2006/main">
+              <a:graphicData uri="http://schemas.openxmlformats.org/drawingml/2006/picture">
+                <pic:pic xmlns:pic="http://schemas.openxmlformats.org/drawingml/2006/picture">
+                  <pic:nvPicPr>
+                    <pic:cNvPr id="14" name="diagramme_domaine_srv.png"/>
+                    <pic:cNvPicPr/>
+                  </pic:nvPicPr>
+                  <pic:blipFill>
+                    <a:blip r:embed="rId19">
+                      <a:extLst>
+                        <a:ext uri="{28A0092B-C50C-407E-A947-70E740481C1C}">
+                          <a14:useLocalDpi xmlns:a14="http://schemas.microsoft.com/office/drawing/2010/main" val="0"/>
+                        </a:ext>
+                      </a:extLst>
+                    </a:blip>
+                    <a:stretch>
+                      <a:fillRect/>
+                    </a:stretch>
+                  </pic:blipFill>
+                  <pic:spPr>
+                    <a:xfrm>
+                      <a:off x="0" y="0"/>
+                      <a:ext cx="5972810" cy="1960245"/>
+                    </a:xfrm>
+                    <a:prstGeom prst="rect">
+                      <a:avLst/>
+                    </a:prstGeom>
+                    <a:ln>
+                      <a:solidFill>
+                        <a:srgbClr val="C00000"/>
+                      </a:solidFill>
+                    </a:ln>
+                  </pic:spPr>
+                </pic:pic>
+              </a:graphicData>
+            </a:graphic>
+          </wp:inline>
+        </w:drawing>
+      </w:r>
+    </w:p>
+    <w:p>
+      <w:pPr>
+        <w:pStyle w:val="Lgende"/>
+        <w:jc w:val="center"/>
+      </w:pPr>
+      <w:r>
+        <w:t xml:space="preserve">Figure </w:t>
+      </w:r>
+      <w:fldSimple w:instr=" SEQ Figure \* ARABIC ">
+        <w:r>
+          <w:rPr>
+            <w:noProof/>
+          </w:rPr>
+          <w:t>7</w:t>
+        </w:r>
+      </w:fldSimple>
+      <w:r>
+        <w:t xml:space="preserve"> - Ebauche du modèle de domaine serveur</w:t>
+      </w:r>
+    </w:p>
+    <w:p/>
+    <w:p>
+      <w:r>
+        <w:t>Voici ci-dessus, les différentes classes à implémenter côté client et serveur. Les classes sont les mêmes des deux côtés. La différence réside dans le fait que seul le serveur doit générer des objets de type Deck et Carte provenant de la base de données, afin de pouvoir choisir aléatoirement une carte.</w:t>
       </w:r>
     </w:p>
     <w:p>
@@ -4286,7 +4417,7 @@
       <w:pPr>
         <w:pStyle w:val="Titre1"/>
       </w:pPr>
-      <w:bookmarkStart w:id="14" w:name="_Toc512589279"/>
+      <w:bookmarkStart w:id="14" w:name="_Toc512778964"/>
       <w:r>
         <w:lastRenderedPageBreak/>
         <w:t>Base de données</w:t>
@@ -4319,7 +4450,7 @@
                     <pic:cNvPicPr/>
                   </pic:nvPicPr>
                   <pic:blipFill>
-                    <a:blip r:embed="rId18">
+                    <a:blip r:embed="rId20">
                       <a:extLst>
                         <a:ext uri="{28A0092B-C50C-407E-A947-70E740481C1C}">
                           <a14:useLocalDpi xmlns:a14="http://schemas.microsoft.com/office/drawing/2010/main" val="0"/>
@@ -4359,27 +4490,14 @@
       <w:r>
         <w:t xml:space="preserve">Figure </w:t>
       </w:r>
-      <w:r>
-        <w:fldChar w:fldCharType="begin"/>
-      </w:r>
-      <w:r>
-        <w:instrText xml:space="preserve"> SEQ Figure \* ARABIC </w:instrText>
-      </w:r>
-      <w:r>
-        <w:fldChar w:fldCharType="separate"/>
-      </w:r>
-      <w:r>
-        <w:rPr>
-          <w:noProof/>
-        </w:rPr>
-        <w:t>6</w:t>
-      </w:r>
-      <w:r>
-        <w:rPr>
-          <w:noProof/>
-        </w:rPr>
-        <w:fldChar w:fldCharType="end"/>
-      </w:r>
+      <w:fldSimple w:instr=" SEQ Figure \* ARABIC ">
+        <w:r>
+          <w:rPr>
+            <w:noProof/>
+          </w:rPr>
+          <w:t>8</w:t>
+        </w:r>
+      </w:fldSimple>
       <w:r>
         <w:t xml:space="preserve"> - Base de données de Cheseaux-poly</w:t>
       </w:r>
@@ -4478,7 +4596,7 @@
       <w:pPr>
         <w:pStyle w:val="Titre1"/>
       </w:pPr>
-      <w:bookmarkStart w:id="15" w:name="_Toc512589280"/>
+      <w:bookmarkStart w:id="15" w:name="_Toc512778965"/>
       <w:r>
         <w:lastRenderedPageBreak/>
         <w:t>Plan d’itérations</w:t>
@@ -4489,7 +4607,7 @@
       <w:pPr>
         <w:pStyle w:val="Titre2"/>
       </w:pPr>
-      <w:bookmarkStart w:id="16" w:name="_Toc512589281"/>
+      <w:bookmarkStart w:id="16" w:name="_Toc512778966"/>
       <w:r>
         <w:t>Sprint 1</w:t>
       </w:r>
@@ -4537,7 +4655,7 @@
                     </pic:cNvPicPr>
                   </pic:nvPicPr>
                   <pic:blipFill>
-                    <a:blip r:embed="rId19">
+                    <a:blip r:embed="rId21">
                       <a:extLst>
                         <a:ext uri="{28A0092B-C50C-407E-A947-70E740481C1C}">
                           <a14:useLocalDpi xmlns:a14="http://schemas.microsoft.com/office/drawing/2010/main" val="0"/>
@@ -4577,27 +4695,14 @@
       <w:r>
         <w:t xml:space="preserve">Figure </w:t>
       </w:r>
-      <w:r>
-        <w:fldChar w:fldCharType="begin"/>
-      </w:r>
-      <w:r>
-        <w:instrText xml:space="preserve"> SEQ Figure \* ARABIC </w:instrText>
-      </w:r>
-      <w:r>
-        <w:fldChar w:fldCharType="separate"/>
-      </w:r>
-      <w:r>
-        <w:rPr>
-          <w:noProof/>
-        </w:rPr>
-        <w:t>7</w:t>
-      </w:r>
-      <w:r>
-        <w:rPr>
-          <w:noProof/>
-        </w:rPr>
-        <w:fldChar w:fldCharType="end"/>
-      </w:r>
+      <w:fldSimple w:instr=" SEQ Figure \* ARABIC ">
+        <w:r>
+          <w:rPr>
+            <w:noProof/>
+          </w:rPr>
+          <w:t>9</w:t>
+        </w:r>
+      </w:fldSimple>
       <w:r>
         <w:t xml:space="preserve"> - Histoires du sprint 1</w:t>
       </w:r>
@@ -4630,7 +4735,7 @@
                     </pic:cNvPicPr>
                   </pic:nvPicPr>
                   <pic:blipFill rotWithShape="1">
-                    <a:blip r:embed="rId20" cstate="print">
+                    <a:blip r:embed="rId22" cstate="print">
                       <a:extLst>
                         <a:ext uri="{28A0092B-C50C-407E-A947-70E740481C1C}">
                           <a14:useLocalDpi xmlns:a14="http://schemas.microsoft.com/office/drawing/2010/main" val="0"/>
@@ -4673,34 +4778,21 @@
       <w:r>
         <w:t xml:space="preserve">Figure </w:t>
       </w:r>
-      <w:r>
-        <w:fldChar w:fldCharType="begin"/>
-      </w:r>
-      <w:r>
-        <w:instrText xml:space="preserve"> SEQ Figure \* ARABIC </w:instrText>
-      </w:r>
-      <w:r>
-        <w:fldChar w:fldCharType="separate"/>
-      </w:r>
-      <w:r>
-        <w:rPr>
-          <w:noProof/>
-        </w:rPr>
-        <w:t>8</w:t>
-      </w:r>
-      <w:r>
-        <w:rPr>
-          <w:noProof/>
-        </w:rPr>
-        <w:fldChar w:fldCharType="end"/>
-      </w:r>
+      <w:fldSimple w:instr=" SEQ Figure \* ARABIC ">
+        <w:r>
+          <w:rPr>
+            <w:noProof/>
+          </w:rPr>
+          <w:t>10</w:t>
+        </w:r>
+      </w:fldSimple>
       <w:r>
         <w:t xml:space="preserve"> - Tâches du sprint 1</w:t>
       </w:r>
     </w:p>
     <w:sectPr>
-      <w:headerReference w:type="default" r:id="rId21"/>
-      <w:footerReference w:type="default" r:id="rId22"/>
+      <w:headerReference w:type="default" r:id="rId23"/>
+      <w:footerReference w:type="default" r:id="rId24"/>
       <w:pgSz w:w="12240" w:h="15840"/>
       <w:pgMar w:top="1417" w:right="1417" w:bottom="1417" w:left="1417" w:header="708" w:footer="708" w:gutter="0"/>
       <w:pgNumType w:start="0"/>
@@ -6638,7 +6730,7 @@
 </file>
 
 <file path=customXml/itemProps2.xml><?xml version="1.0" encoding="utf-8"?>
-<ds:datastoreItem xmlns:ds="http://schemas.openxmlformats.org/officeDocument/2006/customXml" ds:itemID="{D76F9098-DA91-4C0C-932E-3F9D7B376E91}">
+<ds:datastoreItem xmlns:ds="http://schemas.openxmlformats.org/officeDocument/2006/customXml" ds:itemID="{43D00A62-2CBE-45B7-8384-F5B6C8A22E2A}">
   <ds:schemaRefs>
     <ds:schemaRef ds:uri="http://schemas.openxmlformats.org/officeDocument/2006/bibliography"/>
   </ds:schemaRefs>

</xml_diff>

<commit_message>
Report updated (ready for sprint 2 and UMLs)
</commit_message>
<xml_diff>
--- a/Doc/GEN-Monopoly-Rapport.docx
+++ b/Doc/GEN-Monopoly-Rapport.docx
@@ -82,7 +82,7 @@
                                   <w:rPr>
                                     <w:noProof/>
                                   </w:rPr>
-                                  <w:t>27 avril 2018</w:t>
+                                  <w:t>29 avril 2018</w:t>
                                 </w:r>
                                 <w:r>
                                   <w:fldChar w:fldCharType="end"/>
@@ -94,21 +94,11 @@
                                 <w:r>
                                   <w:t>1.</w:t>
                                 </w:r>
-                                <w:r>
-                                  <w:fldChar w:fldCharType="begin"/>
-                                </w:r>
-                                <w:r>
-                                  <w:instrText xml:space="preserve"> INFO  RevNum  \* MERGEFORMAT </w:instrText>
-                                </w:r>
-                                <w:r>
-                                  <w:fldChar w:fldCharType="separate"/>
-                                </w:r>
-                                <w:r>
-                                  <w:t>171</w:t>
-                                </w:r>
-                                <w:r>
-                                  <w:fldChar w:fldCharType="end"/>
-                                </w:r>
+                                <w:fldSimple w:instr=" INFO  RevNum  \* MERGEFORMAT ">
+                                  <w:r>
+                                    <w:t>172</w:t>
+                                  </w:r>
+                                </w:fldSimple>
                               </w:p>
                             </w:txbxContent>
                           </wps:txbx>
@@ -155,7 +145,7 @@
                             <w:rPr>
                               <w:noProof/>
                             </w:rPr>
-                            <w:t>27 avril 2018</w:t>
+                            <w:t>29 avril 2018</w:t>
                           </w:r>
                           <w:r>
                             <w:fldChar w:fldCharType="end"/>
@@ -167,21 +157,11 @@
                           <w:r>
                             <w:t>1.</w:t>
                           </w:r>
-                          <w:r>
-                            <w:fldChar w:fldCharType="begin"/>
-                          </w:r>
-                          <w:r>
-                            <w:instrText xml:space="preserve"> INFO  RevNum  \* MERGEFORMAT </w:instrText>
-                          </w:r>
-                          <w:r>
-                            <w:fldChar w:fldCharType="separate"/>
-                          </w:r>
-                          <w:r>
-                            <w:t>171</w:t>
-                          </w:r>
-                          <w:r>
-                            <w:fldChar w:fldCharType="end"/>
-                          </w:r>
+                          <w:fldSimple w:instr=" INFO  RevNum  \* MERGEFORMAT ">
+                            <w:r>
+                              <w:t>172</w:t>
+                            </w:r>
+                          </w:fldSimple>
                         </w:p>
                       </w:txbxContent>
                     </v:textbox>
@@ -1197,8 +1177,6 @@
             <w:br w:type="page"/>
           </w:r>
         </w:p>
-        <w:bookmarkStart w:id="0" w:name="_GoBack" w:displacedByCustomXml="next"/>
-        <w:bookmarkEnd w:id="0" w:displacedByCustomXml="next"/>
       </w:sdtContent>
     </w:sdt>
     <w:p>
@@ -1214,11 +1192,11 @@
       <w:pPr>
         <w:pStyle w:val="Titre1"/>
       </w:pPr>
-      <w:bookmarkStart w:id="1" w:name="_Toc512778951"/>
+      <w:bookmarkStart w:id="0" w:name="_Toc512778951"/>
       <w:r>
         <w:t>Table des matières</w:t>
       </w:r>
-      <w:bookmarkEnd w:id="1"/>
+      <w:bookmarkEnd w:id="0"/>
     </w:p>
     <w:p>
       <w:pPr>
@@ -2087,7 +2065,21 @@
             <w:rStyle w:val="Lienhypertexte"/>
             <w:noProof/>
           </w:rPr>
-          <w:t>Ebauche du modèle de domaine</w:t>
+          <w:t>Ebauche du modèle de do</w:t>
+        </w:r>
+        <w:r>
+          <w:rPr>
+            <w:rStyle w:val="Lienhypertexte"/>
+            <w:noProof/>
+          </w:rPr>
+          <w:t>m</w:t>
+        </w:r>
+        <w:r>
+          <w:rPr>
+            <w:rStyle w:val="Lienhypertexte"/>
+            <w:noProof/>
+          </w:rPr>
+          <w:t>aine</w:t>
         </w:r>
         <w:r>
           <w:rPr>
@@ -2369,36 +2361,36 @@
       <w:pPr>
         <w:pStyle w:val="Titre1"/>
       </w:pPr>
-      <w:bookmarkStart w:id="2" w:name="_Toc512778952"/>
+      <w:bookmarkStart w:id="1" w:name="_Toc512778952"/>
       <w:r>
         <w:lastRenderedPageBreak/>
         <w:t>Descriptif</w:t>
       </w:r>
+      <w:bookmarkEnd w:id="1"/>
+    </w:p>
+    <w:p>
+      <w:r>
+        <w:t>Dans le cadre du module de Génie Logiciel (GEN), il nous est demandé de développer un "mini-projet"</w:t>
+      </w:r>
+      <w:r>
+        <w:t xml:space="preserve"> implémentant une architecture client-serveur </w:t>
+      </w:r>
+      <w:r>
+        <w:t xml:space="preserve">pouvant </w:t>
+      </w:r>
+      <w:r>
+        <w:t>communiquer par internet en utilisant les sockets. Après discussion nous sommes tombés d'accord sur l'idée d'un projet Monopoly sur le thème de la HEIG-VD.</w:t>
+      </w:r>
+    </w:p>
+    <w:p>
+      <w:pPr>
+        <w:pStyle w:val="Titre1"/>
+      </w:pPr>
+      <w:bookmarkStart w:id="2" w:name="_Toc512778953"/>
+      <w:r>
+        <w:t>Fonctionnement Général</w:t>
+      </w:r>
       <w:bookmarkEnd w:id="2"/>
-    </w:p>
-    <w:p>
-      <w:r>
-        <w:t>Dans le cadre du module de Génie Logiciel (GEN), il nous est demandé de développer un "mini-projet"</w:t>
-      </w:r>
-      <w:r>
-        <w:t xml:space="preserve"> implémentant une architecture client-serveur </w:t>
-      </w:r>
-      <w:r>
-        <w:t xml:space="preserve">pouvant </w:t>
-      </w:r>
-      <w:r>
-        <w:t>communiquer par internet en utilisant les sockets. Après discussion nous sommes tombés d'accord sur l'idée d'un projet Monopoly sur le thème de la HEIG-VD.</w:t>
-      </w:r>
-    </w:p>
-    <w:p>
-      <w:pPr>
-        <w:pStyle w:val="Titre1"/>
-      </w:pPr>
-      <w:bookmarkStart w:id="3" w:name="_Toc512778953"/>
-      <w:r>
-        <w:t>Fonctionnement Général</w:t>
-      </w:r>
-      <w:bookmarkEnd w:id="3"/>
     </w:p>
     <w:p>
       <w:r>
@@ -2847,12 +2839,12 @@
       <w:pPr>
         <w:pStyle w:val="Titre1"/>
       </w:pPr>
-      <w:bookmarkStart w:id="4" w:name="_Toc512778954"/>
+      <w:bookmarkStart w:id="3" w:name="_Toc512778954"/>
       <w:r>
         <w:lastRenderedPageBreak/>
         <w:t>Diagramme des cas d'utilisation</w:t>
       </w:r>
-      <w:bookmarkEnd w:id="4"/>
+      <w:bookmarkEnd w:id="3"/>
     </w:p>
     <w:p>
       <w:r>
@@ -2935,11 +2927,11 @@
       <w:pPr>
         <w:pStyle w:val="Titre2"/>
       </w:pPr>
-      <w:bookmarkStart w:id="5" w:name="_Toc512778955"/>
+      <w:bookmarkStart w:id="4" w:name="_Toc512778955"/>
       <w:r>
         <w:t>Acteurs</w:t>
       </w:r>
-      <w:bookmarkEnd w:id="5"/>
+      <w:bookmarkEnd w:id="4"/>
     </w:p>
     <w:p>
       <w:r>
@@ -2995,32 +2987,32 @@
       <w:pPr>
         <w:pStyle w:val="Titre2"/>
       </w:pPr>
-      <w:bookmarkStart w:id="6" w:name="_Toc512778956"/>
+      <w:bookmarkStart w:id="5" w:name="_Toc512778956"/>
       <w:r>
         <w:t>Scénario principal</w:t>
       </w:r>
+      <w:bookmarkEnd w:id="5"/>
+    </w:p>
+    <w:p>
+      <w:r>
+        <w:t xml:space="preserve">Voici comment nous voyons le déroulement d'une partie de Monopoly : </w:t>
+      </w:r>
+    </w:p>
+    <w:p>
+      <w:pPr>
+        <w:pStyle w:val="Titre3"/>
+      </w:pPr>
+      <w:bookmarkStart w:id="6" w:name="_Toc512778957"/>
+      <w:r>
+        <w:t>Scé</w:t>
+      </w:r>
+      <w:r>
+        <w:t>n</w:t>
+      </w:r>
+      <w:r>
+        <w:t>ario de préparation</w:t>
+      </w:r>
       <w:bookmarkEnd w:id="6"/>
-    </w:p>
-    <w:p>
-      <w:r>
-        <w:t xml:space="preserve">Voici comment nous voyons le déroulement d'une partie de Monopoly : </w:t>
-      </w:r>
-    </w:p>
-    <w:p>
-      <w:pPr>
-        <w:pStyle w:val="Titre3"/>
-      </w:pPr>
-      <w:bookmarkStart w:id="7" w:name="_Toc512778957"/>
-      <w:r>
-        <w:t>Scé</w:t>
-      </w:r>
-      <w:r>
-        <w:t>n</w:t>
-      </w:r>
-      <w:r>
-        <w:t>ario de préparation</w:t>
-      </w:r>
-      <w:bookmarkEnd w:id="7"/>
     </w:p>
     <w:p>
       <w:r>
@@ -3118,119 +3110,119 @@
           <w:color w:val="538135" w:themeColor="accent6" w:themeShade="BF"/>
         </w:rPr>
       </w:pPr>
-      <w:bookmarkStart w:id="8" w:name="_Toc512778958"/>
+      <w:bookmarkStart w:id="7" w:name="_Toc512778958"/>
       <w:r>
         <w:rPr>
           <w:color w:val="538135" w:themeColor="accent6" w:themeShade="BF"/>
         </w:rPr>
         <w:t>Scénario de jeu</w:t>
       </w:r>
+      <w:bookmarkEnd w:id="7"/>
+    </w:p>
+    <w:p>
+      <w:r>
+        <w:t xml:space="preserve">Une fois la partie lancée, les participant passent en </w:t>
+      </w:r>
+      <w:r>
+        <w:rPr>
+          <w:color w:val="538135" w:themeColor="accent6" w:themeShade="BF"/>
+        </w:rPr>
+        <w:t>phase de jeu</w:t>
+      </w:r>
+      <w:r>
+        <w:t xml:space="preserve">. </w:t>
+      </w:r>
+    </w:p>
+    <w:p>
+      <w:r>
+        <w:t xml:space="preserve">Avant de pouvoir jouer, le participant devra </w:t>
+      </w:r>
+      <w:r>
+        <w:rPr>
+          <w:b/>
+        </w:rPr>
+        <w:t>attendre son tour</w:t>
+      </w:r>
+      <w:r>
+        <w:t>. Pendant ce temps il peut inspecter les cases du plateau.</w:t>
+      </w:r>
+    </w:p>
+    <w:p>
+      <w:r>
+        <w:t xml:space="preserve">Une fois son tour arrivé, il devra </w:t>
+      </w:r>
+      <w:r>
+        <w:rPr>
+          <w:b/>
+        </w:rPr>
+        <w:t>lancer les dés</w:t>
+      </w:r>
+      <w:r>
+        <w:t xml:space="preserve">, pour avancer dans le plateau et ainsi participer à la partie. </w:t>
+      </w:r>
+      <w:r>
+        <w:t>E</w:t>
+      </w:r>
+      <w:r>
+        <w:t xml:space="preserve">n cas d'inactivité, son tour sera automatiquement passé. </w:t>
+      </w:r>
+      <w:r>
+        <w:t>Si le joueur fait un double (les deux dés ont la même valeur), le joueur devra refaire un tour (relancer les dés). Au bout du troisième double de suite, il sera contraint d'</w:t>
+      </w:r>
+      <w:r>
+        <w:rPr>
+          <w:b/>
+        </w:rPr>
+        <w:t xml:space="preserve">aller en </w:t>
+      </w:r>
+      <w:r>
+        <w:rPr>
+          <w:b/>
+        </w:rPr>
+        <w:t>salle d’examen</w:t>
+      </w:r>
+      <w:r>
+        <w:t>.</w:t>
+      </w:r>
+    </w:p>
+    <w:p>
+      <w:r>
+        <w:t xml:space="preserve">Durant la partie, le joueur aura de multiples occasions pour </w:t>
+      </w:r>
+      <w:r>
+        <w:rPr>
+          <w:b/>
+        </w:rPr>
+        <w:t>dépenser son argent</w:t>
+      </w:r>
+      <w:r>
+        <w:t>, comme l'achat de propriété</w:t>
+      </w:r>
+      <w:r>
+        <w:t>s</w:t>
+      </w:r>
+      <w:r>
+        <w:t xml:space="preserve"> ou encore payer un loyer/une facture, ou pour </w:t>
+      </w:r>
+      <w:r>
+        <w:rPr>
+          <w:b/>
+        </w:rPr>
+        <w:t>en recevoir</w:t>
+      </w:r>
+      <w:r>
+        <w:t>, comme la réception d'un loyer ou la vente d'une propriété.</w:t>
+      </w:r>
+    </w:p>
+    <w:p>
+      <w:pPr>
+        <w:pStyle w:val="Titre1"/>
+      </w:pPr>
+      <w:bookmarkStart w:id="8" w:name="_Toc512778959"/>
+      <w:r>
+        <w:t>Interfaces graphiques</w:t>
+      </w:r>
       <w:bookmarkEnd w:id="8"/>
-    </w:p>
-    <w:p>
-      <w:r>
-        <w:t xml:space="preserve">Une fois la partie lancée, les participant passent en </w:t>
-      </w:r>
-      <w:r>
-        <w:rPr>
-          <w:color w:val="538135" w:themeColor="accent6" w:themeShade="BF"/>
-        </w:rPr>
-        <w:t>phase de jeu</w:t>
-      </w:r>
-      <w:r>
-        <w:t xml:space="preserve">. </w:t>
-      </w:r>
-    </w:p>
-    <w:p>
-      <w:r>
-        <w:t xml:space="preserve">Avant de pouvoir jouer, le participant devra </w:t>
-      </w:r>
-      <w:r>
-        <w:rPr>
-          <w:b/>
-        </w:rPr>
-        <w:t>attendre son tour</w:t>
-      </w:r>
-      <w:r>
-        <w:t>. Pendant ce temps il peut inspecter les cases du plateau.</w:t>
-      </w:r>
-    </w:p>
-    <w:p>
-      <w:r>
-        <w:t xml:space="preserve">Une fois son tour arrivé, il devra </w:t>
-      </w:r>
-      <w:r>
-        <w:rPr>
-          <w:b/>
-        </w:rPr>
-        <w:t>lancer les dés</w:t>
-      </w:r>
-      <w:r>
-        <w:t xml:space="preserve">, pour avancer dans le plateau et ainsi participer à la partie. </w:t>
-      </w:r>
-      <w:r>
-        <w:t>E</w:t>
-      </w:r>
-      <w:r>
-        <w:t xml:space="preserve">n cas d'inactivité, son tour sera automatiquement passé. </w:t>
-      </w:r>
-      <w:r>
-        <w:t>Si le joueur fait un double (les deux dés ont la même valeur), le joueur devra refaire un tour (relancer les dés). Au bout du troisième double de suite, il sera contraint d'</w:t>
-      </w:r>
-      <w:r>
-        <w:rPr>
-          <w:b/>
-        </w:rPr>
-        <w:t xml:space="preserve">aller en </w:t>
-      </w:r>
-      <w:r>
-        <w:rPr>
-          <w:b/>
-        </w:rPr>
-        <w:t>salle d’examen</w:t>
-      </w:r>
-      <w:r>
-        <w:t>.</w:t>
-      </w:r>
-    </w:p>
-    <w:p>
-      <w:r>
-        <w:t xml:space="preserve">Durant la partie, le joueur aura de multiples occasions pour </w:t>
-      </w:r>
-      <w:r>
-        <w:rPr>
-          <w:b/>
-        </w:rPr>
-        <w:t>dépenser son argent</w:t>
-      </w:r>
-      <w:r>
-        <w:t>, comme l'achat de propriété</w:t>
-      </w:r>
-      <w:r>
-        <w:t>s</w:t>
-      </w:r>
-      <w:r>
-        <w:t xml:space="preserve"> ou encore payer un loyer/une facture, ou pour </w:t>
-      </w:r>
-      <w:r>
-        <w:rPr>
-          <w:b/>
-        </w:rPr>
-        <w:t>en recevoir</w:t>
-      </w:r>
-      <w:r>
-        <w:t>, comme la réception d'un loyer ou la vente d'une propriété.</w:t>
-      </w:r>
-    </w:p>
-    <w:p>
-      <w:pPr>
-        <w:pStyle w:val="Titre1"/>
-      </w:pPr>
-      <w:bookmarkStart w:id="9" w:name="_Toc512778959"/>
-      <w:r>
-        <w:t>Interfaces graphiques</w:t>
-      </w:r>
-      <w:bookmarkEnd w:id="9"/>
     </w:p>
     <w:p>
       <w:r>
@@ -3303,14 +3295,30 @@
       <w:r>
         <w:t xml:space="preserve">Figure </w:t>
       </w:r>
-      <w:fldSimple w:instr=" SEQ Figure \* ARABIC ">
-        <w:r>
-          <w:rPr>
-            <w:noProof/>
-          </w:rPr>
-          <w:t>1</w:t>
-        </w:r>
-      </w:fldSimple>
+      <w:r>
+        <w:fldChar w:fldCharType="begin"/>
+      </w:r>
+      <w:r>
+        <w:instrText xml:space="preserve"> SEQ Figure \*</w:instrText>
+      </w:r>
+      <w:r>
+        <w:instrText xml:space="preserve"> ARABIC </w:instrText>
+      </w:r>
+      <w:r>
+        <w:fldChar w:fldCharType="separate"/>
+      </w:r>
+      <w:r>
+        <w:rPr>
+          <w:noProof/>
+        </w:rPr>
+        <w:t>1</w:t>
+      </w:r>
+      <w:r>
+        <w:rPr>
+          <w:noProof/>
+        </w:rPr>
+        <w:fldChar w:fldCharType="end"/>
+      </w:r>
       <w:r>
         <w:t xml:space="preserve"> - fenêtre de connexion</w:t>
       </w:r>
@@ -3383,14 +3391,27 @@
       <w:r>
         <w:t xml:space="preserve">Figure </w:t>
       </w:r>
-      <w:fldSimple w:instr=" SEQ Figure \* ARABIC ">
-        <w:r>
-          <w:rPr>
-            <w:noProof/>
-          </w:rPr>
-          <w:t>2</w:t>
-        </w:r>
-      </w:fldSimple>
+      <w:r>
+        <w:fldChar w:fldCharType="begin"/>
+      </w:r>
+      <w:r>
+        <w:instrText xml:space="preserve"> SEQ Figure \* ARABIC </w:instrText>
+      </w:r>
+      <w:r>
+        <w:fldChar w:fldCharType="separate"/>
+      </w:r>
+      <w:r>
+        <w:rPr>
+          <w:noProof/>
+        </w:rPr>
+        <w:t>2</w:t>
+      </w:r>
+      <w:r>
+        <w:rPr>
+          <w:noProof/>
+        </w:rPr>
+        <w:fldChar w:fldCharType="end"/>
+      </w:r>
       <w:r>
         <w:t xml:space="preserve"> - Liste des salons de jeu</w:t>
       </w:r>
@@ -3462,14 +3483,27 @@
       <w:r>
         <w:t xml:space="preserve">Figure </w:t>
       </w:r>
-      <w:fldSimple w:instr=" SEQ Figure \* ARABIC ">
-        <w:r>
-          <w:rPr>
-            <w:noProof/>
-          </w:rPr>
-          <w:t>3</w:t>
-        </w:r>
-      </w:fldSimple>
+      <w:r>
+        <w:fldChar w:fldCharType="begin"/>
+      </w:r>
+      <w:r>
+        <w:instrText xml:space="preserve"> SEQ Figure \* ARABIC </w:instrText>
+      </w:r>
+      <w:r>
+        <w:fldChar w:fldCharType="separate"/>
+      </w:r>
+      <w:r>
+        <w:rPr>
+          <w:noProof/>
+        </w:rPr>
+        <w:t>3</w:t>
+      </w:r>
+      <w:r>
+        <w:rPr>
+          <w:noProof/>
+        </w:rPr>
+        <w:fldChar w:fldCharType="end"/>
+      </w:r>
       <w:r>
         <w:t xml:space="preserve"> - Phase de jeu</w:t>
       </w:r>
@@ -3535,14 +3569,27 @@
       <w:r>
         <w:t xml:space="preserve">Figure </w:t>
       </w:r>
-      <w:fldSimple w:instr=" SEQ Figure \* ARABIC ">
-        <w:r>
-          <w:rPr>
-            <w:noProof/>
-          </w:rPr>
-          <w:t>4</w:t>
-        </w:r>
-      </w:fldSimple>
+      <w:r>
+        <w:fldChar w:fldCharType="begin"/>
+      </w:r>
+      <w:r>
+        <w:instrText xml:space="preserve"> SEQ Figure \* ARABIC </w:instrText>
+      </w:r>
+      <w:r>
+        <w:fldChar w:fldCharType="separate"/>
+      </w:r>
+      <w:r>
+        <w:rPr>
+          <w:noProof/>
+        </w:rPr>
+        <w:t>4</w:t>
+      </w:r>
+      <w:r>
+        <w:rPr>
+          <w:noProof/>
+        </w:rPr>
+        <w:fldChar w:fldCharType="end"/>
+      </w:r>
       <w:r>
         <w:t xml:space="preserve"> – Zone de l'administrateur</w:t>
       </w:r>
@@ -3556,11 +3603,11 @@
       <w:pPr>
         <w:pStyle w:val="Titre1"/>
       </w:pPr>
-      <w:bookmarkStart w:id="10" w:name="_Toc512778960"/>
+      <w:bookmarkStart w:id="9" w:name="_Toc512778960"/>
       <w:r>
         <w:t>Règles du jeu</w:t>
       </w:r>
-      <w:bookmarkEnd w:id="10"/>
+      <w:bookmarkEnd w:id="9"/>
     </w:p>
     <w:p>
       <w:r>
@@ -3580,80 +3627,80 @@
       <w:pPr>
         <w:pStyle w:val="Titre1"/>
       </w:pPr>
-      <w:bookmarkStart w:id="11" w:name="_Toc512778961"/>
+      <w:bookmarkStart w:id="10" w:name="_Toc512778961"/>
       <w:r>
         <w:lastRenderedPageBreak/>
         <w:t>Partage des responsabilités entre le serveur et le client</w:t>
       </w:r>
+      <w:bookmarkEnd w:id="10"/>
+    </w:p>
+    <w:p>
+      <w:r>
+        <w:t>Afin d'éviter une surcharge de communications vers le serveur</w:t>
+      </w:r>
+      <w:r>
+        <w:t xml:space="preserve">, nous avons décidé que toute la logique du jeu serait implémentée du côté serveur. C’est-à-dire que </w:t>
+      </w:r>
+      <w:r>
+        <w:t>le serveur implémentera tout ce qui touche aux transactions, aux échanges et accord</w:t>
+      </w:r>
+      <w:r>
+        <w:t>s</w:t>
+      </w:r>
+      <w:r>
+        <w:t xml:space="preserve"> entre les joueurs, </w:t>
+      </w:r>
+      <w:r>
+        <w:t>au</w:t>
+      </w:r>
+      <w:r>
+        <w:t xml:space="preserve"> calcul des statistiques, à la génération d</w:t>
+      </w:r>
+      <w:r>
+        <w:t>u</w:t>
+      </w:r>
+      <w:r>
+        <w:t xml:space="preserve"> </w:t>
+      </w:r>
+      <w:r>
+        <w:t>plateau de jeu</w:t>
+      </w:r>
+      <w:r>
+        <w:t xml:space="preserve"> et des decks de cartes communautaire/chance. </w:t>
+      </w:r>
+    </w:p>
+    <w:p>
+      <w:r>
+        <w:t xml:space="preserve">Le client, de son côté, </w:t>
+      </w:r>
+      <w:r>
+        <w:t xml:space="preserve">s'occupera </w:t>
+      </w:r>
+      <w:r>
+        <w:t>d’afficher le</w:t>
+      </w:r>
+      <w:r>
+        <w:t xml:space="preserve"> plateau de jeu et de maintenir à jour l'état de son joueur (</w:t>
+      </w:r>
+      <w:r>
+        <w:t xml:space="preserve">exemple </w:t>
+      </w:r>
+      <w:r>
+        <w:t>: il dira au serveur de déplacer le joueur A de X cases, si le joueur est en prison, etc.)</w:t>
+      </w:r>
+      <w:r>
+        <w:t>.</w:t>
+      </w:r>
+    </w:p>
+    <w:p>
+      <w:pPr>
+        <w:pStyle w:val="Titre1"/>
+      </w:pPr>
+      <w:bookmarkStart w:id="11" w:name="_Toc512778962"/>
+      <w:r>
+        <w:t>Protocole d’échange entre le client et le serveur</w:t>
+      </w:r>
       <w:bookmarkEnd w:id="11"/>
-    </w:p>
-    <w:p>
-      <w:r>
-        <w:t>Afin d'éviter une surcharge de communications vers le serveur</w:t>
-      </w:r>
-      <w:r>
-        <w:t xml:space="preserve">, nous avons décidé que toute la logique du jeu serait implémentée du côté serveur. C’est-à-dire que </w:t>
-      </w:r>
-      <w:r>
-        <w:t>le serveur implémentera tout ce qui touche aux transactions, aux échanges et accord</w:t>
-      </w:r>
-      <w:r>
-        <w:t>s</w:t>
-      </w:r>
-      <w:r>
-        <w:t xml:space="preserve"> entre les joueurs, </w:t>
-      </w:r>
-      <w:r>
-        <w:t>au</w:t>
-      </w:r>
-      <w:r>
-        <w:t xml:space="preserve"> calcul des statistiques, à la génération d</w:t>
-      </w:r>
-      <w:r>
-        <w:t>u</w:t>
-      </w:r>
-      <w:r>
-        <w:t xml:space="preserve"> </w:t>
-      </w:r>
-      <w:r>
-        <w:t>plateau de jeu</w:t>
-      </w:r>
-      <w:r>
-        <w:t xml:space="preserve"> et des decks de cartes communautaire/chance. </w:t>
-      </w:r>
-    </w:p>
-    <w:p>
-      <w:r>
-        <w:t xml:space="preserve">Le client, de son côté, </w:t>
-      </w:r>
-      <w:r>
-        <w:t xml:space="preserve">s'occupera </w:t>
-      </w:r>
-      <w:r>
-        <w:t>d’afficher le</w:t>
-      </w:r>
-      <w:r>
-        <w:t xml:space="preserve"> plateau de jeu et de maintenir à jour l'état de son joueur (</w:t>
-      </w:r>
-      <w:r>
-        <w:t xml:space="preserve">exemple </w:t>
-      </w:r>
-      <w:r>
-        <w:t>: il dira au serveur de déplacer le joueur A de X cases, si le joueur est en prison, etc.)</w:t>
-      </w:r>
-      <w:r>
-        <w:t>.</w:t>
-      </w:r>
-    </w:p>
-    <w:p>
-      <w:pPr>
-        <w:pStyle w:val="Titre1"/>
-      </w:pPr>
-      <w:bookmarkStart w:id="12" w:name="_Toc512778962"/>
-      <w:r>
-        <w:t>Protocole d’échange entre le client et le serveur</w:t>
-      </w:r>
-      <w:bookmarkEnd w:id="12"/>
     </w:p>
     <w:p>
       <w:r>
@@ -4200,27 +4247,14 @@
       <w:r>
         <w:t xml:space="preserve">Figure </w:t>
       </w:r>
-      <w:r>
-        <w:fldChar w:fldCharType="begin"/>
-      </w:r>
-      <w:r>
-        <w:instrText xml:space="preserve"> SEQ Figure \* ARABIC </w:instrText>
-      </w:r>
-      <w:r>
-        <w:fldChar w:fldCharType="separate"/>
-      </w:r>
-      <w:r>
-        <w:rPr>
-          <w:noProof/>
-        </w:rPr>
-        <w:t>5</w:t>
-      </w:r>
-      <w:r>
-        <w:rPr>
-          <w:noProof/>
-        </w:rPr>
-        <w:fldChar w:fldCharType="end"/>
-      </w:r>
+      <w:fldSimple w:instr=" SEQ Figure \* ARABIC ">
+        <w:r>
+          <w:rPr>
+            <w:noProof/>
+          </w:rPr>
+          <w:t>5</w:t>
+        </w:r>
+      </w:fldSimple>
       <w:r>
         <w:t xml:space="preserve"> - schémas de communication : phase login-lobby</w:t>
       </w:r>
@@ -4237,12 +4271,24 @@
       <w:pPr>
         <w:pStyle w:val="Titre1"/>
       </w:pPr>
-      <w:bookmarkStart w:id="13" w:name="_Toc512778963"/>
+      <w:bookmarkStart w:id="12" w:name="_Toc512778963"/>
       <w:r>
         <w:lastRenderedPageBreak/>
-        <w:t>Ebauche du modèle de domaine</w:t>
-      </w:r>
-      <w:bookmarkEnd w:id="13"/>
+        <w:t>M</w:t>
+      </w:r>
+      <w:r>
+        <w:t>odèle</w:t>
+      </w:r>
+      <w:r>
+        <w:t>s</w:t>
+      </w:r>
+      <w:r>
+        <w:t xml:space="preserve"> de domaine</w:t>
+      </w:r>
+      <w:bookmarkEnd w:id="12"/>
+      <w:r>
+        <w:t>s</w:t>
+      </w:r>
     </w:p>
     <w:p>
       <w:pPr>
@@ -4309,14 +4355,27 @@
       <w:r>
         <w:t xml:space="preserve">Figure </w:t>
       </w:r>
-      <w:fldSimple w:instr=" SEQ Figure \* ARABIC ">
-        <w:r>
-          <w:rPr>
-            <w:noProof/>
-          </w:rPr>
-          <w:t>6</w:t>
-        </w:r>
-      </w:fldSimple>
+      <w:r>
+        <w:fldChar w:fldCharType="begin"/>
+      </w:r>
+      <w:r>
+        <w:instrText xml:space="preserve"> SEQ Figure \* ARABIC </w:instrText>
+      </w:r>
+      <w:r>
+        <w:fldChar w:fldCharType="separate"/>
+      </w:r>
+      <w:r>
+        <w:rPr>
+          <w:noProof/>
+        </w:rPr>
+        <w:t>6</w:t>
+      </w:r>
+      <w:r>
+        <w:rPr>
+          <w:noProof/>
+        </w:rPr>
+        <w:fldChar w:fldCharType="end"/>
+      </w:r>
       <w:r>
         <w:t xml:space="preserve"> - Ebauche du modèle de domaine client</w:t>
       </w:r>
@@ -4387,14 +4446,27 @@
       <w:r>
         <w:t xml:space="preserve">Figure </w:t>
       </w:r>
-      <w:fldSimple w:instr=" SEQ Figure \* ARABIC ">
-        <w:r>
-          <w:rPr>
-            <w:noProof/>
-          </w:rPr>
-          <w:t>7</w:t>
-        </w:r>
-      </w:fldSimple>
+      <w:r>
+        <w:fldChar w:fldCharType="begin"/>
+      </w:r>
+      <w:r>
+        <w:instrText xml:space="preserve"> SEQ Figure \* ARABIC </w:instrText>
+      </w:r>
+      <w:r>
+        <w:fldChar w:fldCharType="separate"/>
+      </w:r>
+      <w:r>
+        <w:rPr>
+          <w:noProof/>
+        </w:rPr>
+        <w:t>7</w:t>
+      </w:r>
+      <w:r>
+        <w:rPr>
+          <w:noProof/>
+        </w:rPr>
+        <w:fldChar w:fldCharType="end"/>
+      </w:r>
       <w:r>
         <w:t xml:space="preserve"> - Ebauche du modèle de domaine serveur</w:t>
       </w:r>
@@ -4417,12 +4489,12 @@
       <w:pPr>
         <w:pStyle w:val="Titre1"/>
       </w:pPr>
-      <w:bookmarkStart w:id="14" w:name="_Toc512778964"/>
+      <w:bookmarkStart w:id="13" w:name="_Toc512778964"/>
       <w:r>
         <w:lastRenderedPageBreak/>
         <w:t>Base de données</w:t>
       </w:r>
-      <w:bookmarkEnd w:id="14"/>
+      <w:bookmarkEnd w:id="13"/>
     </w:p>
     <w:p>
       <w:pPr>
@@ -4490,14 +4562,27 @@
       <w:r>
         <w:t xml:space="preserve">Figure </w:t>
       </w:r>
-      <w:fldSimple w:instr=" SEQ Figure \* ARABIC ">
-        <w:r>
-          <w:rPr>
-            <w:noProof/>
-          </w:rPr>
-          <w:t>8</w:t>
-        </w:r>
-      </w:fldSimple>
+      <w:r>
+        <w:fldChar w:fldCharType="begin"/>
+      </w:r>
+      <w:r>
+        <w:instrText xml:space="preserve"> SEQ Figure \* ARABIC </w:instrText>
+      </w:r>
+      <w:r>
+        <w:fldChar w:fldCharType="separate"/>
+      </w:r>
+      <w:r>
+        <w:rPr>
+          <w:noProof/>
+        </w:rPr>
+        <w:t>8</w:t>
+      </w:r>
+      <w:r>
+        <w:rPr>
+          <w:noProof/>
+        </w:rPr>
+        <w:fldChar w:fldCharType="end"/>
+      </w:r>
       <w:r>
         <w:t xml:space="preserve"> - Base de données de Cheseaux-poly</w:t>
       </w:r>
@@ -4596,26 +4681,44 @@
       <w:pPr>
         <w:pStyle w:val="Titre1"/>
       </w:pPr>
-      <w:bookmarkStart w:id="15" w:name="_Toc512778965"/>
+      <w:r>
+        <w:lastRenderedPageBreak/>
+        <w:t>Schémas UML</w:t>
+      </w:r>
+    </w:p>
+    <w:p/>
+    <w:p>
+      <w:r>
+        <w:br w:type="page"/>
+      </w:r>
+    </w:p>
+    <w:p>
+      <w:pPr>
+        <w:pStyle w:val="Titre1"/>
+      </w:pPr>
+      <w:bookmarkStart w:id="14" w:name="_Toc512778965"/>
       <w:r>
         <w:lastRenderedPageBreak/>
         <w:t>Plan d’itérations</w:t>
       </w:r>
+      <w:bookmarkEnd w:id="14"/>
+    </w:p>
+    <w:p>
+      <w:pPr>
+        <w:pStyle w:val="Titre2"/>
+      </w:pPr>
+      <w:bookmarkStart w:id="15" w:name="_Toc512778966"/>
+      <w:r>
+        <w:t>Sprint 1</w:t>
+      </w:r>
       <w:bookmarkEnd w:id="15"/>
     </w:p>
     <w:p>
       <w:pPr>
-        <w:pStyle w:val="Titre2"/>
-      </w:pPr>
-      <w:bookmarkStart w:id="16" w:name="_Toc512778966"/>
-      <w:r>
-        <w:t>Sprint 1</w:t>
-      </w:r>
-      <w:bookmarkEnd w:id="16"/>
-    </w:p>
-    <w:p>
-      <w:pPr>
-        <w:ind w:left="567" w:hanging="567"/>
+        <w:tabs>
+          <w:tab w:val="left" w:pos="851"/>
+        </w:tabs>
+        <w:ind w:left="851" w:hanging="851"/>
       </w:pPr>
       <w:r>
         <w:rPr>
@@ -4624,7 +4727,42 @@
         <w:t xml:space="preserve">BUT : </w:t>
       </w:r>
       <w:r>
+        <w:rPr>
+          <w:b/>
+        </w:rPr>
+        <w:tab/>
+      </w:r>
+      <w:r>
         <w:t>Mise en place de l’enregistrement et de la connexion d’un joueur sur le jeu (base de données, serveur, client).</w:t>
+      </w:r>
+    </w:p>
+    <w:p>
+      <w:pPr>
+        <w:tabs>
+          <w:tab w:val="left" w:pos="851"/>
+        </w:tabs>
+        <w:ind w:left="851" w:hanging="851"/>
+      </w:pPr>
+      <w:r>
+        <w:rPr>
+          <w:b/>
+        </w:rPr>
+        <w:t>DURÉE</w:t>
+      </w:r>
+      <w:r>
+        <w:rPr>
+          <w:b/>
+        </w:rPr>
+        <w:t xml:space="preserve"> : </w:t>
+      </w:r>
+      <w:r>
+        <w:rPr>
+          <w:b/>
+        </w:rPr>
+        <w:tab/>
+      </w:r>
+      <w:r>
+        <w:t>19 heures (du 27 avril au 3 mai)</w:t>
       </w:r>
     </w:p>
     <w:p>
@@ -4639,7 +4777,7 @@
         </w:rPr>
         <w:drawing>
           <wp:inline distT="0" distB="0" distL="0" distR="0">
-            <wp:extent cx="5969635" cy="1509395"/>
+            <wp:extent cx="5969635" cy="1013460"/>
             <wp:effectExtent l="0" t="0" r="0" b="0"/>
             <wp:docPr id="12" name="Image 12"/>
             <wp:cNvGraphicFramePr>
@@ -4654,7 +4792,7 @@
                       <a:picLocks noChangeAspect="1" noChangeArrowheads="1"/>
                     </pic:cNvPicPr>
                   </pic:nvPicPr>
-                  <pic:blipFill>
+                  <pic:blipFill rotWithShape="1">
                     <a:blip r:embed="rId21">
                       <a:extLst>
                         <a:ext uri="{28A0092B-C50C-407E-A947-70E740481C1C}">
@@ -4662,15 +4800,13 @@
                         </a:ext>
                       </a:extLst>
                     </a:blip>
-                    <a:srcRect/>
-                    <a:stretch>
-                      <a:fillRect/>
-                    </a:stretch>
+                    <a:srcRect t="28271" b="4586"/>
+                    <a:stretch/>
                   </pic:blipFill>
                   <pic:spPr bwMode="auto">
                     <a:xfrm>
                       <a:off x="0" y="0"/>
-                      <a:ext cx="5969635" cy="1509395"/>
+                      <a:ext cx="5969635" cy="1013460"/>
                     </a:xfrm>
                     <a:prstGeom prst="rect">
                       <a:avLst/>
@@ -4679,6 +4815,11 @@
                     <a:ln>
                       <a:noFill/>
                     </a:ln>
+                    <a:extLst>
+                      <a:ext uri="{53640926-AAD7-44D8-BBD7-CCE9431645EC}">
+                        <a14:shadowObscured xmlns:a14="http://schemas.microsoft.com/office/drawing/2010/main"/>
+                      </a:ext>
+                    </a:extLst>
                   </pic:spPr>
                 </pic:pic>
               </a:graphicData>
@@ -4695,14 +4836,27 @@
       <w:r>
         <w:t xml:space="preserve">Figure </w:t>
       </w:r>
-      <w:fldSimple w:instr=" SEQ Figure \* ARABIC ">
-        <w:r>
-          <w:rPr>
-            <w:noProof/>
-          </w:rPr>
-          <w:t>9</w:t>
-        </w:r>
-      </w:fldSimple>
+      <w:r>
+        <w:fldChar w:fldCharType="begin"/>
+      </w:r>
+      <w:r>
+        <w:instrText xml:space="preserve"> SEQ Figure \* ARABIC </w:instrText>
+      </w:r>
+      <w:r>
+        <w:fldChar w:fldCharType="separate"/>
+      </w:r>
+      <w:r>
+        <w:rPr>
+          <w:noProof/>
+        </w:rPr>
+        <w:t>9</w:t>
+      </w:r>
+      <w:r>
+        <w:rPr>
+          <w:noProof/>
+        </w:rPr>
+        <w:fldChar w:fldCharType="end"/>
+      </w:r>
       <w:r>
         <w:t xml:space="preserve"> - Histoires du sprint 1</w:t>
       </w:r>
@@ -4719,8 +4873,8 @@
         </w:rPr>
         <w:drawing>
           <wp:inline distT="0" distB="0" distL="0" distR="0" wp14:anchorId="3A3DD73A" wp14:editId="71769F03">
-            <wp:extent cx="4679902" cy="4076700"/>
-            <wp:effectExtent l="0" t="0" r="6985" b="0"/>
+            <wp:extent cx="5730240" cy="4301135"/>
+            <wp:effectExtent l="0" t="0" r="3810" b="4445"/>
             <wp:docPr id="13" name="Image 13"/>
             <wp:cNvGraphicFramePr>
               <a:graphicFrameLocks xmlns:a="http://schemas.openxmlformats.org/drawingml/2006/main" noChangeAspect="1"/>
@@ -4742,13 +4896,13 @@
                         </a:ext>
                       </a:extLst>
                     </a:blip>
-                    <a:srcRect r="42601" b="434"/>
+                    <a:srcRect t="13773" r="42601" b="434"/>
                     <a:stretch/>
                   </pic:blipFill>
                   <pic:spPr bwMode="auto">
                     <a:xfrm>
                       <a:off x="0" y="0"/>
-                      <a:ext cx="4680000" cy="4076786"/>
+                      <a:ext cx="5773724" cy="4333774"/>
                     </a:xfrm>
                     <a:prstGeom prst="rect">
                       <a:avLst/>
@@ -4778,18 +4932,118 @@
       <w:r>
         <w:t xml:space="preserve">Figure </w:t>
       </w:r>
-      <w:fldSimple w:instr=" SEQ Figure \* ARABIC ">
-        <w:r>
-          <w:rPr>
-            <w:noProof/>
-          </w:rPr>
-          <w:t>10</w:t>
-        </w:r>
-      </w:fldSimple>
+      <w:r>
+        <w:fldChar w:fldCharType="begin"/>
+      </w:r>
+      <w:r>
+        <w:instrText xml:space="preserve"> SEQ Figure \* ARABIC </w:instrText>
+      </w:r>
+      <w:r>
+        <w:fldChar w:fldCharType="separate"/>
+      </w:r>
+      <w:r>
+        <w:rPr>
+          <w:noProof/>
+        </w:rPr>
+        <w:t>10</w:t>
+      </w:r>
+      <w:r>
+        <w:rPr>
+          <w:noProof/>
+        </w:rPr>
+        <w:fldChar w:fldCharType="end"/>
+      </w:r>
       <w:r>
         <w:t xml:space="preserve"> - Tâches du sprint 1</w:t>
       </w:r>
     </w:p>
+    <w:p>
+      <w:pPr>
+        <w:jc w:val="left"/>
+      </w:pPr>
+      <w:r>
+        <w:br w:type="page"/>
+      </w:r>
+    </w:p>
+    <w:p>
+      <w:pPr>
+        <w:pStyle w:val="Titre2"/>
+      </w:pPr>
+      <w:r>
+        <w:lastRenderedPageBreak/>
+        <w:t xml:space="preserve">Sprint </w:t>
+      </w:r>
+      <w:r>
+        <w:t>2</w:t>
+      </w:r>
+    </w:p>
+    <w:p>
+      <w:pPr>
+        <w:tabs>
+          <w:tab w:val="left" w:pos="851"/>
+        </w:tabs>
+        <w:ind w:left="851" w:hanging="851"/>
+      </w:pPr>
+      <w:r>
+        <w:rPr>
+          <w:b/>
+        </w:rPr>
+        <w:t xml:space="preserve">BUT : </w:t>
+      </w:r>
+      <w:r>
+        <w:rPr>
+          <w:b/>
+        </w:rPr>
+        <w:tab/>
+      </w:r>
+      <w:r>
+        <w:t>Pouvoir, après s'être connecté au jeu, voir le salon de jeu avec les parties disponibles et créer sa propre partie avec des paramètres personnalisés</w:t>
+      </w:r>
+    </w:p>
+    <w:p>
+      <w:pPr>
+        <w:tabs>
+          <w:tab w:val="left" w:pos="851"/>
+        </w:tabs>
+        <w:ind w:left="851" w:hanging="851"/>
+      </w:pPr>
+      <w:r>
+        <w:rPr>
+          <w:b/>
+        </w:rPr>
+        <w:t xml:space="preserve">DURÉE : </w:t>
+      </w:r>
+      <w:r>
+        <w:rPr>
+          <w:b/>
+        </w:rPr>
+        <w:tab/>
+      </w:r>
+      <w:r>
+        <w:t>1</w:t>
+      </w:r>
+      <w:r>
+        <w:t>2</w:t>
+      </w:r>
+      <w:r>
+        <w:t xml:space="preserve"> heures (du </w:t>
+      </w:r>
+      <w:r>
+        <w:t>4 mai</w:t>
+      </w:r>
+      <w:r>
+        <w:t xml:space="preserve"> au </w:t>
+      </w:r>
+      <w:r>
+        <w:t>10</w:t>
+      </w:r>
+      <w:r>
+        <w:t xml:space="preserve"> mai)</w:t>
+      </w:r>
+      <w:bookmarkStart w:id="16" w:name="_GoBack"/>
+      <w:bookmarkEnd w:id="16"/>
+    </w:p>
+    <w:p/>
     <w:sectPr>
       <w:headerReference w:type="default" r:id="rId23"/>
       <w:footerReference w:type="default" r:id="rId24"/>
@@ -6730,7 +6984,7 @@
 </file>
 
 <file path=customXml/itemProps2.xml><?xml version="1.0" encoding="utf-8"?>
-<ds:datastoreItem xmlns:ds="http://schemas.openxmlformats.org/officeDocument/2006/customXml" ds:itemID="{43D00A62-2CBE-45B7-8384-F5B6C8A22E2A}">
+<ds:datastoreItem xmlns:ds="http://schemas.openxmlformats.org/officeDocument/2006/customXml" ds:itemID="{884C94A8-1218-42AF-A265-50DF3B2CA5FE}">
   <ds:schemaRefs>
     <ds:schemaRef ds:uri="http://schemas.openxmlformats.org/officeDocument/2006/bibliography"/>
   </ds:schemaRefs>

</xml_diff>

<commit_message>
----------------------------------- FIN SPRINT 1 ------------------------------------
</commit_message>
<xml_diff>
--- a/Doc/GEN-Monopoly-Rapport.docx
+++ b/Doc/GEN-Monopoly-Rapport.docx
@@ -11,7 +11,6 @@
           <w:docPartUnique/>
         </w:docPartObj>
       </w:sdtPr>
-      <w:sdtEndPr/>
       <w:sdtContent>
         <w:p/>
         <w:p>
@@ -82,21 +81,18 @@
                                   <w:rPr>
                                     <w:noProof/>
                                   </w:rPr>
-                                  <w:t>3 mai 2018</w:t>
+                                  <w:t>4 mai 2018</w:t>
                                 </w:r>
                                 <w:r>
                                   <w:fldChar w:fldCharType="end"/>
                                 </w:r>
                                 <w:r>
                                   <w:tab/>
-                                  <w:t xml:space="preserve">Version : </w:t>
-                                </w:r>
-                                <w:r>
-                                  <w:t>1.</w:t>
+                                  <w:t>Version : 1.</w:t>
                                 </w:r>
                                 <w:fldSimple w:instr=" INFO  RevNum  \* MERGEFORMAT ">
                                   <w:r>
-                                    <w:t>187</w:t>
+                                    <w:t>243</w:t>
                                   </w:r>
                                 </w:fldSimple>
                               </w:p>
@@ -145,21 +141,18 @@
                             <w:rPr>
                               <w:noProof/>
                             </w:rPr>
-                            <w:t>3 mai 2018</w:t>
+                            <w:t>4 mai 2018</w:t>
                           </w:r>
                           <w:r>
                             <w:fldChar w:fldCharType="end"/>
                           </w:r>
                           <w:r>
                             <w:tab/>
-                            <w:t xml:space="preserve">Version : </w:t>
-                          </w:r>
-                          <w:r>
-                            <w:t>1.</w:t>
+                            <w:t>Version : 1.</w:t>
                           </w:r>
                           <w:fldSimple w:instr=" INFO  RevNum  \* MERGEFORMAT ">
                             <w:r>
-                              <w:t>187</w:t>
+                              <w:t>243</w:t>
                             </w:r>
                           </w:fldSimple>
                         </w:p>
@@ -251,7 +244,6 @@
                                     <w:dataBinding w:prefixMappings="xmlns:ns0='http://purl.org/dc/elements/1.1/' xmlns:ns1='http://schemas.openxmlformats.org/package/2006/metadata/core-properties' " w:xpath="/ns1:coreProperties[1]/ns0:title[1]" w:storeItemID="{6C3C8BC8-F283-45AE-878A-BAB7291924A1}"/>
                                     <w:text/>
                                   </w:sdtPr>
-                                  <w:sdtEndPr/>
                                   <w:sdtContent>
                                     <w:r>
                                       <w:rPr>
@@ -280,7 +272,6 @@
                                   <w:dataBinding w:prefixMappings="xmlns:ns0='http://purl.org/dc/elements/1.1/' xmlns:ns1='http://schemas.openxmlformats.org/package/2006/metadata/core-properties' " w:xpath="/ns1:coreProperties[1]/ns0:subject[1]" w:storeItemID="{6C3C8BC8-F283-45AE-878A-BAB7291924A1}"/>
                                   <w:text/>
                                 </w:sdtPr>
-                                <w:sdtEndPr/>
                                 <w:sdtContent>
                                   <w:p>
                                     <w:pPr>
@@ -322,7 +313,6 @@
                                   <w:dataBinding w:prefixMappings="xmlns:ns0='http://purl.org/dc/elements/1.1/' xmlns:ns1='http://schemas.openxmlformats.org/package/2006/metadata/core-properties' " w:xpath="/ns1:coreProperties[1]/ns0:creator[1]" w:storeItemID="{6C3C8BC8-F283-45AE-878A-BAB7291924A1}"/>
                                   <w:text/>
                                 </w:sdtPr>
-                                <w:sdtEndPr/>
                                 <w:sdtContent>
                                   <w:p>
                                     <w:pPr>
@@ -400,7 +390,6 @@
                               <w:dataBinding w:prefixMappings="xmlns:ns0='http://purl.org/dc/elements/1.1/' xmlns:ns1='http://schemas.openxmlformats.org/package/2006/metadata/core-properties' " w:xpath="/ns1:coreProperties[1]/ns0:title[1]" w:storeItemID="{6C3C8BC8-F283-45AE-878A-BAB7291924A1}"/>
                               <w:text/>
                             </w:sdtPr>
-                            <w:sdtEndPr/>
                             <w:sdtContent>
                               <w:r>
                                 <w:rPr>
@@ -429,7 +418,6 @@
                             <w:dataBinding w:prefixMappings="xmlns:ns0='http://purl.org/dc/elements/1.1/' xmlns:ns1='http://schemas.openxmlformats.org/package/2006/metadata/core-properties' " w:xpath="/ns1:coreProperties[1]/ns0:subject[1]" w:storeItemID="{6C3C8BC8-F283-45AE-878A-BAB7291924A1}"/>
                             <w:text/>
                           </w:sdtPr>
-                          <w:sdtEndPr/>
                           <w:sdtContent>
                             <w:p>
                               <w:pPr>
@@ -471,7 +459,6 @@
                             <w:dataBinding w:prefixMappings="xmlns:ns0='http://purl.org/dc/elements/1.1/' xmlns:ns1='http://schemas.openxmlformats.org/package/2006/metadata/core-properties' " w:xpath="/ns1:coreProperties[1]/ns0:creator[1]" w:storeItemID="{6C3C8BC8-F283-45AE-878A-BAB7291924A1}"/>
                             <w:text/>
                           </w:sdtPr>
-                          <w:sdtEndPr/>
                           <w:sdtContent>
                             <w:p>
                               <w:pPr>
@@ -1075,7 +1062,6 @@
                                     <w:calendar w:val="gregorian"/>
                                   </w:date>
                                 </w:sdtPr>
-                                <w:sdtEndPr/>
                                 <w:sdtContent>
                                   <w:p>
                                     <w:pPr>
@@ -1142,7 +1128,6 @@
                               <w:calendar w:val="gregorian"/>
                             </w:date>
                           </w:sdtPr>
-                          <w:sdtEndPr/>
                           <w:sdtContent>
                             <w:p>
                               <w:pPr>
@@ -1194,7 +1179,7 @@
       <w:pPr>
         <w:pStyle w:val="Titre1"/>
       </w:pPr>
-      <w:bookmarkStart w:id="1" w:name="_Toc513128008"/>
+      <w:bookmarkStart w:id="1" w:name="_Toc513198987"/>
       <w:r>
         <w:t>Table des matières</w:t>
       </w:r>
@@ -1221,7 +1206,7 @@
       <w:r>
         <w:fldChar w:fldCharType="separate"/>
       </w:r>
-      <w:hyperlink w:anchor="_Toc513128008" w:history="1">
+      <w:hyperlink w:anchor="_Toc513198987" w:history="1">
         <w:r>
           <w:rPr>
             <w:rStyle w:val="Lienhypertexte"/>
@@ -1248,7 +1233,7 @@
             <w:noProof/>
             <w:webHidden/>
           </w:rPr>
-          <w:instrText xml:space="preserve"> PAGEREF _Toc513128008 \h </w:instrText>
+          <w:instrText xml:space="preserve"> PAGEREF _Toc513198987 \h </w:instrText>
         </w:r>
         <w:r>
           <w:rPr>
@@ -1291,7 +1276,7 @@
           <w:lang w:eastAsia="fr-CH"/>
         </w:rPr>
       </w:pPr>
-      <w:hyperlink w:anchor="_Toc513128009" w:history="1">
+      <w:hyperlink w:anchor="_Toc513198988" w:history="1">
         <w:r>
           <w:rPr>
             <w:rStyle w:val="Lienhypertexte"/>
@@ -1318,7 +1303,7 @@
             <w:noProof/>
             <w:webHidden/>
           </w:rPr>
-          <w:instrText xml:space="preserve"> PAGEREF _Toc513128009 \h </w:instrText>
+          <w:instrText xml:space="preserve"> PAGEREF _Toc513198988 \h </w:instrText>
         </w:r>
         <w:r>
           <w:rPr>
@@ -1361,7 +1346,7 @@
           <w:lang w:eastAsia="fr-CH"/>
         </w:rPr>
       </w:pPr>
-      <w:hyperlink w:anchor="_Toc513128010" w:history="1">
+      <w:hyperlink w:anchor="_Toc513198989" w:history="1">
         <w:r>
           <w:rPr>
             <w:rStyle w:val="Lienhypertexte"/>
@@ -1388,7 +1373,7 @@
             <w:noProof/>
             <w:webHidden/>
           </w:rPr>
-          <w:instrText xml:space="preserve"> PAGEREF _Toc513128010 \h </w:instrText>
+          <w:instrText xml:space="preserve"> PAGEREF _Toc513198989 \h </w:instrText>
         </w:r>
         <w:r>
           <w:rPr>
@@ -1431,7 +1416,7 @@
           <w:lang w:eastAsia="fr-CH"/>
         </w:rPr>
       </w:pPr>
-      <w:hyperlink w:anchor="_Toc513128011" w:history="1">
+      <w:hyperlink w:anchor="_Toc513198990" w:history="1">
         <w:r>
           <w:rPr>
             <w:rStyle w:val="Lienhypertexte"/>
@@ -1458,7 +1443,7 @@
             <w:noProof/>
             <w:webHidden/>
           </w:rPr>
-          <w:instrText xml:space="preserve"> PAGEREF _Toc513128011 \h </w:instrText>
+          <w:instrText xml:space="preserve"> PAGEREF _Toc513198990 \h </w:instrText>
         </w:r>
         <w:r>
           <w:rPr>
@@ -1501,7 +1486,7 @@
           <w:lang w:eastAsia="fr-CH"/>
         </w:rPr>
       </w:pPr>
-      <w:hyperlink w:anchor="_Toc513128012" w:history="1">
+      <w:hyperlink w:anchor="_Toc513198991" w:history="1">
         <w:r>
           <w:rPr>
             <w:rStyle w:val="Lienhypertexte"/>
@@ -1528,7 +1513,7 @@
             <w:noProof/>
             <w:webHidden/>
           </w:rPr>
-          <w:instrText xml:space="preserve"> PAGEREF _Toc513128012 \h </w:instrText>
+          <w:instrText xml:space="preserve"> PAGEREF _Toc513198991 \h </w:instrText>
         </w:r>
         <w:r>
           <w:rPr>
@@ -1571,7 +1556,7 @@
           <w:lang w:eastAsia="fr-CH"/>
         </w:rPr>
       </w:pPr>
-      <w:hyperlink w:anchor="_Toc513128013" w:history="1">
+      <w:hyperlink w:anchor="_Toc513198992" w:history="1">
         <w:r>
           <w:rPr>
             <w:rStyle w:val="Lienhypertexte"/>
@@ -1598,7 +1583,7 @@
             <w:noProof/>
             <w:webHidden/>
           </w:rPr>
-          <w:instrText xml:space="preserve"> PAGEREF _Toc513128013 \h </w:instrText>
+          <w:instrText xml:space="preserve"> PAGEREF _Toc513198992 \h </w:instrText>
         </w:r>
         <w:r>
           <w:rPr>
@@ -1641,7 +1626,7 @@
           <w:lang w:eastAsia="fr-CH"/>
         </w:rPr>
       </w:pPr>
-      <w:hyperlink w:anchor="_Toc513128014" w:history="1">
+      <w:hyperlink w:anchor="_Toc513198993" w:history="1">
         <w:r>
           <w:rPr>
             <w:rStyle w:val="Lienhypertexte"/>
@@ -1668,7 +1653,7 @@
             <w:noProof/>
             <w:webHidden/>
           </w:rPr>
-          <w:instrText xml:space="preserve"> PAGEREF _Toc513128014 \h </w:instrText>
+          <w:instrText xml:space="preserve"> PAGEREF _Toc513198993 \h </w:instrText>
         </w:r>
         <w:r>
           <w:rPr>
@@ -1711,7 +1696,7 @@
           <w:lang w:eastAsia="fr-CH"/>
         </w:rPr>
       </w:pPr>
-      <w:hyperlink w:anchor="_Toc513128015" w:history="1">
+      <w:hyperlink w:anchor="_Toc513198994" w:history="1">
         <w:r>
           <w:rPr>
             <w:rStyle w:val="Lienhypertexte"/>
@@ -1738,7 +1723,7 @@
             <w:noProof/>
             <w:webHidden/>
           </w:rPr>
-          <w:instrText xml:space="preserve"> PAGEREF _Toc513128015 \h </w:instrText>
+          <w:instrText xml:space="preserve"> PAGEREF _Toc513198994 \h </w:instrText>
         </w:r>
         <w:r>
           <w:rPr>
@@ -1781,7 +1766,7 @@
           <w:lang w:eastAsia="fr-CH"/>
         </w:rPr>
       </w:pPr>
-      <w:hyperlink w:anchor="_Toc513128016" w:history="1">
+      <w:hyperlink w:anchor="_Toc513198995" w:history="1">
         <w:r>
           <w:rPr>
             <w:rStyle w:val="Lienhypertexte"/>
@@ -1808,7 +1793,7 @@
             <w:noProof/>
             <w:webHidden/>
           </w:rPr>
-          <w:instrText xml:space="preserve"> PAGEREF _Toc513128016 \h </w:instrText>
+          <w:instrText xml:space="preserve"> PAGEREF _Toc513198995 \h </w:instrText>
         </w:r>
         <w:r>
           <w:rPr>
@@ -1851,7 +1836,7 @@
           <w:lang w:eastAsia="fr-CH"/>
         </w:rPr>
       </w:pPr>
-      <w:hyperlink w:anchor="_Toc513128017" w:history="1">
+      <w:hyperlink w:anchor="_Toc513198996" w:history="1">
         <w:r>
           <w:rPr>
             <w:rStyle w:val="Lienhypertexte"/>
@@ -1878,7 +1863,7 @@
             <w:noProof/>
             <w:webHidden/>
           </w:rPr>
-          <w:instrText xml:space="preserve"> PAGEREF _Toc513128017 \h </w:instrText>
+          <w:instrText xml:space="preserve"> PAGEREF _Toc513198996 \h </w:instrText>
         </w:r>
         <w:r>
           <w:rPr>
@@ -1921,7 +1906,7 @@
           <w:lang w:eastAsia="fr-CH"/>
         </w:rPr>
       </w:pPr>
-      <w:hyperlink w:anchor="_Toc513128018" w:history="1">
+      <w:hyperlink w:anchor="_Toc513198997" w:history="1">
         <w:r>
           <w:rPr>
             <w:rStyle w:val="Lienhypertexte"/>
@@ -1948,7 +1933,7 @@
             <w:noProof/>
             <w:webHidden/>
           </w:rPr>
-          <w:instrText xml:space="preserve"> PAGEREF _Toc513128018 \h </w:instrText>
+          <w:instrText xml:space="preserve"> PAGEREF _Toc513198997 \h </w:instrText>
         </w:r>
         <w:r>
           <w:rPr>
@@ -1991,7 +1976,7 @@
           <w:lang w:eastAsia="fr-CH"/>
         </w:rPr>
       </w:pPr>
-      <w:hyperlink w:anchor="_Toc513128019" w:history="1">
+      <w:hyperlink w:anchor="_Toc513198998" w:history="1">
         <w:r>
           <w:rPr>
             <w:rStyle w:val="Lienhypertexte"/>
@@ -2018,7 +2003,7 @@
             <w:noProof/>
             <w:webHidden/>
           </w:rPr>
-          <w:instrText xml:space="preserve"> PAGEREF _Toc513128019 \h </w:instrText>
+          <w:instrText xml:space="preserve"> PAGEREF _Toc513198998 \h </w:instrText>
         </w:r>
         <w:r>
           <w:rPr>
@@ -2061,7 +2046,7 @@
           <w:lang w:eastAsia="fr-CH"/>
         </w:rPr>
       </w:pPr>
-      <w:hyperlink w:anchor="_Toc513128020" w:history="1">
+      <w:hyperlink w:anchor="_Toc513198999" w:history="1">
         <w:r>
           <w:rPr>
             <w:rStyle w:val="Lienhypertexte"/>
@@ -2088,7 +2073,7 @@
             <w:noProof/>
             <w:webHidden/>
           </w:rPr>
-          <w:instrText xml:space="preserve"> PAGEREF _Toc513128020 \h </w:instrText>
+          <w:instrText xml:space="preserve"> PAGEREF _Toc513198999 \h </w:instrText>
         </w:r>
         <w:r>
           <w:rPr>
@@ -2131,7 +2116,7 @@
           <w:lang w:eastAsia="fr-CH"/>
         </w:rPr>
       </w:pPr>
-      <w:hyperlink w:anchor="_Toc513128021" w:history="1">
+      <w:hyperlink w:anchor="_Toc513199000" w:history="1">
         <w:r>
           <w:rPr>
             <w:rStyle w:val="Lienhypertexte"/>
@@ -2158,7 +2143,7 @@
             <w:noProof/>
             <w:webHidden/>
           </w:rPr>
-          <w:instrText xml:space="preserve"> PAGEREF _Toc513128021 \h </w:instrText>
+          <w:instrText xml:space="preserve"> PAGEREF _Toc513199000 \h </w:instrText>
         </w:r>
         <w:r>
           <w:rPr>
@@ -2201,7 +2186,7 @@
           <w:lang w:eastAsia="fr-CH"/>
         </w:rPr>
       </w:pPr>
-      <w:hyperlink w:anchor="_Toc513128022" w:history="1">
+      <w:hyperlink w:anchor="_Toc513199001" w:history="1">
         <w:r>
           <w:rPr>
             <w:rStyle w:val="Lienhypertexte"/>
@@ -2228,7 +2213,7 @@
             <w:noProof/>
             <w:webHidden/>
           </w:rPr>
-          <w:instrText xml:space="preserve"> PAGEREF _Toc513128022 \h </w:instrText>
+          <w:instrText xml:space="preserve"> PAGEREF _Toc513199001 \h </w:instrText>
         </w:r>
         <w:r>
           <w:rPr>
@@ -2271,7 +2256,7 @@
           <w:lang w:eastAsia="fr-CH"/>
         </w:rPr>
       </w:pPr>
-      <w:hyperlink w:anchor="_Toc513128023" w:history="1">
+      <w:hyperlink w:anchor="_Toc513199002" w:history="1">
         <w:r>
           <w:rPr>
             <w:rStyle w:val="Lienhypertexte"/>
@@ -2298,7 +2283,7 @@
             <w:noProof/>
             <w:webHidden/>
           </w:rPr>
-          <w:instrText xml:space="preserve"> PAGEREF _Toc513128023 \h </w:instrText>
+          <w:instrText xml:space="preserve"> PAGEREF _Toc513199002 \h </w:instrText>
         </w:r>
         <w:r>
           <w:rPr>
@@ -2341,7 +2326,7 @@
           <w:lang w:eastAsia="fr-CH"/>
         </w:rPr>
       </w:pPr>
-      <w:hyperlink w:anchor="_Toc513128024" w:history="1">
+      <w:hyperlink w:anchor="_Toc513199003" w:history="1">
         <w:r>
           <w:rPr>
             <w:rStyle w:val="Lienhypertexte"/>
@@ -2368,7 +2353,7 @@
             <w:noProof/>
             <w:webHidden/>
           </w:rPr>
-          <w:instrText xml:space="preserve"> PAGEREF _Toc513128024 \h </w:instrText>
+          <w:instrText xml:space="preserve"> PAGEREF _Toc513199003 \h </w:instrText>
         </w:r>
         <w:r>
           <w:rPr>
@@ -2411,7 +2396,7 @@
           <w:lang w:eastAsia="fr-CH"/>
         </w:rPr>
       </w:pPr>
-      <w:hyperlink w:anchor="_Toc513128025" w:history="1">
+      <w:hyperlink w:anchor="_Toc513199004" w:history="1">
         <w:r>
           <w:rPr>
             <w:rStyle w:val="Lienhypertexte"/>
@@ -2438,7 +2423,7 @@
             <w:noProof/>
             <w:webHidden/>
           </w:rPr>
-          <w:instrText xml:space="preserve"> PAGEREF _Toc513128025 \h </w:instrText>
+          <w:instrText xml:space="preserve"> PAGEREF _Toc513199004 \h </w:instrText>
         </w:r>
         <w:r>
           <w:rPr>
@@ -2481,7 +2466,7 @@
           <w:lang w:eastAsia="fr-CH"/>
         </w:rPr>
       </w:pPr>
-      <w:hyperlink w:anchor="_Toc513128026" w:history="1">
+      <w:hyperlink w:anchor="_Toc513199005" w:history="1">
         <w:r>
           <w:rPr>
             <w:rStyle w:val="Lienhypertexte"/>
@@ -2508,7 +2493,7 @@
             <w:noProof/>
             <w:webHidden/>
           </w:rPr>
-          <w:instrText xml:space="preserve"> PAGEREF _Toc513128026 \h </w:instrText>
+          <w:instrText xml:space="preserve"> PAGEREF _Toc513199005 \h </w:instrText>
         </w:r>
         <w:r>
           <w:rPr>
@@ -2551,7 +2536,7 @@
           <w:lang w:eastAsia="fr-CH"/>
         </w:rPr>
       </w:pPr>
-      <w:hyperlink w:anchor="_Toc513128027" w:history="1">
+      <w:hyperlink w:anchor="_Toc513199006" w:history="1">
         <w:r>
           <w:rPr>
             <w:rStyle w:val="Lienhypertexte"/>
@@ -2578,7 +2563,7 @@
             <w:noProof/>
             <w:webHidden/>
           </w:rPr>
-          <w:instrText xml:space="preserve"> PAGEREF _Toc513128027 \h </w:instrText>
+          <w:instrText xml:space="preserve"> PAGEREF _Toc513199006 \h </w:instrText>
         </w:r>
         <w:r>
           <w:rPr>
@@ -2599,6 +2584,216 @@
             <w:webHidden/>
           </w:rPr>
           <w:t>13</w:t>
+        </w:r>
+        <w:r>
+          <w:rPr>
+            <w:noProof/>
+            <w:webHidden/>
+          </w:rPr>
+          <w:fldChar w:fldCharType="end"/>
+        </w:r>
+      </w:hyperlink>
+    </w:p>
+    <w:p>
+      <w:pPr>
+        <w:pStyle w:val="TM1"/>
+        <w:tabs>
+          <w:tab w:val="right" w:leader="dot" w:pos="9396"/>
+        </w:tabs>
+        <w:rPr>
+          <w:rFonts w:eastAsiaTheme="minorEastAsia"/>
+          <w:noProof/>
+          <w:lang w:eastAsia="fr-CH"/>
+        </w:rPr>
+      </w:pPr>
+      <w:hyperlink w:anchor="_Toc513199007" w:history="1">
+        <w:r>
+          <w:rPr>
+            <w:rStyle w:val="Lienhypertexte"/>
+            <w:noProof/>
+          </w:rPr>
+          <w:t>Bilans d’itérations</w:t>
+        </w:r>
+        <w:r>
+          <w:rPr>
+            <w:noProof/>
+            <w:webHidden/>
+          </w:rPr>
+          <w:tab/>
+        </w:r>
+        <w:r>
+          <w:rPr>
+            <w:noProof/>
+            <w:webHidden/>
+          </w:rPr>
+          <w:fldChar w:fldCharType="begin"/>
+        </w:r>
+        <w:r>
+          <w:rPr>
+            <w:noProof/>
+            <w:webHidden/>
+          </w:rPr>
+          <w:instrText xml:space="preserve"> PAGEREF _Toc513199007 \h </w:instrText>
+        </w:r>
+        <w:r>
+          <w:rPr>
+            <w:noProof/>
+            <w:webHidden/>
+          </w:rPr>
+        </w:r>
+        <w:r>
+          <w:rPr>
+            <w:noProof/>
+            <w:webHidden/>
+          </w:rPr>
+          <w:fldChar w:fldCharType="separate"/>
+        </w:r>
+        <w:r>
+          <w:rPr>
+            <w:noProof/>
+            <w:webHidden/>
+          </w:rPr>
+          <w:t>14</w:t>
+        </w:r>
+        <w:r>
+          <w:rPr>
+            <w:noProof/>
+            <w:webHidden/>
+          </w:rPr>
+          <w:fldChar w:fldCharType="end"/>
+        </w:r>
+      </w:hyperlink>
+    </w:p>
+    <w:p>
+      <w:pPr>
+        <w:pStyle w:val="TM2"/>
+        <w:tabs>
+          <w:tab w:val="right" w:leader="dot" w:pos="9396"/>
+        </w:tabs>
+        <w:rPr>
+          <w:rFonts w:eastAsiaTheme="minorEastAsia"/>
+          <w:noProof/>
+          <w:lang w:eastAsia="fr-CH"/>
+        </w:rPr>
+      </w:pPr>
+      <w:hyperlink w:anchor="_Toc513199008" w:history="1">
+        <w:r>
+          <w:rPr>
+            <w:rStyle w:val="Lienhypertexte"/>
+            <w:noProof/>
+          </w:rPr>
+          <w:t>Bilan 1</w:t>
+        </w:r>
+        <w:r>
+          <w:rPr>
+            <w:noProof/>
+            <w:webHidden/>
+          </w:rPr>
+          <w:tab/>
+        </w:r>
+        <w:r>
+          <w:rPr>
+            <w:noProof/>
+            <w:webHidden/>
+          </w:rPr>
+          <w:fldChar w:fldCharType="begin"/>
+        </w:r>
+        <w:r>
+          <w:rPr>
+            <w:noProof/>
+            <w:webHidden/>
+          </w:rPr>
+          <w:instrText xml:space="preserve"> PAGEREF _Toc513199008 \h </w:instrText>
+        </w:r>
+        <w:r>
+          <w:rPr>
+            <w:noProof/>
+            <w:webHidden/>
+          </w:rPr>
+        </w:r>
+        <w:r>
+          <w:rPr>
+            <w:noProof/>
+            <w:webHidden/>
+          </w:rPr>
+          <w:fldChar w:fldCharType="separate"/>
+        </w:r>
+        <w:r>
+          <w:rPr>
+            <w:noProof/>
+            <w:webHidden/>
+          </w:rPr>
+          <w:t>14</w:t>
+        </w:r>
+        <w:r>
+          <w:rPr>
+            <w:noProof/>
+            <w:webHidden/>
+          </w:rPr>
+          <w:fldChar w:fldCharType="end"/>
+        </w:r>
+      </w:hyperlink>
+    </w:p>
+    <w:p>
+      <w:pPr>
+        <w:pStyle w:val="TM2"/>
+        <w:tabs>
+          <w:tab w:val="right" w:leader="dot" w:pos="9396"/>
+        </w:tabs>
+        <w:rPr>
+          <w:rFonts w:eastAsiaTheme="minorEastAsia"/>
+          <w:noProof/>
+          <w:lang w:eastAsia="fr-CH"/>
+        </w:rPr>
+      </w:pPr>
+      <w:hyperlink w:anchor="_Toc513199009" w:history="1">
+        <w:r>
+          <w:rPr>
+            <w:rStyle w:val="Lienhypertexte"/>
+            <w:noProof/>
+          </w:rPr>
+          <w:t>Bilan 2</w:t>
+        </w:r>
+        <w:r>
+          <w:rPr>
+            <w:noProof/>
+            <w:webHidden/>
+          </w:rPr>
+          <w:tab/>
+        </w:r>
+        <w:r>
+          <w:rPr>
+            <w:noProof/>
+            <w:webHidden/>
+          </w:rPr>
+          <w:fldChar w:fldCharType="begin"/>
+        </w:r>
+        <w:r>
+          <w:rPr>
+            <w:noProof/>
+            <w:webHidden/>
+          </w:rPr>
+          <w:instrText xml:space="preserve"> PAGEREF _Toc513199009 \h </w:instrText>
+        </w:r>
+        <w:r>
+          <w:rPr>
+            <w:noProof/>
+            <w:webHidden/>
+          </w:rPr>
+        </w:r>
+        <w:r>
+          <w:rPr>
+            <w:noProof/>
+            <w:webHidden/>
+          </w:rPr>
+          <w:fldChar w:fldCharType="separate"/>
+        </w:r>
+        <w:r>
+          <w:rPr>
+            <w:noProof/>
+            <w:webHidden/>
+          </w:rPr>
+          <w:t>15</w:t>
         </w:r>
         <w:r>
           <w:rPr>
@@ -2629,7 +2824,7 @@
       <w:pPr>
         <w:pStyle w:val="Titre1"/>
       </w:pPr>
-      <w:bookmarkStart w:id="2" w:name="_Toc513128009"/>
+      <w:bookmarkStart w:id="2" w:name="_Toc513198988"/>
       <w:r>
         <w:lastRenderedPageBreak/>
         <w:t>Descriptif</w:t>
@@ -2654,7 +2849,7 @@
       <w:pPr>
         <w:pStyle w:val="Titre1"/>
       </w:pPr>
-      <w:bookmarkStart w:id="3" w:name="_Toc513128010"/>
+      <w:bookmarkStart w:id="3" w:name="_Toc513198989"/>
       <w:r>
         <w:t>Fonctionnement Général</w:t>
       </w:r>
@@ -3107,7 +3302,7 @@
       <w:pPr>
         <w:pStyle w:val="Titre1"/>
       </w:pPr>
-      <w:bookmarkStart w:id="4" w:name="_Toc513128011"/>
+      <w:bookmarkStart w:id="4" w:name="_Toc513198990"/>
       <w:r>
         <w:lastRenderedPageBreak/>
         <w:t>Diagramme des cas d'utilisation</w:t>
@@ -3195,7 +3390,7 @@
       <w:pPr>
         <w:pStyle w:val="Titre2"/>
       </w:pPr>
-      <w:bookmarkStart w:id="5" w:name="_Toc513128012"/>
+      <w:bookmarkStart w:id="5" w:name="_Toc513198991"/>
       <w:r>
         <w:t>Acteurs</w:t>
       </w:r>
@@ -3255,7 +3450,7 @@
       <w:pPr>
         <w:pStyle w:val="Titre2"/>
       </w:pPr>
-      <w:bookmarkStart w:id="6" w:name="_Toc513128013"/>
+      <w:bookmarkStart w:id="6" w:name="_Toc513198992"/>
       <w:r>
         <w:t>Scénario principal</w:t>
       </w:r>
@@ -3270,7 +3465,7 @@
       <w:pPr>
         <w:pStyle w:val="Titre3"/>
       </w:pPr>
-      <w:bookmarkStart w:id="7" w:name="_Toc513128014"/>
+      <w:bookmarkStart w:id="7" w:name="_Toc513198993"/>
       <w:r>
         <w:t>Scé</w:t>
       </w:r>
@@ -3378,7 +3573,7 @@
           <w:color w:val="538135" w:themeColor="accent6" w:themeShade="BF"/>
         </w:rPr>
       </w:pPr>
-      <w:bookmarkStart w:id="8" w:name="_Toc513128015"/>
+      <w:bookmarkStart w:id="8" w:name="_Toc513198994"/>
       <w:r>
         <w:rPr>
           <w:color w:val="538135" w:themeColor="accent6" w:themeShade="BF"/>
@@ -3486,7 +3681,7 @@
       <w:pPr>
         <w:pStyle w:val="Titre1"/>
       </w:pPr>
-      <w:bookmarkStart w:id="9" w:name="_Toc513128016"/>
+      <w:bookmarkStart w:id="9" w:name="_Toc513198995"/>
       <w:r>
         <w:t>Interfaces graphiques</w:t>
       </w:r>
@@ -3563,27 +3758,14 @@
       <w:r>
         <w:t xml:space="preserve">Figure </w:t>
       </w:r>
-      <w:r>
-        <w:fldChar w:fldCharType="begin"/>
-      </w:r>
-      <w:r>
-        <w:instrText xml:space="preserve"> SEQ Figure \* ARABIC </w:instrText>
-      </w:r>
-      <w:r>
-        <w:fldChar w:fldCharType="separate"/>
-      </w:r>
-      <w:r>
-        <w:rPr>
-          <w:noProof/>
-        </w:rPr>
-        <w:t>1</w:t>
-      </w:r>
-      <w:r>
-        <w:rPr>
-          <w:noProof/>
-        </w:rPr>
-        <w:fldChar w:fldCharType="end"/>
-      </w:r>
+      <w:fldSimple w:instr=" SEQ Figure \* ARABIC ">
+        <w:r>
+          <w:rPr>
+            <w:noProof/>
+          </w:rPr>
+          <w:t>1</w:t>
+        </w:r>
+      </w:fldSimple>
       <w:r>
         <w:t xml:space="preserve"> - fenêtre de connexion</w:t>
       </w:r>
@@ -3656,27 +3838,14 @@
       <w:r>
         <w:t xml:space="preserve">Figure </w:t>
       </w:r>
-      <w:r>
-        <w:fldChar w:fldCharType="begin"/>
-      </w:r>
-      <w:r>
-        <w:instrText xml:space="preserve"> SEQ Figure \* ARABIC </w:instrText>
-      </w:r>
-      <w:r>
-        <w:fldChar w:fldCharType="separate"/>
-      </w:r>
-      <w:r>
-        <w:rPr>
-          <w:noProof/>
-        </w:rPr>
-        <w:t>2</w:t>
-      </w:r>
-      <w:r>
-        <w:rPr>
-          <w:noProof/>
-        </w:rPr>
-        <w:fldChar w:fldCharType="end"/>
-      </w:r>
+      <w:fldSimple w:instr=" SEQ Figure \* ARABIC ">
+        <w:r>
+          <w:rPr>
+            <w:noProof/>
+          </w:rPr>
+          <w:t>2</w:t>
+        </w:r>
+      </w:fldSimple>
       <w:r>
         <w:t xml:space="preserve"> - Liste des salons de jeu</w:t>
       </w:r>
@@ -3748,27 +3917,14 @@
       <w:r>
         <w:t xml:space="preserve">Figure </w:t>
       </w:r>
-      <w:r>
-        <w:fldChar w:fldCharType="begin"/>
-      </w:r>
-      <w:r>
-        <w:instrText xml:space="preserve"> SEQ Figure \* ARABIC </w:instrText>
-      </w:r>
-      <w:r>
-        <w:fldChar w:fldCharType="separate"/>
-      </w:r>
-      <w:r>
-        <w:rPr>
-          <w:noProof/>
-        </w:rPr>
-        <w:t>3</w:t>
-      </w:r>
-      <w:r>
-        <w:rPr>
-          <w:noProof/>
-        </w:rPr>
-        <w:fldChar w:fldCharType="end"/>
-      </w:r>
+      <w:fldSimple w:instr=" SEQ Figure \* ARABIC ">
+        <w:r>
+          <w:rPr>
+            <w:noProof/>
+          </w:rPr>
+          <w:t>3</w:t>
+        </w:r>
+      </w:fldSimple>
       <w:r>
         <w:t xml:space="preserve"> - Phase de jeu</w:t>
       </w:r>
@@ -3834,27 +3990,14 @@
       <w:r>
         <w:t xml:space="preserve">Figure </w:t>
       </w:r>
-      <w:r>
-        <w:fldChar w:fldCharType="begin"/>
-      </w:r>
-      <w:r>
-        <w:instrText xml:space="preserve"> SEQ Figure \* ARABIC </w:instrText>
-      </w:r>
-      <w:r>
-        <w:fldChar w:fldCharType="separate"/>
-      </w:r>
-      <w:r>
-        <w:rPr>
-          <w:noProof/>
-        </w:rPr>
-        <w:t>4</w:t>
-      </w:r>
-      <w:r>
-        <w:rPr>
-          <w:noProof/>
-        </w:rPr>
-        <w:fldChar w:fldCharType="end"/>
-      </w:r>
+      <w:fldSimple w:instr=" SEQ Figure \* ARABIC ">
+        <w:r>
+          <w:rPr>
+            <w:noProof/>
+          </w:rPr>
+          <w:t>4</w:t>
+        </w:r>
+      </w:fldSimple>
       <w:r>
         <w:t xml:space="preserve"> – Zone de l'administrateur</w:t>
       </w:r>
@@ -3868,7 +4011,7 @@
       <w:pPr>
         <w:pStyle w:val="Titre1"/>
       </w:pPr>
-      <w:bookmarkStart w:id="10" w:name="_Toc513128017"/>
+      <w:bookmarkStart w:id="10" w:name="_Toc513198996"/>
       <w:r>
         <w:t>Règles du jeu</w:t>
       </w:r>
@@ -3892,7 +4035,7 @@
       <w:pPr>
         <w:pStyle w:val="Titre1"/>
       </w:pPr>
-      <w:bookmarkStart w:id="11" w:name="_Toc513128018"/>
+      <w:bookmarkStart w:id="11" w:name="_Toc513198997"/>
       <w:r>
         <w:lastRenderedPageBreak/>
         <w:t>Partage des responsabilités entre le serveur et le client</w:t>
@@ -3961,7 +4104,7 @@
       <w:pPr>
         <w:pStyle w:val="Titre1"/>
       </w:pPr>
-      <w:bookmarkStart w:id="12" w:name="_Toc513128019"/>
+      <w:bookmarkStart w:id="12" w:name="_Toc513198998"/>
       <w:r>
         <w:t>Protocole d’échange entre le client et le serveur</w:t>
       </w:r>
@@ -4536,7 +4679,7 @@
       <w:pPr>
         <w:pStyle w:val="Titre1"/>
       </w:pPr>
-      <w:bookmarkStart w:id="13" w:name="_Toc513128020"/>
+      <w:bookmarkStart w:id="13" w:name="_Toc513198999"/>
       <w:r>
         <w:lastRenderedPageBreak/>
         <w:t>M</w:t>
@@ -4620,27 +4763,14 @@
       <w:r>
         <w:t xml:space="preserve">Figure </w:t>
       </w:r>
-      <w:r>
-        <w:fldChar w:fldCharType="begin"/>
-      </w:r>
-      <w:r>
-        <w:instrText xml:space="preserve"> SEQ Figure \* ARABIC </w:instrText>
-      </w:r>
-      <w:r>
-        <w:fldChar w:fldCharType="separate"/>
-      </w:r>
-      <w:r>
-        <w:rPr>
-          <w:noProof/>
-        </w:rPr>
-        <w:t>6</w:t>
-      </w:r>
-      <w:r>
-        <w:rPr>
-          <w:noProof/>
-        </w:rPr>
-        <w:fldChar w:fldCharType="end"/>
-      </w:r>
+      <w:fldSimple w:instr=" SEQ Figure \* ARABIC ">
+        <w:r>
+          <w:rPr>
+            <w:noProof/>
+          </w:rPr>
+          <w:t>6</w:t>
+        </w:r>
+      </w:fldSimple>
       <w:r>
         <w:t xml:space="preserve"> - Ebauche du modèle de domaine client</w:t>
       </w:r>
@@ -4711,27 +4841,14 @@
       <w:r>
         <w:t xml:space="preserve">Figure </w:t>
       </w:r>
-      <w:r>
-        <w:fldChar w:fldCharType="begin"/>
-      </w:r>
-      <w:r>
-        <w:instrText xml:space="preserve"> SEQ Figure \* ARABIC </w:instrText>
-      </w:r>
-      <w:r>
-        <w:fldChar w:fldCharType="separate"/>
-      </w:r>
-      <w:r>
-        <w:rPr>
-          <w:noProof/>
-        </w:rPr>
-        <w:t>7</w:t>
-      </w:r>
-      <w:r>
-        <w:rPr>
-          <w:noProof/>
-        </w:rPr>
-        <w:fldChar w:fldCharType="end"/>
-      </w:r>
+      <w:fldSimple w:instr=" SEQ Figure \* ARABIC ">
+        <w:r>
+          <w:rPr>
+            <w:noProof/>
+          </w:rPr>
+          <w:t>7</w:t>
+        </w:r>
+      </w:fldSimple>
       <w:r>
         <w:t xml:space="preserve"> - Ebauche du modèle de domaine serveur</w:t>
       </w:r>
@@ -4754,7 +4871,7 @@
       <w:pPr>
         <w:pStyle w:val="Titre1"/>
       </w:pPr>
-      <w:bookmarkStart w:id="14" w:name="_Toc513128021"/>
+      <w:bookmarkStart w:id="14" w:name="_Toc513199000"/>
       <w:r>
         <w:lastRenderedPageBreak/>
         <w:t>Base de données</w:t>
@@ -4827,27 +4944,14 @@
       <w:r>
         <w:t xml:space="preserve">Figure </w:t>
       </w:r>
-      <w:r>
-        <w:fldChar w:fldCharType="begin"/>
-      </w:r>
-      <w:r>
-        <w:instrText xml:space="preserve"> SEQ Figure \* ARABIC </w:instrText>
-      </w:r>
-      <w:r>
-        <w:fldChar w:fldCharType="separate"/>
-      </w:r>
-      <w:r>
-        <w:rPr>
-          <w:noProof/>
-        </w:rPr>
-        <w:t>8</w:t>
-      </w:r>
-      <w:r>
-        <w:rPr>
-          <w:noProof/>
-        </w:rPr>
-        <w:fldChar w:fldCharType="end"/>
-      </w:r>
+      <w:fldSimple w:instr=" SEQ Figure \* ARABIC ">
+        <w:r>
+          <w:rPr>
+            <w:noProof/>
+          </w:rPr>
+          <w:t>8</w:t>
+        </w:r>
+      </w:fldSimple>
       <w:r>
         <w:t xml:space="preserve"> - Base de données de Cheseaux-poly</w:t>
       </w:r>
@@ -4946,7 +5050,7 @@
       <w:pPr>
         <w:pStyle w:val="Titre1"/>
       </w:pPr>
-      <w:bookmarkStart w:id="15" w:name="_Toc513128022"/>
+      <w:bookmarkStart w:id="15" w:name="_Toc513199001"/>
       <w:r>
         <w:lastRenderedPageBreak/>
         <w:t>Schémas UML</w:t>
@@ -4957,7 +5061,7 @@
       <w:pPr>
         <w:pStyle w:val="Titre2"/>
       </w:pPr>
-      <w:bookmarkStart w:id="16" w:name="_Toc513128023"/>
+      <w:bookmarkStart w:id="16" w:name="_Toc513199002"/>
       <w:r>
         <w:t>Client</w:t>
       </w:r>
@@ -5016,7 +5120,7 @@
       <w:pPr>
         <w:pStyle w:val="Titre2"/>
       </w:pPr>
-      <w:bookmarkStart w:id="17" w:name="_Toc513128024"/>
+      <w:bookmarkStart w:id="17" w:name="_Toc513199003"/>
       <w:r>
         <w:t>Server</w:t>
       </w:r>
@@ -5079,7 +5183,7 @@
       <w:pPr>
         <w:pStyle w:val="Titre1"/>
       </w:pPr>
-      <w:bookmarkStart w:id="18" w:name="_Toc513128025"/>
+      <w:bookmarkStart w:id="18" w:name="_Toc513199004"/>
       <w:r>
         <w:lastRenderedPageBreak/>
         <w:t>Plan d’itérations</w:t>
@@ -5090,7 +5194,7 @@
       <w:pPr>
         <w:pStyle w:val="Titre2"/>
       </w:pPr>
-      <w:bookmarkStart w:id="19" w:name="_Toc513128026"/>
+      <w:bookmarkStart w:id="19" w:name="_Toc513199005"/>
       <w:r>
         <w:t>Sprint 1</w:t>
       </w:r>
@@ -5213,27 +5317,14 @@
       <w:r>
         <w:t xml:space="preserve">Figure </w:t>
       </w:r>
-      <w:r>
-        <w:fldChar w:fldCharType="begin"/>
-      </w:r>
-      <w:r>
-        <w:instrText xml:space="preserve"> SEQ Figure \* ARABIC </w:instrText>
-      </w:r>
-      <w:r>
-        <w:fldChar w:fldCharType="separate"/>
-      </w:r>
-      <w:r>
-        <w:rPr>
-          <w:noProof/>
-        </w:rPr>
-        <w:t>9</w:t>
-      </w:r>
-      <w:r>
-        <w:rPr>
-          <w:noProof/>
-        </w:rPr>
-        <w:fldChar w:fldCharType="end"/>
-      </w:r>
+      <w:fldSimple w:instr=" SEQ Figure \* ARABIC ">
+        <w:r>
+          <w:rPr>
+            <w:noProof/>
+          </w:rPr>
+          <w:t>9</w:t>
+        </w:r>
+      </w:fldSimple>
       <w:r>
         <w:t xml:space="preserve"> - Histoires du sprint 1</w:t>
       </w:r>
@@ -5309,27 +5400,14 @@
       <w:r>
         <w:t xml:space="preserve">Figure </w:t>
       </w:r>
-      <w:r>
-        <w:fldChar w:fldCharType="begin"/>
-      </w:r>
-      <w:r>
-        <w:instrText xml:space="preserve"> SEQ Figure \* ARABIC </w:instrText>
-      </w:r>
-      <w:r>
-        <w:fldChar w:fldCharType="separate"/>
-      </w:r>
-      <w:r>
-        <w:rPr>
-          <w:noProof/>
-        </w:rPr>
-        <w:t>10</w:t>
-      </w:r>
-      <w:r>
-        <w:rPr>
-          <w:noProof/>
-        </w:rPr>
-        <w:fldChar w:fldCharType="end"/>
-      </w:r>
+      <w:fldSimple w:instr=" SEQ Figure \* ARABIC ">
+        <w:r>
+          <w:rPr>
+            <w:noProof/>
+          </w:rPr>
+          <w:t>10</w:t>
+        </w:r>
+      </w:fldSimple>
       <w:r>
         <w:t xml:space="preserve"> - Tâches du sprint 1</w:t>
       </w:r>
@@ -5346,7 +5424,7 @@
       <w:pPr>
         <w:pStyle w:val="Titre2"/>
       </w:pPr>
-      <w:bookmarkStart w:id="20" w:name="_Toc513128027"/>
+      <w:bookmarkStart w:id="20" w:name="_Toc513199006"/>
       <w:r>
         <w:lastRenderedPageBreak/>
         <w:t xml:space="preserve">Sprint </w:t>
@@ -5569,6 +5647,1184 @@
         <w:t>2</w:t>
       </w:r>
     </w:p>
+    <w:p>
+      <w:pPr>
+        <w:jc w:val="left"/>
+      </w:pPr>
+      <w:r>
+        <w:br w:type="page"/>
+      </w:r>
+    </w:p>
+    <w:p>
+      <w:pPr>
+        <w:pStyle w:val="Titre1"/>
+      </w:pPr>
+      <w:bookmarkStart w:id="21" w:name="_Toc513199007"/>
+      <w:r>
+        <w:lastRenderedPageBreak/>
+        <w:t>Bilans d’itérations</w:t>
+      </w:r>
+      <w:bookmarkEnd w:id="21"/>
+    </w:p>
+    <w:p>
+      <w:pPr>
+        <w:pStyle w:val="Titre2"/>
+      </w:pPr>
+      <w:bookmarkStart w:id="22" w:name="_Toc513199008"/>
+      <w:r>
+        <w:t>Bilan 1</w:t>
+      </w:r>
+      <w:bookmarkEnd w:id="22"/>
+    </w:p>
+    <w:p>
+      <w:pPr>
+        <w:pStyle w:val="Paragraphedeliste"/>
+        <w:numPr>
+          <w:ilvl w:val="0"/>
+          <w:numId w:val="7"/>
+        </w:numPr>
+        <w:ind w:left="567"/>
+        <w:rPr>
+          <w:b/>
+        </w:rPr>
+      </w:pPr>
+      <w:r>
+        <w:rPr>
+          <w:b/>
+        </w:rPr>
+        <w:t>Bilan sur la terminaison des histoires</w:t>
+      </w:r>
+    </w:p>
+    <w:p>
+      <w:pPr>
+        <w:pStyle w:val="Paragraphedeliste"/>
+        <w:numPr>
+          <w:ilvl w:val="0"/>
+          <w:numId w:val="8"/>
+        </w:numPr>
+        <w:ind w:left="993"/>
+      </w:pPr>
+      <w:r>
+        <w:t xml:space="preserve">Histoires planifiées : </w:t>
+      </w:r>
+      <w:r>
+        <w:tab/>
+      </w:r>
+      <w:r>
+        <w:t>1 – 2 – 27 – 28</w:t>
+      </w:r>
+    </w:p>
+    <w:p>
+      <w:pPr>
+        <w:pStyle w:val="Paragraphedeliste"/>
+        <w:numPr>
+          <w:ilvl w:val="0"/>
+          <w:numId w:val="8"/>
+        </w:numPr>
+        <w:ind w:left="993"/>
+      </w:pPr>
+      <w:r>
+        <w:t>Histoires terminées :</w:t>
+      </w:r>
+      <w:r>
+        <w:tab/>
+        <w:t>1 – 2 – 27 – 28</w:t>
+      </w:r>
+    </w:p>
+    <w:p>
+      <w:pPr>
+        <w:pStyle w:val="Paragraphedeliste"/>
+        <w:numPr>
+          <w:ilvl w:val="0"/>
+          <w:numId w:val="8"/>
+        </w:numPr>
+        <w:ind w:left="993"/>
+      </w:pPr>
+      <w:r>
+        <w:t xml:space="preserve">Histoires non-terminées : </w:t>
+      </w:r>
+      <w:r>
+        <w:tab/>
+        <w:t>aucune</w:t>
+      </w:r>
+    </w:p>
+    <w:p>
+      <w:pPr>
+        <w:pStyle w:val="Paragraphedeliste"/>
+        <w:tabs>
+          <w:tab w:val="left" w:pos="2977"/>
+        </w:tabs>
+        <w:ind w:left="567"/>
+        <w:rPr>
+          <w:sz w:val="6"/>
+          <w:szCs w:val="6"/>
+        </w:rPr>
+      </w:pPr>
+    </w:p>
+    <w:p>
+      <w:pPr>
+        <w:pStyle w:val="Paragraphedeliste"/>
+        <w:numPr>
+          <w:ilvl w:val="0"/>
+          <w:numId w:val="7"/>
+        </w:numPr>
+        <w:ind w:left="567"/>
+        <w:rPr>
+          <w:b/>
+        </w:rPr>
+      </w:pPr>
+      <w:r>
+        <w:rPr>
+          <w:b/>
+        </w:rPr>
+        <w:t>Vélocité du sprint</w:t>
+      </w:r>
+    </w:p>
+    <w:p>
+      <w:pPr>
+        <w:pStyle w:val="Paragraphedeliste"/>
+        <w:ind w:left="567"/>
+      </w:pPr>
+      <w:r>
+        <w:t xml:space="preserve">4 histoires réalisées/4 histoires planifiées </w:t>
+      </w:r>
+      <w:r>
+        <w:sym w:font="Wingdings" w:char="F0E0"/>
+      </w:r>
+      <w:r>
+        <w:t xml:space="preserve"> vélocité de 100%</w:t>
+      </w:r>
+    </w:p>
+    <w:p>
+      <w:pPr>
+        <w:pStyle w:val="Paragraphedeliste"/>
+        <w:ind w:left="567"/>
+        <w:rPr>
+          <w:sz w:val="6"/>
+          <w:szCs w:val="6"/>
+        </w:rPr>
+      </w:pPr>
+    </w:p>
+    <w:p>
+      <w:pPr>
+        <w:pStyle w:val="Paragraphedeliste"/>
+        <w:numPr>
+          <w:ilvl w:val="0"/>
+          <w:numId w:val="7"/>
+        </w:numPr>
+        <w:ind w:left="567"/>
+        <w:rPr>
+          <w:b/>
+        </w:rPr>
+      </w:pPr>
+      <w:r>
+        <w:rPr>
+          <w:b/>
+        </w:rPr>
+        <w:t>Replanification</w:t>
+      </w:r>
+    </w:p>
+    <w:p>
+      <w:pPr>
+        <w:pStyle w:val="Paragraphedeliste"/>
+        <w:ind w:left="567"/>
+      </w:pPr>
+      <w:r>
+        <w:t>Le sprint ayant été complètement réalisé, aucune replanification n’est nécessaire.</w:t>
+      </w:r>
+    </w:p>
+    <w:p>
+      <w:pPr>
+        <w:pStyle w:val="Paragraphedeliste"/>
+        <w:ind w:left="567"/>
+        <w:rPr>
+          <w:sz w:val="6"/>
+          <w:szCs w:val="6"/>
+        </w:rPr>
+      </w:pPr>
+    </w:p>
+    <w:p>
+      <w:pPr>
+        <w:pStyle w:val="Paragraphedeliste"/>
+        <w:numPr>
+          <w:ilvl w:val="0"/>
+          <w:numId w:val="7"/>
+        </w:numPr>
+        <w:ind w:left="567"/>
+        <w:rPr>
+          <w:b/>
+        </w:rPr>
+      </w:pPr>
+      <w:r>
+        <w:rPr>
+          <w:b/>
+        </w:rPr>
+        <w:t>Commentaire général</w:t>
+      </w:r>
+    </w:p>
+    <w:p>
+      <w:pPr>
+        <w:pStyle w:val="Paragraphedeliste"/>
+        <w:ind w:left="567"/>
+      </w:pPr>
+      <w:r>
+        <w:t>Tout s’est passé comme prévu et même plus rapidement que ce que nous pensions</w:t>
+      </w:r>
+      <w:r>
+        <w:t>,</w:t>
+      </w:r>
+      <w:r>
+        <w:t xml:space="preserve"> avant d’entamer le sprint. Nous n’avons rencontré aucun problème durant le développement.</w:t>
+      </w:r>
+    </w:p>
+    <w:p>
+      <w:pPr>
+        <w:pStyle w:val="Paragraphedeliste"/>
+        <w:ind w:left="567"/>
+        <w:rPr>
+          <w:sz w:val="6"/>
+          <w:szCs w:val="6"/>
+        </w:rPr>
+      </w:pPr>
+    </w:p>
+    <w:p>
+      <w:pPr>
+        <w:pStyle w:val="Paragraphedeliste"/>
+        <w:numPr>
+          <w:ilvl w:val="0"/>
+          <w:numId w:val="7"/>
+        </w:numPr>
+        <w:ind w:left="567"/>
+        <w:rPr>
+          <w:b/>
+        </w:rPr>
+      </w:pPr>
+      <w:r>
+        <w:rPr>
+          <w:b/>
+        </w:rPr>
+        <w:t>Autocritique</w:t>
+      </w:r>
+    </w:p>
+    <w:p>
+      <w:pPr>
+        <w:pStyle w:val="Paragraphedeliste"/>
+        <w:ind w:left="567"/>
+      </w:pPr>
+      <w:r>
+        <w:t>Le sprint s'est bien passé, néanmoins nous aurions pu faire une meilleure implémentation de certaines parties du code que nous allons devoir modifier de toute façon. Par exemple, nous aurions pu faire une meilleure gestion des erreurs, commenter le code de manière plus rigoureuse ou encore implémenter les messages d'erreurs lors de problèmes de connexion (interface graphique) plutôt que de faire des changement</w:t>
+      </w:r>
+      <w:r>
+        <w:t>s</w:t>
+      </w:r>
+      <w:r>
+        <w:t xml:space="preserve"> de couleur incompréhensible</w:t>
+      </w:r>
+      <w:r>
+        <w:t>s</w:t>
+      </w:r>
+      <w:r>
+        <w:t xml:space="preserve"> pour un utilisateur lambda. Surtout que pour ce premier sprint, nous étions en avance et cela nous aurait fait gagner du temps pour la suite.</w:t>
+      </w:r>
+    </w:p>
+    <w:p>
+      <w:pPr>
+        <w:pStyle w:val="Paragraphedeliste"/>
+        <w:ind w:left="567"/>
+        <w:rPr>
+          <w:sz w:val="6"/>
+          <w:szCs w:val="6"/>
+        </w:rPr>
+      </w:pPr>
+    </w:p>
+    <w:p>
+      <w:pPr>
+        <w:pStyle w:val="Paragraphedeliste"/>
+        <w:ind w:left="567"/>
+      </w:pPr>
+      <w:r>
+        <w:t>Mise à part ce petit point, tout le reste s'est bien passé, le sprint est concluant et opérationnel (tous les tests sont passé</w:t>
+      </w:r>
+      <w:r>
+        <w:t>s</w:t>
+      </w:r>
+      <w:r>
+        <w:t>), nous n'avons donc pas eu d'adaptation à faire pour la suite et nous pouvons continuer sur cette bonne voie.</w:t>
+      </w:r>
+    </w:p>
+    <w:p>
+      <w:pPr>
+        <w:pStyle w:val="Paragraphedeliste"/>
+        <w:ind w:left="567"/>
+        <w:rPr>
+          <w:b/>
+          <w:sz w:val="6"/>
+          <w:szCs w:val="6"/>
+        </w:rPr>
+      </w:pPr>
+    </w:p>
+    <w:p>
+      <w:pPr>
+        <w:pStyle w:val="Paragraphedeliste"/>
+        <w:numPr>
+          <w:ilvl w:val="0"/>
+          <w:numId w:val="7"/>
+        </w:numPr>
+        <w:ind w:left="567"/>
+        <w:rPr>
+          <w:b/>
+        </w:rPr>
+      </w:pPr>
+      <w:r>
+        <w:rPr>
+          <w:b/>
+        </w:rPr>
+        <w:t>Bilans personnels</w:t>
+      </w:r>
+    </w:p>
+    <w:p>
+      <w:pPr>
+        <w:pStyle w:val="Paragraphedeliste"/>
+        <w:numPr>
+          <w:ilvl w:val="1"/>
+          <w:numId w:val="10"/>
+        </w:numPr>
+        <w:ind w:left="993"/>
+        <w:rPr>
+          <w:u w:val="single"/>
+        </w:rPr>
+      </w:pPr>
+      <w:r>
+        <w:rPr>
+          <w:u w:val="single"/>
+        </w:rPr>
+        <w:t>Bryan</w:t>
+      </w:r>
+      <w:r>
+        <w:rPr>
+          <w:u w:val="single"/>
+        </w:rPr>
+        <w:t xml:space="preserve"> </w:t>
+      </w:r>
+      <w:r>
+        <w:rPr>
+          <w:u w:val="single"/>
+        </w:rPr>
+        <w:t>(</w:t>
+      </w:r>
+      <w:r>
+        <w:rPr>
+          <w:u w:val="single"/>
+        </w:rPr>
+        <w:t>3</w:t>
+      </w:r>
+      <w:r>
+        <w:rPr>
+          <w:u w:val="single"/>
+        </w:rPr>
+        <w:t>.5</w:t>
+      </w:r>
+      <w:r>
+        <w:rPr>
+          <w:u w:val="single"/>
+        </w:rPr>
+        <w:t xml:space="preserve"> heures réalisées </w:t>
+      </w:r>
+      <w:r>
+        <w:rPr>
+          <w:u w:val="single"/>
+        </w:rPr>
+        <w:t>VS</w:t>
+      </w:r>
+      <w:r>
+        <w:rPr>
+          <w:u w:val="single"/>
+        </w:rPr>
+        <w:t xml:space="preserve"> </w:t>
+      </w:r>
+      <w:r>
+        <w:rPr>
+          <w:u w:val="single"/>
+        </w:rPr>
+        <w:t>4</w:t>
+      </w:r>
+      <w:r>
+        <w:rPr>
+          <w:u w:val="single"/>
+        </w:rPr>
+        <w:t>.5 heures planifiées)</w:t>
+      </w:r>
+    </w:p>
+    <w:p>
+      <w:pPr>
+        <w:pStyle w:val="Paragraphedeliste"/>
+        <w:ind w:left="993"/>
+      </w:pPr>
+      <w:r>
+        <w:t>Une première itération qui s'est plutôt bien passée</w:t>
+      </w:r>
+      <w:r>
+        <w:t>. L</w:t>
+      </w:r>
+      <w:r>
+        <w:t>'implémentation d'un serveur est intéressante.</w:t>
+      </w:r>
+    </w:p>
+    <w:p>
+      <w:pPr>
+        <w:pStyle w:val="Paragraphedeliste"/>
+        <w:ind w:left="993"/>
+        <w:rPr>
+          <w:sz w:val="6"/>
+          <w:szCs w:val="6"/>
+        </w:rPr>
+      </w:pPr>
+    </w:p>
+    <w:p>
+      <w:pPr>
+        <w:pStyle w:val="Paragraphedeliste"/>
+        <w:numPr>
+          <w:ilvl w:val="1"/>
+          <w:numId w:val="10"/>
+        </w:numPr>
+        <w:ind w:left="993"/>
+        <w:rPr>
+          <w:u w:val="single"/>
+        </w:rPr>
+      </w:pPr>
+      <w:r>
+        <w:rPr>
+          <w:u w:val="single"/>
+        </w:rPr>
+        <w:t>Daniel</w:t>
+      </w:r>
+      <w:r>
+        <w:rPr>
+          <w:u w:val="single"/>
+        </w:rPr>
+        <w:t xml:space="preserve"> </w:t>
+      </w:r>
+      <w:r>
+        <w:rPr>
+          <w:u w:val="single"/>
+        </w:rPr>
+        <w:t>(</w:t>
+      </w:r>
+      <w:r>
+        <w:rPr>
+          <w:u w:val="single"/>
+        </w:rPr>
+        <w:t>5</w:t>
+      </w:r>
+      <w:r>
+        <w:rPr>
+          <w:u w:val="single"/>
+        </w:rPr>
+        <w:t xml:space="preserve"> heures réalisées VS </w:t>
+      </w:r>
+      <w:r>
+        <w:rPr>
+          <w:u w:val="single"/>
+        </w:rPr>
+        <w:t>5</w:t>
+      </w:r>
+      <w:r>
+        <w:rPr>
+          <w:u w:val="single"/>
+        </w:rPr>
+        <w:t xml:space="preserve"> heures planifiées)</w:t>
+      </w:r>
+    </w:p>
+    <w:p>
+      <w:pPr>
+        <w:pStyle w:val="Paragraphedeliste"/>
+        <w:ind w:left="993"/>
+      </w:pPr>
+      <w:r>
+        <w:t xml:space="preserve">Fondamentalement, tout s'est bien passé. Le premier sprint était assez critique, car il </w:t>
+      </w:r>
+      <w:r>
+        <w:t>met en place</w:t>
+      </w:r>
+      <w:r>
+        <w:t xml:space="preserve"> la connexion entre client et serveur (qui va être utilisée par la suite). </w:t>
+      </w:r>
+      <w:r>
+        <w:t>Cela dit</w:t>
+      </w:r>
+      <w:r>
+        <w:t>, nous avons bien implémenté cela, sans trop de problèmes, ce qui va nous permettre de bien poursuivre notre travail. L'effort fourni était conséquent, mais pas exagéré.</w:t>
+      </w:r>
+    </w:p>
+    <w:p>
+      <w:pPr>
+        <w:pStyle w:val="Paragraphedeliste"/>
+        <w:ind w:left="993"/>
+        <w:rPr>
+          <w:sz w:val="6"/>
+          <w:szCs w:val="6"/>
+        </w:rPr>
+      </w:pPr>
+    </w:p>
+    <w:p>
+      <w:pPr>
+        <w:pStyle w:val="Paragraphedeliste"/>
+        <w:numPr>
+          <w:ilvl w:val="1"/>
+          <w:numId w:val="10"/>
+        </w:numPr>
+        <w:ind w:left="993"/>
+        <w:rPr>
+          <w:u w:val="single"/>
+        </w:rPr>
+      </w:pPr>
+      <w:r>
+        <w:rPr>
+          <w:u w:val="single"/>
+        </w:rPr>
+        <w:t>François</w:t>
+      </w:r>
+      <w:r>
+        <w:rPr>
+          <w:u w:val="single"/>
+        </w:rPr>
+        <w:t xml:space="preserve"> (1.5</w:t>
+      </w:r>
+      <w:r>
+        <w:rPr>
+          <w:u w:val="single"/>
+        </w:rPr>
+        <w:t xml:space="preserve"> heures réalisées VS </w:t>
+      </w:r>
+      <w:r>
+        <w:rPr>
+          <w:u w:val="single"/>
+        </w:rPr>
+        <w:t>1.5 heures planifiées)</w:t>
+      </w:r>
+    </w:p>
+    <w:p>
+      <w:pPr>
+        <w:pStyle w:val="Paragraphedeliste"/>
+        <w:ind w:firstLine="273"/>
+      </w:pPr>
+      <w:r>
+        <w:t>Tout s’est bien passé et dans les temps.</w:t>
+      </w:r>
+    </w:p>
+    <w:p>
+      <w:pPr>
+        <w:pStyle w:val="Paragraphedeliste"/>
+        <w:ind w:firstLine="273"/>
+        <w:rPr>
+          <w:sz w:val="6"/>
+          <w:szCs w:val="6"/>
+        </w:rPr>
+      </w:pPr>
+    </w:p>
+    <w:p>
+      <w:pPr>
+        <w:pStyle w:val="Paragraphedeliste"/>
+        <w:numPr>
+          <w:ilvl w:val="1"/>
+          <w:numId w:val="10"/>
+        </w:numPr>
+        <w:ind w:left="993"/>
+        <w:rPr>
+          <w:u w:val="single"/>
+        </w:rPr>
+      </w:pPr>
+      <w:r>
+        <w:rPr>
+          <w:u w:val="single"/>
+        </w:rPr>
+        <w:t>Héléna</w:t>
+      </w:r>
+      <w:r>
+        <w:rPr>
+          <w:u w:val="single"/>
+        </w:rPr>
+        <w:t xml:space="preserve"> (</w:t>
+      </w:r>
+      <w:r>
+        <w:rPr>
+          <w:u w:val="single"/>
+        </w:rPr>
+        <w:t>2</w:t>
+      </w:r>
+      <w:r>
+        <w:rPr>
+          <w:u w:val="single"/>
+        </w:rPr>
+        <w:t>.5</w:t>
+      </w:r>
+      <w:r>
+        <w:rPr>
+          <w:u w:val="single"/>
+        </w:rPr>
+        <w:t xml:space="preserve"> heures réalisées VS </w:t>
+      </w:r>
+      <w:r>
+        <w:rPr>
+          <w:u w:val="single"/>
+        </w:rPr>
+        <w:t>3.5 heures planifiées)</w:t>
+      </w:r>
+    </w:p>
+    <w:p>
+      <w:pPr>
+        <w:pStyle w:val="Paragraphedeliste"/>
+        <w:ind w:left="993"/>
+      </w:pPr>
+      <w:r>
+        <w:t>Pour ma part, tout s’est bien passé. Je n’ai rencontré aucun problème au niveau de la base de données. Le point le plus délicat était de faire en sorte que mes collègues accèdent au serveur de base de données stocké sur mon ordinateur. Pour cela j’ai dû créer un utilisateur lié à la base de données provenant de n’importe quelle adresse IP, et ajouter une règle dans mon pare-feu pour autoriser des connexions venant de l’extérieur sur le port de MySQL.</w:t>
+      </w:r>
+    </w:p>
+    <w:p>
+      <w:pPr>
+        <w:pStyle w:val="Titre2"/>
+      </w:pPr>
+      <w:bookmarkStart w:id="23" w:name="_Toc513199009"/>
+      <w:r>
+        <w:lastRenderedPageBreak/>
+        <w:t>Bilan 2</w:t>
+      </w:r>
+      <w:bookmarkEnd w:id="23"/>
+    </w:p>
+    <w:p>
+      <w:pPr>
+        <w:pStyle w:val="Paragraphedeliste"/>
+        <w:numPr>
+          <w:ilvl w:val="0"/>
+          <w:numId w:val="7"/>
+        </w:numPr>
+        <w:ind w:left="567"/>
+        <w:rPr>
+          <w:b/>
+        </w:rPr>
+      </w:pPr>
+      <w:r>
+        <w:rPr>
+          <w:b/>
+        </w:rPr>
+        <w:t>Bilan sur la terminaison des histoires</w:t>
+      </w:r>
+    </w:p>
+    <w:p>
+      <w:pPr>
+        <w:pStyle w:val="Paragraphedeliste"/>
+        <w:numPr>
+          <w:ilvl w:val="0"/>
+          <w:numId w:val="8"/>
+        </w:numPr>
+        <w:ind w:left="993"/>
+      </w:pPr>
+      <w:r>
+        <w:t xml:space="preserve">Histoires planifiées : </w:t>
+      </w:r>
+      <w:r>
+        <w:tab/>
+      </w:r>
+      <w:r>
+        <w:t>x</w:t>
+      </w:r>
+    </w:p>
+    <w:p>
+      <w:pPr>
+        <w:pStyle w:val="Paragraphedeliste"/>
+        <w:numPr>
+          <w:ilvl w:val="0"/>
+          <w:numId w:val="8"/>
+        </w:numPr>
+        <w:ind w:left="993"/>
+      </w:pPr>
+      <w:r>
+        <w:t>Histoires terminées :</w:t>
+      </w:r>
+      <w:r>
+        <w:tab/>
+      </w:r>
+      <w:r>
+        <w:t>x</w:t>
+      </w:r>
+    </w:p>
+    <w:p>
+      <w:pPr>
+        <w:pStyle w:val="Paragraphedeliste"/>
+        <w:numPr>
+          <w:ilvl w:val="0"/>
+          <w:numId w:val="8"/>
+        </w:numPr>
+        <w:ind w:left="993"/>
+      </w:pPr>
+      <w:r>
+        <w:t xml:space="preserve">Histoires non-terminées : </w:t>
+      </w:r>
+      <w:r>
+        <w:tab/>
+      </w:r>
+      <w:r>
+        <w:t>x</w:t>
+      </w:r>
+    </w:p>
+    <w:p>
+      <w:pPr>
+        <w:pStyle w:val="Paragraphedeliste"/>
+        <w:tabs>
+          <w:tab w:val="left" w:pos="2977"/>
+        </w:tabs>
+        <w:ind w:left="567"/>
+        <w:rPr>
+          <w:sz w:val="6"/>
+          <w:szCs w:val="6"/>
+        </w:rPr>
+      </w:pPr>
+    </w:p>
+    <w:p>
+      <w:pPr>
+        <w:pStyle w:val="Paragraphedeliste"/>
+        <w:numPr>
+          <w:ilvl w:val="0"/>
+          <w:numId w:val="7"/>
+        </w:numPr>
+        <w:ind w:left="567"/>
+        <w:rPr>
+          <w:b/>
+        </w:rPr>
+      </w:pPr>
+      <w:r>
+        <w:rPr>
+          <w:b/>
+        </w:rPr>
+        <w:t>Vélocité du sprint</w:t>
+      </w:r>
+    </w:p>
+    <w:p>
+      <w:pPr>
+        <w:pStyle w:val="Paragraphedeliste"/>
+        <w:ind w:left="567"/>
+      </w:pPr>
+      <w:proofErr w:type="gramStart"/>
+      <w:r>
+        <w:t>x</w:t>
+      </w:r>
+      <w:proofErr w:type="gramEnd"/>
+    </w:p>
+    <w:p>
+      <w:pPr>
+        <w:pStyle w:val="Paragraphedeliste"/>
+        <w:ind w:left="567"/>
+        <w:rPr>
+          <w:sz w:val="6"/>
+          <w:szCs w:val="6"/>
+        </w:rPr>
+      </w:pPr>
+    </w:p>
+    <w:p>
+      <w:pPr>
+        <w:pStyle w:val="Paragraphedeliste"/>
+        <w:numPr>
+          <w:ilvl w:val="0"/>
+          <w:numId w:val="7"/>
+        </w:numPr>
+        <w:ind w:left="567"/>
+        <w:rPr>
+          <w:b/>
+        </w:rPr>
+      </w:pPr>
+      <w:r>
+        <w:rPr>
+          <w:b/>
+        </w:rPr>
+        <w:t>Replanification</w:t>
+      </w:r>
+    </w:p>
+    <w:p>
+      <w:pPr>
+        <w:pStyle w:val="Paragraphedeliste"/>
+        <w:ind w:left="567"/>
+      </w:pPr>
+      <w:proofErr w:type="gramStart"/>
+      <w:r>
+        <w:t>x</w:t>
+      </w:r>
+      <w:proofErr w:type="gramEnd"/>
+    </w:p>
+    <w:p>
+      <w:pPr>
+        <w:pStyle w:val="Paragraphedeliste"/>
+        <w:ind w:left="567"/>
+        <w:rPr>
+          <w:sz w:val="6"/>
+          <w:szCs w:val="6"/>
+        </w:rPr>
+      </w:pPr>
+    </w:p>
+    <w:p>
+      <w:pPr>
+        <w:pStyle w:val="Paragraphedeliste"/>
+        <w:numPr>
+          <w:ilvl w:val="0"/>
+          <w:numId w:val="7"/>
+        </w:numPr>
+        <w:ind w:left="567"/>
+        <w:rPr>
+          <w:b/>
+        </w:rPr>
+      </w:pPr>
+      <w:r>
+        <w:rPr>
+          <w:b/>
+        </w:rPr>
+        <w:t>Commentaire général</w:t>
+      </w:r>
+    </w:p>
+    <w:p>
+      <w:pPr>
+        <w:pStyle w:val="Paragraphedeliste"/>
+        <w:ind w:left="567"/>
+      </w:pPr>
+      <w:proofErr w:type="gramStart"/>
+      <w:r>
+        <w:t>x</w:t>
+      </w:r>
+      <w:proofErr w:type="gramEnd"/>
+    </w:p>
+    <w:p>
+      <w:pPr>
+        <w:pStyle w:val="Paragraphedeliste"/>
+        <w:ind w:left="567"/>
+        <w:rPr>
+          <w:sz w:val="6"/>
+          <w:szCs w:val="6"/>
+        </w:rPr>
+      </w:pPr>
+    </w:p>
+    <w:p>
+      <w:pPr>
+        <w:pStyle w:val="Paragraphedeliste"/>
+        <w:numPr>
+          <w:ilvl w:val="0"/>
+          <w:numId w:val="7"/>
+        </w:numPr>
+        <w:ind w:left="567"/>
+        <w:rPr>
+          <w:b/>
+        </w:rPr>
+      </w:pPr>
+      <w:r>
+        <w:rPr>
+          <w:b/>
+        </w:rPr>
+        <w:t>Autocritique</w:t>
+      </w:r>
+    </w:p>
+    <w:p>
+      <w:pPr>
+        <w:pStyle w:val="Paragraphedeliste"/>
+        <w:ind w:left="567"/>
+      </w:pPr>
+      <w:proofErr w:type="gramStart"/>
+      <w:r>
+        <w:t>x</w:t>
+      </w:r>
+      <w:proofErr w:type="gramEnd"/>
+    </w:p>
+    <w:p>
+      <w:pPr>
+        <w:pStyle w:val="Paragraphedeliste"/>
+        <w:ind w:left="567"/>
+        <w:rPr>
+          <w:b/>
+          <w:sz w:val="6"/>
+          <w:szCs w:val="6"/>
+        </w:rPr>
+      </w:pPr>
+    </w:p>
+    <w:p>
+      <w:pPr>
+        <w:pStyle w:val="Paragraphedeliste"/>
+        <w:numPr>
+          <w:ilvl w:val="0"/>
+          <w:numId w:val="7"/>
+        </w:numPr>
+        <w:ind w:left="567"/>
+        <w:rPr>
+          <w:b/>
+        </w:rPr>
+      </w:pPr>
+      <w:r>
+        <w:rPr>
+          <w:b/>
+        </w:rPr>
+        <w:t>Bilans personnels</w:t>
+      </w:r>
+    </w:p>
+    <w:p>
+      <w:pPr>
+        <w:pStyle w:val="Paragraphedeliste"/>
+        <w:numPr>
+          <w:ilvl w:val="1"/>
+          <w:numId w:val="10"/>
+        </w:numPr>
+        <w:ind w:left="993"/>
+        <w:rPr>
+          <w:u w:val="single"/>
+        </w:rPr>
+      </w:pPr>
+      <w:r>
+        <w:rPr>
+          <w:u w:val="single"/>
+        </w:rPr>
+        <w:t>Bryan</w:t>
+      </w:r>
+      <w:r>
+        <w:rPr>
+          <w:u w:val="single"/>
+        </w:rPr>
+        <w:t xml:space="preserve"> (</w:t>
+      </w:r>
+      <w:r>
+        <w:rPr>
+          <w:u w:val="single"/>
+        </w:rPr>
+        <w:t>x</w:t>
+      </w:r>
+      <w:r>
+        <w:rPr>
+          <w:u w:val="single"/>
+        </w:rPr>
+        <w:t xml:space="preserve"> heures réalisées VS </w:t>
+      </w:r>
+      <w:r>
+        <w:rPr>
+          <w:u w:val="single"/>
+        </w:rPr>
+        <w:t>x</w:t>
+      </w:r>
+      <w:r>
+        <w:rPr>
+          <w:u w:val="single"/>
+        </w:rPr>
+        <w:t xml:space="preserve"> heures planifiées)</w:t>
+      </w:r>
+    </w:p>
+    <w:p>
+      <w:pPr>
+        <w:pStyle w:val="Paragraphedeliste"/>
+        <w:ind w:left="993"/>
+      </w:pPr>
+      <w:proofErr w:type="gramStart"/>
+      <w:r>
+        <w:t>x</w:t>
+      </w:r>
+      <w:proofErr w:type="gramEnd"/>
+    </w:p>
+    <w:p>
+      <w:pPr>
+        <w:pStyle w:val="Paragraphedeliste"/>
+        <w:ind w:left="993"/>
+        <w:rPr>
+          <w:sz w:val="6"/>
+          <w:szCs w:val="6"/>
+        </w:rPr>
+      </w:pPr>
+    </w:p>
+    <w:p>
+      <w:pPr>
+        <w:pStyle w:val="Paragraphedeliste"/>
+        <w:numPr>
+          <w:ilvl w:val="1"/>
+          <w:numId w:val="10"/>
+        </w:numPr>
+        <w:ind w:left="993"/>
+        <w:rPr>
+          <w:u w:val="single"/>
+        </w:rPr>
+      </w:pPr>
+      <w:r>
+        <w:rPr>
+          <w:u w:val="single"/>
+        </w:rPr>
+        <w:t>Daniel</w:t>
+      </w:r>
+      <w:r>
+        <w:rPr>
+          <w:u w:val="single"/>
+        </w:rPr>
+        <w:t xml:space="preserve"> (</w:t>
+      </w:r>
+      <w:r>
+        <w:rPr>
+          <w:u w:val="single"/>
+        </w:rPr>
+        <w:t>x</w:t>
+      </w:r>
+      <w:r>
+        <w:rPr>
+          <w:u w:val="single"/>
+        </w:rPr>
+        <w:t xml:space="preserve"> heures réalisées VS </w:t>
+      </w:r>
+      <w:r>
+        <w:rPr>
+          <w:u w:val="single"/>
+        </w:rPr>
+        <w:t>x</w:t>
+      </w:r>
+      <w:r>
+        <w:rPr>
+          <w:u w:val="single"/>
+        </w:rPr>
+        <w:t xml:space="preserve"> heures planifiées)</w:t>
+      </w:r>
+    </w:p>
+    <w:p>
+      <w:pPr>
+        <w:pStyle w:val="Paragraphedeliste"/>
+        <w:ind w:left="993"/>
+      </w:pPr>
+      <w:proofErr w:type="gramStart"/>
+      <w:r>
+        <w:t>x</w:t>
+      </w:r>
+      <w:proofErr w:type="gramEnd"/>
+    </w:p>
+    <w:p>
+      <w:pPr>
+        <w:pStyle w:val="Paragraphedeliste"/>
+        <w:ind w:left="993"/>
+        <w:rPr>
+          <w:sz w:val="6"/>
+          <w:szCs w:val="6"/>
+        </w:rPr>
+      </w:pPr>
+    </w:p>
+    <w:p>
+      <w:pPr>
+        <w:pStyle w:val="Paragraphedeliste"/>
+        <w:numPr>
+          <w:ilvl w:val="1"/>
+          <w:numId w:val="10"/>
+        </w:numPr>
+        <w:ind w:left="993"/>
+        <w:rPr>
+          <w:u w:val="single"/>
+        </w:rPr>
+      </w:pPr>
+      <w:r>
+        <w:rPr>
+          <w:u w:val="single"/>
+        </w:rPr>
+        <w:t>François</w:t>
+      </w:r>
+      <w:r>
+        <w:rPr>
+          <w:u w:val="single"/>
+        </w:rPr>
+        <w:t xml:space="preserve"> (</w:t>
+      </w:r>
+      <w:r>
+        <w:rPr>
+          <w:u w:val="single"/>
+        </w:rPr>
+        <w:t>x</w:t>
+      </w:r>
+      <w:r>
+        <w:rPr>
+          <w:u w:val="single"/>
+        </w:rPr>
+        <w:t xml:space="preserve"> heures réalisées VS </w:t>
+      </w:r>
+      <w:r>
+        <w:rPr>
+          <w:u w:val="single"/>
+        </w:rPr>
+        <w:t>x</w:t>
+      </w:r>
+      <w:r>
+        <w:rPr>
+          <w:u w:val="single"/>
+        </w:rPr>
+        <w:t xml:space="preserve"> heures planifiées)</w:t>
+      </w:r>
+    </w:p>
+    <w:p>
+      <w:pPr>
+        <w:pStyle w:val="Paragraphedeliste"/>
+        <w:ind w:firstLine="273"/>
+      </w:pPr>
+      <w:proofErr w:type="gramStart"/>
+      <w:r>
+        <w:t>x</w:t>
+      </w:r>
+      <w:proofErr w:type="gramEnd"/>
+    </w:p>
+    <w:p>
+      <w:pPr>
+        <w:pStyle w:val="Paragraphedeliste"/>
+        <w:ind w:firstLine="273"/>
+        <w:rPr>
+          <w:sz w:val="6"/>
+          <w:szCs w:val="6"/>
+        </w:rPr>
+      </w:pPr>
+    </w:p>
+    <w:p>
+      <w:pPr>
+        <w:pStyle w:val="Paragraphedeliste"/>
+        <w:numPr>
+          <w:ilvl w:val="1"/>
+          <w:numId w:val="10"/>
+        </w:numPr>
+        <w:ind w:left="993"/>
+        <w:rPr>
+          <w:u w:val="single"/>
+        </w:rPr>
+      </w:pPr>
+      <w:r>
+        <w:rPr>
+          <w:u w:val="single"/>
+        </w:rPr>
+        <w:t>Héléna (</w:t>
+      </w:r>
+      <w:r>
+        <w:rPr>
+          <w:u w:val="single"/>
+        </w:rPr>
+        <w:t>x</w:t>
+      </w:r>
+      <w:r>
+        <w:rPr>
+          <w:u w:val="single"/>
+        </w:rPr>
+        <w:t xml:space="preserve"> heures réalisées VS </w:t>
+      </w:r>
+      <w:r>
+        <w:rPr>
+          <w:u w:val="single"/>
+        </w:rPr>
+        <w:t>x</w:t>
+      </w:r>
+      <w:r>
+        <w:rPr>
+          <w:u w:val="single"/>
+        </w:rPr>
+        <w:t xml:space="preserve"> heures planifiées)</w:t>
+      </w:r>
+    </w:p>
+    <w:p>
+      <w:pPr>
+        <w:pStyle w:val="Paragraphedeliste"/>
+        <w:ind w:left="993"/>
+      </w:pPr>
+      <w:proofErr w:type="gramStart"/>
+      <w:r>
+        <w:t>x</w:t>
+      </w:r>
+      <w:proofErr w:type="gramEnd"/>
+    </w:p>
+    <w:p/>
     <w:sectPr>
       <w:headerReference w:type="default" r:id="rId27"/>
       <w:footerReference w:type="default" r:id="rId28"/>
@@ -5690,10 +6946,7 @@
       <w:pStyle w:val="En-tte"/>
     </w:pPr>
     <w:r>
-      <w:t xml:space="preserve">Monopoly HEIG-VD : </w:t>
-    </w:r>
-    <w:r>
-      <w:t>Rapport</w:t>
+      <w:t>Monopoly HEIG-VD : Rapport</w:t>
     </w:r>
   </w:p>
 </w:hdr>
@@ -5788,6 +7041,92 @@
     </w:lvl>
   </w:abstractNum>
   <w:abstractNum w:abstractNumId="1" w15:restartNumberingAfterBreak="0">
+    <w:nsid w:val="0F7A740F"/>
+    <w:multiLevelType w:val="hybridMultilevel"/>
+    <w:tmpl w:val="6D48C158"/>
+    <w:lvl w:ilvl="0" w:tplc="100C0017">
+      <w:start w:val="1"/>
+      <w:numFmt w:val="lowerLetter"/>
+      <w:lvlText w:val="%1)"/>
+      <w:lvlJc w:val="left"/>
+      <w:pPr>
+        <w:ind w:left="720" w:hanging="360"/>
+      </w:pPr>
+    </w:lvl>
+    <w:lvl w:ilvl="1" w:tplc="100C0019">
+      <w:start w:val="1"/>
+      <w:numFmt w:val="lowerLetter"/>
+      <w:lvlText w:val="%2."/>
+      <w:lvlJc w:val="left"/>
+      <w:pPr>
+        <w:ind w:left="1440" w:hanging="360"/>
+      </w:pPr>
+    </w:lvl>
+    <w:lvl w:ilvl="2" w:tplc="100C001B" w:tentative="1">
+      <w:start w:val="1"/>
+      <w:numFmt w:val="lowerRoman"/>
+      <w:lvlText w:val="%3."/>
+      <w:lvlJc w:val="right"/>
+      <w:pPr>
+        <w:ind w:left="2160" w:hanging="180"/>
+      </w:pPr>
+    </w:lvl>
+    <w:lvl w:ilvl="3" w:tplc="100C000F" w:tentative="1">
+      <w:start w:val="1"/>
+      <w:numFmt w:val="decimal"/>
+      <w:lvlText w:val="%4."/>
+      <w:lvlJc w:val="left"/>
+      <w:pPr>
+        <w:ind w:left="2880" w:hanging="360"/>
+      </w:pPr>
+    </w:lvl>
+    <w:lvl w:ilvl="4" w:tplc="100C0019" w:tentative="1">
+      <w:start w:val="1"/>
+      <w:numFmt w:val="lowerLetter"/>
+      <w:lvlText w:val="%5."/>
+      <w:lvlJc w:val="left"/>
+      <w:pPr>
+        <w:ind w:left="3600" w:hanging="360"/>
+      </w:pPr>
+    </w:lvl>
+    <w:lvl w:ilvl="5" w:tplc="100C001B" w:tentative="1">
+      <w:start w:val="1"/>
+      <w:numFmt w:val="lowerRoman"/>
+      <w:lvlText w:val="%6."/>
+      <w:lvlJc w:val="right"/>
+      <w:pPr>
+        <w:ind w:left="4320" w:hanging="180"/>
+      </w:pPr>
+    </w:lvl>
+    <w:lvl w:ilvl="6" w:tplc="100C000F" w:tentative="1">
+      <w:start w:val="1"/>
+      <w:numFmt w:val="decimal"/>
+      <w:lvlText w:val="%7."/>
+      <w:lvlJc w:val="left"/>
+      <w:pPr>
+        <w:ind w:left="5040" w:hanging="360"/>
+      </w:pPr>
+    </w:lvl>
+    <w:lvl w:ilvl="7" w:tplc="100C0019" w:tentative="1">
+      <w:start w:val="1"/>
+      <w:numFmt w:val="lowerLetter"/>
+      <w:lvlText w:val="%8."/>
+      <w:lvlJc w:val="left"/>
+      <w:pPr>
+        <w:ind w:left="5760" w:hanging="360"/>
+      </w:pPr>
+    </w:lvl>
+    <w:lvl w:ilvl="8" w:tplc="100C001B" w:tentative="1">
+      <w:start w:val="1"/>
+      <w:numFmt w:val="lowerRoman"/>
+      <w:lvlText w:val="%9."/>
+      <w:lvlJc w:val="right"/>
+      <w:pPr>
+        <w:ind w:left="6480" w:hanging="180"/>
+      </w:pPr>
+    </w:lvl>
+  </w:abstractNum>
+  <w:abstractNum w:abstractNumId="2" w15:restartNumberingAfterBreak="0">
     <w:nsid w:val="21295FD0"/>
     <w:multiLevelType w:val="hybridMultilevel"/>
     <w:tmpl w:val="0CC2D608"/>
@@ -5900,7 +7239,7 @@
       </w:rPr>
     </w:lvl>
   </w:abstractNum>
-  <w:abstractNum w:abstractNumId="2" w15:restartNumberingAfterBreak="0">
+  <w:abstractNum w:abstractNumId="3" w15:restartNumberingAfterBreak="0">
     <w:nsid w:val="302A7640"/>
     <w:multiLevelType w:val="hybridMultilevel"/>
     <w:tmpl w:val="1AC8AC5A"/>
@@ -6013,7 +7352,96 @@
       </w:rPr>
     </w:lvl>
   </w:abstractNum>
-  <w:abstractNum w:abstractNumId="3" w15:restartNumberingAfterBreak="0">
+  <w:abstractNum w:abstractNumId="4" w15:restartNumberingAfterBreak="0">
+    <w:nsid w:val="5C2A0EE9"/>
+    <w:multiLevelType w:val="hybridMultilevel"/>
+    <w:tmpl w:val="7CC05196"/>
+    <w:lvl w:ilvl="0" w:tplc="100C0017">
+      <w:start w:val="1"/>
+      <w:numFmt w:val="lowerLetter"/>
+      <w:lvlText w:val="%1)"/>
+      <w:lvlJc w:val="left"/>
+      <w:pPr>
+        <w:ind w:left="720" w:hanging="360"/>
+      </w:pPr>
+    </w:lvl>
+    <w:lvl w:ilvl="1" w:tplc="100C0005">
+      <w:start w:val="1"/>
+      <w:numFmt w:val="bullet"/>
+      <w:lvlText w:val=""/>
+      <w:lvlJc w:val="left"/>
+      <w:pPr>
+        <w:ind w:left="1440" w:hanging="360"/>
+      </w:pPr>
+      <w:rPr>
+        <w:rFonts w:ascii="Wingdings" w:hAnsi="Wingdings" w:hint="default"/>
+      </w:rPr>
+    </w:lvl>
+    <w:lvl w:ilvl="2" w:tplc="100C001B" w:tentative="1">
+      <w:start w:val="1"/>
+      <w:numFmt w:val="lowerRoman"/>
+      <w:lvlText w:val="%3."/>
+      <w:lvlJc w:val="right"/>
+      <w:pPr>
+        <w:ind w:left="2160" w:hanging="180"/>
+      </w:pPr>
+    </w:lvl>
+    <w:lvl w:ilvl="3" w:tplc="100C000F" w:tentative="1">
+      <w:start w:val="1"/>
+      <w:numFmt w:val="decimal"/>
+      <w:lvlText w:val="%4."/>
+      <w:lvlJc w:val="left"/>
+      <w:pPr>
+        <w:ind w:left="2880" w:hanging="360"/>
+      </w:pPr>
+    </w:lvl>
+    <w:lvl w:ilvl="4" w:tplc="100C0019" w:tentative="1">
+      <w:start w:val="1"/>
+      <w:numFmt w:val="lowerLetter"/>
+      <w:lvlText w:val="%5."/>
+      <w:lvlJc w:val="left"/>
+      <w:pPr>
+        <w:ind w:left="3600" w:hanging="360"/>
+      </w:pPr>
+    </w:lvl>
+    <w:lvl w:ilvl="5" w:tplc="100C001B" w:tentative="1">
+      <w:start w:val="1"/>
+      <w:numFmt w:val="lowerRoman"/>
+      <w:lvlText w:val="%6."/>
+      <w:lvlJc w:val="right"/>
+      <w:pPr>
+        <w:ind w:left="4320" w:hanging="180"/>
+      </w:pPr>
+    </w:lvl>
+    <w:lvl w:ilvl="6" w:tplc="100C000F" w:tentative="1">
+      <w:start w:val="1"/>
+      <w:numFmt w:val="decimal"/>
+      <w:lvlText w:val="%7."/>
+      <w:lvlJc w:val="left"/>
+      <w:pPr>
+        <w:ind w:left="5040" w:hanging="360"/>
+      </w:pPr>
+    </w:lvl>
+    <w:lvl w:ilvl="7" w:tplc="100C0019" w:tentative="1">
+      <w:start w:val="1"/>
+      <w:numFmt w:val="lowerLetter"/>
+      <w:lvlText w:val="%8."/>
+      <w:lvlJc w:val="left"/>
+      <w:pPr>
+        <w:ind w:left="5760" w:hanging="360"/>
+      </w:pPr>
+    </w:lvl>
+    <w:lvl w:ilvl="8" w:tplc="100C001B" w:tentative="1">
+      <w:start w:val="1"/>
+      <w:numFmt w:val="lowerRoman"/>
+      <w:lvlText w:val="%9."/>
+      <w:lvlJc w:val="right"/>
+      <w:pPr>
+        <w:ind w:left="6480" w:hanging="180"/>
+      </w:pPr>
+    </w:lvl>
+  </w:abstractNum>
+  <w:abstractNum w:abstractNumId="5" w15:restartNumberingAfterBreak="0">
     <w:nsid w:val="653209BC"/>
     <w:multiLevelType w:val="multilevel"/>
     <w:tmpl w:val="040C001F"/>
@@ -6099,7 +7527,7 @@
       </w:pPr>
     </w:lvl>
   </w:abstractNum>
-  <w:abstractNum w:abstractNumId="4" w15:restartNumberingAfterBreak="0">
+  <w:abstractNum w:abstractNumId="6" w15:restartNumberingAfterBreak="0">
     <w:nsid w:val="65DA1857"/>
     <w:multiLevelType w:val="hybridMultilevel"/>
     <w:tmpl w:val="F9CA4918"/>
@@ -6185,7 +7613,7 @@
       </w:pPr>
     </w:lvl>
   </w:abstractNum>
-  <w:abstractNum w:abstractNumId="5" w15:restartNumberingAfterBreak="0">
+  <w:abstractNum w:abstractNumId="7" w15:restartNumberingAfterBreak="0">
     <w:nsid w:val="6DD7262B"/>
     <w:multiLevelType w:val="hybridMultilevel"/>
     <w:tmpl w:val="DCF8A96C"/>
@@ -6298,23 +7726,326 @@
       </w:rPr>
     </w:lvl>
   </w:abstractNum>
+  <w:abstractNum w:abstractNumId="8" w15:restartNumberingAfterBreak="0">
+    <w:nsid w:val="6FE90034"/>
+    <w:multiLevelType w:val="hybridMultilevel"/>
+    <w:tmpl w:val="DD84C3B8"/>
+    <w:lvl w:ilvl="0" w:tplc="100C0005">
+      <w:start w:val="1"/>
+      <w:numFmt w:val="bullet"/>
+      <w:lvlText w:val=""/>
+      <w:lvlJc w:val="left"/>
+      <w:pPr>
+        <w:ind w:left="1287" w:hanging="360"/>
+      </w:pPr>
+      <w:rPr>
+        <w:rFonts w:ascii="Wingdings" w:hAnsi="Wingdings" w:hint="default"/>
+      </w:rPr>
+    </w:lvl>
+    <w:lvl w:ilvl="1" w:tplc="100C0003" w:tentative="1">
+      <w:start w:val="1"/>
+      <w:numFmt w:val="bullet"/>
+      <w:lvlText w:val="o"/>
+      <w:lvlJc w:val="left"/>
+      <w:pPr>
+        <w:ind w:left="2007" w:hanging="360"/>
+      </w:pPr>
+      <w:rPr>
+        <w:rFonts w:ascii="Courier New" w:hAnsi="Courier New" w:cs="Courier New" w:hint="default"/>
+      </w:rPr>
+    </w:lvl>
+    <w:lvl w:ilvl="2" w:tplc="100C0005" w:tentative="1">
+      <w:start w:val="1"/>
+      <w:numFmt w:val="bullet"/>
+      <w:lvlText w:val=""/>
+      <w:lvlJc w:val="left"/>
+      <w:pPr>
+        <w:ind w:left="2727" w:hanging="360"/>
+      </w:pPr>
+      <w:rPr>
+        <w:rFonts w:ascii="Wingdings" w:hAnsi="Wingdings" w:hint="default"/>
+      </w:rPr>
+    </w:lvl>
+    <w:lvl w:ilvl="3" w:tplc="100C0001" w:tentative="1">
+      <w:start w:val="1"/>
+      <w:numFmt w:val="bullet"/>
+      <w:lvlText w:val=""/>
+      <w:lvlJc w:val="left"/>
+      <w:pPr>
+        <w:ind w:left="3447" w:hanging="360"/>
+      </w:pPr>
+      <w:rPr>
+        <w:rFonts w:ascii="Symbol" w:hAnsi="Symbol" w:hint="default"/>
+      </w:rPr>
+    </w:lvl>
+    <w:lvl w:ilvl="4" w:tplc="100C0003" w:tentative="1">
+      <w:start w:val="1"/>
+      <w:numFmt w:val="bullet"/>
+      <w:lvlText w:val="o"/>
+      <w:lvlJc w:val="left"/>
+      <w:pPr>
+        <w:ind w:left="4167" w:hanging="360"/>
+      </w:pPr>
+      <w:rPr>
+        <w:rFonts w:ascii="Courier New" w:hAnsi="Courier New" w:cs="Courier New" w:hint="default"/>
+      </w:rPr>
+    </w:lvl>
+    <w:lvl w:ilvl="5" w:tplc="100C0005" w:tentative="1">
+      <w:start w:val="1"/>
+      <w:numFmt w:val="bullet"/>
+      <w:lvlText w:val=""/>
+      <w:lvlJc w:val="left"/>
+      <w:pPr>
+        <w:ind w:left="4887" w:hanging="360"/>
+      </w:pPr>
+      <w:rPr>
+        <w:rFonts w:ascii="Wingdings" w:hAnsi="Wingdings" w:hint="default"/>
+      </w:rPr>
+    </w:lvl>
+    <w:lvl w:ilvl="6" w:tplc="100C0001" w:tentative="1">
+      <w:start w:val="1"/>
+      <w:numFmt w:val="bullet"/>
+      <w:lvlText w:val=""/>
+      <w:lvlJc w:val="left"/>
+      <w:pPr>
+        <w:ind w:left="5607" w:hanging="360"/>
+      </w:pPr>
+      <w:rPr>
+        <w:rFonts w:ascii="Symbol" w:hAnsi="Symbol" w:hint="default"/>
+      </w:rPr>
+    </w:lvl>
+    <w:lvl w:ilvl="7" w:tplc="100C0003" w:tentative="1">
+      <w:start w:val="1"/>
+      <w:numFmt w:val="bullet"/>
+      <w:lvlText w:val="o"/>
+      <w:lvlJc w:val="left"/>
+      <w:pPr>
+        <w:ind w:left="6327" w:hanging="360"/>
+      </w:pPr>
+      <w:rPr>
+        <w:rFonts w:ascii="Courier New" w:hAnsi="Courier New" w:cs="Courier New" w:hint="default"/>
+      </w:rPr>
+    </w:lvl>
+    <w:lvl w:ilvl="8" w:tplc="100C0005" w:tentative="1">
+      <w:start w:val="1"/>
+      <w:numFmt w:val="bullet"/>
+      <w:lvlText w:val=""/>
+      <w:lvlJc w:val="left"/>
+      <w:pPr>
+        <w:ind w:left="7047" w:hanging="360"/>
+      </w:pPr>
+      <w:rPr>
+        <w:rFonts w:ascii="Wingdings" w:hAnsi="Wingdings" w:hint="default"/>
+      </w:rPr>
+    </w:lvl>
+  </w:abstractNum>
+  <w:abstractNum w:abstractNumId="9" w15:restartNumberingAfterBreak="0">
+    <w:nsid w:val="75EC37C7"/>
+    <w:multiLevelType w:val="hybridMultilevel"/>
+    <w:tmpl w:val="FFFCF936"/>
+    <w:lvl w:ilvl="0" w:tplc="100C0017">
+      <w:start w:val="1"/>
+      <w:numFmt w:val="lowerLetter"/>
+      <w:lvlText w:val="%1)"/>
+      <w:lvlJc w:val="left"/>
+      <w:pPr>
+        <w:ind w:left="720" w:hanging="360"/>
+      </w:pPr>
+    </w:lvl>
+    <w:lvl w:ilvl="1" w:tplc="100C0005">
+      <w:start w:val="1"/>
+      <w:numFmt w:val="bullet"/>
+      <w:lvlText w:val=""/>
+      <w:lvlJc w:val="left"/>
+      <w:pPr>
+        <w:ind w:left="1440" w:hanging="360"/>
+      </w:pPr>
+      <w:rPr>
+        <w:rFonts w:ascii="Wingdings" w:hAnsi="Wingdings" w:hint="default"/>
+      </w:rPr>
+    </w:lvl>
+    <w:lvl w:ilvl="2" w:tplc="100C001B" w:tentative="1">
+      <w:start w:val="1"/>
+      <w:numFmt w:val="lowerRoman"/>
+      <w:lvlText w:val="%3."/>
+      <w:lvlJc w:val="right"/>
+      <w:pPr>
+        <w:ind w:left="2160" w:hanging="180"/>
+      </w:pPr>
+    </w:lvl>
+    <w:lvl w:ilvl="3" w:tplc="100C000F" w:tentative="1">
+      <w:start w:val="1"/>
+      <w:numFmt w:val="decimal"/>
+      <w:lvlText w:val="%4."/>
+      <w:lvlJc w:val="left"/>
+      <w:pPr>
+        <w:ind w:left="2880" w:hanging="360"/>
+      </w:pPr>
+    </w:lvl>
+    <w:lvl w:ilvl="4" w:tplc="100C0019" w:tentative="1">
+      <w:start w:val="1"/>
+      <w:numFmt w:val="lowerLetter"/>
+      <w:lvlText w:val="%5."/>
+      <w:lvlJc w:val="left"/>
+      <w:pPr>
+        <w:ind w:left="3600" w:hanging="360"/>
+      </w:pPr>
+    </w:lvl>
+    <w:lvl w:ilvl="5" w:tplc="100C001B" w:tentative="1">
+      <w:start w:val="1"/>
+      <w:numFmt w:val="lowerRoman"/>
+      <w:lvlText w:val="%6."/>
+      <w:lvlJc w:val="right"/>
+      <w:pPr>
+        <w:ind w:left="4320" w:hanging="180"/>
+      </w:pPr>
+    </w:lvl>
+    <w:lvl w:ilvl="6" w:tplc="100C000F" w:tentative="1">
+      <w:start w:val="1"/>
+      <w:numFmt w:val="decimal"/>
+      <w:lvlText w:val="%7."/>
+      <w:lvlJc w:val="left"/>
+      <w:pPr>
+        <w:ind w:left="5040" w:hanging="360"/>
+      </w:pPr>
+    </w:lvl>
+    <w:lvl w:ilvl="7" w:tplc="100C0019" w:tentative="1">
+      <w:start w:val="1"/>
+      <w:numFmt w:val="lowerLetter"/>
+      <w:lvlText w:val="%8."/>
+      <w:lvlJc w:val="left"/>
+      <w:pPr>
+        <w:ind w:left="5760" w:hanging="360"/>
+      </w:pPr>
+    </w:lvl>
+    <w:lvl w:ilvl="8" w:tplc="100C001B" w:tentative="1">
+      <w:start w:val="1"/>
+      <w:numFmt w:val="lowerRoman"/>
+      <w:lvlText w:val="%9."/>
+      <w:lvlJc w:val="right"/>
+      <w:pPr>
+        <w:ind w:left="6480" w:hanging="180"/>
+      </w:pPr>
+    </w:lvl>
+  </w:abstractNum>
+  <w:abstractNum w:abstractNumId="10" w15:restartNumberingAfterBreak="0">
+    <w:nsid w:val="7D416FB4"/>
+    <w:multiLevelType w:val="hybridMultilevel"/>
+    <w:tmpl w:val="6D48C158"/>
+    <w:lvl w:ilvl="0" w:tplc="100C0017">
+      <w:start w:val="1"/>
+      <w:numFmt w:val="lowerLetter"/>
+      <w:lvlText w:val="%1)"/>
+      <w:lvlJc w:val="left"/>
+      <w:pPr>
+        <w:ind w:left="720" w:hanging="360"/>
+      </w:pPr>
+    </w:lvl>
+    <w:lvl w:ilvl="1" w:tplc="100C0019">
+      <w:start w:val="1"/>
+      <w:numFmt w:val="lowerLetter"/>
+      <w:lvlText w:val="%2."/>
+      <w:lvlJc w:val="left"/>
+      <w:pPr>
+        <w:ind w:left="1440" w:hanging="360"/>
+      </w:pPr>
+    </w:lvl>
+    <w:lvl w:ilvl="2" w:tplc="100C001B" w:tentative="1">
+      <w:start w:val="1"/>
+      <w:numFmt w:val="lowerRoman"/>
+      <w:lvlText w:val="%3."/>
+      <w:lvlJc w:val="right"/>
+      <w:pPr>
+        <w:ind w:left="2160" w:hanging="180"/>
+      </w:pPr>
+    </w:lvl>
+    <w:lvl w:ilvl="3" w:tplc="100C000F" w:tentative="1">
+      <w:start w:val="1"/>
+      <w:numFmt w:val="decimal"/>
+      <w:lvlText w:val="%4."/>
+      <w:lvlJc w:val="left"/>
+      <w:pPr>
+        <w:ind w:left="2880" w:hanging="360"/>
+      </w:pPr>
+    </w:lvl>
+    <w:lvl w:ilvl="4" w:tplc="100C0019" w:tentative="1">
+      <w:start w:val="1"/>
+      <w:numFmt w:val="lowerLetter"/>
+      <w:lvlText w:val="%5."/>
+      <w:lvlJc w:val="left"/>
+      <w:pPr>
+        <w:ind w:left="3600" w:hanging="360"/>
+      </w:pPr>
+    </w:lvl>
+    <w:lvl w:ilvl="5" w:tplc="100C001B" w:tentative="1">
+      <w:start w:val="1"/>
+      <w:numFmt w:val="lowerRoman"/>
+      <w:lvlText w:val="%6."/>
+      <w:lvlJc w:val="right"/>
+      <w:pPr>
+        <w:ind w:left="4320" w:hanging="180"/>
+      </w:pPr>
+    </w:lvl>
+    <w:lvl w:ilvl="6" w:tplc="100C000F" w:tentative="1">
+      <w:start w:val="1"/>
+      <w:numFmt w:val="decimal"/>
+      <w:lvlText w:val="%7."/>
+      <w:lvlJc w:val="left"/>
+      <w:pPr>
+        <w:ind w:left="5040" w:hanging="360"/>
+      </w:pPr>
+    </w:lvl>
+    <w:lvl w:ilvl="7" w:tplc="100C0019" w:tentative="1">
+      <w:start w:val="1"/>
+      <w:numFmt w:val="lowerLetter"/>
+      <w:lvlText w:val="%8."/>
+      <w:lvlJc w:val="left"/>
+      <w:pPr>
+        <w:ind w:left="5760" w:hanging="360"/>
+      </w:pPr>
+    </w:lvl>
+    <w:lvl w:ilvl="8" w:tplc="100C001B" w:tentative="1">
+      <w:start w:val="1"/>
+      <w:numFmt w:val="lowerRoman"/>
+      <w:lvlText w:val="%9."/>
+      <w:lvlJc w:val="right"/>
+      <w:pPr>
+        <w:ind w:left="6480" w:hanging="180"/>
+      </w:pPr>
+    </w:lvl>
+  </w:abstractNum>
   <w:num w:numId="1">
+    <w:abstractNumId w:val="3"/>
+  </w:num>
+  <w:num w:numId="2">
+    <w:abstractNumId w:val="7"/>
+  </w:num>
+  <w:num w:numId="3">
     <w:abstractNumId w:val="2"/>
   </w:num>
-  <w:num w:numId="2">
-    <w:abstractNumId w:val="5"/>
-  </w:num>
-  <w:num w:numId="3">
-    <w:abstractNumId w:val="1"/>
-  </w:num>
   <w:num w:numId="4">
-    <w:abstractNumId w:val="4"/>
+    <w:abstractNumId w:val="6"/>
   </w:num>
   <w:num w:numId="5">
     <w:abstractNumId w:val="0"/>
   </w:num>
   <w:num w:numId="6">
-    <w:abstractNumId w:val="3"/>
+    <w:abstractNumId w:val="5"/>
+  </w:num>
+  <w:num w:numId="7">
+    <w:abstractNumId w:val="1"/>
+  </w:num>
+  <w:num w:numId="8">
+    <w:abstractNumId w:val="8"/>
+  </w:num>
+  <w:num w:numId="9">
+    <w:abstractNumId w:val="4"/>
+  </w:num>
+  <w:num w:numId="10">
+    <w:abstractNumId w:val="9"/>
+  </w:num>
+  <w:num w:numId="11">
+    <w:abstractNumId w:val="10"/>
   </w:num>
 </w:numbering>
 </file>
@@ -7509,7 +9240,7 @@
 </file>
 
 <file path=customXml/itemProps2.xml><?xml version="1.0" encoding="utf-8"?>
-<ds:datastoreItem xmlns:ds="http://schemas.openxmlformats.org/officeDocument/2006/customXml" ds:itemID="{FC1F9946-B130-4DD7-804C-F783E7CABE48}">
+<ds:datastoreItem xmlns:ds="http://schemas.openxmlformats.org/officeDocument/2006/customXml" ds:itemID="{899D8FE8-95E4-43C9-978B-2E82F013FF8B}">
   <ds:schemaRefs>
     <ds:schemaRef ds:uri="http://schemas.openxmlformats.org/officeDocument/2006/bibliography"/>
   </ds:schemaRefs>

</xml_diff>

<commit_message>
----------------------------------- FIN SPRINT 2 ------------------------------------
</commit_message>
<xml_diff>
--- a/Doc/GEN-Monopoly-Rapport.docx
+++ b/Doc/GEN-Monopoly-Rapport.docx
@@ -81,7 +81,7 @@
                                   <w:rPr>
                                     <w:noProof/>
                                   </w:rPr>
-                                  <w:t>13 mai 2018</w:t>
+                                  <w:t>14 mai 2018</w:t>
                                 </w:r>
                                 <w:r>
                                   <w:fldChar w:fldCharType="end"/>
@@ -92,7 +92,7 @@
                                 </w:r>
                                 <w:fldSimple w:instr=" INFO  RevNum  \* MERGEFORMAT ">
                                   <w:r>
-                                    <w:t>292</w:t>
+                                    <w:t>311</w:t>
                                   </w:r>
                                 </w:fldSimple>
                               </w:p>
@@ -141,7 +141,7 @@
                             <w:rPr>
                               <w:noProof/>
                             </w:rPr>
-                            <w:t>13 mai 2018</w:t>
+                            <w:t>14 mai 2018</w:t>
                           </w:r>
                           <w:r>
                             <w:fldChar w:fldCharType="end"/>
@@ -152,7 +152,7 @@
                           </w:r>
                           <w:fldSimple w:instr=" INFO  RevNum  \* MERGEFORMAT ">
                             <w:r>
-                              <w:t>292</w:t>
+                              <w:t>311</w:t>
                             </w:r>
                           </w:fldSimple>
                         </w:p>
@@ -1162,8 +1162,6 @@
             <w:br w:type="page"/>
           </w:r>
         </w:p>
-        <w:bookmarkStart w:id="0" w:name="_GoBack" w:displacedByCustomXml="next"/>
-        <w:bookmarkEnd w:id="0" w:displacedByCustomXml="next"/>
       </w:sdtContent>
     </w:sdt>
     <w:p>
@@ -1179,11 +1177,11 @@
       <w:pPr>
         <w:pStyle w:val="Titre1"/>
       </w:pPr>
-      <w:bookmarkStart w:id="1" w:name="_Toc514000170"/>
+      <w:bookmarkStart w:id="0" w:name="_Toc514062204"/>
       <w:r>
         <w:t>Table des matières</w:t>
       </w:r>
-      <w:bookmarkEnd w:id="1"/>
+      <w:bookmarkEnd w:id="0"/>
     </w:p>
     <w:p>
       <w:pPr>
@@ -1206,7 +1204,7 @@
       <w:r>
         <w:fldChar w:fldCharType="separate"/>
       </w:r>
-      <w:hyperlink w:anchor="_Toc514000170" w:history="1">
+      <w:hyperlink w:anchor="_Toc514062204" w:history="1">
         <w:r>
           <w:rPr>
             <w:rStyle w:val="Lienhypertexte"/>
@@ -1233,7 +1231,7 @@
             <w:noProof/>
             <w:webHidden/>
           </w:rPr>
-          <w:instrText xml:space="preserve"> PAGEREF _Toc514000170 \h </w:instrText>
+          <w:instrText xml:space="preserve"> PAGEREF _Toc514062204 \h </w:instrText>
         </w:r>
         <w:r>
           <w:rPr>
@@ -1276,7 +1274,7 @@
           <w:lang w:eastAsia="fr-CH"/>
         </w:rPr>
       </w:pPr>
-      <w:hyperlink w:anchor="_Toc514000171" w:history="1">
+      <w:hyperlink w:anchor="_Toc514062205" w:history="1">
         <w:r>
           <w:rPr>
             <w:rStyle w:val="Lienhypertexte"/>
@@ -1303,7 +1301,7 @@
             <w:noProof/>
             <w:webHidden/>
           </w:rPr>
-          <w:instrText xml:space="preserve"> PAGEREF _Toc514000171 \h </w:instrText>
+          <w:instrText xml:space="preserve"> PAGEREF _Toc514062205 \h </w:instrText>
         </w:r>
         <w:r>
           <w:rPr>
@@ -1346,7 +1344,7 @@
           <w:lang w:eastAsia="fr-CH"/>
         </w:rPr>
       </w:pPr>
-      <w:hyperlink w:anchor="_Toc514000172" w:history="1">
+      <w:hyperlink w:anchor="_Toc514062206" w:history="1">
         <w:r>
           <w:rPr>
             <w:rStyle w:val="Lienhypertexte"/>
@@ -1373,7 +1371,7 @@
             <w:noProof/>
             <w:webHidden/>
           </w:rPr>
-          <w:instrText xml:space="preserve"> PAGEREF _Toc514000172 \h </w:instrText>
+          <w:instrText xml:space="preserve"> PAGEREF _Toc514062206 \h </w:instrText>
         </w:r>
         <w:r>
           <w:rPr>
@@ -1416,7 +1414,7 @@
           <w:lang w:eastAsia="fr-CH"/>
         </w:rPr>
       </w:pPr>
-      <w:hyperlink w:anchor="_Toc514000173" w:history="1">
+      <w:hyperlink w:anchor="_Toc514062207" w:history="1">
         <w:r>
           <w:rPr>
             <w:rStyle w:val="Lienhypertexte"/>
@@ -1443,7 +1441,7 @@
             <w:noProof/>
             <w:webHidden/>
           </w:rPr>
-          <w:instrText xml:space="preserve"> PAGEREF _Toc514000173 \h </w:instrText>
+          <w:instrText xml:space="preserve"> PAGEREF _Toc514062207 \h </w:instrText>
         </w:r>
         <w:r>
           <w:rPr>
@@ -1486,7 +1484,7 @@
           <w:lang w:eastAsia="fr-CH"/>
         </w:rPr>
       </w:pPr>
-      <w:hyperlink w:anchor="_Toc514000174" w:history="1">
+      <w:hyperlink w:anchor="_Toc514062208" w:history="1">
         <w:r>
           <w:rPr>
             <w:rStyle w:val="Lienhypertexte"/>
@@ -1513,7 +1511,7 @@
             <w:noProof/>
             <w:webHidden/>
           </w:rPr>
-          <w:instrText xml:space="preserve"> PAGEREF _Toc514000174 \h </w:instrText>
+          <w:instrText xml:space="preserve"> PAGEREF _Toc514062208 \h </w:instrText>
         </w:r>
         <w:r>
           <w:rPr>
@@ -1556,7 +1554,7 @@
           <w:lang w:eastAsia="fr-CH"/>
         </w:rPr>
       </w:pPr>
-      <w:hyperlink w:anchor="_Toc514000175" w:history="1">
+      <w:hyperlink w:anchor="_Toc514062209" w:history="1">
         <w:r>
           <w:rPr>
             <w:rStyle w:val="Lienhypertexte"/>
@@ -1583,7 +1581,7 @@
             <w:noProof/>
             <w:webHidden/>
           </w:rPr>
-          <w:instrText xml:space="preserve"> PAGEREF _Toc514000175 \h </w:instrText>
+          <w:instrText xml:space="preserve"> PAGEREF _Toc514062209 \h </w:instrText>
         </w:r>
         <w:r>
           <w:rPr>
@@ -1626,7 +1624,7 @@
           <w:lang w:eastAsia="fr-CH"/>
         </w:rPr>
       </w:pPr>
-      <w:hyperlink w:anchor="_Toc514000176" w:history="1">
+      <w:hyperlink w:anchor="_Toc514062210" w:history="1">
         <w:r>
           <w:rPr>
             <w:rStyle w:val="Lienhypertexte"/>
@@ -1653,7 +1651,7 @@
             <w:noProof/>
             <w:webHidden/>
           </w:rPr>
-          <w:instrText xml:space="preserve"> PAGEREF _Toc514000176 \h </w:instrText>
+          <w:instrText xml:space="preserve"> PAGEREF _Toc514062210 \h </w:instrText>
         </w:r>
         <w:r>
           <w:rPr>
@@ -1696,7 +1694,7 @@
           <w:lang w:eastAsia="fr-CH"/>
         </w:rPr>
       </w:pPr>
-      <w:hyperlink w:anchor="_Toc514000177" w:history="1">
+      <w:hyperlink w:anchor="_Toc514062211" w:history="1">
         <w:r>
           <w:rPr>
             <w:rStyle w:val="Lienhypertexte"/>
@@ -1723,7 +1721,7 @@
             <w:noProof/>
             <w:webHidden/>
           </w:rPr>
-          <w:instrText xml:space="preserve"> PAGEREF _Toc514000177 \h </w:instrText>
+          <w:instrText xml:space="preserve"> PAGEREF _Toc514062211 \h </w:instrText>
         </w:r>
         <w:r>
           <w:rPr>
@@ -1766,7 +1764,7 @@
           <w:lang w:eastAsia="fr-CH"/>
         </w:rPr>
       </w:pPr>
-      <w:hyperlink w:anchor="_Toc514000178" w:history="1">
+      <w:hyperlink w:anchor="_Toc514062212" w:history="1">
         <w:r>
           <w:rPr>
             <w:rStyle w:val="Lienhypertexte"/>
@@ -1793,7 +1791,7 @@
             <w:noProof/>
             <w:webHidden/>
           </w:rPr>
-          <w:instrText xml:space="preserve"> PAGEREF _Toc514000178 \h </w:instrText>
+          <w:instrText xml:space="preserve"> PAGEREF _Toc514062212 \h </w:instrText>
         </w:r>
         <w:r>
           <w:rPr>
@@ -1836,7 +1834,7 @@
           <w:lang w:eastAsia="fr-CH"/>
         </w:rPr>
       </w:pPr>
-      <w:hyperlink w:anchor="_Toc514000179" w:history="1">
+      <w:hyperlink w:anchor="_Toc514062213" w:history="1">
         <w:r>
           <w:rPr>
             <w:rStyle w:val="Lienhypertexte"/>
@@ -1863,7 +1861,7 @@
             <w:noProof/>
             <w:webHidden/>
           </w:rPr>
-          <w:instrText xml:space="preserve"> PAGEREF _Toc514000179 \h </w:instrText>
+          <w:instrText xml:space="preserve"> PAGEREF _Toc514062213 \h </w:instrText>
         </w:r>
         <w:r>
           <w:rPr>
@@ -1906,7 +1904,7 @@
           <w:lang w:eastAsia="fr-CH"/>
         </w:rPr>
       </w:pPr>
-      <w:hyperlink w:anchor="_Toc514000180" w:history="1">
+      <w:hyperlink w:anchor="_Toc514062214" w:history="1">
         <w:r>
           <w:rPr>
             <w:rStyle w:val="Lienhypertexte"/>
@@ -1933,7 +1931,7 @@
             <w:noProof/>
             <w:webHidden/>
           </w:rPr>
-          <w:instrText xml:space="preserve"> PAGEREF _Toc514000180 \h </w:instrText>
+          <w:instrText xml:space="preserve"> PAGEREF _Toc514062214 \h </w:instrText>
         </w:r>
         <w:r>
           <w:rPr>
@@ -1976,7 +1974,7 @@
           <w:lang w:eastAsia="fr-CH"/>
         </w:rPr>
       </w:pPr>
-      <w:hyperlink w:anchor="_Toc514000181" w:history="1">
+      <w:hyperlink w:anchor="_Toc514062215" w:history="1">
         <w:r>
           <w:rPr>
             <w:rStyle w:val="Lienhypertexte"/>
@@ -2003,7 +2001,7 @@
             <w:noProof/>
             <w:webHidden/>
           </w:rPr>
-          <w:instrText xml:space="preserve"> PAGEREF _Toc514000181 \h </w:instrText>
+          <w:instrText xml:space="preserve"> PAGEREF _Toc514062215 \h </w:instrText>
         </w:r>
         <w:r>
           <w:rPr>
@@ -2046,7 +2044,7 @@
           <w:lang w:eastAsia="fr-CH"/>
         </w:rPr>
       </w:pPr>
-      <w:hyperlink w:anchor="_Toc514000182" w:history="1">
+      <w:hyperlink w:anchor="_Toc514062216" w:history="1">
         <w:r>
           <w:rPr>
             <w:rStyle w:val="Lienhypertexte"/>
@@ -2073,7 +2071,7 @@
             <w:noProof/>
             <w:webHidden/>
           </w:rPr>
-          <w:instrText xml:space="preserve"> PAGEREF _Toc514000182 \h </w:instrText>
+          <w:instrText xml:space="preserve"> PAGEREF _Toc514062216 \h </w:instrText>
         </w:r>
         <w:r>
           <w:rPr>
@@ -2116,7 +2114,7 @@
           <w:lang w:eastAsia="fr-CH"/>
         </w:rPr>
       </w:pPr>
-      <w:hyperlink w:anchor="_Toc514000183" w:history="1">
+      <w:hyperlink w:anchor="_Toc514062217" w:history="1">
         <w:r>
           <w:rPr>
             <w:rStyle w:val="Lienhypertexte"/>
@@ -2143,7 +2141,7 @@
             <w:noProof/>
             <w:webHidden/>
           </w:rPr>
-          <w:instrText xml:space="preserve"> PAGEREF _Toc514000183 \h </w:instrText>
+          <w:instrText xml:space="preserve"> PAGEREF _Toc514062217 \h </w:instrText>
         </w:r>
         <w:r>
           <w:rPr>
@@ -2186,7 +2184,7 @@
           <w:lang w:eastAsia="fr-CH"/>
         </w:rPr>
       </w:pPr>
-      <w:hyperlink w:anchor="_Toc514000184" w:history="1">
+      <w:hyperlink w:anchor="_Toc514062218" w:history="1">
         <w:r>
           <w:rPr>
             <w:rStyle w:val="Lienhypertexte"/>
@@ -2213,7 +2211,7 @@
             <w:noProof/>
             <w:webHidden/>
           </w:rPr>
-          <w:instrText xml:space="preserve"> PAGEREF _Toc514000184 \h </w:instrText>
+          <w:instrText xml:space="preserve"> PAGEREF _Toc514062218 \h </w:instrText>
         </w:r>
         <w:r>
           <w:rPr>
@@ -2256,7 +2254,7 @@
           <w:lang w:eastAsia="fr-CH"/>
         </w:rPr>
       </w:pPr>
-      <w:hyperlink w:anchor="_Toc514000185" w:history="1">
+      <w:hyperlink w:anchor="_Toc514062219" w:history="1">
         <w:r>
           <w:rPr>
             <w:rStyle w:val="Lienhypertexte"/>
@@ -2283,7 +2281,7 @@
             <w:noProof/>
             <w:webHidden/>
           </w:rPr>
-          <w:instrText xml:space="preserve"> PAGEREF _Toc514000185 \h </w:instrText>
+          <w:instrText xml:space="preserve"> PAGEREF _Toc514062219 \h </w:instrText>
         </w:r>
         <w:r>
           <w:rPr>
@@ -2326,7 +2324,7 @@
           <w:lang w:eastAsia="fr-CH"/>
         </w:rPr>
       </w:pPr>
-      <w:hyperlink w:anchor="_Toc514000186" w:history="1">
+      <w:hyperlink w:anchor="_Toc514062220" w:history="1">
         <w:r>
           <w:rPr>
             <w:rStyle w:val="Lienhypertexte"/>
@@ -2353,7 +2351,7 @@
             <w:noProof/>
             <w:webHidden/>
           </w:rPr>
-          <w:instrText xml:space="preserve"> PAGEREF _Toc514000186 \h </w:instrText>
+          <w:instrText xml:space="preserve"> PAGEREF _Toc514062220 \h </w:instrText>
         </w:r>
         <w:r>
           <w:rPr>
@@ -2396,7 +2394,7 @@
           <w:lang w:eastAsia="fr-CH"/>
         </w:rPr>
       </w:pPr>
-      <w:hyperlink w:anchor="_Toc514000187" w:history="1">
+      <w:hyperlink w:anchor="_Toc514062221" w:history="1">
         <w:r>
           <w:rPr>
             <w:rStyle w:val="Lienhypertexte"/>
@@ -2423,7 +2421,7 @@
             <w:noProof/>
             <w:webHidden/>
           </w:rPr>
-          <w:instrText xml:space="preserve"> PAGEREF _Toc514000187 \h </w:instrText>
+          <w:instrText xml:space="preserve"> PAGEREF _Toc514062221 \h </w:instrText>
         </w:r>
         <w:r>
           <w:rPr>
@@ -2444,6 +2442,76 @@
             <w:webHidden/>
           </w:rPr>
           <w:t>14</w:t>
+        </w:r>
+        <w:r>
+          <w:rPr>
+            <w:noProof/>
+            <w:webHidden/>
+          </w:rPr>
+          <w:fldChar w:fldCharType="end"/>
+        </w:r>
+      </w:hyperlink>
+    </w:p>
+    <w:p>
+      <w:pPr>
+        <w:pStyle w:val="TM2"/>
+        <w:tabs>
+          <w:tab w:val="right" w:leader="dot" w:pos="9396"/>
+        </w:tabs>
+        <w:rPr>
+          <w:rFonts w:eastAsiaTheme="minorEastAsia"/>
+          <w:noProof/>
+          <w:lang w:eastAsia="fr-CH"/>
+        </w:rPr>
+      </w:pPr>
+      <w:hyperlink w:anchor="_Toc514062222" w:history="1">
+        <w:r>
+          <w:rPr>
+            <w:rStyle w:val="Lienhypertexte"/>
+            <w:noProof/>
+          </w:rPr>
+          <w:t>Sprint 3</w:t>
+        </w:r>
+        <w:r>
+          <w:rPr>
+            <w:noProof/>
+            <w:webHidden/>
+          </w:rPr>
+          <w:tab/>
+        </w:r>
+        <w:r>
+          <w:rPr>
+            <w:noProof/>
+            <w:webHidden/>
+          </w:rPr>
+          <w:fldChar w:fldCharType="begin"/>
+        </w:r>
+        <w:r>
+          <w:rPr>
+            <w:noProof/>
+            <w:webHidden/>
+          </w:rPr>
+          <w:instrText xml:space="preserve"> PAGEREF _Toc514062222 \h </w:instrText>
+        </w:r>
+        <w:r>
+          <w:rPr>
+            <w:noProof/>
+            <w:webHidden/>
+          </w:rPr>
+        </w:r>
+        <w:r>
+          <w:rPr>
+            <w:noProof/>
+            <w:webHidden/>
+          </w:rPr>
+          <w:fldChar w:fldCharType="separate"/>
+        </w:r>
+        <w:r>
+          <w:rPr>
+            <w:noProof/>
+            <w:webHidden/>
+          </w:rPr>
+          <w:t>15</w:t>
         </w:r>
         <w:r>
           <w:rPr>
@@ -2466,7 +2534,7 @@
           <w:lang w:eastAsia="fr-CH"/>
         </w:rPr>
       </w:pPr>
-      <w:hyperlink w:anchor="_Toc514000188" w:history="1">
+      <w:hyperlink w:anchor="_Toc514062223" w:history="1">
         <w:r>
           <w:rPr>
             <w:rStyle w:val="Lienhypertexte"/>
@@ -2493,7 +2561,7 @@
             <w:noProof/>
             <w:webHidden/>
           </w:rPr>
-          <w:instrText xml:space="preserve"> PAGEREF _Toc514000188 \h </w:instrText>
+          <w:instrText xml:space="preserve"> PAGEREF _Toc514062223 \h </w:instrText>
         </w:r>
         <w:r>
           <w:rPr>
@@ -2513,7 +2581,7 @@
             <w:noProof/>
             <w:webHidden/>
           </w:rPr>
-          <w:t>15</w:t>
+          <w:t>16</w:t>
         </w:r>
         <w:r>
           <w:rPr>
@@ -2536,7 +2604,7 @@
           <w:lang w:eastAsia="fr-CH"/>
         </w:rPr>
       </w:pPr>
-      <w:hyperlink w:anchor="_Toc514000189" w:history="1">
+      <w:hyperlink w:anchor="_Toc514062224" w:history="1">
         <w:r>
           <w:rPr>
             <w:rStyle w:val="Lienhypertexte"/>
@@ -2563,7 +2631,7 @@
             <w:noProof/>
             <w:webHidden/>
           </w:rPr>
-          <w:instrText xml:space="preserve"> PAGEREF _Toc514000189 \h </w:instrText>
+          <w:instrText xml:space="preserve"> PAGEREF _Toc514062224 \h </w:instrText>
         </w:r>
         <w:r>
           <w:rPr>
@@ -2583,7 +2651,7 @@
             <w:noProof/>
             <w:webHidden/>
           </w:rPr>
-          <w:t>15</w:t>
+          <w:t>16</w:t>
         </w:r>
         <w:r>
           <w:rPr>
@@ -2606,7 +2674,7 @@
           <w:lang w:eastAsia="fr-CH"/>
         </w:rPr>
       </w:pPr>
-      <w:hyperlink w:anchor="_Toc514000190" w:history="1">
+      <w:hyperlink w:anchor="_Toc514062225" w:history="1">
         <w:r>
           <w:rPr>
             <w:rStyle w:val="Lienhypertexte"/>
@@ -2633,7 +2701,7 @@
             <w:noProof/>
             <w:webHidden/>
           </w:rPr>
-          <w:instrText xml:space="preserve"> PAGEREF _Toc514000190 \h </w:instrText>
+          <w:instrText xml:space="preserve"> PAGEREF _Toc514062225 \h </w:instrText>
         </w:r>
         <w:r>
           <w:rPr>
@@ -2653,7 +2721,7 @@
             <w:noProof/>
             <w:webHidden/>
           </w:rPr>
-          <w:t>16</w:t>
+          <w:t>17</w:t>
         </w:r>
         <w:r>
           <w:rPr>
@@ -2676,7 +2744,7 @@
           <w:lang w:eastAsia="fr-CH"/>
         </w:rPr>
       </w:pPr>
-      <w:hyperlink w:anchor="_Toc514000191" w:history="1">
+      <w:hyperlink w:anchor="_Toc514062226" w:history="1">
         <w:r>
           <w:rPr>
             <w:rStyle w:val="Lienhypertexte"/>
@@ -2703,7 +2771,7 @@
             <w:noProof/>
             <w:webHidden/>
           </w:rPr>
-          <w:instrText xml:space="preserve"> PAGEREF _Toc514000191 \h </w:instrText>
+          <w:instrText xml:space="preserve"> PAGEREF _Toc514062226 \h </w:instrText>
         </w:r>
         <w:r>
           <w:rPr>
@@ -2723,7 +2791,7 @@
             <w:noProof/>
             <w:webHidden/>
           </w:rPr>
-          <w:t>18</w:t>
+          <w:t>19</w:t>
         </w:r>
         <w:r>
           <w:rPr>
@@ -2746,7 +2814,7 @@
           <w:lang w:eastAsia="fr-CH"/>
         </w:rPr>
       </w:pPr>
-      <w:hyperlink w:anchor="_Toc514000192" w:history="1">
+      <w:hyperlink w:anchor="_Toc514062227" w:history="1">
         <w:r>
           <w:rPr>
             <w:rStyle w:val="Lienhypertexte"/>
@@ -2775,7 +2843,7 @@
             <w:noProof/>
             <w:webHidden/>
           </w:rPr>
-          <w:instrText xml:space="preserve"> PAGEREF _Toc514000192 \h </w:instrText>
+          <w:instrText xml:space="preserve"> PAGEREF _Toc514062227 \h </w:instrText>
         </w:r>
         <w:r>
           <w:rPr>
@@ -2795,7 +2863,7 @@
             <w:noProof/>
             <w:webHidden/>
           </w:rPr>
-          <w:t>18</w:t>
+          <w:t>19</w:t>
         </w:r>
         <w:r>
           <w:rPr>
@@ -2826,36 +2894,36 @@
       <w:pPr>
         <w:pStyle w:val="Titre1"/>
       </w:pPr>
-      <w:bookmarkStart w:id="2" w:name="_Toc514000171"/>
+      <w:bookmarkStart w:id="1" w:name="_Toc514062205"/>
       <w:r>
         <w:lastRenderedPageBreak/>
         <w:t>Descriptif</w:t>
       </w:r>
+      <w:bookmarkEnd w:id="1"/>
+    </w:p>
+    <w:p>
+      <w:r>
+        <w:t>Dans le cadre du module de Génie Logiciel (GEN), il nous est demandé de développer un "mini-projet"</w:t>
+      </w:r>
+      <w:r>
+        <w:t xml:space="preserve"> implémentant une architecture client-serveur </w:t>
+      </w:r>
+      <w:r>
+        <w:t xml:space="preserve">pouvant </w:t>
+      </w:r>
+      <w:r>
+        <w:t>communiquer par internet en utilisant les sockets. Après discussion nous sommes tombés d'accord sur l'idée d'un projet Monopoly sur le thème de la HEIG-VD.</w:t>
+      </w:r>
+    </w:p>
+    <w:p>
+      <w:pPr>
+        <w:pStyle w:val="Titre1"/>
+      </w:pPr>
+      <w:bookmarkStart w:id="2" w:name="_Toc514062206"/>
+      <w:r>
+        <w:t>Fonctionnement Général</w:t>
+      </w:r>
       <w:bookmarkEnd w:id="2"/>
-    </w:p>
-    <w:p>
-      <w:r>
-        <w:t>Dans le cadre du module de Génie Logiciel (GEN), il nous est demandé de développer un "mini-projet"</w:t>
-      </w:r>
-      <w:r>
-        <w:t xml:space="preserve"> implémentant une architecture client-serveur </w:t>
-      </w:r>
-      <w:r>
-        <w:t xml:space="preserve">pouvant </w:t>
-      </w:r>
-      <w:r>
-        <w:t>communiquer par internet en utilisant les sockets. Après discussion nous sommes tombés d'accord sur l'idée d'un projet Monopoly sur le thème de la HEIG-VD.</w:t>
-      </w:r>
-    </w:p>
-    <w:p>
-      <w:pPr>
-        <w:pStyle w:val="Titre1"/>
-      </w:pPr>
-      <w:bookmarkStart w:id="3" w:name="_Toc514000172"/>
-      <w:r>
-        <w:t>Fonctionnement Général</w:t>
-      </w:r>
-      <w:bookmarkEnd w:id="3"/>
     </w:p>
     <w:p>
       <w:r>
@@ -3304,12 +3372,12 @@
       <w:pPr>
         <w:pStyle w:val="Titre1"/>
       </w:pPr>
-      <w:bookmarkStart w:id="4" w:name="_Toc514000173"/>
+      <w:bookmarkStart w:id="3" w:name="_Toc514062207"/>
       <w:r>
         <w:lastRenderedPageBreak/>
         <w:t>Diagramme des cas d'utilisation</w:t>
       </w:r>
-      <w:bookmarkEnd w:id="4"/>
+      <w:bookmarkEnd w:id="3"/>
     </w:p>
     <w:p>
       <w:r>
@@ -3392,11 +3460,11 @@
       <w:pPr>
         <w:pStyle w:val="Titre2"/>
       </w:pPr>
-      <w:bookmarkStart w:id="5" w:name="_Toc514000174"/>
+      <w:bookmarkStart w:id="4" w:name="_Toc514062208"/>
       <w:r>
         <w:t>Acteurs</w:t>
       </w:r>
-      <w:bookmarkEnd w:id="5"/>
+      <w:bookmarkEnd w:id="4"/>
     </w:p>
     <w:p>
       <w:r>
@@ -3452,11 +3520,11 @@
       <w:pPr>
         <w:pStyle w:val="Titre2"/>
       </w:pPr>
-      <w:bookmarkStart w:id="6" w:name="_Toc514000175"/>
+      <w:bookmarkStart w:id="5" w:name="_Toc514062209"/>
       <w:r>
         <w:t>Scénario principal</w:t>
       </w:r>
-      <w:bookmarkEnd w:id="6"/>
+      <w:bookmarkEnd w:id="5"/>
     </w:p>
     <w:p>
       <w:r>
@@ -3679,11 +3747,11 @@
       <w:pPr>
         <w:pStyle w:val="Titre1"/>
       </w:pPr>
-      <w:bookmarkStart w:id="7" w:name="_Toc514000176"/>
+      <w:bookmarkStart w:id="6" w:name="_Toc514062210"/>
       <w:r>
         <w:t>Interfaces graphiques</w:t>
       </w:r>
-      <w:bookmarkEnd w:id="7"/>
+      <w:bookmarkEnd w:id="6"/>
     </w:p>
     <w:p>
       <w:r>
@@ -4061,11 +4129,11 @@
       <w:pPr>
         <w:pStyle w:val="Titre1"/>
       </w:pPr>
-      <w:bookmarkStart w:id="8" w:name="_Toc514000177"/>
+      <w:bookmarkStart w:id="7" w:name="_Toc514062211"/>
       <w:r>
         <w:t>Règles du jeu</w:t>
       </w:r>
-      <w:bookmarkEnd w:id="8"/>
+      <w:bookmarkEnd w:id="7"/>
     </w:p>
     <w:p>
       <w:r>
@@ -4085,80 +4153,80 @@
       <w:pPr>
         <w:pStyle w:val="Titre1"/>
       </w:pPr>
-      <w:bookmarkStart w:id="9" w:name="_Toc514000178"/>
+      <w:bookmarkStart w:id="8" w:name="_Toc514062212"/>
       <w:r>
         <w:lastRenderedPageBreak/>
         <w:t>Partage des responsabilités entre le serveur et le client</w:t>
       </w:r>
+      <w:bookmarkEnd w:id="8"/>
+    </w:p>
+    <w:p>
+      <w:r>
+        <w:t>Afin d'éviter une surcharge de communications vers le serveur</w:t>
+      </w:r>
+      <w:r>
+        <w:t xml:space="preserve">, nous avons décidé que toute la logique du jeu serait implémentée du côté serveur. C’est-à-dire que </w:t>
+      </w:r>
+      <w:r>
+        <w:t>le serveur implémentera tout ce qui touche aux transactions, aux échanges et accord</w:t>
+      </w:r>
+      <w:r>
+        <w:t>s</w:t>
+      </w:r>
+      <w:r>
+        <w:t xml:space="preserve"> entre les joueurs, </w:t>
+      </w:r>
+      <w:r>
+        <w:t>au</w:t>
+      </w:r>
+      <w:r>
+        <w:t xml:space="preserve"> calcul des statistiques, à la génération d</w:t>
+      </w:r>
+      <w:r>
+        <w:t>u</w:t>
+      </w:r>
+      <w:r>
+        <w:t xml:space="preserve"> </w:t>
+      </w:r>
+      <w:r>
+        <w:t>plateau de jeu</w:t>
+      </w:r>
+      <w:r>
+        <w:t xml:space="preserve"> et des decks de cartes communautaire/chance. </w:t>
+      </w:r>
+    </w:p>
+    <w:p>
+      <w:r>
+        <w:t xml:space="preserve">Le client, de son côté, </w:t>
+      </w:r>
+      <w:r>
+        <w:t xml:space="preserve">s'occupera </w:t>
+      </w:r>
+      <w:r>
+        <w:t>d’afficher le</w:t>
+      </w:r>
+      <w:r>
+        <w:t xml:space="preserve"> plateau de jeu et de maintenir à jour l'état de son joueur (</w:t>
+      </w:r>
+      <w:r>
+        <w:t xml:space="preserve">exemple </w:t>
+      </w:r>
+      <w:r>
+        <w:t>: il dira au serveur de déplacer le joueur A de X cases, si le joueur est en prison, etc.)</w:t>
+      </w:r>
+      <w:r>
+        <w:t>.</w:t>
+      </w:r>
+    </w:p>
+    <w:p>
+      <w:pPr>
+        <w:pStyle w:val="Titre1"/>
+      </w:pPr>
+      <w:bookmarkStart w:id="9" w:name="_Toc514062213"/>
+      <w:r>
+        <w:t>Protocole d’échange entre le client et le serveur</w:t>
+      </w:r>
       <w:bookmarkEnd w:id="9"/>
-    </w:p>
-    <w:p>
-      <w:r>
-        <w:t>Afin d'éviter une surcharge de communications vers le serveur</w:t>
-      </w:r>
-      <w:r>
-        <w:t xml:space="preserve">, nous avons décidé que toute la logique du jeu serait implémentée du côté serveur. C’est-à-dire que </w:t>
-      </w:r>
-      <w:r>
-        <w:t>le serveur implémentera tout ce qui touche aux transactions, aux échanges et accord</w:t>
-      </w:r>
-      <w:r>
-        <w:t>s</w:t>
-      </w:r>
-      <w:r>
-        <w:t xml:space="preserve"> entre les joueurs, </w:t>
-      </w:r>
-      <w:r>
-        <w:t>au</w:t>
-      </w:r>
-      <w:r>
-        <w:t xml:space="preserve"> calcul des statistiques, à la génération d</w:t>
-      </w:r>
-      <w:r>
-        <w:t>u</w:t>
-      </w:r>
-      <w:r>
-        <w:t xml:space="preserve"> </w:t>
-      </w:r>
-      <w:r>
-        <w:t>plateau de jeu</w:t>
-      </w:r>
-      <w:r>
-        <w:t xml:space="preserve"> et des decks de cartes communautaire/chance. </w:t>
-      </w:r>
-    </w:p>
-    <w:p>
-      <w:r>
-        <w:t xml:space="preserve">Le client, de son côté, </w:t>
-      </w:r>
-      <w:r>
-        <w:t xml:space="preserve">s'occupera </w:t>
-      </w:r>
-      <w:r>
-        <w:t>d’afficher le</w:t>
-      </w:r>
-      <w:r>
-        <w:t xml:space="preserve"> plateau de jeu et de maintenir à jour l'état de son joueur (</w:t>
-      </w:r>
-      <w:r>
-        <w:t xml:space="preserve">exemple </w:t>
-      </w:r>
-      <w:r>
-        <w:t>: il dira au serveur de déplacer le joueur A de X cases, si le joueur est en prison, etc.)</w:t>
-      </w:r>
-      <w:r>
-        <w:t>.</w:t>
-      </w:r>
-    </w:p>
-    <w:p>
-      <w:pPr>
-        <w:pStyle w:val="Titre1"/>
-      </w:pPr>
-      <w:bookmarkStart w:id="10" w:name="_Toc514000179"/>
-      <w:r>
-        <w:t>Protocole d’échange entre le client et le serveur</w:t>
-      </w:r>
-      <w:bookmarkEnd w:id="10"/>
     </w:p>
     <w:p>
       <w:r>
@@ -4761,7 +4829,7 @@
       <w:pPr>
         <w:pStyle w:val="Titre1"/>
       </w:pPr>
-      <w:bookmarkStart w:id="11" w:name="_Toc514000180"/>
+      <w:bookmarkStart w:id="10" w:name="_Toc514062214"/>
       <w:r>
         <w:lastRenderedPageBreak/>
         <w:t>M</w:t>
@@ -4778,7 +4846,7 @@
       <w:r>
         <w:t>s</w:t>
       </w:r>
-      <w:bookmarkEnd w:id="11"/>
+      <w:bookmarkEnd w:id="10"/>
     </w:p>
     <w:p>
       <w:pPr>
@@ -4979,12 +5047,12 @@
       <w:pPr>
         <w:pStyle w:val="Titre1"/>
       </w:pPr>
-      <w:bookmarkStart w:id="12" w:name="_Toc514000181"/>
+      <w:bookmarkStart w:id="11" w:name="_Toc514062215"/>
       <w:r>
         <w:lastRenderedPageBreak/>
         <w:t>Base de données</w:t>
       </w:r>
-      <w:bookmarkEnd w:id="12"/>
+      <w:bookmarkEnd w:id="11"/>
     </w:p>
     <w:p>
       <w:pPr>
@@ -5171,22 +5239,22 @@
       <w:pPr>
         <w:pStyle w:val="Titre1"/>
       </w:pPr>
-      <w:bookmarkStart w:id="13" w:name="_Toc514000182"/>
+      <w:bookmarkStart w:id="12" w:name="_Toc514062216"/>
       <w:r>
         <w:lastRenderedPageBreak/>
         <w:t>Schémas UML</w:t>
       </w:r>
+      <w:bookmarkEnd w:id="12"/>
+    </w:p>
+    <w:p>
+      <w:pPr>
+        <w:pStyle w:val="Titre2"/>
+      </w:pPr>
+      <w:bookmarkStart w:id="13" w:name="_Toc514062217"/>
+      <w:r>
+        <w:t>Client</w:t>
+      </w:r>
       <w:bookmarkEnd w:id="13"/>
-    </w:p>
-    <w:p>
-      <w:pPr>
-        <w:pStyle w:val="Titre2"/>
-      </w:pPr>
-      <w:bookmarkStart w:id="14" w:name="_Toc514000183"/>
-      <w:r>
-        <w:t>Client</w:t>
-      </w:r>
-      <w:bookmarkEnd w:id="14"/>
     </w:p>
     <w:p>
       <w:r>
@@ -5247,7 +5315,7 @@
       <w:pPr>
         <w:pStyle w:val="Titre2"/>
       </w:pPr>
-      <w:bookmarkStart w:id="15" w:name="_Toc514000184"/>
+      <w:bookmarkStart w:id="14" w:name="_Toc514062218"/>
       <w:r>
         <w:rPr>
           <w:noProof/>
@@ -5319,7 +5387,7 @@
       <w:r>
         <w:t>Server</w:t>
       </w:r>
-      <w:bookmarkEnd w:id="15"/>
+      <w:bookmarkEnd w:id="14"/>
     </w:p>
     <w:p/>
     <w:p>
@@ -5331,22 +5399,22 @@
       <w:pPr>
         <w:pStyle w:val="Titre1"/>
       </w:pPr>
-      <w:bookmarkStart w:id="16" w:name="_Toc514000185"/>
+      <w:bookmarkStart w:id="15" w:name="_Toc514062219"/>
       <w:r>
         <w:lastRenderedPageBreak/>
         <w:t>Plan d’itérations</w:t>
       </w:r>
+      <w:bookmarkEnd w:id="15"/>
+    </w:p>
+    <w:p>
+      <w:pPr>
+        <w:pStyle w:val="Titre2"/>
+      </w:pPr>
+      <w:bookmarkStart w:id="16" w:name="_Toc514062220"/>
+      <w:r>
+        <w:t>Sprint 1</w:t>
+      </w:r>
       <w:bookmarkEnd w:id="16"/>
-    </w:p>
-    <w:p>
-      <w:pPr>
-        <w:pStyle w:val="Titre2"/>
-      </w:pPr>
-      <w:bookmarkStart w:id="17" w:name="_Toc514000186"/>
-      <w:r>
-        <w:t>Sprint 1</w:t>
-      </w:r>
-      <w:bookmarkEnd w:id="17"/>
     </w:p>
     <w:p>
       <w:pPr>
@@ -5598,7 +5666,7 @@
       <w:pPr>
         <w:pStyle w:val="Titre2"/>
       </w:pPr>
-      <w:bookmarkStart w:id="18" w:name="_Toc514000187"/>
+      <w:bookmarkStart w:id="17" w:name="_Toc514062221"/>
       <w:r>
         <w:lastRenderedPageBreak/>
         <w:t xml:space="preserve">Sprint </w:t>
@@ -5606,7 +5674,7 @@
       <w:r>
         <w:t>2</w:t>
       </w:r>
-      <w:bookmarkEnd w:id="18"/>
+      <w:bookmarkEnd w:id="17"/>
     </w:p>
     <w:p>
       <w:pPr>
@@ -5709,7 +5777,7 @@
                   <pic:spPr>
                     <a:xfrm>
                       <a:off x="0" y="0"/>
-                      <a:ext cx="3820242" cy="1769671"/>
+                      <a:ext cx="3749040" cy="1736688"/>
                     </a:xfrm>
                     <a:prstGeom prst="rect">
                       <a:avLst/>
@@ -5857,9 +5925,249 @@
     </w:p>
     <w:p>
       <w:pPr>
+        <w:pStyle w:val="Titre2"/>
+      </w:pPr>
+      <w:bookmarkStart w:id="18" w:name="_Toc514062222"/>
+      <w:r>
+        <w:lastRenderedPageBreak/>
+        <w:t xml:space="preserve">Sprint </w:t>
+      </w:r>
+      <w:r>
+        <w:t>3</w:t>
+      </w:r>
+      <w:bookmarkEnd w:id="18"/>
+    </w:p>
+    <w:p>
+      <w:pPr>
+        <w:tabs>
+          <w:tab w:val="left" w:pos="851"/>
+        </w:tabs>
+        <w:ind w:left="851" w:hanging="851"/>
+      </w:pPr>
+      <w:r>
+        <w:rPr>
+          <w:b/>
+        </w:rPr>
+        <w:t xml:space="preserve">BUT : </w:t>
+      </w:r>
+      <w:r>
+        <w:rPr>
+          <w:b/>
+        </w:rPr>
+        <w:tab/>
+      </w:r>
+      <w:r>
+        <w:t>Pouvoir, après avoir rejoint ou créé une partie, lancer cette dernière en se mettant prêt. Quand tout le monde est prêt, la partie s'initialise.</w:t>
+      </w:r>
+    </w:p>
+    <w:p>
+      <w:pPr>
+        <w:tabs>
+          <w:tab w:val="left" w:pos="851"/>
+        </w:tabs>
+        <w:ind w:left="851" w:hanging="851"/>
+      </w:pPr>
+      <w:r>
+        <w:rPr>
+          <w:b/>
+        </w:rPr>
+        <w:t xml:space="preserve">DURÉE : </w:t>
+      </w:r>
+      <w:r>
+        <w:rPr>
+          <w:b/>
+        </w:rPr>
+        <w:tab/>
+      </w:r>
+      <w:r>
+        <w:t>23 heures (du 12 mai au 18 mai)</w:t>
+      </w:r>
+    </w:p>
+    <w:p>
+      <w:pPr>
+        <w:keepNext/>
+        <w:spacing w:after="0"/>
+        <w:jc w:val="center"/>
+      </w:pPr>
+      <w:r>
+        <w:rPr>
+          <w:noProof/>
+        </w:rPr>
+        <w:drawing>
+          <wp:inline distT="0" distB="0" distL="0" distR="0" wp14:anchorId="1BD273C1" wp14:editId="120C07D5">
+            <wp:extent cx="4191000" cy="738750"/>
+            <wp:effectExtent l="0" t="0" r="0" b="4445"/>
+            <wp:docPr id="146" name="Image 146"/>
+            <wp:cNvGraphicFramePr>
+              <a:graphicFrameLocks xmlns:a="http://schemas.openxmlformats.org/drawingml/2006/main" noChangeAspect="1"/>
+            </wp:cNvGraphicFramePr>
+            <a:graphic xmlns:a="http://schemas.openxmlformats.org/drawingml/2006/main">
+              <a:graphicData uri="http://schemas.openxmlformats.org/drawingml/2006/picture">
+                <pic:pic xmlns:pic="http://schemas.openxmlformats.org/drawingml/2006/picture">
+                  <pic:nvPicPr>
+                    <pic:cNvPr id="1" name=""/>
+                    <pic:cNvPicPr/>
+                  </pic:nvPicPr>
+                  <pic:blipFill>
+                    <a:blip r:embed="rId27"/>
+                    <a:stretch>
+                      <a:fillRect/>
+                    </a:stretch>
+                  </pic:blipFill>
+                  <pic:spPr>
+                    <a:xfrm>
+                      <a:off x="0" y="0"/>
+                      <a:ext cx="4271006" cy="752853"/>
+                    </a:xfrm>
+                    <a:prstGeom prst="rect">
+                      <a:avLst/>
+                    </a:prstGeom>
+                  </pic:spPr>
+                </pic:pic>
+              </a:graphicData>
+            </a:graphic>
+          </wp:inline>
+        </w:drawing>
+      </w:r>
+    </w:p>
+    <w:p>
+      <w:pPr>
+        <w:pStyle w:val="Lgende"/>
+        <w:jc w:val="center"/>
+      </w:pPr>
+      <w:r>
+        <w:t xml:space="preserve">Figure </w:t>
+      </w:r>
+      <w:r>
+        <w:fldChar w:fldCharType="begin"/>
+      </w:r>
+      <w:r>
+        <w:instrText xml:space="preserve"> SEQ Figure \* ARABIC </w:instrText>
+      </w:r>
+      <w:r>
+        <w:fldChar w:fldCharType="separate"/>
+      </w:r>
+      <w:r>
+        <w:rPr>
+          <w:noProof/>
+        </w:rPr>
+        <w:t>13</w:t>
+      </w:r>
+      <w:r>
+        <w:rPr>
+          <w:noProof/>
+        </w:rPr>
+        <w:fldChar w:fldCharType="end"/>
+      </w:r>
+      <w:r>
+        <w:t xml:space="preserve"> - </w:t>
+      </w:r>
+      <w:r>
+        <w:t xml:space="preserve">Histoires du sprint </w:t>
+      </w:r>
+      <w:r>
+        <w:t>3</w:t>
+      </w:r>
+    </w:p>
+    <w:p>
+      <w:pPr>
+        <w:keepNext/>
+        <w:spacing w:after="0"/>
+        <w:jc w:val="center"/>
+      </w:pPr>
+      <w:r>
+        <w:rPr>
+          <w:noProof/>
+        </w:rPr>
+        <w:drawing>
+          <wp:inline distT="0" distB="0" distL="0" distR="0" wp14:anchorId="320CB2DA" wp14:editId="03006E7C">
+            <wp:extent cx="4640580" cy="4810601"/>
+            <wp:effectExtent l="0" t="0" r="7620" b="9525"/>
+            <wp:docPr id="147" name="Image 147"/>
+            <wp:cNvGraphicFramePr>
+              <a:graphicFrameLocks xmlns:a="http://schemas.openxmlformats.org/drawingml/2006/main" noChangeAspect="1"/>
+            </wp:cNvGraphicFramePr>
+            <a:graphic xmlns:a="http://schemas.openxmlformats.org/drawingml/2006/main">
+              <a:graphicData uri="http://schemas.openxmlformats.org/drawingml/2006/picture">
+                <pic:pic xmlns:pic="http://schemas.openxmlformats.org/drawingml/2006/picture">
+                  <pic:nvPicPr>
+                    <pic:cNvPr id="1" name=""/>
+                    <pic:cNvPicPr/>
+                  </pic:nvPicPr>
+                  <pic:blipFill>
+                    <a:blip r:embed="rId28"/>
+                    <a:stretch>
+                      <a:fillRect/>
+                    </a:stretch>
+                  </pic:blipFill>
+                  <pic:spPr>
+                    <a:xfrm>
+                      <a:off x="0" y="0"/>
+                      <a:ext cx="4665246" cy="4836171"/>
+                    </a:xfrm>
+                    <a:prstGeom prst="rect">
+                      <a:avLst/>
+                    </a:prstGeom>
+                  </pic:spPr>
+                </pic:pic>
+              </a:graphicData>
+            </a:graphic>
+          </wp:inline>
+        </w:drawing>
+      </w:r>
+    </w:p>
+    <w:p>
+      <w:pPr>
+        <w:pStyle w:val="Lgende"/>
+        <w:jc w:val="center"/>
+      </w:pPr>
+      <w:r>
+        <w:t xml:space="preserve">Figure </w:t>
+      </w:r>
+      <w:r>
+        <w:fldChar w:fldCharType="begin"/>
+      </w:r>
+      <w:r>
+        <w:instrText xml:space="preserve"> SEQ Figure \* ARABIC </w:instrText>
+      </w:r>
+      <w:r>
+        <w:fldChar w:fldCharType="separate"/>
+      </w:r>
+      <w:r>
+        <w:rPr>
+          <w:noProof/>
+        </w:rPr>
+        <w:t>14</w:t>
+      </w:r>
+      <w:r>
+        <w:rPr>
+          <w:noProof/>
+        </w:rPr>
+        <w:fldChar w:fldCharType="end"/>
+      </w:r>
+      <w:r>
+        <w:t xml:space="preserve"> - </w:t>
+      </w:r>
+      <w:r>
+        <w:t xml:space="preserve">Tâches du sprint </w:t>
+      </w:r>
+      <w:r>
+        <w:t>3</w:t>
+      </w:r>
+    </w:p>
+    <w:p>
+      <w:pPr>
+        <w:jc w:val="left"/>
+      </w:pPr>
+      <w:r>
+        <w:br w:type="page"/>
+      </w:r>
+    </w:p>
+    <w:p>
+      <w:pPr>
         <w:pStyle w:val="Titre1"/>
       </w:pPr>
-      <w:bookmarkStart w:id="19" w:name="_Toc514000188"/>
+      <w:bookmarkStart w:id="19" w:name="_Toc514062223"/>
       <w:r>
         <w:lastRenderedPageBreak/>
         <w:t>Bilans d’itérations</w:t>
@@ -5878,7 +6186,7 @@
       <w:pPr>
         <w:pStyle w:val="Titre2"/>
       </w:pPr>
-      <w:bookmarkStart w:id="20" w:name="_Toc514000189"/>
+      <w:bookmarkStart w:id="20" w:name="_Toc514062224"/>
       <w:r>
         <w:t>Bilan 1</w:t>
       </w:r>
@@ -6354,7 +6662,7 @@
       <w:pPr>
         <w:pStyle w:val="Titre2"/>
       </w:pPr>
-      <w:bookmarkStart w:id="21" w:name="_Toc514000190"/>
+      <w:bookmarkStart w:id="21" w:name="_Toc514062225"/>
       <w:r>
         <w:lastRenderedPageBreak/>
         <w:t>Bilan 2</w:t>
@@ -6580,23 +6888,75 @@
           <w:ilvl w:val="0"/>
           <w:numId w:val="13"/>
         </w:numPr>
+      </w:pPr>
+      <w:proofErr w:type="spellStart"/>
+      <w:r>
+        <w:t>Printscreen</w:t>
+      </w:r>
+      <w:proofErr w:type="spellEnd"/>
+      <w:r>
+        <w:t xml:space="preserve"> d</w:t>
+      </w:r>
+      <w:r>
+        <w:t>u</w:t>
+      </w:r>
+      <w:r>
+        <w:t xml:space="preserve"> sprint </w:t>
+      </w:r>
+      <w:r>
+        <w:t xml:space="preserve">3 </w:t>
+      </w:r>
+      <w:r>
+        <w:t>replanifié</w:t>
+      </w:r>
+    </w:p>
+    <w:p>
+      <w:pPr>
+        <w:pStyle w:val="Paragraphedeliste"/>
+        <w:ind w:left="1080"/>
         <w:rPr>
           <w:color w:val="FF0000"/>
         </w:rPr>
       </w:pPr>
-      <w:proofErr w:type="spellStart"/>
-      <w:r>
-        <w:rPr>
-          <w:color w:val="FF0000"/>
-        </w:rPr>
-        <w:t>Printscreens</w:t>
-      </w:r>
-      <w:proofErr w:type="spellEnd"/>
-      <w:r>
-        <w:rPr>
-          <w:color w:val="FF0000"/>
-        </w:rPr>
-        <w:t xml:space="preserve"> des sprints replanifiés</w:t>
+      <w:r>
+        <w:rPr>
+          <w:noProof/>
+        </w:rPr>
+        <w:drawing>
+          <wp:inline distT="0" distB="0" distL="0" distR="0" wp14:anchorId="19D8A87E" wp14:editId="27C4BC59">
+            <wp:extent cx="4191000" cy="738750"/>
+            <wp:effectExtent l="0" t="0" r="0" b="4445"/>
+            <wp:docPr id="148" name="Image 148"/>
+            <wp:cNvGraphicFramePr>
+              <a:graphicFrameLocks xmlns:a="http://schemas.openxmlformats.org/drawingml/2006/main" noChangeAspect="1"/>
+            </wp:cNvGraphicFramePr>
+            <a:graphic xmlns:a="http://schemas.openxmlformats.org/drawingml/2006/main">
+              <a:graphicData uri="http://schemas.openxmlformats.org/drawingml/2006/picture">
+                <pic:pic xmlns:pic="http://schemas.openxmlformats.org/drawingml/2006/picture">
+                  <pic:nvPicPr>
+                    <pic:cNvPr id="1" name=""/>
+                    <pic:cNvPicPr/>
+                  </pic:nvPicPr>
+                  <pic:blipFill>
+                    <a:blip r:embed="rId27"/>
+                    <a:stretch>
+                      <a:fillRect/>
+                    </a:stretch>
+                  </pic:blipFill>
+                  <pic:spPr>
+                    <a:xfrm>
+                      <a:off x="0" y="0"/>
+                      <a:ext cx="4271006" cy="752853"/>
+                    </a:xfrm>
+                    <a:prstGeom prst="rect">
+                      <a:avLst/>
+                    </a:prstGeom>
+                  </pic:spPr>
+                </pic:pic>
+              </a:graphicData>
+            </a:graphic>
+          </wp:inline>
+        </w:drawing>
       </w:r>
     </w:p>
     <w:p>
@@ -6633,17 +6993,12 @@
         <w:pStyle w:val="Paragraphedeliste"/>
         <w:ind w:left="567"/>
         <w:rPr>
-          <w:color w:val="FF0000"/>
-        </w:rPr>
-      </w:pPr>
-      <w:proofErr w:type="gramStart"/>
-      <w:r>
-        <w:rPr>
-          <w:color w:val="FF0000"/>
-        </w:rPr>
-        <w:t>x</w:t>
-      </w:r>
-      <w:proofErr w:type="gramEnd"/>
+          <w:b/>
+        </w:rPr>
+      </w:pPr>
+      <w:r>
+        <w:t>Pour cette itération, tout ne s'est malheureusement pas passé comme prévu. Nous n'avons pas réussi à tout finir. Globalement, nous avons quand même réussi à faire la grosse partie du boulot (2 histoires sur 4 et les histoires non terminées sont effectuées à plus de 50% chacune).</w:t>
+      </w:r>
     </w:p>
     <w:p>
       <w:pPr>
@@ -6678,18 +7033,103 @@
       <w:pPr>
         <w:pStyle w:val="Paragraphedeliste"/>
         <w:ind w:left="567"/>
-        <w:rPr>
-          <w:color w:val="FF0000"/>
-        </w:rPr>
-      </w:pPr>
-      <w:proofErr w:type="gramStart"/>
-      <w:r>
-        <w:rPr>
-          <w:color w:val="FF0000"/>
-        </w:rPr>
-        <w:t>x</w:t>
-      </w:r>
-      <w:proofErr w:type="gramEnd"/>
+      </w:pPr>
+      <w:r>
+        <w:t>Les difficultés rencontrées pour ce sprint, raison</w:t>
+      </w:r>
+      <w:r>
+        <w:t>s</w:t>
+      </w:r>
+      <w:r>
+        <w:t xml:space="preserve"> pour lesquelles nous n'avons pas réussi à terminer toutes les histoires, sont les suivantes :</w:t>
+      </w:r>
+    </w:p>
+    <w:p>
+      <w:pPr>
+        <w:pStyle w:val="Paragraphedeliste"/>
+        <w:ind w:left="567"/>
+      </w:pPr>
+    </w:p>
+    <w:p>
+      <w:pPr>
+        <w:pStyle w:val="Paragraphedeliste"/>
+        <w:ind w:left="567"/>
+      </w:pPr>
+      <w:r>
+        <w:t>1. La charge de travail des autres branches était plus conséquent</w:t>
+      </w:r>
+      <w:r>
+        <w:t>e</w:t>
+      </w:r>
+      <w:r>
+        <w:t xml:space="preserve"> que lors de la première itération. En effet, le rendu du projet de semestre s'approchant à grand pas, </w:t>
+      </w:r>
+      <w:r>
+        <w:t>nous avons été</w:t>
+      </w:r>
+      <w:r>
+        <w:t xml:space="preserve"> pas mal focalisé</w:t>
+      </w:r>
+      <w:r>
+        <w:t>s</w:t>
+      </w:r>
+      <w:r>
+        <w:t xml:space="preserve"> dessus.</w:t>
+      </w:r>
+    </w:p>
+    <w:p>
+      <w:pPr>
+        <w:pStyle w:val="Paragraphedeliste"/>
+        <w:ind w:left="567"/>
+      </w:pPr>
+    </w:p>
+    <w:p>
+      <w:pPr>
+        <w:pStyle w:val="Paragraphedeliste"/>
+        <w:ind w:left="567"/>
+      </w:pPr>
+      <w:r>
+        <w:t>2. En partie dû à la charge de travail mais également au weekend de l'ascension, nous n'avons pas pu nous "retrouver" (que ce soit physiquement ou par chat) pour se coordonner. Il y a un groupe qui a donc travaillé une journée, soigneusement, avec des tests unitaires pour valider le code implémenté. Et le lendemain, l'autre groupe a été malheureusement moins rigoureux et nous avons d</w:t>
+      </w:r>
+      <w:r>
+        <w:t>û</w:t>
+      </w:r>
+      <w:r>
+        <w:t xml:space="preserve"> tous repasser dans le code pour </w:t>
+      </w:r>
+      <w:r>
+        <w:t>corriger et valider</w:t>
+      </w:r>
+      <w:r>
+        <w:t xml:space="preserve"> les deux histoires.</w:t>
+      </w:r>
+    </w:p>
+    <w:p>
+      <w:pPr>
+        <w:pStyle w:val="Paragraphedeliste"/>
+        <w:ind w:left="567"/>
+      </w:pPr>
+    </w:p>
+    <w:p>
+      <w:pPr>
+        <w:pStyle w:val="Paragraphedeliste"/>
+        <w:ind w:left="567"/>
+      </w:pPr>
+      <w:r>
+        <w:t>Pour résumé, nous n'avons pas pu nous focaliser autant que voulu pour cette it</w:t>
+      </w:r>
+      <w:r>
+        <w:t>é</w:t>
+      </w:r>
+      <w:r>
+        <w:t xml:space="preserve">ration et par manque d'organisation, nous avons perdu le temps que nous n'avions </w:t>
+      </w:r>
+      <w:r>
+        <w:t xml:space="preserve">déjà </w:t>
+      </w:r>
+      <w:r>
+        <w:t>pas...</w:t>
+      </w:r>
     </w:p>
     <w:p>
       <w:pPr>
@@ -6811,25 +7251,67 @@
         <w:rPr>
           <w:u w:val="single"/>
         </w:rPr>
-        <w:t xml:space="preserve"> (x heures réalisées VS x heures planifiées)</w:t>
+        <w:t xml:space="preserve"> (</w:t>
+      </w:r>
+      <w:r>
+        <w:rPr>
+          <w:u w:val="single"/>
+        </w:rPr>
+        <w:t>8</w:t>
+      </w:r>
+      <w:r>
+        <w:rPr>
+          <w:u w:val="single"/>
+        </w:rPr>
+        <w:t xml:space="preserve"> heures réalisées VS </w:t>
+      </w:r>
+      <w:r>
+        <w:rPr>
+          <w:u w:val="single"/>
+        </w:rPr>
+        <w:t>3</w:t>
+      </w:r>
+      <w:r>
+        <w:rPr>
+          <w:u w:val="single"/>
+        </w:rPr>
+        <w:t xml:space="preserve"> </w:t>
+      </w:r>
+      <w:r>
+        <w:rPr>
+          <w:u w:val="single"/>
+        </w:rPr>
+        <w:t>heures planifiées)</w:t>
       </w:r>
     </w:p>
     <w:p>
       <w:pPr>
         <w:pStyle w:val="Paragraphedeliste"/>
         <w:ind w:left="993"/>
-        <w:rPr>
-          <w:color w:val="FF0000"/>
-        </w:rPr>
-      </w:pPr>
-      <w:proofErr w:type="gramStart"/>
-      <w:r>
-        <w:rPr>
-          <w:color w:val="FF0000"/>
-        </w:rPr>
-        <w:t>x</w:t>
-      </w:r>
-      <w:proofErr w:type="gramEnd"/>
+      </w:pPr>
+      <w:r>
+        <w:t>Pour cette itération, j'estime avoir travaillé très méthodiquement, pour chaque fonctionnalité implémentée, j'ai testé grâce aux tests unitaire (JUnit) son bon fonctionnement et ainsi pu validé la presque totalité de mes tâches. Pour les tâches non terminée</w:t>
+      </w:r>
+      <w:r>
+        <w:t>s</w:t>
+      </w:r>
+      <w:r>
+        <w:t>, je pense que nous les avons probablement sous-estimée</w:t>
+      </w:r>
+      <w:r>
+        <w:t>s</w:t>
+      </w:r>
+      <w:r>
+        <w:t xml:space="preserve"> et notre manque de méthodologie "général" </w:t>
+      </w:r>
+      <w:proofErr w:type="spellStart"/>
+      <w:r>
+        <w:t>a</w:t>
+      </w:r>
+      <w:proofErr w:type="spellEnd"/>
+      <w:r>
+        <w:t xml:space="preserve"> fait que nous n'avons pas pu les terminer. Mais je vais en garder l'enseignement qu'il se doit et éviter, à l'avenir, de reproduire les mêmes erreurs.</w:t>
+      </w:r>
     </w:p>
     <w:p>
       <w:pPr>
@@ -6967,11 +7449,7 @@
         <w:ind w:left="993"/>
       </w:pPr>
       <w:r>
-        <w:t xml:space="preserve">Du côté base de données et sérialisation, tout s’est bien passé. Je n’ai rencontré aucun problème et ai pu avancer comme c’était prévu. En revanche, je pense que ce sprint était un peu trop chargé au niveau des histoires, car il tombait la même semaine que le dernier sprint du cours de PRO. De ce fait nous avons principalement concentré nos efforts sur PRO, </w:t>
-      </w:r>
-      <w:r>
-        <w:lastRenderedPageBreak/>
-        <w:t xml:space="preserve">délaissant au départ </w:t>
+        <w:t xml:space="preserve">Du côté base de données et sérialisation, tout s’est bien passé. Je n’ai rencontré aucun problème et ai pu avancer comme c’était prévu. En revanche, je pense que ce sprint était un peu trop chargé au niveau des histoires, car il tombait la même semaine que le dernier sprint du cours de PRO. De ce fait nous avons principalement concentré nos efforts sur PRO, délaissant au départ </w:t>
       </w:r>
       <w:r>
         <w:t>GEN, pour finir par tout faire en une journée, ce qui n’était pas suffisant pour remplir ce sprint à 100%.</w:t>
@@ -6989,7 +7467,7 @@
       <w:pPr>
         <w:pStyle w:val="Titre1"/>
       </w:pPr>
-      <w:bookmarkStart w:id="22" w:name="_Toc514000191"/>
+      <w:bookmarkStart w:id="22" w:name="_Toc514062226"/>
       <w:r>
         <w:lastRenderedPageBreak/>
         <w:t>Annexes</w:t>
@@ -7004,7 +7482,7 @@
           <w:lang w:eastAsia="fr-CH"/>
         </w:rPr>
       </w:pPr>
-      <w:bookmarkStart w:id="23" w:name="_Toc514000192"/>
+      <w:bookmarkStart w:id="23" w:name="_Toc514062227"/>
       <w:r>
         <w:rPr>
           <w:rFonts w:eastAsia="Times New Roman"/>
@@ -7431,7 +7909,7 @@
                     </pic:cNvPicPr>
                   </pic:nvPicPr>
                   <pic:blipFill>
-                    <a:blip r:embed="rId27">
+                    <a:blip r:embed="rId29">
                       <a:extLst>
                         <a:ext uri="{28A0092B-C50C-407E-A947-70E740481C1C}">
                           <a14:useLocalDpi xmlns:a14="http://schemas.microsoft.com/office/drawing/2010/main" val="0"/>
@@ -7846,7 +8324,7 @@
                     </pic:cNvPicPr>
                   </pic:nvPicPr>
                   <pic:blipFill>
-                    <a:blip r:embed="rId27">
+                    <a:blip r:embed="rId29">
                       <a:extLst>
                         <a:ext uri="{28A0092B-C50C-407E-A947-70E740481C1C}">
                           <a14:useLocalDpi xmlns:a14="http://schemas.microsoft.com/office/drawing/2010/main" val="0"/>
@@ -8135,7 +8613,7 @@
                     </pic:cNvPicPr>
                   </pic:nvPicPr>
                   <pic:blipFill>
-                    <a:blip r:embed="rId27">
+                    <a:blip r:embed="rId29">
                       <a:extLst>
                         <a:ext uri="{28A0092B-C50C-407E-A947-70E740481C1C}">
                           <a14:useLocalDpi xmlns:a14="http://schemas.microsoft.com/office/drawing/2010/main" val="0"/>
@@ -8212,7 +8690,7 @@
                     </pic:cNvPicPr>
                   </pic:nvPicPr>
                   <pic:blipFill>
-                    <a:blip r:embed="rId27">
+                    <a:blip r:embed="rId29">
                       <a:extLst>
                         <a:ext uri="{28A0092B-C50C-407E-A947-70E740481C1C}">
                           <a14:useLocalDpi xmlns:a14="http://schemas.microsoft.com/office/drawing/2010/main" val="0"/>
@@ -8311,7 +8789,7 @@
                     </pic:cNvPicPr>
                   </pic:nvPicPr>
                   <pic:blipFill>
-                    <a:blip r:embed="rId27">
+                    <a:blip r:embed="rId29">
                       <a:extLst>
                         <a:ext uri="{28A0092B-C50C-407E-A947-70E740481C1C}">
                           <a14:useLocalDpi xmlns:a14="http://schemas.microsoft.com/office/drawing/2010/main" val="0"/>
@@ -8694,7 +9172,7 @@
                     </pic:cNvPicPr>
                   </pic:nvPicPr>
                   <pic:blipFill>
-                    <a:blip r:embed="rId27">
+                    <a:blip r:embed="rId29">
                       <a:extLst>
                         <a:ext uri="{28A0092B-C50C-407E-A947-70E740481C1C}">
                           <a14:useLocalDpi xmlns:a14="http://schemas.microsoft.com/office/drawing/2010/main" val="0"/>
@@ -8771,7 +9249,7 @@
                     </pic:cNvPicPr>
                   </pic:nvPicPr>
                   <pic:blipFill>
-                    <a:blip r:embed="rId27">
+                    <a:blip r:embed="rId29">
                       <a:extLst>
                         <a:ext uri="{28A0092B-C50C-407E-A947-70E740481C1C}">
                           <a14:useLocalDpi xmlns:a14="http://schemas.microsoft.com/office/drawing/2010/main" val="0"/>
@@ -9095,7 +9573,7 @@
                     </pic:cNvPicPr>
                   </pic:nvPicPr>
                   <pic:blipFill>
-                    <a:blip r:embed="rId27">
+                    <a:blip r:embed="rId29">
                       <a:extLst>
                         <a:ext uri="{28A0092B-C50C-407E-A947-70E740481C1C}">
                           <a14:useLocalDpi xmlns:a14="http://schemas.microsoft.com/office/drawing/2010/main" val="0"/>
@@ -9172,7 +9650,7 @@
                     </pic:cNvPicPr>
                   </pic:nvPicPr>
                   <pic:blipFill>
-                    <a:blip r:embed="rId27">
+                    <a:blip r:embed="rId29">
                       <a:extLst>
                         <a:ext uri="{28A0092B-C50C-407E-A947-70E740481C1C}">
                           <a14:useLocalDpi xmlns:a14="http://schemas.microsoft.com/office/drawing/2010/main" val="0"/>
@@ -9399,7 +9877,7 @@
                     </pic:cNvPicPr>
                   </pic:nvPicPr>
                   <pic:blipFill>
-                    <a:blip r:embed="rId27">
+                    <a:blip r:embed="rId29">
                       <a:extLst>
                         <a:ext uri="{28A0092B-C50C-407E-A947-70E740481C1C}">
                           <a14:useLocalDpi xmlns:a14="http://schemas.microsoft.com/office/drawing/2010/main" val="0"/>
@@ -9486,7 +9964,7 @@
                     </pic:cNvPicPr>
                   </pic:nvPicPr>
                   <pic:blipFill>
-                    <a:blip r:embed="rId27">
+                    <a:blip r:embed="rId29">
                       <a:extLst>
                         <a:ext uri="{28A0092B-C50C-407E-A947-70E740481C1C}">
                           <a14:useLocalDpi xmlns:a14="http://schemas.microsoft.com/office/drawing/2010/main" val="0"/>
@@ -9585,7 +10063,7 @@
                     </pic:cNvPicPr>
                   </pic:nvPicPr>
                   <pic:blipFill>
-                    <a:blip r:embed="rId27">
+                    <a:blip r:embed="rId29">
                       <a:extLst>
                         <a:ext uri="{28A0092B-C50C-407E-A947-70E740481C1C}">
                           <a14:useLocalDpi xmlns:a14="http://schemas.microsoft.com/office/drawing/2010/main" val="0"/>
@@ -10030,7 +10508,7 @@
                     </pic:cNvPicPr>
                   </pic:nvPicPr>
                   <pic:blipFill>
-                    <a:blip r:embed="rId27">
+                    <a:blip r:embed="rId29">
                       <a:extLst>
                         <a:ext uri="{28A0092B-C50C-407E-A947-70E740481C1C}">
                           <a14:useLocalDpi xmlns:a14="http://schemas.microsoft.com/office/drawing/2010/main" val="0"/>
@@ -10129,7 +10607,7 @@
                     </pic:cNvPicPr>
                   </pic:nvPicPr>
                   <pic:blipFill>
-                    <a:blip r:embed="rId27">
+                    <a:blip r:embed="rId29">
                       <a:extLst>
                         <a:ext uri="{28A0092B-C50C-407E-A947-70E740481C1C}">
                           <a14:useLocalDpi xmlns:a14="http://schemas.microsoft.com/office/drawing/2010/main" val="0"/>
@@ -10206,7 +10684,7 @@
                     </pic:cNvPicPr>
                   </pic:nvPicPr>
                   <pic:blipFill>
-                    <a:blip r:embed="rId27">
+                    <a:blip r:embed="rId29">
                       <a:extLst>
                         <a:ext uri="{28A0092B-C50C-407E-A947-70E740481C1C}">
                           <a14:useLocalDpi xmlns:a14="http://schemas.microsoft.com/office/drawing/2010/main" val="0"/>
@@ -10283,7 +10761,7 @@
                     </pic:cNvPicPr>
                   </pic:nvPicPr>
                   <pic:blipFill>
-                    <a:blip r:embed="rId27">
+                    <a:blip r:embed="rId29">
                       <a:extLst>
                         <a:ext uri="{28A0092B-C50C-407E-A947-70E740481C1C}">
                           <a14:useLocalDpi xmlns:a14="http://schemas.microsoft.com/office/drawing/2010/main" val="0"/>
@@ -10360,7 +10838,7 @@
                     </pic:cNvPicPr>
                   </pic:nvPicPr>
                   <pic:blipFill>
-                    <a:blip r:embed="rId27">
+                    <a:blip r:embed="rId29">
                       <a:extLst>
                         <a:ext uri="{28A0092B-C50C-407E-A947-70E740481C1C}">
                           <a14:useLocalDpi xmlns:a14="http://schemas.microsoft.com/office/drawing/2010/main" val="0"/>
@@ -10759,7 +11237,7 @@
                     </pic:cNvPicPr>
                   </pic:nvPicPr>
                   <pic:blipFill>
-                    <a:blip r:embed="rId27">
+                    <a:blip r:embed="rId29">
                       <a:extLst>
                         <a:ext uri="{28A0092B-C50C-407E-A947-70E740481C1C}">
                           <a14:useLocalDpi xmlns:a14="http://schemas.microsoft.com/office/drawing/2010/main" val="0"/>
@@ -10880,7 +11358,7 @@
                     </pic:cNvPicPr>
                   </pic:nvPicPr>
                   <pic:blipFill>
-                    <a:blip r:embed="rId27">
+                    <a:blip r:embed="rId29">
                       <a:extLst>
                         <a:ext uri="{28A0092B-C50C-407E-A947-70E740481C1C}">
                           <a14:useLocalDpi xmlns:a14="http://schemas.microsoft.com/office/drawing/2010/main" val="0"/>
@@ -10957,7 +11435,7 @@
                     </pic:cNvPicPr>
                   </pic:nvPicPr>
                   <pic:blipFill>
-                    <a:blip r:embed="rId27">
+                    <a:blip r:embed="rId29">
                       <a:extLst>
                         <a:ext uri="{28A0092B-C50C-407E-A947-70E740481C1C}">
                           <a14:useLocalDpi xmlns:a14="http://schemas.microsoft.com/office/drawing/2010/main" val="0"/>
@@ -11034,7 +11512,7 @@
                     </pic:cNvPicPr>
                   </pic:nvPicPr>
                   <pic:blipFill>
-                    <a:blip r:embed="rId27">
+                    <a:blip r:embed="rId29">
                       <a:extLst>
                         <a:ext uri="{28A0092B-C50C-407E-A947-70E740481C1C}">
                           <a14:useLocalDpi xmlns:a14="http://schemas.microsoft.com/office/drawing/2010/main" val="0"/>
@@ -11133,7 +11611,7 @@
                     </pic:cNvPicPr>
                   </pic:nvPicPr>
                   <pic:blipFill>
-                    <a:blip r:embed="rId27">
+                    <a:blip r:embed="rId29">
                       <a:extLst>
                         <a:ext uri="{28A0092B-C50C-407E-A947-70E740481C1C}">
                           <a14:useLocalDpi xmlns:a14="http://schemas.microsoft.com/office/drawing/2010/main" val="0"/>
@@ -11210,7 +11688,7 @@
                     </pic:cNvPicPr>
                   </pic:nvPicPr>
                   <pic:blipFill>
-                    <a:blip r:embed="rId27">
+                    <a:blip r:embed="rId29">
                       <a:extLst>
                         <a:ext uri="{28A0092B-C50C-407E-A947-70E740481C1C}">
                           <a14:useLocalDpi xmlns:a14="http://schemas.microsoft.com/office/drawing/2010/main" val="0"/>
@@ -11287,7 +11765,7 @@
                     </pic:cNvPicPr>
                   </pic:nvPicPr>
                   <pic:blipFill>
-                    <a:blip r:embed="rId27">
+                    <a:blip r:embed="rId29">
                       <a:extLst>
                         <a:ext uri="{28A0092B-C50C-407E-A947-70E740481C1C}">
                           <a14:useLocalDpi xmlns:a14="http://schemas.microsoft.com/office/drawing/2010/main" val="0"/>
@@ -11523,7 +12001,7 @@
                     </pic:cNvPicPr>
                   </pic:nvPicPr>
                   <pic:blipFill>
-                    <a:blip r:embed="rId27">
+                    <a:blip r:embed="rId29">
                       <a:extLst>
                         <a:ext uri="{28A0092B-C50C-407E-A947-70E740481C1C}">
                           <a14:useLocalDpi xmlns:a14="http://schemas.microsoft.com/office/drawing/2010/main" val="0"/>
@@ -11872,7 +12350,7 @@
                     </pic:cNvPicPr>
                   </pic:nvPicPr>
                   <pic:blipFill>
-                    <a:blip r:embed="rId27">
+                    <a:blip r:embed="rId29">
                       <a:extLst>
                         <a:ext uri="{28A0092B-C50C-407E-A947-70E740481C1C}">
                           <a14:useLocalDpi xmlns:a14="http://schemas.microsoft.com/office/drawing/2010/main" val="0"/>
@@ -11973,7 +12451,7 @@
                     </pic:cNvPicPr>
                   </pic:nvPicPr>
                   <pic:blipFill>
-                    <a:blip r:embed="rId27">
+                    <a:blip r:embed="rId29">
                       <a:extLst>
                         <a:ext uri="{28A0092B-C50C-407E-A947-70E740481C1C}">
                           <a14:useLocalDpi xmlns:a14="http://schemas.microsoft.com/office/drawing/2010/main" val="0"/>
@@ -12240,8 +12718,8 @@
     <w:p/>
     <w:p/>
     <w:sectPr>
-      <w:headerReference w:type="default" r:id="rId28"/>
-      <w:footerReference w:type="default" r:id="rId29"/>
+      <w:headerReference w:type="default" r:id="rId30"/>
+      <w:footerReference w:type="default" r:id="rId31"/>
       <w:pgSz w:w="12240" w:h="15840"/>
       <w:pgMar w:top="1417" w:right="1417" w:bottom="1417" w:left="1417" w:header="708" w:footer="708" w:gutter="0"/>
       <w:pgNumType w:start="0"/>
@@ -14819,7 +15297,7 @@
 </file>
 
 <file path=customXml/itemProps2.xml><?xml version="1.0" encoding="utf-8"?>
-<ds:datastoreItem xmlns:ds="http://schemas.openxmlformats.org/officeDocument/2006/customXml" ds:itemID="{43870210-A9EE-4A39-8C8D-85C12014A36C}">
+<ds:datastoreItem xmlns:ds="http://schemas.openxmlformats.org/officeDocument/2006/customXml" ds:itemID="{76CC3BAD-0F55-4042-831E-B4DD3F3C2F6A}">
   <ds:schemaRefs>
     <ds:schemaRef ds:uri="http://schemas.openxmlformats.org/officeDocument/2006/bibliography"/>
   </ds:schemaRefs>

</xml_diff>

<commit_message>
Report and client's UML updated
</commit_message>
<xml_diff>
--- a/Doc/GEN-Monopoly-Rapport.docx
+++ b/Doc/GEN-Monopoly-Rapport.docx
@@ -89,10 +89,7 @@
                                 </w:r>
                                 <w:r>
                                   <w:tab/>
-                                  <w:t xml:space="preserve">Version : </w:t>
-                                </w:r>
-                                <w:r>
-                                  <w:t xml:space="preserve">2.0 </w:t>
+                                  <w:t xml:space="preserve">Version : 2.0 </w:t>
                                 </w:r>
                               </w:p>
                             </w:txbxContent>
@@ -147,10 +144,7 @@
                           </w:r>
                           <w:r>
                             <w:tab/>
-                            <w:t xml:space="preserve">Version : </w:t>
-                          </w:r>
-                          <w:r>
-                            <w:t xml:space="preserve">2.0 </w:t>
+                            <w:t xml:space="preserve">Version : 2.0 </w:t>
                           </w:r>
                         </w:p>
                       </w:txbxContent>
@@ -1170,14 +1164,12 @@
       <w:pPr>
         <w:pStyle w:val="Titre1"/>
       </w:pPr>
-      <w:bookmarkStart w:id="0" w:name="_Toc516780183"/>
+      <w:bookmarkStart w:id="0" w:name="_Toc516789152"/>
       <w:r>
         <w:lastRenderedPageBreak/>
         <w:t>Table des matières</w:t>
       </w:r>
-      <w:bookmarkStart w:id="1" w:name="_GoBack"/>
       <w:bookmarkEnd w:id="0"/>
-      <w:bookmarkEnd w:id="1"/>
     </w:p>
     <w:p>
       <w:pPr>
@@ -1201,7 +1193,7 @@
       <w:r>
         <w:fldChar w:fldCharType="separate"/>
       </w:r>
-      <w:hyperlink w:anchor="_Toc516780183" w:history="1">
+      <w:hyperlink w:anchor="_Toc516789152" w:history="1">
         <w:r>
           <w:rPr>
             <w:rStyle w:val="Lienhypertexte"/>
@@ -1243,7 +1235,7 @@
             <w:noProof/>
             <w:webHidden/>
           </w:rPr>
-          <w:instrText xml:space="preserve"> PAGEREF _Toc516780183 \h </w:instrText>
+          <w:instrText xml:space="preserve"> PAGEREF _Toc516789152 \h </w:instrText>
         </w:r>
         <w:r>
           <w:rPr>
@@ -1287,7 +1279,7 @@
           <w:lang w:eastAsia="fr-CH"/>
         </w:rPr>
       </w:pPr>
-      <w:hyperlink w:anchor="_Toc516780184" w:history="1">
+      <w:hyperlink w:anchor="_Toc516789153" w:history="1">
         <w:r>
           <w:rPr>
             <w:rStyle w:val="Lienhypertexte"/>
@@ -1329,7 +1321,7 @@
             <w:noProof/>
             <w:webHidden/>
           </w:rPr>
-          <w:instrText xml:space="preserve"> PAGEREF _Toc516780184 \h </w:instrText>
+          <w:instrText xml:space="preserve"> PAGEREF _Toc516789153 \h </w:instrText>
         </w:r>
         <w:r>
           <w:rPr>
@@ -1373,7 +1365,7 @@
           <w:lang w:eastAsia="fr-CH"/>
         </w:rPr>
       </w:pPr>
-      <w:hyperlink w:anchor="_Toc516780185" w:history="1">
+      <w:hyperlink w:anchor="_Toc516789154" w:history="1">
         <w:r>
           <w:rPr>
             <w:rStyle w:val="Lienhypertexte"/>
@@ -1415,7 +1407,7 @@
             <w:noProof/>
             <w:webHidden/>
           </w:rPr>
-          <w:instrText xml:space="preserve"> PAGEREF _Toc516780185 \h </w:instrText>
+          <w:instrText xml:space="preserve"> PAGEREF _Toc516789154 \h </w:instrText>
         </w:r>
         <w:r>
           <w:rPr>
@@ -1459,7 +1451,7 @@
           <w:lang w:eastAsia="fr-CH"/>
         </w:rPr>
       </w:pPr>
-      <w:hyperlink w:anchor="_Toc516780186" w:history="1">
+      <w:hyperlink w:anchor="_Toc516789155" w:history="1">
         <w:r>
           <w:rPr>
             <w:rStyle w:val="Lienhypertexte"/>
@@ -1501,7 +1493,7 @@
             <w:noProof/>
             <w:webHidden/>
           </w:rPr>
-          <w:instrText xml:space="preserve"> PAGEREF _Toc516780186 \h </w:instrText>
+          <w:instrText xml:space="preserve"> PAGEREF _Toc516789155 \h </w:instrText>
         </w:r>
         <w:r>
           <w:rPr>
@@ -1545,7 +1537,7 @@
           <w:lang w:eastAsia="fr-CH"/>
         </w:rPr>
       </w:pPr>
-      <w:hyperlink w:anchor="_Toc516780187" w:history="1">
+      <w:hyperlink w:anchor="_Toc516789156" w:history="1">
         <w:r>
           <w:rPr>
             <w:rStyle w:val="Lienhypertexte"/>
@@ -1587,7 +1579,7 @@
             <w:noProof/>
             <w:webHidden/>
           </w:rPr>
-          <w:instrText xml:space="preserve"> PAGEREF _Toc516780187 \h </w:instrText>
+          <w:instrText xml:space="preserve"> PAGEREF _Toc516789156 \h </w:instrText>
         </w:r>
         <w:r>
           <w:rPr>
@@ -1631,7 +1623,7 @@
           <w:lang w:eastAsia="fr-CH"/>
         </w:rPr>
       </w:pPr>
-      <w:hyperlink w:anchor="_Toc516780188" w:history="1">
+      <w:hyperlink w:anchor="_Toc516789157" w:history="1">
         <w:r>
           <w:rPr>
             <w:rStyle w:val="Lienhypertexte"/>
@@ -1673,7 +1665,7 @@
             <w:noProof/>
             <w:webHidden/>
           </w:rPr>
-          <w:instrText xml:space="preserve"> PAGEREF _Toc516780188 \h </w:instrText>
+          <w:instrText xml:space="preserve"> PAGEREF _Toc516789157 \h </w:instrText>
         </w:r>
         <w:r>
           <w:rPr>
@@ -1717,7 +1709,7 @@
           <w:lang w:eastAsia="fr-CH"/>
         </w:rPr>
       </w:pPr>
-      <w:hyperlink w:anchor="_Toc516780189" w:history="1">
+      <w:hyperlink w:anchor="_Toc516789158" w:history="1">
         <w:r>
           <w:rPr>
             <w:rStyle w:val="Lienhypertexte"/>
@@ -1759,7 +1751,7 @@
             <w:noProof/>
             <w:webHidden/>
           </w:rPr>
-          <w:instrText xml:space="preserve"> PAGEREF _Toc516780189 \h </w:instrText>
+          <w:instrText xml:space="preserve"> PAGEREF _Toc516789158 \h </w:instrText>
         </w:r>
         <w:r>
           <w:rPr>
@@ -1803,7 +1795,7 @@
           <w:lang w:eastAsia="fr-CH"/>
         </w:rPr>
       </w:pPr>
-      <w:hyperlink w:anchor="_Toc516780190" w:history="1">
+      <w:hyperlink w:anchor="_Toc516789159" w:history="1">
         <w:r>
           <w:rPr>
             <w:rStyle w:val="Lienhypertexte"/>
@@ -1845,7 +1837,7 @@
             <w:noProof/>
             <w:webHidden/>
           </w:rPr>
-          <w:instrText xml:space="preserve"> PAGEREF _Toc516780190 \h </w:instrText>
+          <w:instrText xml:space="preserve"> PAGEREF _Toc516789159 \h </w:instrText>
         </w:r>
         <w:r>
           <w:rPr>
@@ -1889,7 +1881,7 @@
           <w:lang w:eastAsia="fr-CH"/>
         </w:rPr>
       </w:pPr>
-      <w:hyperlink w:anchor="_Toc516780191" w:history="1">
+      <w:hyperlink w:anchor="_Toc516789160" w:history="1">
         <w:r>
           <w:rPr>
             <w:rStyle w:val="Lienhypertexte"/>
@@ -1910,7 +1902,7 @@
             <w:rStyle w:val="Lienhypertexte"/>
             <w:noProof/>
           </w:rPr>
-          <w:t>Base de données (A COMPLETER)</w:t>
+          <w:t>Base de données : modèle conceptuel</w:t>
         </w:r>
         <w:r>
           <w:rPr>
@@ -1931,7 +1923,7 @@
             <w:noProof/>
             <w:webHidden/>
           </w:rPr>
-          <w:instrText xml:space="preserve"> PAGEREF _Toc516780191 \h </w:instrText>
+          <w:instrText xml:space="preserve"> PAGEREF _Toc516789160 \h </w:instrText>
         </w:r>
         <w:r>
           <w:rPr>
@@ -1951,7 +1943,7 @@
             <w:noProof/>
             <w:webHidden/>
           </w:rPr>
-          <w:t>7</w:t>
+          <w:t>8</w:t>
         </w:r>
         <w:r>
           <w:rPr>
@@ -1975,7 +1967,7 @@
           <w:lang w:eastAsia="fr-CH"/>
         </w:rPr>
       </w:pPr>
-      <w:hyperlink w:anchor="_Toc516780192" w:history="1">
+      <w:hyperlink w:anchor="_Toc516789161" w:history="1">
         <w:r>
           <w:rPr>
             <w:rStyle w:val="Lienhypertexte"/>
@@ -2017,7 +2009,7 @@
             <w:noProof/>
             <w:webHidden/>
           </w:rPr>
-          <w:instrText xml:space="preserve"> PAGEREF _Toc516780192 \h </w:instrText>
+          <w:instrText xml:space="preserve"> PAGEREF _Toc516789161 \h </w:instrText>
         </w:r>
         <w:r>
           <w:rPr>
@@ -2037,7 +2029,7 @@
             <w:noProof/>
             <w:webHidden/>
           </w:rPr>
-          <w:t>8</w:t>
+          <w:t>9</w:t>
         </w:r>
         <w:r>
           <w:rPr>
@@ -2061,7 +2053,7 @@
           <w:lang w:eastAsia="fr-CH"/>
         </w:rPr>
       </w:pPr>
-      <w:hyperlink w:anchor="_Toc516780193" w:history="1">
+      <w:hyperlink w:anchor="_Toc516789162" w:history="1">
         <w:r>
           <w:rPr>
             <w:rStyle w:val="Lienhypertexte"/>
@@ -2103,7 +2095,7 @@
             <w:noProof/>
             <w:webHidden/>
           </w:rPr>
-          <w:instrText xml:space="preserve"> PAGEREF _Toc516780193 \h </w:instrText>
+          <w:instrText xml:space="preserve"> PAGEREF _Toc516789162 \h </w:instrText>
         </w:r>
         <w:r>
           <w:rPr>
@@ -2123,7 +2115,7 @@
             <w:noProof/>
             <w:webHidden/>
           </w:rPr>
-          <w:t>8</w:t>
+          <w:t>9</w:t>
         </w:r>
         <w:r>
           <w:rPr>
@@ -2147,7 +2139,7 @@
           <w:lang w:eastAsia="fr-CH"/>
         </w:rPr>
       </w:pPr>
-      <w:hyperlink w:anchor="_Toc516780194" w:history="1">
+      <w:hyperlink w:anchor="_Toc516789163" w:history="1">
         <w:r>
           <w:rPr>
             <w:rStyle w:val="Lienhypertexte"/>
@@ -2189,93 +2181,7 @@
             <w:noProof/>
             <w:webHidden/>
           </w:rPr>
-          <w:instrText xml:space="preserve"> PAGEREF _Toc516780194 \h </w:instrText>
-        </w:r>
-        <w:r>
-          <w:rPr>
-            <w:noProof/>
-            <w:webHidden/>
-          </w:rPr>
-        </w:r>
-        <w:r>
-          <w:rPr>
-            <w:noProof/>
-            <w:webHidden/>
-          </w:rPr>
-          <w:fldChar w:fldCharType="separate"/>
-        </w:r>
-        <w:r>
-          <w:rPr>
-            <w:noProof/>
-            <w:webHidden/>
-          </w:rPr>
-          <w:t>11</w:t>
-        </w:r>
-        <w:r>
-          <w:rPr>
-            <w:noProof/>
-            <w:webHidden/>
-          </w:rPr>
-          <w:fldChar w:fldCharType="end"/>
-        </w:r>
-      </w:hyperlink>
-    </w:p>
-    <w:p>
-      <w:pPr>
-        <w:pStyle w:val="TM2"/>
-        <w:tabs>
-          <w:tab w:val="left" w:pos="880"/>
-          <w:tab w:val="right" w:leader="dot" w:pos="9396"/>
-        </w:tabs>
-        <w:rPr>
-          <w:rFonts w:eastAsiaTheme="minorEastAsia"/>
-          <w:noProof/>
-          <w:lang w:eastAsia="fr-CH"/>
-        </w:rPr>
-      </w:pPr>
-      <w:hyperlink w:anchor="_Toc516780195" w:history="1">
-        <w:r>
-          <w:rPr>
-            <w:rStyle w:val="Lienhypertexte"/>
-            <w:noProof/>
-          </w:rPr>
-          <w:t>4.3</w:t>
-        </w:r>
-        <w:r>
-          <w:rPr>
-            <w:rFonts w:eastAsiaTheme="minorEastAsia"/>
-            <w:noProof/>
-            <w:lang w:eastAsia="fr-CH"/>
-          </w:rPr>
-          <w:tab/>
-        </w:r>
-        <w:r>
-          <w:rPr>
-            <w:rStyle w:val="Lienhypertexte"/>
-            <w:noProof/>
-          </w:rPr>
-          <w:t>Base de données</w:t>
-        </w:r>
-        <w:r>
-          <w:rPr>
-            <w:noProof/>
-            <w:webHidden/>
-          </w:rPr>
-          <w:tab/>
-        </w:r>
-        <w:r>
-          <w:rPr>
-            <w:noProof/>
-            <w:webHidden/>
-          </w:rPr>
-          <w:fldChar w:fldCharType="begin"/>
-        </w:r>
-        <w:r>
-          <w:rPr>
-            <w:noProof/>
-            <w:webHidden/>
-          </w:rPr>
-          <w:instrText xml:space="preserve"> PAGEREF _Toc516780195 \h </w:instrText>
+          <w:instrText xml:space="preserve"> PAGEREF _Toc516789163 \h </w:instrText>
         </w:r>
         <w:r>
           <w:rPr>
@@ -2308,6 +2214,94 @@
     </w:p>
     <w:p>
       <w:pPr>
+        <w:pStyle w:val="TM2"/>
+        <w:tabs>
+          <w:tab w:val="left" w:pos="880"/>
+          <w:tab w:val="right" w:leader="dot" w:pos="9396"/>
+        </w:tabs>
+        <w:rPr>
+          <w:rFonts w:eastAsiaTheme="minorEastAsia"/>
+          <w:noProof/>
+          <w:lang w:eastAsia="fr-CH"/>
+        </w:rPr>
+      </w:pPr>
+      <w:hyperlink w:anchor="_Toc516789164" w:history="1">
+        <w:r>
+          <w:rPr>
+            <w:rStyle w:val="Lienhypertexte"/>
+            <w:noProof/>
+          </w:rPr>
+          <w:t>4.3</w:t>
+        </w:r>
+        <w:r>
+          <w:rPr>
+            <w:rFonts w:eastAsiaTheme="minorEastAsia"/>
+            <w:noProof/>
+            <w:lang w:eastAsia="fr-CH"/>
+          </w:rPr>
+          <w:tab/>
+        </w:r>
+        <w:r>
+          <w:rPr>
+            <w:rStyle w:val="Lienhypertexte"/>
+            <w:noProof/>
+          </w:rPr>
+          <w:t>Base de données : modèle relationnel</w:t>
+        </w:r>
+        <w:r>
+          <w:rPr>
+            <w:noProof/>
+            <w:webHidden/>
+          </w:rPr>
+          <w:tab/>
+        </w:r>
+        <w:r>
+          <w:rPr>
+            <w:noProof/>
+            <w:webHidden/>
+          </w:rPr>
+          <w:fldChar w:fldCharType="begin"/>
+        </w:r>
+        <w:r>
+          <w:rPr>
+            <w:noProof/>
+            <w:webHidden/>
+          </w:rPr>
+          <w:instrText xml:space="preserve"> PAGEREF _Toc516789164 \h </w:instrText>
+        </w:r>
+        <w:r>
+          <w:rPr>
+            <w:noProof/>
+            <w:webHidden/>
+          </w:rPr>
+        </w:r>
+        <w:r>
+          <w:rPr>
+            <w:noProof/>
+            <w:webHidden/>
+          </w:rPr>
+          <w:fldChar w:fldCharType="separate"/>
+        </w:r>
+        <w:r>
+          <w:rPr>
+            <w:noProof/>
+            <w:webHidden/>
+          </w:rPr>
+          <w:t>13</w:t>
+        </w:r>
+        <w:r>
+          <w:rPr>
+            <w:noProof/>
+            <w:webHidden/>
+          </w:rPr>
+          <w:fldChar w:fldCharType="end"/>
+        </w:r>
+      </w:hyperlink>
+      <w:bookmarkStart w:id="1" w:name="_GoBack"/>
+      <w:bookmarkEnd w:id="1"/>
+    </w:p>
+    <w:p>
+      <w:pPr>
         <w:pStyle w:val="TM1"/>
         <w:tabs>
           <w:tab w:val="left" w:pos="440"/>
@@ -2319,7 +2313,7 @@
           <w:lang w:eastAsia="fr-CH"/>
         </w:rPr>
       </w:pPr>
-      <w:hyperlink w:anchor="_Toc516780196" w:history="1">
+      <w:hyperlink w:anchor="_Toc516789165" w:history="1">
         <w:r>
           <w:rPr>
             <w:rStyle w:val="Lienhypertexte"/>
@@ -2361,7 +2355,7 @@
             <w:noProof/>
             <w:webHidden/>
           </w:rPr>
-          <w:instrText xml:space="preserve"> PAGEREF _Toc516780196 \h </w:instrText>
+          <w:instrText xml:space="preserve"> PAGEREF _Toc516789165 \h </w:instrText>
         </w:r>
         <w:r>
           <w:rPr>
@@ -2381,7 +2375,7 @@
             <w:noProof/>
             <w:webHidden/>
           </w:rPr>
-          <w:t>13</w:t>
+          <w:t>14</w:t>
         </w:r>
         <w:r>
           <w:rPr>
@@ -2405,7 +2399,7 @@
           <w:lang w:eastAsia="fr-CH"/>
         </w:rPr>
       </w:pPr>
-      <w:hyperlink w:anchor="_Toc516780197" w:history="1">
+      <w:hyperlink w:anchor="_Toc516789166" w:history="1">
         <w:r>
           <w:rPr>
             <w:rStyle w:val="Lienhypertexte"/>
@@ -2447,7 +2441,7 @@
             <w:noProof/>
             <w:webHidden/>
           </w:rPr>
-          <w:instrText xml:space="preserve"> PAGEREF _Toc516780197 \h </w:instrText>
+          <w:instrText xml:space="preserve"> PAGEREF _Toc516789166 \h </w:instrText>
         </w:r>
         <w:r>
           <w:rPr>
@@ -2467,7 +2461,7 @@
             <w:noProof/>
             <w:webHidden/>
           </w:rPr>
-          <w:t>13</w:t>
+          <w:t>14</w:t>
         </w:r>
         <w:r>
           <w:rPr>
@@ -2491,7 +2485,7 @@
           <w:lang w:eastAsia="fr-CH"/>
         </w:rPr>
       </w:pPr>
-      <w:hyperlink w:anchor="_Toc516780198" w:history="1">
+      <w:hyperlink w:anchor="_Toc516789167" w:history="1">
         <w:r>
           <w:rPr>
             <w:rStyle w:val="Lienhypertexte"/>
@@ -2533,7 +2527,7 @@
             <w:noProof/>
             <w:webHidden/>
           </w:rPr>
-          <w:instrText xml:space="preserve"> PAGEREF _Toc516780198 \h </w:instrText>
+          <w:instrText xml:space="preserve"> PAGEREF _Toc516789167 \h </w:instrText>
         </w:r>
         <w:r>
           <w:rPr>
@@ -2553,7 +2547,7 @@
             <w:noProof/>
             <w:webHidden/>
           </w:rPr>
-          <w:t>13</w:t>
+          <w:t>14</w:t>
         </w:r>
         <w:r>
           <w:rPr>
@@ -2577,7 +2571,7 @@
           <w:lang w:eastAsia="fr-CH"/>
         </w:rPr>
       </w:pPr>
-      <w:hyperlink w:anchor="_Toc516780199" w:history="1">
+      <w:hyperlink w:anchor="_Toc516789168" w:history="1">
         <w:r>
           <w:rPr>
             <w:rStyle w:val="Lienhypertexte"/>
@@ -2619,7 +2613,7 @@
             <w:noProof/>
             <w:webHidden/>
           </w:rPr>
-          <w:instrText xml:space="preserve"> PAGEREF _Toc516780199 \h </w:instrText>
+          <w:instrText xml:space="preserve"> PAGEREF _Toc516789168 \h </w:instrText>
         </w:r>
         <w:r>
           <w:rPr>
@@ -2639,7 +2633,7 @@
             <w:noProof/>
             <w:webHidden/>
           </w:rPr>
-          <w:t>14</w:t>
+          <w:t>15</w:t>
         </w:r>
         <w:r>
           <w:rPr>
@@ -2663,7 +2657,7 @@
           <w:lang w:eastAsia="fr-CH"/>
         </w:rPr>
       </w:pPr>
-      <w:hyperlink w:anchor="_Toc516780200" w:history="1">
+      <w:hyperlink w:anchor="_Toc516789169" w:history="1">
         <w:r>
           <w:rPr>
             <w:rStyle w:val="Lienhypertexte"/>
@@ -2705,7 +2699,7 @@
             <w:noProof/>
             <w:webHidden/>
           </w:rPr>
-          <w:instrText xml:space="preserve"> PAGEREF _Toc516780200 \h </w:instrText>
+          <w:instrText xml:space="preserve"> PAGEREF _Toc516789169 \h </w:instrText>
         </w:r>
         <w:r>
           <w:rPr>
@@ -2725,7 +2719,7 @@
             <w:noProof/>
             <w:webHidden/>
           </w:rPr>
-          <w:t>14</w:t>
+          <w:t>15</w:t>
         </w:r>
         <w:r>
           <w:rPr>
@@ -2749,7 +2743,7 @@
           <w:lang w:eastAsia="fr-CH"/>
         </w:rPr>
       </w:pPr>
-      <w:hyperlink w:anchor="_Toc516780201" w:history="1">
+      <w:hyperlink w:anchor="_Toc516789170" w:history="1">
         <w:r>
           <w:rPr>
             <w:rStyle w:val="Lienhypertexte"/>
@@ -2791,7 +2785,7 @@
             <w:noProof/>
             <w:webHidden/>
           </w:rPr>
-          <w:instrText xml:space="preserve"> PAGEREF _Toc516780201 \h </w:instrText>
+          <w:instrText xml:space="preserve"> PAGEREF _Toc516789170 \h </w:instrText>
         </w:r>
         <w:r>
           <w:rPr>
@@ -2835,7 +2829,7 @@
           <w:lang w:eastAsia="fr-CH"/>
         </w:rPr>
       </w:pPr>
-      <w:hyperlink w:anchor="_Toc516780202" w:history="1">
+      <w:hyperlink w:anchor="_Toc516789171" w:history="1">
         <w:r>
           <w:rPr>
             <w:rStyle w:val="Lienhypertexte"/>
@@ -2877,7 +2871,7 @@
             <w:noProof/>
             <w:webHidden/>
           </w:rPr>
-          <w:instrText xml:space="preserve"> PAGEREF _Toc516780202 \h </w:instrText>
+          <w:instrText xml:space="preserve"> PAGEREF _Toc516789171 \h </w:instrText>
         </w:r>
         <w:r>
           <w:rPr>
@@ -2921,7 +2915,7 @@
           <w:lang w:eastAsia="fr-CH"/>
         </w:rPr>
       </w:pPr>
-      <w:hyperlink w:anchor="_Toc516780203" w:history="1">
+      <w:hyperlink w:anchor="_Toc516789172" w:history="1">
         <w:r>
           <w:rPr>
             <w:rStyle w:val="Lienhypertexte"/>
@@ -2963,7 +2957,7 @@
             <w:noProof/>
             <w:webHidden/>
           </w:rPr>
-          <w:instrText xml:space="preserve"> PAGEREF _Toc516780203 \h </w:instrText>
+          <w:instrText xml:space="preserve"> PAGEREF _Toc516789172 \h </w:instrText>
         </w:r>
         <w:r>
           <w:rPr>
@@ -3007,7 +3001,7 @@
           <w:lang w:eastAsia="fr-CH"/>
         </w:rPr>
       </w:pPr>
-      <w:hyperlink w:anchor="_Toc516780204" w:history="1">
+      <w:hyperlink w:anchor="_Toc516789173" w:history="1">
         <w:r>
           <w:rPr>
             <w:rStyle w:val="Lienhypertexte"/>
@@ -3049,7 +3043,7 @@
             <w:noProof/>
             <w:webHidden/>
           </w:rPr>
-          <w:instrText xml:space="preserve"> PAGEREF _Toc516780204 \h </w:instrText>
+          <w:instrText xml:space="preserve"> PAGEREF _Toc516789173 \h </w:instrText>
         </w:r>
         <w:r>
           <w:rPr>
@@ -3093,7 +3087,7 @@
           <w:lang w:eastAsia="fr-CH"/>
         </w:rPr>
       </w:pPr>
-      <w:hyperlink w:anchor="_Toc516780205" w:history="1">
+      <w:hyperlink w:anchor="_Toc516789174" w:history="1">
         <w:r>
           <w:rPr>
             <w:rStyle w:val="Lienhypertexte"/>
@@ -3135,7 +3129,7 @@
             <w:noProof/>
             <w:webHidden/>
           </w:rPr>
-          <w:instrText xml:space="preserve"> PAGEREF _Toc516780205 \h </w:instrText>
+          <w:instrText xml:space="preserve"> PAGEREF _Toc516789174 \h </w:instrText>
         </w:r>
         <w:r>
           <w:rPr>
@@ -3179,7 +3173,7 @@
           <w:lang w:eastAsia="fr-CH"/>
         </w:rPr>
       </w:pPr>
-      <w:hyperlink w:anchor="_Toc516780206" w:history="1">
+      <w:hyperlink w:anchor="_Toc516789175" w:history="1">
         <w:r>
           <w:rPr>
             <w:rStyle w:val="Lienhypertexte"/>
@@ -3221,7 +3215,7 @@
             <w:noProof/>
             <w:webHidden/>
           </w:rPr>
-          <w:instrText xml:space="preserve"> PAGEREF _Toc516780206 \h </w:instrText>
+          <w:instrText xml:space="preserve"> PAGEREF _Toc516789175 \h </w:instrText>
         </w:r>
         <w:r>
           <w:rPr>
@@ -3265,7 +3259,7 @@
           <w:lang w:eastAsia="fr-CH"/>
         </w:rPr>
       </w:pPr>
-      <w:hyperlink w:anchor="_Toc516780207" w:history="1">
+      <w:hyperlink w:anchor="_Toc516789176" w:history="1">
         <w:r>
           <w:rPr>
             <w:rStyle w:val="Lienhypertexte"/>
@@ -3307,7 +3301,7 @@
             <w:noProof/>
             <w:webHidden/>
           </w:rPr>
-          <w:instrText xml:space="preserve"> PAGEREF _Toc516780207 \h </w:instrText>
+          <w:instrText xml:space="preserve"> PAGEREF _Toc516789176 \h </w:instrText>
         </w:r>
         <w:r>
           <w:rPr>
@@ -3351,7 +3345,7 @@
           <w:lang w:eastAsia="fr-CH"/>
         </w:rPr>
       </w:pPr>
-      <w:hyperlink w:anchor="_Toc516780208" w:history="1">
+      <w:hyperlink w:anchor="_Toc516789177" w:history="1">
         <w:r>
           <w:rPr>
             <w:rStyle w:val="Lienhypertexte"/>
@@ -3393,7 +3387,7 @@
             <w:noProof/>
             <w:webHidden/>
           </w:rPr>
-          <w:instrText xml:space="preserve"> PAGEREF _Toc516780208 \h </w:instrText>
+          <w:instrText xml:space="preserve"> PAGEREF _Toc516789177 \h </w:instrText>
         </w:r>
         <w:r>
           <w:rPr>
@@ -3437,7 +3431,7 @@
           <w:lang w:eastAsia="fr-CH"/>
         </w:rPr>
       </w:pPr>
-      <w:hyperlink w:anchor="_Toc516780209" w:history="1">
+      <w:hyperlink w:anchor="_Toc516789178" w:history="1">
         <w:r>
           <w:rPr>
             <w:rStyle w:val="Lienhypertexte"/>
@@ -3479,7 +3473,7 @@
             <w:noProof/>
             <w:webHidden/>
           </w:rPr>
-          <w:instrText xml:space="preserve"> PAGEREF _Toc516780209 \h </w:instrText>
+          <w:instrText xml:space="preserve"> PAGEREF _Toc516789178 \h </w:instrText>
         </w:r>
         <w:r>
           <w:rPr>
@@ -3523,7 +3517,7 @@
           <w:lang w:eastAsia="fr-CH"/>
         </w:rPr>
       </w:pPr>
-      <w:hyperlink w:anchor="_Toc516780210" w:history="1">
+      <w:hyperlink w:anchor="_Toc516789179" w:history="1">
         <w:r>
           <w:rPr>
             <w:rStyle w:val="Lienhypertexte"/>
@@ -3565,7 +3559,7 @@
             <w:noProof/>
             <w:webHidden/>
           </w:rPr>
-          <w:instrText xml:space="preserve"> PAGEREF _Toc516780210 \h </w:instrText>
+          <w:instrText xml:space="preserve"> PAGEREF _Toc516789179 \h </w:instrText>
         </w:r>
         <w:r>
           <w:rPr>
@@ -3609,7 +3603,7 @@
           <w:lang w:eastAsia="fr-CH"/>
         </w:rPr>
       </w:pPr>
-      <w:hyperlink w:anchor="_Toc516780211" w:history="1">
+      <w:hyperlink w:anchor="_Toc516789180" w:history="1">
         <w:r>
           <w:rPr>
             <w:rStyle w:val="Lienhypertexte"/>
@@ -3651,7 +3645,7 @@
             <w:noProof/>
             <w:webHidden/>
           </w:rPr>
-          <w:instrText xml:space="preserve"> PAGEREF _Toc516780211 \h </w:instrText>
+          <w:instrText xml:space="preserve"> PAGEREF _Toc516789180 \h </w:instrText>
         </w:r>
         <w:r>
           <w:rPr>
@@ -3695,7 +3689,7 @@
           <w:lang w:eastAsia="fr-CH"/>
         </w:rPr>
       </w:pPr>
-      <w:hyperlink w:anchor="_Toc516780212" w:history="1">
+      <w:hyperlink w:anchor="_Toc516789181" w:history="1">
         <w:r>
           <w:rPr>
             <w:rStyle w:val="Lienhypertexte"/>
@@ -3737,7 +3731,7 @@
             <w:noProof/>
             <w:webHidden/>
           </w:rPr>
-          <w:instrText xml:space="preserve"> PAGEREF _Toc516780212 \h </w:instrText>
+          <w:instrText xml:space="preserve"> PAGEREF _Toc516789181 \h </w:instrText>
         </w:r>
         <w:r>
           <w:rPr>
@@ -3781,7 +3775,7 @@
           <w:lang w:eastAsia="fr-CH"/>
         </w:rPr>
       </w:pPr>
-      <w:hyperlink w:anchor="_Toc516780213" w:history="1">
+      <w:hyperlink w:anchor="_Toc516789182" w:history="1">
         <w:r>
           <w:rPr>
             <w:rStyle w:val="Lienhypertexte"/>
@@ -3823,7 +3817,7 @@
             <w:noProof/>
             <w:webHidden/>
           </w:rPr>
-          <w:instrText xml:space="preserve"> PAGEREF _Toc516780213 \h </w:instrText>
+          <w:instrText xml:space="preserve"> PAGEREF _Toc516789182 \h </w:instrText>
         </w:r>
         <w:r>
           <w:rPr>
@@ -3867,7 +3861,7 @@
           <w:lang w:eastAsia="fr-CH"/>
         </w:rPr>
       </w:pPr>
-      <w:hyperlink w:anchor="_Toc516780214" w:history="1">
+      <w:hyperlink w:anchor="_Toc516789183" w:history="1">
         <w:r>
           <w:rPr>
             <w:rStyle w:val="Lienhypertexte"/>
@@ -3909,7 +3903,7 @@
             <w:noProof/>
             <w:webHidden/>
           </w:rPr>
-          <w:instrText xml:space="preserve"> PAGEREF _Toc516780214 \h </w:instrText>
+          <w:instrText xml:space="preserve"> PAGEREF _Toc516789183 \h </w:instrText>
         </w:r>
         <w:r>
           <w:rPr>
@@ -3953,7 +3947,7 @@
           <w:lang w:eastAsia="fr-CH"/>
         </w:rPr>
       </w:pPr>
-      <w:hyperlink w:anchor="_Toc516780215" w:history="1">
+      <w:hyperlink w:anchor="_Toc516789184" w:history="1">
         <w:r>
           <w:rPr>
             <w:rStyle w:val="Lienhypertexte"/>
@@ -3995,7 +3989,7 @@
             <w:noProof/>
             <w:webHidden/>
           </w:rPr>
-          <w:instrText xml:space="preserve"> PAGEREF _Toc516780215 \h </w:instrText>
+          <w:instrText xml:space="preserve"> PAGEREF _Toc516789184 \h </w:instrText>
         </w:r>
         <w:r>
           <w:rPr>
@@ -4039,7 +4033,7 @@
           <w:lang w:eastAsia="fr-CH"/>
         </w:rPr>
       </w:pPr>
-      <w:hyperlink w:anchor="_Toc516780216" w:history="1">
+      <w:hyperlink w:anchor="_Toc516789185" w:history="1">
         <w:r>
           <w:rPr>
             <w:rStyle w:val="Lienhypertexte"/>
@@ -4081,7 +4075,7 @@
             <w:noProof/>
             <w:webHidden/>
           </w:rPr>
-          <w:instrText xml:space="preserve"> PAGEREF _Toc516780216 \h </w:instrText>
+          <w:instrText xml:space="preserve"> PAGEREF _Toc516789185 \h </w:instrText>
         </w:r>
         <w:r>
           <w:rPr>
@@ -4135,7 +4129,7 @@
           <w:color w:val="FF0000"/>
         </w:rPr>
       </w:pPr>
-      <w:bookmarkStart w:id="2" w:name="_Toc516780184"/>
+      <w:bookmarkStart w:id="2" w:name="_Toc516789153"/>
       <w:r>
         <w:lastRenderedPageBreak/>
         <w:t>Introduction</w:t>
@@ -4217,7 +4211,7 @@
       <w:pPr>
         <w:pStyle w:val="Titre1"/>
       </w:pPr>
-      <w:bookmarkStart w:id="3" w:name="_Toc516780185"/>
+      <w:bookmarkStart w:id="3" w:name="_Toc516789154"/>
       <w:r>
         <w:lastRenderedPageBreak/>
         <w:t>Analyse</w:t>
@@ -4228,7 +4222,7 @@
       <w:pPr>
         <w:pStyle w:val="Titre2"/>
       </w:pPr>
-      <w:bookmarkStart w:id="4" w:name="_Toc516780186"/>
+      <w:bookmarkStart w:id="4" w:name="_Toc516789155"/>
       <w:r>
         <w:t>Fonctionnement général de l’applicatif</w:t>
       </w:r>
@@ -4585,7 +4579,7 @@
       <w:pPr>
         <w:pStyle w:val="Titre2"/>
       </w:pPr>
-      <w:bookmarkStart w:id="5" w:name="_Toc516780187"/>
+      <w:bookmarkStart w:id="5" w:name="_Toc516789156"/>
       <w:r>
         <w:t>Partage des responsabilités entre le serveur et le client</w:t>
       </w:r>
@@ -4663,8 +4657,11 @@
     <w:p>
       <w:pPr>
         <w:pStyle w:val="Titre2"/>
-      </w:pPr>
-      <w:bookmarkStart w:id="6" w:name="_Toc516780188"/>
+        <w:rPr>
+          <w:color w:val="00B0F0"/>
+        </w:rPr>
+      </w:pPr>
+      <w:bookmarkStart w:id="6" w:name="_Toc516789157"/>
       <w:r>
         <w:t>Diagramme d’activité général</w:t>
       </w:r>
@@ -4679,14 +4676,7 @@
       </w:r>
       <w:bookmarkEnd w:id="6"/>
     </w:p>
-    <w:p>
-      <w:r>
-        <w:t>I</w:t>
-      </w:r>
-      <w:r>
-        <w:t>llustrant le partage des responsabilités entre le serveur et le client</w:t>
-      </w:r>
-    </w:p>
+    <w:p/>
     <w:p>
       <w:pPr>
         <w:tabs>
@@ -4707,7 +4697,7 @@
       <w:pPr>
         <w:pStyle w:val="Titre2"/>
       </w:pPr>
-      <w:bookmarkStart w:id="7" w:name="_Toc516780189"/>
+      <w:bookmarkStart w:id="7" w:name="_Toc516789158"/>
       <w:r>
         <w:t>Cas d’utilisation</w:t>
       </w:r>
@@ -5207,7 +5197,7 @@
       <w:pPr>
         <w:pStyle w:val="Titre2"/>
       </w:pPr>
-      <w:bookmarkStart w:id="8" w:name="_Toc516780190"/>
+      <w:bookmarkStart w:id="8" w:name="_Toc516789159"/>
       <w:r>
         <w:lastRenderedPageBreak/>
         <w:t>Modèle de domaine</w:t>
@@ -5453,29 +5443,122 @@
     </w:p>
     <w:p>
       <w:pPr>
+        <w:jc w:val="left"/>
+        <w:rPr>
+          <w:color w:val="808080" w:themeColor="background1" w:themeShade="80"/>
+        </w:rPr>
+      </w:pPr>
+      <w:r>
+        <w:rPr>
+          <w:color w:val="808080" w:themeColor="background1" w:themeShade="80"/>
+        </w:rPr>
+        <w:br w:type="page"/>
+      </w:r>
+    </w:p>
+    <w:p>
+      <w:pPr>
         <w:pStyle w:val="Titre2"/>
       </w:pPr>
-      <w:bookmarkStart w:id="9" w:name="_Toc516780191"/>
-      <w:r>
+      <w:bookmarkStart w:id="9" w:name="_Toc516789160"/>
+      <w:r>
+        <w:lastRenderedPageBreak/>
         <w:t>Base de données</w:t>
       </w:r>
       <w:r>
-        <w:t xml:space="preserve"> </w:t>
-      </w:r>
-      <w:r>
         <w:rPr>
           <w:color w:val="00B0F0"/>
         </w:rPr>
-        <w:t>(A COMPLETER)</w:t>
+        <w:t> </w:t>
+      </w:r>
+      <w:r>
+        <w:t>: modèle conceptuel</w:t>
       </w:r>
       <w:bookmarkEnd w:id="9"/>
     </w:p>
     <w:p>
-      <w:r>
-        <w:t>Modèle conceptuel (entité-associations) a</w:t>
-      </w:r>
-      <w:r>
-        <w:t>vec commentaires</w:t>
+      <w:pPr>
+        <w:jc w:val="center"/>
+      </w:pPr>
+      <w:r>
+        <w:rPr>
+          <w:noProof/>
+        </w:rPr>
+        <w:drawing>
+          <wp:inline distT="0" distB="0" distL="0" distR="0" wp14:anchorId="452FBB59" wp14:editId="4408D0DD">
+            <wp:extent cx="5972810" cy="3620582"/>
+            <wp:effectExtent l="0" t="0" r="0" b="0"/>
+            <wp:docPr id="88" name="Image 88"/>
+            <wp:cNvGraphicFramePr>
+              <a:graphicFrameLocks xmlns:a="http://schemas.openxmlformats.org/drawingml/2006/main" noChangeAspect="1"/>
+            </wp:cNvGraphicFramePr>
+            <a:graphic xmlns:a="http://schemas.openxmlformats.org/drawingml/2006/main">
+              <a:graphicData uri="http://schemas.openxmlformats.org/drawingml/2006/picture">
+                <pic:pic xmlns:pic="http://schemas.openxmlformats.org/drawingml/2006/picture">
+                  <pic:nvPicPr>
+                    <pic:cNvPr id="0" name="Picture 2"/>
+                    <pic:cNvPicPr>
+                      <a:picLocks noChangeAspect="1" noChangeArrowheads="1"/>
+                    </pic:cNvPicPr>
+                  </pic:nvPicPr>
+                  <pic:blipFill>
+                    <a:blip r:embed="rId15">
+                      <a:extLst>
+                        <a:ext uri="{28A0092B-C50C-407E-A947-70E740481C1C}">
+                          <a14:useLocalDpi xmlns:a14="http://schemas.microsoft.com/office/drawing/2010/main" val="0"/>
+                        </a:ext>
+                      </a:extLst>
+                    </a:blip>
+                    <a:srcRect/>
+                    <a:stretch>
+                      <a:fillRect/>
+                    </a:stretch>
+                  </pic:blipFill>
+                  <pic:spPr bwMode="auto">
+                    <a:xfrm>
+                      <a:off x="0" y="0"/>
+                      <a:ext cx="5972810" cy="3620582"/>
+                    </a:xfrm>
+                    <a:prstGeom prst="rect">
+                      <a:avLst/>
+                    </a:prstGeom>
+                    <a:noFill/>
+                    <a:ln>
+                      <a:noFill/>
+                    </a:ln>
+                  </pic:spPr>
+                </pic:pic>
+              </a:graphicData>
+            </a:graphic>
+          </wp:inline>
+        </w:drawing>
+      </w:r>
+    </w:p>
+    <w:p>
+      <w:r>
+        <w:t>Le modèle conceptuel de la base de données étant très similaire au schéma relationnel, le détail de chaque classe n’est pas détaillé ici. En revanche nous pouvons développer un peu les relations mises en place entre chaque entité, que nous ne pouvons voir que dans ce schéma.</w:t>
+      </w:r>
+    </w:p>
+    <w:p>
+      <w:r>
+        <w:t>Comme mentionné plus tard dans la planification des itérations, l’entité des scores n’a pas pu être implémentée par manque de temps et c’est d’ailleurs la seule parmi toutes ces entités. Les cartes ayant des actions associées nous avons fait en sorte</w:t>
+      </w:r>
+      <w:r>
+        <w:t>,</w:t>
+      </w:r>
+      <w:r>
+        <w:t xml:space="preserve"> dans notre implémentation de la base de données </w:t>
+      </w:r>
+      <w:r>
+        <w:t>de</w:t>
+      </w:r>
+      <w:r>
+        <w:t xml:space="preserve"> notre serveur</w:t>
+      </w:r>
+      <w:r>
+        <w:t>,</w:t>
+      </w:r>
+      <w:r>
+        <w:t xml:space="preserve"> d’associer une constante en tant qu’action à chaque carte. Concernant les cases du plateau, elles sont presque toutes dotées d’un panel de prix. De ce fait chaque objet de type case possède ou non un objet de type prix, qui répertorie tous les prix associés à la case.</w:t>
       </w:r>
     </w:p>
     <w:p>
@@ -5490,7 +5573,7 @@
       <w:pPr>
         <w:pStyle w:val="Titre1"/>
       </w:pPr>
-      <w:bookmarkStart w:id="10" w:name="_Toc516780192"/>
+      <w:bookmarkStart w:id="10" w:name="_Toc516789161"/>
       <w:r>
         <w:lastRenderedPageBreak/>
         <w:t>Conception du projet</w:t>
@@ -5504,7 +5587,7 @@
           <w:color w:val="00B0F0"/>
         </w:rPr>
       </w:pPr>
-      <w:bookmarkStart w:id="11" w:name="_Toc516780193"/>
+      <w:bookmarkStart w:id="11" w:name="_Toc516789162"/>
       <w:r>
         <w:t>Protocole d’échange entre le client et le serveur</w:t>
       </w:r>
@@ -7837,7 +7920,7 @@
                     </pic:cNvPicPr>
                   </pic:nvPicPr>
                   <pic:blipFill>
-                    <a:blip r:embed="rId15">
+                    <a:blip r:embed="rId16">
                       <a:extLst>
                         <a:ext uri="{28A0092B-C50C-407E-A947-70E740481C1C}">
                           <a14:useLocalDpi xmlns:a14="http://schemas.microsoft.com/office/drawing/2010/main" val="0"/>
@@ -7945,7 +8028,7 @@
                     </pic:cNvPicPr>
                   </pic:nvPicPr>
                   <pic:blipFill>
-                    <a:blip r:embed="rId16">
+                    <a:blip r:embed="rId17">
                       <a:extLst>
                         <a:ext uri="{28A0092B-C50C-407E-A947-70E740481C1C}">
                           <a14:useLocalDpi xmlns:a14="http://schemas.microsoft.com/office/drawing/2010/main" val="0"/>
@@ -8060,7 +8143,7 @@
       <w:pPr>
         <w:pStyle w:val="Titre2"/>
       </w:pPr>
-      <w:bookmarkStart w:id="12" w:name="_Toc516780194"/>
+      <w:bookmarkStart w:id="12" w:name="_Toc516789163"/>
       <w:r>
         <w:lastRenderedPageBreak/>
         <w:t>Diagrammes de classes</w:t>
@@ -8075,23 +8158,72 @@
         <w:t>(A COMPLETER)</w:t>
       </w:r>
       <w:bookmarkEnd w:id="12"/>
-    </w:p>
-    <w:p>
-      <w:r>
-        <w:t xml:space="preserve">Du serveur et du client, à commenter et justifier (sans attributs et méthodes) </w:t>
-      </w:r>
-      <w:r>
-        <w:sym w:font="Wingdings" w:char="F0E0"/>
-      </w:r>
-      <w:r>
-        <w:t xml:space="preserve"> UML</w:t>
-      </w:r>
     </w:p>
     <w:p>
       <w:pPr>
         <w:tabs>
           <w:tab w:val="left" w:leader="dot" w:pos="9356"/>
         </w:tabs>
+      </w:pPr>
+      <w:r>
+        <w:rPr>
+          <w:noProof/>
+        </w:rPr>
+        <w:drawing>
+          <wp:inline distT="0" distB="0" distL="0" distR="0" wp14:anchorId="1413FEAE" wp14:editId="5AEAC870">
+            <wp:extent cx="5963920" cy="3599815"/>
+            <wp:effectExtent l="0" t="0" r="0" b="635"/>
+            <wp:docPr id="144" name="Image 144"/>
+            <wp:cNvGraphicFramePr>
+              <a:graphicFrameLocks xmlns:a="http://schemas.openxmlformats.org/drawingml/2006/main" noChangeAspect="1"/>
+            </wp:cNvGraphicFramePr>
+            <a:graphic xmlns:a="http://schemas.openxmlformats.org/drawingml/2006/main">
+              <a:graphicData uri="http://schemas.openxmlformats.org/drawingml/2006/picture">
+                <pic:pic xmlns:pic="http://schemas.openxmlformats.org/drawingml/2006/picture">
+                  <pic:nvPicPr>
+                    <pic:cNvPr id="0" name="Picture 5"/>
+                    <pic:cNvPicPr>
+                      <a:picLocks noChangeAspect="1" noChangeArrowheads="1"/>
+                    </pic:cNvPicPr>
+                  </pic:nvPicPr>
+                  <pic:blipFill>
+                    <a:blip r:embed="rId18" cstate="print">
+                      <a:extLst>
+                        <a:ext uri="{28A0092B-C50C-407E-A947-70E740481C1C}">
+                          <a14:useLocalDpi xmlns:a14="http://schemas.microsoft.com/office/drawing/2010/main" val="0"/>
+                        </a:ext>
+                      </a:extLst>
+                    </a:blip>
+                    <a:srcRect/>
+                    <a:stretch>
+                      <a:fillRect/>
+                    </a:stretch>
+                  </pic:blipFill>
+                  <pic:spPr bwMode="auto">
+                    <a:xfrm>
+                      <a:off x="0" y="0"/>
+                      <a:ext cx="5963920" cy="3599815"/>
+                    </a:xfrm>
+                    <a:prstGeom prst="rect">
+                      <a:avLst/>
+                    </a:prstGeom>
+                    <a:noFill/>
+                    <a:ln>
+                      <a:noFill/>
+                    </a:ln>
+                  </pic:spPr>
+                </pic:pic>
+              </a:graphicData>
+            </a:graphic>
+          </wp:inline>
+        </w:drawing>
+      </w:r>
+    </w:p>
+    <w:p>
+      <w:pPr>
+        <w:tabs>
+          <w:tab w:val="left" w:leader="dot" w:pos="9356"/>
+        </w:tabs>
         <w:rPr>
           <w:color w:val="808080" w:themeColor="background1" w:themeShade="80"/>
         </w:rPr>
@@ -8121,10 +8253,13 @@
       <w:pPr>
         <w:pStyle w:val="Titre2"/>
       </w:pPr>
-      <w:bookmarkStart w:id="13" w:name="_Toc516780195"/>
+      <w:bookmarkStart w:id="13" w:name="_Toc516789164"/>
       <w:r>
         <w:lastRenderedPageBreak/>
         <w:t>Base de données</w:t>
+      </w:r>
+      <w:r>
+        <w:t> : modèle relationnel</w:t>
       </w:r>
       <w:bookmarkEnd w:id="13"/>
     </w:p>
@@ -8156,7 +8291,7 @@
                     </pic:cNvPicPr>
                   </pic:nvPicPr>
                   <pic:blipFill>
-                    <a:blip r:embed="rId17">
+                    <a:blip r:embed="rId19">
                       <a:extLst>
                         <a:ext uri="{28A0092B-C50C-407E-A947-70E740481C1C}">
                           <a14:useLocalDpi xmlns:a14="http://schemas.microsoft.com/office/drawing/2010/main" val="0"/>
@@ -8310,7 +8445,7 @@
       <w:pPr>
         <w:pStyle w:val="Titre1"/>
       </w:pPr>
-      <w:bookmarkStart w:id="14" w:name="_Toc516780196"/>
+      <w:bookmarkStart w:id="14" w:name="_Toc516789165"/>
       <w:r>
         <w:lastRenderedPageBreak/>
         <w:t>Implémentation du projet</w:t>
@@ -8321,7 +8456,7 @@
       <w:pPr>
         <w:pStyle w:val="Titre2"/>
       </w:pPr>
-      <w:bookmarkStart w:id="15" w:name="_Toc516780197"/>
+      <w:bookmarkStart w:id="15" w:name="_Toc516789166"/>
       <w:r>
         <w:t>Technologies utilisées</w:t>
       </w:r>
@@ -8383,7 +8518,7 @@
       <w:pPr>
         <w:pStyle w:val="Titre2"/>
       </w:pPr>
-      <w:bookmarkStart w:id="16" w:name="_Toc516780198"/>
+      <w:bookmarkStart w:id="16" w:name="_Toc516789167"/>
       <w:r>
         <w:t>Problèmes rencontrés</w:t>
       </w:r>
@@ -8415,7 +8550,7 @@
       <w:pPr>
         <w:pStyle w:val="Titre1"/>
       </w:pPr>
-      <w:bookmarkStart w:id="17" w:name="_Toc516780199"/>
+      <w:bookmarkStart w:id="17" w:name="_Toc516789168"/>
       <w:r>
         <w:lastRenderedPageBreak/>
         <w:t>Gestion du projet</w:t>
@@ -8429,7 +8564,7 @@
           <w:color w:val="00B0F0"/>
         </w:rPr>
       </w:pPr>
-      <w:bookmarkStart w:id="18" w:name="_Toc516780200"/>
+      <w:bookmarkStart w:id="18" w:name="_Toc516789169"/>
       <w:r>
         <w:t>Rôle des participants au sein du groupe de développement</w:t>
       </w:r>
@@ -8453,8 +8588,8 @@
           <w:color w:val="808080" w:themeColor="background1" w:themeShade="80"/>
         </w:rPr>
         <w:sectPr>
-          <w:headerReference w:type="default" r:id="rId18"/>
-          <w:footerReference w:type="default" r:id="rId19"/>
+          <w:headerReference w:type="default" r:id="rId20"/>
+          <w:footerReference w:type="default" r:id="rId21"/>
           <w:pgSz w:w="12240" w:h="15840"/>
           <w:pgMar w:top="1417" w:right="1417" w:bottom="1417" w:left="1417" w:header="708" w:footer="708" w:gutter="0"/>
           <w:pgNumType w:start="0"/>
@@ -8477,7 +8612,7 @@
           <w:color w:val="00B0F0"/>
         </w:rPr>
       </w:pPr>
-      <w:bookmarkStart w:id="19" w:name="_Toc516780201"/>
+      <w:bookmarkStart w:id="19" w:name="_Toc516789170"/>
       <w:proofErr w:type="spellStart"/>
       <w:r>
         <w:lastRenderedPageBreak/>
@@ -8502,126 +8637,6 @@
             <wp:extent cx="8257540" cy="3851910"/>
             <wp:effectExtent l="0" t="0" r="0" b="0"/>
             <wp:docPr id="10" name="Image 10"/>
-            <wp:cNvGraphicFramePr>
-              <a:graphicFrameLocks xmlns:a="http://schemas.openxmlformats.org/drawingml/2006/main" noChangeAspect="1"/>
-            </wp:cNvGraphicFramePr>
-            <a:graphic xmlns:a="http://schemas.openxmlformats.org/drawingml/2006/main">
-              <a:graphicData uri="http://schemas.openxmlformats.org/drawingml/2006/picture">
-                <pic:pic xmlns:pic="http://schemas.openxmlformats.org/drawingml/2006/picture">
-                  <pic:nvPicPr>
-                    <pic:cNvPr id="1" name=""/>
-                    <pic:cNvPicPr/>
-                  </pic:nvPicPr>
-                  <pic:blipFill>
-                    <a:blip r:embed="rId20"/>
-                    <a:stretch>
-                      <a:fillRect/>
-                    </a:stretch>
-                  </pic:blipFill>
-                  <pic:spPr>
-                    <a:xfrm>
-                      <a:off x="0" y="0"/>
-                      <a:ext cx="8257540" cy="3851910"/>
-                    </a:xfrm>
-                    <a:prstGeom prst="rect">
-                      <a:avLst/>
-                    </a:prstGeom>
-                  </pic:spPr>
-                </pic:pic>
-              </a:graphicData>
-            </a:graphic>
-          </wp:inline>
-        </w:drawing>
-      </w:r>
-    </w:p>
-    <w:p>
-      <w:pPr>
-        <w:jc w:val="left"/>
-      </w:pPr>
-      <w:r>
-        <w:br w:type="page"/>
-      </w:r>
-    </w:p>
-    <w:p>
-      <w:pPr>
-        <w:jc w:val="left"/>
-        <w:rPr>
-          <w:color w:val="808080" w:themeColor="background1" w:themeShade="80"/>
-        </w:rPr>
-      </w:pPr>
-      <w:r>
-        <w:rPr>
-          <w:noProof/>
-        </w:rPr>
-        <w:lastRenderedPageBreak/>
-        <w:drawing>
-          <wp:inline distT="0" distB="0" distL="0" distR="0" wp14:anchorId="59B027FD" wp14:editId="76695EE5">
-            <wp:extent cx="8257540" cy="4379595"/>
-            <wp:effectExtent l="0" t="0" r="0" b="1905"/>
-            <wp:docPr id="11" name="Image 11"/>
-            <wp:cNvGraphicFramePr>
-              <a:graphicFrameLocks xmlns:a="http://schemas.openxmlformats.org/drawingml/2006/main" noChangeAspect="1"/>
-            </wp:cNvGraphicFramePr>
-            <a:graphic xmlns:a="http://schemas.openxmlformats.org/drawingml/2006/main">
-              <a:graphicData uri="http://schemas.openxmlformats.org/drawingml/2006/picture">
-                <pic:pic xmlns:pic="http://schemas.openxmlformats.org/drawingml/2006/picture">
-                  <pic:nvPicPr>
-                    <pic:cNvPr id="1" name=""/>
-                    <pic:cNvPicPr/>
-                  </pic:nvPicPr>
-                  <pic:blipFill>
-                    <a:blip r:embed="rId21"/>
-                    <a:stretch>
-                      <a:fillRect/>
-                    </a:stretch>
-                  </pic:blipFill>
-                  <pic:spPr>
-                    <a:xfrm>
-                      <a:off x="0" y="0"/>
-                      <a:ext cx="8257540" cy="4379595"/>
-                    </a:xfrm>
-                    <a:prstGeom prst="rect">
-                      <a:avLst/>
-                    </a:prstGeom>
-                  </pic:spPr>
-                </pic:pic>
-              </a:graphicData>
-            </a:graphic>
-          </wp:inline>
-        </w:drawing>
-      </w:r>
-    </w:p>
-    <w:p>
-      <w:pPr>
-        <w:jc w:val="left"/>
-        <w:rPr>
-          <w:color w:val="808080" w:themeColor="background1" w:themeShade="80"/>
-        </w:rPr>
-      </w:pPr>
-      <w:r>
-        <w:rPr>
-          <w:color w:val="808080" w:themeColor="background1" w:themeShade="80"/>
-        </w:rPr>
-        <w:br w:type="page"/>
-      </w:r>
-    </w:p>
-    <w:p>
-      <w:pPr>
-        <w:jc w:val="left"/>
-        <w:rPr>
-          <w:color w:val="808080" w:themeColor="background1" w:themeShade="80"/>
-        </w:rPr>
-      </w:pPr>
-      <w:r>
-        <w:rPr>
-          <w:noProof/>
-        </w:rPr>
-        <w:lastRenderedPageBreak/>
-        <w:drawing>
-          <wp:inline distT="0" distB="0" distL="0" distR="0" wp14:anchorId="4524A20A" wp14:editId="2612DFC0">
-            <wp:extent cx="8257540" cy="4801235"/>
-            <wp:effectExtent l="0" t="0" r="0" b="0"/>
-            <wp:docPr id="14" name="Image 14"/>
             <wp:cNvGraphicFramePr>
               <a:graphicFrameLocks xmlns:a="http://schemas.openxmlformats.org/drawingml/2006/main" noChangeAspect="1"/>
             </wp:cNvGraphicFramePr>
@@ -8641,7 +8656,7 @@
                   <pic:spPr>
                     <a:xfrm>
                       <a:off x="0" y="0"/>
-                      <a:ext cx="8257540" cy="4801235"/>
+                      <a:ext cx="8257540" cy="3851910"/>
                     </a:xfrm>
                     <a:prstGeom prst="rect">
                       <a:avLst/>
@@ -8657,14 +8672,8 @@
     <w:p>
       <w:pPr>
         <w:jc w:val="left"/>
-        <w:rPr>
-          <w:color w:val="808080" w:themeColor="background1" w:themeShade="80"/>
-        </w:rPr>
-      </w:pPr>
-      <w:r>
-        <w:rPr>
-          <w:color w:val="808080" w:themeColor="background1" w:themeShade="80"/>
-        </w:rPr>
+      </w:pPr>
+      <w:r>
         <w:br w:type="page"/>
       </w:r>
     </w:p>
@@ -8681,10 +8690,10 @@
         </w:rPr>
         <w:lastRenderedPageBreak/>
         <w:drawing>
-          <wp:inline distT="0" distB="0" distL="0" distR="0" wp14:anchorId="7EEEE16F" wp14:editId="4AAFE0FB">
-            <wp:extent cx="8257540" cy="5128895"/>
-            <wp:effectExtent l="0" t="0" r="0" b="0"/>
-            <wp:docPr id="60" name="Image 60"/>
+          <wp:inline distT="0" distB="0" distL="0" distR="0" wp14:anchorId="59B027FD" wp14:editId="76695EE5">
+            <wp:extent cx="8257540" cy="4379595"/>
+            <wp:effectExtent l="0" t="0" r="0" b="1905"/>
+            <wp:docPr id="11" name="Image 11"/>
             <wp:cNvGraphicFramePr>
               <a:graphicFrameLocks xmlns:a="http://schemas.openxmlformats.org/drawingml/2006/main" noChangeAspect="1"/>
             </wp:cNvGraphicFramePr>
@@ -8704,7 +8713,7 @@
                   <pic:spPr>
                     <a:xfrm>
                       <a:off x="0" y="0"/>
-                      <a:ext cx="8257540" cy="5128895"/>
+                      <a:ext cx="8257540" cy="4379595"/>
                     </a:xfrm>
                     <a:prstGeom prst="rect">
                       <a:avLst/>
@@ -8733,9 +8742,7 @@
     </w:p>
     <w:p>
       <w:pPr>
-        <w:tabs>
-          <w:tab w:val="left" w:leader="dot" w:pos="9356"/>
-        </w:tabs>
+        <w:jc w:val="left"/>
         <w:rPr>
           <w:color w:val="808080" w:themeColor="background1" w:themeShade="80"/>
         </w:rPr>
@@ -8746,10 +8753,10 @@
         </w:rPr>
         <w:lastRenderedPageBreak/>
         <w:drawing>
-          <wp:inline distT="0" distB="0" distL="0" distR="0" wp14:anchorId="372948F0" wp14:editId="5BD669E1">
-            <wp:extent cx="8257540" cy="4830445"/>
-            <wp:effectExtent l="0" t="0" r="0" b="8255"/>
-            <wp:docPr id="82" name="Image 82"/>
+          <wp:inline distT="0" distB="0" distL="0" distR="0" wp14:anchorId="4524A20A" wp14:editId="2612DFC0">
+            <wp:extent cx="8257540" cy="4801235"/>
+            <wp:effectExtent l="0" t="0" r="0" b="0"/>
+            <wp:docPr id="14" name="Image 14"/>
             <wp:cNvGraphicFramePr>
               <a:graphicFrameLocks xmlns:a="http://schemas.openxmlformats.org/drawingml/2006/main" noChangeAspect="1"/>
             </wp:cNvGraphicFramePr>
@@ -8769,6 +8776,134 @@
                   <pic:spPr>
                     <a:xfrm>
                       <a:off x="0" y="0"/>
+                      <a:ext cx="8257540" cy="4801235"/>
+                    </a:xfrm>
+                    <a:prstGeom prst="rect">
+                      <a:avLst/>
+                    </a:prstGeom>
+                  </pic:spPr>
+                </pic:pic>
+              </a:graphicData>
+            </a:graphic>
+          </wp:inline>
+        </w:drawing>
+      </w:r>
+    </w:p>
+    <w:p>
+      <w:pPr>
+        <w:jc w:val="left"/>
+        <w:rPr>
+          <w:color w:val="808080" w:themeColor="background1" w:themeShade="80"/>
+        </w:rPr>
+      </w:pPr>
+      <w:r>
+        <w:rPr>
+          <w:color w:val="808080" w:themeColor="background1" w:themeShade="80"/>
+        </w:rPr>
+        <w:br w:type="page"/>
+      </w:r>
+    </w:p>
+    <w:p>
+      <w:pPr>
+        <w:jc w:val="left"/>
+        <w:rPr>
+          <w:color w:val="808080" w:themeColor="background1" w:themeShade="80"/>
+        </w:rPr>
+      </w:pPr>
+      <w:r>
+        <w:rPr>
+          <w:noProof/>
+        </w:rPr>
+        <w:lastRenderedPageBreak/>
+        <w:drawing>
+          <wp:inline distT="0" distB="0" distL="0" distR="0" wp14:anchorId="7EEEE16F" wp14:editId="4AAFE0FB">
+            <wp:extent cx="8257540" cy="5128895"/>
+            <wp:effectExtent l="0" t="0" r="0" b="0"/>
+            <wp:docPr id="60" name="Image 60"/>
+            <wp:cNvGraphicFramePr>
+              <a:graphicFrameLocks xmlns:a="http://schemas.openxmlformats.org/drawingml/2006/main" noChangeAspect="1"/>
+            </wp:cNvGraphicFramePr>
+            <a:graphic xmlns:a="http://schemas.openxmlformats.org/drawingml/2006/main">
+              <a:graphicData uri="http://schemas.openxmlformats.org/drawingml/2006/picture">
+                <pic:pic xmlns:pic="http://schemas.openxmlformats.org/drawingml/2006/picture">
+                  <pic:nvPicPr>
+                    <pic:cNvPr id="1" name=""/>
+                    <pic:cNvPicPr/>
+                  </pic:nvPicPr>
+                  <pic:blipFill>
+                    <a:blip r:embed="rId25"/>
+                    <a:stretch>
+                      <a:fillRect/>
+                    </a:stretch>
+                  </pic:blipFill>
+                  <pic:spPr>
+                    <a:xfrm>
+                      <a:off x="0" y="0"/>
+                      <a:ext cx="8257540" cy="5128895"/>
+                    </a:xfrm>
+                    <a:prstGeom prst="rect">
+                      <a:avLst/>
+                    </a:prstGeom>
+                  </pic:spPr>
+                </pic:pic>
+              </a:graphicData>
+            </a:graphic>
+          </wp:inline>
+        </w:drawing>
+      </w:r>
+    </w:p>
+    <w:p>
+      <w:pPr>
+        <w:jc w:val="left"/>
+        <w:rPr>
+          <w:color w:val="808080" w:themeColor="background1" w:themeShade="80"/>
+        </w:rPr>
+      </w:pPr>
+      <w:r>
+        <w:rPr>
+          <w:color w:val="808080" w:themeColor="background1" w:themeShade="80"/>
+        </w:rPr>
+        <w:br w:type="page"/>
+      </w:r>
+    </w:p>
+    <w:p>
+      <w:pPr>
+        <w:tabs>
+          <w:tab w:val="left" w:leader="dot" w:pos="9356"/>
+        </w:tabs>
+        <w:rPr>
+          <w:color w:val="808080" w:themeColor="background1" w:themeShade="80"/>
+        </w:rPr>
+      </w:pPr>
+      <w:r>
+        <w:rPr>
+          <w:noProof/>
+        </w:rPr>
+        <w:lastRenderedPageBreak/>
+        <w:drawing>
+          <wp:inline distT="0" distB="0" distL="0" distR="0" wp14:anchorId="372948F0" wp14:editId="5BD669E1">
+            <wp:extent cx="8257540" cy="4830445"/>
+            <wp:effectExtent l="0" t="0" r="0" b="8255"/>
+            <wp:docPr id="82" name="Image 82"/>
+            <wp:cNvGraphicFramePr>
+              <a:graphicFrameLocks xmlns:a="http://schemas.openxmlformats.org/drawingml/2006/main" noChangeAspect="1"/>
+            </wp:cNvGraphicFramePr>
+            <a:graphic xmlns:a="http://schemas.openxmlformats.org/drawingml/2006/main">
+              <a:graphicData uri="http://schemas.openxmlformats.org/drawingml/2006/picture">
+                <pic:pic xmlns:pic="http://schemas.openxmlformats.org/drawingml/2006/picture">
+                  <pic:nvPicPr>
+                    <pic:cNvPr id="1" name=""/>
+                    <pic:cNvPicPr/>
+                  </pic:nvPicPr>
+                  <pic:blipFill>
+                    <a:blip r:embed="rId26"/>
+                    <a:stretch>
+                      <a:fillRect/>
+                    </a:stretch>
+                  </pic:blipFill>
+                  <pic:spPr>
+                    <a:xfrm>
+                      <a:off x="0" y="0"/>
                       <a:ext cx="8257540" cy="4830445"/>
                     </a:xfrm>
                     <a:prstGeom prst="rect">
@@ -8808,7 +8943,7 @@
       <w:pPr>
         <w:pStyle w:val="Titre2"/>
       </w:pPr>
-      <w:bookmarkStart w:id="20" w:name="_Toc516780202"/>
+      <w:bookmarkStart w:id="20" w:name="_Toc516789171"/>
       <w:r>
         <w:lastRenderedPageBreak/>
         <w:t>Plan d’itérations</w:t>
@@ -8901,7 +9036,7 @@
                     </pic:cNvPicPr>
                   </pic:nvPicPr>
                   <pic:blipFill rotWithShape="1">
-                    <a:blip r:embed="rId25">
+                    <a:blip r:embed="rId27">
                       <a:extLst>
                         <a:ext uri="{28A0092B-C50C-407E-A947-70E740481C1C}">
                           <a14:useLocalDpi xmlns:a14="http://schemas.microsoft.com/office/drawing/2010/main" val="0"/>
@@ -9007,7 +9142,7 @@
                     </pic:cNvPicPr>
                   </pic:nvPicPr>
                   <pic:blipFill rotWithShape="1">
-                    <a:blip r:embed="rId26" cstate="print">
+                    <a:blip r:embed="rId28" cstate="print">
                       <a:extLst>
                         <a:ext uri="{28A0092B-C50C-407E-A947-70E740481C1C}">
                           <a14:useLocalDpi xmlns:a14="http://schemas.microsoft.com/office/drawing/2010/main" val="0"/>
@@ -9180,7 +9315,7 @@
                     <pic:cNvPicPr/>
                   </pic:nvPicPr>
                   <pic:blipFill>
-                    <a:blip r:embed="rId27"/>
+                    <a:blip r:embed="rId29"/>
                     <a:stretch>
                       <a:fillRect/>
                     </a:stretch>
@@ -9265,264 +9400,6 @@
             <wp:extent cx="3710940" cy="4697475"/>
             <wp:effectExtent l="0" t="0" r="3810" b="8255"/>
             <wp:docPr id="18" name="Image 18"/>
-            <wp:cNvGraphicFramePr>
-              <a:graphicFrameLocks xmlns:a="http://schemas.openxmlformats.org/drawingml/2006/main" noChangeAspect="1"/>
-            </wp:cNvGraphicFramePr>
-            <a:graphic xmlns:a="http://schemas.openxmlformats.org/drawingml/2006/main">
-              <a:graphicData uri="http://schemas.openxmlformats.org/drawingml/2006/picture">
-                <pic:pic xmlns:pic="http://schemas.openxmlformats.org/drawingml/2006/picture">
-                  <pic:nvPicPr>
-                    <pic:cNvPr id="1" name=""/>
-                    <pic:cNvPicPr/>
-                  </pic:nvPicPr>
-                  <pic:blipFill>
-                    <a:blip r:embed="rId28"/>
-                    <a:stretch>
-                      <a:fillRect/>
-                    </a:stretch>
-                  </pic:blipFill>
-                  <pic:spPr>
-                    <a:xfrm>
-                      <a:off x="0" y="0"/>
-                      <a:ext cx="3722431" cy="4712021"/>
-                    </a:xfrm>
-                    <a:prstGeom prst="rect">
-                      <a:avLst/>
-                    </a:prstGeom>
-                  </pic:spPr>
-                </pic:pic>
-              </a:graphicData>
-            </a:graphic>
-          </wp:inline>
-        </w:drawing>
-      </w:r>
-    </w:p>
-    <w:p>
-      <w:pPr>
-        <w:pStyle w:val="Lgende"/>
-        <w:jc w:val="center"/>
-      </w:pPr>
-      <w:r>
-        <w:t xml:space="preserve">Figure </w:t>
-      </w:r>
-      <w:r>
-        <w:rPr>
-          <w:noProof/>
-        </w:rPr>
-        <w:fldChar w:fldCharType="begin"/>
-      </w:r>
-      <w:r>
-        <w:rPr>
-          <w:noProof/>
-        </w:rPr>
-        <w:instrText xml:space="preserve"> SEQ Figure \* ARABIC </w:instrText>
-      </w:r>
-      <w:r>
-        <w:rPr>
-          <w:noProof/>
-        </w:rPr>
-        <w:fldChar w:fldCharType="separate"/>
-      </w:r>
-      <w:r>
-        <w:rPr>
-          <w:noProof/>
-        </w:rPr>
-        <w:t>9</w:t>
-      </w:r>
-      <w:r>
-        <w:rPr>
-          <w:noProof/>
-        </w:rPr>
-        <w:fldChar w:fldCharType="end"/>
-      </w:r>
-      <w:r>
-        <w:t xml:space="preserve"> - </w:t>
-      </w:r>
-      <w:r>
-        <w:t xml:space="preserve">Tâches du sprint </w:t>
-      </w:r>
-      <w:r>
-        <w:t>2</w:t>
-      </w:r>
-    </w:p>
-    <w:p>
-      <w:pPr>
-        <w:jc w:val="left"/>
-      </w:pPr>
-      <w:r>
-        <w:br w:type="page"/>
-      </w:r>
-    </w:p>
-    <w:p>
-      <w:pPr>
-        <w:pStyle w:val="Titre3"/>
-      </w:pPr>
-      <w:r>
-        <w:lastRenderedPageBreak/>
-        <w:t xml:space="preserve">Sprint </w:t>
-      </w:r>
-      <w:r>
-        <w:t>3</w:t>
-      </w:r>
-    </w:p>
-    <w:p>
-      <w:pPr>
-        <w:tabs>
-          <w:tab w:val="left" w:pos="851"/>
-        </w:tabs>
-        <w:ind w:left="851" w:hanging="851"/>
-      </w:pPr>
-      <w:r>
-        <w:rPr>
-          <w:b/>
-        </w:rPr>
-        <w:t xml:space="preserve">BUT : </w:t>
-      </w:r>
-      <w:r>
-        <w:rPr>
-          <w:b/>
-        </w:rPr>
-        <w:tab/>
-      </w:r>
-      <w:r>
-        <w:t>Pouvoir, après avoir rejoint ou créé une partie, lancer cette dernière en se mettant prêt. Quand tout le monde est prêt, la partie s'initialise.</w:t>
-      </w:r>
-    </w:p>
-    <w:p>
-      <w:pPr>
-        <w:tabs>
-          <w:tab w:val="left" w:pos="851"/>
-        </w:tabs>
-        <w:ind w:left="851" w:hanging="851"/>
-      </w:pPr>
-      <w:r>
-        <w:rPr>
-          <w:b/>
-        </w:rPr>
-        <w:t xml:space="preserve">DURÉE : </w:t>
-      </w:r>
-      <w:r>
-        <w:rPr>
-          <w:b/>
-        </w:rPr>
-        <w:tab/>
-      </w:r>
-      <w:r>
-        <w:t>23 heures (du 12 mai au 18 mai)</w:t>
-      </w:r>
-    </w:p>
-    <w:p>
-      <w:pPr>
-        <w:keepNext/>
-        <w:spacing w:after="0"/>
-        <w:jc w:val="center"/>
-      </w:pPr>
-      <w:r>
-        <w:rPr>
-          <w:noProof/>
-          <w:lang w:eastAsia="fr-CH"/>
-        </w:rPr>
-        <w:drawing>
-          <wp:inline distT="0" distB="0" distL="0" distR="0" wp14:anchorId="4009C0B7" wp14:editId="51330CEA">
-            <wp:extent cx="4191000" cy="738750"/>
-            <wp:effectExtent l="0" t="0" r="0" b="4445"/>
-            <wp:docPr id="146" name="Image 146"/>
-            <wp:cNvGraphicFramePr>
-              <a:graphicFrameLocks xmlns:a="http://schemas.openxmlformats.org/drawingml/2006/main" noChangeAspect="1"/>
-            </wp:cNvGraphicFramePr>
-            <a:graphic xmlns:a="http://schemas.openxmlformats.org/drawingml/2006/main">
-              <a:graphicData uri="http://schemas.openxmlformats.org/drawingml/2006/picture">
-                <pic:pic xmlns:pic="http://schemas.openxmlformats.org/drawingml/2006/picture">
-                  <pic:nvPicPr>
-                    <pic:cNvPr id="1" name=""/>
-                    <pic:cNvPicPr/>
-                  </pic:nvPicPr>
-                  <pic:blipFill>
-                    <a:blip r:embed="rId29"/>
-                    <a:stretch>
-                      <a:fillRect/>
-                    </a:stretch>
-                  </pic:blipFill>
-                  <pic:spPr>
-                    <a:xfrm>
-                      <a:off x="0" y="0"/>
-                      <a:ext cx="4271006" cy="752853"/>
-                    </a:xfrm>
-                    <a:prstGeom prst="rect">
-                      <a:avLst/>
-                    </a:prstGeom>
-                  </pic:spPr>
-                </pic:pic>
-              </a:graphicData>
-            </a:graphic>
-          </wp:inline>
-        </w:drawing>
-      </w:r>
-    </w:p>
-    <w:p>
-      <w:pPr>
-        <w:pStyle w:val="Lgende"/>
-        <w:jc w:val="center"/>
-      </w:pPr>
-      <w:r>
-        <w:t xml:space="preserve">Figure </w:t>
-      </w:r>
-      <w:r>
-        <w:rPr>
-          <w:noProof/>
-        </w:rPr>
-        <w:fldChar w:fldCharType="begin"/>
-      </w:r>
-      <w:r>
-        <w:rPr>
-          <w:noProof/>
-        </w:rPr>
-        <w:instrText xml:space="preserve"> SEQ Figure \* ARABIC </w:instrText>
-      </w:r>
-      <w:r>
-        <w:rPr>
-          <w:noProof/>
-        </w:rPr>
-        <w:fldChar w:fldCharType="separate"/>
-      </w:r>
-      <w:r>
-        <w:rPr>
-          <w:noProof/>
-        </w:rPr>
-        <w:t>10</w:t>
-      </w:r>
-      <w:r>
-        <w:rPr>
-          <w:noProof/>
-        </w:rPr>
-        <w:fldChar w:fldCharType="end"/>
-      </w:r>
-      <w:r>
-        <w:t xml:space="preserve"> - </w:t>
-      </w:r>
-      <w:r>
-        <w:t xml:space="preserve">Histoires du sprint </w:t>
-      </w:r>
-      <w:r>
-        <w:t>3</w:t>
-      </w:r>
-    </w:p>
-    <w:p>
-      <w:pPr>
-        <w:keepNext/>
-        <w:spacing w:after="0"/>
-        <w:jc w:val="center"/>
-      </w:pPr>
-      <w:r>
-        <w:rPr>
-          <w:noProof/>
-          <w:lang w:eastAsia="fr-CH"/>
-        </w:rPr>
-        <w:drawing>
-          <wp:inline distT="0" distB="0" distL="0" distR="0" wp14:anchorId="2E833E15" wp14:editId="7BF173A2">
-            <wp:extent cx="4640580" cy="4810601"/>
-            <wp:effectExtent l="0" t="0" r="7620" b="9525"/>
-            <wp:docPr id="147" name="Image 147"/>
             <wp:cNvGraphicFramePr>
               <a:graphicFrameLocks xmlns:a="http://schemas.openxmlformats.org/drawingml/2006/main" noChangeAspect="1"/>
             </wp:cNvGraphicFramePr>
@@ -9542,6 +9419,264 @@
                   <pic:spPr>
                     <a:xfrm>
                       <a:off x="0" y="0"/>
+                      <a:ext cx="3722431" cy="4712021"/>
+                    </a:xfrm>
+                    <a:prstGeom prst="rect">
+                      <a:avLst/>
+                    </a:prstGeom>
+                  </pic:spPr>
+                </pic:pic>
+              </a:graphicData>
+            </a:graphic>
+          </wp:inline>
+        </w:drawing>
+      </w:r>
+    </w:p>
+    <w:p>
+      <w:pPr>
+        <w:pStyle w:val="Lgende"/>
+        <w:jc w:val="center"/>
+      </w:pPr>
+      <w:r>
+        <w:t xml:space="preserve">Figure </w:t>
+      </w:r>
+      <w:r>
+        <w:rPr>
+          <w:noProof/>
+        </w:rPr>
+        <w:fldChar w:fldCharType="begin"/>
+      </w:r>
+      <w:r>
+        <w:rPr>
+          <w:noProof/>
+        </w:rPr>
+        <w:instrText xml:space="preserve"> SEQ Figure \* ARABIC </w:instrText>
+      </w:r>
+      <w:r>
+        <w:rPr>
+          <w:noProof/>
+        </w:rPr>
+        <w:fldChar w:fldCharType="separate"/>
+      </w:r>
+      <w:r>
+        <w:rPr>
+          <w:noProof/>
+        </w:rPr>
+        <w:t>9</w:t>
+      </w:r>
+      <w:r>
+        <w:rPr>
+          <w:noProof/>
+        </w:rPr>
+        <w:fldChar w:fldCharType="end"/>
+      </w:r>
+      <w:r>
+        <w:t xml:space="preserve"> - </w:t>
+      </w:r>
+      <w:r>
+        <w:t xml:space="preserve">Tâches du sprint </w:t>
+      </w:r>
+      <w:r>
+        <w:t>2</w:t>
+      </w:r>
+    </w:p>
+    <w:p>
+      <w:pPr>
+        <w:jc w:val="left"/>
+      </w:pPr>
+      <w:r>
+        <w:br w:type="page"/>
+      </w:r>
+    </w:p>
+    <w:p>
+      <w:pPr>
+        <w:pStyle w:val="Titre3"/>
+      </w:pPr>
+      <w:r>
+        <w:lastRenderedPageBreak/>
+        <w:t xml:space="preserve">Sprint </w:t>
+      </w:r>
+      <w:r>
+        <w:t>3</w:t>
+      </w:r>
+    </w:p>
+    <w:p>
+      <w:pPr>
+        <w:tabs>
+          <w:tab w:val="left" w:pos="851"/>
+        </w:tabs>
+        <w:ind w:left="851" w:hanging="851"/>
+      </w:pPr>
+      <w:r>
+        <w:rPr>
+          <w:b/>
+        </w:rPr>
+        <w:t xml:space="preserve">BUT : </w:t>
+      </w:r>
+      <w:r>
+        <w:rPr>
+          <w:b/>
+        </w:rPr>
+        <w:tab/>
+      </w:r>
+      <w:r>
+        <w:t>Pouvoir, après avoir rejoint ou créé une partie, lancer cette dernière en se mettant prêt. Quand tout le monde est prêt, la partie s'initialise.</w:t>
+      </w:r>
+    </w:p>
+    <w:p>
+      <w:pPr>
+        <w:tabs>
+          <w:tab w:val="left" w:pos="851"/>
+        </w:tabs>
+        <w:ind w:left="851" w:hanging="851"/>
+      </w:pPr>
+      <w:r>
+        <w:rPr>
+          <w:b/>
+        </w:rPr>
+        <w:t xml:space="preserve">DURÉE : </w:t>
+      </w:r>
+      <w:r>
+        <w:rPr>
+          <w:b/>
+        </w:rPr>
+        <w:tab/>
+      </w:r>
+      <w:r>
+        <w:t>23 heures (du 12 mai au 18 mai)</w:t>
+      </w:r>
+    </w:p>
+    <w:p>
+      <w:pPr>
+        <w:keepNext/>
+        <w:spacing w:after="0"/>
+        <w:jc w:val="center"/>
+      </w:pPr>
+      <w:r>
+        <w:rPr>
+          <w:noProof/>
+          <w:lang w:eastAsia="fr-CH"/>
+        </w:rPr>
+        <w:drawing>
+          <wp:inline distT="0" distB="0" distL="0" distR="0" wp14:anchorId="4009C0B7" wp14:editId="51330CEA">
+            <wp:extent cx="4191000" cy="738750"/>
+            <wp:effectExtent l="0" t="0" r="0" b="4445"/>
+            <wp:docPr id="146" name="Image 146"/>
+            <wp:cNvGraphicFramePr>
+              <a:graphicFrameLocks xmlns:a="http://schemas.openxmlformats.org/drawingml/2006/main" noChangeAspect="1"/>
+            </wp:cNvGraphicFramePr>
+            <a:graphic xmlns:a="http://schemas.openxmlformats.org/drawingml/2006/main">
+              <a:graphicData uri="http://schemas.openxmlformats.org/drawingml/2006/picture">
+                <pic:pic xmlns:pic="http://schemas.openxmlformats.org/drawingml/2006/picture">
+                  <pic:nvPicPr>
+                    <pic:cNvPr id="1" name=""/>
+                    <pic:cNvPicPr/>
+                  </pic:nvPicPr>
+                  <pic:blipFill>
+                    <a:blip r:embed="rId31"/>
+                    <a:stretch>
+                      <a:fillRect/>
+                    </a:stretch>
+                  </pic:blipFill>
+                  <pic:spPr>
+                    <a:xfrm>
+                      <a:off x="0" y="0"/>
+                      <a:ext cx="4271006" cy="752853"/>
+                    </a:xfrm>
+                    <a:prstGeom prst="rect">
+                      <a:avLst/>
+                    </a:prstGeom>
+                  </pic:spPr>
+                </pic:pic>
+              </a:graphicData>
+            </a:graphic>
+          </wp:inline>
+        </w:drawing>
+      </w:r>
+    </w:p>
+    <w:p>
+      <w:pPr>
+        <w:pStyle w:val="Lgende"/>
+        <w:jc w:val="center"/>
+      </w:pPr>
+      <w:r>
+        <w:t xml:space="preserve">Figure </w:t>
+      </w:r>
+      <w:r>
+        <w:rPr>
+          <w:noProof/>
+        </w:rPr>
+        <w:fldChar w:fldCharType="begin"/>
+      </w:r>
+      <w:r>
+        <w:rPr>
+          <w:noProof/>
+        </w:rPr>
+        <w:instrText xml:space="preserve"> SEQ Figure \* ARABIC </w:instrText>
+      </w:r>
+      <w:r>
+        <w:rPr>
+          <w:noProof/>
+        </w:rPr>
+        <w:fldChar w:fldCharType="separate"/>
+      </w:r>
+      <w:r>
+        <w:rPr>
+          <w:noProof/>
+        </w:rPr>
+        <w:t>10</w:t>
+      </w:r>
+      <w:r>
+        <w:rPr>
+          <w:noProof/>
+        </w:rPr>
+        <w:fldChar w:fldCharType="end"/>
+      </w:r>
+      <w:r>
+        <w:t xml:space="preserve"> - </w:t>
+      </w:r>
+      <w:r>
+        <w:t xml:space="preserve">Histoires du sprint </w:t>
+      </w:r>
+      <w:r>
+        <w:t>3</w:t>
+      </w:r>
+    </w:p>
+    <w:p>
+      <w:pPr>
+        <w:keepNext/>
+        <w:spacing w:after="0"/>
+        <w:jc w:val="center"/>
+      </w:pPr>
+      <w:r>
+        <w:rPr>
+          <w:noProof/>
+          <w:lang w:eastAsia="fr-CH"/>
+        </w:rPr>
+        <w:drawing>
+          <wp:inline distT="0" distB="0" distL="0" distR="0" wp14:anchorId="2E833E15" wp14:editId="7BF173A2">
+            <wp:extent cx="4640580" cy="4810601"/>
+            <wp:effectExtent l="0" t="0" r="7620" b="9525"/>
+            <wp:docPr id="147" name="Image 147"/>
+            <wp:cNvGraphicFramePr>
+              <a:graphicFrameLocks xmlns:a="http://schemas.openxmlformats.org/drawingml/2006/main" noChangeAspect="1"/>
+            </wp:cNvGraphicFramePr>
+            <a:graphic xmlns:a="http://schemas.openxmlformats.org/drawingml/2006/main">
+              <a:graphicData uri="http://schemas.openxmlformats.org/drawingml/2006/picture">
+                <pic:pic xmlns:pic="http://schemas.openxmlformats.org/drawingml/2006/picture">
+                  <pic:nvPicPr>
+                    <pic:cNvPr id="1" name=""/>
+                    <pic:cNvPicPr/>
+                  </pic:nvPicPr>
+                  <pic:blipFill>
+                    <a:blip r:embed="rId32"/>
+                    <a:stretch>
+                      <a:fillRect/>
+                    </a:stretch>
+                  </pic:blipFill>
+                  <pic:spPr>
+                    <a:xfrm>
+                      <a:off x="0" y="0"/>
                       <a:ext cx="4665246" cy="4836171"/>
                     </a:xfrm>
                     <a:prstGeom prst="rect">
@@ -9697,7 +9832,7 @@
                     <pic:cNvPicPr/>
                   </pic:nvPicPr>
                   <pic:blipFill>
-                    <a:blip r:embed="rId31">
+                    <a:blip r:embed="rId33">
                       <a:extLst>
                         <a:ext uri="{28A0092B-C50C-407E-A947-70E740481C1C}">
                           <a14:useLocalDpi xmlns:a14="http://schemas.microsoft.com/office/drawing/2010/main" val="0"/>
@@ -9746,7 +9881,7 @@
                     <pic:cNvPicPr/>
                   </pic:nvPicPr>
                   <pic:blipFill rotWithShape="1">
-                    <a:blip r:embed="rId32">
+                    <a:blip r:embed="rId34">
                       <a:extLst>
                         <a:ext uri="{28A0092B-C50C-407E-A947-70E740481C1C}">
                           <a14:useLocalDpi xmlns:a14="http://schemas.microsoft.com/office/drawing/2010/main" val="0"/>
@@ -9799,7 +9934,7 @@
                     <pic:cNvPicPr/>
                   </pic:nvPicPr>
                   <pic:blipFill rotWithShape="1">
-                    <a:blip r:embed="rId32">
+                    <a:blip r:embed="rId34">
                       <a:extLst>
                         <a:ext uri="{28A0092B-C50C-407E-A947-70E740481C1C}">
                           <a14:useLocalDpi xmlns:a14="http://schemas.microsoft.com/office/drawing/2010/main" val="0"/>
@@ -9920,7 +10055,7 @@
                     <pic:cNvPicPr/>
                   </pic:nvPicPr>
                   <pic:blipFill>
-                    <a:blip r:embed="rId33"/>
+                    <a:blip r:embed="rId35"/>
                     <a:stretch>
                       <a:fillRect/>
                     </a:stretch>
@@ -9964,7 +10099,7 @@
                     </pic:cNvPicPr>
                   </pic:nvPicPr>
                   <pic:blipFill>
-                    <a:blip r:embed="rId34">
+                    <a:blip r:embed="rId36">
                       <a:extLst>
                         <a:ext uri="{28A0092B-C50C-407E-A947-70E740481C1C}">
                           <a14:useLocalDpi xmlns:a14="http://schemas.microsoft.com/office/drawing/2010/main" val="0"/>
@@ -10067,7 +10202,7 @@
                     <pic:cNvPicPr/>
                   </pic:nvPicPr>
                   <pic:blipFill>
-                    <a:blip r:embed="rId35"/>
+                    <a:blip r:embed="rId37"/>
                     <a:stretch>
                       <a:fillRect/>
                     </a:stretch>
@@ -10102,91 +10237,6 @@
             <wp:extent cx="2877597" cy="3674075"/>
             <wp:effectExtent l="0" t="0" r="0" b="3175"/>
             <wp:docPr id="61" name="Image 61"/>
-            <wp:cNvGraphicFramePr>
-              <a:graphicFrameLocks xmlns:a="http://schemas.openxmlformats.org/drawingml/2006/main" noChangeAspect="1"/>
-            </wp:cNvGraphicFramePr>
-            <a:graphic xmlns:a="http://schemas.openxmlformats.org/drawingml/2006/main">
-              <a:graphicData uri="http://schemas.openxmlformats.org/drawingml/2006/picture">
-                <pic:pic xmlns:pic="http://schemas.openxmlformats.org/drawingml/2006/picture">
-                  <pic:nvPicPr>
-                    <pic:cNvPr id="1" name=""/>
-                    <pic:cNvPicPr/>
-                  </pic:nvPicPr>
-                  <pic:blipFill>
-                    <a:blip r:embed="rId36"/>
-                    <a:stretch>
-                      <a:fillRect/>
-                    </a:stretch>
-                  </pic:blipFill>
-                  <pic:spPr>
-                    <a:xfrm>
-                      <a:off x="0" y="0"/>
-                      <a:ext cx="2892872" cy="3693578"/>
-                    </a:xfrm>
-                    <a:prstGeom prst="rect">
-                      <a:avLst/>
-                    </a:prstGeom>
-                  </pic:spPr>
-                </pic:pic>
-              </a:graphicData>
-            </a:graphic>
-          </wp:inline>
-        </w:drawing>
-      </w:r>
-      <w:r>
-        <w:rPr>
-          <w:noProof/>
-        </w:rPr>
-        <w:drawing>
-          <wp:inline distT="0" distB="0" distL="0" distR="0" wp14:anchorId="59D3B973" wp14:editId="2A7E5718">
-            <wp:extent cx="2313310" cy="3253946"/>
-            <wp:effectExtent l="0" t="0" r="0" b="3810"/>
-            <wp:docPr id="63" name="Image 63"/>
-            <wp:cNvGraphicFramePr>
-              <a:graphicFrameLocks xmlns:a="http://schemas.openxmlformats.org/drawingml/2006/main" noChangeAspect="1"/>
-            </wp:cNvGraphicFramePr>
-            <a:graphic xmlns:a="http://schemas.openxmlformats.org/drawingml/2006/main">
-              <a:graphicData uri="http://schemas.openxmlformats.org/drawingml/2006/picture">
-                <pic:pic xmlns:pic="http://schemas.openxmlformats.org/drawingml/2006/picture">
-                  <pic:nvPicPr>
-                    <pic:cNvPr id="1" name=""/>
-                    <pic:cNvPicPr/>
-                  </pic:nvPicPr>
-                  <pic:blipFill>
-                    <a:blip r:embed="rId37"/>
-                    <a:stretch>
-                      <a:fillRect/>
-                    </a:stretch>
-                  </pic:blipFill>
-                  <pic:spPr>
-                    <a:xfrm>
-                      <a:off x="0" y="0"/>
-                      <a:ext cx="2339421" cy="3290674"/>
-                    </a:xfrm>
-                    <a:prstGeom prst="rect">
-                      <a:avLst/>
-                    </a:prstGeom>
-                  </pic:spPr>
-                </pic:pic>
-              </a:graphicData>
-            </a:graphic>
-          </wp:inline>
-        </w:drawing>
-      </w:r>
-    </w:p>
-    <w:p>
-      <w:pPr>
-        <w:jc w:val="center"/>
-      </w:pPr>
-      <w:r>
-        <w:rPr>
-          <w:noProof/>
-        </w:rPr>
-        <w:drawing>
-          <wp:inline distT="0" distB="0" distL="0" distR="0" wp14:anchorId="4BDFFB80" wp14:editId="6AC037C9">
-            <wp:extent cx="2735708" cy="2174790"/>
-            <wp:effectExtent l="0" t="0" r="7620" b="0"/>
-            <wp:docPr id="76" name="Image 76"/>
             <wp:cNvGraphicFramePr>
               <a:graphicFrameLocks xmlns:a="http://schemas.openxmlformats.org/drawingml/2006/main" noChangeAspect="1"/>
             </wp:cNvGraphicFramePr>
@@ -10206,6 +10256,91 @@
                   <pic:spPr>
                     <a:xfrm>
                       <a:off x="0" y="0"/>
+                      <a:ext cx="2892872" cy="3693578"/>
+                    </a:xfrm>
+                    <a:prstGeom prst="rect">
+                      <a:avLst/>
+                    </a:prstGeom>
+                  </pic:spPr>
+                </pic:pic>
+              </a:graphicData>
+            </a:graphic>
+          </wp:inline>
+        </w:drawing>
+      </w:r>
+      <w:r>
+        <w:rPr>
+          <w:noProof/>
+        </w:rPr>
+        <w:drawing>
+          <wp:inline distT="0" distB="0" distL="0" distR="0" wp14:anchorId="59D3B973" wp14:editId="2A7E5718">
+            <wp:extent cx="2313310" cy="3253946"/>
+            <wp:effectExtent l="0" t="0" r="0" b="3810"/>
+            <wp:docPr id="63" name="Image 63"/>
+            <wp:cNvGraphicFramePr>
+              <a:graphicFrameLocks xmlns:a="http://schemas.openxmlformats.org/drawingml/2006/main" noChangeAspect="1"/>
+            </wp:cNvGraphicFramePr>
+            <a:graphic xmlns:a="http://schemas.openxmlformats.org/drawingml/2006/main">
+              <a:graphicData uri="http://schemas.openxmlformats.org/drawingml/2006/picture">
+                <pic:pic xmlns:pic="http://schemas.openxmlformats.org/drawingml/2006/picture">
+                  <pic:nvPicPr>
+                    <pic:cNvPr id="1" name=""/>
+                    <pic:cNvPicPr/>
+                  </pic:nvPicPr>
+                  <pic:blipFill>
+                    <a:blip r:embed="rId39"/>
+                    <a:stretch>
+                      <a:fillRect/>
+                    </a:stretch>
+                  </pic:blipFill>
+                  <pic:spPr>
+                    <a:xfrm>
+                      <a:off x="0" y="0"/>
+                      <a:ext cx="2339421" cy="3290674"/>
+                    </a:xfrm>
+                    <a:prstGeom prst="rect">
+                      <a:avLst/>
+                    </a:prstGeom>
+                  </pic:spPr>
+                </pic:pic>
+              </a:graphicData>
+            </a:graphic>
+          </wp:inline>
+        </w:drawing>
+      </w:r>
+    </w:p>
+    <w:p>
+      <w:pPr>
+        <w:jc w:val="center"/>
+      </w:pPr>
+      <w:r>
+        <w:rPr>
+          <w:noProof/>
+        </w:rPr>
+        <w:drawing>
+          <wp:inline distT="0" distB="0" distL="0" distR="0" wp14:anchorId="4BDFFB80" wp14:editId="6AC037C9">
+            <wp:extent cx="2735708" cy="2174790"/>
+            <wp:effectExtent l="0" t="0" r="7620" b="0"/>
+            <wp:docPr id="76" name="Image 76"/>
+            <wp:cNvGraphicFramePr>
+              <a:graphicFrameLocks xmlns:a="http://schemas.openxmlformats.org/drawingml/2006/main" noChangeAspect="1"/>
+            </wp:cNvGraphicFramePr>
+            <a:graphic xmlns:a="http://schemas.openxmlformats.org/drawingml/2006/main">
+              <a:graphicData uri="http://schemas.openxmlformats.org/drawingml/2006/picture">
+                <pic:pic xmlns:pic="http://schemas.openxmlformats.org/drawingml/2006/picture">
+                  <pic:nvPicPr>
+                    <pic:cNvPr id="1" name=""/>
+                    <pic:cNvPicPr/>
+                  </pic:nvPicPr>
+                  <pic:blipFill>
+                    <a:blip r:embed="rId40"/>
+                    <a:stretch>
+                      <a:fillRect/>
+                    </a:stretch>
+                  </pic:blipFill>
+                  <pic:spPr>
+                    <a:xfrm>
+                      <a:off x="0" y="0"/>
                       <a:ext cx="2751451" cy="2187305"/>
                     </a:xfrm>
                     <a:prstGeom prst="rect">
@@ -10301,7 +10436,7 @@
                     </pic:cNvPicPr>
                   </pic:nvPicPr>
                   <pic:blipFill>
-                    <a:blip r:embed="rId39">
+                    <a:blip r:embed="rId41">
                       <a:extLst>
                         <a:ext uri="{28A0092B-C50C-407E-A947-70E740481C1C}">
                           <a14:useLocalDpi xmlns:a14="http://schemas.microsoft.com/office/drawing/2010/main" val="0"/>
@@ -10359,7 +10494,7 @@
                     </pic:cNvPicPr>
                   </pic:nvPicPr>
                   <pic:blipFill>
-                    <a:blip r:embed="rId40">
+                    <a:blip r:embed="rId42">
                       <a:extLst>
                         <a:ext uri="{28A0092B-C50C-407E-A947-70E740481C1C}">
                           <a14:useLocalDpi xmlns:a14="http://schemas.microsoft.com/office/drawing/2010/main" val="0"/>
@@ -10412,7 +10547,7 @@
                     </pic:cNvPicPr>
                   </pic:nvPicPr>
                   <pic:blipFill>
-                    <a:blip r:embed="rId41">
+                    <a:blip r:embed="rId43">
                       <a:extLst>
                         <a:ext uri="{28A0092B-C50C-407E-A947-70E740481C1C}">
                           <a14:useLocalDpi xmlns:a14="http://schemas.microsoft.com/office/drawing/2010/main" val="0"/>
@@ -10465,7 +10600,7 @@
                     </pic:cNvPicPr>
                   </pic:nvPicPr>
                   <pic:blipFill>
-                    <a:blip r:embed="rId42">
+                    <a:blip r:embed="rId44">
                       <a:extLst>
                         <a:ext uri="{28A0092B-C50C-407E-A947-70E740481C1C}">
                           <a14:useLocalDpi xmlns:a14="http://schemas.microsoft.com/office/drawing/2010/main" val="0"/>
@@ -10506,7 +10641,7 @@
       <w:pPr>
         <w:pStyle w:val="Titre2"/>
       </w:pPr>
-      <w:bookmarkStart w:id="21" w:name="_Toc516780203"/>
+      <w:bookmarkStart w:id="21" w:name="_Toc516789172"/>
       <w:r>
         <w:lastRenderedPageBreak/>
         <w:t>Bilans d’itérations</w:t>
@@ -11176,7 +11311,7 @@
                     <pic:cNvPicPr/>
                   </pic:nvPicPr>
                   <pic:blipFill>
-                    <a:blip r:embed="rId29"/>
+                    <a:blip r:embed="rId31"/>
                     <a:stretch>
                       <a:fillRect/>
                     </a:stretch>
@@ -14366,7 +14501,7 @@
       <w:pPr>
         <w:pStyle w:val="Titre2"/>
       </w:pPr>
-      <w:bookmarkStart w:id="22" w:name="_Toc516780204"/>
+      <w:bookmarkStart w:id="22" w:name="_Toc516789173"/>
       <w:r>
         <w:t>Stratégie de tests</w:t>
       </w:r>
@@ -14401,7 +14536,7 @@
       <w:pPr>
         <w:pStyle w:val="Titre2"/>
       </w:pPr>
-      <w:bookmarkStart w:id="23" w:name="_Toc516780205"/>
+      <w:bookmarkStart w:id="23" w:name="_Toc516789174"/>
       <w:r>
         <w:t>Stratégie d’intégration du code de chaque participant (GIT)</w:t>
       </w:r>
@@ -14431,7 +14566,7 @@
       <w:pPr>
         <w:pStyle w:val="Titre1"/>
       </w:pPr>
-      <w:bookmarkStart w:id="24" w:name="_Toc516780206"/>
+      <w:bookmarkStart w:id="24" w:name="_Toc516789175"/>
       <w:r>
         <w:lastRenderedPageBreak/>
         <w:t>Etats des lieux</w:t>
@@ -14448,7 +14583,7 @@
           <w:color w:val="00B0F0"/>
         </w:rPr>
       </w:pPr>
-      <w:bookmarkStart w:id="25" w:name="_Toc516780207"/>
+      <w:bookmarkStart w:id="25" w:name="_Toc516789176"/>
       <w:r>
         <w:t>Ce qui fonctionne (résultats des tests)</w:t>
       </w:r>
@@ -14483,7 +14618,7 @@
       <w:pPr>
         <w:pStyle w:val="Titre2"/>
       </w:pPr>
-      <w:bookmarkStart w:id="26" w:name="_Toc516780208"/>
+      <w:bookmarkStart w:id="26" w:name="_Toc516789177"/>
       <w:r>
         <w:t>Ce qu’il resterait à développer (en proposant une planification)</w:t>
       </w:r>
@@ -14511,7 +14646,7 @@
       <w:pPr>
         <w:pStyle w:val="Titre1"/>
       </w:pPr>
-      <w:bookmarkStart w:id="27" w:name="_Toc516780209"/>
+      <w:bookmarkStart w:id="27" w:name="_Toc516789178"/>
       <w:r>
         <w:lastRenderedPageBreak/>
         <w:t>Auto-critique</w:t>
@@ -14525,7 +14660,7 @@
           <w:color w:val="00B0F0"/>
         </w:rPr>
       </w:pPr>
-      <w:bookmarkStart w:id="28" w:name="_Toc516780210"/>
+      <w:bookmarkStart w:id="28" w:name="_Toc516789179"/>
       <w:r>
         <w:t>Relative à votre solution technique, votre gestion de projet, votre plan d’itération</w:t>
       </w:r>
@@ -14560,7 +14695,7 @@
       <w:pPr>
         <w:pStyle w:val="Titre2"/>
       </w:pPr>
-      <w:bookmarkStart w:id="29" w:name="_Toc516780211"/>
+      <w:bookmarkStart w:id="29" w:name="_Toc516789180"/>
       <w:r>
         <w:t>Ce que vous auriez pu améliorer et comment</w:t>
       </w:r>
@@ -14588,7 +14723,7 @@
       <w:pPr>
         <w:pStyle w:val="Titre1"/>
       </w:pPr>
-      <w:bookmarkStart w:id="30" w:name="_Toc516780212"/>
+      <w:bookmarkStart w:id="30" w:name="_Toc516789181"/>
       <w:r>
         <w:lastRenderedPageBreak/>
         <w:t>Conclusion</w:t>
@@ -14616,7 +14751,7 @@
       <w:pPr>
         <w:pStyle w:val="Titre1"/>
       </w:pPr>
-      <w:bookmarkStart w:id="31" w:name="_Toc516780213"/>
+      <w:bookmarkStart w:id="31" w:name="_Toc516789182"/>
       <w:r>
         <w:lastRenderedPageBreak/>
         <w:t>Annexe</w:t>
@@ -14633,7 +14768,7 @@
           <w:color w:val="00B0F0"/>
         </w:rPr>
       </w:pPr>
-      <w:bookmarkStart w:id="32" w:name="_Toc516780214"/>
+      <w:bookmarkStart w:id="32" w:name="_Toc516789183"/>
       <w:r>
         <w:t>Manuel d’i</w:t>
       </w:r>
@@ -14970,7 +15105,7 @@
       <w:pPr>
         <w:pStyle w:val="Titre2"/>
       </w:pPr>
-      <w:bookmarkStart w:id="33" w:name="_Toc516780215"/>
+      <w:bookmarkStart w:id="33" w:name="_Toc516789184"/>
       <w:r>
         <w:t>Manuel d’u</w:t>
       </w:r>
@@ -15027,7 +15162,7 @@
       <w:pPr>
         <w:pStyle w:val="Titre2"/>
       </w:pPr>
-      <w:bookmarkStart w:id="34" w:name="_Toc516780216"/>
+      <w:bookmarkStart w:id="34" w:name="_Toc516789185"/>
       <w:r>
         <w:lastRenderedPageBreak/>
         <w:t>Retours sur les itérations par l’enseignant</w:t>
@@ -15444,7 +15579,7 @@
                     </pic:cNvPicPr>
                   </pic:nvPicPr>
                   <pic:blipFill>
-                    <a:blip r:embed="rId43">
+                    <a:blip r:embed="rId45">
                       <a:extLst>
                         <a:ext uri="{28A0092B-C50C-407E-A947-70E740481C1C}">
                           <a14:useLocalDpi xmlns:a14="http://schemas.microsoft.com/office/drawing/2010/main" val="0"/>
@@ -15860,7 +15995,7 @@
                     </pic:cNvPicPr>
                   </pic:nvPicPr>
                   <pic:blipFill>
-                    <a:blip r:embed="rId43">
+                    <a:blip r:embed="rId45">
                       <a:extLst>
                         <a:ext uri="{28A0092B-C50C-407E-A947-70E740481C1C}">
                           <a14:useLocalDpi xmlns:a14="http://schemas.microsoft.com/office/drawing/2010/main" val="0"/>
@@ -16150,7 +16285,7 @@
                     </pic:cNvPicPr>
                   </pic:nvPicPr>
                   <pic:blipFill>
-                    <a:blip r:embed="rId43">
+                    <a:blip r:embed="rId45">
                       <a:extLst>
                         <a:ext uri="{28A0092B-C50C-407E-A947-70E740481C1C}">
                           <a14:useLocalDpi xmlns:a14="http://schemas.microsoft.com/office/drawing/2010/main" val="0"/>
@@ -16228,7 +16363,7 @@
                     </pic:cNvPicPr>
                   </pic:nvPicPr>
                   <pic:blipFill>
-                    <a:blip r:embed="rId43">
+                    <a:blip r:embed="rId45">
                       <a:extLst>
                         <a:ext uri="{28A0092B-C50C-407E-A947-70E740481C1C}">
                           <a14:useLocalDpi xmlns:a14="http://schemas.microsoft.com/office/drawing/2010/main" val="0"/>
@@ -16306,7 +16441,7 @@
                     </pic:cNvPicPr>
                   </pic:nvPicPr>
                   <pic:blipFill>
-                    <a:blip r:embed="rId43">
+                    <a:blip r:embed="rId45">
                       <a:extLst>
                         <a:ext uri="{28A0092B-C50C-407E-A947-70E740481C1C}">
                           <a14:useLocalDpi xmlns:a14="http://schemas.microsoft.com/office/drawing/2010/main" val="0"/>
@@ -16654,7 +16789,7 @@
                     </pic:cNvPicPr>
                   </pic:nvPicPr>
                   <pic:blipFill>
-                    <a:blip r:embed="rId43">
+                    <a:blip r:embed="rId45">
                       <a:extLst>
                         <a:ext uri="{28A0092B-C50C-407E-A947-70E740481C1C}">
                           <a14:useLocalDpi xmlns:a14="http://schemas.microsoft.com/office/drawing/2010/main" val="0"/>
@@ -16732,7 +16867,7 @@
                     </pic:cNvPicPr>
                   </pic:nvPicPr>
                   <pic:blipFill>
-                    <a:blip r:embed="rId43">
+                    <a:blip r:embed="rId45">
                       <a:extLst>
                         <a:ext uri="{28A0092B-C50C-407E-A947-70E740481C1C}">
                           <a14:useLocalDpi xmlns:a14="http://schemas.microsoft.com/office/drawing/2010/main" val="0"/>
@@ -17057,7 +17192,7 @@
                     </pic:cNvPicPr>
                   </pic:nvPicPr>
                   <pic:blipFill>
-                    <a:blip r:embed="rId43">
+                    <a:blip r:embed="rId45">
                       <a:extLst>
                         <a:ext uri="{28A0092B-C50C-407E-A947-70E740481C1C}">
                           <a14:useLocalDpi xmlns:a14="http://schemas.microsoft.com/office/drawing/2010/main" val="0"/>
@@ -17135,7 +17270,7 @@
                     </pic:cNvPicPr>
                   </pic:nvPicPr>
                   <pic:blipFill>
-                    <a:blip r:embed="rId43">
+                    <a:blip r:embed="rId45">
                       <a:extLst>
                         <a:ext uri="{28A0092B-C50C-407E-A947-70E740481C1C}">
                           <a14:useLocalDpi xmlns:a14="http://schemas.microsoft.com/office/drawing/2010/main" val="0"/>
@@ -17363,7 +17498,7 @@
                     </pic:cNvPicPr>
                   </pic:nvPicPr>
                   <pic:blipFill>
-                    <a:blip r:embed="rId43">
+                    <a:blip r:embed="rId45">
                       <a:extLst>
                         <a:ext uri="{28A0092B-C50C-407E-A947-70E740481C1C}">
                           <a14:useLocalDpi xmlns:a14="http://schemas.microsoft.com/office/drawing/2010/main" val="0"/>
@@ -17451,7 +17586,7 @@
                     </pic:cNvPicPr>
                   </pic:nvPicPr>
                   <pic:blipFill>
-                    <a:blip r:embed="rId43">
+                    <a:blip r:embed="rId45">
                       <a:extLst>
                         <a:ext uri="{28A0092B-C50C-407E-A947-70E740481C1C}">
                           <a14:useLocalDpi xmlns:a14="http://schemas.microsoft.com/office/drawing/2010/main" val="0"/>
@@ -17529,7 +17664,7 @@
                     </pic:cNvPicPr>
                   </pic:nvPicPr>
                   <pic:blipFill>
-                    <a:blip r:embed="rId43">
+                    <a:blip r:embed="rId45">
                       <a:extLst>
                         <a:ext uri="{28A0092B-C50C-407E-A947-70E740481C1C}">
                           <a14:useLocalDpi xmlns:a14="http://schemas.microsoft.com/office/drawing/2010/main" val="0"/>
@@ -17953,7 +18088,7 @@
                     </pic:cNvPicPr>
                   </pic:nvPicPr>
                   <pic:blipFill>
-                    <a:blip r:embed="rId43">
+                    <a:blip r:embed="rId45">
                       <a:extLst>
                         <a:ext uri="{28A0092B-C50C-407E-A947-70E740481C1C}">
                           <a14:useLocalDpi xmlns:a14="http://schemas.microsoft.com/office/drawing/2010/main" val="0"/>
@@ -18053,7 +18188,7 @@
                     </pic:cNvPicPr>
                   </pic:nvPicPr>
                   <pic:blipFill>
-                    <a:blip r:embed="rId43">
+                    <a:blip r:embed="rId45">
                       <a:extLst>
                         <a:ext uri="{28A0092B-C50C-407E-A947-70E740481C1C}">
                           <a14:useLocalDpi xmlns:a14="http://schemas.microsoft.com/office/drawing/2010/main" val="0"/>
@@ -18131,7 +18266,7 @@
                     </pic:cNvPicPr>
                   </pic:nvPicPr>
                   <pic:blipFill>
-                    <a:blip r:embed="rId43">
+                    <a:blip r:embed="rId45">
                       <a:extLst>
                         <a:ext uri="{28A0092B-C50C-407E-A947-70E740481C1C}">
                           <a14:useLocalDpi xmlns:a14="http://schemas.microsoft.com/office/drawing/2010/main" val="0"/>
@@ -18209,7 +18344,7 @@
                     </pic:cNvPicPr>
                   </pic:nvPicPr>
                   <pic:blipFill>
-                    <a:blip r:embed="rId43">
+                    <a:blip r:embed="rId45">
                       <a:extLst>
                         <a:ext uri="{28A0092B-C50C-407E-A947-70E740481C1C}">
                           <a14:useLocalDpi xmlns:a14="http://schemas.microsoft.com/office/drawing/2010/main" val="0"/>
@@ -18287,7 +18422,7 @@
                     </pic:cNvPicPr>
                   </pic:nvPicPr>
                   <pic:blipFill>
-                    <a:blip r:embed="rId43">
+                    <a:blip r:embed="rId45">
                       <a:extLst>
                         <a:ext uri="{28A0092B-C50C-407E-A947-70E740481C1C}">
                           <a14:useLocalDpi xmlns:a14="http://schemas.microsoft.com/office/drawing/2010/main" val="0"/>
@@ -18687,7 +18822,7 @@
                     </pic:cNvPicPr>
                   </pic:nvPicPr>
                   <pic:blipFill>
-                    <a:blip r:embed="rId43">
+                    <a:blip r:embed="rId45">
                       <a:extLst>
                         <a:ext uri="{28A0092B-C50C-407E-A947-70E740481C1C}">
                           <a14:useLocalDpi xmlns:a14="http://schemas.microsoft.com/office/drawing/2010/main" val="0"/>
@@ -18809,7 +18944,7 @@
                     </pic:cNvPicPr>
                   </pic:nvPicPr>
                   <pic:blipFill>
-                    <a:blip r:embed="rId43">
+                    <a:blip r:embed="rId45">
                       <a:extLst>
                         <a:ext uri="{28A0092B-C50C-407E-A947-70E740481C1C}">
                           <a14:useLocalDpi xmlns:a14="http://schemas.microsoft.com/office/drawing/2010/main" val="0"/>
@@ -18887,7 +19022,7 @@
                     </pic:cNvPicPr>
                   </pic:nvPicPr>
                   <pic:blipFill>
-                    <a:blip r:embed="rId43">
+                    <a:blip r:embed="rId45">
                       <a:extLst>
                         <a:ext uri="{28A0092B-C50C-407E-A947-70E740481C1C}">
                           <a14:useLocalDpi xmlns:a14="http://schemas.microsoft.com/office/drawing/2010/main" val="0"/>
@@ -18965,7 +19100,7 @@
                     </pic:cNvPicPr>
                   </pic:nvPicPr>
                   <pic:blipFill>
-                    <a:blip r:embed="rId43">
+                    <a:blip r:embed="rId45">
                       <a:extLst>
                         <a:ext uri="{28A0092B-C50C-407E-A947-70E740481C1C}">
                           <a14:useLocalDpi xmlns:a14="http://schemas.microsoft.com/office/drawing/2010/main" val="0"/>
@@ -19065,7 +19200,7 @@
                     </pic:cNvPicPr>
                   </pic:nvPicPr>
                   <pic:blipFill>
-                    <a:blip r:embed="rId43">
+                    <a:blip r:embed="rId45">
                       <a:extLst>
                         <a:ext uri="{28A0092B-C50C-407E-A947-70E740481C1C}">
                           <a14:useLocalDpi xmlns:a14="http://schemas.microsoft.com/office/drawing/2010/main" val="0"/>
@@ -19143,7 +19278,7 @@
                     </pic:cNvPicPr>
                   </pic:nvPicPr>
                   <pic:blipFill>
-                    <a:blip r:embed="rId43">
+                    <a:blip r:embed="rId45">
                       <a:extLst>
                         <a:ext uri="{28A0092B-C50C-407E-A947-70E740481C1C}">
                           <a14:useLocalDpi xmlns:a14="http://schemas.microsoft.com/office/drawing/2010/main" val="0"/>
@@ -19221,7 +19356,7 @@
                     </pic:cNvPicPr>
                   </pic:nvPicPr>
                   <pic:blipFill>
-                    <a:blip r:embed="rId43">
+                    <a:blip r:embed="rId45">
                       <a:extLst>
                         <a:ext uri="{28A0092B-C50C-407E-A947-70E740481C1C}">
                           <a14:useLocalDpi xmlns:a14="http://schemas.microsoft.com/office/drawing/2010/main" val="0"/>
@@ -19459,7 +19594,7 @@
                     </pic:cNvPicPr>
                   </pic:nvPicPr>
                   <pic:blipFill>
-                    <a:blip r:embed="rId43">
+                    <a:blip r:embed="rId45">
                       <a:extLst>
                         <a:ext uri="{28A0092B-C50C-407E-A947-70E740481C1C}">
                           <a14:useLocalDpi xmlns:a14="http://schemas.microsoft.com/office/drawing/2010/main" val="0"/>
@@ -19808,7 +19943,7 @@
                     </pic:cNvPicPr>
                   </pic:nvPicPr>
                   <pic:blipFill>
-                    <a:blip r:embed="rId43">
+                    <a:blip r:embed="rId45">
                       <a:extLst>
                         <a:ext uri="{28A0092B-C50C-407E-A947-70E740481C1C}">
                           <a14:useLocalDpi xmlns:a14="http://schemas.microsoft.com/office/drawing/2010/main" val="0"/>
@@ -19910,7 +20045,7 @@
                     </pic:cNvPicPr>
                   </pic:nvPicPr>
                   <pic:blipFill>
-                    <a:blip r:embed="rId43">
+                    <a:blip r:embed="rId45">
                       <a:extLst>
                         <a:ext uri="{28A0092B-C50C-407E-A947-70E740481C1C}">
                           <a14:useLocalDpi xmlns:a14="http://schemas.microsoft.com/office/drawing/2010/main" val="0"/>
@@ -20235,7 +20370,7 @@
         </w:rPr>
         <w:t>en tant que </w:t>
       </w:r>
-      <w:hyperlink r:id="rId44" w:anchor="/planning/90409/sprint/90491/story/156700?context=actor_5131" w:tgtFrame="_blank" w:history="1">
+      <w:hyperlink r:id="rId46" w:anchor="/planning/90409/sprint/90491/story/156700?context=actor_5131" w:tgtFrame="_blank" w:history="1">
         <w:r>
           <w:rPr>
             <w:rStyle w:val="Lienhypertexte"/>
@@ -20417,7 +20552,7 @@
                     </pic:cNvPicPr>
                   </pic:nvPicPr>
                   <pic:blipFill>
-                    <a:blip r:embed="rId43">
+                    <a:blip r:embed="rId45">
                       <a:extLst>
                         <a:ext uri="{28A0092B-C50C-407E-A947-70E740481C1C}">
                           <a14:useLocalDpi xmlns:a14="http://schemas.microsoft.com/office/drawing/2010/main" val="0"/>
@@ -20518,7 +20653,7 @@
                     </pic:cNvPicPr>
                   </pic:nvPicPr>
                   <pic:blipFill>
-                    <a:blip r:embed="rId43">
+                    <a:blip r:embed="rId45">
                       <a:extLst>
                         <a:ext uri="{28A0092B-C50C-407E-A947-70E740481C1C}">
                           <a14:useLocalDpi xmlns:a14="http://schemas.microsoft.com/office/drawing/2010/main" val="0"/>
@@ -20700,7 +20835,7 @@
                     </pic:cNvPicPr>
                   </pic:nvPicPr>
                   <pic:blipFill>
-                    <a:blip r:embed="rId43">
+                    <a:blip r:embed="rId45">
                       <a:extLst>
                         <a:ext uri="{28A0092B-C50C-407E-A947-70E740481C1C}">
                           <a14:useLocalDpi xmlns:a14="http://schemas.microsoft.com/office/drawing/2010/main" val="0"/>
@@ -20869,7 +21004,7 @@
                     </pic:cNvPicPr>
                   </pic:nvPicPr>
                   <pic:blipFill>
-                    <a:blip r:embed="rId43">
+                    <a:blip r:embed="rId45">
                       <a:extLst>
                         <a:ext uri="{28A0092B-C50C-407E-A947-70E740481C1C}">
                           <a14:useLocalDpi xmlns:a14="http://schemas.microsoft.com/office/drawing/2010/main" val="0"/>
@@ -20968,7 +21103,7 @@
                     </pic:cNvPicPr>
                   </pic:nvPicPr>
                   <pic:blipFill>
-                    <a:blip r:embed="rId43">
+                    <a:blip r:embed="rId45">
                       <a:extLst>
                         <a:ext uri="{28A0092B-C50C-407E-A947-70E740481C1C}">
                           <a14:useLocalDpi xmlns:a14="http://schemas.microsoft.com/office/drawing/2010/main" val="0"/>
@@ -21170,7 +21305,7 @@
                     </pic:cNvPicPr>
                   </pic:nvPicPr>
                   <pic:blipFill>
-                    <a:blip r:embed="rId43">
+                    <a:blip r:embed="rId45">
                       <a:extLst>
                         <a:ext uri="{28A0092B-C50C-407E-A947-70E740481C1C}">
                           <a14:useLocalDpi xmlns:a14="http://schemas.microsoft.com/office/drawing/2010/main" val="0"/>
@@ -21249,7 +21384,7 @@
                     </pic:cNvPicPr>
                   </pic:nvPicPr>
                   <pic:blipFill>
-                    <a:blip r:embed="rId43">
+                    <a:blip r:embed="rId45">
                       <a:extLst>
                         <a:ext uri="{28A0092B-C50C-407E-A947-70E740481C1C}">
                           <a14:useLocalDpi xmlns:a14="http://schemas.microsoft.com/office/drawing/2010/main" val="0"/>
@@ -21349,7 +21484,7 @@
         </w:rPr>
         <w:t>en tant que </w:t>
       </w:r>
-      <w:hyperlink r:id="rId45" w:anchor="/planning/90409/sprint/90491/story/156701?context=actor_5131" w:tgtFrame="_blank" w:history="1">
+      <w:hyperlink r:id="rId47" w:anchor="/planning/90409/sprint/90491/story/156701?context=actor_5131" w:tgtFrame="_blank" w:history="1">
         <w:r>
           <w:rPr>
             <w:rStyle w:val="Lienhypertexte"/>
@@ -21532,7 +21667,7 @@
                     </pic:cNvPicPr>
                   </pic:nvPicPr>
                   <pic:blipFill>
-                    <a:blip r:embed="rId43">
+                    <a:blip r:embed="rId45">
                       <a:extLst>
                         <a:ext uri="{28A0092B-C50C-407E-A947-70E740481C1C}">
                           <a14:useLocalDpi xmlns:a14="http://schemas.microsoft.com/office/drawing/2010/main" val="0"/>
@@ -21692,7 +21827,7 @@
                     </pic:cNvPicPr>
                   </pic:nvPicPr>
                   <pic:blipFill>
-                    <a:blip r:embed="rId43">
+                    <a:blip r:embed="rId45">
                       <a:extLst>
                         <a:ext uri="{28A0092B-C50C-407E-A947-70E740481C1C}">
                           <a14:useLocalDpi xmlns:a14="http://schemas.microsoft.com/office/drawing/2010/main" val="0"/>
@@ -22349,7 +22484,7 @@
         </w:rPr>
         <w:t>en tant que </w:t>
       </w:r>
-      <w:hyperlink r:id="rId46" w:anchor="/planning/90409/sprint/90492/story/156699?context=actor_5131" w:tgtFrame="_blank" w:history="1">
+      <w:hyperlink r:id="rId48" w:anchor="/planning/90409/sprint/90492/story/156699?context=actor_5131" w:tgtFrame="_blank" w:history="1">
         <w:r>
           <w:rPr>
             <w:rStyle w:val="Lienhypertexte"/>
@@ -22505,7 +22640,7 @@
                     </pic:cNvPicPr>
                   </pic:nvPicPr>
                   <pic:blipFill>
-                    <a:blip r:embed="rId47">
+                    <a:blip r:embed="rId49">
                       <a:extLst>
                         <a:ext uri="{28A0092B-C50C-407E-A947-70E740481C1C}">
                           <a14:useLocalDpi xmlns:a14="http://schemas.microsoft.com/office/drawing/2010/main" val="0"/>
@@ -22580,7 +22715,7 @@
                     </pic:cNvPicPr>
                   </pic:nvPicPr>
                   <pic:blipFill>
-                    <a:blip r:embed="rId47">
+                    <a:blip r:embed="rId49">
                       <a:extLst>
                         <a:ext uri="{28A0092B-C50C-407E-A947-70E740481C1C}">
                           <a14:useLocalDpi xmlns:a14="http://schemas.microsoft.com/office/drawing/2010/main" val="0"/>
@@ -22736,7 +22871,7 @@
                     </pic:cNvPicPr>
                   </pic:nvPicPr>
                   <pic:blipFill>
-                    <a:blip r:embed="rId47">
+                    <a:blip r:embed="rId49">
                       <a:extLst>
                         <a:ext uri="{28A0092B-C50C-407E-A947-70E740481C1C}">
                           <a14:useLocalDpi xmlns:a14="http://schemas.microsoft.com/office/drawing/2010/main" val="0"/>
@@ -22811,7 +22946,7 @@
                     </pic:cNvPicPr>
                   </pic:nvPicPr>
                   <pic:blipFill>
-                    <a:blip r:embed="rId47">
+                    <a:blip r:embed="rId49">
                       <a:extLst>
                         <a:ext uri="{28A0092B-C50C-407E-A947-70E740481C1C}">
                           <a14:useLocalDpi xmlns:a14="http://schemas.microsoft.com/office/drawing/2010/main" val="0"/>
@@ -22925,7 +23060,7 @@
         </w:rPr>
         <w:t>en tant que </w:t>
       </w:r>
-      <w:hyperlink r:id="rId48" w:anchor="/planning/90409/sprint/90492/story/156702?context=actor_5131" w:tgtFrame="_blank" w:history="1">
+      <w:hyperlink r:id="rId50" w:anchor="/planning/90409/sprint/90492/story/156702?context=actor_5131" w:tgtFrame="_blank" w:history="1">
         <w:r>
           <w:rPr>
             <w:rStyle w:val="Lienhypertexte"/>
@@ -23116,7 +23251,7 @@
                     </pic:cNvPicPr>
                   </pic:nvPicPr>
                   <pic:blipFill>
-                    <a:blip r:embed="rId43">
+                    <a:blip r:embed="rId45">
                       <a:extLst>
                         <a:ext uri="{28A0092B-C50C-407E-A947-70E740481C1C}">
                           <a14:useLocalDpi xmlns:a14="http://schemas.microsoft.com/office/drawing/2010/main" val="0"/>
@@ -23191,7 +23326,7 @@
                     </pic:cNvPicPr>
                   </pic:nvPicPr>
                   <pic:blipFill>
-                    <a:blip r:embed="rId43">
+                    <a:blip r:embed="rId45">
                       <a:extLst>
                         <a:ext uri="{28A0092B-C50C-407E-A947-70E740481C1C}">
                           <a14:useLocalDpi xmlns:a14="http://schemas.microsoft.com/office/drawing/2010/main" val="0"/>
@@ -23356,7 +23491,7 @@
                     </pic:cNvPicPr>
                   </pic:nvPicPr>
                   <pic:blipFill>
-                    <a:blip r:embed="rId43">
+                    <a:blip r:embed="rId45">
                       <a:extLst>
                         <a:ext uri="{28A0092B-C50C-407E-A947-70E740481C1C}">
                           <a14:useLocalDpi xmlns:a14="http://schemas.microsoft.com/office/drawing/2010/main" val="0"/>
@@ -23512,7 +23647,7 @@
                     </pic:cNvPicPr>
                   </pic:nvPicPr>
                   <pic:blipFill>
-                    <a:blip r:embed="rId47">
+                    <a:blip r:embed="rId49">
                       <a:extLst>
                         <a:ext uri="{28A0092B-C50C-407E-A947-70E740481C1C}">
                           <a14:useLocalDpi xmlns:a14="http://schemas.microsoft.com/office/drawing/2010/main" val="0"/>
@@ -23587,7 +23722,7 @@
                     </pic:cNvPicPr>
                   </pic:nvPicPr>
                   <pic:blipFill>
-                    <a:blip r:embed="rId47">
+                    <a:blip r:embed="rId49">
                       <a:extLst>
                         <a:ext uri="{28A0092B-C50C-407E-A947-70E740481C1C}">
                           <a14:useLocalDpi xmlns:a14="http://schemas.microsoft.com/office/drawing/2010/main" val="0"/>
@@ -23891,7 +24026,7 @@
                     </pic:cNvPicPr>
                   </pic:nvPicPr>
                   <pic:blipFill>
-                    <a:blip r:embed="rId47">
+                    <a:blip r:embed="rId49">
                       <a:extLst>
                         <a:ext uri="{28A0092B-C50C-407E-A947-70E740481C1C}">
                           <a14:useLocalDpi xmlns:a14="http://schemas.microsoft.com/office/drawing/2010/main" val="0"/>
@@ -24100,7 +24235,7 @@
                     </pic:cNvPicPr>
                   </pic:nvPicPr>
                   <pic:blipFill>
-                    <a:blip r:embed="rId47">
+                    <a:blip r:embed="rId49">
                       <a:extLst>
                         <a:ext uri="{28A0092B-C50C-407E-A947-70E740481C1C}">
                           <a14:useLocalDpi xmlns:a14="http://schemas.microsoft.com/office/drawing/2010/main" val="0"/>
@@ -24175,7 +24310,7 @@
                     </pic:cNvPicPr>
                   </pic:nvPicPr>
                   <pic:blipFill>
-                    <a:blip r:embed="rId47">
+                    <a:blip r:embed="rId49">
                       <a:extLst>
                         <a:ext uri="{28A0092B-C50C-407E-A947-70E740481C1C}">
                           <a14:useLocalDpi xmlns:a14="http://schemas.microsoft.com/office/drawing/2010/main" val="0"/>
@@ -24353,7 +24488,7 @@
                     </pic:cNvPicPr>
                   </pic:nvPicPr>
                   <pic:blipFill>
-                    <a:blip r:embed="rId47">
+                    <a:blip r:embed="rId49">
                       <a:extLst>
                         <a:ext uri="{28A0092B-C50C-407E-A947-70E740481C1C}">
                           <a14:useLocalDpi xmlns:a14="http://schemas.microsoft.com/office/drawing/2010/main" val="0"/>
@@ -24448,7 +24583,7 @@
                     </pic:cNvPicPr>
                   </pic:nvPicPr>
                   <pic:blipFill>
-                    <a:blip r:embed="rId47">
+                    <a:blip r:embed="rId49">
                       <a:extLst>
                         <a:ext uri="{28A0092B-C50C-407E-A947-70E740481C1C}">
                           <a14:useLocalDpi xmlns:a14="http://schemas.microsoft.com/office/drawing/2010/main" val="0"/>
@@ -24626,7 +24761,7 @@
                     </pic:cNvPicPr>
                   </pic:nvPicPr>
                   <pic:blipFill>
-                    <a:blip r:embed="rId47">
+                    <a:blip r:embed="rId49">
                       <a:extLst>
                         <a:ext uri="{28A0092B-C50C-407E-A947-70E740481C1C}">
                           <a14:useLocalDpi xmlns:a14="http://schemas.microsoft.com/office/drawing/2010/main" val="0"/>
@@ -24701,7 +24836,7 @@
                     </pic:cNvPicPr>
                   </pic:nvPicPr>
                   <pic:blipFill>
-                    <a:blip r:embed="rId47">
+                    <a:blip r:embed="rId49">
                       <a:extLst>
                         <a:ext uri="{28A0092B-C50C-407E-A947-70E740481C1C}">
                           <a14:useLocalDpi xmlns:a14="http://schemas.microsoft.com/office/drawing/2010/main" val="0"/>
@@ -24899,7 +25034,7 @@
                     </pic:cNvPicPr>
                   </pic:nvPicPr>
                   <pic:blipFill>
-                    <a:blip r:embed="rId47">
+                    <a:blip r:embed="rId49">
                       <a:extLst>
                         <a:ext uri="{28A0092B-C50C-407E-A947-70E740481C1C}">
                           <a14:useLocalDpi xmlns:a14="http://schemas.microsoft.com/office/drawing/2010/main" val="0"/>
@@ -24974,7 +25109,7 @@
                     </pic:cNvPicPr>
                   </pic:nvPicPr>
                   <pic:blipFill>
-                    <a:blip r:embed="rId47">
+                    <a:blip r:embed="rId49">
                       <a:extLst>
                         <a:ext uri="{28A0092B-C50C-407E-A947-70E740481C1C}">
                           <a14:useLocalDpi xmlns:a14="http://schemas.microsoft.com/office/drawing/2010/main" val="0"/>
@@ -25175,7 +25310,7 @@
                     </pic:cNvPicPr>
                   </pic:nvPicPr>
                   <pic:blipFill>
-                    <a:blip r:embed="rId47">
+                    <a:blip r:embed="rId49">
                       <a:extLst>
                         <a:ext uri="{28A0092B-C50C-407E-A947-70E740481C1C}">
                           <a14:useLocalDpi xmlns:a14="http://schemas.microsoft.com/office/drawing/2010/main" val="0"/>
@@ -25351,7 +25486,7 @@
                     </pic:cNvPicPr>
                   </pic:nvPicPr>
                   <pic:blipFill>
-                    <a:blip r:embed="rId47">
+                    <a:blip r:embed="rId49">
                       <a:extLst>
                         <a:ext uri="{28A0092B-C50C-407E-A947-70E740481C1C}">
                           <a14:useLocalDpi xmlns:a14="http://schemas.microsoft.com/office/drawing/2010/main" val="0"/>
@@ -25557,7 +25692,7 @@
                     </pic:cNvPicPr>
                   </pic:nvPicPr>
                   <pic:blipFill>
-                    <a:blip r:embed="rId47">
+                    <a:blip r:embed="rId49">
                       <a:extLst>
                         <a:ext uri="{28A0092B-C50C-407E-A947-70E740481C1C}">
                           <a14:useLocalDpi xmlns:a14="http://schemas.microsoft.com/office/drawing/2010/main" val="0"/>
@@ -25753,7 +25888,7 @@
                     </pic:cNvPicPr>
                   </pic:nvPicPr>
                   <pic:blipFill>
-                    <a:blip r:embed="rId47">
+                    <a:blip r:embed="rId49">
                       <a:extLst>
                         <a:ext uri="{28A0092B-C50C-407E-A947-70E740481C1C}">
                           <a14:useLocalDpi xmlns:a14="http://schemas.microsoft.com/office/drawing/2010/main" val="0"/>
@@ -25848,7 +25983,7 @@
                     </pic:cNvPicPr>
                   </pic:nvPicPr>
                   <pic:blipFill>
-                    <a:blip r:embed="rId47">
+                    <a:blip r:embed="rId49">
                       <a:extLst>
                         <a:ext uri="{28A0092B-C50C-407E-A947-70E740481C1C}">
                           <a14:useLocalDpi xmlns:a14="http://schemas.microsoft.com/office/drawing/2010/main" val="0"/>
@@ -26066,7 +26201,7 @@
                     </pic:cNvPicPr>
                   </pic:nvPicPr>
                   <pic:blipFill>
-                    <a:blip r:embed="rId47">
+                    <a:blip r:embed="rId49">
                       <a:extLst>
                         <a:ext uri="{28A0092B-C50C-407E-A947-70E740481C1C}">
                           <a14:useLocalDpi xmlns:a14="http://schemas.microsoft.com/office/drawing/2010/main" val="0"/>
@@ -26141,7 +26276,7 @@
                     </pic:cNvPicPr>
                   </pic:nvPicPr>
                   <pic:blipFill>
-                    <a:blip r:embed="rId47">
+                    <a:blip r:embed="rId49">
                       <a:extLst>
                         <a:ext uri="{28A0092B-C50C-407E-A947-70E740481C1C}">
                           <a14:useLocalDpi xmlns:a14="http://schemas.microsoft.com/office/drawing/2010/main" val="0"/>
@@ -27030,7 +27165,7 @@
                     </pic:cNvPicPr>
                   </pic:nvPicPr>
                   <pic:blipFill>
-                    <a:blip r:embed="rId43">
+                    <a:blip r:embed="rId45">
                       <a:extLst>
                         <a:ext uri="{28A0092B-C50C-407E-A947-70E740481C1C}">
                           <a14:useLocalDpi xmlns:a14="http://schemas.microsoft.com/office/drawing/2010/main" val="0"/>
@@ -27196,7 +27331,7 @@
                     </pic:cNvPicPr>
                   </pic:nvPicPr>
                   <pic:blipFill>
-                    <a:blip r:embed="rId43">
+                    <a:blip r:embed="rId45">
                       <a:extLst>
                         <a:ext uri="{28A0092B-C50C-407E-A947-70E740481C1C}">
                           <a14:useLocalDpi xmlns:a14="http://schemas.microsoft.com/office/drawing/2010/main" val="0"/>
@@ -27274,7 +27409,7 @@
                     </pic:cNvPicPr>
                   </pic:nvPicPr>
                   <pic:blipFill>
-                    <a:blip r:embed="rId43">
+                    <a:blip r:embed="rId45">
                       <a:extLst>
                         <a:ext uri="{28A0092B-C50C-407E-A947-70E740481C1C}">
                           <a14:useLocalDpi xmlns:a14="http://schemas.microsoft.com/office/drawing/2010/main" val="0"/>
@@ -27595,7 +27730,7 @@
                     </pic:cNvPicPr>
                   </pic:nvPicPr>
                   <pic:blipFill>
-                    <a:blip r:embed="rId47">
+                    <a:blip r:embed="rId49">
                       <a:extLst>
                         <a:ext uri="{28A0092B-C50C-407E-A947-70E740481C1C}">
                           <a14:useLocalDpi xmlns:a14="http://schemas.microsoft.com/office/drawing/2010/main" val="0"/>
@@ -27794,7 +27929,7 @@
                     </pic:cNvPicPr>
                   </pic:nvPicPr>
                   <pic:blipFill>
-                    <a:blip r:embed="rId47">
+                    <a:blip r:embed="rId49">
                       <a:extLst>
                         <a:ext uri="{28A0092B-C50C-407E-A947-70E740481C1C}">
                           <a14:useLocalDpi xmlns:a14="http://schemas.microsoft.com/office/drawing/2010/main" val="0"/>
@@ -27984,7 +28119,7 @@
                     </pic:cNvPicPr>
                   </pic:nvPicPr>
                   <pic:blipFill>
-                    <a:blip r:embed="rId47">
+                    <a:blip r:embed="rId49">
                       <a:extLst>
                         <a:ext uri="{28A0092B-C50C-407E-A947-70E740481C1C}">
                           <a14:useLocalDpi xmlns:a14="http://schemas.microsoft.com/office/drawing/2010/main" val="0"/>
@@ -28183,7 +28318,7 @@
                     </pic:cNvPicPr>
                   </pic:nvPicPr>
                   <pic:blipFill>
-                    <a:blip r:embed="rId47">
+                    <a:blip r:embed="rId49">
                       <a:extLst>
                         <a:ext uri="{28A0092B-C50C-407E-A947-70E740481C1C}">
                           <a14:useLocalDpi xmlns:a14="http://schemas.microsoft.com/office/drawing/2010/main" val="0"/>
@@ -28402,7 +28537,7 @@
                     </pic:cNvPicPr>
                   </pic:nvPicPr>
                   <pic:blipFill>
-                    <a:blip r:embed="rId47">
+                    <a:blip r:embed="rId49">
                       <a:extLst>
                         <a:ext uri="{28A0092B-C50C-407E-A947-70E740481C1C}">
                           <a14:useLocalDpi xmlns:a14="http://schemas.microsoft.com/office/drawing/2010/main" val="0"/>
@@ -28580,7 +28715,7 @@
                     </pic:cNvPicPr>
                   </pic:nvPicPr>
                   <pic:blipFill>
-                    <a:blip r:embed="rId47">
+                    <a:blip r:embed="rId49">
                       <a:extLst>
                         <a:ext uri="{28A0092B-C50C-407E-A947-70E740481C1C}">
                           <a14:useLocalDpi xmlns:a14="http://schemas.microsoft.com/office/drawing/2010/main" val="0"/>
@@ -28757,7 +28892,7 @@
                     </pic:cNvPicPr>
                   </pic:nvPicPr>
                   <pic:blipFill>
-                    <a:blip r:embed="rId47">
+                    <a:blip r:embed="rId49">
                       <a:extLst>
                         <a:ext uri="{28A0092B-C50C-407E-A947-70E740481C1C}">
                           <a14:useLocalDpi xmlns:a14="http://schemas.microsoft.com/office/drawing/2010/main" val="0"/>
@@ -28963,7 +29098,7 @@
                     </pic:cNvPicPr>
                   </pic:nvPicPr>
                   <pic:blipFill>
-                    <a:blip r:embed="rId47">
+                    <a:blip r:embed="rId49">
                       <a:extLst>
                         <a:ext uri="{28A0092B-C50C-407E-A947-70E740481C1C}">
                           <a14:useLocalDpi xmlns:a14="http://schemas.microsoft.com/office/drawing/2010/main" val="0"/>
@@ -29160,7 +29295,7 @@
                     </pic:cNvPicPr>
                   </pic:nvPicPr>
                   <pic:blipFill>
-                    <a:blip r:embed="rId47">
+                    <a:blip r:embed="rId49">
                       <a:extLst>
                         <a:ext uri="{28A0092B-C50C-407E-A947-70E740481C1C}">
                           <a14:useLocalDpi xmlns:a14="http://schemas.microsoft.com/office/drawing/2010/main" val="0"/>
@@ -29280,7 +29415,7 @@
                     </pic:cNvPicPr>
                   </pic:nvPicPr>
                   <pic:blipFill>
-                    <a:blip r:embed="rId47">
+                    <a:blip r:embed="rId49">
                       <a:extLst>
                         <a:ext uri="{28A0092B-C50C-407E-A947-70E740481C1C}">
                           <a14:useLocalDpi xmlns:a14="http://schemas.microsoft.com/office/drawing/2010/main" val="0"/>
@@ -29477,7 +29612,7 @@
                     </pic:cNvPicPr>
                   </pic:nvPicPr>
                   <pic:blipFill>
-                    <a:blip r:embed="rId47">
+                    <a:blip r:embed="rId49">
                       <a:extLst>
                         <a:ext uri="{28A0092B-C50C-407E-A947-70E740481C1C}">
                           <a14:useLocalDpi xmlns:a14="http://schemas.microsoft.com/office/drawing/2010/main" val="0"/>
@@ -29555,7 +29690,7 @@
                     </pic:cNvPicPr>
                   </pic:nvPicPr>
                   <pic:blipFill>
-                    <a:blip r:embed="rId47">
+                    <a:blip r:embed="rId49">
                       <a:extLst>
                         <a:ext uri="{28A0092B-C50C-407E-A947-70E740481C1C}">
                           <a14:useLocalDpi xmlns:a14="http://schemas.microsoft.com/office/drawing/2010/main" val="0"/>
@@ -29633,7 +29768,7 @@
                     </pic:cNvPicPr>
                   </pic:nvPicPr>
                   <pic:blipFill>
-                    <a:blip r:embed="rId47">
+                    <a:blip r:embed="rId49">
                       <a:extLst>
                         <a:ext uri="{28A0092B-C50C-407E-A947-70E740481C1C}">
                           <a14:useLocalDpi xmlns:a14="http://schemas.microsoft.com/office/drawing/2010/main" val="0"/>
@@ -30423,7 +30558,7 @@
         </w:rPr>
         <w:t>en tant que </w:t>
       </w:r>
-      <w:hyperlink r:id="rId49" w:anchor="/planning/90409/story/157333?context=actor_5131" w:tgtFrame="_blank" w:history="1">
+      <w:hyperlink r:id="rId51" w:anchor="/planning/90409/story/157333?context=actor_5131" w:tgtFrame="_blank" w:history="1">
         <w:r>
           <w:rPr>
             <w:rStyle w:val="Lienhypertexte"/>
@@ -30612,7 +30747,7 @@
                     </pic:cNvPicPr>
                   </pic:nvPicPr>
                   <pic:blipFill>
-                    <a:blip r:embed="rId47">
+                    <a:blip r:embed="rId49">
                       <a:extLst>
                         <a:ext uri="{28A0092B-C50C-407E-A947-70E740481C1C}">
                           <a14:useLocalDpi xmlns:a14="http://schemas.microsoft.com/office/drawing/2010/main" val="0"/>
@@ -30769,7 +30904,7 @@
                     </pic:cNvPicPr>
                   </pic:nvPicPr>
                   <pic:blipFill>
-                    <a:blip r:embed="rId47">
+                    <a:blip r:embed="rId49">
                       <a:extLst>
                         <a:ext uri="{28A0092B-C50C-407E-A947-70E740481C1C}">
                           <a14:useLocalDpi xmlns:a14="http://schemas.microsoft.com/office/drawing/2010/main" val="0"/>
@@ -31120,7 +31255,7 @@
                     </pic:cNvPicPr>
                   </pic:nvPicPr>
                   <pic:blipFill>
-                    <a:blip r:embed="rId47">
+                    <a:blip r:embed="rId49">
                       <a:extLst>
                         <a:ext uri="{28A0092B-C50C-407E-A947-70E740481C1C}">
                           <a14:useLocalDpi xmlns:a14="http://schemas.microsoft.com/office/drawing/2010/main" val="0"/>
@@ -31212,7 +31347,7 @@
         </w:rPr>
         <w:t>en tant que </w:t>
       </w:r>
-      <w:hyperlink r:id="rId50" w:anchor="/planning/90409/story/156702?context=actor_5131" w:tgtFrame="_blank" w:history="1">
+      <w:hyperlink r:id="rId52" w:anchor="/planning/90409/story/156702?context=actor_5131" w:tgtFrame="_blank" w:history="1">
         <w:r>
           <w:rPr>
             <w:rStyle w:val="Lienhypertexte"/>
@@ -31410,7 +31545,7 @@
                     </pic:cNvPicPr>
                   </pic:nvPicPr>
                   <pic:blipFill>
-                    <a:blip r:embed="rId43">
+                    <a:blip r:embed="rId45">
                       <a:extLst>
                         <a:ext uri="{28A0092B-C50C-407E-A947-70E740481C1C}">
                           <a14:useLocalDpi xmlns:a14="http://schemas.microsoft.com/office/drawing/2010/main" val="0"/>
@@ -31489,7 +31624,7 @@
                     </pic:cNvPicPr>
                   </pic:nvPicPr>
                   <pic:blipFill>
-                    <a:blip r:embed="rId43">
+                    <a:blip r:embed="rId45">
                       <a:extLst>
                         <a:ext uri="{28A0092B-C50C-407E-A947-70E740481C1C}">
                           <a14:useLocalDpi xmlns:a14="http://schemas.microsoft.com/office/drawing/2010/main" val="0"/>
@@ -31655,7 +31790,7 @@
                     </pic:cNvPicPr>
                   </pic:nvPicPr>
                   <pic:blipFill>
-                    <a:blip r:embed="rId43">
+                    <a:blip r:embed="rId45">
                       <a:extLst>
                         <a:ext uri="{28A0092B-C50C-407E-A947-70E740481C1C}">
                           <a14:useLocalDpi xmlns:a14="http://schemas.microsoft.com/office/drawing/2010/main" val="0"/>
@@ -31814,7 +31949,7 @@
                     </pic:cNvPicPr>
                   </pic:nvPicPr>
                   <pic:blipFill>
-                    <a:blip r:embed="rId43">
+                    <a:blip r:embed="rId45">
                       <a:extLst>
                         <a:ext uri="{28A0092B-C50C-407E-A947-70E740481C1C}">
                           <a14:useLocalDpi xmlns:a14="http://schemas.microsoft.com/office/drawing/2010/main" val="0"/>
@@ -31892,7 +32027,7 @@
                     </pic:cNvPicPr>
                   </pic:nvPicPr>
                   <pic:blipFill>
-                    <a:blip r:embed="rId43">
+                    <a:blip r:embed="rId45">
                       <a:extLst>
                         <a:ext uri="{28A0092B-C50C-407E-A947-70E740481C1C}">
                           <a14:useLocalDpi xmlns:a14="http://schemas.microsoft.com/office/drawing/2010/main" val="0"/>
@@ -33249,7 +33384,7 @@
                     </pic:cNvPicPr>
                   </pic:nvPicPr>
                   <pic:blipFill>
-                    <a:blip r:embed="rId51" r:link="rId52">
+                    <a:blip r:embed="rId53" r:link="rId54">
                       <a:extLst>
                         <a:ext uri="{28A0092B-C50C-407E-A947-70E740481C1C}">
                           <a14:useLocalDpi xmlns:a14="http://schemas.microsoft.com/office/drawing/2010/main" val="0"/>
@@ -33302,7 +33437,7 @@
         </w:rPr>
         <w:t>en tant que </w:t>
       </w:r>
-      <w:hyperlink r:id="rId53" w:anchor="/planning/90409/story/156727?context=actor_5131" w:history="1">
+      <w:hyperlink r:id="rId55" w:anchor="/planning/90409/story/156727?context=actor_5131" w:history="1">
         <w:r>
           <w:rPr>
             <w:rStyle w:val="Lienhypertexte"/>
@@ -33382,7 +33517,7 @@
         </w:rPr>
         <w:t>en tant que </w:t>
       </w:r>
-      <w:hyperlink r:id="rId54" w:anchor="/planning/90409/story/156729?context=actor_5131" w:history="1">
+      <w:hyperlink r:id="rId56" w:anchor="/planning/90409/story/156729?context=actor_5131" w:history="1">
         <w:r>
           <w:rPr>
             <w:rStyle w:val="Lienhypertexte"/>
@@ -33539,7 +33674,7 @@
                     </pic:cNvPicPr>
                   </pic:nvPicPr>
                   <pic:blipFill>
-                    <a:blip r:embed="rId51" r:link="rId52">
+                    <a:blip r:embed="rId53" r:link="rId54">
                       <a:extLst>
                         <a:ext uri="{28A0092B-C50C-407E-A947-70E740481C1C}">
                           <a14:useLocalDpi xmlns:a14="http://schemas.microsoft.com/office/drawing/2010/main" val="0"/>
@@ -33592,7 +33727,7 @@
         </w:rPr>
         <w:t>en tant que </w:t>
       </w:r>
-      <w:hyperlink r:id="rId55" w:anchor="/planning/90409/story/157333?context=actor_5131" w:history="1">
+      <w:hyperlink r:id="rId57" w:anchor="/planning/90409/story/157333?context=actor_5131" w:history="1">
         <w:r>
           <w:rPr>
             <w:rStyle w:val="Lienhypertexte"/>
@@ -33624,21 +33759,7 @@
           <w:sz w:val="18"/>
           <w:szCs w:val="18"/>
         </w:rPr>
-        <w:t>je veux pouvoir tirer une carte chance quand je tombe sur la case associée</w:t>
-      </w:r>
-      <w:r>
-        <w:rPr>
-          <w:sz w:val="18"/>
-          <w:szCs w:val="18"/>
-        </w:rPr>
-        <w:t xml:space="preserve"> </w:t>
-      </w:r>
-      <w:r>
-        <w:rPr>
-          <w:sz w:val="18"/>
-          <w:szCs w:val="18"/>
-        </w:rPr>
-        <w:t>dans le but de bénéficier de ses effets</w:t>
+        <w:t>je veux pouvoir tirer une carte chance quand je tombe sur la case associée dans le but de bénéficier de ses effets</w:t>
       </w:r>
     </w:p>
     <w:p>
@@ -33672,7 +33793,7 @@
                     </pic:cNvPicPr>
                   </pic:nvPicPr>
                   <pic:blipFill>
-                    <a:blip r:embed="rId51" r:link="rId52">
+                    <a:blip r:embed="rId53" r:link="rId54">
                       <a:extLst>
                         <a:ext uri="{28A0092B-C50C-407E-A947-70E740481C1C}">
                           <a14:useLocalDpi xmlns:a14="http://schemas.microsoft.com/office/drawing/2010/main" val="0"/>
@@ -33820,7 +33941,7 @@
                     </pic:cNvPicPr>
                   </pic:nvPicPr>
                   <pic:blipFill>
-                    <a:blip r:embed="rId51" r:link="rId52">
+                    <a:blip r:embed="rId53" r:link="rId54">
                       <a:extLst>
                         <a:ext uri="{28A0092B-C50C-407E-A947-70E740481C1C}">
                           <a14:useLocalDpi xmlns:a14="http://schemas.microsoft.com/office/drawing/2010/main" val="0"/>
@@ -33874,7 +33995,7 @@
                     </pic:cNvPicPr>
                   </pic:nvPicPr>
                   <pic:blipFill>
-                    <a:blip r:embed="rId56" r:link="rId57">
+                    <a:blip r:embed="rId58" r:link="rId59">
                       <a:extLst>
                         <a:ext uri="{28A0092B-C50C-407E-A947-70E740481C1C}">
                           <a14:useLocalDpi xmlns:a14="http://schemas.microsoft.com/office/drawing/2010/main" val="0"/>
@@ -33927,7 +34048,7 @@
         </w:rPr>
         <w:t>en tant que </w:t>
       </w:r>
-      <w:hyperlink r:id="rId58" w:anchor="/planning/90409/story/157334?context=actor_5131" w:history="1">
+      <w:hyperlink r:id="rId60" w:anchor="/planning/90409/story/157334?context=actor_5131" w:history="1">
         <w:r>
           <w:rPr>
             <w:rStyle w:val="Lienhypertexte"/>
@@ -34193,21 +34314,7 @@
           <w:sz w:val="18"/>
           <w:szCs w:val="18"/>
         </w:rPr>
-        <w:t>Sinon</w:t>
-      </w:r>
-      <w:r>
-        <w:rPr>
-          <w:sz w:val="18"/>
-          <w:szCs w:val="18"/>
-        </w:rPr>
-        <w:t xml:space="preserve"> </w:t>
-      </w:r>
-      <w:r>
-        <w:rPr>
-          <w:sz w:val="18"/>
-          <w:szCs w:val="18"/>
-        </w:rPr>
-        <w:t>: groupe en confiance</w:t>
+        <w:t>Sinon : groupe en confiance</w:t>
       </w:r>
     </w:p>
     <w:p>
@@ -34404,7 +34511,7 @@
         <v:path o:extrusionok="f" gradientshapeok="t" o:connecttype="rect"/>
         <o:lock v:ext="edit" aspectratio="t"/>
       </v:shapetype>
-      <v:shape id="_x0000_i1098" type="#_x0000_t75" style="width:12pt;height:12pt;visibility:visible;mso-wrap-style:square" o:bullet="t">
+      <v:shape id="_x0000_i1038" type="#_x0000_t75" style="width:12pt;height:12pt;visibility:visible;mso-wrap-style:square" o:bullet="t">
         <v:imagedata r:id="rId1" o:title="2BFFCD21"/>
       </v:shape>
     </w:pict>
@@ -39570,7 +39677,7 @@
 </file>
 
 <file path=customXml/itemProps2.xml><?xml version="1.0" encoding="utf-8"?>
-<ds:datastoreItem xmlns:ds="http://schemas.openxmlformats.org/officeDocument/2006/customXml" ds:itemID="{B07610DE-2C46-4F25-8142-B9FE530FB7C1}">
+<ds:datastoreItem xmlns:ds="http://schemas.openxmlformats.org/officeDocument/2006/customXml" ds:itemID="{8ED96D5E-F437-444A-80C9-578E8C6B38C1}">
   <ds:schemaRefs>
     <ds:schemaRef ds:uri="http://schemas.openxmlformats.org/officeDocument/2006/bibliography"/>
   </ds:schemaRefs>

</xml_diff>

<commit_message>
Report updated and finished
</commit_message>
<xml_diff>
--- a/Doc/GEN-Monopoly-Rapport.docx
+++ b/Doc/GEN-Monopoly-Rapport.docx
@@ -11,7 +11,6 @@
           <w:docPartUnique/>
         </w:docPartObj>
       </w:sdtPr>
-      <w:sdtEndPr/>
       <w:sdtContent>
         <w:p/>
         <w:p>
@@ -237,7 +236,6 @@
                                     <w:dataBinding w:prefixMappings="xmlns:ns0='http://purl.org/dc/elements/1.1/' xmlns:ns1='http://schemas.openxmlformats.org/package/2006/metadata/core-properties' " w:xpath="/ns1:coreProperties[1]/ns0:title[1]" w:storeItemID="{6C3C8BC8-F283-45AE-878A-BAB7291924A1}"/>
                                     <w:text/>
                                   </w:sdtPr>
-                                  <w:sdtEndPr/>
                                   <w:sdtContent>
                                     <w:r>
                                       <w:rPr>
@@ -266,7 +264,6 @@
                                   <w:dataBinding w:prefixMappings="xmlns:ns0='http://purl.org/dc/elements/1.1/' xmlns:ns1='http://schemas.openxmlformats.org/package/2006/metadata/core-properties' " w:xpath="/ns1:coreProperties[1]/ns0:subject[1]" w:storeItemID="{6C3C8BC8-F283-45AE-878A-BAB7291924A1}"/>
                                   <w:text/>
                                 </w:sdtPr>
-                                <w:sdtEndPr/>
                                 <w:sdtContent>
                                   <w:p>
                                     <w:pPr>
@@ -308,7 +305,6 @@
                                   <w:dataBinding w:prefixMappings="xmlns:ns0='http://purl.org/dc/elements/1.1/' xmlns:ns1='http://schemas.openxmlformats.org/package/2006/metadata/core-properties' " w:xpath="/ns1:coreProperties[1]/ns0:creator[1]" w:storeItemID="{6C3C8BC8-F283-45AE-878A-BAB7291924A1}"/>
                                   <w:text/>
                                 </w:sdtPr>
-                                <w:sdtEndPr/>
                                 <w:sdtContent>
                                   <w:p>
                                     <w:pPr>
@@ -386,7 +382,6 @@
                               <w:dataBinding w:prefixMappings="xmlns:ns0='http://purl.org/dc/elements/1.1/' xmlns:ns1='http://schemas.openxmlformats.org/package/2006/metadata/core-properties' " w:xpath="/ns1:coreProperties[1]/ns0:title[1]" w:storeItemID="{6C3C8BC8-F283-45AE-878A-BAB7291924A1}"/>
                               <w:text/>
                             </w:sdtPr>
-                            <w:sdtEndPr/>
                             <w:sdtContent>
                               <w:r>
                                 <w:rPr>
@@ -415,7 +410,6 @@
                             <w:dataBinding w:prefixMappings="xmlns:ns0='http://purl.org/dc/elements/1.1/' xmlns:ns1='http://schemas.openxmlformats.org/package/2006/metadata/core-properties' " w:xpath="/ns1:coreProperties[1]/ns0:subject[1]" w:storeItemID="{6C3C8BC8-F283-45AE-878A-BAB7291924A1}"/>
                             <w:text/>
                           </w:sdtPr>
-                          <w:sdtEndPr/>
                           <w:sdtContent>
                             <w:p>
                               <w:pPr>
@@ -457,7 +451,6 @@
                             <w:dataBinding w:prefixMappings="xmlns:ns0='http://purl.org/dc/elements/1.1/' xmlns:ns1='http://schemas.openxmlformats.org/package/2006/metadata/core-properties' " w:xpath="/ns1:coreProperties[1]/ns0:creator[1]" w:storeItemID="{6C3C8BC8-F283-45AE-878A-BAB7291924A1}"/>
                             <w:text/>
                           </w:sdtPr>
-                          <w:sdtEndPr/>
                           <w:sdtContent>
                             <w:p>
                               <w:pPr>
@@ -1065,7 +1058,6 @@
                                     <w:calendar w:val="gregorian"/>
                                   </w:date>
                                 </w:sdtPr>
-                                <w:sdtEndPr/>
                                 <w:sdtContent>
                                   <w:p>
                                     <w:pPr>
@@ -1132,7 +1124,6 @@
                               <w:calendar w:val="gregorian"/>
                             </w:date>
                           </w:sdtPr>
-                          <w:sdtEndPr/>
                           <w:sdtContent>
                             <w:p>
                               <w:pPr>
@@ -1173,7 +1164,7 @@
       <w:pPr>
         <w:pStyle w:val="Titre1"/>
       </w:pPr>
-      <w:bookmarkStart w:id="0" w:name="_Toc516817419"/>
+      <w:bookmarkStart w:id="0" w:name="_Toc516819993"/>
       <w:r>
         <w:lastRenderedPageBreak/>
         <w:t>Table des matières</w:t>
@@ -1202,7 +1193,7 @@
       <w:r>
         <w:fldChar w:fldCharType="separate"/>
       </w:r>
-      <w:hyperlink w:anchor="_Toc516817419" w:history="1">
+      <w:hyperlink w:anchor="_Toc516819993" w:history="1">
         <w:r>
           <w:rPr>
             <w:rStyle w:val="Lienhypertexte"/>
@@ -1244,7 +1235,7 @@
             <w:noProof/>
             <w:webHidden/>
           </w:rPr>
-          <w:instrText xml:space="preserve"> PAGEREF _Toc516817419 \h </w:instrText>
+          <w:instrText xml:space="preserve"> PAGEREF _Toc516819993 \h </w:instrText>
         </w:r>
         <w:r>
           <w:rPr>
@@ -1288,7 +1279,7 @@
           <w:lang w:eastAsia="fr-CH"/>
         </w:rPr>
       </w:pPr>
-      <w:hyperlink w:anchor="_Toc516817420" w:history="1">
+      <w:hyperlink w:anchor="_Toc516819994" w:history="1">
         <w:r>
           <w:rPr>
             <w:rStyle w:val="Lienhypertexte"/>
@@ -1330,7 +1321,7 @@
             <w:noProof/>
             <w:webHidden/>
           </w:rPr>
-          <w:instrText xml:space="preserve"> PAGEREF _Toc516817420 \h </w:instrText>
+          <w:instrText xml:space="preserve"> PAGEREF _Toc516819994 \h </w:instrText>
         </w:r>
         <w:r>
           <w:rPr>
@@ -1374,7 +1365,7 @@
           <w:lang w:eastAsia="fr-CH"/>
         </w:rPr>
       </w:pPr>
-      <w:hyperlink w:anchor="_Toc516817421" w:history="1">
+      <w:hyperlink w:anchor="_Toc516819995" w:history="1">
         <w:r>
           <w:rPr>
             <w:rStyle w:val="Lienhypertexte"/>
@@ -1416,7 +1407,7 @@
             <w:noProof/>
             <w:webHidden/>
           </w:rPr>
-          <w:instrText xml:space="preserve"> PAGEREF _Toc516817421 \h </w:instrText>
+          <w:instrText xml:space="preserve"> PAGEREF _Toc516819995 \h </w:instrText>
         </w:r>
         <w:r>
           <w:rPr>
@@ -1460,7 +1451,7 @@
           <w:lang w:eastAsia="fr-CH"/>
         </w:rPr>
       </w:pPr>
-      <w:hyperlink w:anchor="_Toc516817422" w:history="1">
+      <w:hyperlink w:anchor="_Toc516819996" w:history="1">
         <w:r>
           <w:rPr>
             <w:rStyle w:val="Lienhypertexte"/>
@@ -1502,7 +1493,7 @@
             <w:noProof/>
             <w:webHidden/>
           </w:rPr>
-          <w:instrText xml:space="preserve"> PAGEREF _Toc516817422 \h </w:instrText>
+          <w:instrText xml:space="preserve"> PAGEREF _Toc516819996 \h </w:instrText>
         </w:r>
         <w:r>
           <w:rPr>
@@ -1546,7 +1537,7 @@
           <w:lang w:eastAsia="fr-CH"/>
         </w:rPr>
       </w:pPr>
-      <w:hyperlink w:anchor="_Toc516817423" w:history="1">
+      <w:hyperlink w:anchor="_Toc516819997" w:history="1">
         <w:r>
           <w:rPr>
             <w:rStyle w:val="Lienhypertexte"/>
@@ -1588,7 +1579,7 @@
             <w:noProof/>
             <w:webHidden/>
           </w:rPr>
-          <w:instrText xml:space="preserve"> PAGEREF _Toc516817423 \h </w:instrText>
+          <w:instrText xml:space="preserve"> PAGEREF _Toc516819997 \h </w:instrText>
         </w:r>
         <w:r>
           <w:rPr>
@@ -1632,7 +1623,7 @@
           <w:lang w:eastAsia="fr-CH"/>
         </w:rPr>
       </w:pPr>
-      <w:hyperlink w:anchor="_Toc516817424" w:history="1">
+      <w:hyperlink w:anchor="_Toc516819998" w:history="1">
         <w:r>
           <w:rPr>
             <w:rStyle w:val="Lienhypertexte"/>
@@ -1674,7 +1665,7 @@
             <w:noProof/>
             <w:webHidden/>
           </w:rPr>
-          <w:instrText xml:space="preserve"> PAGEREF _Toc516817424 \h </w:instrText>
+          <w:instrText xml:space="preserve"> PAGEREF _Toc516819998 \h </w:instrText>
         </w:r>
         <w:r>
           <w:rPr>
@@ -1718,7 +1709,7 @@
           <w:lang w:eastAsia="fr-CH"/>
         </w:rPr>
       </w:pPr>
-      <w:hyperlink w:anchor="_Toc516817425" w:history="1">
+      <w:hyperlink w:anchor="_Toc516819999" w:history="1">
         <w:r>
           <w:rPr>
             <w:rStyle w:val="Lienhypertexte"/>
@@ -1760,7 +1751,7 @@
             <w:noProof/>
             <w:webHidden/>
           </w:rPr>
-          <w:instrText xml:space="preserve"> PAGEREF _Toc516817425 \h </w:instrText>
+          <w:instrText xml:space="preserve"> PAGEREF _Toc516819999 \h </w:instrText>
         </w:r>
         <w:r>
           <w:rPr>
@@ -1804,7 +1795,7 @@
           <w:lang w:eastAsia="fr-CH"/>
         </w:rPr>
       </w:pPr>
-      <w:hyperlink w:anchor="_Toc516817426" w:history="1">
+      <w:hyperlink w:anchor="_Toc516820000" w:history="1">
         <w:r>
           <w:rPr>
             <w:rStyle w:val="Lienhypertexte"/>
@@ -1846,7 +1837,7 @@
             <w:noProof/>
             <w:webHidden/>
           </w:rPr>
-          <w:instrText xml:space="preserve"> PAGEREF _Toc516817426 \h </w:instrText>
+          <w:instrText xml:space="preserve"> PAGEREF _Toc516820000 \h </w:instrText>
         </w:r>
         <w:r>
           <w:rPr>
@@ -1890,7 +1881,7 @@
           <w:lang w:eastAsia="fr-CH"/>
         </w:rPr>
       </w:pPr>
-      <w:hyperlink w:anchor="_Toc516817427" w:history="1">
+      <w:hyperlink w:anchor="_Toc516820001" w:history="1">
         <w:r>
           <w:rPr>
             <w:rStyle w:val="Lienhypertexte"/>
@@ -1932,7 +1923,7 @@
             <w:noProof/>
             <w:webHidden/>
           </w:rPr>
-          <w:instrText xml:space="preserve"> PAGEREF _Toc516817427 \h </w:instrText>
+          <w:instrText xml:space="preserve"> PAGEREF _Toc516820001 \h </w:instrText>
         </w:r>
         <w:r>
           <w:rPr>
@@ -1976,7 +1967,7 @@
           <w:lang w:eastAsia="fr-CH"/>
         </w:rPr>
       </w:pPr>
-      <w:hyperlink w:anchor="_Toc516817428" w:history="1">
+      <w:hyperlink w:anchor="_Toc516820002" w:history="1">
         <w:r>
           <w:rPr>
             <w:rStyle w:val="Lienhypertexte"/>
@@ -2018,7 +2009,7 @@
             <w:noProof/>
             <w:webHidden/>
           </w:rPr>
-          <w:instrText xml:space="preserve"> PAGEREF _Toc516817428 \h </w:instrText>
+          <w:instrText xml:space="preserve"> PAGEREF _Toc516820002 \h </w:instrText>
         </w:r>
         <w:r>
           <w:rPr>
@@ -2062,7 +2053,7 @@
           <w:lang w:eastAsia="fr-CH"/>
         </w:rPr>
       </w:pPr>
-      <w:hyperlink w:anchor="_Toc516817429" w:history="1">
+      <w:hyperlink w:anchor="_Toc516820003" w:history="1">
         <w:r>
           <w:rPr>
             <w:rStyle w:val="Lienhypertexte"/>
@@ -2104,7 +2095,7 @@
             <w:noProof/>
             <w:webHidden/>
           </w:rPr>
-          <w:instrText xml:space="preserve"> PAGEREF _Toc516817429 \h </w:instrText>
+          <w:instrText xml:space="preserve"> PAGEREF _Toc516820003 \h </w:instrText>
         </w:r>
         <w:r>
           <w:rPr>
@@ -2148,7 +2139,7 @@
           <w:lang w:eastAsia="fr-CH"/>
         </w:rPr>
       </w:pPr>
-      <w:hyperlink w:anchor="_Toc516817430" w:history="1">
+      <w:hyperlink w:anchor="_Toc516820004" w:history="1">
         <w:r>
           <w:rPr>
             <w:rStyle w:val="Lienhypertexte"/>
@@ -2190,7 +2181,7 @@
             <w:noProof/>
             <w:webHidden/>
           </w:rPr>
-          <w:instrText xml:space="preserve"> PAGEREF _Toc516817430 \h </w:instrText>
+          <w:instrText xml:space="preserve"> PAGEREF _Toc516820004 \h </w:instrText>
         </w:r>
         <w:r>
           <w:rPr>
@@ -2234,7 +2225,7 @@
           <w:lang w:eastAsia="fr-CH"/>
         </w:rPr>
       </w:pPr>
-      <w:hyperlink w:anchor="_Toc516817431" w:history="1">
+      <w:hyperlink w:anchor="_Toc516820005" w:history="1">
         <w:r>
           <w:rPr>
             <w:rStyle w:val="Lienhypertexte"/>
@@ -2276,7 +2267,7 @@
             <w:noProof/>
             <w:webHidden/>
           </w:rPr>
-          <w:instrText xml:space="preserve"> PAGEREF _Toc516817431 \h </w:instrText>
+          <w:instrText xml:space="preserve"> PAGEREF _Toc516820005 \h </w:instrText>
         </w:r>
         <w:r>
           <w:rPr>
@@ -2320,7 +2311,7 @@
           <w:lang w:eastAsia="fr-CH"/>
         </w:rPr>
       </w:pPr>
-      <w:hyperlink w:anchor="_Toc516817432" w:history="1">
+      <w:hyperlink w:anchor="_Toc516820006" w:history="1">
         <w:r>
           <w:rPr>
             <w:rStyle w:val="Lienhypertexte"/>
@@ -2362,7 +2353,7 @@
             <w:noProof/>
             <w:webHidden/>
           </w:rPr>
-          <w:instrText xml:space="preserve"> PAGEREF _Toc516817432 \h </w:instrText>
+          <w:instrText xml:space="preserve"> PAGEREF _Toc516820006 \h </w:instrText>
         </w:r>
         <w:r>
           <w:rPr>
@@ -2406,7 +2397,7 @@
           <w:lang w:eastAsia="fr-CH"/>
         </w:rPr>
       </w:pPr>
-      <w:hyperlink w:anchor="_Toc516817433" w:history="1">
+      <w:hyperlink w:anchor="_Toc516820007" w:history="1">
         <w:r>
           <w:rPr>
             <w:rStyle w:val="Lienhypertexte"/>
@@ -2448,7 +2439,7 @@
             <w:noProof/>
             <w:webHidden/>
           </w:rPr>
-          <w:instrText xml:space="preserve"> PAGEREF _Toc516817433 \h </w:instrText>
+          <w:instrText xml:space="preserve"> PAGEREF _Toc516820007 \h </w:instrText>
         </w:r>
         <w:r>
           <w:rPr>
@@ -2492,7 +2483,7 @@
           <w:lang w:eastAsia="fr-CH"/>
         </w:rPr>
       </w:pPr>
-      <w:hyperlink w:anchor="_Toc516817434" w:history="1">
+      <w:hyperlink w:anchor="_Toc516820008" w:history="1">
         <w:r>
           <w:rPr>
             <w:rStyle w:val="Lienhypertexte"/>
@@ -2534,7 +2525,7 @@
             <w:noProof/>
             <w:webHidden/>
           </w:rPr>
-          <w:instrText xml:space="preserve"> PAGEREF _Toc516817434 \h </w:instrText>
+          <w:instrText xml:space="preserve"> PAGEREF _Toc516820008 \h </w:instrText>
         </w:r>
         <w:r>
           <w:rPr>
@@ -2578,7 +2569,7 @@
           <w:lang w:eastAsia="fr-CH"/>
         </w:rPr>
       </w:pPr>
-      <w:hyperlink w:anchor="_Toc516817435" w:history="1">
+      <w:hyperlink w:anchor="_Toc516820009" w:history="1">
         <w:r>
           <w:rPr>
             <w:rStyle w:val="Lienhypertexte"/>
@@ -2620,7 +2611,7 @@
             <w:noProof/>
             <w:webHidden/>
           </w:rPr>
-          <w:instrText xml:space="preserve"> PAGEREF _Toc516817435 \h </w:instrText>
+          <w:instrText xml:space="preserve"> PAGEREF _Toc516820009 \h </w:instrText>
         </w:r>
         <w:r>
           <w:rPr>
@@ -2664,7 +2655,7 @@
           <w:lang w:eastAsia="fr-CH"/>
         </w:rPr>
       </w:pPr>
-      <w:hyperlink w:anchor="_Toc516817436" w:history="1">
+      <w:hyperlink w:anchor="_Toc516820010" w:history="1">
         <w:r>
           <w:rPr>
             <w:rStyle w:val="Lienhypertexte"/>
@@ -2706,7 +2697,7 @@
             <w:noProof/>
             <w:webHidden/>
           </w:rPr>
-          <w:instrText xml:space="preserve"> PAGEREF _Toc516817436 \h </w:instrText>
+          <w:instrText xml:space="preserve"> PAGEREF _Toc516820010 \h </w:instrText>
         </w:r>
         <w:r>
           <w:rPr>
@@ -2750,7 +2741,7 @@
           <w:lang w:eastAsia="fr-CH"/>
         </w:rPr>
       </w:pPr>
-      <w:hyperlink w:anchor="_Toc516817437" w:history="1">
+      <w:hyperlink w:anchor="_Toc516820011" w:history="1">
         <w:r>
           <w:rPr>
             <w:rStyle w:val="Lienhypertexte"/>
@@ -2792,7 +2783,7 @@
             <w:noProof/>
             <w:webHidden/>
           </w:rPr>
-          <w:instrText xml:space="preserve"> PAGEREF _Toc516817437 \h </w:instrText>
+          <w:instrText xml:space="preserve"> PAGEREF _Toc516820011 \h </w:instrText>
         </w:r>
         <w:r>
           <w:rPr>
@@ -2836,7 +2827,7 @@
           <w:lang w:eastAsia="fr-CH"/>
         </w:rPr>
       </w:pPr>
-      <w:hyperlink w:anchor="_Toc516817438" w:history="1">
+      <w:hyperlink w:anchor="_Toc516820012" w:history="1">
         <w:r>
           <w:rPr>
             <w:rStyle w:val="Lienhypertexte"/>
@@ -2878,7 +2869,7 @@
             <w:noProof/>
             <w:webHidden/>
           </w:rPr>
-          <w:instrText xml:space="preserve"> PAGEREF _Toc516817438 \h </w:instrText>
+          <w:instrText xml:space="preserve"> PAGEREF _Toc516820012 \h </w:instrText>
         </w:r>
         <w:r>
           <w:rPr>
@@ -2922,7 +2913,7 @@
           <w:lang w:eastAsia="fr-CH"/>
         </w:rPr>
       </w:pPr>
-      <w:hyperlink w:anchor="_Toc516817439" w:history="1">
+      <w:hyperlink w:anchor="_Toc516820013" w:history="1">
         <w:r>
           <w:rPr>
             <w:rStyle w:val="Lienhypertexte"/>
@@ -2964,7 +2955,7 @@
             <w:noProof/>
             <w:webHidden/>
           </w:rPr>
-          <w:instrText xml:space="preserve"> PAGEREF _Toc516817439 \h </w:instrText>
+          <w:instrText xml:space="preserve"> PAGEREF _Toc516820013 \h </w:instrText>
         </w:r>
         <w:r>
           <w:rPr>
@@ -3008,7 +2999,7 @@
           <w:lang w:eastAsia="fr-CH"/>
         </w:rPr>
       </w:pPr>
-      <w:hyperlink w:anchor="_Toc516817440" w:history="1">
+      <w:hyperlink w:anchor="_Toc516820014" w:history="1">
         <w:r>
           <w:rPr>
             <w:rStyle w:val="Lienhypertexte"/>
@@ -3050,7 +3041,7 @@
             <w:noProof/>
             <w:webHidden/>
           </w:rPr>
-          <w:instrText xml:space="preserve"> PAGEREF _Toc516817440 \h </w:instrText>
+          <w:instrText xml:space="preserve"> PAGEREF _Toc516820014 \h </w:instrText>
         </w:r>
         <w:r>
           <w:rPr>
@@ -3094,7 +3085,7 @@
           <w:lang w:eastAsia="fr-CH"/>
         </w:rPr>
       </w:pPr>
-      <w:hyperlink w:anchor="_Toc516817441" w:history="1">
+      <w:hyperlink w:anchor="_Toc516820015" w:history="1">
         <w:r>
           <w:rPr>
             <w:rStyle w:val="Lienhypertexte"/>
@@ -3136,7 +3127,7 @@
             <w:noProof/>
             <w:webHidden/>
           </w:rPr>
-          <w:instrText xml:space="preserve"> PAGEREF _Toc516817441 \h </w:instrText>
+          <w:instrText xml:space="preserve"> PAGEREF _Toc516820015 \h </w:instrText>
         </w:r>
         <w:r>
           <w:rPr>
@@ -3180,7 +3171,7 @@
           <w:lang w:eastAsia="fr-CH"/>
         </w:rPr>
       </w:pPr>
-      <w:hyperlink w:anchor="_Toc516817442" w:history="1">
+      <w:hyperlink w:anchor="_Toc516820016" w:history="1">
         <w:r>
           <w:rPr>
             <w:rStyle w:val="Lienhypertexte"/>
@@ -3222,7 +3213,7 @@
             <w:noProof/>
             <w:webHidden/>
           </w:rPr>
-          <w:instrText xml:space="preserve"> PAGEREF _Toc516817442 \h </w:instrText>
+          <w:instrText xml:space="preserve"> PAGEREF _Toc516820016 \h </w:instrText>
         </w:r>
         <w:r>
           <w:rPr>
@@ -3266,7 +3257,7 @@
           <w:lang w:eastAsia="fr-CH"/>
         </w:rPr>
       </w:pPr>
-      <w:hyperlink w:anchor="_Toc516817443" w:history="1">
+      <w:hyperlink w:anchor="_Toc516820017" w:history="1">
         <w:r>
           <w:rPr>
             <w:rStyle w:val="Lienhypertexte"/>
@@ -3308,7 +3299,7 @@
             <w:noProof/>
             <w:webHidden/>
           </w:rPr>
-          <w:instrText xml:space="preserve"> PAGEREF _Toc516817443 \h </w:instrText>
+          <w:instrText xml:space="preserve"> PAGEREF _Toc516820017 \h </w:instrText>
         </w:r>
         <w:r>
           <w:rPr>
@@ -3352,7 +3343,7 @@
           <w:lang w:eastAsia="fr-CH"/>
         </w:rPr>
       </w:pPr>
-      <w:hyperlink w:anchor="_Toc516817444" w:history="1">
+      <w:hyperlink w:anchor="_Toc516820018" w:history="1">
         <w:r>
           <w:rPr>
             <w:rStyle w:val="Lienhypertexte"/>
@@ -3394,7 +3385,7 @@
             <w:noProof/>
             <w:webHidden/>
           </w:rPr>
-          <w:instrText xml:space="preserve"> PAGEREF _Toc516817444 \h </w:instrText>
+          <w:instrText xml:space="preserve"> PAGEREF _Toc516820018 \h </w:instrText>
         </w:r>
         <w:r>
           <w:rPr>
@@ -3438,7 +3429,7 @@
           <w:lang w:eastAsia="fr-CH"/>
         </w:rPr>
       </w:pPr>
-      <w:hyperlink w:anchor="_Toc516817445" w:history="1">
+      <w:hyperlink w:anchor="_Toc516820019" w:history="1">
         <w:r>
           <w:rPr>
             <w:rStyle w:val="Lienhypertexte"/>
@@ -3480,7 +3471,7 @@
             <w:noProof/>
             <w:webHidden/>
           </w:rPr>
-          <w:instrText xml:space="preserve"> PAGEREF _Toc516817445 \h </w:instrText>
+          <w:instrText xml:space="preserve"> PAGEREF _Toc516820019 \h </w:instrText>
         </w:r>
         <w:r>
           <w:rPr>
@@ -3513,9 +3504,9 @@
     </w:p>
     <w:p>
       <w:pPr>
-        <w:pStyle w:val="TM2"/>
+        <w:pStyle w:val="TM1"/>
         <w:tabs>
-          <w:tab w:val="left" w:pos="880"/>
+          <w:tab w:val="left" w:pos="440"/>
           <w:tab w:val="right" w:leader="dot" w:pos="9396"/>
         </w:tabs>
         <w:rPr>
@@ -3524,13 +3515,13 @@
           <w:lang w:eastAsia="fr-CH"/>
         </w:rPr>
       </w:pPr>
-      <w:hyperlink w:anchor="_Toc516817446" w:history="1">
+      <w:hyperlink w:anchor="_Toc516820020" w:history="1">
         <w:r>
           <w:rPr>
             <w:rStyle w:val="Lienhypertexte"/>
             <w:noProof/>
           </w:rPr>
-          <w:t>8.1</w:t>
+          <w:t>9</w:t>
         </w:r>
         <w:r>
           <w:rPr>
@@ -3545,7 +3536,7 @@
             <w:rStyle w:val="Lienhypertexte"/>
             <w:noProof/>
           </w:rPr>
-          <w:t>Relative à votre solution technique, votre gestion de projet, votre plan d’itération (A COMPLETER)</w:t>
+          <w:t>Conclusion</w:t>
         </w:r>
         <w:r>
           <w:rPr>
@@ -3566,7 +3557,7 @@
             <w:noProof/>
             <w:webHidden/>
           </w:rPr>
-          <w:instrText xml:space="preserve"> PAGEREF _Toc516817446 \h </w:instrText>
+          <w:instrText xml:space="preserve"> PAGEREF _Toc516820020 \h </w:instrText>
         </w:r>
         <w:r>
           <w:rPr>
@@ -3586,7 +3577,7 @@
             <w:noProof/>
             <w:webHidden/>
           </w:rPr>
-          <w:t>46</w:t>
+          <w:t>48</w:t>
         </w:r>
         <w:r>
           <w:rPr>
@@ -3599,180 +3590,6 @@
     </w:p>
     <w:p>
       <w:pPr>
-        <w:pStyle w:val="TM2"/>
-        <w:tabs>
-          <w:tab w:val="left" w:pos="880"/>
-          <w:tab w:val="right" w:leader="dot" w:pos="9396"/>
-        </w:tabs>
-        <w:rPr>
-          <w:rFonts w:eastAsiaTheme="minorEastAsia"/>
-          <w:noProof/>
-          <w:lang w:eastAsia="fr-CH"/>
-        </w:rPr>
-      </w:pPr>
-      <w:hyperlink w:anchor="_Toc516817447" w:history="1">
-        <w:r>
-          <w:rPr>
-            <w:rStyle w:val="Lienhypertexte"/>
-            <w:noProof/>
-          </w:rPr>
-          <w:t>8.2</w:t>
-        </w:r>
-        <w:r>
-          <w:rPr>
-            <w:rFonts w:eastAsiaTheme="minorEastAsia"/>
-            <w:noProof/>
-            <w:lang w:eastAsia="fr-CH"/>
-          </w:rPr>
-          <w:tab/>
-        </w:r>
-        <w:r>
-          <w:rPr>
-            <w:rStyle w:val="Lienhypertexte"/>
-            <w:noProof/>
-          </w:rPr>
-          <w:t>Ce que vous auriez pu améliorer et comment (A COMPLETER)</w:t>
-        </w:r>
-        <w:r>
-          <w:rPr>
-            <w:noProof/>
-            <w:webHidden/>
-          </w:rPr>
-          <w:tab/>
-        </w:r>
-        <w:r>
-          <w:rPr>
-            <w:noProof/>
-            <w:webHidden/>
-          </w:rPr>
-          <w:fldChar w:fldCharType="begin"/>
-        </w:r>
-        <w:r>
-          <w:rPr>
-            <w:noProof/>
-            <w:webHidden/>
-          </w:rPr>
-          <w:instrText xml:space="preserve"> PAGEREF _Toc516817447 \h </w:instrText>
-        </w:r>
-        <w:r>
-          <w:rPr>
-            <w:noProof/>
-            <w:webHidden/>
-          </w:rPr>
-        </w:r>
-        <w:r>
-          <w:rPr>
-            <w:noProof/>
-            <w:webHidden/>
-          </w:rPr>
-          <w:fldChar w:fldCharType="separate"/>
-        </w:r>
-        <w:r>
-          <w:rPr>
-            <w:noProof/>
-            <w:webHidden/>
-          </w:rPr>
-          <w:t>46</w:t>
-        </w:r>
-        <w:r>
-          <w:rPr>
-            <w:noProof/>
-            <w:webHidden/>
-          </w:rPr>
-          <w:fldChar w:fldCharType="end"/>
-        </w:r>
-      </w:hyperlink>
-    </w:p>
-    <w:p>
-      <w:pPr>
-        <w:pStyle w:val="TM1"/>
-        <w:tabs>
-          <w:tab w:val="left" w:pos="440"/>
-          <w:tab w:val="right" w:leader="dot" w:pos="9396"/>
-        </w:tabs>
-        <w:rPr>
-          <w:rFonts w:eastAsiaTheme="minorEastAsia"/>
-          <w:noProof/>
-          <w:lang w:eastAsia="fr-CH"/>
-        </w:rPr>
-      </w:pPr>
-      <w:hyperlink w:anchor="_Toc516817448" w:history="1">
-        <w:r>
-          <w:rPr>
-            <w:rStyle w:val="Lienhypertexte"/>
-            <w:noProof/>
-          </w:rPr>
-          <w:t>9</w:t>
-        </w:r>
-        <w:r>
-          <w:rPr>
-            <w:rFonts w:eastAsiaTheme="minorEastAsia"/>
-            <w:noProof/>
-            <w:lang w:eastAsia="fr-CH"/>
-          </w:rPr>
-          <w:tab/>
-        </w:r>
-        <w:r>
-          <w:rPr>
-            <w:rStyle w:val="Lienhypertexte"/>
-            <w:noProof/>
-          </w:rPr>
-          <w:t>Conclusion (A COMPLETER)</w:t>
-        </w:r>
-        <w:r>
-          <w:rPr>
-            <w:noProof/>
-            <w:webHidden/>
-          </w:rPr>
-          <w:tab/>
-        </w:r>
-        <w:r>
-          <w:rPr>
-            <w:noProof/>
-            <w:webHidden/>
-          </w:rPr>
-          <w:fldChar w:fldCharType="begin"/>
-        </w:r>
-        <w:r>
-          <w:rPr>
-            <w:noProof/>
-            <w:webHidden/>
-          </w:rPr>
-          <w:instrText xml:space="preserve"> PAGEREF _Toc516817448 \h </w:instrText>
-        </w:r>
-        <w:r>
-          <w:rPr>
-            <w:noProof/>
-            <w:webHidden/>
-          </w:rPr>
-        </w:r>
-        <w:r>
-          <w:rPr>
-            <w:noProof/>
-            <w:webHidden/>
-          </w:rPr>
-          <w:fldChar w:fldCharType="separate"/>
-        </w:r>
-        <w:r>
-          <w:rPr>
-            <w:noProof/>
-            <w:webHidden/>
-          </w:rPr>
-          <w:t>47</w:t>
-        </w:r>
-        <w:r>
-          <w:rPr>
-            <w:noProof/>
-            <w:webHidden/>
-          </w:rPr>
-          <w:fldChar w:fldCharType="end"/>
-        </w:r>
-      </w:hyperlink>
-      <w:bookmarkStart w:id="1" w:name="_GoBack"/>
-      <w:bookmarkEnd w:id="1"/>
-    </w:p>
-    <w:p>
-      <w:pPr>
         <w:pStyle w:val="TM1"/>
         <w:tabs>
           <w:tab w:val="left" w:pos="660"/>
@@ -3784,7 +3601,7 @@
           <w:lang w:eastAsia="fr-CH"/>
         </w:rPr>
       </w:pPr>
-      <w:hyperlink w:anchor="_Toc516817449" w:history="1">
+      <w:hyperlink w:anchor="_Toc516820021" w:history="1">
         <w:r>
           <w:rPr>
             <w:rStyle w:val="Lienhypertexte"/>
@@ -3826,7 +3643,7 @@
             <w:noProof/>
             <w:webHidden/>
           </w:rPr>
-          <w:instrText xml:space="preserve"> PAGEREF _Toc516817449 \h </w:instrText>
+          <w:instrText xml:space="preserve"> PAGEREF _Toc516820021 \h </w:instrText>
         </w:r>
         <w:r>
           <w:rPr>
@@ -3846,7 +3663,7 @@
             <w:noProof/>
             <w:webHidden/>
           </w:rPr>
-          <w:t>48</w:t>
+          <w:t>49</w:t>
         </w:r>
         <w:r>
           <w:rPr>
@@ -3870,7 +3687,7 @@
           <w:lang w:eastAsia="fr-CH"/>
         </w:rPr>
       </w:pPr>
-      <w:hyperlink w:anchor="_Toc516817450" w:history="1">
+      <w:hyperlink w:anchor="_Toc516820022" w:history="1">
         <w:r>
           <w:rPr>
             <w:rStyle w:val="Lienhypertexte"/>
@@ -3912,7 +3729,7 @@
             <w:noProof/>
             <w:webHidden/>
           </w:rPr>
-          <w:instrText xml:space="preserve"> PAGEREF _Toc516817450 \h </w:instrText>
+          <w:instrText xml:space="preserve"> PAGEREF _Toc516820022 \h </w:instrText>
         </w:r>
         <w:r>
           <w:rPr>
@@ -3932,7 +3749,7 @@
             <w:noProof/>
             <w:webHidden/>
           </w:rPr>
-          <w:t>48</w:t>
+          <w:t>49</w:t>
         </w:r>
         <w:r>
           <w:rPr>
@@ -3956,7 +3773,7 @@
           <w:lang w:eastAsia="fr-CH"/>
         </w:rPr>
       </w:pPr>
-      <w:hyperlink w:anchor="_Toc516817451" w:history="1">
+      <w:hyperlink w:anchor="_Toc516820023" w:history="1">
         <w:r>
           <w:rPr>
             <w:rStyle w:val="Lienhypertexte"/>
@@ -3998,7 +3815,7 @@
             <w:noProof/>
             <w:webHidden/>
           </w:rPr>
-          <w:instrText xml:space="preserve"> PAGEREF _Toc516817451 \h </w:instrText>
+          <w:instrText xml:space="preserve"> PAGEREF _Toc516820023 \h </w:instrText>
         </w:r>
         <w:r>
           <w:rPr>
@@ -4018,7 +3835,7 @@
             <w:noProof/>
             <w:webHidden/>
           </w:rPr>
-          <w:t>49</w:t>
+          <w:t>50</w:t>
         </w:r>
         <w:r>
           <w:rPr>
@@ -4042,7 +3859,7 @@
           <w:lang w:eastAsia="fr-CH"/>
         </w:rPr>
       </w:pPr>
-      <w:hyperlink w:anchor="_Toc516817452" w:history="1">
+      <w:hyperlink w:anchor="_Toc516820024" w:history="1">
         <w:r>
           <w:rPr>
             <w:rStyle w:val="Lienhypertexte"/>
@@ -4084,7 +3901,7 @@
             <w:noProof/>
             <w:webHidden/>
           </w:rPr>
-          <w:instrText xml:space="preserve"> PAGEREF _Toc516817452 \h </w:instrText>
+          <w:instrText xml:space="preserve"> PAGEREF _Toc516820024 \h </w:instrText>
         </w:r>
         <w:r>
           <w:rPr>
@@ -4104,7 +3921,7 @@
             <w:noProof/>
             <w:webHidden/>
           </w:rPr>
-          <w:t>50</w:t>
+          <w:t>51</w:t>
         </w:r>
         <w:r>
           <w:rPr>
@@ -4138,12 +3955,12 @@
           <w:color w:val="FF0000"/>
         </w:rPr>
       </w:pPr>
-      <w:bookmarkStart w:id="2" w:name="_Toc516817420"/>
+      <w:bookmarkStart w:id="1" w:name="_Toc516819994"/>
       <w:r>
         <w:lastRenderedPageBreak/>
         <w:t>Introduction</w:t>
       </w:r>
-      <w:bookmarkEnd w:id="2"/>
+      <w:bookmarkEnd w:id="1"/>
     </w:p>
     <w:p>
       <w:r>
@@ -4220,22 +4037,22 @@
       <w:pPr>
         <w:pStyle w:val="Titre1"/>
       </w:pPr>
-      <w:bookmarkStart w:id="3" w:name="_Toc516817421"/>
+      <w:bookmarkStart w:id="2" w:name="_Toc516819995"/>
       <w:r>
         <w:lastRenderedPageBreak/>
         <w:t>Analyse</w:t>
       </w:r>
+      <w:bookmarkEnd w:id="2"/>
+    </w:p>
+    <w:p>
+      <w:pPr>
+        <w:pStyle w:val="Titre2"/>
+      </w:pPr>
+      <w:bookmarkStart w:id="3" w:name="_Toc516819996"/>
+      <w:r>
+        <w:t>Fonctionnement général de l’applicatif</w:t>
+      </w:r>
       <w:bookmarkEnd w:id="3"/>
-    </w:p>
-    <w:p>
-      <w:pPr>
-        <w:pStyle w:val="Titre2"/>
-      </w:pPr>
-      <w:bookmarkStart w:id="4" w:name="_Toc516817422"/>
-      <w:r>
-        <w:t>Fonctionnement général de l’applicatif</w:t>
-      </w:r>
-      <w:bookmarkEnd w:id="4"/>
     </w:p>
     <w:p>
       <w:pPr>
@@ -4567,11 +4384,11 @@
       <w:pPr>
         <w:pStyle w:val="Titre2"/>
       </w:pPr>
-      <w:bookmarkStart w:id="5" w:name="_Toc516817423"/>
+      <w:bookmarkStart w:id="4" w:name="_Toc516819997"/>
       <w:r>
         <w:t>Partage des responsabilités entre le serveur et le client</w:t>
       </w:r>
-      <w:bookmarkEnd w:id="5"/>
+      <w:bookmarkEnd w:id="4"/>
     </w:p>
     <w:p>
       <w:r>
@@ -4648,12 +4465,12 @@
           <w:color w:val="00B0F0"/>
         </w:rPr>
       </w:pPr>
-      <w:bookmarkStart w:id="6" w:name="_Toc516817424"/>
+      <w:bookmarkStart w:id="5" w:name="_Toc516819998"/>
       <w:r>
         <w:lastRenderedPageBreak/>
         <w:t>Diagramme d’activité général</w:t>
       </w:r>
-      <w:bookmarkEnd w:id="6"/>
+      <w:bookmarkEnd w:id="5"/>
     </w:p>
     <w:p>
       <w:r>
@@ -4733,12 +4550,12 @@
       <w:pPr>
         <w:pStyle w:val="Titre2"/>
       </w:pPr>
-      <w:bookmarkStart w:id="7" w:name="_Toc516817425"/>
+      <w:bookmarkStart w:id="6" w:name="_Toc516819999"/>
       <w:r>
         <w:lastRenderedPageBreak/>
         <w:t>Cas d’utilisation</w:t>
       </w:r>
-      <w:bookmarkEnd w:id="7"/>
+      <w:bookmarkEnd w:id="6"/>
     </w:p>
     <w:p>
       <w:pPr>
@@ -5235,11 +5052,11 @@
       <w:pPr>
         <w:pStyle w:val="Titre2"/>
       </w:pPr>
-      <w:bookmarkStart w:id="8" w:name="_Toc516817426"/>
+      <w:bookmarkStart w:id="7" w:name="_Toc516820000"/>
       <w:r>
         <w:t>Modèle de domaine</w:t>
       </w:r>
-      <w:bookmarkEnd w:id="8"/>
+      <w:bookmarkEnd w:id="7"/>
     </w:p>
     <w:p>
       <w:pPr>
@@ -5497,7 +5314,7 @@
       <w:pPr>
         <w:pStyle w:val="Titre2"/>
       </w:pPr>
-      <w:bookmarkStart w:id="9" w:name="_Toc516817427"/>
+      <w:bookmarkStart w:id="8" w:name="_Toc516820001"/>
       <w:r>
         <w:lastRenderedPageBreak/>
         <w:t>Base de données</w:t>
@@ -5511,7 +5328,7 @@
       <w:r>
         <w:t>: modèle conceptuel</w:t>
       </w:r>
-      <w:bookmarkEnd w:id="9"/>
+      <w:bookmarkEnd w:id="8"/>
     </w:p>
     <w:p>
       <w:pPr>
@@ -5611,25 +5428,25 @@
       <w:pPr>
         <w:pStyle w:val="Titre1"/>
       </w:pPr>
-      <w:bookmarkStart w:id="10" w:name="_Toc516817428"/>
+      <w:bookmarkStart w:id="9" w:name="_Toc516820002"/>
       <w:r>
         <w:lastRenderedPageBreak/>
         <w:t>Conception du projet</w:t>
       </w:r>
+      <w:bookmarkEnd w:id="9"/>
+    </w:p>
+    <w:p>
+      <w:pPr>
+        <w:pStyle w:val="Titre2"/>
+        <w:rPr>
+          <w:color w:val="00B0F0"/>
+        </w:rPr>
+      </w:pPr>
+      <w:bookmarkStart w:id="10" w:name="_Toc516820003"/>
+      <w:r>
+        <w:t>Protocole d’échange entre le client et le serveur</w:t>
+      </w:r>
       <w:bookmarkEnd w:id="10"/>
-    </w:p>
-    <w:p>
-      <w:pPr>
-        <w:pStyle w:val="Titre2"/>
-        <w:rPr>
-          <w:color w:val="00B0F0"/>
-        </w:rPr>
-      </w:pPr>
-      <w:bookmarkStart w:id="11" w:name="_Toc516817429"/>
-      <w:r>
-        <w:t>Protocole d’échange entre le client et le serveur</w:t>
-      </w:r>
-      <w:bookmarkEnd w:id="11"/>
     </w:p>
     <w:p>
       <w:r>
@@ -8181,12 +7998,12 @@
       <w:pPr>
         <w:pStyle w:val="Titre2"/>
       </w:pPr>
-      <w:bookmarkStart w:id="12" w:name="_Toc516817430"/>
+      <w:bookmarkStart w:id="11" w:name="_Toc516820004"/>
       <w:r>
         <w:lastRenderedPageBreak/>
         <w:t>Diagrammes de classes</w:t>
       </w:r>
-      <w:bookmarkEnd w:id="12"/>
+      <w:bookmarkEnd w:id="11"/>
     </w:p>
     <w:p>
       <w:pPr>
@@ -8314,7 +8131,7 @@
       <w:pPr>
         <w:pStyle w:val="Titre2"/>
       </w:pPr>
-      <w:bookmarkStart w:id="13" w:name="_Toc516817431"/>
+      <w:bookmarkStart w:id="12" w:name="_Toc516820005"/>
       <w:r>
         <w:lastRenderedPageBreak/>
         <w:t>Base de données</w:t>
@@ -8322,7 +8139,7 @@
       <w:r>
         <w:t> : modèle relationnel</w:t>
       </w:r>
-      <w:bookmarkEnd w:id="13"/>
+      <w:bookmarkEnd w:id="12"/>
     </w:p>
     <w:p>
       <w:pPr>
@@ -8506,22 +8323,22 @@
       <w:pPr>
         <w:pStyle w:val="Titre1"/>
       </w:pPr>
-      <w:bookmarkStart w:id="14" w:name="_Toc516817432"/>
+      <w:bookmarkStart w:id="13" w:name="_Toc516820006"/>
       <w:r>
         <w:lastRenderedPageBreak/>
         <w:t>Implémentation du projet</w:t>
       </w:r>
+      <w:bookmarkEnd w:id="13"/>
+    </w:p>
+    <w:p>
+      <w:pPr>
+        <w:pStyle w:val="Titre2"/>
+      </w:pPr>
+      <w:bookmarkStart w:id="14" w:name="_Toc516820007"/>
+      <w:r>
+        <w:t>Technologies utilisées</w:t>
+      </w:r>
       <w:bookmarkEnd w:id="14"/>
-    </w:p>
-    <w:p>
-      <w:pPr>
-        <w:pStyle w:val="Titre2"/>
-      </w:pPr>
-      <w:bookmarkStart w:id="15" w:name="_Toc516817433"/>
-      <w:r>
-        <w:t>Technologies utilisées</w:t>
-      </w:r>
-      <w:bookmarkEnd w:id="15"/>
     </w:p>
     <w:p>
       <w:pPr>
@@ -8579,11 +8396,11 @@
       <w:pPr>
         <w:pStyle w:val="Titre2"/>
       </w:pPr>
-      <w:bookmarkStart w:id="16" w:name="_Toc516817434"/>
+      <w:bookmarkStart w:id="15" w:name="_Toc516820008"/>
       <w:r>
         <w:t>Problèmes rencontrés</w:t>
       </w:r>
-      <w:bookmarkEnd w:id="16"/>
+      <w:bookmarkEnd w:id="15"/>
     </w:p>
     <w:p>
       <w:r>
@@ -8665,25 +8482,25 @@
       <w:pPr>
         <w:pStyle w:val="Titre1"/>
       </w:pPr>
-      <w:bookmarkStart w:id="17" w:name="_Toc516817435"/>
+      <w:bookmarkStart w:id="16" w:name="_Toc516820009"/>
       <w:r>
         <w:lastRenderedPageBreak/>
         <w:t>Gestion du projet</w:t>
       </w:r>
+      <w:bookmarkEnd w:id="16"/>
+    </w:p>
+    <w:p>
+      <w:pPr>
+        <w:pStyle w:val="Titre2"/>
+        <w:rPr>
+          <w:color w:val="00B0F0"/>
+        </w:rPr>
+      </w:pPr>
+      <w:bookmarkStart w:id="17" w:name="_Toc516820010"/>
+      <w:r>
+        <w:t>Rôle des participants au sein du groupe de développement</w:t>
+      </w:r>
       <w:bookmarkEnd w:id="17"/>
-    </w:p>
-    <w:p>
-      <w:pPr>
-        <w:pStyle w:val="Titre2"/>
-        <w:rPr>
-          <w:color w:val="00B0F0"/>
-        </w:rPr>
-      </w:pPr>
-      <w:bookmarkStart w:id="18" w:name="_Toc516817436"/>
-      <w:r>
-        <w:t>Rôle des participants au sein du groupe de développement</w:t>
-      </w:r>
-      <w:bookmarkEnd w:id="18"/>
     </w:p>
     <w:p>
       <w:r>
@@ -8795,7 +8612,7 @@
           <w:color w:val="00B0F0"/>
         </w:rPr>
       </w:pPr>
-      <w:bookmarkStart w:id="19" w:name="_Toc516817437"/>
+      <w:bookmarkStart w:id="18" w:name="_Toc516820011"/>
       <w:proofErr w:type="spellStart"/>
       <w:r>
         <w:lastRenderedPageBreak/>
@@ -8805,7 +8622,7 @@
       <w:r>
         <w:t xml:space="preserve"> de produit</w:t>
       </w:r>
-      <w:bookmarkEnd w:id="19"/>
+      <w:bookmarkEnd w:id="18"/>
     </w:p>
     <w:p>
       <w:pPr>
@@ -9126,12 +8943,12 @@
       <w:pPr>
         <w:pStyle w:val="Titre2"/>
       </w:pPr>
-      <w:bookmarkStart w:id="20" w:name="_Toc516817438"/>
+      <w:bookmarkStart w:id="19" w:name="_Toc516820012"/>
       <w:r>
         <w:lastRenderedPageBreak/>
         <w:t>Plan d’itérations</w:t>
       </w:r>
-      <w:bookmarkEnd w:id="20"/>
+      <w:bookmarkEnd w:id="19"/>
       <w:r>
         <w:t xml:space="preserve"> </w:t>
       </w:r>
@@ -10824,12 +10641,12 @@
       <w:pPr>
         <w:pStyle w:val="Titre2"/>
       </w:pPr>
-      <w:bookmarkStart w:id="21" w:name="_Toc516817439"/>
+      <w:bookmarkStart w:id="20" w:name="_Toc516820013"/>
       <w:r>
         <w:lastRenderedPageBreak/>
         <w:t>Bilans d’itérations</w:t>
       </w:r>
-      <w:bookmarkEnd w:id="21"/>
+      <w:bookmarkEnd w:id="20"/>
     </w:p>
     <w:p>
       <w:r>
@@ -14684,68 +14501,20 @@
       <w:pPr>
         <w:pStyle w:val="Titre2"/>
       </w:pPr>
-      <w:bookmarkStart w:id="22" w:name="_Toc516817440"/>
+      <w:bookmarkStart w:id="21" w:name="_Toc516820014"/>
       <w:r>
         <w:t>Stratégie de tests</w:t>
       </w:r>
-      <w:bookmarkEnd w:id="22"/>
-    </w:p>
-    <w:p>
-      <w:r>
-        <w:t xml:space="preserve">La totalité des tests de notre projet </w:t>
-      </w:r>
-      <w:r>
-        <w:t>a</w:t>
-      </w:r>
-      <w:r>
-        <w:t xml:space="preserve"> été effectué</w:t>
-      </w:r>
-      <w:r>
-        <w:t>es</w:t>
-      </w:r>
-      <w:r>
-        <w:t xml:space="preserve"> par le duo formé </w:t>
-      </w:r>
-      <w:r>
-        <w:t xml:space="preserve">de </w:t>
-      </w:r>
-      <w:r>
-        <w:t>Héléna Reymond et Daniel Gonzalez Lopez</w:t>
-      </w:r>
-      <w:r>
-        <w:t>. I</w:t>
-      </w:r>
-      <w:r>
-        <w:t>ls se tournaient tout de même vers François et moi-même s'ils en avaient besoin (question d'implémentation, d'interface graphique, ...). Les premiers tests, consi</w:t>
-      </w:r>
-      <w:r>
-        <w:t>s</w:t>
-      </w:r>
-      <w:r>
-        <w:t>tant simplement à connecter le client au serveur et effectuer quelques communications, ont été réalisé</w:t>
-      </w:r>
-      <w:r>
-        <w:t>s</w:t>
-      </w:r>
-      <w:r>
-        <w:t xml:space="preserve"> à l'aide de tests JUnit. Puis nous avons utilisé l'invite de commande (notamment l'outil Telnet) pour tester les réponses et les communications du serveur. Enfin une fois que ces éléments étaient validés, les derniers tests nécessitaient de passer par l'interface graphique. Généralement les tests étaient effectué</w:t>
-      </w:r>
-      <w:r>
-        <w:t>s</w:t>
-      </w:r>
-      <w:r>
-        <w:t xml:space="preserve"> entre le jeudi et le vendredi.</w:t>
-      </w:r>
-    </w:p>
-    <w:p>
-      <w:r>
-        <w:t>Nous avions testé la classe Client qui permet d'établir la connexion au serveur</w:t>
-      </w:r>
-      <w:r>
-        <w:t>,</w:t>
-      </w:r>
-      <w:r>
-        <w:t xml:space="preserve"> ainsi que de s'enregistrer et se connecter à un compte existant. Tous les tests passent.</w:t>
+      <w:bookmarkEnd w:id="21"/>
+    </w:p>
+    <w:p>
+      <w:r>
+        <w:t>La totalité des tests de notre projet a été effectuées par le duo formé de Héléna Reymond et Daniel Gonzalez Lopez. Ils se tournaient tout de même vers François et moi-même s'ils en avaient besoin (question d'implémentation, d'interface graphique, ...). Les premiers tests, consistant simplement à connecter le client au serveur et effectuer quelques communications, ont été réalisés à l'aide de tests JUnit. Puis nous avons utilisé l'invite de commande (notamment l'outil Telnet) pour tester les réponses et les communications du serveur. Enfin une fois que ces éléments étaient validés, les derniers tests nécessitaient de passer par l'interface graphique. Généralement les tests étaient effectués entre le jeudi et le vendredi.</w:t>
+      </w:r>
+    </w:p>
+    <w:p>
+      <w:r>
+        <w:t>Nous avions testé la classe Client qui permet d'établir la connexion au serveur, ainsi que de s'enregistrer et se connecter à un compte existant. Tous les tests passent.</w:t>
       </w:r>
     </w:p>
     <w:p>
@@ -14771,12 +14540,12 @@
           <w:color w:val="00B0F0"/>
         </w:rPr>
       </w:pPr>
-      <w:bookmarkStart w:id="23" w:name="_Toc516817441"/>
+      <w:bookmarkStart w:id="22" w:name="_Toc516820015"/>
       <w:r>
         <w:lastRenderedPageBreak/>
         <w:t>Stratégie d’intégration du code de chaque participant (GIT)</w:t>
       </w:r>
-      <w:bookmarkEnd w:id="23"/>
+      <w:bookmarkEnd w:id="22"/>
     </w:p>
     <w:p>
       <w:r>
@@ -14820,22 +14589,22 @@
       <w:pPr>
         <w:pStyle w:val="Titre1"/>
       </w:pPr>
-      <w:bookmarkStart w:id="24" w:name="_Toc516817442"/>
+      <w:bookmarkStart w:id="23" w:name="_Toc516820016"/>
       <w:r>
         <w:lastRenderedPageBreak/>
         <w:t>Etats des lieux</w:t>
       </w:r>
+      <w:bookmarkEnd w:id="23"/>
+    </w:p>
+    <w:p>
+      <w:pPr>
+        <w:pStyle w:val="Titre2"/>
+      </w:pPr>
+      <w:bookmarkStart w:id="24" w:name="_Toc516820017"/>
+      <w:r>
+        <w:t>Ce qui fonctionne</w:t>
+      </w:r>
       <w:bookmarkEnd w:id="24"/>
-    </w:p>
-    <w:p>
-      <w:pPr>
-        <w:pStyle w:val="Titre2"/>
-      </w:pPr>
-      <w:bookmarkStart w:id="25" w:name="_Toc516817443"/>
-      <w:r>
-        <w:t>Ce qui fonctionne</w:t>
-      </w:r>
-      <w:bookmarkEnd w:id="25"/>
     </w:p>
     <w:tbl>
       <w:tblPr>
@@ -15551,11 +15320,11 @@
       <w:pPr>
         <w:pStyle w:val="Titre2"/>
       </w:pPr>
-      <w:bookmarkStart w:id="26" w:name="_Toc516817444"/>
+      <w:bookmarkStart w:id="25" w:name="_Toc516820018"/>
       <w:r>
         <w:t>Ce qu’il resterait à développer</w:t>
       </w:r>
-      <w:bookmarkEnd w:id="26"/>
+      <w:bookmarkEnd w:id="25"/>
     </w:p>
     <w:p>
       <w:pPr>
@@ -15822,69 +15591,101 @@
       <w:pPr>
         <w:pStyle w:val="Titre1"/>
       </w:pPr>
-      <w:bookmarkStart w:id="27" w:name="_Toc516817445"/>
+      <w:bookmarkStart w:id="26" w:name="_Toc516820019"/>
       <w:r>
         <w:lastRenderedPageBreak/>
         <w:t>Auto-critique</w:t>
       </w:r>
-      <w:bookmarkEnd w:id="27"/>
-    </w:p>
-    <w:p>
-      <w:pPr>
-        <w:pStyle w:val="Titre2"/>
-        <w:rPr>
-          <w:color w:val="00B0F0"/>
-        </w:rPr>
-      </w:pPr>
-      <w:bookmarkStart w:id="28" w:name="_Toc516817446"/>
-      <w:r>
-        <w:t>Relative à votre solution technique, votre gestion de projet, votre plan d’itération</w:t>
+      <w:bookmarkEnd w:id="26"/>
+    </w:p>
+    <w:p>
+      <w:r>
+        <w:t>En ce qui concerne notre solution technologique, elle est globalement bien implémentée. Nous avons fait un gros travail de conception en amont de sorte qu’il y ait le moins de retouches à faire. Et effet, nous avons réussi à bien concevoir et comprendre ce que nous voulions avant de commencer l’implémentation, ce qui fait que nous sommes souvent partis directement dans la bonne direction. De plus, la conception étant bien faite, cela a beaucoup facilité les retouches nécessaires lorsque nous nous sommes retrouvés dans des situations difficiles.</w:t>
+      </w:r>
+    </w:p>
+    <w:p>
+      <w:r>
+        <w:t>Pour donner un exemple, notre application possède une communication client – serveur sur deux canaux, un canal pour les commandes du client et les réponses du serveur et un canal pour les notifications (asynchrones) du serveur au client. Au début, nous avions conçu cette partie avec deux threads différents pour chaque canal, que ce soit du côté serveur comme du coté client. Mais nous nous sommes vite rendu compte que cela demandait une bien trop grande ressource à cause des multiples threads, deux par client. Nous avons donc repensé le serveur pour qu’il n’utilise pas de thread actif pour envoyer les notifications, mais simplement une classe qui notifiait à chaque fois qu’il y avait un changement. Ce changement n’a demandé qu’une adaptation de la classe en question et rien d’autre.</w:t>
+      </w:r>
+    </w:p>
+    <w:p>
+      <w:r>
+        <w:t xml:space="preserve">Notre solution est assez performante et ne demande donc pas excessivement de ressources. </w:t>
+      </w:r>
+      <w:proofErr w:type="gramStart"/>
+      <w:r>
+        <w:t>Par contre</w:t>
+      </w:r>
+      <w:proofErr w:type="gramEnd"/>
+      <w:r>
+        <w:t>, nous pourrions améliorer le design de celle-ci, notamment pour la rendre un peu plus intuitive (avec des messages d’aide, en rajoutant des raccourcis ou encore en rajoutant la possibilité de nommer les parties ou de pouvoir rechercher un utilisateur). En ce qui concerne le code et l’implémentation de notre solution, nous pourrions clairement en améliorer la clarté, ce qui permettrait un maintien plus facile de ce dernier. Nous pourrions mieux gérer les exceptions, nettoyer le projet et généraliser le code, ce dernier étant pour le moment rempli de bouts de codes se ressemblant, de méthodes servant simplement de redirection, car nous avons fait une hiérarchie de classes. Par exemple, la GUI ne s’adresse pas directement à la classe qui communique avec le serveur, mais passe par une autre classe. Et du coup, certains noms de méthodes se retrouvent sur plusieurs classes alors que nous pourrions clairement simplifier un peu les interactions au niveau du client. En ce qui concerne le serveur, celui-ci est plus optimisé en termes de liaisons entre les classes et est plus difficilement améliorable.</w:t>
+      </w:r>
+    </w:p>
+    <w:p>
+      <w:r>
+        <w:t>Pour en finir avec la partie technologique, nous sommes assez fiers de notre conception du produit et de sa réalisation finale. Bien évidemment qu’il y a beaucoup d’améliorations qui peuvent être apportées, mais pour un projet sur 7 semaines et d’une telle envergure, sa conception et le résultat sont plutôt encourageants.</w:t>
+      </w:r>
+    </w:p>
+    <w:p>
+      <w:r>
+        <w:t>Concernant la gestion du projet et la planification, nous avons suivi au maximum la méthodologie souhaitée. Nous avons donc fait un gros travail de planification au début pour préparer les histoires et leurs tâches correspondantes, nous avons aussi fait un maximum d’estimations pour celles-ci et pour celles qui n’avaient pas totalement ét</w:t>
+      </w:r>
+      <w:r>
+        <w:t>é</w:t>
+      </w:r>
+      <w:r>
+        <w:t xml:space="preserve"> estimée</w:t>
+      </w:r>
+      <w:r>
+        <w:t>s</w:t>
+      </w:r>
+      <w:r>
+        <w:t xml:space="preserve"> avant le début du sprint 1, nous l’avons fait avant chaque début de sprint concerné.</w:t>
+      </w:r>
+    </w:p>
+    <w:p>
+      <w:r>
+        <w:t xml:space="preserve">Notre plus gros souci, de manière globale, c’est que nous avons énormément axé notre travail sur la méthodologie au début puis, plus le temps passait, moins on prenait de temps pour la partie gestion. Cela vient bien évidemment en partie du fait qu’un grosse partie de la gestion est faite en amont, mais cela est probablement aussi dû au fait que ce projet était un peu trop conséquent pour être réalisé en si peu de </w:t>
+      </w:r>
+      <w:r>
+        <w:lastRenderedPageBreak/>
+        <w:t>temps et nous avons donc concentré nos efforts dans l’implémentation de la solution plutôt que dans les bilans d’itérations.</w:t>
+      </w:r>
+    </w:p>
+    <w:p>
+      <w:r>
+        <w:t>De ce fait, et c’est une amélioration importante à apporter à de futurs projets, il faudrait que nous prenions vraiment le temps de faire toute la partie de débriefing, d’analyse du sprint précédent et de la planification du suivant, et cela même si nous avons un retard important. Nous trouvons dommage d’avoir laissé cette partie un peu de côté, car ce genre d’exercice est toujours excellent pour apprendre de ses erreurs et éviter de retomber dans les pièges. C’est donc un point que nous mettrons en place au prochain gros travail, que ce soit au sein de cette même équipe ou d’une autre.</w:t>
+      </w:r>
+    </w:p>
+    <w:p>
+      <w:r>
+        <w:t>Un autre problème, lié au précédent, est que du fait de ne pas faire les séances de débriefing, nous faisions le planifications et changements plus au feeling qu’autre chose. Bien sûr, si nous avons agi comme cela c’est aussi en partie dû au fait que le projet avançait globalement bien et que nous nous voyions tous les jours, ce qui nous permettait d’en discuter à tout moment. Mais nous sommes persuadés que de se forcer à faire une petite séance de débriefing à la fin de chaque sprint peut être extrêmement bénéfique.</w:t>
+      </w:r>
+    </w:p>
+    <w:p>
+      <w:r>
+        <w:t xml:space="preserve">Un dernier gros problème, concernant les planifications de chaque sprint, c’est que nous avions tendance à écrire les tâches pour la partie serveur, car c’était la partie logique des tâches, et d’en oublier totalement la répercussion du côté client. Nous avons donc presque tout le temps dû rajouter des tâches concernant la partie client en milieu de sprint ou alors pour le sprint suivant. C’est aussi un point pour lequel nous serons tous beaucoup plus méticuleux, cela nous évitera d’avoir de mauvaises surprises et de se retrouver avec une charge de travail extraordinaire. Nous sommes bien évidemment conscients qu’il y a toujours des tâches qui surviennent dans de tels projets, mais en ce qui concernait </w:t>
+      </w:r>
+      <w:r>
+        <w:t>l</w:t>
+      </w:r>
+      <w:r>
+        <w:t xml:space="preserve">es tâches </w:t>
+      </w:r>
+      <w:r>
+        <w:t>côté</w:t>
       </w:r>
       <w:r>
         <w:t xml:space="preserve"> </w:t>
       </w:r>
       <w:r>
-        <w:rPr>
-          <w:color w:val="00B0F0"/>
-        </w:rPr>
-        <w:t>(A COMPLETER)</w:t>
-      </w:r>
-      <w:bookmarkEnd w:id="28"/>
-    </w:p>
-    <w:p>
-      <w:pPr>
-        <w:tabs>
-          <w:tab w:val="left" w:leader="dot" w:pos="9356"/>
-        </w:tabs>
-        <w:rPr>
-          <w:color w:val="808080" w:themeColor="background1" w:themeShade="80"/>
-        </w:rPr>
-      </w:pPr>
-      <w:r>
-        <w:rPr>
-          <w:color w:val="808080" w:themeColor="background1" w:themeShade="80"/>
-        </w:rPr>
-        <w:tab/>
-      </w:r>
-    </w:p>
-    <w:p>
-      <w:pPr>
-        <w:pStyle w:val="Titre2"/>
-      </w:pPr>
-      <w:bookmarkStart w:id="29" w:name="_Toc516817447"/>
-      <w:r>
-        <w:t>Ce que vous auriez pu améliorer et comment</w:t>
-      </w:r>
-      <w:r>
-        <w:t xml:space="preserve"> </w:t>
-      </w:r>
-      <w:r>
-        <w:rPr>
-          <w:color w:val="00B0F0"/>
-        </w:rPr>
-        <w:t>(A COMPLETER)</w:t>
-      </w:r>
-      <w:bookmarkEnd w:id="29"/>
+        <w:t>client, c’était clairement une erreur d’inattention de notre part.</w:t>
+      </w:r>
+    </w:p>
+    <w:p>
+      <w:r>
+        <w:t>Pour en conclure avec la méthodologie et le déroulement du projet, nous pouvons dire que nous sommes conscients des erreurs que nous avons commises ainsi que de l’importance d’améliorer ces points-là, l’apport bénéfique étant considérable. Nous serons bien plus vigilants pour les prochains projets pour ne pas retomber dans les mêmes pièges et mieux gérer notre équipe et nos ressources.</w:t>
+      </w:r>
     </w:p>
     <w:p/>
     <w:p>
@@ -15899,26 +15700,54 @@
       <w:pPr>
         <w:pStyle w:val="Titre1"/>
       </w:pPr>
-      <w:bookmarkStart w:id="30" w:name="_Toc516817448"/>
+      <w:bookmarkStart w:id="27" w:name="_Toc516820020"/>
       <w:r>
         <w:lastRenderedPageBreak/>
         <w:t>Conclusion</w:t>
       </w:r>
-      <w:r>
-        <w:t xml:space="preserve"> </w:t>
-      </w:r>
-      <w:r>
-        <w:rPr>
-          <w:color w:val="00B0F0"/>
-        </w:rPr>
-        <w:t>(A COMPLETER)</w:t>
-      </w:r>
-      <w:bookmarkEnd w:id="30"/>
+      <w:bookmarkEnd w:id="27"/>
+    </w:p>
+    <w:p>
+      <w:r>
+        <w:t>Pour conclure ce rapport, nous soulignerons que ce projet nous a été très utile pour deux grandes raisons. Tout d’abord, cela nous a permis de nous exercer au niveau de la planification et de la conception d’un projet assez conséquent au sein de nos études. Nous avons eu un autre grand projet ce semestre que nous avons réalisé sans connaître les techniques de génie logiciel pour lequel cela nous aurait été très utile. Ce deuxième projet conséquent nous exerce donc une nouvelle fois à toutes ces tâches de planification et de gestion d’équipe, ce qui est excellent pour nous habituer et nous faire gagner les l’expérience. Ensuite, ce projet nous a permis de mettre en œuvre une méthodologie de travail que nous avions récemment apprise. Certes, nous ne la maîtrisions pas encore et certains concepts nous ont échappés. Mais c’est également cela qui est intéressant. En effet, certains aspects de la méthodologie que nous avons utilisée nous ont montré leur utilité et efficacité. Et même pour ceux que nous n’avons pas utilisé</w:t>
+      </w:r>
+      <w:r>
+        <w:t>s</w:t>
+      </w:r>
+      <w:r>
+        <w:t>, nous en comprenons désormais la nécessité et tâcherons de les mettre en place pour les prochains projets.</w:t>
+      </w:r>
+    </w:p>
+    <w:p>
+      <w:r>
+        <w:t>Plus globalement, ce projet fût très enrichissant. Nous ne cessons d’apprendre des choses grâce à ce genre de projet et le travail d’équipe. C’est toujours agréable de travailler en groupe, d’apprendre à communiquer avec les autres, à utiliser des outils nouveaux nous permettant d’être plus efficaces dans nos tâches (git/</w:t>
+      </w:r>
+      <w:proofErr w:type="spellStart"/>
+      <w:r>
+        <w:t>github</w:t>
+      </w:r>
+      <w:proofErr w:type="spellEnd"/>
+      <w:r>
+        <w:t xml:space="preserve">, </w:t>
+      </w:r>
+      <w:proofErr w:type="spellStart"/>
+      <w:r>
+        <w:t>IceScrum</w:t>
+      </w:r>
+      <w:proofErr w:type="spellEnd"/>
+      <w:r>
+        <w:t>, maven, …), s’adapter aux contraintes et à l’équipe, mettre en place des technologies et suivre des méthodologies. Toutes ces choses nous font gagner en expérience et nous permettront, dans nos vies professionnelles, d’être efficaces et de trouver des solutions pour chaque problème rencontré. Nous sommes donc sincèrement reconnaissant pour ce cours et ce projet et sommes fier du résultat obtenu.</w:t>
+      </w:r>
     </w:p>
     <w:p>
       <w:pPr>
         <w:jc w:val="left"/>
       </w:pPr>
+    </w:p>
+    <w:p>
+      <w:pPr>
+        <w:jc w:val="left"/>
+      </w:pPr>
       <w:r>
         <w:br w:type="page"/>
       </w:r>
@@ -15927,7 +15756,7 @@
       <w:pPr>
         <w:pStyle w:val="Titre1"/>
       </w:pPr>
-      <w:bookmarkStart w:id="31" w:name="_Toc516817449"/>
+      <w:bookmarkStart w:id="28" w:name="_Toc516820021"/>
       <w:r>
         <w:lastRenderedPageBreak/>
         <w:t>Annexe</w:t>
@@ -15935,7 +15764,7 @@
       <w:r>
         <w:t>s</w:t>
       </w:r>
-      <w:bookmarkEnd w:id="31"/>
+      <w:bookmarkEnd w:id="28"/>
     </w:p>
     <w:p>
       <w:pPr>
@@ -15944,14 +15773,14 @@
           <w:color w:val="00B0F0"/>
         </w:rPr>
       </w:pPr>
-      <w:bookmarkStart w:id="32" w:name="_Toc516817450"/>
+      <w:bookmarkStart w:id="29" w:name="_Toc516820022"/>
       <w:r>
         <w:t>Manuel d’i</w:t>
       </w:r>
       <w:r>
         <w:t>nstallation</w:t>
       </w:r>
-      <w:bookmarkEnd w:id="32"/>
+      <w:bookmarkEnd w:id="29"/>
     </w:p>
     <w:p>
       <w:pPr>
@@ -16281,14 +16110,14 @@
       <w:pPr>
         <w:pStyle w:val="Titre2"/>
       </w:pPr>
-      <w:bookmarkStart w:id="33" w:name="_Toc516817451"/>
+      <w:bookmarkStart w:id="30" w:name="_Toc516820023"/>
       <w:r>
         <w:t>Manuel d’u</w:t>
       </w:r>
       <w:r>
         <w:t>tilisation</w:t>
       </w:r>
-      <w:bookmarkEnd w:id="33"/>
+      <w:bookmarkEnd w:id="30"/>
     </w:p>
     <w:p>
       <w:r>
@@ -16338,12 +16167,12 @@
       <w:pPr>
         <w:pStyle w:val="Titre2"/>
       </w:pPr>
-      <w:bookmarkStart w:id="34" w:name="_Toc516817452"/>
+      <w:bookmarkStart w:id="31" w:name="_Toc516820024"/>
       <w:r>
         <w:lastRenderedPageBreak/>
         <w:t>Retours sur les itérations par l’enseignant</w:t>
       </w:r>
-      <w:bookmarkEnd w:id="34"/>
+      <w:bookmarkEnd w:id="31"/>
     </w:p>
     <w:p>
       <w:pPr>
@@ -35757,7 +35586,7 @@
         <v:path o:extrusionok="f" gradientshapeok="t" o:connecttype="rect"/>
         <o:lock v:ext="edit" aspectratio="t"/>
       </v:shapetype>
-      <v:shape id="_x0000_i1031" type="#_x0000_t75" style="width:12pt;height:12pt;visibility:visible;mso-wrap-style:square" o:bullet="t">
+      <v:shape id="_x0000_i1036" type="#_x0000_t75" style="width:12pt;height:12pt;visibility:visible;mso-wrap-style:square" o:bullet="t">
         <v:imagedata r:id="rId1" o:title="2BFFCD21"/>
       </v:shape>
     </w:pict>
@@ -40923,7 +40752,7 @@
 </file>
 
 <file path=customXml/itemProps2.xml><?xml version="1.0" encoding="utf-8"?>
-<ds:datastoreItem xmlns:ds="http://schemas.openxmlformats.org/officeDocument/2006/customXml" ds:itemID="{494A316A-8426-4B57-B481-164D3109D792}">
+<ds:datastoreItem xmlns:ds="http://schemas.openxmlformats.org/officeDocument/2006/customXml" ds:itemID="{3A4CCA66-4317-4770-BAE3-52E23595226A}">
   <ds:schemaRefs>
     <ds:schemaRef ds:uri="http://schemas.openxmlformats.org/officeDocument/2006/bibliography"/>
   </ds:schemaRefs>

</xml_diff>